<commit_message>
more work on Ebright Azimuth
</commit_message>
<xml_diff>
--- a/Walter/TripReports/Book_41_50.docx
+++ b/Walter/TripReports/Book_41_50.docx
@@ -2571,8 +2571,6 @@
       </w:r>
     </w:p>
     <w:p>
-      <w:bookmarkStart w:id="0" w:name="_GoBack"/>
-      <w:bookmarkEnd w:id="0"/>
       <w:r>
         <w:t xml:space="preserve">A block from the Pennsylvania </w:t>
       </w:r>
@@ -2607,7 +2605,12 @@
         <w:t>name.</w:t>
       </w:r>
       <w:r>
-        <w:t xml:space="preserve">  The first half of the name makes sense as</w:t>
+        <w:t xml:space="preserve">  </w:t>
+      </w:r>
+    </w:p>
+    <w:p>
+      <w:r>
+        <w:t>The first half of the name makes sense as</w:t>
       </w:r>
       <w:r>
         <w:t xml:space="preserve"> when </w:t>
@@ -2616,7 +2619,13 @@
         <w:t>the land was</w:t>
       </w:r>
       <w:r>
-        <w:t xml:space="preserve"> initially surveyed it belonged to</w:t>
+        <w:t xml:space="preserve"> initially surveyed </w:t>
+      </w:r>
+      <w:r>
+        <w:t xml:space="preserve">(likely in 1933) </w:t>
+      </w:r>
+      <w:r>
+        <w:t>it belonged to</w:t>
       </w:r>
       <w:r>
         <w:t xml:space="preserve"> Grant and James Ebright</w:t>
@@ -2634,28 +2643,46 @@
         <w:t>where brothers</w:t>
       </w:r>
       <w:r>
-        <w:t xml:space="preserve">.   But why azimuth </w:t>
-      </w:r>
-      <w:r>
-        <w:t xml:space="preserve">follows it as part of the official name, instead of </w:t>
-      </w:r>
-      <w:r>
-        <w:t>instead of</w:t>
-      </w:r>
-      <w:r>
-        <w:t xml:space="preserve"> something like</w:t>
-      </w:r>
-      <w:r>
-        <w:t xml:space="preserve"> mount, </w:t>
+        <w:t xml:space="preserve">.   But why </w:t>
+      </w:r>
+      <w:r>
+        <w:t>“</w:t>
+      </w:r>
+      <w:r>
+        <w:t>azimuth</w:t>
+      </w:r>
+      <w:r>
+        <w:t>”</w:t>
+      </w:r>
+      <w:r>
+        <w:t xml:space="preserve"> </w:t>
+      </w:r>
+      <w:r>
+        <w:t>follows as part of the official name, instead of something like</w:t>
+      </w:r>
+      <w:r>
+        <w:t xml:space="preserve"> </w:t>
       </w:r>
       <w:r>
         <w:t>hill,</w:t>
       </w:r>
       <w:r>
+        <w:t xml:space="preserve"> point,</w:t>
+      </w:r>
+      <w:r>
         <w:t xml:space="preserve"> or</w:t>
       </w:r>
       <w:r>
-        <w:t xml:space="preserve"> mound doesn’t seem to be officially known nor recorded</w:t>
+        <w:t xml:space="preserve"> mound doesn’t seem to be officially</w:t>
+      </w:r>
+      <w:r>
+        <w:t xml:space="preserve"> </w:t>
+      </w:r>
+      <w:r>
+        <w:t>documented</w:t>
+      </w:r>
+      <w:r>
+        <w:t>, and perhaps is not even known</w:t>
       </w:r>
       <w:r>
         <w:t xml:space="preserve">. </w:t>
@@ -2685,214 +2712,6 @@
       </w:r>
       <w:r>
         <w:t xml:space="preserve"> </w:t>
-      </w:r>
-    </w:p>
-    <w:p>
-      <w:r>
-        <w:t xml:space="preserve">BOTTLES, POTS, &amp; PANS? </w:t>
-      </w:r>
-      <w:r>
-        <w:t>– MARKING</w:t>
-      </w:r>
-      <w:r>
-        <w:t xml:space="preserve"> THE SURVEYS OF THE U.S. CO</w:t>
-      </w:r>
-      <w:r>
-        <w:t>AST &amp; GEODETIC SURVEY AND NOAA b</w:t>
-      </w:r>
-      <w:r>
-        <w:t xml:space="preserve">y CDR George E. Leigh </w:t>
-      </w:r>
-      <w:r>
-        <w:t xml:space="preserve">states, </w:t>
-      </w:r>
-      <w:r>
-        <w:t>“</w:t>
-      </w:r>
-      <w:r>
-        <w:t>Before</w:t>
-      </w:r>
-      <w:r>
-        <w:t xml:space="preserve"> the advent of GPS surveys, an Azimuth Mark was set near each </w:t>
-      </w:r>
-      <w:r>
-        <w:lastRenderedPageBreak/>
-        <w:t>Horizontal Control (HC) Station.  Its purpose was to provide an initial azimuth for local surveyors beginning surveys at a HC Station</w:t>
-      </w:r>
-      <w:r>
-        <w:t xml:space="preserve">…. </w:t>
-      </w:r>
-      <w:r>
-        <w:t>Azimuth Marks were usually set between</w:t>
-      </w:r>
-      <w:r>
-        <w:t xml:space="preserve"> a quarter</w:t>
-      </w:r>
-      <w:r>
-        <w:t xml:space="preserve"> mile and</w:t>
-      </w:r>
-      <w:r>
-        <w:t xml:space="preserve"> two</w:t>
-      </w:r>
-      <w:r>
-        <w:t xml:space="preserve"> </w:t>
-      </w:r>
-      <w:r>
-        <w:t>miles f</w:t>
-      </w:r>
-      <w:r>
-        <w:t xml:space="preserve">rom </w:t>
-      </w:r>
-      <w:r>
-        <w:t>the Horizontal Control</w:t>
-      </w:r>
-      <w:r>
-        <w:t xml:space="preserve"> Station at a point visible from tripod height at the station, and generally in or near a fence line along a road.</w:t>
-      </w:r>
-      <w:r>
-        <w:t>”</w:t>
-      </w:r>
-      <w:r>
-        <w:t xml:space="preserve">  When explaining Horizontal Control stations the Leigh article states “m</w:t>
-      </w:r>
-      <w:r>
-        <w:t>ost of these marks have at least an approximate elevation and some have more accurate elevations.</w:t>
-      </w:r>
-      <w:r>
-        <w:t>”</w:t>
-      </w:r>
-    </w:p>
-    <w:p>
-      <w:r>
-        <w:t xml:space="preserve">My knowledge of </w:t>
-      </w:r>
-      <w:r>
-        <w:t>surveying</w:t>
-      </w:r>
-      <w:r>
-        <w:t xml:space="preserve"> is very limited</w:t>
-      </w:r>
-      <w:r>
-        <w:t>,</w:t>
-      </w:r>
-      <w:r>
-        <w:t xml:space="preserve"> and in the small amount of study I have done on the subject </w:t>
-      </w:r>
-      <w:r>
-        <w:t>I haven’t found a lot of particular and well defined information</w:t>
-      </w:r>
-      <w:r>
-        <w:t>.</w:t>
-      </w:r>
-      <w:r>
-        <w:t xml:space="preserve"> Nevertheless,</w:t>
-      </w:r>
-      <w:r>
-        <w:t xml:space="preserve"> bearing </w:t>
-      </w:r>
-      <w:r>
-        <w:t xml:space="preserve">the </w:t>
-      </w:r>
-      <w:r>
-        <w:t xml:space="preserve">azimuth and azimuth marks </w:t>
-      </w:r>
-      <w:r>
-        <w:t>definitions from above in mind</w:t>
-      </w:r>
-      <w:r>
-        <w:t xml:space="preserve">, I have concluded that very likely the name Ebright Azimuth simply refers to the azimuth survey disk, and </w:t>
-      </w:r>
-      <w:r>
-        <w:t xml:space="preserve">conceivably </w:t>
-      </w:r>
-      <w:r>
-        <w:t>in the beginning the highpoint was just called Ebright</w:t>
-      </w:r>
-      <w:r>
-        <w:t>.</w:t>
-      </w:r>
-      <w:r>
-        <w:t xml:space="preserve"> An example from the High Uinta </w:t>
-      </w:r>
-      <w:r>
-        <w:t>Mountains</w:t>
-      </w:r>
-      <w:r>
-        <w:t xml:space="preserve"> of Utah backs up my belief</w:t>
-      </w:r>
-      <w:r>
-        <w:t xml:space="preserve"> where on the unofficially named “South Emmons” peak I found a survey disk labeled “Azimuth Mark” with an arrow pointing northeast</w:t>
-      </w:r>
-      <w:r>
-        <w:t xml:space="preserve"> and</w:t>
-      </w:r>
-      <w:r>
-        <w:t xml:space="preserve"> the word “Emmons” stamped parallel to the arrow.  Mount Emmons, an officially named peak, is located seven tenths of a mile north east of “South Emmons”.  Clearly the azimuth mark is associated with the primary horizontal control station on the official </w:t>
-      </w:r>
-      <w:r>
-        <w:t>Mount Emmons where an elevation would have been measured</w:t>
-      </w:r>
-      <w:r>
-        <w:t>.</w:t>
-      </w:r>
-    </w:p>
-    <w:p>
-      <w:r>
-        <w:t xml:space="preserve">I arrived </w:t>
-      </w:r>
-      <w:r>
-        <w:t xml:space="preserve">at Ebright Azimuth </w:t>
-      </w:r>
-      <w:r>
-        <w:t>from the Pennsylvania side traveling to the south, and I didn’t detect any increase in</w:t>
-      </w:r>
-      <w:r>
-        <w:t xml:space="preserve"> </w:t>
-      </w:r>
-      <w:r>
-        <w:t>altitude</w:t>
-      </w:r>
-      <w:r>
-        <w:t xml:space="preserve">, as it was a </w:t>
-      </w:r>
-      <w:r>
-        <w:t xml:space="preserve">rather </w:t>
-      </w:r>
-      <w:r>
-        <w:t>flat drive through a suburban neighborhood.</w:t>
-      </w:r>
-      <w:r>
-        <w:t xml:space="preserve">  I don’t even recall seeing a sign announcing Delaware.  I just knew that from the point I left PA-491 getting on Ebright Road my destination of the </w:t>
-      </w:r>
-      <w:r>
-        <w:t>tee formed by Ra</w:t>
-      </w:r>
-      <w:r>
-        <w:t xml:space="preserve">mblewood Drive and Ebright Road would be six tenths of a mile </w:t>
-      </w:r>
-      <w:r>
-        <w:t xml:space="preserve">in a mostly </w:t>
-      </w:r>
-      <w:r>
-        <w:t>south</w:t>
-      </w:r>
-      <w:r>
-        <w:t>ern direction – or more precisely in terms of an azimuth six tenths of a mile at 196.0 degrees</w:t>
-      </w:r>
-      <w:r>
-        <w:t>.</w:t>
-      </w:r>
-      <w:r>
-        <w:t xml:space="preserve">  At the tee was a three-way stop, with the </w:t>
-      </w:r>
-      <w:r>
-        <w:t>b</w:t>
-      </w:r>
-      <w:r>
-        <w:t xml:space="preserve">lue Highpoint sign to my right, and Ramblewood drive a left turn.  I made the left, and parked in front of the second house </w:t>
-      </w:r>
-      <w:r>
-        <w:t xml:space="preserve">on the south side of the street, the local time was 2:30 pm.  </w:t>
       </w:r>
     </w:p>
     <w:p>
@@ -2903,7 +2722,26 @@
         <w:spacing w:after="0" w:line="240" w:lineRule="auto"/>
       </w:pPr>
       <w:r>
-        <w:t>I wandered over to the blue Ebright Azimuth sign on the west side of Ebright Road, and took a photograph of the sign, which reads “This highest bench mark monument in Delaware is located on Ebright Road. This horizontal control mark denotes an elevation of 447.85 feet above sea level.  The Delaware Geological Survey through its relationship with the National Geodetic Survey has determined that this bench mark monument is in the vicinity of the highest natural elevation in the state</w:t>
+        <w:rPr>
+          <w:u w:val="single"/>
+        </w:rPr>
+        <w:lastRenderedPageBreak/>
+        <w:t>BOTTLES, POTS, &amp; PANS? – MARKING THE SURVEYS OF THE U.S. COAST &amp; GEODETIC SURVEY AND NOAA</w:t>
+      </w:r>
+      <w:r>
+        <w:t xml:space="preserve"> b</w:t>
+      </w:r>
+      <w:r>
+        <w:t xml:space="preserve">y CDR George E. Leigh </w:t>
+      </w:r>
+      <w:r>
+        <w:t>states, “</w:t>
+      </w:r>
+      <w:r>
+        <w:t>Before</w:t>
+      </w:r>
+      <w:r>
+        <w:t xml:space="preserve"> the advent of GPS surveys, an Azimuth Mark was set near each Horizontal Control (HC) Station.  Its purpose was to provide an initial azimuth for local surveyors beginning surveys at a HC Station</w:t>
       </w:r>
       <w:r>
         <w:t>.</w:t>
@@ -2912,73 +2750,22 @@
         <w:t>”</w:t>
       </w:r>
       <w:r>
-        <w:t xml:space="preserve">  </w:t>
-      </w:r>
-      <w:r>
-        <w:rPr>
-          <w:strike/>
-        </w:rPr>
-        <w:t>Even the official sign doesn’t try to claim the highest point of Delaware is at the Ebright a</w:t>
-      </w:r>
-      <w:r>
-        <w:rPr>
-          <w:strike/>
-        </w:rPr>
-        <w:t>zimuth disk.</w:t>
-      </w:r>
-      <w:r>
-        <w:rPr>
-          <w:strike/>
-        </w:rPr>
-        <w:t xml:space="preserve">  </w:t>
-      </w:r>
-      <w:r>
-        <w:t xml:space="preserve">The blue signs, I feel, incorrectly calls the bench mark on Ebright road a horizontal control mark.  The Leigh article, referenced early, explains that </w:t>
-      </w:r>
-      <w:r>
-        <w:t>horizontal control mark</w:t>
-      </w:r>
-      <w:r>
-        <w:t xml:space="preserve">s are factory stamped with an </w:t>
-      </w:r>
-      <w:r>
-        <w:t>equilateral triangle in the center</w:t>
-      </w:r>
-      <w:r>
-        <w:t>, and secondly the marker on Ebright road does not denote elevation, because it is an azimuth and not a horizontal control.  It is interesting to note</w:t>
-      </w:r>
-      <w:r>
-        <w:t xml:space="preserve">, </w:t>
-      </w:r>
-      <w:r>
-        <w:t>according to Leigh</w:t>
-      </w:r>
-      <w:r>
-        <w:t xml:space="preserve">, </w:t>
-      </w:r>
-      <w:r>
-        <w:t xml:space="preserve"> t</w:t>
-      </w:r>
-      <w:r>
-        <w:t xml:space="preserve">hat Vertical Control Mark Disks (which none of the disks in question at the high point of Delaware are) </w:t>
-      </w:r>
-      <w:r>
-        <w:t xml:space="preserve"> “</w:t>
-      </w:r>
-      <w:r>
-        <w:t>have at least an</w:t>
-      </w:r>
-      <w:r>
-        <w:t xml:space="preserve"> </w:t>
-      </w:r>
-      <w:r>
-        <w:t>approximate (scaled) horizontal position and some have</w:t>
-      </w:r>
-      <w:r>
-        <w:t xml:space="preserve"> </w:t>
-      </w:r>
-      <w:r>
-        <w:t>more accurate positions.”  That is interesting because as stated a horizontal control doesn’t measure elevation but is stamped with elevation, whereas a vertical control measure elevation, but is stamped with horizontal positions.</w:t>
+        <w:t xml:space="preserve"> </w:t>
+      </w:r>
+      <w:r>
+        <w:t xml:space="preserve"> </w:t>
+      </w:r>
+      <w:r>
+        <w:t>In reference to</w:t>
+      </w:r>
+      <w:r>
+        <w:t xml:space="preserve"> Horizontal Control stations Leigh states “m</w:t>
+      </w:r>
+      <w:r>
+        <w:t>ost of these marks have at least an approximate elevation and some have more accurate elevations.</w:t>
+      </w:r>
+      <w:r>
+        <w:t>”</w:t>
       </w:r>
     </w:p>
     <w:p>
@@ -2990,8 +2777,360 @@
       </w:pPr>
     </w:p>
     <w:p>
-      <w:r>
-        <w:t>Vicinity is about as good as can be expected for a residential neighborhood that has been excavated, landscaped, paved, and otherwise disturbed from its natural state leaving a lot of questions as to what might be</w:t>
+      <w:pPr>
+        <w:autoSpaceDE w:val="0"/>
+        <w:autoSpaceDN w:val="0"/>
+        <w:adjustRightInd w:val="0"/>
+        <w:spacing w:after="0" w:line="240" w:lineRule="auto"/>
+      </w:pPr>
+      <w:r>
+        <w:t xml:space="preserve">Leigh explains </w:t>
+      </w:r>
+      <w:r>
+        <w:t xml:space="preserve">that </w:t>
+      </w:r>
+      <w:r>
+        <w:t>“Reference Marks were set to assist in locating the Triangulation Station</w:t>
+      </w:r>
+      <w:r>
+        <w:t>”.</w:t>
+      </w:r>
+      <w:r>
+        <w:t xml:space="preserve"> </w:t>
+      </w:r>
+      <w:r>
+        <w:t xml:space="preserve">My limited knowledge of surveying gives me the impression that azimuth marks, are also known as long reference marks. </w:t>
+      </w:r>
+      <w:r>
+        <w:t xml:space="preserve">  I also </w:t>
+      </w:r>
+      <w:r>
+        <w:t>understand</w:t>
+      </w:r>
+      <w:r>
+        <w:t xml:space="preserve"> that horizontal control s</w:t>
+      </w:r>
+      <w:r>
+        <w:t>tations</w:t>
+      </w:r>
+      <w:r>
+        <w:t xml:space="preserve"> used for triangulation are </w:t>
+      </w:r>
+      <w:r>
+        <w:t xml:space="preserve">often called </w:t>
+      </w:r>
+      <w:r>
+        <w:t>triangulation stations</w:t>
+      </w:r>
+      <w:r>
+        <w:t>.</w:t>
+      </w:r>
+      <w:r>
+        <w:t xml:space="preserve">  </w:t>
+      </w:r>
+      <w:r>
+        <w:t xml:space="preserve">Reference marks, including azimuth marks, are factory stamped with an arrow in the center of the disk. </w:t>
+      </w:r>
+      <w:r>
+        <w:t>Whereas, h</w:t>
+      </w:r>
+      <w:r>
+        <w:t xml:space="preserve">orizontal control marks, including triangulation stations, are factory stamped with an </w:t>
+      </w:r>
+      <w:r>
+        <w:t>equilateral triangle</w:t>
+      </w:r>
+      <w:r>
+        <w:t xml:space="preserve"> in the center of the disk.  I get the impression surveying terminology and symbols have evolved over time as I haven’t </w:t>
+      </w:r>
+      <w:r>
+        <w:t>found a lot well defined information</w:t>
+      </w:r>
+      <w:r>
+        <w:t>, nor hard and fast consistency across my various limited readings.</w:t>
+      </w:r>
+      <w:r>
+        <w:t xml:space="preserve"> It also seems that more than one agency surveyed the United States, and that </w:t>
+      </w:r>
+      <w:r>
+        <w:t>also</w:t>
+      </w:r>
+      <w:r>
+        <w:t xml:space="preserve"> may have </w:t>
+      </w:r>
+      <w:r>
+        <w:t>led</w:t>
+      </w:r>
+      <w:r>
+        <w:t xml:space="preserve"> to </w:t>
+      </w:r>
+      <w:r>
+        <w:t>a</w:t>
+      </w:r>
+      <w:r>
+        <w:t xml:space="preserve"> lack of consistency.  In fairness, the lack of consistency may</w:t>
+      </w:r>
+      <w:r>
+        <w:t xml:space="preserve"> also</w:t>
+      </w:r>
+      <w:r>
+        <w:t xml:space="preserve"> just be my own lack of familiarity with the subject.</w:t>
+      </w:r>
+    </w:p>
+    <w:p>
+      <w:pPr>
+        <w:autoSpaceDE w:val="0"/>
+        <w:autoSpaceDN w:val="0"/>
+        <w:adjustRightInd w:val="0"/>
+        <w:spacing w:after="0" w:line="240" w:lineRule="auto"/>
+      </w:pPr>
+    </w:p>
+    <w:p>
+      <w:pPr>
+        <w:autoSpaceDE w:val="0"/>
+        <w:autoSpaceDN w:val="0"/>
+        <w:adjustRightInd w:val="0"/>
+        <w:spacing w:after="0" w:line="240" w:lineRule="auto"/>
+      </w:pPr>
+      <w:r>
+        <w:t>Nevertheless,</w:t>
+      </w:r>
+      <w:r>
+        <w:t xml:space="preserve"> bearing </w:t>
+      </w:r>
+      <w:r>
+        <w:t xml:space="preserve">the </w:t>
+      </w:r>
+      <w:r>
+        <w:t xml:space="preserve">azimuth and azimuth marks </w:t>
+      </w:r>
+      <w:r>
+        <w:t>definitions from above in mind</w:t>
+      </w:r>
+      <w:r>
+        <w:t xml:space="preserve">, I have concluded that very likely the name Ebright Azimuth simply </w:t>
+      </w:r>
+      <w:r>
+        <w:t xml:space="preserve">comes from </w:t>
+      </w:r>
+      <w:r>
+        <w:t>the azimuth survey disk</w:t>
+      </w:r>
+      <w:r>
+        <w:t xml:space="preserve"> which can be found on Ebright Road</w:t>
+      </w:r>
+      <w:r>
+        <w:t xml:space="preserve">, and </w:t>
+      </w:r>
+      <w:r>
+        <w:t xml:space="preserve">conceivably </w:t>
+      </w:r>
+      <w:r>
+        <w:t>in the beginning the highpoint was just called Ebright</w:t>
+      </w:r>
+      <w:r>
+        <w:t>.</w:t>
+      </w:r>
+      <w:r>
+        <w:t xml:space="preserve"> After all, </w:t>
+      </w:r>
+      <w:r>
+        <w:t>Leigh tells us that “t</w:t>
+      </w:r>
+      <w:r>
+        <w:t>riangulation Station</w:t>
+      </w:r>
+      <w:r>
+        <w:t>s</w:t>
+      </w:r>
+      <w:r>
+        <w:t xml:space="preserve"> were normally named for an area feature or the property owner.”</w:t>
+      </w:r>
+    </w:p>
+    <w:p>
+      <w:pPr>
+        <w:autoSpaceDE w:val="0"/>
+        <w:autoSpaceDN w:val="0"/>
+        <w:adjustRightInd w:val="0"/>
+        <w:spacing w:after="0" w:line="240" w:lineRule="auto"/>
+      </w:pPr>
+    </w:p>
+    <w:p>
+      <w:pPr>
+        <w:autoSpaceDE w:val="0"/>
+        <w:autoSpaceDN w:val="0"/>
+        <w:adjustRightInd w:val="0"/>
+        <w:spacing w:after="0" w:line="240" w:lineRule="auto"/>
+      </w:pPr>
+      <w:r>
+        <w:t xml:space="preserve"> An example from the High Uinta </w:t>
+      </w:r>
+      <w:r>
+        <w:t>Mountains</w:t>
+      </w:r>
+      <w:r>
+        <w:t xml:space="preserve"> of Utah backs up my belief</w:t>
+      </w:r>
+      <w:r>
+        <w:t xml:space="preserve"> where on the unofficially named “South Emmons” peak I found a survey disk </w:t>
+      </w:r>
+      <w:r>
+        <w:t>factory l</w:t>
+      </w:r>
+      <w:r>
+        <w:t>abeled “Azimuth Mark” with an arrow pointing northeast</w:t>
+      </w:r>
+      <w:r>
+        <w:t xml:space="preserve"> and</w:t>
+      </w:r>
+      <w:r>
+        <w:t xml:space="preserve"> the word “Emmons” stamped parallel to the arrow.  Mount Emmons, an officially named peak, is located seven tenths of a mile north east of “South Emmons”.  Clearly the azimuth mark is associated with the primary horizontal control station on the official </w:t>
+      </w:r>
+      <w:r>
+        <w:t>Mount Emmons where an elevation would have been measured</w:t>
+      </w:r>
+      <w:r>
+        <w:t>.</w:t>
+      </w:r>
+    </w:p>
+    <w:p>
+      <w:pPr>
+        <w:autoSpaceDE w:val="0"/>
+        <w:autoSpaceDN w:val="0"/>
+        <w:adjustRightInd w:val="0"/>
+        <w:spacing w:after="0" w:line="240" w:lineRule="auto"/>
+      </w:pPr>
+    </w:p>
+    <w:p>
+      <w:r>
+        <w:t xml:space="preserve">I arrived </w:t>
+      </w:r>
+      <w:r>
+        <w:t xml:space="preserve">at Ebright Azimuth </w:t>
+      </w:r>
+      <w:r>
+        <w:t>from the Pennsylvania side traveling to the south, and I didn’t detect any increase in</w:t>
+      </w:r>
+      <w:r>
+        <w:t xml:space="preserve"> </w:t>
+      </w:r>
+      <w:r>
+        <w:t>altitude</w:t>
+      </w:r>
+      <w:r>
+        <w:t xml:space="preserve">, as it was a </w:t>
+      </w:r>
+      <w:r>
+        <w:t xml:space="preserve">rather </w:t>
+      </w:r>
+      <w:r>
+        <w:t>flat drive through a suburban neighborhood.</w:t>
+      </w:r>
+      <w:r>
+        <w:t xml:space="preserve">  I don’t even recall seeing a sign announcing Delaware.  I just knew that from the point I left PA-491 getting on </w:t>
+      </w:r>
+      <w:r>
+        <w:t xml:space="preserve">Ebright Road </w:t>
+      </w:r>
+      <w:r>
+        <w:t xml:space="preserve">my destination of the </w:t>
+      </w:r>
+      <w:r>
+        <w:t>tee formed by Ra</w:t>
+      </w:r>
+      <w:r>
+        <w:t xml:space="preserve">mblewood Drive and </w:t>
+      </w:r>
+      <w:r>
+        <w:t xml:space="preserve">Ebright Road </w:t>
+      </w:r>
+      <w:r>
+        <w:t xml:space="preserve">would be six tenths of a mile </w:t>
+      </w:r>
+      <w:r>
+        <w:t xml:space="preserve">in a mostly </w:t>
+      </w:r>
+      <w:r>
+        <w:t>south</w:t>
+      </w:r>
+      <w:r>
+        <w:t>ern direction – or more precisely in terms of an azimuth six tenths of a mile at 196.0 degrees</w:t>
+      </w:r>
+      <w:r>
+        <w:t>.</w:t>
+      </w:r>
+      <w:r>
+        <w:t xml:space="preserve">  At the tee was a three-way stop, with the </w:t>
+      </w:r>
+      <w:r>
+        <w:t>b</w:t>
+      </w:r>
+      <w:r>
+        <w:t xml:space="preserve">lue </w:t>
+      </w:r>
+      <w:r>
+        <w:t>“Ebright Azimuth”</w:t>
+      </w:r>
+      <w:r>
+        <w:t xml:space="preserve"> sign to my right, and Ramblewood drive a left turn.  I made the left, and parked in front of the second house </w:t>
+      </w:r>
+      <w:r>
+        <w:t xml:space="preserve">on the south side of the street, the local time was 2:30 pm.  </w:t>
+      </w:r>
+    </w:p>
+    <w:p>
+      <w:pPr>
+        <w:autoSpaceDE w:val="0"/>
+        <w:autoSpaceDN w:val="0"/>
+        <w:adjustRightInd w:val="0"/>
+        <w:spacing w:after="0" w:line="240" w:lineRule="auto"/>
+      </w:pPr>
+      <w:r>
+        <w:t xml:space="preserve">I wandered over to the blue sign on the west side of Ebright Road, and took a photograph of the sign, which </w:t>
+      </w:r>
+      <w:r>
+        <w:t xml:space="preserve">declares </w:t>
+      </w:r>
+      <w:r>
+        <w:t>“This highest bench mark monument in Delaware is located on Ebright Road. This horizontal control mark denotes an elevation of 447.85 feet above sea level.  The Delaware Geological Survey through its relationship with the National Geodetic Survey has determined that this bench mark monument is in the vicinity of the highest natural elevation in the state</w:t>
+      </w:r>
+      <w:r>
+        <w:t>.</w:t>
+      </w:r>
+      <w:r>
+        <w:t>”</w:t>
+      </w:r>
+      <w:r>
+        <w:t xml:space="preserve">  </w:t>
+      </w:r>
+    </w:p>
+    <w:p>
+      <w:pPr>
+        <w:autoSpaceDE w:val="0"/>
+        <w:autoSpaceDN w:val="0"/>
+        <w:adjustRightInd w:val="0"/>
+        <w:spacing w:after="0" w:line="240" w:lineRule="auto"/>
+      </w:pPr>
+    </w:p>
+    <w:p>
+      <w:r>
+        <w:lastRenderedPageBreak/>
+        <w:t>“I</w:t>
+      </w:r>
+      <w:r>
+        <w:t>n the vicinity of the highest natural elevation</w:t>
+      </w:r>
+      <w:r>
+        <w:t>”</w:t>
+      </w:r>
+      <w:r>
+        <w:t xml:space="preserve"> is about as good as can be expected for a residential neighborhood that has been excavated, landscaped, paved, and otherwise disturbed from its natural </w:t>
+      </w:r>
+      <w:r>
+        <w:t xml:space="preserve">condition </w:t>
+      </w:r>
+      <w:r>
+        <w:t>leaving a lot of questions as to what might be</w:t>
       </w:r>
       <w:r>
         <w:t xml:space="preserve"> (or might have been)</w:t>
@@ -3005,88 +3144,635 @@
     </w:p>
     <w:p>
       <w:r>
+        <w:t xml:space="preserve">Strolling down </w:t>
+      </w:r>
+      <w:r>
+        <w:t xml:space="preserve">Ebright Road </w:t>
+      </w:r>
+      <w:r>
+        <w:t>to the south,</w:t>
+      </w:r>
+      <w:r>
+        <w:t xml:space="preserve"> a dozen or so steps from the blue sign,</w:t>
+      </w:r>
+      <w:r>
+        <w:t xml:space="preserve"> I found </w:t>
+      </w:r>
+      <w:r>
+        <w:t xml:space="preserve">a survey </w:t>
+      </w:r>
+      <w:r>
+        <w:t>disk</w:t>
+      </w:r>
+      <w:r>
+        <w:t xml:space="preserve"> in a cut out along the sidewalk</w:t>
+      </w:r>
+      <w:r>
+        <w:t xml:space="preserve"> which is clearly factory stamped with the words “reference mark”</w:t>
+      </w:r>
+      <w:r>
+        <w:t>. The disk has an arrow on it, pointing to the wes</w:t>
+      </w:r>
+      <w:r>
+        <w:t xml:space="preserve">t – which means it </w:t>
+      </w:r>
+      <w:r>
+        <w:t>is</w:t>
+      </w:r>
+      <w:r>
+        <w:t xml:space="preserve"> not a horizontal control </w:t>
+      </w:r>
+      <w:r>
+        <w:t>but is pointing to</w:t>
+      </w:r>
+      <w:r>
+        <w:t xml:space="preserve"> one</w:t>
+      </w:r>
+      <w:r>
+        <w:t>.</w:t>
+      </w:r>
+      <w:r>
+        <w:t xml:space="preserve">  </w:t>
+      </w:r>
+      <w:r>
+        <w:t>Non-factory s</w:t>
+      </w:r>
+      <w:r>
+        <w:t>tamp</w:t>
+      </w:r>
+      <w:r>
+        <w:t>ed</w:t>
+      </w:r>
+      <w:r>
+        <w:t xml:space="preserve"> on the disk are the words “Ebright Azimuth”</w:t>
+      </w:r>
+      <w:r>
+        <w:t xml:space="preserve"> separated by the</w:t>
+      </w:r>
+      <w:r>
+        <w:t xml:space="preserve"> factory stamped</w:t>
+      </w:r>
+      <w:r>
+        <w:t xml:space="preserve"> arrow</w:t>
+      </w:r>
+      <w:r>
+        <w:t xml:space="preserve">. </w:t>
+      </w:r>
+      <w:r>
+        <w:t>The disk is lower than the sidewalk demonstrating that this area is no longer natural.</w:t>
+      </w:r>
+    </w:p>
+    <w:p>
+      <w:r>
+        <w:t>This then begs the question as to what is meant by the wording on the blue sign when stating “</w:t>
+      </w:r>
+      <w:r>
+        <w:t>This highest bench mark monument in Delaware is located on Ebright Road. This horizontal control mark denotes an elevation of 447.85 feet above sea level</w:t>
+      </w:r>
+      <w:r>
+        <w:t>.”</w:t>
+      </w:r>
+      <w:r>
+        <w:t xml:space="preserve">  Clearly the reference mark </w:t>
+      </w:r>
+      <w:r>
+        <w:t>known</w:t>
+      </w:r>
+      <w:r>
+        <w:t xml:space="preserve"> (</w:t>
+      </w:r>
+      <w:r>
+        <w:t>and which I found</w:t>
+      </w:r>
+      <w:r>
+        <w:t>)</w:t>
+      </w:r>
+      <w:r>
+        <w:t xml:space="preserve"> on </w:t>
+      </w:r>
+      <w:r>
+        <w:t xml:space="preserve">Ebright Road </w:t>
+      </w:r>
+      <w:r>
+        <w:t xml:space="preserve">is not a “horizontal control mark”. </w:t>
+      </w:r>
+      <w:r>
+        <w:t xml:space="preserve">  </w:t>
+      </w:r>
+      <w:r>
+        <w:t>Likewise, w</w:t>
+      </w:r>
+      <w:r>
+        <w:t>hat is meant by “denotes an elevation” – does that mean</w:t>
+      </w:r>
+      <w:r>
+        <w:t xml:space="preserve"> it</w:t>
+      </w:r>
+      <w:r>
+        <w:t xml:space="preserve"> </w:t>
+      </w:r>
+      <w:r>
+        <w:t xml:space="preserve">is stamped with an elevation, as horizontal controls often are?  The disk I found was not stamped with an elevation.  Possibly denotes could mean </w:t>
+      </w:r>
+      <w:r>
+        <w:t xml:space="preserve">it is at an elevation of 447.85 feet but </w:t>
+      </w:r>
+      <w:r>
+        <w:t>without being labeled</w:t>
+      </w:r>
+      <w:r>
+        <w:t xml:space="preserve"> as such</w:t>
+      </w:r>
+      <w:r>
+        <w:t>?</w:t>
+      </w:r>
+      <w:r>
+        <w:t xml:space="preserve">  </w:t>
+      </w:r>
+      <w:r>
+        <w:t>Or c</w:t>
+      </w:r>
+      <w:r>
+        <w:t xml:space="preserve">ould the blue sign mean there is an actual horizontal control mark on </w:t>
+      </w:r>
+      <w:r>
+        <w:t xml:space="preserve">Ebright Road </w:t>
+      </w:r>
+      <w:r>
+        <w:t xml:space="preserve">stamped with an elevation of 447.85 feet?  </w:t>
+      </w:r>
+      <w:r>
+        <w:t>T</w:t>
+      </w:r>
+      <w:r>
+        <w:t xml:space="preserve">he fact that the known </w:t>
+      </w:r>
+      <w:r>
+        <w:t xml:space="preserve">Ebright Road </w:t>
+      </w:r>
+      <w:r>
+        <w:t xml:space="preserve">marker (which I found) contains an arrow </w:t>
+      </w:r>
+      <w:r>
+        <w:t xml:space="preserve">(and not an </w:t>
+      </w:r>
+      <w:r>
+        <w:t>equilateral triangle</w:t>
+      </w:r>
+      <w:r>
+        <w:t xml:space="preserve">) </w:t>
+      </w:r>
+      <w:r>
+        <w:t>which points in a direction perpendicular to Ebright Road, signifies there is not</w:t>
+      </w:r>
+      <w:r>
+        <w:t xml:space="preserve">, in fact, </w:t>
+      </w:r>
+      <w:r>
+        <w:t>a horizontal control mark on Ebright Road.  As such, I feel, t</w:t>
+      </w:r>
+      <w:r>
+        <w:t xml:space="preserve">he blue </w:t>
+      </w:r>
+      <w:r>
+        <w:t>signs</w:t>
+      </w:r>
+      <w:r>
+        <w:t xml:space="preserve"> incorrectly calls the known reference </w:t>
+      </w:r>
+      <w:r>
+        <w:t>mark</w:t>
+      </w:r>
+      <w:r>
+        <w:t>er</w:t>
+      </w:r>
+      <w:r>
+        <w:t xml:space="preserve"> on </w:t>
+      </w:r>
+      <w:r>
+        <w:t xml:space="preserve">Ebright Road </w:t>
+      </w:r>
+      <w:r>
+        <w:t>a horizontal control mark.</w:t>
+      </w:r>
+      <w:r>
+        <w:t xml:space="preserve">  If instead of stating “THIS horizontal control mark denotes”, it instead stated “THE </w:t>
+      </w:r>
+      <w:r>
+        <w:t>horizontal control mark denotes</w:t>
+      </w:r>
+      <w:r>
+        <w:t>”</w:t>
+      </w:r>
+      <w:r>
+        <w:t xml:space="preserve"> (as in the corresponding horizontal control mark </w:t>
+      </w:r>
+      <w:r>
+        <w:t>denotes</w:t>
+      </w:r>
+      <w:r>
+        <w:t>)</w:t>
+      </w:r>
+      <w:r>
+        <w:t xml:space="preserve"> then the sign verbiage would make sense, </w:t>
+      </w:r>
+      <w:r>
+        <w:t>indicating</w:t>
+      </w:r>
+      <w:r>
+        <w:t xml:space="preserve"> the horizontal mark, with its stamped elevation,</w:t>
+      </w:r>
+      <w:r>
+        <w:t xml:space="preserve"> </w:t>
+      </w:r>
+      <w:r>
+        <w:t>is located elsewhere.</w:t>
+      </w:r>
+      <w:r>
+        <w:t xml:space="preserve"> </w:t>
+      </w:r>
+    </w:p>
+    <w:p>
+      <w:pPr>
+        <w:autoSpaceDE w:val="0"/>
+        <w:autoSpaceDN w:val="0"/>
+        <w:adjustRightInd w:val="0"/>
+        <w:spacing w:after="0" w:line="240" w:lineRule="auto"/>
+      </w:pPr>
+      <w:r>
+        <w:t>It is interesting to note, according to Leigh,  that Vertical Control Mark Disks (which none of the disks in question at the high point of Delaware are)  “have at least an approximate (scaled) horizontal position and some have more accurate positions.”  That is interesting because as stated a horizontal control doesn’t measure elevation but is stamped with elevation, whereas a vertical control measures elevation, but is stamped with horizontal positions.</w:t>
+      </w:r>
+    </w:p>
+    <w:p>
+      <w:pPr>
+        <w:autoSpaceDE w:val="0"/>
+        <w:autoSpaceDN w:val="0"/>
+        <w:adjustRightInd w:val="0"/>
+        <w:spacing w:after="0" w:line="240" w:lineRule="auto"/>
+      </w:pPr>
+    </w:p>
+    <w:p>
+      <w:r>
+        <w:t xml:space="preserve">Given that </w:t>
+      </w:r>
+      <w:r>
+        <w:t xml:space="preserve">the </w:t>
+      </w:r>
+      <w:r>
+        <w:t xml:space="preserve">Ebright Road </w:t>
+      </w:r>
+      <w:r>
+        <w:t xml:space="preserve">disk is not factory labeled as an Azimuth Mark, but rather factory labeled </w:t>
+      </w:r>
+      <w:r>
+        <w:t xml:space="preserve">with </w:t>
+      </w:r>
+      <w:r>
+        <w:t>Reference Mark, I’m going to assume the surveyor decided to include</w:t>
+      </w:r>
+      <w:r>
+        <w:t>, and stamp,</w:t>
+      </w:r>
+      <w:r>
+        <w:t xml:space="preserve"> the word Azimuth, at the time he stamped Ebright</w:t>
+      </w:r>
+      <w:r>
+        <w:t>, effectively making it an Azimuth Mark</w:t>
+      </w:r>
+      <w:r>
+        <w:t>.</w:t>
+      </w:r>
+      <w:r>
+        <w:t xml:space="preserve">  </w:t>
+      </w:r>
+      <w:r>
+        <w:t>Leigh mentions “</w:t>
+      </w:r>
+      <w:r>
+        <w:t>Reference Marks were usually set</w:t>
+      </w:r>
+      <w:r>
+        <w:t xml:space="preserve"> </w:t>
+      </w:r>
+      <w:r>
+        <w:t>within 30 meters (</w:t>
+      </w:r>
+      <w:r>
+        <w:t xml:space="preserve">one tape length) of the station”  and </w:t>
+      </w:r>
+      <w:r>
+        <w:t>Azimuth Marks</w:t>
+      </w:r>
+      <w:r>
+        <w:t xml:space="preserve">  where “</w:t>
+      </w:r>
+      <w:r>
+        <w:t xml:space="preserve">set about </w:t>
+      </w:r>
+      <w:r>
+        <w:t xml:space="preserve">a quarter mile </w:t>
+      </w:r>
+      <w:r>
+        <w:t>distant from the Triangulation Station</w:t>
+      </w:r>
+      <w:r>
+        <w:t>”</w:t>
+      </w:r>
+      <w:r>
+        <w:t xml:space="preserve"> and </w:t>
+      </w:r>
+      <w:r>
+        <w:t xml:space="preserve"> “</w:t>
+      </w:r>
+      <w:r>
+        <w:t>generally in or near a fence line along a road</w:t>
+      </w:r>
+      <w:r>
+        <w:t>.”</w:t>
+      </w:r>
+      <w:r>
+        <w:t xml:space="preserve">  In this case the Ebright</w:t>
+      </w:r>
+      <w:r>
+        <w:t xml:space="preserve"> Road </w:t>
+      </w:r>
+      <w:r>
+        <w:t>a</w:t>
+      </w:r>
+      <w:r>
+        <w:t xml:space="preserve">zimuth disk is </w:t>
+      </w:r>
+      <w:r>
+        <w:t xml:space="preserve">located </w:t>
+      </w:r>
+      <w:r>
+        <w:t xml:space="preserve">about 200 meters from a trailer park, which maybe (or may have been) the home of the </w:t>
+      </w:r>
+      <w:r>
+        <w:t>Triangulation Station</w:t>
+      </w:r>
+      <w:r>
+        <w:t xml:space="preserve"> (aka </w:t>
+      </w:r>
+      <w:r>
+        <w:t>horizontal control mark</w:t>
+      </w:r>
+      <w:r>
+        <w:t>)</w:t>
+      </w:r>
+      <w:r>
+        <w:t>.  Being so much farther than 30 meters, might explain why the surveyor felt the need to add the word azimuth to the reference mark disk.  It’s also worth noting that the Ebright Azimuth disk is near a fence line along a road.</w:t>
+      </w:r>
+      <w:r>
+        <w:t xml:space="preserve"> </w:t>
+      </w:r>
+      <w:r>
+        <w:t>Being factory labeled as a reference mark clearly means this azimuth is pointing</w:t>
+      </w:r>
+      <w:r>
+        <w:t xml:space="preserve"> (or at least at one time pointed)</w:t>
+      </w:r>
+      <w:r>
+        <w:t xml:space="preserve"> to the “Ebright” horizontal control</w:t>
+      </w:r>
+      <w:r>
+        <w:t xml:space="preserve">. </w:t>
+      </w:r>
+      <w:r>
+        <w:t>The</w:t>
+      </w:r>
+      <w:r>
+        <w:t xml:space="preserve"> “Ebright” horizontal control</w:t>
+      </w:r>
+      <w:r>
+        <w:t xml:space="preserve"> would be at or never the highest point and would likely contain</w:t>
+      </w:r>
+      <w:r>
+        <w:t>ed</w:t>
+      </w:r>
+      <w:r>
+        <w:t xml:space="preserve"> a stamped elevation.  </w:t>
+      </w:r>
+      <w:r>
+        <w:t xml:space="preserve">The </w:t>
+      </w:r>
+      <w:bookmarkStart w:id="0" w:name="_GoBack"/>
+      <w:r>
+        <w:t xml:space="preserve">verbiage of the blue sign leaves open the possibility of a higher bench mark having at one time existed </w:t>
+      </w:r>
+      <w:bookmarkEnd w:id="0"/>
+      <w:r>
         <w:lastRenderedPageBreak/>
-        <w:t>Strolling down Ebright Road to the south,</w:t>
-      </w:r>
-      <w:r>
-        <w:t xml:space="preserve"> a dozen or so steps from the blue sign,</w:t>
-      </w:r>
-      <w:r>
-        <w:t xml:space="preserve"> I found the </w:t>
-      </w:r>
-      <w:r>
-        <w:t>azimuth disk</w:t>
-      </w:r>
-      <w:r>
-        <w:t xml:space="preserve"> in a cut out along the sidewalk. The disk is lower than the sidewalk demonstrating that this area is no longer natural. The disk has an arrow on it, pointing to the wes</w:t>
-      </w:r>
-      <w:r>
-        <w:t xml:space="preserve">t – which means it isn’t not a horizontal control </w:t>
-      </w:r>
-      <w:r>
-        <w:t>but is pointing to</w:t>
-      </w:r>
-      <w:r>
-        <w:t xml:space="preserve"> a</w:t>
-      </w:r>
-      <w:r>
-        <w:t xml:space="preserve"> marker</w:t>
-      </w:r>
-      <w:r>
-        <w:t xml:space="preserve"> that likely has an elevation on it</w:t>
+        <w:t>(</w:t>
+      </w:r>
+      <w:r>
+        <w:t>but with landscaping</w:t>
+      </w:r>
+      <w:r>
+        <w:t>,</w:t>
+      </w:r>
+      <w:r>
+        <w:t xml:space="preserve"> or what not</w:t>
+      </w:r>
+      <w:r>
+        <w:t>,</w:t>
+      </w:r>
+      <w:r>
+        <w:t xml:space="preserve"> </w:t>
+      </w:r>
+      <w:r>
+        <w:t>later being buried</w:t>
+      </w:r>
+      <w:r>
+        <w:t xml:space="preserve"> or destroyed</w:t>
+      </w:r>
+      <w:r>
+        <w:t>), as the sign reads “</w:t>
+      </w:r>
+      <w:r>
+        <w:t>This</w:t>
+      </w:r>
+      <w:r>
+        <w:t xml:space="preserve"> [</w:t>
+      </w:r>
+      <w:r>
+        <w:rPr>
+          <w:i/>
+        </w:rPr>
+        <w:t>and to make my point I add</w:t>
+      </w:r>
+      <w:r>
+        <w:t xml:space="preserve"> </w:t>
+      </w:r>
+      <w:r>
+        <w:t>‘</w:t>
+      </w:r>
+      <w:r>
+        <w:t xml:space="preserve">now </w:t>
+      </w:r>
+      <w:r>
+        <w:t>the</w:t>
+      </w:r>
+      <w:r>
+        <w:t>’</w:t>
+      </w:r>
+      <w:r>
+        <w:t>]</w:t>
+      </w:r>
+      <w:r>
+        <w:t xml:space="preserve"> highest bench mark monument in Delaware is located on Ebright Road</w:t>
+      </w:r>
+      <w:r>
+        <w:t xml:space="preserve">”. </w:t>
+      </w:r>
+    </w:p>
+    <w:p>
+      <w:r>
+        <w:t xml:space="preserve">Before my trip I had studied both World and US topographical maps of the area, and </w:t>
+      </w:r>
+      <w:r>
+        <w:t xml:space="preserve">found </w:t>
+      </w:r>
+      <w:r>
+        <w:t xml:space="preserve">the World topo </w:t>
+      </w:r>
+      <w:r>
+        <w:t xml:space="preserve">marked a spot at 450 feet in the </w:t>
+      </w:r>
+      <w:r>
+        <w:t xml:space="preserve">mobile home park </w:t>
+      </w:r>
+      <w:r>
+        <w:t>650</w:t>
+      </w:r>
+      <w:r>
+        <w:t xml:space="preserve"> feet west of the </w:t>
+      </w:r>
+      <w:r>
+        <w:t xml:space="preserve">Ebright Road </w:t>
+      </w:r>
+      <w:r>
+        <w:t>azimuth</w:t>
+      </w:r>
+      <w:r>
+        <w:t xml:space="preserve"> disk</w:t>
       </w:r>
       <w:r>
         <w:t>.</w:t>
       </w:r>
       <w:r>
-        <w:t xml:space="preserve">  Stamp on the disk are the words “Ebright Azimuth”</w:t>
-      </w:r>
-      <w:r>
-        <w:t xml:space="preserve"> separated by the arrow – which, again, means to me that this azimuth is pointing to the “Ebright” horizontal control (the primary benchmark). </w:t>
-      </w:r>
-    </w:p>
-    <w:p>
-      <w:r>
-        <w:t xml:space="preserve">Before my trip I had studied both World and US topographical maps of the area, and the World topo </w:t>
-      </w:r>
-      <w:r>
-        <w:t xml:space="preserve">marked a spot at 450 feet in the </w:t>
-      </w:r>
-      <w:r>
-        <w:t xml:space="preserve">mobile home park 400 feet west of the Ebright </w:t>
-      </w:r>
-      <w:r>
-        <w:t>azimuth</w:t>
-      </w:r>
-      <w:r>
-        <w:t xml:space="preserve"> disk</w:t>
+        <w:t xml:space="preserve"> </w:t>
+      </w:r>
+      <w:r>
+        <w:t>W</w:t>
+      </w:r>
+      <w:r>
+        <w:t>hereas the U</w:t>
+      </w:r>
+      <w:r>
+        <w:t xml:space="preserve">S topo </w:t>
+      </w:r>
+      <w:r>
+        <w:t>contains</w:t>
+      </w:r>
+      <w:r>
+        <w:t xml:space="preserve"> </w:t>
+      </w:r>
+      <w:r>
+        <w:t xml:space="preserve">a </w:t>
+      </w:r>
+      <w:r>
+        <w:t>contour</w:t>
+      </w:r>
+      <w:r>
+        <w:t xml:space="preserve"> line of 450 feet extending across both Sulky and Alpha roads </w:t>
+      </w:r>
+      <w:r>
+        <w:t>in</w:t>
+      </w:r>
+      <w:r>
+        <w:t xml:space="preserve"> the </w:t>
+      </w:r>
+      <w:r>
+        <w:t>mobile home park</w:t>
       </w:r>
       <w:r>
         <w:t>.</w:t>
       </w:r>
       <w:r>
-        <w:t xml:space="preserve"> </w:t>
-      </w:r>
-      <w:r>
-        <w:t>W</w:t>
-      </w:r>
-      <w:r>
-        <w:t xml:space="preserve">hereas the US topo showed </w:t>
-      </w:r>
-      <w:r>
-        <w:t xml:space="preserve">a </w:t>
-      </w:r>
-      <w:r>
-        <w:t xml:space="preserve">control line of 450 feet extending across both Sulky and Alpha roads </w:t>
-      </w:r>
-      <w:r>
-        <w:t>in</w:t>
-      </w:r>
-      <w:r>
-        <w:t xml:space="preserve"> the </w:t>
-      </w:r>
-      <w:r>
-        <w:t>mobile home park</w:t>
+        <w:t xml:space="preserve">  </w:t>
+      </w:r>
+      <w:r>
+        <w:t xml:space="preserve">According </w:t>
+      </w:r>
+      <w:r>
+        <w:t>to the World topo</w:t>
+      </w:r>
+      <w:r>
+        <w:t xml:space="preserve"> the 450</w:t>
+      </w:r>
+      <w:r>
+        <w:t xml:space="preserve"> f</w:t>
+      </w:r>
+      <w:r>
+        <w:t>oo</w:t>
+      </w:r>
+      <w:r>
+        <w:t xml:space="preserve">t spot </w:t>
+      </w:r>
+      <w:r>
+        <w:t xml:space="preserve">is </w:t>
+      </w:r>
+      <w:r>
+        <w:t>located on the</w:t>
+      </w:r>
+      <w:r>
+        <w:t xml:space="preserve"> south side of the second trailer on the east side of Sulky Road.  </w:t>
+      </w:r>
+      <w:r>
+        <w:t xml:space="preserve">Some theories clam there is an elevation benchmark </w:t>
+      </w:r>
+      <w:r>
+        <w:t xml:space="preserve">buried </w:t>
+      </w:r>
+      <w:r>
+        <w:t xml:space="preserve">under one of the trailer homes. </w:t>
+      </w:r>
+      <w:r>
+        <w:t>Satisfied that I had already gotten as closed to the highest natural point as I could expect</w:t>
+      </w:r>
+      <w:r>
+        <w:t xml:space="preserve"> in a manmade environment like this</w:t>
+      </w:r>
+      <w:r>
+        <w:t>, out of curiosity</w:t>
+      </w:r>
+      <w:r>
+        <w:t xml:space="preserve">, </w:t>
+      </w:r>
+      <w:r>
+        <w:t>nevertheless</w:t>
+      </w:r>
+      <w:r>
+        <w:t>,</w:t>
+      </w:r>
+      <w:r>
+        <w:t xml:space="preserve"> I</w:t>
+      </w:r>
+      <w:r>
+        <w:t xml:space="preserve"> decided </w:t>
+      </w:r>
+      <w:r>
+        <w:t>to</w:t>
+      </w:r>
+      <w:r>
+        <w:t xml:space="preserve"> wander</w:t>
+      </w:r>
+      <w:r>
+        <w:t xml:space="preserve"> down Turf Road</w:t>
+      </w:r>
+      <w:r>
+        <w:t xml:space="preserve"> into the trailer park</w:t>
       </w:r>
       <w:r>
         <w:t>.</w:t>
@@ -3095,767 +3781,766 @@
         <w:t xml:space="preserve">  </w:t>
       </w:r>
       <w:r>
-        <w:t xml:space="preserve">According </w:t>
-      </w:r>
-      <w:r>
-        <w:t>to the World topo</w:t>
-      </w:r>
-      <w:r>
-        <w:t xml:space="preserve"> the 450</w:t>
-      </w:r>
-      <w:r>
-        <w:t xml:space="preserve"> f</w:t>
-      </w:r>
-      <w:r>
-        <w:t>oo</w:t>
-      </w:r>
-      <w:r>
-        <w:t xml:space="preserve">t spot </w:t>
-      </w:r>
-      <w:r>
-        <w:t xml:space="preserve">is </w:t>
-      </w:r>
-      <w:r>
-        <w:t>located on the</w:t>
-      </w:r>
-      <w:r>
-        <w:t xml:space="preserve"> south side of the second trailer on the east side of Sulky Road.  </w:t>
-      </w:r>
-      <w:r>
-        <w:t xml:space="preserve">Some theories clam there is an elevation benchmark under one of the trailer homes. </w:t>
-      </w:r>
-      <w:r>
-        <w:t>Satisfied that I had already gotten as closed to the highest natural point as I could expect</w:t>
-      </w:r>
-      <w:r>
-        <w:t xml:space="preserve"> in a manmade environment like this</w:t>
-      </w:r>
-      <w:r>
-        <w:t>, out of curiosity</w:t>
-      </w:r>
-      <w:r>
+        <w:t>From Turf Road I</w:t>
+      </w:r>
+      <w:r>
+        <w:t xml:space="preserve"> </w:t>
+      </w:r>
+      <w:r>
+        <w:t>turned down Sulky Road</w:t>
+      </w:r>
+      <w:r>
+        <w:t xml:space="preserve">, and from the street </w:t>
+      </w:r>
+      <w:r>
+        <w:t xml:space="preserve">I </w:t>
+      </w:r>
+      <w:r>
+        <w:t xml:space="preserve">took </w:t>
+      </w:r>
+      <w:r>
+        <w:t>a</w:t>
+      </w:r>
+      <w:r>
+        <w:t xml:space="preserve"> photograph of the second trailer, wondering if a benchmark </w:t>
+      </w:r>
+      <w:r>
+        <w:t xml:space="preserve">had been (or still was) </w:t>
+      </w:r>
+      <w:r>
+        <w:t>located under it</w:t>
+      </w:r>
+      <w:r>
+        <w:t xml:space="preserve"> or not</w:t>
+      </w:r>
+      <w:r>
+        <w:t>. For good measure I then</w:t>
+      </w:r>
+      <w:r>
+        <w:t xml:space="preserve"> made my way to the end of Alpha Road, figuring in the process I had crossed the 450 foot contour </w:t>
+      </w:r>
+      <w:r>
+        <w:t>as shown on</w:t>
+      </w:r>
+      <w:r>
+        <w:t xml:space="preserve"> US top maps.  </w:t>
+      </w:r>
+    </w:p>
+    <w:p>
+      <w:r>
+        <w:t>Returning to the vicinity of my rental car</w:t>
+      </w:r>
+      <w:r>
+        <w:t xml:space="preserve"> </w:t>
+      </w:r>
+      <w:r>
+        <w:t>I decided to knock</w:t>
+      </w:r>
+      <w:r>
+        <w:t xml:space="preserve"> on</w:t>
+      </w:r>
+      <w:r>
+        <w:t xml:space="preserve"> the door of </w:t>
+      </w:r>
+      <w:r>
+        <w:t xml:space="preserve">Doreen </w:t>
+      </w:r>
+      <w:proofErr w:type="spellStart"/>
+      <w:r>
+        <w:t>Kupchick</w:t>
+      </w:r>
+      <w:proofErr w:type="spellEnd"/>
+      <w:r>
+        <w:t xml:space="preserve">.  Ebright Azimuth and Doreen go hand in hand, she was instrumental in preserving the </w:t>
+      </w:r>
+      <w:r>
+        <w:t>survey</w:t>
+      </w:r>
+      <w:r>
+        <w:t xml:space="preserve"> disk on </w:t>
+      </w:r>
+      <w:r>
+        <w:t xml:space="preserve">Ebright Road </w:t>
+      </w:r>
+      <w:r>
+        <w:t xml:space="preserve">when it was cemented over, plus she keeps a highpoint log book at her home.  I was fortunate enough to find her home, and </w:t>
+      </w:r>
+      <w:r>
+        <w:t xml:space="preserve">I asked to sign the highpoint log she </w:t>
+      </w:r>
+      <w:r>
+        <w:t>keeps</w:t>
+      </w:r>
+      <w:r>
+        <w:t xml:space="preserve">.  </w:t>
+      </w:r>
+      <w:r>
+        <w:t>She asked if I had visited the sign and</w:t>
+      </w:r>
+      <w:r>
+        <w:t xml:space="preserve"> survey </w:t>
+      </w:r>
+      <w:r>
+        <w:t xml:space="preserve">monument on </w:t>
+      </w:r>
+      <w:r>
+        <w:t>Ebright R</w:t>
+      </w:r>
+      <w:r>
+        <w:t>oad, and when I said I had s</w:t>
+      </w:r>
+      <w:r>
+        <w:t xml:space="preserve">he said </w:t>
+      </w:r>
+      <w:r>
+        <w:t xml:space="preserve">she would </w:t>
+      </w:r>
+      <w:r>
+        <w:t>get the book ready</w:t>
+      </w:r>
+      <w:r>
+        <w:t xml:space="preserve"> but</w:t>
+      </w:r>
+      <w:r>
+        <w:t xml:space="preserve"> suggested that</w:t>
+      </w:r>
+      <w:r>
+        <w:t xml:space="preserve"> in the mean time I should head over to a second </w:t>
+      </w:r>
+      <w:r>
+        <w:t xml:space="preserve">survey </w:t>
+      </w:r>
+      <w:r>
+        <w:t xml:space="preserve">monument </w:t>
+      </w:r>
+      <w:r>
+        <w:t xml:space="preserve">disk on Winterset road. </w:t>
+      </w:r>
+    </w:p>
+    <w:p>
+      <w:r>
+        <w:t xml:space="preserve">Winterset road seems to be the PA/DE boundary.  I located </w:t>
+      </w:r>
+      <w:r>
+        <w:t>the</w:t>
+      </w:r>
+      <w:r>
+        <w:t xml:space="preserve"> survey marker</w:t>
+      </w:r>
+      <w:r>
+        <w:t xml:space="preserve"> there</w:t>
+      </w:r>
+      <w:r>
+        <w:t xml:space="preserve"> and it was clearly lower than the landscape</w:t>
+      </w:r>
+      <w:r>
+        <w:t>d</w:t>
+      </w:r>
+      <w:r>
+        <w:t xml:space="preserve"> yard </w:t>
+      </w:r>
+      <w:r>
+        <w:t>on the edge of which it resides</w:t>
+      </w:r>
+      <w:r>
+        <w:t xml:space="preserve">, again showing that this environment is no longer natural.  </w:t>
+      </w:r>
+      <w:r>
+        <w:t>I didn’t look close but I think the arrow on it pointed east and not toward Sulky Rd in the trailer park unlik</w:t>
+      </w:r>
+      <w:r>
+        <w:t xml:space="preserve">e the survey marker on </w:t>
+      </w:r>
+      <w:r>
+        <w:t xml:space="preserve">Ebright Road </w:t>
+      </w:r>
+      <w:r>
+        <w:t>with clearly points down Turf Rd toward Sulky Rd, as such –</w:t>
+      </w:r>
+      <w:r>
+        <w:t xml:space="preserve"> I have to question if that marker has anything to do with the highpoint of D</w:t>
+      </w:r>
+      <w:r>
+        <w:t>elaware or not</w:t>
+      </w:r>
+      <w:r>
+        <w:t>, or</w:t>
+      </w:r>
+      <w:r>
+        <w:t xml:space="preserve"> if it is for a county</w:t>
+      </w:r>
+      <w:r>
+        <w:t xml:space="preserve"> border</w:t>
+      </w:r>
+      <w:r>
+        <w:t xml:space="preserve"> or something else</w:t>
+      </w:r>
+      <w:r>
+        <w:t xml:space="preserve">. </w:t>
+      </w:r>
+      <w:r>
+        <w:t>Follow</w:t>
+      </w:r>
+      <w:r>
+        <w:t>ing</w:t>
+      </w:r>
+      <w:r>
+        <w:t xml:space="preserve"> this jaunt to the PA/DE border I returned</w:t>
+      </w:r>
+      <w:r>
+        <w:t>, as instructed,</w:t>
+      </w:r>
+      <w:r>
+        <w:t xml:space="preserve"> to sign the log.  </w:t>
+      </w:r>
+    </w:p>
+    <w:p>
+      <w:r>
+        <w:t xml:space="preserve">After I signed the book, </w:t>
+      </w:r>
+      <w:r>
+        <w:t>Doreen gave me some literature</w:t>
+      </w:r>
+      <w:r>
+        <w:t xml:space="preserve"> about Ebright Azimuth.  O</w:t>
+      </w:r>
+      <w:r>
+        <w:t xml:space="preserve">ne of the articles explained how a Paul </w:t>
+      </w:r>
+      <w:proofErr w:type="spellStart"/>
+      <w:r>
+        <w:t>Zunwalt</w:t>
+      </w:r>
+      <w:proofErr w:type="spellEnd"/>
+      <w:r>
+        <w:t xml:space="preserve"> surveyed the area and found a spot on the north of Turf Road at the first trailer measuring 450.85 feet above sea level</w:t>
+      </w:r>
+      <w:r>
+        <w:t>.  H</w:t>
+      </w:r>
+      <w:r>
+        <w:t>owever, he fel</w:t>
+      </w:r>
+      <w:r>
+        <w:t>t</w:t>
+      </w:r>
+      <w:r>
+        <w:t xml:space="preserve"> it</w:t>
+      </w:r>
+      <w:r>
+        <w:t xml:space="preserve"> was manmade and not natural. </w:t>
+      </w:r>
+      <w:r>
+        <w:t xml:space="preserve">Another article </w:t>
+      </w:r>
+      <w:r>
+        <w:t>explained, and debunked eight</w:t>
+      </w:r>
+      <w:r>
+        <w:t xml:space="preserve"> of</w:t>
+      </w:r>
+      <w:r>
+        <w:t xml:space="preserve"> nine</w:t>
+      </w:r>
+      <w:r>
+        <w:t xml:space="preserve"> claimed D</w:t>
+      </w:r>
+      <w:r>
+        <w:t>elaware</w:t>
+      </w:r>
+      <w:r>
+        <w:t xml:space="preserve"> highpo</w:t>
+      </w:r>
+      <w:r>
+        <w:t xml:space="preserve">ints around </w:t>
+      </w:r>
+      <w:r>
+        <w:t xml:space="preserve">Ebright Road </w:t>
+      </w:r>
+      <w:r>
+        <w:t xml:space="preserve">and </w:t>
+      </w:r>
+      <w:r>
+        <w:t xml:space="preserve">concluded </w:t>
+      </w:r>
+      <w:r>
+        <w:t>a</w:t>
+      </w:r>
+      <w:r>
+        <w:t xml:space="preserve"> 447.85 spot</w:t>
+      </w:r>
+      <w:r>
+        <w:t xml:space="preserve"> (presumable at the </w:t>
+      </w:r>
+      <w:r>
+        <w:t xml:space="preserve">Ebright Road </w:t>
+      </w:r>
+      <w:r>
+        <w:t>Reference Mark</w:t>
+      </w:r>
+      <w:r>
+        <w:t>)</w:t>
+      </w:r>
+      <w:r>
+        <w:t xml:space="preserve"> is the highest natural spot.  </w:t>
+      </w:r>
+      <w:r>
+        <w:t>Personally, with the evidence I have presented, and also because</w:t>
+      </w:r>
+      <w:r>
+        <w:t xml:space="preserve"> the survey marker on </w:t>
+      </w:r>
+      <w:r>
+        <w:t xml:space="preserve">Ebright Road </w:t>
+      </w:r>
+      <w:r>
+        <w:t>was</w:t>
+      </w:r>
+      <w:r>
+        <w:t xml:space="preserve"> cemented over, </w:t>
+      </w:r>
+      <w:r>
+        <w:t>but</w:t>
+      </w:r>
+      <w:r>
+        <w:t xml:space="preserve"> later dug out</w:t>
+      </w:r>
+      <w:r>
+        <w:t>,</w:t>
+      </w:r>
+      <w:r>
+        <w:t xml:space="preserve"> it seems very reasonable that a primary </w:t>
+      </w:r>
+      <w:r>
+        <w:t>horizontal control mark</w:t>
+      </w:r>
+      <w:r>
+        <w:t xml:space="preserve"> at 450 feet is likely under the trailer house on Sulky Road as legend claims.  Having reached both the recognized highpoint </w:t>
+      </w:r>
+      <w:r>
+        <w:t>near</w:t>
+      </w:r>
+      <w:r>
+        <w:t xml:space="preserve"> the Blue Sign on </w:t>
+      </w:r>
+      <w:r>
+        <w:t xml:space="preserve">Ebright Road </w:t>
+      </w:r>
+      <w:r>
+        <w:t xml:space="preserve">and having walked on the 450 </w:t>
+      </w:r>
+      <w:r>
+        <w:t xml:space="preserve">foot </w:t>
+      </w:r>
+      <w:r>
+        <w:t xml:space="preserve">contour found on topo maps I’d say I </w:t>
+      </w:r>
+      <w:r>
+        <w:t>wore</w:t>
+      </w:r>
+      <w:r>
+        <w:t xml:space="preserve"> both my belt and my suspenders in Delaware.  </w:t>
+      </w:r>
+    </w:p>
+    <w:p>
+      <w:r>
+        <w:t>Leaving the area a</w:t>
+      </w:r>
+      <w:r>
+        <w:t xml:space="preserve">round 3:30 pm I headed south on Ebright Rd to </w:t>
+      </w:r>
+      <w:proofErr w:type="spellStart"/>
+      <w:r>
+        <w:t>Naamans</w:t>
+      </w:r>
+      <w:proofErr w:type="spellEnd"/>
+      <w:r>
+        <w:t xml:space="preserve"> R</w:t>
+      </w:r>
+      <w:r>
+        <w:t xml:space="preserve">oad and did notice a drop in elevation on that side of the highpoint. </w:t>
+      </w:r>
+      <w:r>
+        <w:t xml:space="preserve"> </w:t>
+      </w:r>
+      <w:r>
+        <w:t xml:space="preserve">After a short break at </w:t>
+      </w:r>
+      <w:r>
+        <w:t>the local Target</w:t>
+      </w:r>
+      <w:r>
+        <w:t xml:space="preserve">, where in the parking lot </w:t>
+      </w:r>
+      <w:r>
+        <w:t xml:space="preserve">I looked over </w:t>
+      </w:r>
+      <w:r>
+        <w:t xml:space="preserve">my seven highpoint trip notes, I </w:t>
+      </w:r>
+      <w:r>
+        <w:t xml:space="preserve">decided </w:t>
+      </w:r>
+      <w:r>
+        <w:t>to</w:t>
+      </w:r>
+      <w:r>
+        <w:t xml:space="preserve"> head to High Point State Park NJ </w:t>
+      </w:r>
+      <w:r>
+        <w:t xml:space="preserve">that same day, and hoped to </w:t>
+      </w:r>
+      <w:r>
+        <w:t>find camping spot there.</w:t>
+      </w:r>
+    </w:p>
+    <w:p/>
+    <w:p>
+      <w:pPr>
+        <w:rPr>
+          <w:strike/>
+        </w:rPr>
+      </w:pPr>
+      <w:r>
+        <w:rPr>
+          <w:strike/>
+        </w:rPr>
+        <w:t xml:space="preserve">From FB 50 State Highpoints group 10/31/2020 John </w:t>
+      </w:r>
+      <w:proofErr w:type="spellStart"/>
+      <w:r>
+        <w:rPr>
+          <w:strike/>
+        </w:rPr>
+        <w:t>Mitchler</w:t>
+      </w:r>
+      <w:proofErr w:type="spellEnd"/>
+      <w:r>
+        <w:rPr>
+          <w:strike/>
+        </w:rPr>
+        <w:t xml:space="preserve"> wrote “DELAWARE - The HP club recognizes the sign by the road. Paul </w:t>
+      </w:r>
+      <w:proofErr w:type="spellStart"/>
+      <w:r>
+        <w:rPr>
+          <w:strike/>
+        </w:rPr>
+        <w:t>Zumwalt's</w:t>
+      </w:r>
+      <w:proofErr w:type="spellEnd"/>
+      <w:r>
+        <w:rPr>
+          <w:strike/>
+        </w:rPr>
+        <w:t xml:space="preserve"> survey found 448.25' under the sign, 447.85' BM across Ebright Rd at entrance to trailer park, and 450.85' east-most trailer. John Garner's laser survey determined the highest ground is between the </w:t>
+      </w:r>
+      <w:proofErr w:type="gramStart"/>
+      <w:r>
+        <w:rPr>
+          <w:strike/>
+        </w:rPr>
+        <w:t>road</w:t>
+      </w:r>
+      <w:proofErr w:type="gramEnd"/>
+      <w:r>
+        <w:rPr>
+          <w:strike/>
+        </w:rPr>
+        <w:t xml:space="preserve"> and trailers. Don Holmes found a 1935 topo map showing a 450' BM at the state line marker 17. And Don </w:t>
+      </w:r>
+      <w:proofErr w:type="spellStart"/>
+      <w:r>
+        <w:rPr>
+          <w:strike/>
+        </w:rPr>
+        <w:t>Kjelleren</w:t>
+      </w:r>
+      <w:proofErr w:type="spellEnd"/>
+      <w:r>
+        <w:rPr>
+          <w:strike/>
+        </w:rPr>
+        <w:t xml:space="preserve"> compared 9 candidate areas and guarantees the HP is on Turf Road, 192' west of the sign by </w:t>
+      </w:r>
+      <w:r>
+        <w:rPr>
+          <w:strike/>
+        </w:rPr>
+        <w:t xml:space="preserve">Ebright Road </w:t>
+      </w:r>
+      <w:r>
+        <w:rPr>
+          <w:strike/>
+        </w:rPr>
+        <w:t xml:space="preserve">(which matches the surveys of Garner &amp; </w:t>
+      </w:r>
+      <w:proofErr w:type="spellStart"/>
+      <w:r>
+        <w:rPr>
+          <w:strike/>
+        </w:rPr>
+        <w:t>Zumwalt</w:t>
+      </w:r>
+      <w:proofErr w:type="spellEnd"/>
+      <w:r>
+        <w:rPr>
+          <w:strike/>
+        </w:rPr>
+        <w:t>). LiDAR analysis shows highest ground in the trailer park, however, vintage photos clearly show the trailer park land is mad-made so there's no reason to go further west on Turf Rd beyond South Ellis Rd.”</w:t>
+      </w:r>
+    </w:p>
+    <w:p>
+      <w:pPr>
+        <w:rPr>
+          <w:b/>
+          <w:sz w:val="24"/>
+          <w:szCs w:val="24"/>
+        </w:rPr>
+      </w:pPr>
+    </w:p>
+    <w:p>
+      <w:pPr>
+        <w:rPr>
+          <w:b/>
+          <w:sz w:val="24"/>
+          <w:szCs w:val="24"/>
+        </w:rPr>
+      </w:pPr>
+    </w:p>
+    <w:p>
+      <w:pPr>
+        <w:rPr>
+          <w:b/>
+          <w:sz w:val="24"/>
+          <w:szCs w:val="24"/>
+        </w:rPr>
+      </w:pPr>
+      <w:r>
+        <w:rPr>
+          <w:b/>
+          <w:sz w:val="24"/>
+          <w:szCs w:val="24"/>
+        </w:rPr>
+        <w:t>High Point</w:t>
+      </w:r>
+      <w:r>
+        <w:rPr>
+          <w:b/>
+          <w:sz w:val="24"/>
+          <w:szCs w:val="24"/>
+        </w:rPr>
         <w:t xml:space="preserve">, </w:t>
       </w:r>
       <w:r>
-        <w:t>nevertheless</w:t>
+        <w:rPr>
+          <w:b/>
+          <w:sz w:val="24"/>
+          <w:szCs w:val="24"/>
+        </w:rPr>
+        <w:t>NJ</w:t>
+      </w:r>
+      <w:r>
+        <w:rPr>
+          <w:b/>
+          <w:sz w:val="24"/>
+          <w:szCs w:val="24"/>
+        </w:rPr>
+        <w:t xml:space="preserve">, </w:t>
+      </w:r>
+      <w:r>
+        <w:rPr>
+          <w:b/>
+          <w:sz w:val="24"/>
+          <w:szCs w:val="24"/>
+        </w:rPr>
+        <w:t>1803</w:t>
+      </w:r>
+      <w:r>
+        <w:rPr>
+          <w:b/>
+          <w:sz w:val="24"/>
+          <w:szCs w:val="24"/>
+        </w:rPr>
+        <w:t xml:space="preserve"> ft. – October </w:t>
+      </w:r>
+      <w:r>
+        <w:rPr>
+          <w:b/>
+          <w:sz w:val="24"/>
+          <w:szCs w:val="24"/>
+        </w:rPr>
+        <w:t>20</w:t>
+      </w:r>
+      <w:r>
+        <w:rPr>
+          <w:b/>
+          <w:sz w:val="24"/>
+          <w:szCs w:val="24"/>
+        </w:rPr>
+        <w:t>, 2020, HP #4</w:t>
+      </w:r>
+      <w:r>
+        <w:rPr>
+          <w:b/>
+          <w:sz w:val="24"/>
+          <w:szCs w:val="24"/>
+        </w:rPr>
+        <w:t>7</w:t>
+      </w:r>
+      <w:r>
+        <w:rPr>
+          <w:b/>
+          <w:sz w:val="24"/>
+          <w:szCs w:val="24"/>
+        </w:rPr>
+        <w:t xml:space="preserve">:  </w:t>
+      </w:r>
+      <w:r>
+        <w:rPr>
+          <w:b/>
+          <w:sz w:val="24"/>
+          <w:szCs w:val="24"/>
+          <w:highlight w:val="yellow"/>
+        </w:rPr>
+        <w:t>I’d say I worn both my belt and my suspenders in Delaware</w:t>
+      </w:r>
+      <w:r>
+        <w:rPr>
+          <w:b/>
+          <w:sz w:val="24"/>
+          <w:szCs w:val="24"/>
+        </w:rPr>
+        <w:t xml:space="preserve">.  </w:t>
+      </w:r>
+    </w:p>
+    <w:p>
+      <w:r>
+        <w:t>By the time I got on I-95</w:t>
+      </w:r>
+      <w:r>
+        <w:t xml:space="preserve"> in Wilmington DE</w:t>
+      </w:r>
+      <w:r>
+        <w:t xml:space="preserve">, which would soon take me to I-476, it was </w:t>
+      </w:r>
+      <w:r>
+        <w:t xml:space="preserve">close to 5pm, and the commuter traffic was heavy.  Reaching </w:t>
+      </w:r>
+      <w:r>
+        <w:t xml:space="preserve">Easton PA, around 6:30 pm, I stopped for a rest and a burger.  From Easton I got on 33-North to 209-North and after 45 miles I entered the </w:t>
+      </w:r>
+      <w:r>
+        <w:t>Delaware Water Gap National Recreation Area</w:t>
+      </w:r>
+      <w:r>
+        <w:t xml:space="preserve"> where 209 parallels the Delaware River which forms the border of PA and NJ.  On this </w:t>
+      </w:r>
+      <w:r>
+        <w:t>twenty</w:t>
+      </w:r>
+      <w:r>
+        <w:t xml:space="preserve"> or more mile stretch of 209, through the Delaware Water Gap, before reaching highway 206 at the Milford Bridge Toll Plaza, I kept my eyes open, even though it was dark outside, for a place to stealth car camp, but nothing stood out to me.  I used highway 206 east to cross the river and enter New Jersey then I took Clove Road north to Highway 23 and into High Point State Park, where I happened upon Sawmill Road and the campground at Sawmill Pond.  Must have been around 9pm or 9:30 pm when I decided on camp spot 49.</w:t>
+      </w:r>
+      <w:r>
+        <w:t xml:space="preserve">  It had been a full day </w:t>
+      </w:r>
+      <w:r>
+        <w:t xml:space="preserve">which </w:t>
+      </w:r>
+      <w:r>
+        <w:t>start</w:t>
+      </w:r>
+      <w:r>
+        <w:t>ed</w:t>
+      </w:r>
+      <w:r>
+        <w:t xml:space="preserve"> with watching the sunrise at Mount Davis, PA, followed by a tour of the the Flight 93 National Memorial</w:t>
+      </w:r>
+      <w:r>
+        <w:t>, plus a</w:t>
+      </w:r>
+      <w:r>
+        <w:t xml:space="preserve"> </w:t>
+      </w:r>
+      <w:r>
+        <w:t>200 plus mile drive to the highest point in Delaware  - before making this four hour drive.</w:t>
+      </w:r>
+      <w:r>
+        <w:t xml:space="preserve"> </w:t>
+      </w:r>
+      <w:r>
+        <w:t>Since it wasn’t hot nor humid, I opted to simply fold down the back seat of my rental SUV and sleep in the back of the car.</w:t>
+      </w:r>
+    </w:p>
+    <w:p>
+      <w:r>
+        <w:t>I woke up at sunrise the morning of October 20, 2</w:t>
+      </w:r>
+      <w:r>
+        <w:t>020 and headed directly to the h</w:t>
+      </w:r>
+      <w:r>
+        <w:t xml:space="preserve">ighpoint.  This time of year (or maybe because of COVID) the entrance fee both at Scenic Drive was unmanned and a sign said entrance was free.  I stopped at the parking area at Lake Marcia and had my breakfast before heading up to the highpoint.  Must have been almost </w:t>
+      </w:r>
+      <w:r>
+        <w:t>nine o’clock in the morning</w:t>
+      </w:r>
+      <w:r>
+        <w:t xml:space="preserve"> when I finally reached the fogged in highpoint of New Jersey.  Not one other car in the parking lot, and not a soul around.</w:t>
+      </w:r>
+    </w:p>
+    <w:p>
+      <w:r>
+        <w:t xml:space="preserve">I thought New Jersey was going to be an unattractive high point, but it turned out to be very nice with a </w:t>
+      </w:r>
+      <w:r>
+        <w:t>wonderful</w:t>
       </w:r>
       <w:r>
         <w:t>,</w:t>
       </w:r>
       <w:r>
-        <w:t xml:space="preserve"> I</w:t>
-      </w:r>
-      <w:r>
-        <w:t xml:space="preserve"> decided </w:t>
-      </w:r>
-      <w:r>
-        <w:t>to</w:t>
-      </w:r>
-      <w:r>
-        <w:t xml:space="preserve"> wander</w:t>
-      </w:r>
-      <w:r>
-        <w:t xml:space="preserve"> down Turf Road</w:t>
-      </w:r>
-      <w:r>
-        <w:t xml:space="preserve"> into the trailer park</w:t>
-      </w:r>
-      <w:r>
-        <w:t>.</w:t>
-      </w:r>
-      <w:r>
-        <w:t xml:space="preserve">  </w:t>
-      </w:r>
-      <w:r>
-        <w:t>From Turf Road I</w:t>
-      </w:r>
-      <w:r>
-        <w:t xml:space="preserve"> </w:t>
-      </w:r>
-      <w:r>
-        <w:t>turned down Sulky Road</w:t>
-      </w:r>
-      <w:r>
-        <w:t xml:space="preserve">, and from the street </w:t>
-      </w:r>
-      <w:r>
-        <w:t xml:space="preserve">I </w:t>
-      </w:r>
-      <w:r>
-        <w:t xml:space="preserve">took </w:t>
-      </w:r>
-      <w:r>
-        <w:t>a</w:t>
-      </w:r>
-      <w:r>
-        <w:t xml:space="preserve"> photograph of the second trailer, wondering if a benchmark was located under it</w:t>
-      </w:r>
-      <w:r>
-        <w:t xml:space="preserve"> or not</w:t>
-      </w:r>
-      <w:r>
-        <w:t>. For good measure I then</w:t>
-      </w:r>
-      <w:r>
-        <w:t xml:space="preserve"> made my way to the end of Alpha Road, figuring in the process I had crossed the 450 foot contour </w:t>
-      </w:r>
-      <w:r>
-        <w:t>as shown on</w:t>
-      </w:r>
-      <w:r>
-        <w:t xml:space="preserve"> US top maps.  </w:t>
-      </w:r>
-    </w:p>
-    <w:p>
-      <w:r>
-        <w:t>Returning to the vicinity of my rental car</w:t>
-      </w:r>
-      <w:r>
-        <w:t xml:space="preserve"> </w:t>
-      </w:r>
-      <w:r>
-        <w:t>I decided to knock</w:t>
-      </w:r>
-      <w:r>
-        <w:t xml:space="preserve"> on</w:t>
-      </w:r>
-      <w:r>
-        <w:t xml:space="preserve"> the door of </w:t>
-      </w:r>
-      <w:r>
-        <w:t xml:space="preserve">Doreen </w:t>
-      </w:r>
-      <w:proofErr w:type="spellStart"/>
-      <w:r>
-        <w:t>Kupchick</w:t>
-      </w:r>
-      <w:proofErr w:type="spellEnd"/>
-      <w:r>
-        <w:t xml:space="preserve">.  Ebright Azimuth and Doreen go hand in hand, she was instrumental in preserving the </w:t>
-      </w:r>
-      <w:r>
-        <w:t>survey</w:t>
-      </w:r>
-      <w:r>
-        <w:t xml:space="preserve"> disk on Ebright when it was cemented over, plus she keeps a highpoint log book at her home.  I was fortunate enough to find her home, and </w:t>
-      </w:r>
-      <w:r>
-        <w:t xml:space="preserve">I asked to sign the highpoint log she </w:t>
-      </w:r>
-      <w:r>
-        <w:t>keeps</w:t>
-      </w:r>
-      <w:r>
-        <w:t xml:space="preserve">.  </w:t>
-      </w:r>
-      <w:r>
-        <w:t>She asked if I had visited the sign and</w:t>
-      </w:r>
-      <w:r>
-        <w:t xml:space="preserve"> survey </w:t>
-      </w:r>
-      <w:r>
-        <w:t>monument on Ebright road, and when I said I had s</w:t>
-      </w:r>
-      <w:r>
-        <w:t xml:space="preserve">he said </w:t>
-      </w:r>
-      <w:r>
-        <w:t xml:space="preserve">she would </w:t>
-      </w:r>
-      <w:r>
-        <w:t>get the book ready</w:t>
-      </w:r>
-      <w:r>
-        <w:t xml:space="preserve"> but</w:t>
-      </w:r>
-      <w:r>
-        <w:t xml:space="preserve"> suggested that</w:t>
-      </w:r>
-      <w:r>
-        <w:t xml:space="preserve"> in the mean time I should head over to a second </w:t>
-      </w:r>
-      <w:r>
-        <w:t xml:space="preserve">survey </w:t>
-      </w:r>
-      <w:r>
-        <w:t xml:space="preserve">monument </w:t>
-      </w:r>
-      <w:r>
-        <w:t xml:space="preserve">disk on Winterset road. </w:t>
-      </w:r>
-    </w:p>
-    <w:p>
-      <w:r>
-        <w:t xml:space="preserve">Winterset road seems to be the PA/DE boundary.  I located </w:t>
-      </w:r>
-      <w:r>
-        <w:t>the</w:t>
-      </w:r>
-      <w:r>
-        <w:t xml:space="preserve"> survey marker</w:t>
-      </w:r>
-      <w:r>
-        <w:t xml:space="preserve"> there</w:t>
-      </w:r>
-      <w:r>
-        <w:t xml:space="preserve"> and it was clearly lower than the landscape</w:t>
-      </w:r>
-      <w:r>
-        <w:t>d</w:t>
-      </w:r>
-      <w:r>
-        <w:t xml:space="preserve"> yard </w:t>
-      </w:r>
-      <w:r>
-        <w:t>on the edge of which it resides</w:t>
-      </w:r>
-      <w:r>
-        <w:t xml:space="preserve">, again showing that this environment is no longer natural.  </w:t>
-      </w:r>
-      <w:r>
-        <w:t>I didn’t look close but I think the arrow on it pointed east and not toward Sulky Rd in the trailer park unlike the survey marker on Ebright road with clearly points down Turf Rd toward Sulky Rd, as such –</w:t>
-      </w:r>
-      <w:r>
-        <w:t xml:space="preserve"> I have to question if that marker has anything to do with the highpoint of D</w:t>
-      </w:r>
-      <w:r>
-        <w:t>elaware or not</w:t>
-      </w:r>
-      <w:r>
-        <w:t>, or</w:t>
-      </w:r>
-      <w:r>
-        <w:t xml:space="preserve"> if it is for a county</w:t>
-      </w:r>
-      <w:r>
-        <w:t xml:space="preserve"> border</w:t>
-      </w:r>
-      <w:r>
-        <w:t xml:space="preserve"> or something else</w:t>
+        <w:t xml:space="preserve"> remote</w:t>
+      </w:r>
+      <w:r>
+        <w:t xml:space="preserve"> and</w:t>
+      </w:r>
+      <w:r>
+        <w:t xml:space="preserve"> outdoorsy vibe to it. </w:t>
+      </w:r>
+      <w:r>
+        <w:t xml:space="preserve">Thanks to the thick fog I didn’t get to see much from the top of the Kittatinny Mountains but I still really liked being there.  Apparently on clear days </w:t>
+      </w:r>
+      <w:r>
+        <w:t>two additional states can be seen from the top, namely New York, and Pennsylvania</w:t>
       </w:r>
       <w:r>
         <w:t xml:space="preserve">. </w:t>
       </w:r>
-      <w:r>
-        <w:t>Follow this jaunt to the PA/DE border I returned</w:t>
-      </w:r>
-      <w:r>
-        <w:t>, as instructed,</w:t>
-      </w:r>
-      <w:r>
-        <w:t xml:space="preserve"> to sign the log.  </w:t>
-      </w:r>
-    </w:p>
-    <w:p>
-      <w:r>
-        <w:t xml:space="preserve">After I signed the book, </w:t>
-      </w:r>
-      <w:r>
-        <w:t>Doreen gave me some literature</w:t>
-      </w:r>
-      <w:r>
-        <w:t xml:space="preserve"> about Ebright Azimuth.  O</w:t>
-      </w:r>
-      <w:r>
-        <w:t xml:space="preserve">ne of the articles explained how a Paul </w:t>
-      </w:r>
-      <w:proofErr w:type="spellStart"/>
-      <w:r>
-        <w:t>Zunwalt</w:t>
-      </w:r>
-      <w:proofErr w:type="spellEnd"/>
-      <w:r>
-        <w:t xml:space="preserve"> surveyed the area and found a spot on the north of Turf Road at the first trailer measuring 450.85 feet above sea level which, however, he fel</w:t>
-      </w:r>
-      <w:r>
-        <w:t xml:space="preserve">t was manmade and not natural. </w:t>
-      </w:r>
-      <w:r>
-        <w:t xml:space="preserve">Another article </w:t>
-      </w:r>
-      <w:r>
-        <w:t>explained, and debunked eight</w:t>
-      </w:r>
-      <w:r>
-        <w:t xml:space="preserve"> of</w:t>
-      </w:r>
-      <w:r>
-        <w:t xml:space="preserve"> nine</w:t>
-      </w:r>
-      <w:r>
-        <w:t xml:space="preserve"> claimed D</w:t>
-      </w:r>
-      <w:r>
-        <w:t>elaware</w:t>
-      </w:r>
-      <w:r>
-        <w:t xml:space="preserve"> highpo</w:t>
-      </w:r>
-      <w:r>
-        <w:t xml:space="preserve">ints around Ebright Road and </w:t>
-      </w:r>
-      <w:r>
-        <w:t xml:space="preserve">concluded the 447.85 spot is the highest natural spot.  </w:t>
-      </w:r>
-      <w:r>
-        <w:t>As stated, p</w:t>
-      </w:r>
-      <w:r>
-        <w:t xml:space="preserve">ersonally I think the fact that the marker on Ebright Road has an arrow </w:t>
-      </w:r>
-      <w:r>
-        <w:t>proves</w:t>
-      </w:r>
-      <w:r>
-        <w:t xml:space="preserve"> it is a reference</w:t>
-      </w:r>
-      <w:r>
-        <w:t xml:space="preserve"> azimuth</w:t>
-      </w:r>
-      <w:r>
-        <w:t xml:space="preserve"> mark </w:t>
-      </w:r>
-      <w:r>
-        <w:t>pointing</w:t>
-      </w:r>
-      <w:r>
-        <w:t xml:space="preserve"> to the primary benchmark which </w:t>
-      </w:r>
-      <w:r>
-        <w:t>would be at or very near</w:t>
-      </w:r>
-      <w:r>
-        <w:t xml:space="preserve"> the highest elevation</w:t>
-      </w:r>
-      <w:r>
-        <w:t>.</w:t>
-      </w:r>
-      <w:r>
-        <w:t xml:space="preserve"> Also since the survey marker on Ebright Road </w:t>
-      </w:r>
-      <w:r>
-        <w:t>was</w:t>
-      </w:r>
-      <w:r>
-        <w:t xml:space="preserve"> cemented over, </w:t>
-      </w:r>
-      <w:r>
-        <w:t>but</w:t>
-      </w:r>
-      <w:r>
-        <w:t xml:space="preserve"> later dug out</w:t>
+    </w:p>
+    <w:p>
+      <w:r>
+        <w:t>The 220 foot monument</w:t>
+      </w:r>
+      <w:r>
+        <w:t xml:space="preserve"> on the summit</w:t>
+      </w:r>
+      <w:r>
+        <w:t xml:space="preserve">, </w:t>
+      </w:r>
+      <w:r>
+        <w:t>built in 1930 to commemorate war dead</w:t>
       </w:r>
       <w:r>
         <w:t>,</w:t>
       </w:r>
       <w:r>
-        <w:t xml:space="preserve"> it seems very reasonable that a primary benchmark at 450 feet is likely under the trailer house on Sulky Road as legend claims.  Having reached both the recognized highpoint at the Blue Sign on Ebright</w:t>
-      </w:r>
-      <w:r>
-        <w:t xml:space="preserve"> road</w:t>
-      </w:r>
-      <w:r>
-        <w:t xml:space="preserve"> and having walked on the 450 </w:t>
-      </w:r>
-      <w:r>
-        <w:t xml:space="preserve">foot </w:t>
-      </w:r>
-      <w:r>
-        <w:t xml:space="preserve">contour found on topo maps I’d say I </w:t>
-      </w:r>
-      <w:r>
-        <w:t>wore</w:t>
-      </w:r>
-      <w:r>
-        <w:t xml:space="preserve"> both my belt and my suspenders in Delaware.  </w:t>
-      </w:r>
-    </w:p>
-    <w:p>
+        <w:t xml:space="preserve"> was not open to the public due to the pandemic so I wandered around it and found two survey disks, one 100 yards from the front door, and another 20 yards behind the monument.  After a half hour or so I returned to the parking lot then drove over to where the old mansion on the hill used to be across from Lake Marcia.  </w:t>
+      </w:r>
       <w:r>
         <w:lastRenderedPageBreak/>
-        <w:t>Leaving the area a</w:t>
-      </w:r>
-      <w:r>
-        <w:t xml:space="preserve">round 3:30 pm I headed south on Ebright Rd to </w:t>
-      </w:r>
-      <w:proofErr w:type="spellStart"/>
-      <w:r>
-        <w:t>Naamans</w:t>
-      </w:r>
-      <w:proofErr w:type="spellEnd"/>
-      <w:r>
-        <w:t xml:space="preserve"> R</w:t>
-      </w:r>
-      <w:r>
-        <w:t xml:space="preserve">oad and did notice a drop in elevation on that side of the highpoint. </w:t>
-      </w:r>
-      <w:r>
-        <w:t xml:space="preserve"> </w:t>
-      </w:r>
-      <w:r>
-        <w:t xml:space="preserve">After a short break at </w:t>
-      </w:r>
-      <w:r>
-        <w:t>the local Target</w:t>
-      </w:r>
-      <w:r>
-        <w:t xml:space="preserve">, where in the parking lot </w:t>
-      </w:r>
-      <w:r>
-        <w:t xml:space="preserve">I looked over </w:t>
-      </w:r>
-      <w:r>
-        <w:t xml:space="preserve">my seven highpoint trip notes, I </w:t>
-      </w:r>
-      <w:r>
-        <w:t xml:space="preserve">decided </w:t>
-      </w:r>
-      <w:r>
-        <w:t>to</w:t>
-      </w:r>
-      <w:r>
-        <w:t xml:space="preserve"> head to High Point State Park NJ </w:t>
-      </w:r>
-      <w:r>
-        <w:t xml:space="preserve">that same day, and hoped to </w:t>
-      </w:r>
-      <w:r>
-        <w:t>find camping spot there.</w:t>
-      </w:r>
-    </w:p>
-    <w:p/>
-    <w:p>
-      <w:pPr>
-        <w:rPr>
-          <w:strike/>
-        </w:rPr>
-      </w:pPr>
-      <w:r>
-        <w:rPr>
-          <w:strike/>
-        </w:rPr>
-        <w:t xml:space="preserve">From FB 50 State Highpoints group 10/31/2020 John </w:t>
-      </w:r>
-      <w:proofErr w:type="spellStart"/>
-      <w:r>
-        <w:rPr>
-          <w:strike/>
-        </w:rPr>
-        <w:t>Mitchler</w:t>
-      </w:r>
-      <w:proofErr w:type="spellEnd"/>
-      <w:r>
-        <w:rPr>
-          <w:strike/>
-        </w:rPr>
-        <w:t xml:space="preserve"> wrote “DELAWARE - The HP club recognizes the sign by the road. Paul </w:t>
-      </w:r>
-      <w:proofErr w:type="spellStart"/>
-      <w:r>
-        <w:rPr>
-          <w:strike/>
-        </w:rPr>
-        <w:t>Zumwalt's</w:t>
-      </w:r>
-      <w:proofErr w:type="spellEnd"/>
-      <w:r>
-        <w:rPr>
-          <w:strike/>
-        </w:rPr>
-        <w:t xml:space="preserve"> survey found 448.25' under the sign, 447.85' BM across Ebright Rd at entrance to trailer park, and 450.85' east-most trailer. John Garner's laser survey determined the highest ground is between the </w:t>
-      </w:r>
-      <w:proofErr w:type="gramStart"/>
-      <w:r>
-        <w:rPr>
-          <w:strike/>
-        </w:rPr>
-        <w:t>road</w:t>
-      </w:r>
-      <w:proofErr w:type="gramEnd"/>
-      <w:r>
-        <w:rPr>
-          <w:strike/>
-        </w:rPr>
-        <w:t xml:space="preserve"> and trailers. Don Holmes found a 1935 topo map showing a 450' BM at the state line marker 17. And Don </w:t>
-      </w:r>
-      <w:proofErr w:type="spellStart"/>
-      <w:r>
-        <w:rPr>
-          <w:strike/>
-        </w:rPr>
-        <w:t>Kjelleren</w:t>
-      </w:r>
-      <w:proofErr w:type="spellEnd"/>
-      <w:r>
-        <w:rPr>
-          <w:strike/>
-        </w:rPr>
-        <w:t xml:space="preserve"> compared 9 candidate areas and guarantees the HP is on Turf Road, 192' west of the sign by Ebright Road (which matches the surveys of Garner &amp; </w:t>
-      </w:r>
-      <w:proofErr w:type="spellStart"/>
-      <w:r>
-        <w:rPr>
-          <w:strike/>
-        </w:rPr>
-        <w:t>Zumwalt</w:t>
-      </w:r>
-      <w:proofErr w:type="spellEnd"/>
-      <w:r>
-        <w:rPr>
-          <w:strike/>
-        </w:rPr>
-        <w:t>). LiDAR analysis shows highest ground in the trailer park, however, vintage photos clearly show the trailer park land is mad-made so there's no reason to go further west on Turf Rd beyond South Ellis Rd.”</w:t>
-      </w:r>
-    </w:p>
-    <w:p>
-      <w:pPr>
-        <w:rPr>
-          <w:b/>
-          <w:sz w:val="24"/>
-          <w:szCs w:val="24"/>
-        </w:rPr>
-      </w:pPr>
-    </w:p>
-    <w:p>
-      <w:pPr>
-        <w:rPr>
-          <w:b/>
-          <w:sz w:val="24"/>
-          <w:szCs w:val="24"/>
-        </w:rPr>
-      </w:pPr>
-    </w:p>
-    <w:p>
-      <w:pPr>
-        <w:rPr>
-          <w:b/>
-          <w:sz w:val="24"/>
-          <w:szCs w:val="24"/>
-        </w:rPr>
-      </w:pPr>
-      <w:r>
-        <w:rPr>
-          <w:b/>
-          <w:sz w:val="24"/>
-          <w:szCs w:val="24"/>
-        </w:rPr>
-        <w:t>High Point</w:t>
-      </w:r>
-      <w:r>
-        <w:rPr>
-          <w:b/>
-          <w:sz w:val="24"/>
-          <w:szCs w:val="24"/>
-        </w:rPr>
-        <w:t xml:space="preserve">, </w:t>
-      </w:r>
-      <w:r>
-        <w:rPr>
-          <w:b/>
-          <w:sz w:val="24"/>
-          <w:szCs w:val="24"/>
-        </w:rPr>
-        <w:t>NJ</w:t>
-      </w:r>
-      <w:r>
-        <w:rPr>
-          <w:b/>
-          <w:sz w:val="24"/>
-          <w:szCs w:val="24"/>
-        </w:rPr>
-        <w:t xml:space="preserve">, </w:t>
-      </w:r>
-      <w:r>
-        <w:rPr>
-          <w:b/>
-          <w:sz w:val="24"/>
-          <w:szCs w:val="24"/>
-        </w:rPr>
-        <w:t>1803</w:t>
-      </w:r>
-      <w:r>
-        <w:rPr>
-          <w:b/>
-          <w:sz w:val="24"/>
-          <w:szCs w:val="24"/>
-        </w:rPr>
-        <w:t xml:space="preserve"> ft. – October </w:t>
-      </w:r>
-      <w:r>
-        <w:rPr>
-          <w:b/>
-          <w:sz w:val="24"/>
-          <w:szCs w:val="24"/>
-        </w:rPr>
-        <w:t>20</w:t>
-      </w:r>
-      <w:r>
-        <w:rPr>
-          <w:b/>
-          <w:sz w:val="24"/>
-          <w:szCs w:val="24"/>
-        </w:rPr>
-        <w:t>, 2020, HP #4</w:t>
-      </w:r>
-      <w:r>
-        <w:rPr>
-          <w:b/>
-          <w:sz w:val="24"/>
-          <w:szCs w:val="24"/>
-        </w:rPr>
-        <w:t>7</w:t>
-      </w:r>
-      <w:r>
-        <w:rPr>
-          <w:b/>
-          <w:sz w:val="24"/>
-          <w:szCs w:val="24"/>
-        </w:rPr>
-        <w:t xml:space="preserve">:  </w:t>
-      </w:r>
-      <w:r>
-        <w:rPr>
-          <w:b/>
-          <w:sz w:val="24"/>
-          <w:szCs w:val="24"/>
-          <w:highlight w:val="yellow"/>
-        </w:rPr>
-        <w:t>I’d say I worn both my belt and my suspenders in Delaware</w:t>
-      </w:r>
-      <w:r>
-        <w:rPr>
-          <w:b/>
-          <w:sz w:val="24"/>
-          <w:szCs w:val="24"/>
-        </w:rPr>
-        <w:t xml:space="preserve">.  </w:t>
-      </w:r>
-    </w:p>
-    <w:p>
-      <w:r>
-        <w:t>By the time I got on I-95</w:t>
-      </w:r>
-      <w:r>
-        <w:t xml:space="preserve"> in Wilmington DE</w:t>
-      </w:r>
-      <w:r>
-        <w:t xml:space="preserve">, which would soon take me to I-476, it was </w:t>
-      </w:r>
-      <w:r>
-        <w:t xml:space="preserve">close to 5pm, and the commuter traffic was heavy.  Reaching </w:t>
-      </w:r>
-      <w:r>
-        <w:t xml:space="preserve">Easton PA, around 6:30 pm, I stopped for a rest and a burger.  From Easton I got on 33-North to 209-North and after 45 miles I entered the </w:t>
-      </w:r>
-      <w:r>
-        <w:t>Delaware Water Gap National Recreation Area</w:t>
-      </w:r>
-      <w:r>
-        <w:t xml:space="preserve"> where 209 parallels the Delaware River which forms the border of PA and NJ.  On this </w:t>
-      </w:r>
-      <w:r>
-        <w:t>twenty</w:t>
-      </w:r>
-      <w:r>
-        <w:t xml:space="preserve"> or more mile stretch of 209, through the Delaware Water Gap, before reaching highway 206 at the Milford Bridge Toll Plaza, I kept my eyes open, even though it was dark outside, for a place to stealth car camp, but nothing stood out to me.  I used highway 206 east to cross the river and enter New Jersey then I took Clove Road north to Highway 23 and into High Point State Park, where I happened upon Sawmill Road and the campground at Sawmill Pond.  Must have been around 9pm or 9:30 pm when I decided on camp spot 49.</w:t>
-      </w:r>
-      <w:r>
-        <w:t xml:space="preserve">  It had been a full day </w:t>
-      </w:r>
-      <w:r>
-        <w:t xml:space="preserve">which </w:t>
-      </w:r>
-      <w:r>
-        <w:t>start</w:t>
-      </w:r>
-      <w:r>
-        <w:t>ed</w:t>
-      </w:r>
-      <w:r>
-        <w:t xml:space="preserve"> with watching the sunrise at Mount Davis, PA, followed by a tour of the the Flight 93 National Memorial</w:t>
-      </w:r>
-      <w:r>
-        <w:t>, plus a</w:t>
-      </w:r>
-      <w:r>
-        <w:t xml:space="preserve"> </w:t>
-      </w:r>
-      <w:r>
-        <w:t>200 plus mile drive to the highest point in Delaware  - before making this four hour drive.</w:t>
-      </w:r>
-      <w:r>
-        <w:t xml:space="preserve"> </w:t>
-      </w:r>
-      <w:r>
-        <w:t>Since it wasn’t hot nor humid, I opted to simply fold down the back seat of my rental SUV and sleep in the back of the car.</w:t>
-      </w:r>
-    </w:p>
-    <w:p>
-      <w:r>
-        <w:t>I woke up at sunrise the morning of October 20, 2</w:t>
-      </w:r>
-      <w:r>
-        <w:t>020 and headed directly to the h</w:t>
-      </w:r>
-      <w:r>
-        <w:t xml:space="preserve">ighpoint.  This time of year (or maybe because of COVID) the entrance fee both at Scenic Drive was unmanned and a sign said entrance was free.  I stopped at the parking area at Lake Marcia and had my breakfast before heading up to the highpoint.  Must have been almost </w:t>
-      </w:r>
-      <w:r>
-        <w:t>nine o’clock in the morning</w:t>
-      </w:r>
-      <w:r>
-        <w:t xml:space="preserve"> when I finally reached the fogged in highpoint of New Jersey.  Not one other car in the parking lot, and not a soul around.</w:t>
-      </w:r>
-    </w:p>
-    <w:p>
-      <w:r>
-        <w:t xml:space="preserve">I thought New Jersey was going to be an unattractive high point, but it turned out to be very nice with a </w:t>
-      </w:r>
-      <w:r>
-        <w:t>wonderful</w:t>
-      </w:r>
-      <w:r>
-        <w:t>,</w:t>
-      </w:r>
-      <w:r>
-        <w:t xml:space="preserve"> remote</w:t>
-      </w:r>
-      <w:r>
-        <w:t xml:space="preserve"> and</w:t>
-      </w:r>
-      <w:r>
-        <w:t xml:space="preserve"> outdoorsy vibe to it. </w:t>
-      </w:r>
-      <w:r>
-        <w:t xml:space="preserve">Thanks to the thick fog I didn’t get to see much from the top of the Kittatinny Mountains but I still really liked being there.  Apparently on clear days </w:t>
-      </w:r>
-      <w:r>
-        <w:t>two additional states can be seen from the top, namely New York, and Pennsylvania</w:t>
-      </w:r>
-      <w:r>
-        <w:t xml:space="preserve">. </w:t>
-      </w:r>
-    </w:p>
-    <w:p>
-      <w:r>
-        <w:lastRenderedPageBreak/>
-        <w:t>The 220 foot monument</w:t>
-      </w:r>
-      <w:r>
-        <w:t xml:space="preserve"> on the summit</w:t>
-      </w:r>
-      <w:r>
-        <w:t xml:space="preserve">, </w:t>
-      </w:r>
-      <w:r>
-        <w:t>built in 1930 to commemorate war dead</w:t>
-      </w:r>
-      <w:r>
-        <w:t>,</w:t>
-      </w:r>
-      <w:r>
-        <w:t xml:space="preserve"> was not open to the public due to the pandemic so I wandered around it and found two survey disks, one 100 yards from the front door, and another 20 yards behind the monument.  After a half hour or so I returned to the parking lot then drove over to where the old mansion on the hill used to be across from Lake Marcia.  After looking around there, next I drove the scenic drive loop stopping to hike up to the </w:t>
+        <w:t xml:space="preserve">After looking around there, next I drove the scenic drive loop stopping to hike up to the </w:t>
       </w:r>
       <w:r>
         <w:t>Appalachian Trail</w:t>

</xml_diff>

<commit_message>
spinning my wheels on Ebright
</commit_message>
<xml_diff>
--- a/Walter/TripReports/Book_41_50.docx
+++ b/Walter/TripReports/Book_41_50.docx
@@ -2586,7 +2586,7 @@
         </w:rPr>
         <w:t xml:space="preserve">See </w:t>
       </w:r>
-      <w:hyperlink r:id="rId4" w:history="1">
+      <w:hyperlink r:id="rId5" w:history="1">
         <w:r>
           <w:rPr>
             <w:rStyle w:val="Hyperlink"/>
@@ -2612,7 +2612,19 @@
         <w:t>Philadelphia</w:t>
       </w:r>
       <w:r>
-        <w:t xml:space="preserve">, is Ebright Azimuth the highest </w:t>
+        <w:t xml:space="preserve">, is </w:t>
+      </w:r>
+      <w:r>
+        <w:t xml:space="preserve">place known as </w:t>
+      </w:r>
+      <w:r>
+        <w:t xml:space="preserve">Ebright Azimuth </w:t>
+      </w:r>
+      <w:r>
+        <w:t xml:space="preserve">which is </w:t>
+      </w:r>
+      <w:r>
+        <w:t xml:space="preserve">the highest </w:t>
       </w:r>
       <w:r>
         <w:t xml:space="preserve">native </w:t>
@@ -2747,6 +2759,302 @@
       </w:r>
       <w:r>
         <w:t xml:space="preserve"> </w:t>
+      </w:r>
+    </w:p>
+    <w:p>
+      <w:r>
+        <w:t>Generally speaking a “Survey Mark”</w:t>
+      </w:r>
+      <w:r>
+        <w:t xml:space="preserve"> refers to any disk placed in the ground or attached to a permanent structure with </w:t>
+      </w:r>
+      <w:r>
+        <w:t>measured</w:t>
+      </w:r>
+      <w:r>
+        <w:t xml:space="preserve"> latitude, longitude or height information</w:t>
+      </w:r>
+      <w:r>
+        <w:t xml:space="preserve">. </w:t>
+      </w:r>
+      <w:r>
+        <w:t xml:space="preserve"> </w:t>
+      </w:r>
+      <w:r>
+        <w:rPr>
+          <w:highlight w:val="yellow"/>
+        </w:rPr>
+        <w:t>In other words, they are a</w:t>
+      </w:r>
+      <w:r>
+        <w:rPr>
+          <w:highlight w:val="yellow"/>
+        </w:rPr>
+        <w:t xml:space="preserve"> location on the earth </w:t>
+      </w:r>
+      <w:r>
+        <w:rPr>
+          <w:highlight w:val="yellow"/>
+        </w:rPr>
+        <w:t>which</w:t>
+      </w:r>
+      <w:r>
+        <w:rPr>
+          <w:highlight w:val="yellow"/>
+        </w:rPr>
+        <w:t xml:space="preserve"> has been accurately determined by geodetic survey</w:t>
+      </w:r>
+      <w:r>
+        <w:t>.</w:t>
+      </w:r>
+      <w:r>
+        <w:t xml:space="preserve"> These marks are </w:t>
+      </w:r>
+      <w:r>
+        <w:t>also</w:t>
+      </w:r>
+      <w:r>
+        <w:t xml:space="preserve"> referred to as Survey Monuments, and typically</w:t>
+      </w:r>
+      <w:r>
+        <w:t>, at least in the USA,</w:t>
+      </w:r>
+      <w:r>
+        <w:t xml:space="preserve"> they are bronze or aluminum disks</w:t>
+      </w:r>
+      <w:r>
+        <w:t>,</w:t>
+      </w:r>
+      <w:r>
+        <w:t xml:space="preserve"> about three or four inches in diameter</w:t>
+      </w:r>
+      <w:r>
+        <w:t>,</w:t>
+      </w:r>
+      <w:r>
+        <w:t xml:space="preserve"> cemented into a rock or placed on a cement mound.  </w:t>
+      </w:r>
+    </w:p>
+    <w:p>
+      <w:r>
+        <w:t xml:space="preserve">Survey </w:t>
+      </w:r>
+      <w:r>
+        <w:t xml:space="preserve">marks </w:t>
+      </w:r>
+      <w:r>
+        <w:t xml:space="preserve">fall into two broad categories, namely </w:t>
+      </w:r>
+      <w:r>
+        <w:t xml:space="preserve">horizontal </w:t>
+      </w:r>
+      <w:r>
+        <w:t>control</w:t>
+      </w:r>
+      <w:r>
+        <w:t xml:space="preserve"> and </w:t>
+      </w:r>
+      <w:r>
+        <w:t xml:space="preserve">vertical </w:t>
+      </w:r>
+      <w:r>
+        <w:t>control</w:t>
+      </w:r>
+      <w:r>
+        <w:t>.  As you might expect</w:t>
+      </w:r>
+      <w:r>
+        <w:t xml:space="preserve"> a</w:t>
+      </w:r>
+      <w:r>
+        <w:t xml:space="preserve"> horizontal control mark </w:t>
+      </w:r>
+      <w:r>
+        <w:t>identifies a</w:t>
+      </w:r>
+      <w:r>
+        <w:t xml:space="preserve"> fixed</w:t>
+      </w:r>
+      <w:r>
+        <w:t xml:space="preserve"> </w:t>
+      </w:r>
+      <w:r>
+        <w:t>latitude and longitude point</w:t>
+      </w:r>
+      <w:r>
+        <w:t xml:space="preserve">, and these locations are called </w:t>
+      </w:r>
+      <w:r>
+        <w:t>horizontal control stations, control stations, or stations</w:t>
+      </w:r>
+      <w:r>
+        <w:t>.  A</w:t>
+      </w:r>
+      <w:r>
+        <w:t xml:space="preserve"> vertical control mark is a measure of elevation</w:t>
+      </w:r>
+      <w:r>
+        <w:t>,</w:t>
+      </w:r>
+      <w:r>
+        <w:t xml:space="preserve"> above sea level</w:t>
+      </w:r>
+      <w:r>
+        <w:t>,</w:t>
+      </w:r>
+      <w:r>
+        <w:t xml:space="preserve"> of a fixed point</w:t>
+      </w:r>
+      <w:r>
+        <w:t>.</w:t>
+      </w:r>
+      <w:r>
+        <w:t xml:space="preserve">  When a survey mark has a known elevation it can be called a </w:t>
+      </w:r>
+      <w:r>
+        <w:rPr>
+          <w:rStyle w:val="Emphasis"/>
+        </w:rPr>
+        <w:t>bench mark</w:t>
+      </w:r>
+      <w:r>
+        <w:t xml:space="preserve">. Although not technically correct </w:t>
+      </w:r>
+      <w:r>
+        <w:t>bench mark is used interchangeably with survey mark</w:t>
+      </w:r>
+      <w:r>
+        <w:t>.</w:t>
+      </w:r>
+      <w:r>
+        <w:t xml:space="preserve">  </w:t>
+      </w:r>
+      <w:r>
+        <w:t>The purpose of survey marks are for making</w:t>
+      </w:r>
+      <w:r>
+        <w:t xml:space="preserve"> measurements from </w:t>
+      </w:r>
+      <w:r>
+        <w:t>a defined point</w:t>
+      </w:r>
+      <w:r>
+        <w:t xml:space="preserve"> to establish boundaries and to base maps off of.</w:t>
+      </w:r>
+    </w:p>
+    <w:p>
+      <w:pPr>
+        <w:rPr>
+          <w:strike/>
+        </w:rPr>
+      </w:pPr>
+      <w:r>
+        <w:t xml:space="preserve">There is a specific type of survey mark which is </w:t>
+      </w:r>
+      <w:r>
+        <w:t xml:space="preserve">known as </w:t>
+      </w:r>
+      <w:r>
+        <w:t>an</w:t>
+      </w:r>
+      <w:r>
+        <w:t xml:space="preserve"> azimuth mark.</w:t>
+      </w:r>
+      <w:r>
+        <w:t xml:space="preserve"> </w:t>
+      </w:r>
+      <w:r>
+        <w:t xml:space="preserve"> </w:t>
+      </w:r>
+      <w:r>
+        <w:rPr>
+          <w:u w:val="single"/>
+        </w:rPr>
+        <w:t>BOTTLES, POTS, &amp; PANS? – MARKING THE SURVEYS OF THE U.S. COAST &amp; GEODETIC SURVEY AND NOAA</w:t>
+      </w:r>
+      <w:r>
+        <w:t xml:space="preserve"> b</w:t>
+      </w:r>
+      <w:r>
+        <w:t xml:space="preserve">y CDR George E. Leigh </w:t>
+      </w:r>
+      <w:r>
+        <w:t>states, “</w:t>
+      </w:r>
+      <w:r>
+        <w:t>Before</w:t>
+      </w:r>
+      <w:r>
+        <w:t xml:space="preserve"> the advent of GPS surveys, an Azimuth Mark was set near each Horizontal Control (HC) Station.  Its purpose was to provide an initial azimuth for local surveyors beginning surveys at a HC Station</w:t>
+      </w:r>
+      <w:r>
+        <w:t>.</w:t>
+      </w:r>
+      <w:r>
+        <w:t>”</w:t>
+      </w:r>
+      <w:r>
+        <w:t xml:space="preserve"> </w:t>
+      </w:r>
+      <w:r>
+        <w:t xml:space="preserve"> </w:t>
+      </w:r>
+      <w:r>
+        <w:rPr>
+          <w:strike/>
+          <w:highlight w:val="yellow"/>
+        </w:rPr>
+        <w:t xml:space="preserve">Leigh also informs us </w:t>
+      </w:r>
+      <w:r>
+        <w:rPr>
+          <w:strike/>
+          <w:highlight w:val="yellow"/>
+        </w:rPr>
+        <w:t>“most of these marks</w:t>
+      </w:r>
+      <w:r>
+        <w:rPr>
+          <w:strike/>
+          <w:highlight w:val="yellow"/>
+        </w:rPr>
+        <w:t xml:space="preserve"> [Horizontal Control Stations]</w:t>
+      </w:r>
+      <w:r>
+        <w:rPr>
+          <w:strike/>
+          <w:highlight w:val="yellow"/>
+        </w:rPr>
+        <w:t xml:space="preserve"> have at least an approximate elevation and some have more accurate elevations.”</w:t>
+      </w:r>
+    </w:p>
+    <w:p>
+      <w:r>
+        <w:t xml:space="preserve">A person who writes under the handle of “survey tech” </w:t>
+      </w:r>
+      <w:r>
+        <w:t>on the website</w:t>
+      </w:r>
+      <w:r>
+        <w:t xml:space="preserve"> forums.geocaching.com</w:t>
+      </w:r>
+      <w:r>
+        <w:t xml:space="preserve"> </w:t>
+      </w:r>
+      <w:r>
+        <w:t>explained Azimuth Marks very well when he wrote</w:t>
+      </w:r>
+      <w:r>
+        <w:t>, “</w:t>
+      </w:r>
+      <w:r>
+        <w:t>When a surveyor sets up his instrument on the station marker, he needs first to observe a point in a known direction, in order to have a frame of reference for the angles he will subsequently turn from the station. The azimuth mark serves this purpose, so when he points his instrument to it, he then knows the exact direction in which he is looking. The true direction from the station to the azimuth mark is given in the published data.</w:t>
+      </w:r>
+      <w:r>
+        <w:t xml:space="preserve">” From </w:t>
+      </w:r>
+      <w:r>
+        <w:t>https://forums.geocaching.com/GC/index.php?/topic/25074-azimuth-mark/</w:t>
       </w:r>
     </w:p>
     <w:p>
@@ -2757,85 +3065,88 @@
         <w:spacing w:after="0" w:line="240" w:lineRule="auto"/>
       </w:pPr>
       <w:r>
-        <w:rPr>
-          <w:u w:val="single"/>
-        </w:rPr>
-        <w:t>BOTTLES, POTS, &amp; PANS? – MARKING THE SURVEYS OF THE U.S. COAST &amp; GEODETIC SURVEY AND NOAA</w:t>
-      </w:r>
-      <w:r>
-        <w:t xml:space="preserve"> b</w:t>
-      </w:r>
-      <w:r>
-        <w:t xml:space="preserve">y CDR George E. Leigh </w:t>
-      </w:r>
-      <w:r>
-        <w:t>states, “</w:t>
-      </w:r>
-      <w:r>
-        <w:t>Before</w:t>
-      </w:r>
-      <w:r>
-        <w:t xml:space="preserve"> the advent of GPS surveys, an Azimuth Mark was set near each Horizontal Control (HC) Station.  Its purpose was to provide an initial azimuth for local surveyors beginning surveys at a HC Station</w:t>
+        <w:t xml:space="preserve">An azimuth mark, is a specific type of reference mark, and can also be called a long reference mark. </w:t>
+      </w:r>
+      <w:r>
+        <w:t>Leigh explains that “Reference Marks were set to assist in locating the Triangulation Station”.</w:t>
+      </w:r>
+      <w:r>
+        <w:t xml:space="preserve"> </w:t>
+      </w:r>
+      <w:r>
+        <w:t xml:space="preserve"> A </w:t>
+      </w:r>
+      <w:r>
+        <w:t>Triangulation Station</w:t>
+      </w:r>
+      <w:r>
+        <w:t xml:space="preserve"> is a specific type of a </w:t>
+      </w:r>
+      <w:r>
+        <w:t>horizontal control s</w:t>
+      </w:r>
+      <w:r>
+        <w:t>tation</w:t>
+      </w:r>
+      <w:r>
+        <w:t xml:space="preserve"> </w:t>
+      </w:r>
+      <w:r>
+        <w:t xml:space="preserve">with its </w:t>
+      </w:r>
+      <w:r>
+        <w:t xml:space="preserve">position </w:t>
+      </w:r>
+      <w:r>
+        <w:t xml:space="preserve">having been </w:t>
+      </w:r>
+      <w:r>
+        <w:t>determined by measuring distances and angles from other stations</w:t>
       </w:r>
       <w:r>
         <w:t>.</w:t>
       </w:r>
       <w:r>
-        <w:t>”</w:t>
-      </w:r>
-      <w:r>
-        <w:t xml:space="preserve"> </w:t>
-      </w:r>
-      <w:r>
-        <w:t xml:space="preserve"> </w:t>
-      </w:r>
-      <w:r>
-        <w:rPr>
-          <w:highlight w:val="yellow"/>
-        </w:rPr>
-        <w:t xml:space="preserve">Leigh also informs us </w:t>
-      </w:r>
-      <w:r>
-        <w:rPr>
-          <w:highlight w:val="yellow"/>
-        </w:rPr>
-        <w:t>“most of these marks</w:t>
-      </w:r>
-      <w:r>
-        <w:rPr>
-          <w:highlight w:val="yellow"/>
-        </w:rPr>
-        <w:t xml:space="preserve"> [</w:t>
-      </w:r>
-      <w:r>
-        <w:rPr>
-          <w:highlight w:val="yellow"/>
-        </w:rPr>
-        <w:t xml:space="preserve">Horizontal Control </w:t>
-      </w:r>
-      <w:r>
-        <w:rPr>
-          <w:highlight w:val="yellow"/>
-        </w:rPr>
-        <w:t>S</w:t>
-      </w:r>
-      <w:r>
-        <w:rPr>
-          <w:highlight w:val="yellow"/>
-        </w:rPr>
-        <w:t>tations</w:t>
-      </w:r>
-      <w:r>
-        <w:rPr>
-          <w:highlight w:val="yellow"/>
-        </w:rPr>
-        <w:t>]</w:t>
-      </w:r>
-      <w:r>
-        <w:rPr>
-          <w:highlight w:val="yellow"/>
-        </w:rPr>
-        <w:t xml:space="preserve"> have at least an approximate elevation and some have more accurate elevations.”</w:t>
+        <w:t xml:space="preserve"> </w:t>
+      </w:r>
+      <w:r>
+        <w:t xml:space="preserve"> The metal disks for</w:t>
+      </w:r>
+      <w:r>
+        <w:t xml:space="preserve"> </w:t>
+      </w:r>
+      <w:r>
+        <w:t>Reference Marks, including A</w:t>
+      </w:r>
+      <w:r>
+        <w:t xml:space="preserve">zimuth </w:t>
+      </w:r>
+      <w:r>
+        <w:t>M</w:t>
+      </w:r>
+      <w:r>
+        <w:t>arks, are factory stamped with an arrow in the center of the disk</w:t>
+      </w:r>
+      <w:r>
+        <w:t xml:space="preserve">, and when they are placed the arrow is positioned to point precisely toward the primary station. </w:t>
+      </w:r>
+      <w:r>
+        <w:t>Whereas</w:t>
+      </w:r>
+      <w:r>
+        <w:t xml:space="preserve"> the disks for</w:t>
+      </w:r>
+      <w:r>
+        <w:t xml:space="preserve"> h</w:t>
+      </w:r>
+      <w:r>
+        <w:t xml:space="preserve">orizontal control marks, including triangulation stations, are factory stamped with an </w:t>
+      </w:r>
+      <w:r>
+        <w:t>equilateral triangle</w:t>
+      </w:r>
+      <w:r>
+        <w:t xml:space="preserve"> in the center.  </w:t>
       </w:r>
     </w:p>
     <w:p>
@@ -2848,91 +3159,108 @@
     </w:p>
     <w:p>
       <w:pPr>
+        <w:rPr>
+          <w:strike/>
+        </w:rPr>
+      </w:pPr>
+    </w:p>
+    <w:p>
+      <w:pPr>
         <w:autoSpaceDE w:val="0"/>
         <w:autoSpaceDN w:val="0"/>
         <w:adjustRightInd w:val="0"/>
         <w:spacing w:after="0" w:line="240" w:lineRule="auto"/>
+        <w:rPr>
+          <w:rFonts w:ascii="Times New Roman" w:hAnsi="Times New Roman" w:cs="Times New Roman"/>
+          <w:sz w:val="24"/>
+          <w:szCs w:val="24"/>
+        </w:rPr>
       </w:pPr>
-      <w:r>
-        <w:t>Leigh explains that “Reference Marks were set to assist in locating the Triangulation Station”.</w:t>
-      </w:r>
-      <w:r>
-        <w:t xml:space="preserve"> My limited knowledge of surveying gives me the impression that azimuth marks, are also known as long reference marks. </w:t>
-      </w:r>
-      <w:r>
-        <w:t xml:space="preserve">  I also </w:t>
-      </w:r>
-      <w:r>
-        <w:t>understand</w:t>
-      </w:r>
-      <w:r>
-        <w:t xml:space="preserve"> that horizontal control s</w:t>
-      </w:r>
-      <w:r>
-        <w:t>tations</w:t>
-      </w:r>
-      <w:r>
-        <w:t xml:space="preserve"> used for triangulation are </w:t>
-      </w:r>
-      <w:r>
-        <w:t xml:space="preserve">often called </w:t>
-      </w:r>
-      <w:r>
-        <w:t>triangulation stations</w:t>
-      </w:r>
-      <w:r>
-        <w:t>.</w:t>
-      </w:r>
-      <w:r>
-        <w:t xml:space="preserve">  </w:t>
-      </w:r>
-      <w:r>
-        <w:t xml:space="preserve">Reference marks, including azimuth marks, are factory stamped with an arrow in the center of the disk. </w:t>
-      </w:r>
-      <w:r>
-        <w:t>Whereas, h</w:t>
-      </w:r>
-      <w:r>
-        <w:t xml:space="preserve">orizontal control marks, including triangulation stations, are factory stamped with an </w:t>
-      </w:r>
-      <w:r>
-        <w:t>equilateral triangle</w:t>
-      </w:r>
-      <w:r>
-        <w:t xml:space="preserve"> in the center of the disk.  I get the impression surveying terminology and symbols have evolved over time as I haven’t </w:t>
-      </w:r>
-      <w:r>
-        <w:t>found a lot well defined information</w:t>
-      </w:r>
-      <w:r>
-        <w:t>, nor hard and fast consistency across my various limited readings.</w:t>
-      </w:r>
-      <w:r>
-        <w:t xml:space="preserve"> It also seems that more than one agency surveyed the United States, and that </w:t>
-      </w:r>
-      <w:r>
-        <w:t>also</w:t>
-      </w:r>
-      <w:r>
-        <w:t xml:space="preserve"> may have </w:t>
-      </w:r>
-      <w:r>
-        <w:t>led</w:t>
-      </w:r>
-      <w:r>
-        <w:t xml:space="preserve"> to </w:t>
-      </w:r>
-      <w:r>
-        <w:t>a</w:t>
-      </w:r>
-      <w:r>
-        <w:t xml:space="preserve"> lack of consistency.  In fairness, the lack of consistency may</w:t>
-      </w:r>
-      <w:r>
-        <w:t xml:space="preserve"> also</w:t>
-      </w:r>
-      <w:r>
-        <w:t xml:space="preserve"> just be my own lack of familiarity with the subject.</w:t>
+    </w:p>
+    <w:p>
+      <w:pPr>
+        <w:autoSpaceDE w:val="0"/>
+        <w:autoSpaceDN w:val="0"/>
+        <w:adjustRightInd w:val="0"/>
+        <w:spacing w:after="0" w:line="240" w:lineRule="auto"/>
+        <w:rPr>
+          <w:strike/>
+        </w:rPr>
+      </w:pPr>
+      <w:r>
+        <w:rPr>
+          <w:rFonts w:ascii="Times New Roman" w:hAnsi="Times New Roman" w:cs="Times New Roman"/>
+          <w:strike/>
+          <w:sz w:val="24"/>
+          <w:szCs w:val="24"/>
+        </w:rPr>
+        <w:t>“</w:t>
+      </w:r>
+      <w:r>
+        <w:rPr>
+          <w:rFonts w:ascii="Courier New" w:hAnsi="Courier New" w:cs="Courier New"/>
+          <w:strike/>
+          <w:sz w:val="23"/>
+          <w:szCs w:val="23"/>
+        </w:rPr>
+        <w:t xml:space="preserve">A horizontal control </w:t>
+      </w:r>
+      <w:r>
+        <w:rPr>
+          <w:rFonts w:ascii="Courier New" w:hAnsi="Courier New" w:cs="Courier New"/>
+          <w:b/>
+          <w:strike/>
+          <w:sz w:val="23"/>
+          <w:szCs w:val="23"/>
+        </w:rPr>
+        <w:t>point</w:t>
+      </w:r>
+      <w:r>
+        <w:rPr>
+          <w:rFonts w:ascii="Courier New" w:hAnsi="Courier New" w:cs="Courier New"/>
+          <w:strike/>
+          <w:sz w:val="23"/>
+          <w:szCs w:val="23"/>
+        </w:rPr>
+        <w:t xml:space="preserve"> is </w:t>
+      </w:r>
+      <w:r>
+        <w:rPr>
+          <w:rStyle w:val="highlight"/>
+          <w:rFonts w:ascii="Courier New" w:hAnsi="Courier New" w:cs="Courier New"/>
+          <w:strike/>
+          <w:sz w:val="23"/>
+          <w:szCs w:val="23"/>
+        </w:rPr>
+        <w:t>define</w:t>
+      </w:r>
+      <w:r>
+        <w:rPr>
+          <w:rFonts w:ascii="Courier New" w:hAnsi="Courier New" w:cs="Courier New"/>
+          <w:strike/>
+          <w:sz w:val="23"/>
+          <w:szCs w:val="23"/>
+        </w:rPr>
+        <w:t xml:space="preserve">d as any survey point whose position has been previously determined and is in the NGS Data Base, whose position is to be determined in an adjustment of the </w:t>
+      </w:r>
+      <w:r>
+        <w:rPr>
+          <w:rFonts w:ascii="Courier New" w:hAnsi="Courier New" w:cs="Courier New"/>
+          <w:strike/>
+          <w:sz w:val="23"/>
+          <w:szCs w:val="23"/>
+        </w:rPr>
+        <w:lastRenderedPageBreak/>
+        <w:t>submitted HZTL OBS data, or whose(adjusted) position is available from another source.</w:t>
+      </w:r>
+      <w:r>
+        <w:rPr>
+          <w:rFonts w:ascii="Times New Roman" w:hAnsi="Times New Roman" w:cs="Times New Roman"/>
+          <w:strike/>
+          <w:sz w:val="24"/>
+          <w:szCs w:val="24"/>
+        </w:rPr>
+        <w:t>”  See https://www.ngs.noaa.gov/FGCS/BlueBook/pdf/Chapter1.pdf</w:t>
       </w:r>
     </w:p>
     <w:p>
@@ -2943,6 +3271,40 @@
         <w:spacing w:after="0" w:line="240" w:lineRule="auto"/>
       </w:pPr>
     </w:p>
+    <w:p/>
+    <w:p>
+      <w:pPr>
+        <w:autoSpaceDE w:val="0"/>
+        <w:autoSpaceDN w:val="0"/>
+        <w:adjustRightInd w:val="0"/>
+        <w:spacing w:after="0" w:line="240" w:lineRule="auto"/>
+        <w:rPr>
+          <w:strike/>
+        </w:rPr>
+      </w:pPr>
+      <w:proofErr w:type="gramStart"/>
+      <w:r>
+        <w:rPr>
+          <w:rStyle w:val="HTMLDefinition"/>
+          <w:strike/>
+        </w:rPr>
+        <w:t>survey</w:t>
+      </w:r>
+      <w:proofErr w:type="gramEnd"/>
+      <w:r>
+        <w:rPr>
+          <w:rStyle w:val="HTMLDefinition"/>
+          <w:strike/>
+        </w:rPr>
+        <w:t xml:space="preserve"> station</w:t>
+      </w:r>
+      <w:r>
+        <w:rPr>
+          <w:strike/>
+        </w:rPr>
+        <w:t> means a survey mark over which survey observations are made in connection with land boundary surveys submitted to the Land Survey Authority under the Land Survey Ordinance or land boundary surveys carried out by the Survey and Mapping Office of Lands Department. It can be a trigonometric station, a traverse station, or a control station established by using GPS. See https://www.lawinsider.com/dictionary/survey-station</w:t>
+      </w:r>
+    </w:p>
     <w:p>
       <w:pPr>
         <w:autoSpaceDE w:val="0"/>
@@ -2950,11 +3312,51 @@
         <w:adjustRightInd w:val="0"/>
         <w:spacing w:after="0" w:line="240" w:lineRule="auto"/>
       </w:pPr>
+    </w:p>
+    <w:p>
+      <w:pPr>
+        <w:autoSpaceDE w:val="0"/>
+        <w:autoSpaceDN w:val="0"/>
+        <w:adjustRightInd w:val="0"/>
+        <w:spacing w:after="0" w:line="240" w:lineRule="auto"/>
+      </w:pPr>
+    </w:p>
+    <w:p>
+      <w:pPr>
+        <w:autoSpaceDE w:val="0"/>
+        <w:autoSpaceDN w:val="0"/>
+        <w:adjustRightInd w:val="0"/>
+        <w:spacing w:after="0" w:line="240" w:lineRule="auto"/>
+      </w:pPr>
+      <w:r>
+        <w:t>I get the impression surveying terminology and symbols have evolved over time as I haven’t found a lot well defined information, nor hard and fast consistency across my various limited readings</w:t>
+      </w:r>
+      <w:r>
+        <w:t>.  Keep in mind I have a very limited knowledge of the subject, and i</w:t>
+      </w:r>
+      <w:r>
+        <w:t xml:space="preserve">n fairness, </w:t>
+      </w:r>
+      <w:r>
+        <w:t>my perceived</w:t>
+      </w:r>
+      <w:r>
+        <w:t xml:space="preserve"> lack of consistency may also just be my own lack of familiarity with the subject.</w:t>
+      </w:r>
+      <w:r>
+        <w:t xml:space="preserve"> </w:t>
+      </w:r>
+      <w:r>
+        <w:t xml:space="preserve"> </w:t>
+      </w:r>
       <w:r>
         <w:t>Nevertheless,</w:t>
       </w:r>
       <w:r>
-        <w:t xml:space="preserve"> bearing </w:t>
+        <w:t xml:space="preserve"> based on what I understand, and </w:t>
+      </w:r>
+      <w:r>
+        <w:t xml:space="preserve">bearing </w:t>
       </w:r>
       <w:r>
         <w:t xml:space="preserve">the </w:t>
@@ -2966,7 +3368,19 @@
         <w:t>definitions from above in mind</w:t>
       </w:r>
       <w:r>
-        <w:t xml:space="preserve">, I have concluded that very likely the name Ebright Azimuth simply </w:t>
+        <w:t xml:space="preserve">, I have concluded that very likely the name </w:t>
+      </w:r>
+      <w:r>
+        <w:t>“</w:t>
+      </w:r>
+      <w:r>
+        <w:t>Ebright Azimuth</w:t>
+      </w:r>
+      <w:r>
+        <w:t>”</w:t>
+      </w:r>
+      <w:r>
+        <w:t xml:space="preserve"> simply </w:t>
       </w:r>
       <w:r>
         <w:t xml:space="preserve">comes from </w:t>
@@ -3004,28 +3418,24 @@
       <w:r>
         <w:t xml:space="preserve">  Furthermore the NGS Data Sheet for the Delaware highpoint, found at </w:t>
       </w:r>
-      <w:hyperlink r:id="rId5" w:history="1">
+      <w:hyperlink r:id="rId6" w:history="1">
         <w:r>
           <w:rPr>
             <w:rStyle w:val="Hyperlink"/>
           </w:rPr>
-          <w:t>https://www.ngs.noaa.gov/cgi-bin/ds_mark.prl?Pi</w:t>
-        </w:r>
-        <w:r>
-          <w:rPr>
-            <w:rStyle w:val="Hyperlink"/>
-          </w:rPr>
-          <w:t>d</w:t>
-        </w:r>
-        <w:r>
-          <w:rPr>
-            <w:rStyle w:val="Hyperlink"/>
-          </w:rPr>
-          <w:t>Box=JU3626</w:t>
+          <w:t>https://www.ngs.noaa.gov/cgi-bin/ds_mark.prl?PidBox=JU3626</w:t>
         </w:r>
       </w:hyperlink>
       <w:r>
-        <w:t xml:space="preserve"> lists the designation as EBRIGHT, without the “Azimuth”. </w:t>
+        <w:t xml:space="preserve"> lists the desig</w:t>
+      </w:r>
+      <w:r>
+        <w:t>nation as EBRIGHT, without the “</w:t>
+      </w:r>
+      <w:bookmarkStart w:id="0" w:name="_GoBack"/>
+      <w:bookmarkEnd w:id="0"/>
+      <w:r>
+        <w:t xml:space="preserve">Azimuth”. </w:t>
       </w:r>
       <w:r>
         <w:t xml:space="preserve"> According </w:t>
@@ -3042,7 +3452,7 @@
       <w:r>
         <w:t xml:space="preserve">found at </w:t>
       </w:r>
-      <w:hyperlink r:id="rId6" w:history="1">
+      <w:hyperlink r:id="rId7" w:history="1">
         <w:r>
           <w:rPr>
             <w:rStyle w:val="Hyperlink"/>
@@ -3211,7 +3621,6 @@
         <w:spacing w:after="0" w:line="240" w:lineRule="auto"/>
       </w:pPr>
       <w:r>
-        <w:lastRenderedPageBreak/>
         <w:t xml:space="preserve">I wandered over to the blue sign on the west side of Ebright Road, and took a photograph of the sign, which </w:t>
       </w:r>
       <w:r>
@@ -3243,6 +3652,7 @@
     </w:p>
     <w:p>
       <w:r>
+        <w:lastRenderedPageBreak/>
         <w:t>“In the vicinity of the highest natural elevation”</w:t>
       </w:r>
       <w:r>
@@ -3454,10 +3864,7 @@
         <w:t xml:space="preserve">stamped with </w:t>
       </w:r>
       <w:r>
-        <w:t>(or at)</w:t>
-      </w:r>
-      <w:r>
-        <w:t xml:space="preserve"> </w:t>
+        <w:t xml:space="preserve">(or at) </w:t>
       </w:r>
       <w:r>
         <w:t xml:space="preserve">an elevation of 447.85 feet?  </w:t>
@@ -3776,14 +4183,341 @@
         <w:t xml:space="preserve"> feet west of the </w:t>
       </w:r>
       <w:r>
+        <w:t xml:space="preserve">Ebright Road </w:t>
+      </w:r>
+      <w:r>
+        <w:t>azimuth</w:t>
+      </w:r>
+      <w:r>
+        <w:t xml:space="preserve"> disk</w:t>
+      </w:r>
+      <w:r>
+        <w:t>.</w:t>
+      </w:r>
+      <w:r>
+        <w:t xml:space="preserve"> </w:t>
+      </w:r>
+      <w:r>
+        <w:t>W</w:t>
+      </w:r>
+      <w:r>
+        <w:t>hereas the U</w:t>
+      </w:r>
+      <w:r>
+        <w:t xml:space="preserve">S topo </w:t>
+      </w:r>
+      <w:r>
+        <w:t>contains</w:t>
+      </w:r>
+      <w:r>
+        <w:t xml:space="preserve"> </w:t>
+      </w:r>
+      <w:r>
+        <w:t xml:space="preserve">a </w:t>
+      </w:r>
+      <w:r>
+        <w:t>contour</w:t>
+      </w:r>
+      <w:r>
+        <w:t xml:space="preserve"> line of 450 feet extending across both Sulky and Alpha roads </w:t>
+      </w:r>
+      <w:r>
+        <w:t>in</w:t>
+      </w:r>
+      <w:r>
+        <w:t xml:space="preserve"> the </w:t>
+      </w:r>
+      <w:r>
+        <w:t>mobile home park</w:t>
+      </w:r>
+      <w:r>
+        <w:t>.</w:t>
+      </w:r>
+      <w:r>
+        <w:t xml:space="preserve">  </w:t>
+      </w:r>
+      <w:r>
+        <w:t xml:space="preserve">According </w:t>
+      </w:r>
+      <w:r>
+        <w:t>to the World topo</w:t>
+      </w:r>
+      <w:r>
+        <w:t xml:space="preserve"> the 450</w:t>
+      </w:r>
+      <w:r>
+        <w:t xml:space="preserve"> f</w:t>
+      </w:r>
+      <w:r>
+        <w:t>oo</w:t>
+      </w:r>
+      <w:r>
+        <w:t>t</w:t>
+      </w:r>
+      <w:r>
+        <w:t xml:space="preserve"> elevation</w:t>
+      </w:r>
+      <w:r>
+        <w:t xml:space="preserve"> spot </w:t>
+      </w:r>
+      <w:r>
+        <w:t xml:space="preserve">is </w:t>
+      </w:r>
+      <w:r>
+        <w:t>located on the</w:t>
+      </w:r>
+      <w:r>
+        <w:t xml:space="preserve"> south side of the second trailer on the east side of Sulky Road.  </w:t>
+      </w:r>
+      <w:r>
+        <w:t xml:space="preserve">Some theories clam there is an elevation benchmark </w:t>
+      </w:r>
+      <w:r>
+        <w:t xml:space="preserve">buried </w:t>
+      </w:r>
+      <w:r>
+        <w:t xml:space="preserve">under one of the trailer homes. </w:t>
+      </w:r>
+      <w:r>
+        <w:t>Satisfied that I had already gotten as closed to the highest natural point as I could expect</w:t>
+      </w:r>
+      <w:r>
+        <w:t xml:space="preserve"> in a manmade environment like </w:t>
+      </w:r>
+      <w:r>
         <w:lastRenderedPageBreak/>
+        <w:t>this</w:t>
+      </w:r>
+      <w:r>
+        <w:t>, out of curiosity</w:t>
+      </w:r>
+      <w:r>
+        <w:t xml:space="preserve">, </w:t>
+      </w:r>
+      <w:r>
+        <w:t>nevertheless</w:t>
+      </w:r>
+      <w:r>
+        <w:t>,</w:t>
+      </w:r>
+      <w:r>
+        <w:t xml:space="preserve"> I</w:t>
+      </w:r>
+      <w:r>
+        <w:t xml:space="preserve"> decided </w:t>
+      </w:r>
+      <w:r>
+        <w:t>to</w:t>
+      </w:r>
+      <w:r>
+        <w:t xml:space="preserve"> wander</w:t>
+      </w:r>
+      <w:r>
+        <w:t xml:space="preserve"> down Turf Road</w:t>
+      </w:r>
+      <w:r>
+        <w:t xml:space="preserve"> into the trailer park</w:t>
+      </w:r>
+      <w:r>
+        <w:t>.</w:t>
+      </w:r>
+      <w:r>
+        <w:t xml:space="preserve">  </w:t>
+      </w:r>
+      <w:r>
+        <w:t>From Turf Road I</w:t>
+      </w:r>
+      <w:r>
+        <w:t xml:space="preserve"> </w:t>
+      </w:r>
+      <w:r>
+        <w:t>turned down Sulky Road</w:t>
+      </w:r>
+      <w:r>
+        <w:t xml:space="preserve">, and from the street </w:t>
+      </w:r>
+      <w:r>
+        <w:t xml:space="preserve">I </w:t>
+      </w:r>
+      <w:r>
+        <w:t xml:space="preserve">took </w:t>
+      </w:r>
+      <w:r>
+        <w:t>a</w:t>
+      </w:r>
+      <w:r>
+        <w:t xml:space="preserve"> photograph of the second trailer, wondering if a benchmark </w:t>
+      </w:r>
+      <w:r>
+        <w:t xml:space="preserve">had been (or still was) </w:t>
+      </w:r>
+      <w:r>
+        <w:t>located under it</w:t>
+      </w:r>
+      <w:r>
+        <w:t xml:space="preserve"> or not</w:t>
+      </w:r>
+      <w:r>
+        <w:t>. For good measure I then</w:t>
+      </w:r>
+      <w:r>
+        <w:t xml:space="preserve"> made my way to the end of Alpha Road, figuring in the process I had crossed the 450 foot contour </w:t>
+      </w:r>
+      <w:r>
+        <w:t>as shown on</w:t>
+      </w:r>
+      <w:r>
+        <w:t xml:space="preserve"> US top maps.  </w:t>
+      </w:r>
+    </w:p>
+    <w:p>
+      <w:r>
+        <w:t>Returning to the vicinity of my rental car</w:t>
+      </w:r>
+      <w:r>
+        <w:t xml:space="preserve"> </w:t>
+      </w:r>
+      <w:r>
+        <w:t>I decided to knock</w:t>
+      </w:r>
+      <w:r>
+        <w:t xml:space="preserve"> on</w:t>
+      </w:r>
+      <w:r>
+        <w:t xml:space="preserve"> the door of </w:t>
+      </w:r>
+      <w:r>
+        <w:t xml:space="preserve">Doreen </w:t>
+      </w:r>
+      <w:proofErr w:type="spellStart"/>
+      <w:r>
+        <w:t>Kupchick</w:t>
+      </w:r>
+      <w:proofErr w:type="spellEnd"/>
+      <w:r>
+        <w:t xml:space="preserve">.  Ebright Azimuth and Doreen go hand in hand, she was instrumental in preserving the </w:t>
+      </w:r>
+      <w:r>
+        <w:t>survey</w:t>
+      </w:r>
+      <w:r>
+        <w:t xml:space="preserve"> disk on </w:t>
+      </w:r>
+      <w:r>
         <w:t xml:space="preserve">Ebright Road </w:t>
       </w:r>
       <w:r>
-        <w:t>azimuth</w:t>
-      </w:r>
-      <w:r>
-        <w:t xml:space="preserve"> disk</w:t>
+        <w:t xml:space="preserve">when it was cemented over, plus she keeps a highpoint log book at her home.  I was fortunate enough to find her home, and </w:t>
+      </w:r>
+      <w:r>
+        <w:t xml:space="preserve">I asked to sign the highpoint log she </w:t>
+      </w:r>
+      <w:r>
+        <w:t>keeps</w:t>
+      </w:r>
+      <w:r>
+        <w:t xml:space="preserve">.  </w:t>
+      </w:r>
+      <w:r>
+        <w:t>She asked if I had visited the sign and</w:t>
+      </w:r>
+      <w:r>
+        <w:t xml:space="preserve"> survey </w:t>
+      </w:r>
+      <w:r>
+        <w:t xml:space="preserve">monument on </w:t>
+      </w:r>
+      <w:r>
+        <w:t>Ebright R</w:t>
+      </w:r>
+      <w:r>
+        <w:t>oad, and when I said I had s</w:t>
+      </w:r>
+      <w:r>
+        <w:t xml:space="preserve">he said </w:t>
+      </w:r>
+      <w:r>
+        <w:t xml:space="preserve">she would </w:t>
+      </w:r>
+      <w:r>
+        <w:t>get the book ready</w:t>
+      </w:r>
+      <w:r>
+        <w:t xml:space="preserve"> but</w:t>
+      </w:r>
+      <w:r>
+        <w:t xml:space="preserve"> suggested that</w:t>
+      </w:r>
+      <w:r>
+        <w:t xml:space="preserve"> in the mean time I should head over to a second </w:t>
+      </w:r>
+      <w:r>
+        <w:t xml:space="preserve">survey </w:t>
+      </w:r>
+      <w:r>
+        <w:t xml:space="preserve">monument </w:t>
+      </w:r>
+      <w:r>
+        <w:t xml:space="preserve">disk on Winterset road. </w:t>
+      </w:r>
+    </w:p>
+    <w:p>
+      <w:r>
+        <w:t xml:space="preserve">Winterset road seems to be the PA/DE boundary.  I located </w:t>
+      </w:r>
+      <w:r>
+        <w:t>the</w:t>
+      </w:r>
+      <w:r>
+        <w:t xml:space="preserve"> survey marker</w:t>
+      </w:r>
+      <w:r>
+        <w:t xml:space="preserve"> there</w:t>
+      </w:r>
+      <w:r>
+        <w:t xml:space="preserve"> on a concrete base sticking about a foot</w:t>
+      </w:r>
+      <w:r>
+        <w:t xml:space="preserve"> or more</w:t>
+      </w:r>
+      <w:r>
+        <w:t xml:space="preserve"> above the ground.  Nevertheless it is</w:t>
+      </w:r>
+      <w:r>
+        <w:t xml:space="preserve"> clearly lower than the landscape</w:t>
+      </w:r>
+      <w:r>
+        <w:t>d</w:t>
+      </w:r>
+      <w:r>
+        <w:t xml:space="preserve"> yard </w:t>
+      </w:r>
+      <w:r>
+        <w:t>on the edge of which it resides</w:t>
+      </w:r>
+      <w:r>
+        <w:t>,</w:t>
+      </w:r>
+      <w:r>
+        <w:t xml:space="preserve"> as the yard slopes up from it,</w:t>
+      </w:r>
+      <w:r>
+        <w:t xml:space="preserve"> again showing that this environment is no longer natural. </w:t>
+      </w:r>
+      <w:r>
+        <w:t>It also is a reference mark, as it is factory stamped with an arrow.</w:t>
+      </w:r>
+      <w:r>
+        <w:t xml:space="preserve"> </w:t>
+      </w:r>
+      <w:r>
+        <w:t xml:space="preserve">I didn’t look close but I think the arrow on it pointed </w:t>
+      </w:r>
+      <w:r>
+        <w:t>west</w:t>
+      </w:r>
+      <w:r>
+        <w:t xml:space="preserve"> and not toward Sulky Rd in the trailer park</w:t>
       </w:r>
       <w:r>
         <w:t>.</w:t>
@@ -3791,711 +4525,258 @@
       <w:r>
         <w:t xml:space="preserve"> </w:t>
       </w:r>
-      <w:r>
-        <w:t>W</w:t>
-      </w:r>
-      <w:r>
-        <w:t>hereas the U</w:t>
-      </w:r>
-      <w:r>
-        <w:t xml:space="preserve">S topo </w:t>
-      </w:r>
-      <w:r>
-        <w:t>contains</w:t>
-      </w:r>
-      <w:r>
-        <w:t xml:space="preserve"> </w:t>
+    </w:p>
+    <w:p>
+      <w:r>
+        <w:t xml:space="preserve">After my trip, I looked more into the confusion around what might be the highest natural point in Delaware and I came across the NGS Data Sheet for the Delaware highpoint. Which </w:t>
+      </w:r>
+      <w:r>
+        <w:t>gives the position as “</w:t>
+      </w:r>
+      <w:r>
+        <w:t>39 50 13.86151(N) 075 31 19.55007(W)</w:t>
+      </w:r>
+      <w:r>
+        <w:t xml:space="preserve">” </w:t>
+      </w:r>
+      <w:r>
+        <w:t xml:space="preserve">(or in </w:t>
+      </w:r>
+      <w:r>
+        <w:t>decimal “39.83718, -75.52208”</w:t>
+      </w:r>
+      <w:r>
+        <w:t>)</w:t>
+      </w:r>
+      <w:r>
+        <w:t>. Interestingly this could very well be in line with the way the arrow on the Winterset Road Reference Mark is pointing</w:t>
+      </w:r>
+      <w:r>
+        <w:t xml:space="preserve"> if the azimuth is 250 degrees</w:t>
+      </w:r>
+      <w:r>
+        <w:t>, something I didn’t think to check during my visit</w:t>
+      </w:r>
+      <w:r>
+        <w:t xml:space="preserve">.  Also the </w:t>
+      </w:r>
+      <w:r>
+        <w:t>N</w:t>
+      </w:r>
+      <w:r>
+        <w:t>G</w:t>
+      </w:r>
+      <w:r>
+        <w:t>S</w:t>
+      </w:r>
+      <w:r>
+        <w:t xml:space="preserve"> Data Sheet </w:t>
+      </w:r>
+      <w:r>
+        <w:t>position</w:t>
+      </w:r>
+      <w:r>
+        <w:t xml:space="preserve"> is located about 40 meters (give or take 10 meters) from the </w:t>
+      </w:r>
+      <w:r>
+        <w:t>Winterset Road Reference Mark</w:t>
+      </w:r>
+      <w:r>
+        <w:t>.  C</w:t>
+      </w:r>
+      <w:r>
+        <w:t>onceivable</w:t>
+      </w:r>
+      <w:r>
+        <w:t xml:space="preserve"> if the Ebright Azimuth is actually pointing at 302 degrees, as opposed to the 270 degrees I </w:t>
+      </w:r>
+      <w:r>
+        <w:t>had</w:t>
+      </w:r>
+      <w:r>
+        <w:t xml:space="preserve"> assumed (which points at it the second trailer on Sulky Road)</w:t>
+      </w:r>
+      <w:r>
+        <w:t xml:space="preserve">, it too would be pointing at the </w:t>
+      </w:r>
+      <w:r>
+        <w:t>NGS</w:t>
+      </w:r>
+      <w:r>
+        <w:t xml:space="preserve"> Data Sheet </w:t>
+      </w:r>
+      <w:r>
+        <w:t>position.</w:t>
+      </w:r>
+      <w:r>
+        <w:t xml:space="preserve">  Again, I didn’t measure the azimuth of the Ebright Road reference mark. </w:t>
+      </w:r>
+    </w:p>
+    <w:p>
+      <w:r>
+        <w:t>Additionally along the 302 degree line are ten or more mobile homes</w:t>
+      </w:r>
+      <w:r>
+        <w:t xml:space="preserve">, and the </w:t>
+      </w:r>
+      <w:r>
+        <w:t>NGS</w:t>
+      </w:r>
+      <w:r>
+        <w:t xml:space="preserve"> Data Sheet states under a 1979 entry “THE AZIMUTH MARK IS NO LONGER VISIBLE FROM THE GROUND, THERE ARE SEVERAL MOBILE HOMES ON THE LINE.”  Furthermore, t</w:t>
+      </w:r>
+      <w:r>
+        <w:t xml:space="preserve">he </w:t>
+      </w:r>
+      <w:r>
+        <w:t>NGS</w:t>
+      </w:r>
+      <w:r>
+        <w:t xml:space="preserve"> Data Sheet position </w:t>
+      </w:r>
+      <w:r>
+        <w:t xml:space="preserve">is between the US Topographical map 440 and 450 foot contour lines – meaning it could </w:t>
+      </w:r>
+      <w:r>
+        <w:t xml:space="preserve">very well </w:t>
+      </w:r>
+      <w:r>
+        <w:t>be at 447.85 feet.</w:t>
+      </w:r>
+      <w:r>
+        <w:t xml:space="preserve">  </w:t>
+      </w:r>
+      <w:r>
+        <w:t>However the NGS Data Sheet does not list an elevation.</w:t>
+      </w:r>
+    </w:p>
+    <w:p>
+      <w:r>
+        <w:t xml:space="preserve">The 1960 directions to the </w:t>
+      </w:r>
+      <w:r>
+        <w:t>NGS</w:t>
+      </w:r>
+      <w:r>
+        <w:t xml:space="preserve"> Data Sheet position also appear to work, as they state “GO EAST ON NAAMANS ROAD FOR 1.0 MILE TO EBRIGHT ROAD LEFT.  TURN LEFT ON EBRIGHT ROAD AND GO 0.6 MILE TO SIDE ROAD LEFT LEADING TO TRAILER COURT AND AZIMUTH MARK ON THE LEFT.  CONTINUE 0.05 MILE TO PRIVATE DRIVEWAY LEFT LEADING TO MR. MERCHANTS HOME.  TURN LEFT AND GO 0.1 MILE TO THE SOUTH SIDE OF MR. MERCHANTS HOME AND STATION.”  Note also that the Ebright </w:t>
+      </w:r>
+      <w:r>
+        <w:t>Road Mark</w:t>
+      </w:r>
+      <w:r>
+        <w:t xml:space="preserve"> in the directions is called the “AZIMUTH MARK”.</w:t>
+      </w:r>
+    </w:p>
+    <w:p>
+      <w:r>
+        <w:t xml:space="preserve">One more note from the </w:t>
+      </w:r>
+      <w:r>
+        <w:t>NGS</w:t>
+      </w:r>
+      <w:r>
+        <w:t xml:space="preserve"> Data Sheet is worth mentioning, it comes from the 2015 section of the document, and it states “MEASUREMENTS FOR THE STATION MARK FELL UNDER THE PAVEMENT OF A PAVED PARKING AREA.  REFERENCE MARKS 1 AND 3 AND THE AZIMUTH MARK WERE RECOVERED IN GOOD CONDITION.  REFERENCE MARK 1 IS SET IN THE TOP OF A CONCRETE POST WHICH PROJECTS </w:t>
+      </w:r>
+      <w:r>
+        <w:lastRenderedPageBreak/>
+        <w:t xml:space="preserve">ABOUT 20 INCHES (51 CM) ABOVE THE SURFACE OF THE GROUND.”  This </w:t>
+      </w:r>
+      <w:r>
+        <w:t xml:space="preserve">proves to me </w:t>
+      </w:r>
+      <w:r>
+        <w:t xml:space="preserve">the two </w:t>
+      </w:r>
+      <w:r>
+        <w:t>survey disks I found where the Azimuth Mark on Ebright Road, and Reference Mark 1 on Winterset Road.</w:t>
+      </w:r>
+    </w:p>
+    <w:p>
+      <w:r>
+        <w:t>The q</w:t>
+      </w:r>
+      <w:r>
+        <w:t xml:space="preserve">uestion remains </w:t>
+      </w:r>
+      <w:r>
+        <w:t>w</w:t>
+      </w:r>
+      <w:r>
+        <w:t>hy do topographical maps</w:t>
+      </w:r>
+      <w:r>
+        <w:t xml:space="preserve"> include</w:t>
+      </w:r>
+      <w:r>
+        <w:t xml:space="preserve"> elevations of 450 feet</w:t>
+      </w:r>
+      <w:r>
+        <w:t>, if the highest point is 447.85 feet</w:t>
+      </w:r>
+      <w:r>
+        <w:t>?  Also for how long have those maps shown elevations of 450 feet? Why does legend claim a bench mark is located under a trailer, instead of under the pavement of a parking lot?</w:t>
+      </w:r>
+      <w:r>
+        <w:t xml:space="preserve">  Why don’t other sources on Ebright Azimuth mention the </w:t>
+      </w:r>
+      <w:r>
+        <w:t>NGS</w:t>
+      </w:r>
+      <w:r>
+        <w:t xml:space="preserve"> Data Sheet</w:t>
+      </w:r>
+      <w:r>
+        <w:t xml:space="preserve"> location</w:t>
+      </w:r>
+      <w:r>
+        <w:t>?</w:t>
+      </w:r>
+      <w:r>
+        <w:t xml:space="preserve"> What is the elevation of the NGS Data Sheet location?  Was the NGS Data Sheet location ever intends as, or does it ever claim to be the highest point in Delaware?  </w:t>
+      </w:r>
+    </w:p>
+    <w:p>
+      <w:r>
+        <w:t>All that said, I still concluded that “</w:t>
+      </w:r>
+      <w:r>
+        <w:t>i</w:t>
+      </w:r>
+      <w:r>
+        <w:t xml:space="preserve">n the vicinity of the highest natural elevation” is about as good as can be expected </w:t>
+      </w:r>
+      <w:r>
+        <w:t xml:space="preserve">for </w:t>
       </w:r>
       <w:r>
         <w:t xml:space="preserve">a </w:t>
       </w:r>
       <w:r>
-        <w:t>contour</w:t>
-      </w:r>
-      <w:r>
-        <w:t xml:space="preserve"> line of 450 feet extending across both Sulky and Alpha roads </w:t>
-      </w:r>
-      <w:r>
-        <w:t>in</w:t>
-      </w:r>
-      <w:r>
-        <w:t xml:space="preserve"> the </w:t>
-      </w:r>
-      <w:r>
-        <w:t>mobile home park</w:t>
+        <w:t xml:space="preserve">suburban neighborhood </w:t>
+      </w:r>
+      <w:r>
+        <w:t>area</w:t>
+      </w:r>
+      <w:r>
+        <w:t xml:space="preserve"> clearly </w:t>
+      </w:r>
+      <w:r>
+        <w:t>no longer</w:t>
+      </w:r>
+      <w:r>
+        <w:t xml:space="preserve"> in its natural state</w:t>
       </w:r>
       <w:r>
         <w:t>.</w:t>
       </w:r>
       <w:r>
-        <w:t xml:space="preserve">  </w:t>
-      </w:r>
-      <w:r>
-        <w:t xml:space="preserve">According </w:t>
-      </w:r>
-      <w:r>
-        <w:t>to the World topo</w:t>
-      </w:r>
-      <w:r>
-        <w:t xml:space="preserve"> the 450</w:t>
-      </w:r>
-      <w:r>
-        <w:t xml:space="preserve"> f</w:t>
-      </w:r>
-      <w:r>
-        <w:t>oo</w:t>
-      </w:r>
-      <w:r>
-        <w:t>t</w:t>
-      </w:r>
-      <w:r>
-        <w:t xml:space="preserve"> elevation</w:t>
-      </w:r>
-      <w:r>
-        <w:t xml:space="preserve"> spot </w:t>
-      </w:r>
-      <w:r>
-        <w:t xml:space="preserve">is </w:t>
-      </w:r>
-      <w:r>
-        <w:t>located on the</w:t>
-      </w:r>
-      <w:r>
-        <w:t xml:space="preserve"> south side of the second trailer on the east side of Sulky Road.  </w:t>
-      </w:r>
-      <w:r>
-        <w:t xml:space="preserve">Some theories clam there is an elevation benchmark </w:t>
-      </w:r>
-      <w:r>
-        <w:t xml:space="preserve">buried </w:t>
-      </w:r>
-      <w:r>
-        <w:t xml:space="preserve">under one of the trailer homes. </w:t>
-      </w:r>
-      <w:r>
-        <w:t>Satisfied that I had already gotten as closed to the highest natural point as I could expect</w:t>
-      </w:r>
-      <w:r>
-        <w:t xml:space="preserve"> in a manmade environment like this</w:t>
-      </w:r>
-      <w:r>
-        <w:t>, out of curiosity</w:t>
-      </w:r>
-      <w:r>
-        <w:t xml:space="preserve">, </w:t>
-      </w:r>
-      <w:r>
-        <w:t>nevertheless</w:t>
-      </w:r>
-      <w:r>
-        <w:t>,</w:t>
-      </w:r>
-      <w:r>
-        <w:t xml:space="preserve"> I</w:t>
-      </w:r>
-      <w:r>
-        <w:t xml:space="preserve"> decided </w:t>
-      </w:r>
-      <w:r>
-        <w:t>to</w:t>
-      </w:r>
-      <w:r>
-        <w:t xml:space="preserve"> wander</w:t>
-      </w:r>
-      <w:r>
-        <w:t xml:space="preserve"> down Turf Road</w:t>
-      </w:r>
-      <w:r>
-        <w:t xml:space="preserve"> into the trailer park</w:t>
-      </w:r>
-      <w:r>
-        <w:t>.</w:t>
-      </w:r>
-      <w:r>
-        <w:t xml:space="preserve">  </w:t>
-      </w:r>
-      <w:r>
-        <w:t>From Turf Road I</w:t>
-      </w:r>
-      <w:r>
-        <w:t xml:space="preserve"> </w:t>
-      </w:r>
-      <w:r>
-        <w:t>turned down Sulky Road</w:t>
-      </w:r>
-      <w:r>
-        <w:t xml:space="preserve">, and from the street </w:t>
-      </w:r>
-      <w:r>
-        <w:t xml:space="preserve">I </w:t>
-      </w:r>
-      <w:r>
-        <w:t xml:space="preserve">took </w:t>
-      </w:r>
-      <w:r>
-        <w:t>a</w:t>
-      </w:r>
-      <w:r>
-        <w:t xml:space="preserve"> photograph of the second trailer, wondering if a benchmark </w:t>
-      </w:r>
-      <w:r>
-        <w:t xml:space="preserve">had been (or still was) </w:t>
-      </w:r>
-      <w:r>
-        <w:t>located under it</w:t>
-      </w:r>
-      <w:r>
-        <w:t xml:space="preserve"> or not</w:t>
-      </w:r>
-      <w:r>
-        <w:t>. For good measure I then</w:t>
-      </w:r>
-      <w:r>
-        <w:t xml:space="preserve"> made my way to the end of Alpha Road, figuring in the process I had crossed the 450 foot contour </w:t>
-      </w:r>
-      <w:r>
-        <w:t>as shown on</w:t>
-      </w:r>
-      <w:r>
-        <w:t xml:space="preserve"> US top maps.  </w:t>
-      </w:r>
-    </w:p>
-    <w:p>
-      <w:r>
-        <w:t>Returning to the vicinity of my rental car</w:t>
-      </w:r>
-      <w:r>
-        <w:t xml:space="preserve"> </w:t>
-      </w:r>
-      <w:r>
-        <w:t>I decided to knock</w:t>
-      </w:r>
-      <w:r>
-        <w:t xml:space="preserve"> on</w:t>
-      </w:r>
-      <w:r>
-        <w:t xml:space="preserve"> the door of </w:t>
-      </w:r>
-      <w:r>
-        <w:t xml:space="preserve">Doreen </w:t>
-      </w:r>
-      <w:proofErr w:type="spellStart"/>
-      <w:r>
-        <w:t>Kupchick</w:t>
-      </w:r>
-      <w:proofErr w:type="spellEnd"/>
-      <w:r>
-        <w:t xml:space="preserve">.  Ebright Azimuth and Doreen go hand in hand, she was instrumental in preserving the </w:t>
-      </w:r>
-      <w:r>
-        <w:t>survey</w:t>
-      </w:r>
-      <w:r>
-        <w:t xml:space="preserve"> disk on </w:t>
-      </w:r>
-      <w:r>
-        <w:t xml:space="preserve">Ebright Road </w:t>
-      </w:r>
-      <w:r>
-        <w:t xml:space="preserve">when it was cemented over, plus she keeps a highpoint log book at her home.  I was fortunate enough to find her home, and </w:t>
-      </w:r>
-      <w:r>
-        <w:t xml:space="preserve">I asked to sign the highpoint log she </w:t>
-      </w:r>
-      <w:r>
-        <w:t>keeps</w:t>
-      </w:r>
-      <w:r>
-        <w:t xml:space="preserve">.  </w:t>
-      </w:r>
-      <w:r>
-        <w:t>She asked if I had visited the sign and</w:t>
-      </w:r>
-      <w:r>
-        <w:t xml:space="preserve"> survey </w:t>
-      </w:r>
-      <w:r>
-        <w:t xml:space="preserve">monument on </w:t>
-      </w:r>
-      <w:r>
-        <w:t>Ebright R</w:t>
-      </w:r>
-      <w:r>
-        <w:t>oad, and when I said I had s</w:t>
-      </w:r>
-      <w:r>
-        <w:t xml:space="preserve">he said </w:t>
-      </w:r>
-      <w:r>
-        <w:t xml:space="preserve">she would </w:t>
-      </w:r>
-      <w:r>
-        <w:t>get the book ready</w:t>
-      </w:r>
-      <w:r>
-        <w:t xml:space="preserve"> but</w:t>
-      </w:r>
-      <w:r>
-        <w:t xml:space="preserve"> suggested that</w:t>
-      </w:r>
-      <w:r>
-        <w:t xml:space="preserve"> in the mean time I should head over to a second </w:t>
-      </w:r>
-      <w:r>
-        <w:t xml:space="preserve">survey </w:t>
-      </w:r>
-      <w:r>
-        <w:t xml:space="preserve">monument </w:t>
-      </w:r>
-      <w:r>
-        <w:t xml:space="preserve">disk on Winterset road. </w:t>
-      </w:r>
-    </w:p>
-    <w:p>
-      <w:r>
-        <w:t xml:space="preserve">Winterset road seems to be the PA/DE boundary.  I located </w:t>
-      </w:r>
-      <w:r>
-        <w:t>the</w:t>
-      </w:r>
-      <w:r>
-        <w:t xml:space="preserve"> survey marker</w:t>
-      </w:r>
-      <w:r>
-        <w:t xml:space="preserve"> there</w:t>
-      </w:r>
-      <w:r>
-        <w:t xml:space="preserve"> on a concrete base sticking about a foot</w:t>
-      </w:r>
-      <w:r>
-        <w:t xml:space="preserve"> or more</w:t>
-      </w:r>
-      <w:r>
-        <w:t xml:space="preserve"> above the ground.  Nevertheless it is</w:t>
-      </w:r>
-      <w:r>
-        <w:t xml:space="preserve"> clearly lower than the landscape</w:t>
-      </w:r>
-      <w:r>
-        <w:t>d</w:t>
-      </w:r>
-      <w:r>
-        <w:t xml:space="preserve"> yard </w:t>
-      </w:r>
-      <w:r>
-        <w:t>on the edge of which it resides</w:t>
-      </w:r>
-      <w:r>
-        <w:t>,</w:t>
-      </w:r>
-      <w:r>
-        <w:t xml:space="preserve"> as the yard slopes up from it,</w:t>
-      </w:r>
-      <w:r>
-        <w:t xml:space="preserve"> again showing that this environment is no longer natural. </w:t>
-      </w:r>
-      <w:r>
-        <w:t>It also is a reference mark, as it is factory stamped with an arrow.</w:t>
-      </w:r>
-      <w:r>
-        <w:t xml:space="preserve"> </w:t>
-      </w:r>
-      <w:r>
-        <w:t xml:space="preserve">I didn’t look close but I think the arrow on it pointed </w:t>
-      </w:r>
-      <w:r>
-        <w:t>west</w:t>
-      </w:r>
-      <w:r>
-        <w:t xml:space="preserve"> and not toward Sulky Rd in the trailer park</w:t>
-      </w:r>
-      <w:r>
-        <w:t>.</w:t>
-      </w:r>
-      <w:r>
-        <w:t xml:space="preserve"> </w:t>
-      </w:r>
-    </w:p>
-    <w:p>
-      <w:r>
-        <w:t xml:space="preserve">After my trip, I looked more into the confusion around what might be the highest natural point in Delaware and I came across </w:t>
-      </w:r>
-      <w:r>
-        <w:t>the NGS Data Sheet for the Delaware highpoint</w:t>
-      </w:r>
-      <w:r>
-        <w:t xml:space="preserve">. Which </w:t>
-      </w:r>
-      <w:r>
-        <w:t>gives the position as “</w:t>
-      </w:r>
-      <w:r>
-        <w:t>39 50 13.86151(N) 075 31 19.55007(W)</w:t>
-      </w:r>
-      <w:r>
-        <w:t xml:space="preserve">” </w:t>
-      </w:r>
-      <w:r>
-        <w:t xml:space="preserve">(or in </w:t>
-      </w:r>
-      <w:r>
-        <w:t>decimal “</w:t>
-      </w:r>
-      <w:r>
-        <w:t>39.83718</w:t>
-      </w:r>
-      <w:r>
-        <w:t>, -</w:t>
-      </w:r>
-      <w:r>
-        <w:t>75.52208</w:t>
-      </w:r>
-      <w:r>
-        <w:t>”</w:t>
-      </w:r>
-      <w:r>
-        <w:t>)</w:t>
-      </w:r>
-      <w:r>
-        <w:t>. Interestingly this could very well be in line with the way the arrow on the Winterset Road Reference Mark is pointing</w:t>
-      </w:r>
-      <w:r>
-        <w:t xml:space="preserve"> if the</w:t>
-      </w:r>
-      <w:r>
-        <w:t xml:space="preserve"> azimuth </w:t>
-      </w:r>
-      <w:r>
-        <w:t xml:space="preserve">is </w:t>
-      </w:r>
-      <w:r>
-        <w:t>250 degrees</w:t>
-      </w:r>
-      <w:r>
-        <w:t>, something I didn’t think to check during my visit</w:t>
-      </w:r>
-      <w:r>
-        <w:t xml:space="preserve">.  Also the </w:t>
-      </w:r>
-      <w:r>
-        <w:t>N</w:t>
-      </w:r>
-      <w:r>
-        <w:t>G</w:t>
-      </w:r>
-      <w:r>
-        <w:t>S</w:t>
-      </w:r>
-      <w:r>
-        <w:t xml:space="preserve"> Data Sheet </w:t>
-      </w:r>
-      <w:r>
-        <w:t>position</w:t>
-      </w:r>
-      <w:r>
-        <w:t xml:space="preserve"> is located about 40 meters (give or take 10 meters) from the </w:t>
-      </w:r>
-      <w:r>
-        <w:t>Winterset Road Reference Mark</w:t>
-      </w:r>
-      <w:r>
-        <w:t>.  C</w:t>
-      </w:r>
-      <w:r>
-        <w:t>onceivable</w:t>
-      </w:r>
-      <w:r>
-        <w:t xml:space="preserve"> if the Ebright Azimuth is actually pointing at 302 degrees, as opposed to the 270 degrees I </w:t>
-      </w:r>
-      <w:r>
-        <w:t>had</w:t>
-      </w:r>
-      <w:r>
-        <w:t xml:space="preserve"> assumed (which points at it the second trailer on Sulky Road)</w:t>
-      </w:r>
-      <w:r>
-        <w:t xml:space="preserve">, it too would be pointing at the </w:t>
-      </w:r>
-      <w:r>
-        <w:t>NGS</w:t>
-      </w:r>
-      <w:r>
-        <w:t xml:space="preserve"> Data Sheet </w:t>
-      </w:r>
-      <w:r>
-        <w:t>position.</w:t>
-      </w:r>
-      <w:r>
-        <w:t xml:space="preserve">  Again, I didn’t measure the azimuth of the Ebright Road reference mark. </w:t>
-      </w:r>
-    </w:p>
-    <w:p>
-      <w:r>
-        <w:t>Additionally along the 302 degree line are ten or more mobile homes</w:t>
-      </w:r>
-      <w:r>
-        <w:t xml:space="preserve">, and the </w:t>
-      </w:r>
-      <w:r>
-        <w:t>NGS</w:t>
-      </w:r>
-      <w:r>
-        <w:t xml:space="preserve"> Data Sheet states under a </w:t>
-      </w:r>
-      <w:r>
-        <w:t>1979</w:t>
-      </w:r>
-      <w:r>
-        <w:t xml:space="preserve"> entry “</w:t>
-      </w:r>
-      <w:r>
-        <w:t xml:space="preserve">THE AZIMUTH MARK IS NO LONGER VISIBLE FROM THE GROUND, THERE ARE SEVERAL MOBILE HOMES ON THE LINE.”  </w:t>
-      </w:r>
-      <w:r>
-        <w:t>Furthermore, t</w:t>
-      </w:r>
-      <w:r>
-        <w:t xml:space="preserve">he </w:t>
-      </w:r>
-      <w:r>
-        <w:t>NGS</w:t>
-      </w:r>
-      <w:r>
-        <w:t xml:space="preserve"> Data Sheet </w:t>
-      </w:r>
-      <w:r>
-        <w:t xml:space="preserve">position </w:t>
-      </w:r>
-      <w:r>
-        <w:t xml:space="preserve">is between the US Topographical map 440 and 450 foot contour lines – meaning it could </w:t>
-      </w:r>
-      <w:r>
-        <w:t xml:space="preserve">very well </w:t>
-      </w:r>
-      <w:r>
-        <w:t>be at 447.85 feet.</w:t>
-      </w:r>
-      <w:r>
-        <w:t xml:space="preserve">  </w:t>
-      </w:r>
-      <w:r>
-        <w:t>However the NGS Data Sheet does not list an elevation.</w:t>
-      </w:r>
-    </w:p>
-    <w:p>
-      <w:r>
-        <w:t xml:space="preserve">The 1960 directions to the </w:t>
-      </w:r>
-      <w:r>
-        <w:t>NGS</w:t>
-      </w:r>
-      <w:r>
-        <w:t xml:space="preserve"> Data Sheet position</w:t>
-      </w:r>
-      <w:r>
-        <w:t xml:space="preserve"> also appear to work, as they state “</w:t>
-      </w:r>
-      <w:r>
-        <w:t>GO EAST ON NAAMANS ROAD FOR 1.0 MILE</w:t>
-      </w:r>
-      <w:r>
-        <w:t xml:space="preserve"> </w:t>
-      </w:r>
-      <w:r>
-        <w:t>TO EBRIGHT ROAD LEFT.  TURN LEFT ON EBRIGHT ROAD AND GO 0.6</w:t>
-      </w:r>
-      <w:r>
-        <w:t xml:space="preserve"> </w:t>
-      </w:r>
-      <w:r>
-        <w:t>MILE TO SIDE ROAD LEFT LEADING TO TRAILER COURT AND AZIMUTH</w:t>
-      </w:r>
-      <w:r>
-        <w:t xml:space="preserve"> </w:t>
-      </w:r>
-      <w:r>
-        <w:t>MARK ON THE LEFT.  CONTINUE 0.05 MILE TO PRIVATE DRIVEWAY LEFT</w:t>
-      </w:r>
-      <w:r>
-        <w:t xml:space="preserve"> </w:t>
-      </w:r>
-      <w:r>
-        <w:t>LEADING TO MR. MERCHANTS HOME.  TURN LEFT AND GO 0.1 MILE TO</w:t>
-      </w:r>
-      <w:r>
-        <w:t xml:space="preserve"> </w:t>
-      </w:r>
-      <w:r>
-        <w:t>THE SOUTH SIDE OF MR. MERCHANTS HOME AND STATION.</w:t>
-      </w:r>
-      <w:r>
-        <w:t xml:space="preserve">”  Note also that the Ebright </w:t>
-      </w:r>
-      <w:r>
-        <w:t>Road Mark</w:t>
-      </w:r>
-      <w:r>
-        <w:t xml:space="preserve"> in the directions is called the “</w:t>
-      </w:r>
-      <w:r>
-        <w:t>AZIMUTH MARK</w:t>
-      </w:r>
-      <w:r>
-        <w:t>”.</w:t>
-      </w:r>
-    </w:p>
-    <w:p>
-      <w:r>
-        <w:lastRenderedPageBreak/>
-        <w:t xml:space="preserve">One more note from the </w:t>
-      </w:r>
-      <w:r>
-        <w:t>NGS</w:t>
-      </w:r>
-      <w:r>
-        <w:t xml:space="preserve"> Data Sheet is worth mentioning, it comes from the 2015 section of the document, and it states “</w:t>
-      </w:r>
-      <w:r>
-        <w:t>MEASUREMENTS FOR THE STATION MARK FELL UNDER THE PAVEMENT OF A PAVED</w:t>
-      </w:r>
-      <w:r>
-        <w:t xml:space="preserve"> </w:t>
-      </w:r>
-      <w:r>
-        <w:t>PARKING AREA.  REFERENCE MARKS 1 AND 3 AND THE AZIMUTH MARK WERE</w:t>
-      </w:r>
-      <w:r>
-        <w:t xml:space="preserve"> </w:t>
-      </w:r>
-      <w:r>
-        <w:t>RECOVERED IN GOOD CONDITION.  REFERENCE MARK 1 IS SET IN THE TOP OF A</w:t>
-      </w:r>
-      <w:r>
-        <w:t xml:space="preserve"> </w:t>
-      </w:r>
-      <w:r>
-        <w:t>CONCRETE POST WHICH PROJECTS ABOUT 20 INCHES (51 CM) ABOVE THE SURFACE</w:t>
-      </w:r>
-      <w:r>
-        <w:t xml:space="preserve"> </w:t>
-      </w:r>
-      <w:r>
-        <w:t>OF THE GROUND.</w:t>
-      </w:r>
-      <w:r>
-        <w:t xml:space="preserve">”  This </w:t>
-      </w:r>
-      <w:r>
-        <w:t xml:space="preserve">proves to me </w:t>
-      </w:r>
-      <w:r>
-        <w:t xml:space="preserve">the two </w:t>
-      </w:r>
-      <w:r>
-        <w:t>survey disks I found where the Azimuth Mark on Ebright Road, and Reference Mark 1 on Winterset Road.</w:t>
-      </w:r>
-    </w:p>
-    <w:p>
-      <w:r>
-        <w:t>The q</w:t>
-      </w:r>
-      <w:r>
-        <w:t xml:space="preserve">uestion remains </w:t>
-      </w:r>
-      <w:r>
-        <w:t>w</w:t>
-      </w:r>
-      <w:r>
-        <w:t>hy do topographical maps</w:t>
-      </w:r>
-      <w:r>
-        <w:t xml:space="preserve"> include</w:t>
-      </w:r>
-      <w:r>
-        <w:t xml:space="preserve"> elevations of 450 feet</w:t>
-      </w:r>
-      <w:r>
-        <w:t>, if the highest point is 447.85 feet</w:t>
-      </w:r>
-      <w:r>
-        <w:t>?  Also for how long have those maps shown elevations of 450 feet? Why does legend claim a bench mark is located under a trailer, instead of under the pavement of a parking lot?</w:t>
-      </w:r>
-      <w:r>
-        <w:t xml:space="preserve">  Why don’t other sources on Ebright Azimuth mention the </w:t>
-      </w:r>
-      <w:r>
-        <w:t>NGS</w:t>
-      </w:r>
-      <w:r>
-        <w:t xml:space="preserve"> Data Sheet</w:t>
-      </w:r>
-      <w:r>
-        <w:t xml:space="preserve"> location</w:t>
-      </w:r>
-      <w:r>
-        <w:t>?</w:t>
-      </w:r>
-      <w:r>
-        <w:t xml:space="preserve"> W</w:t>
-      </w:r>
-      <w:r>
-        <w:t xml:space="preserve">hat is the elevation of the NGS Data Sheet location?  </w:t>
-      </w:r>
-      <w:r>
-        <w:t>Was the NGS Data Sheet location ever intends as, or does it ever claim to be the highest point in Delaware?</w:t>
-      </w:r>
-      <w:r>
-        <w:t xml:space="preserve">  </w:t>
-      </w:r>
-    </w:p>
-    <w:p>
-      <w:r>
-        <w:t xml:space="preserve">All that said, I still concluded that </w:t>
-      </w:r>
-      <w:r>
-        <w:t>“</w:t>
-      </w:r>
-      <w:r>
-        <w:t>i</w:t>
-      </w:r>
-      <w:r>
-        <w:t xml:space="preserve">n the vicinity of the highest natural elevation” is about as good as can be expected </w:t>
-      </w:r>
-      <w:r>
-        <w:t xml:space="preserve">for </w:t>
-      </w:r>
-      <w:r>
-        <w:t xml:space="preserve">a </w:t>
-      </w:r>
-      <w:r>
-        <w:t xml:space="preserve">suburban neighborhood </w:t>
-      </w:r>
-      <w:r>
-        <w:t>area</w:t>
-      </w:r>
-      <w:r>
-        <w:t xml:space="preserve"> clearly </w:t>
-      </w:r>
-      <w:r>
-        <w:t>no longer</w:t>
-      </w:r>
-      <w:r>
-        <w:t xml:space="preserve"> in its natural state</w:t>
-      </w:r>
-      <w:r>
-        <w:t>.</w:t>
-      </w:r>
-      <w:r>
         <w:t xml:space="preserve"> </w:t>
       </w:r>
       <w:r>
         <w:t>That is probably why t</w:t>
       </w:r>
       <w:r>
-        <w:t xml:space="preserve">he </w:t>
-      </w:r>
-      <w:r>
-        <w:t>H</w:t>
+        <w:t>he H</w:t>
       </w:r>
       <w:r>
         <w:t xml:space="preserve">igh </w:t>
@@ -4527,8 +4808,6 @@
       <w:r>
         <w:t>nt which is clearly more likely, even if the blue sigh has been moved from originally being on the east side of Ebright Road, to today being on the west side.</w:t>
       </w:r>
-      <w:bookmarkStart w:id="0" w:name="_GoBack"/>
-      <w:bookmarkEnd w:id="0"/>
     </w:p>
     <w:p>
       <w:r>
@@ -4874,45 +5153,45 @@
     <w:p/>
     <w:p>
       <w:r>
+        <w:t xml:space="preserve">Before discovering the </w:t>
+      </w:r>
+      <w:r>
+        <w:t>NGS</w:t>
+      </w:r>
+      <w:r>
+        <w:t xml:space="preserve"> Data sheet I p</w:t>
+      </w:r>
+      <w:r>
+        <w:t xml:space="preserve">ersonally felt </w:t>
+      </w:r>
+      <w:r>
+        <w:t xml:space="preserve">it very reasonable that a primary </w:t>
+      </w:r>
+      <w:r>
+        <w:t>horizontal control mark</w:t>
+      </w:r>
+      <w:r>
+        <w:t xml:space="preserve"> at 450 feet is likely under the trailer house on Sulky Road as legend claims.</w:t>
+      </w:r>
+      <w:r>
+        <w:t xml:space="preserve"> </w:t>
+      </w:r>
+      <w:r>
+        <w:t xml:space="preserve"> However after reading the datasheet</w:t>
+      </w:r>
+      <w:r>
+        <w:t xml:space="preserve">, I </w:t>
+      </w:r>
+      <w:r>
+        <w:t xml:space="preserve">now </w:t>
+      </w:r>
+      <w:r>
+        <w:t>find that to be highly unlikely.  Also unlikely, but possible, is that a vertical control mark at one time was located near Sulky Road, giving us the 450 foot elevations mentioned.</w:t>
+      </w:r>
+    </w:p>
+    <w:p>
+      <w:r>
         <w:lastRenderedPageBreak/>
-        <w:t xml:space="preserve">Before discovering the </w:t>
-      </w:r>
-      <w:r>
-        <w:t>NGS</w:t>
-      </w:r>
-      <w:r>
-        <w:t xml:space="preserve"> Data sheet I p</w:t>
-      </w:r>
-      <w:r>
-        <w:t xml:space="preserve">ersonally felt </w:t>
-      </w:r>
-      <w:r>
-        <w:t xml:space="preserve">it very reasonable that a primary </w:t>
-      </w:r>
-      <w:r>
-        <w:t>horizontal control mark</w:t>
-      </w:r>
-      <w:r>
-        <w:t xml:space="preserve"> at 450 feet is likely under the trailer house on Sulky Road as legend claims.</w:t>
-      </w:r>
-      <w:r>
-        <w:t xml:space="preserve"> </w:t>
-      </w:r>
-      <w:r>
-        <w:t xml:space="preserve"> However after reading the datasheet</w:t>
-      </w:r>
-      <w:r>
-        <w:t xml:space="preserve">, I </w:t>
-      </w:r>
-      <w:r>
-        <w:t xml:space="preserve">now </w:t>
-      </w:r>
-      <w:r>
-        <w:t>find that to be highly unlikely.  Also unlikely, but possible, is that a vertical control mark at one time was located near Sulky Road, giving us the 450 foot elevations mentioned.</w:t>
-      </w:r>
-    </w:p>
-    <w:p>
-      <w:r>
         <w:t xml:space="preserve">Having reached </w:t>
       </w:r>
       <w:r>
@@ -5273,38 +5552,38 @@
         <w:t>,</w:t>
       </w:r>
       <w:r>
-        <w:t xml:space="preserve"> was not open to the public due to the pandemic so I wandered around it and found two survey disks, one 100 yards from the </w:t>
+        <w:t xml:space="preserve"> was not open to the public due to the pandemic so I wandered around it and found two survey disks, one 100 yards from the front door, and another 20 yards behind the monument.  After a half hour or so I returned to the parking lot then drove over to where the old mansion on the hill used to be across from Lake Marcia.  After looking around there, next I drove the scenic drive loop stopping to hike up to the </w:t>
+      </w:r>
+      <w:r>
+        <w:t>Appalachian Trail</w:t>
+      </w:r>
+      <w:r>
+        <w:t xml:space="preserve"> Observation Platform</w:t>
+      </w:r>
+      <w:r>
+        <w:t xml:space="preserve"> where again </w:t>
+      </w:r>
+      <w:r>
+        <w:t xml:space="preserve">the weather blocked </w:t>
+      </w:r>
+      <w:r>
+        <w:t>the views</w:t>
+      </w:r>
+      <w:r>
+        <w:t>.</w:t>
+      </w:r>
+      <w:r>
+        <w:t xml:space="preserve"> </w:t>
+      </w:r>
+      <w:r>
+        <w:t xml:space="preserve">The Appalachian Trail </w:t>
+      </w:r>
+      <w:r>
+        <w:t xml:space="preserve">does not </w:t>
       </w:r>
       <w:r>
         <w:lastRenderedPageBreak/>
-        <w:t xml:space="preserve">front door, and another 20 yards behind the monument.  After a half hour or so I returned to the parking lot then drove over to where the old mansion on the hill used to be across from Lake Marcia.  After looking around there, next I drove the scenic drive loop stopping to hike up to the </w:t>
-      </w:r>
-      <w:r>
-        <w:t>Appalachian Trail</w:t>
-      </w:r>
-      <w:r>
-        <w:t xml:space="preserve"> Observation Platform</w:t>
-      </w:r>
-      <w:r>
-        <w:t xml:space="preserve"> where again </w:t>
-      </w:r>
-      <w:r>
-        <w:t xml:space="preserve">the weather blocked </w:t>
-      </w:r>
-      <w:r>
-        <w:t>the views</w:t>
-      </w:r>
-      <w:r>
-        <w:t>.</w:t>
-      </w:r>
-      <w:r>
-        <w:t xml:space="preserve"> </w:t>
-      </w:r>
-      <w:r>
-        <w:t xml:space="preserve">The Appalachian Trail </w:t>
-      </w:r>
-      <w:r>
-        <w:t>does not cross the New Jersey highp</w:t>
+        <w:t>cross the New Jersey highp</w:t>
       </w:r>
       <w:r>
         <w:t xml:space="preserve">oint </w:t>
@@ -5488,6 +5767,163 @@
     </w:sectPr>
   </w:body>
 </w:document>
+</file>
+
+<file path=word/numbering.xml><?xml version="1.0" encoding="utf-8"?>
+<w:numbering xmlns:wpc="http://schemas.microsoft.com/office/word/2010/wordprocessingCanvas" xmlns:mc="http://schemas.openxmlformats.org/markup-compatibility/2006" xmlns:o="urn:schemas-microsoft-com:office:office" xmlns:r="http://schemas.openxmlformats.org/officeDocument/2006/relationships" xmlns:m="http://schemas.openxmlformats.org/officeDocument/2006/math" xmlns:v="urn:schemas-microsoft-com:vml" xmlns:wp14="http://schemas.microsoft.com/office/word/2010/wordprocessingDrawing" xmlns:wp="http://schemas.openxmlformats.org/drawingml/2006/wordprocessingDrawing" xmlns:w10="urn:schemas-microsoft-com:office:word" xmlns:w="http://schemas.openxmlformats.org/wordprocessingml/2006/main" xmlns:w14="http://schemas.microsoft.com/office/word/2010/wordml" xmlns:w15="http://schemas.microsoft.com/office/word/2012/wordml" xmlns:wpg="http://schemas.microsoft.com/office/word/2010/wordprocessingGroup" xmlns:wpi="http://schemas.microsoft.com/office/word/2010/wordprocessingInk" xmlns:wne="http://schemas.microsoft.com/office/word/2006/wordml" xmlns:wps="http://schemas.microsoft.com/office/word/2010/wordprocessingShape" mc:Ignorable="w14 w15 wp14">
+  <w:abstractNum w:abstractNumId="0" w15:restartNumberingAfterBreak="0">
+    <w:nsid w:val="2B337FA9"/>
+    <w:multiLevelType w:val="multilevel"/>
+    <w:tmpl w:val="B782913A"/>
+    <w:lvl w:ilvl="0">
+      <w:start w:val="1"/>
+      <w:numFmt w:val="bullet"/>
+      <w:lvlText w:val=""/>
+      <w:lvlJc w:val="left"/>
+      <w:pPr>
+        <w:tabs>
+          <w:tab w:val="num" w:pos="720"/>
+        </w:tabs>
+        <w:ind w:left="720" w:hanging="360"/>
+      </w:pPr>
+      <w:rPr>
+        <w:rFonts w:ascii="Symbol" w:hAnsi="Symbol" w:hint="default"/>
+        <w:sz w:val="20"/>
+      </w:rPr>
+    </w:lvl>
+    <w:lvl w:ilvl="1" w:tentative="1">
+      <w:start w:val="1"/>
+      <w:numFmt w:val="bullet"/>
+      <w:lvlText w:val="o"/>
+      <w:lvlJc w:val="left"/>
+      <w:pPr>
+        <w:tabs>
+          <w:tab w:val="num" w:pos="1440"/>
+        </w:tabs>
+        <w:ind w:left="1440" w:hanging="360"/>
+      </w:pPr>
+      <w:rPr>
+        <w:rFonts w:ascii="Courier New" w:hAnsi="Courier New" w:hint="default"/>
+        <w:sz w:val="20"/>
+      </w:rPr>
+    </w:lvl>
+    <w:lvl w:ilvl="2" w:tentative="1">
+      <w:start w:val="1"/>
+      <w:numFmt w:val="bullet"/>
+      <w:lvlText w:val=""/>
+      <w:lvlJc w:val="left"/>
+      <w:pPr>
+        <w:tabs>
+          <w:tab w:val="num" w:pos="2160"/>
+        </w:tabs>
+        <w:ind w:left="2160" w:hanging="360"/>
+      </w:pPr>
+      <w:rPr>
+        <w:rFonts w:ascii="Wingdings" w:hAnsi="Wingdings" w:hint="default"/>
+        <w:sz w:val="20"/>
+      </w:rPr>
+    </w:lvl>
+    <w:lvl w:ilvl="3" w:tentative="1">
+      <w:start w:val="1"/>
+      <w:numFmt w:val="bullet"/>
+      <w:lvlText w:val=""/>
+      <w:lvlJc w:val="left"/>
+      <w:pPr>
+        <w:tabs>
+          <w:tab w:val="num" w:pos="2880"/>
+        </w:tabs>
+        <w:ind w:left="2880" w:hanging="360"/>
+      </w:pPr>
+      <w:rPr>
+        <w:rFonts w:ascii="Wingdings" w:hAnsi="Wingdings" w:hint="default"/>
+        <w:sz w:val="20"/>
+      </w:rPr>
+    </w:lvl>
+    <w:lvl w:ilvl="4" w:tentative="1">
+      <w:start w:val="1"/>
+      <w:numFmt w:val="bullet"/>
+      <w:lvlText w:val=""/>
+      <w:lvlJc w:val="left"/>
+      <w:pPr>
+        <w:tabs>
+          <w:tab w:val="num" w:pos="3600"/>
+        </w:tabs>
+        <w:ind w:left="3600" w:hanging="360"/>
+      </w:pPr>
+      <w:rPr>
+        <w:rFonts w:ascii="Wingdings" w:hAnsi="Wingdings" w:hint="default"/>
+        <w:sz w:val="20"/>
+      </w:rPr>
+    </w:lvl>
+    <w:lvl w:ilvl="5" w:tentative="1">
+      <w:start w:val="1"/>
+      <w:numFmt w:val="bullet"/>
+      <w:lvlText w:val=""/>
+      <w:lvlJc w:val="left"/>
+      <w:pPr>
+        <w:tabs>
+          <w:tab w:val="num" w:pos="4320"/>
+        </w:tabs>
+        <w:ind w:left="4320" w:hanging="360"/>
+      </w:pPr>
+      <w:rPr>
+        <w:rFonts w:ascii="Wingdings" w:hAnsi="Wingdings" w:hint="default"/>
+        <w:sz w:val="20"/>
+      </w:rPr>
+    </w:lvl>
+    <w:lvl w:ilvl="6" w:tentative="1">
+      <w:start w:val="1"/>
+      <w:numFmt w:val="bullet"/>
+      <w:lvlText w:val=""/>
+      <w:lvlJc w:val="left"/>
+      <w:pPr>
+        <w:tabs>
+          <w:tab w:val="num" w:pos="5040"/>
+        </w:tabs>
+        <w:ind w:left="5040" w:hanging="360"/>
+      </w:pPr>
+      <w:rPr>
+        <w:rFonts w:ascii="Wingdings" w:hAnsi="Wingdings" w:hint="default"/>
+        <w:sz w:val="20"/>
+      </w:rPr>
+    </w:lvl>
+    <w:lvl w:ilvl="7" w:tentative="1">
+      <w:start w:val="1"/>
+      <w:numFmt w:val="bullet"/>
+      <w:lvlText w:val=""/>
+      <w:lvlJc w:val="left"/>
+      <w:pPr>
+        <w:tabs>
+          <w:tab w:val="num" w:pos="5760"/>
+        </w:tabs>
+        <w:ind w:left="5760" w:hanging="360"/>
+      </w:pPr>
+      <w:rPr>
+        <w:rFonts w:ascii="Wingdings" w:hAnsi="Wingdings" w:hint="default"/>
+        <w:sz w:val="20"/>
+      </w:rPr>
+    </w:lvl>
+    <w:lvl w:ilvl="8" w:tentative="1">
+      <w:start w:val="1"/>
+      <w:numFmt w:val="bullet"/>
+      <w:lvlText w:val=""/>
+      <w:lvlJc w:val="left"/>
+      <w:pPr>
+        <w:tabs>
+          <w:tab w:val="num" w:pos="6480"/>
+        </w:tabs>
+        <w:ind w:left="6480" w:hanging="360"/>
+      </w:pPr>
+      <w:rPr>
+        <w:rFonts w:ascii="Wingdings" w:hAnsi="Wingdings" w:hint="default"/>
+        <w:sz w:val="20"/>
+      </w:rPr>
+    </w:lvl>
+  </w:abstractNum>
+  <w:num w:numId="1">
+    <w:abstractNumId w:val="0"/>
+  </w:num>
+</w:numbering>
 </file>
 
 <file path=word/styles.xml><?xml version="1.0" encoding="utf-8"?>
@@ -5950,6 +6386,61 @@
       <w:u w:val="single"/>
     </w:rPr>
   </w:style>
+  <w:style w:type="character" w:customStyle="1" w:styleId="hvr">
+    <w:name w:val="hvr"/>
+    <w:basedOn w:val="DefaultParagraphFont"/>
+    <w:rsid w:val="00087BFF"/>
+  </w:style>
+  <w:style w:type="character" w:styleId="HTMLDefinition">
+    <w:name w:val="HTML Definition"/>
+    <w:basedOn w:val="DefaultParagraphFont"/>
+    <w:uiPriority w:val="99"/>
+    <w:semiHidden/>
+    <w:unhideWhenUsed/>
+    <w:rsid w:val="00F7519B"/>
+    <w:rPr>
+      <w:i/>
+      <w:iCs/>
+    </w:rPr>
+  </w:style>
+  <w:style w:type="paragraph" w:styleId="NormalWeb">
+    <w:name w:val="Normal (Web)"/>
+    <w:basedOn w:val="Normal"/>
+    <w:uiPriority w:val="99"/>
+    <w:semiHidden/>
+    <w:unhideWhenUsed/>
+    <w:rsid w:val="00EA28DB"/>
+    <w:pPr>
+      <w:spacing w:before="100" w:beforeAutospacing="1" w:after="100" w:afterAutospacing="1" w:line="240" w:lineRule="auto"/>
+    </w:pPr>
+    <w:rPr>
+      <w:rFonts w:ascii="Times New Roman" w:eastAsia="Times New Roman" w:hAnsi="Times New Roman" w:cs="Times New Roman"/>
+      <w:sz w:val="24"/>
+      <w:szCs w:val="24"/>
+    </w:rPr>
+  </w:style>
+  <w:style w:type="character" w:styleId="Strong">
+    <w:name w:val="Strong"/>
+    <w:basedOn w:val="DefaultParagraphFont"/>
+    <w:uiPriority w:val="22"/>
+    <w:qFormat/>
+    <w:rsid w:val="00EA28DB"/>
+    <w:rPr>
+      <w:b/>
+      <w:bCs/>
+    </w:rPr>
+  </w:style>
+  <w:style w:type="character" w:styleId="Emphasis">
+    <w:name w:val="Emphasis"/>
+    <w:basedOn w:val="DefaultParagraphFont"/>
+    <w:uiPriority w:val="20"/>
+    <w:qFormat/>
+    <w:rsid w:val="00EA28DB"/>
+    <w:rPr>
+      <w:i/>
+      <w:iCs/>
+    </w:rPr>
+  </w:style>
 </w:styles>
 </file>
 

</xml_diff>

<commit_message>
If I had a dollar bill for all the hours I've put into the Ebright writeup....
</commit_message>
<xml_diff>
--- a/Walter/TripReports/Book_41_50.docx
+++ b/Walter/TripReports/Book_41_50.docx
@@ -2639,7 +2639,12 @@
         <w:t>Delaware</w:t>
       </w:r>
       <w:r>
-        <w:t xml:space="preserve">. Of all the fifty US State highpoints, this second to the lowest one, definitely </w:t>
+        <w:t xml:space="preserve">. </w:t>
+      </w:r>
+    </w:p>
+    <w:p>
+      <w:r>
+        <w:t xml:space="preserve">Of all the fifty US State highpoints, this second to the lowest one, definitely </w:t>
       </w:r>
       <w:r>
         <w:t xml:space="preserve">can claim a first </w:t>
@@ -2662,8 +2667,6 @@
       <w:r>
         <w:t xml:space="preserve">  </w:t>
       </w:r>
-    </w:p>
-    <w:p>
       <w:r>
         <w:t xml:space="preserve">Where does such a mystical or </w:t>
       </w:r>
@@ -2725,14 +2728,11 @@
         <w:t xml:space="preserve">follows as part of the </w:t>
       </w:r>
       <w:r>
+        <w:lastRenderedPageBreak/>
         <w:t>sanctioned</w:t>
       </w:r>
       <w:r>
-        <w:t xml:space="preserve"> name, </w:t>
-      </w:r>
-      <w:r>
-        <w:lastRenderedPageBreak/>
-        <w:t>instead of something like</w:t>
+        <w:t xml:space="preserve"> name, instead of something like</w:t>
       </w:r>
       <w:r>
         <w:t xml:space="preserve"> </w:t>
@@ -2761,10 +2761,38 @@
       <w:r>
         <w:t xml:space="preserve">. </w:t>
       </w:r>
-    </w:p>
-    <w:p>
-      <w:r>
-        <w:t>However, as I have pondered the name, I believe I have arrived at a very plausible theory, which might very well explain how the name came to be.  Allow me to explain.</w:t>
+      <w:r>
+        <w:t>However, as I have pondered the name</w:t>
+      </w:r>
+      <w:r>
+        <w:t>, and studied the highpoint of Delaware,</w:t>
+      </w:r>
+      <w:r>
+        <w:t xml:space="preserve"> I have </w:t>
+      </w:r>
+      <w:r>
+        <w:t>developed</w:t>
+      </w:r>
+      <w:r>
+        <w:t xml:space="preserve"> a very plausible theory </w:t>
+      </w:r>
+      <w:r>
+        <w:t>explaining</w:t>
+      </w:r>
+      <w:r>
+        <w:t xml:space="preserve"> how the name </w:t>
+      </w:r>
+      <w:r>
+        <w:t xml:space="preserve">may have </w:t>
+      </w:r>
+      <w:r>
+        <w:t>come</w:t>
+      </w:r>
+      <w:r>
+        <w:t xml:space="preserve"> to be.  </w:t>
+      </w:r>
+      <w:r>
+        <w:t>Let’s get into it!</w:t>
       </w:r>
     </w:p>
     <w:p>
@@ -2928,64 +2956,70 @@
         <w:t xml:space="preserve"> symbol</w:t>
       </w:r>
       <w:r>
+        <w:t xml:space="preserve">, and </w:t>
+      </w:r>
+      <w:r>
+        <w:t xml:space="preserve">are always set with their arrow symbol accurately pointing toward </w:t>
+      </w:r>
+      <w:r>
+        <w:t>a</w:t>
+      </w:r>
+      <w:r>
+        <w:t xml:space="preserve"> primary mark.</w:t>
+      </w:r>
+      <w:r>
+        <w:t xml:space="preserve">  </w:t>
+      </w:r>
+    </w:p>
+    <w:p>
+      <w:r>
+        <w:t xml:space="preserve">Alright, armed with that background it is now time to explain what an azimuth mark is. Very simply an azimuth mark is a </w:t>
+      </w:r>
+      <w:r>
+        <w:t>l</w:t>
+      </w:r>
+      <w:r>
+        <w:t>ong reference mark</w:t>
+      </w:r>
+      <w:r>
+        <w:t xml:space="preserve">.  </w:t>
+      </w:r>
+      <w:r>
+        <w:t xml:space="preserve">Unlike a normal reference mark which is </w:t>
+      </w:r>
+      <w:r>
+        <w:t>typically</w:t>
+      </w:r>
+      <w:r>
+        <w:t xml:space="preserve"> </w:t>
+      </w:r>
+      <w:r>
+        <w:t>located</w:t>
+      </w:r>
+      <w:r>
+        <w:t xml:space="preserve"> within </w:t>
+      </w:r>
+      <w:r>
+        <w:t xml:space="preserve">thirty meters </w:t>
+      </w:r>
+      <w:r>
+        <w:t xml:space="preserve">(one tape length) of the primary mark, azimuth marks are set typically </w:t>
+      </w:r>
+      <w:r>
+        <w:t>between one quarter of a mile and two miles from the primary</w:t>
+      </w:r>
+      <w:r>
+        <w:t xml:space="preserve"> mark</w:t>
+      </w:r>
+      <w:r>
         <w:t>.</w:t>
       </w:r>
       <w:r>
-        <w:t xml:space="preserve">  Reference marks are always set with their arrow symbol accurately pointing toward the primary mark.</w:t>
-      </w:r>
-      <w:r>
         <w:t xml:space="preserve">  </w:t>
       </w:r>
     </w:p>
     <w:p>
       <w:r>
-        <w:t xml:space="preserve">Alright, armed with that background it is now time to explain what an azimuth mark is. Very simply an azimuth mark is a </w:t>
-      </w:r>
-      <w:r>
-        <w:t>l</w:t>
-      </w:r>
-      <w:r>
-        <w:t>ong reference mark</w:t>
-      </w:r>
-      <w:r>
-        <w:t xml:space="preserve">.  </w:t>
-      </w:r>
-      <w:r>
-        <w:t xml:space="preserve">Unlike a normal reference mark which is </w:t>
-      </w:r>
-      <w:r>
-        <w:t>typically</w:t>
-      </w:r>
-      <w:r>
-        <w:t xml:space="preserve"> </w:t>
-      </w:r>
-      <w:r>
-        <w:t>located</w:t>
-      </w:r>
-      <w:r>
-        <w:t xml:space="preserve"> within </w:t>
-      </w:r>
-      <w:r>
-        <w:t xml:space="preserve">thirty meters </w:t>
-      </w:r>
-      <w:r>
-        <w:t xml:space="preserve">(one tape length) of the primary mark, azimuth marks are set typically </w:t>
-      </w:r>
-      <w:r>
-        <w:t>between one quarter of a mile and two miles from the primary</w:t>
-      </w:r>
-      <w:r>
-        <w:t xml:space="preserve"> mark</w:t>
-      </w:r>
-      <w:r>
-        <w:t>.</w:t>
-      </w:r>
-      <w:r>
-        <w:t xml:space="preserve">  </w:t>
-      </w:r>
-    </w:p>
-    <w:p>
-      <w:r>
         <w:t>Reference marks, including azimuth marks, serve two purposes</w:t>
       </w:r>
       <w:r>
@@ -3018,7 +3052,25 @@
     </w:p>
     <w:p>
       <w:r>
-        <w:t>Great, we now know what an azimuth is and what an azimuth mark is, so let’s get to my very plausible theory explaining how the name Ebright Azimuth may have come to be. I have concluded that the name “Ebright Azimuth” simply comes from the azimuth mark disk which can be in a cutout along the side walk of Ebright Road, a dozen or so steps south of the blue sign.  I attest that in the beginning the highpoint was simply called Ebright</w:t>
+        <w:t xml:space="preserve">Great, we now know what an azimuth is </w:t>
+      </w:r>
+      <w:r>
+        <w:t>as well as</w:t>
+      </w:r>
+      <w:r>
+        <w:t xml:space="preserve"> what an azimuth mark is, so let’s get to my very plausible theory </w:t>
+      </w:r>
+      <w:r>
+        <w:t>about the name</w:t>
+      </w:r>
+      <w:r>
+        <w:t xml:space="preserve"> Ebright Azimuth. I have concluded that the name “Ebright Azimuth” simply comes from the azimuth mark disk which can be</w:t>
+      </w:r>
+      <w:r>
+        <w:t xml:space="preserve"> found</w:t>
+      </w:r>
+      <w:r>
+        <w:t xml:space="preserve"> in a cutout along the side walk of Ebright Road, a dozen or so steps south of the blue sign.  I attest that in the beginning the highpoint was simply called Ebright</w:t>
       </w:r>
       <w:r>
         <w:t>, but because the disk was stamped Ebright Azimuth people read that and assumed it was the name of the high point, and that name has stuck.</w:t>
@@ -3030,10 +3082,47 @@
           <w:b/>
           <w:color w:val="FF0000"/>
         </w:rPr>
-        <w:t>Why if the name is really Ebright, does the disk say Ebright Azimuth</w:t>
-      </w:r>
-      <w:r>
-        <w:t>?  Well we will get to that, but first I need to</w:t>
+        <w:t>“But”, you say, “</w:t>
+      </w:r>
+      <w:proofErr w:type="gramStart"/>
+      <w:r>
+        <w:rPr>
+          <w:b/>
+          <w:color w:val="FF0000"/>
+        </w:rPr>
+        <w:t>w</w:t>
+      </w:r>
+      <w:r>
+        <w:rPr>
+          <w:b/>
+          <w:color w:val="FF0000"/>
+        </w:rPr>
+        <w:t>hy</w:t>
+      </w:r>
+      <w:proofErr w:type="gramEnd"/>
+      <w:r>
+        <w:rPr>
+          <w:b/>
+          <w:color w:val="FF0000"/>
+        </w:rPr>
+        <w:t xml:space="preserve"> if the name is really Ebright, does the disk say Ebright Azimuth</w:t>
+      </w:r>
+      <w:r>
+        <w:rPr>
+          <w:b/>
+          <w:color w:val="FF0000"/>
+        </w:rPr>
+        <w:t>”?</w:t>
+      </w:r>
+      <w:r>
+        <w:rPr>
+          <w:b/>
+          <w:color w:val="FF0000"/>
+        </w:rPr>
+        <w:t xml:space="preserve"> </w:t>
+      </w:r>
+      <w:r>
+        <w:t xml:space="preserve"> Well we will get to that, but first I need to</w:t>
       </w:r>
       <w:r>
         <w:t xml:space="preserve"> start</w:t>
@@ -3057,7 +3146,13 @@
         <w:t xml:space="preserve"> </w:t>
       </w:r>
       <w:r>
-        <w:t xml:space="preserve">altitude, as it was a rather flat drive through a suburban neighborhood.  I don’t even recall seeing a sign announcing Delaware.  I just knew that from the point I left PA-491 getting on Ebright Road my destination of the tee formed by Ramblewood Drive and Ebright Road would be six tenths of a mile in a mostly southern direction – or more precisely in terms of an azimuth six tenths of a mile at 196.0 degrees.  At the tee was a three-way stop, with the blue “Ebright Azimuth” sign to my right, and Ramblewood drive a left turn.  I made the left, and parked in front of the second house on the south side of the street, the local time was 2:30 pm.  </w:t>
+        <w:t>altitude, as it was a rather flat drive through a suburban neighborhood.  I don’t even recall seeing a sign announcing Delaware.  I just knew that from the point I left PA-491 getting on Ebright Road my destination of the tee formed by Ramblewood Drive and Ebright Road would be</w:t>
+      </w:r>
+      <w:r>
+        <w:t xml:space="preserve"> reached in</w:t>
+      </w:r>
+      <w:r>
+        <w:t xml:space="preserve"> six tenths of a mile in a mostly southern direction – or more precisely in terms of an azimuth six tenths of a mile at 196.0 degrees.  At the tee was a three-way stop, with the blue “Ebright Azimuth” sign to my right, and Ramblewood drive a left turn.  I made the left, and parked in front of the second house on the south side of the street, the local time was 2:30 pm.  </w:t>
       </w:r>
     </w:p>
     <w:p>
@@ -3068,7 +3163,13 @@
         <w:spacing w:after="0" w:line="240" w:lineRule="auto"/>
       </w:pPr>
       <w:r>
-        <w:t>I wandered over to the blue sign on the west side of Ebright Road, and took a photograph of the sign, which declares “</w:t>
+        <w:t xml:space="preserve">I wandered over to the blue sign on the west side of Ebright Road, and took a photograph of </w:t>
+      </w:r>
+      <w:r>
+        <w:t xml:space="preserve">it. Under the worlds Ebright Azimuth the sign </w:t>
+      </w:r>
+      <w:r>
+        <w:t>declares “</w:t>
       </w:r>
       <w:r>
         <w:rPr>
@@ -3103,15 +3204,29 @@
         <w:t>control monument – if there is even such a thing,  that I just made up to show how so many terms, which may or may not be interchangeable were used.</w:t>
       </w:r>
       <w:r>
-        <w:t xml:space="preserve">  In the vicinity – well how dare you, we all come here for the highest point, not the vicinity of the highest </w:t>
-      </w:r>
-      <w:proofErr w:type="gramStart"/>
-      <w:r>
-        <w:t>point.</w:t>
-      </w:r>
-      <w:proofErr w:type="gramEnd"/>
-      <w:r>
-        <w:t xml:space="preserve">  What in the world is going on?</w:t>
+        <w:t xml:space="preserve">  </w:t>
+      </w:r>
+      <w:r>
+        <w:t>“</w:t>
+      </w:r>
+      <w:r>
+        <w:t>In the vicinity</w:t>
+      </w:r>
+      <w:r>
+        <w:t>” it says</w:t>
+      </w:r>
+      <w:r>
+        <w:t xml:space="preserve"> – well how dare you, we all come here for the highest point, not the </w:t>
+      </w:r>
+      <w:r>
+        <w:rPr>
+          <w:b/>
+          <w:color w:val="FF0000"/>
+        </w:rPr>
+        <w:t xml:space="preserve">vicinity </w:t>
+      </w:r>
+      <w:r>
+        <w:t>of the highest point.  What in the world is going on?</w:t>
       </w:r>
     </w:p>
     <w:p>
@@ -3195,14 +3310,155 @@
     </w:p>
     <w:p>
       <w:r>
-        <w:t xml:space="preserve">So here is my theory as to why the disk says Ebright Azimuth and not just Ebright if that is the real name of the high point, as my main theory claims.  Well that is simply given that the Ebright Road disk is not factory labeled as an Azimuth Mark, but rather factory labeled with Reference Mark, I’m going to assume the surveyor decided to include, and stamp, the word Azimuth, at the time he stamped Ebright, effectively denoting it an Azimuth Mark.  Maybe in 1933 they hadn’t come out with the factory stamped Azimuth Mark disks yet, or perhaps he had run out of them and just made do with what he had.  </w:t>
+        <w:t xml:space="preserve">I remember you asking </w:t>
       </w:r>
       <w:r>
         <w:rPr>
           <w:b/>
           <w:color w:val="FF0000"/>
         </w:rPr>
-        <w:t>When I get to the point where I explain where the O.G (original gangster) horizontal control station is this will all mark sense</w:t>
+        <w:t>“w</w:t>
+      </w:r>
+      <w:r>
+        <w:rPr>
+          <w:b/>
+          <w:color w:val="FF0000"/>
+        </w:rPr>
+        <w:t>hy if the name is really Ebright, does the disk say Ebright Azimuth</w:t>
+      </w:r>
+      <w:r>
+        <w:rPr>
+          <w:b/>
+          <w:color w:val="FF0000"/>
+        </w:rPr>
+        <w:t>”</w:t>
+      </w:r>
+      <w:proofErr w:type="gramStart"/>
+      <w:r>
+        <w:rPr>
+          <w:b/>
+          <w:color w:val="FF0000"/>
+        </w:rPr>
+        <w:t>?</w:t>
+      </w:r>
+      <w:proofErr w:type="gramEnd"/>
+      <w:r>
+        <w:rPr>
+          <w:b/>
+          <w:color w:val="FF0000"/>
+        </w:rPr>
+        <w:t xml:space="preserve"> </w:t>
+      </w:r>
+      <w:r>
+        <w:t xml:space="preserve"> </w:t>
+      </w:r>
+      <w:r>
+        <w:t xml:space="preserve">Well that is simple, being methodical </w:t>
+      </w:r>
+      <w:r>
+        <w:t xml:space="preserve">the surveyor decided </w:t>
+      </w:r>
+      <w:r>
+        <w:t>to</w:t>
+      </w:r>
+      <w:r>
+        <w:t xml:space="preserve"> </w:t>
+      </w:r>
+      <w:r>
+        <w:t>include</w:t>
+      </w:r>
+      <w:r>
+        <w:t xml:space="preserve"> the word Azimuth</w:t>
+      </w:r>
+      <w:r>
+        <w:t xml:space="preserve"> so everyone would know this reference mark was a long range one.  He stamped t</w:t>
+      </w:r>
+      <w:r>
+        <w:t xml:space="preserve">he name Ebright, and positioned/placed </w:t>
+      </w:r>
+      <w:r>
+        <w:t>the disk just so</w:t>
+      </w:r>
+      <w:r>
+        <w:t>,</w:t>
+      </w:r>
+      <w:r>
+        <w:t xml:space="preserve"> ensu</w:t>
+      </w:r>
+      <w:r>
+        <w:t>ring the arrow symbol pointed precisely to the</w:t>
+      </w:r>
+      <w:r>
+        <w:t xml:space="preserve"> </w:t>
+      </w:r>
+      <w:r>
+        <w:t xml:space="preserve">primary station a </w:t>
+      </w:r>
+      <w:r>
+        <w:t>long ways</w:t>
+      </w:r>
+      <w:r>
+        <w:t>, and then he thought “no one is going to know the primary mark is so far away unless I tell them” so he stamped “Azimuth” below the arrow – and the problem was solved!</w:t>
+      </w:r>
+      <w:r>
+        <w:t xml:space="preserve"> </w:t>
+      </w:r>
+      <w:r>
+        <w:t>Makes sense, right?</w:t>
+      </w:r>
+    </w:p>
+    <w:p>
+      <w:r>
+        <w:t>Okay, I know there are some of you that are saying, “</w:t>
+      </w:r>
+      <w:proofErr w:type="gramStart"/>
+      <w:r>
+        <w:t>if</w:t>
+      </w:r>
+      <w:proofErr w:type="gramEnd"/>
+      <w:r>
+        <w:t xml:space="preserve"> the disk is an azimuth mark, why didn’t he just use a factory stamped disk containing the words Azimuth Mark?” To which I reply, “I don’t know!” </w:t>
+      </w:r>
+      <w:r>
+        <w:t>Maybe in 1933 they hadn’t come out with the factory stamped Azimuth Mark disks yet, or perhaps he had run out of them and just made do with what he had.</w:t>
+      </w:r>
+      <w:r>
+        <w:t xml:space="preserve">  Who cares, I’ll still right, and w</w:t>
+      </w:r>
+      <w:r>
+        <w:rPr>
+          <w:b/>
+          <w:color w:val="FF0000"/>
+        </w:rPr>
+        <w:t>hen I get to the point where I explain where the O.G (original gangster</w:t>
+      </w:r>
+      <w:r>
+        <w:rPr>
+          <w:b/>
+          <w:color w:val="FF0000"/>
+        </w:rPr>
+        <w:t xml:space="preserve">) horizontal control station </w:t>
+      </w:r>
+      <w:r>
+        <w:rPr>
+          <w:b/>
+          <w:color w:val="FF0000"/>
+        </w:rPr>
+        <w:t xml:space="preserve">this will all </w:t>
+      </w:r>
+      <w:r>
+        <w:rPr>
+          <w:b/>
+          <w:color w:val="FF0000"/>
+        </w:rPr>
+        <w:t>make</w:t>
+      </w:r>
+      <w:r>
+        <w:rPr>
+          <w:b/>
+          <w:color w:val="FF0000"/>
+        </w:rPr>
+        <w:t xml:space="preserve"> sense</w:t>
       </w:r>
       <w:r>
         <w:t xml:space="preserve">.  Bear with me for a moment, </w:t>
@@ -3218,7 +3474,10 @@
     </w:p>
     <w:p>
       <w:r>
-        <w:t>Let’s consider something else first. W</w:t>
+        <w:t>But first, l</w:t>
+      </w:r>
+      <w:r>
+        <w:t>et’s consider something. W</w:t>
       </w:r>
       <w:r>
         <w:t>hat</w:t>
@@ -3248,7 +3507,11 @@
         <w:t xml:space="preserve">be </w:t>
       </w:r>
       <w:r>
-        <w:t>another disk on Ebright Road that is an</w:t>
+        <w:t xml:space="preserve">another disk on </w:t>
+      </w:r>
+      <w:r>
+        <w:lastRenderedPageBreak/>
+        <w:t>Ebright Road that is an</w:t>
       </w:r>
       <w:r>
         <w:t xml:space="preserve"> actual horizontal control mark stamped with (or at) an elevation of 447.85 feet? </w:t>
@@ -3266,7 +3529,32 @@
         <w:t>because</w:t>
       </w:r>
       <w:r>
-        <w:t xml:space="preserve"> the arrow on the disk we have been talking about points perpendicular to Ebright Road in a more or less westerly direction, and for a horizontal control to exist on Ebright Road the arrow</w:t>
+        <w:t xml:space="preserve"> the arrow on the disk we have been talking about points perpendicular to Ebright Road in a more or less </w:t>
+      </w:r>
+      <w:r>
+        <w:rPr>
+          <w:b/>
+          <w:color w:val="FF0000"/>
+        </w:rPr>
+        <w:t>westerly</w:t>
+      </w:r>
+      <w:r>
+        <w:rPr>
+          <w:color w:val="FF0000"/>
+        </w:rPr>
+        <w:t xml:space="preserve"> </w:t>
+      </w:r>
+      <w:r>
+        <w:t>direction, and for a horizontal control to exist on Ebright Road the arrow</w:t>
+      </w:r>
+      <w:r>
+        <w:t xml:space="preserve"> on the </w:t>
+      </w:r>
+      <w:r>
+        <w:t>azimuth</w:t>
+      </w:r>
+      <w:r>
+        <w:t xml:space="preserve"> mark</w:t>
       </w:r>
       <w:r>
         <w:t xml:space="preserve"> </w:t>
@@ -3277,236 +3565,270 @@
     </w:p>
     <w:p>
       <w:r>
+        <w:t xml:space="preserve">Okay then it seems the sign really should read “THE horizontal control mark denotes” </w:t>
+      </w:r>
+      <w:r>
+        <w:rPr>
+          <w:i/>
+        </w:rPr>
+        <w:t xml:space="preserve">(as in the horizontal control mark pointed to </w:t>
+      </w:r>
+      <w:r>
+        <w:rPr>
+          <w:i/>
+        </w:rPr>
+        <w:t>by</w:t>
+      </w:r>
+      <w:r>
+        <w:rPr>
+          <w:i/>
+        </w:rPr>
+        <w:t xml:space="preserve"> the</w:t>
+      </w:r>
+      <w:r>
+        <w:rPr>
+          <w:i/>
+        </w:rPr>
+        <w:t xml:space="preserve"> azimuth</w:t>
+      </w:r>
+      <w:r>
+        <w:rPr>
+          <w:i/>
+        </w:rPr>
+        <w:t xml:space="preserve"> reference mark</w:t>
+      </w:r>
+      <w:r>
+        <w:rPr>
+          <w:i/>
+        </w:rPr>
+        <w:t xml:space="preserve"> on Ebright road</w:t>
+      </w:r>
+      <w:r>
+        <w:rPr>
+          <w:i/>
+        </w:rPr>
+        <w:t>)</w:t>
+      </w:r>
+      <w:r>
+        <w:t xml:space="preserve"> </w:t>
+      </w:r>
+      <w:r>
+        <w:t xml:space="preserve">instead of </w:t>
+      </w:r>
+      <w:r>
+        <w:t>“THIS horizontal control mark denotes</w:t>
+      </w:r>
+      <w:r>
+        <w:t>”.  Am I right, or am I right?</w:t>
+      </w:r>
+      <w:r>
+        <w:t xml:space="preserve"> </w:t>
+      </w:r>
+    </w:p>
+    <w:p>
+      <w:r>
+        <w:t xml:space="preserve">Alright back to my experience at Ebright Azimuth (as we like to call it). Well, first more background. Before my trip I had studied both World and US topographical maps of the area, and found the World topo marked a spot at 450 vertical feet in the mobile home park located about </w:t>
+      </w:r>
+      <w:r>
+        <w:t>4</w:t>
+      </w:r>
+      <w:r>
+        <w:t>00</w:t>
+      </w:r>
+      <w:r>
+        <w:t xml:space="preserve"> feet west of the Ebright Road azimuth disk. </w:t>
+      </w:r>
+      <w:r>
+        <w:t xml:space="preserve">Comparably </w:t>
+      </w:r>
+      <w:r>
+        <w:t>the US topo</w:t>
+      </w:r>
+      <w:r>
+        <w:t xml:space="preserve"> map </w:t>
+      </w:r>
+      <w:r>
+        <w:t xml:space="preserve">contains a contour line of 450 feet extending across both Sulky and Alpha roads in the mobile home park.  According to the World topo the 450 foot elevation spot is located on the south side of the second trailer on the east side of Sulky Road.  I’d also read a theory claiming there is an elevation benchmark buried under one of the trailer homes. </w:t>
+      </w:r>
+    </w:p>
+    <w:p>
+      <w:r>
+        <w:t xml:space="preserve">Having </w:t>
+      </w:r>
+      <w:r>
+        <w:t>taken photos of t</w:t>
+      </w:r>
+      <w:r>
+        <w:t xml:space="preserve">he blue sign, and </w:t>
+      </w:r>
+      <w:r>
+        <w:t xml:space="preserve">having located </w:t>
+      </w:r>
+      <w:r>
+        <w:t>the azimuth mark, next</w:t>
+      </w:r>
+      <w:r>
+        <w:t xml:space="preserve"> -</w:t>
+      </w:r>
+      <w:r>
+        <w:t xml:space="preserve"> out of curiosity</w:t>
+      </w:r>
+      <w:r>
+        <w:t>-</w:t>
+      </w:r>
+      <w:r>
+        <w:t xml:space="preserve"> </w:t>
+      </w:r>
+      <w:r>
+        <w:t xml:space="preserve">I </w:t>
+      </w:r>
+      <w:r>
+        <w:t>wandered down Turf Road into the trailer park.  From Turf Road I turned down Sulky Road, and from the street I took a photograph of the second trailer, wondering if a bench</w:t>
+      </w:r>
+      <w:r>
+        <w:t xml:space="preserve"> </w:t>
+      </w:r>
+      <w:r>
+        <w:t xml:space="preserve">mark had been (or still </w:t>
+      </w:r>
+      <w:r>
+        <w:t>is</w:t>
+      </w:r>
+      <w:r>
+        <w:t>) located under it.</w:t>
+      </w:r>
+      <w:r>
+        <w:t xml:space="preserve"> For good measure I next made my way to the end of Alpha Road, figuring in the process I had crossed the 450 foot contour as shown on US top</w:t>
+      </w:r>
+      <w:r>
+        <w:t>o</w:t>
+      </w:r>
+      <w:r>
+        <w:t xml:space="preserve"> maps.  With that out of the way my next hope was to locate a person by the name of </w:t>
+      </w:r>
+      <w:r>
+        <w:t xml:space="preserve">Doreen </w:t>
+      </w:r>
+      <w:proofErr w:type="spellStart"/>
+      <w:r>
+        <w:t>Kupchick</w:t>
+      </w:r>
+      <w:proofErr w:type="spellEnd"/>
+      <w:r>
+        <w:t>.</w:t>
+      </w:r>
+    </w:p>
+    <w:p>
+      <w:pPr>
+        <w:rPr>
+          <w:b/>
+          <w:color w:val="FF0000"/>
+        </w:rPr>
+      </w:pPr>
+      <w:r>
+        <w:t>Ebright Azimuth and Doreen go hand in hand, she was instrumental in preserving the survey disk on Ebright Road when it was cemented over, plus she keeps a highpoint log book at her home.  Returning to the vicinity of my rental car I made an educated guess and knock</w:t>
+      </w:r>
+      <w:r>
+        <w:t>ed</w:t>
+      </w:r>
+      <w:r>
+        <w:t xml:space="preserve"> on the door of what I hoped belonged to her. Fortune was with me, as not only did I get the right door, but she was home. </w:t>
+      </w:r>
+      <w:r>
+        <w:t xml:space="preserve">Through </w:t>
+      </w:r>
+      <w:r>
+        <w:t xml:space="preserve">my COVID mask </w:t>
+      </w:r>
+      <w:r>
+        <w:t xml:space="preserve">I </w:t>
+      </w:r>
+      <w:r>
+        <w:t>explain</w:t>
+      </w:r>
+      <w:r>
+        <w:t>ed</w:t>
+      </w:r>
+      <w:r>
+        <w:t xml:space="preserve"> what I was doing, and I asked to sign her highpoint log book.  She asked if I had visited the </w:t>
+      </w:r>
+      <w:r>
+        <w:t xml:space="preserve">blue </w:t>
+      </w:r>
+      <w:r>
+        <w:t xml:space="preserve">sign and survey monument on Ebright Road, and when I said I had she said she would get the book ready but suggested that in the mean time I should head over to a second survey monument disk on Winterset road. </w:t>
+      </w:r>
+    </w:p>
+    <w:p>
+      <w:r>
+        <w:t xml:space="preserve">Winterset road seems to be the </w:t>
+      </w:r>
+      <w:r>
+        <w:t>Pennsylvania-Delaware border</w:t>
+      </w:r>
+      <w:r>
+        <w:t>.  I located the survey marker there</w:t>
+      </w:r>
+      <w:r>
+        <w:t xml:space="preserve"> with no trouble as it is mounted</w:t>
+      </w:r>
+      <w:r>
+        <w:t xml:space="preserve"> on a concrete base sticking about a foot or more above the ground</w:t>
+      </w:r>
+      <w:r>
+        <w:t xml:space="preserve"> at the curb</w:t>
+      </w:r>
+      <w:r>
+        <w:t xml:space="preserve"> in front of the old Winterset farm house, and across the street from the old Winterset ice house</w:t>
+      </w:r>
+      <w:r>
+        <w:t xml:space="preserve">.  </w:t>
+      </w:r>
+      <w:r>
+        <w:t>Turns out it too is</w:t>
+      </w:r>
+      <w:r>
+        <w:t xml:space="preserve"> also is a reference mark, as it is factory stamped with an arrow</w:t>
+      </w:r>
+      <w:r>
+        <w:t xml:space="preserve">. </w:t>
+      </w:r>
+      <w:r>
+        <w:t xml:space="preserve">Well that was good enough for me.  I didn’t think about any primary station it could be pointing to, in fact I didn’t even look too closely at which direction the arrow points.  I have had to look at my photos of it to determine that it points basically to the west.  </w:t>
+      </w:r>
+    </w:p>
+    <w:p>
+      <w:r>
+        <w:t>Okay, f</w:t>
+      </w:r>
+      <w:r>
+        <w:t>ollowin</w:t>
+      </w:r>
+      <w:r>
+        <w:t xml:space="preserve">g the jaunt to the Pennsylvania-Delaware border I returned, as instructed, to sign the log.  After doing so, Doreen gave me some literature about Ebright Azimuth.  One of the articles explained how a Paul </w:t>
+      </w:r>
+      <w:proofErr w:type="spellStart"/>
+      <w:r>
+        <w:t>Zunwalt</w:t>
+      </w:r>
+      <w:proofErr w:type="spellEnd"/>
+      <w:r>
+        <w:t xml:space="preserve"> surveyed the area and found a spot on the north of Turf Road at the first trailer measuring 450.85 feet above sea level.  However, he felt it was manmade and not natural. Paul also lists what he calls the “Ebright Azimuth benchmark” at 447.85 feet – which I am assuming is the Ebright Road Azimuth Mark we have talked so much about.  Another article by </w:t>
+      </w:r>
+      <w:r>
+        <w:t xml:space="preserve">Don </w:t>
+      </w:r>
+      <w:proofErr w:type="spellStart"/>
+      <w:r>
+        <w:t>Kjelleren</w:t>
+      </w:r>
+      <w:proofErr w:type="spellEnd"/>
+      <w:r>
+        <w:t xml:space="preserve"> explained, and </w:t>
+      </w:r>
+      <w:r>
         <w:lastRenderedPageBreak/>
-        <w:t xml:space="preserve">Okay then it seems the sign really should read “THE horizontal control mark denotes” </w:t>
-      </w:r>
-      <w:r>
-        <w:rPr>
-          <w:i/>
-        </w:rPr>
-        <w:t xml:space="preserve">(as in the horizontal control mark pointed to </w:t>
-      </w:r>
-      <w:r>
-        <w:rPr>
-          <w:i/>
-        </w:rPr>
-        <w:t>by</w:t>
-      </w:r>
-      <w:r>
-        <w:rPr>
-          <w:i/>
-        </w:rPr>
-        <w:t xml:space="preserve"> the</w:t>
-      </w:r>
-      <w:r>
-        <w:rPr>
-          <w:i/>
-        </w:rPr>
-        <w:t xml:space="preserve"> azimuth</w:t>
-      </w:r>
-      <w:r>
-        <w:rPr>
-          <w:i/>
-        </w:rPr>
-        <w:t xml:space="preserve"> reference mark</w:t>
-      </w:r>
-      <w:r>
-        <w:rPr>
-          <w:i/>
-        </w:rPr>
-        <w:t xml:space="preserve"> on Ebright road</w:t>
-      </w:r>
-      <w:r>
-        <w:rPr>
-          <w:i/>
-        </w:rPr>
-        <w:t>)</w:t>
-      </w:r>
-      <w:r>
-        <w:t xml:space="preserve"> </w:t>
-      </w:r>
-      <w:r>
-        <w:t xml:space="preserve">instead of </w:t>
-      </w:r>
-      <w:r>
-        <w:t>“THIS horizontal control mark denotes</w:t>
-      </w:r>
-      <w:r>
-        <w:t>”.  Am I right, or am I right?</w:t>
-      </w:r>
-      <w:r>
-        <w:t xml:space="preserve"> </w:t>
-      </w:r>
-    </w:p>
-    <w:p>
-      <w:r>
-        <w:t xml:space="preserve">Alright back to my experience at Ebright Azimuth (as we like to call it). Well, first more background. Before my trip I had studied both World and US topographical maps of the area, and found the World topo marked a spot at 450 vertical feet in the mobile home park located about 650 feet west of the Ebright Road azimuth disk. Whereas the US topo contains a contour line of 450 feet extending across both Sulky and Alpha roads in the mobile home park.  According to the World topo the 450 foot elevation spot is located on the south side of the second trailer on the east side of Sulky Road.  I’d also read a theory claiming there is an elevation benchmark buried under one of the trailer homes. </w:t>
-      </w:r>
-    </w:p>
-    <w:p>
-      <w:r>
-        <w:t xml:space="preserve">Having located the blue sign, and the azimuth mark, next out of curiosity, </w:t>
-      </w:r>
-      <w:r>
-        <w:t xml:space="preserve">I </w:t>
-      </w:r>
-      <w:r>
-        <w:t xml:space="preserve">wandered down Turf Road into the trailer park.  From Turf Road I turned down Sulky Road, and from the street I took a photograph of the second trailer, wondering if a benchmark had been (or still </w:t>
-      </w:r>
-      <w:r>
-        <w:t>is</w:t>
-      </w:r>
-      <w:r>
-        <w:t>) located under it.</w:t>
-      </w:r>
-      <w:r>
-        <w:t xml:space="preserve"> For good measure I next made my way to the end of Alpha Road, figuring in the process I had crossed the 450 foot contour as shown on US top</w:t>
-      </w:r>
-      <w:r>
-        <w:t>o</w:t>
-      </w:r>
-      <w:r>
-        <w:t xml:space="preserve"> maps.  With that out of the way my next hope was to locate a person by the name of </w:t>
-      </w:r>
-      <w:r>
-        <w:t xml:space="preserve">Doreen </w:t>
-      </w:r>
-      <w:proofErr w:type="spellStart"/>
-      <w:r>
-        <w:t>Kupchick</w:t>
-      </w:r>
-      <w:proofErr w:type="spellEnd"/>
-      <w:r>
-        <w:t>.</w:t>
-      </w:r>
-    </w:p>
-    <w:p>
-      <w:pPr>
-        <w:rPr>
-          <w:b/>
-          <w:color w:val="FF0000"/>
-        </w:rPr>
-      </w:pPr>
-      <w:r>
-        <w:t>Ebright Azimuth and Doreen go hand in hand, she was instrumental in preserving the survey disk on Ebright Road when it was cemented over, plus she keeps a highpoint log book at her home.  Returning to the vicinity of my rental car I made an educated guess and knock</w:t>
-      </w:r>
-      <w:r>
-        <w:t>ed</w:t>
-      </w:r>
-      <w:r>
-        <w:t xml:space="preserve"> on the door of what I hoped belonged to her. Fortune was with me, as not only did I get the right door, but she was home. Donning my COVID mask </w:t>
-      </w:r>
-      <w:r>
-        <w:t xml:space="preserve">I </w:t>
-      </w:r>
-      <w:r>
-        <w:t xml:space="preserve">explain what I was doing, and I asked to sign her highpoint log book.  She asked if I had visited the </w:t>
-      </w:r>
-      <w:r>
-        <w:t xml:space="preserve">blue </w:t>
-      </w:r>
-      <w:r>
-        <w:t xml:space="preserve">sign and survey monument on Ebright Road, and when I said I had she said she would get the book ready but suggested that in the mean time I should head over to a second survey monument disk on Winterset road. </w:t>
-      </w:r>
-    </w:p>
-    <w:p>
-      <w:pPr>
-        <w:rPr>
-          <w:color w:val="FF0000"/>
-        </w:rPr>
-      </w:pPr>
-      <w:r>
-        <w:t xml:space="preserve">Winterset road seems to be the </w:t>
-      </w:r>
-      <w:r>
-        <w:t>Pennsylvania-Delaware border</w:t>
-      </w:r>
-      <w:r>
-        <w:t>.  I located the survey marker there</w:t>
-      </w:r>
-      <w:r>
-        <w:t xml:space="preserve"> with no trouble as it is mounted</w:t>
-      </w:r>
-      <w:r>
-        <w:t xml:space="preserve"> on a concrete base sticking about a foot or more above the ground</w:t>
-      </w:r>
-      <w:r>
-        <w:t>, and is side of the road in front of the old Winterset farm house, and across the street from the old Winterset ice house</w:t>
-      </w:r>
-      <w:r>
-        <w:t xml:space="preserve">.  </w:t>
-      </w:r>
-      <w:r>
-        <w:rPr>
-          <w:strike/>
-        </w:rPr>
-        <w:t>Nevertheless it is clearly lower than the landscaped yard on the edge of which it resides, as the yard slopes up from it, again showing that this environment is no longer natural.</w:t>
-      </w:r>
-      <w:r>
-        <w:t xml:space="preserve"> Turns out it too is</w:t>
-      </w:r>
-      <w:r>
-        <w:t xml:space="preserve"> also is a reference mark, as it is factory stamped with an arrow</w:t>
-      </w:r>
-      <w:r>
-        <w:rPr>
-          <w:color w:val="FF0000"/>
-        </w:rPr>
-        <w:t xml:space="preserve">. I didn’t look close but I think the arrow on it pointed west and not toward Sulky Rd in the trailer park. </w:t>
-      </w:r>
-    </w:p>
-    <w:p>
-      <w:r>
-        <w:t>F</w:t>
-      </w:r>
-      <w:r>
-        <w:t>ollowin</w:t>
-      </w:r>
-      <w:r>
-        <w:t>g the jaunt to the Pennsylvania-Delaware border</w:t>
-      </w:r>
-      <w:r>
-        <w:t xml:space="preserve"> </w:t>
-      </w:r>
-      <w:r>
-        <w:t xml:space="preserve">I returned, as instructed, to sign the log.  After </w:t>
-      </w:r>
-      <w:r>
-        <w:t>doing so</w:t>
-      </w:r>
-      <w:r>
-        <w:t xml:space="preserve">, Doreen gave me some literature about Ebright Azimuth.  One of the articles explained how a Paul </w:t>
-      </w:r>
-      <w:proofErr w:type="spellStart"/>
-      <w:r>
-        <w:t>Zunwalt</w:t>
-      </w:r>
-      <w:proofErr w:type="spellEnd"/>
-      <w:r>
-        <w:t xml:space="preserve"> surveyed the area and found a spot on the north of Turf Road at the first trailer measuring 450.85 feet above sea level.  However, he felt it was manmade and not natural. Paul also lists what he calls the “Ebright Azimuth benchmark” at 447.85 feet – </w:t>
-      </w:r>
-      <w:r>
-        <w:t>which I am assuming</w:t>
-      </w:r>
-      <w:r>
-        <w:t xml:space="preserve"> is the Ebright Road Azimuth </w:t>
-      </w:r>
-      <w:r>
-        <w:t xml:space="preserve">Mark </w:t>
-      </w:r>
-      <w:r>
-        <w:t xml:space="preserve">we have talked so much about.  Another article by </w:t>
-      </w:r>
-      <w:r>
-        <w:t xml:space="preserve">Don </w:t>
-      </w:r>
-      <w:proofErr w:type="spellStart"/>
-      <w:r>
-        <w:t>Kjelleren</w:t>
-      </w:r>
-      <w:proofErr w:type="spellEnd"/>
-      <w:r>
-        <w:t xml:space="preserve"> explained, and debunked eight of nine claimed Delaware highpoints around Ebright Road and concluded a 447.85 foot spot </w:t>
+        <w:t xml:space="preserve">debunked eight of nine claimed Delaware highpoints around Ebright Road and concluded a 447.85 foot spot </w:t>
       </w:r>
       <w:r>
         <w:rPr>
@@ -3571,1304 +3893,87 @@
       <w:r>
         <w:t>.</w:t>
       </w:r>
-    </w:p>
-    <w:p/>
+      <w:r>
+        <w:t xml:space="preserve"> </w:t>
+      </w:r>
+      <w:r>
+        <w:t xml:space="preserve">I actually didn’t read the literature from Doreen until I </w:t>
+      </w:r>
+      <w:r>
+        <w:t>was</w:t>
+      </w:r>
+      <w:r>
+        <w:t xml:space="preserve"> finish</w:t>
+      </w:r>
+      <w:r>
+        <w:t>ing</w:t>
+      </w:r>
+      <w:r>
+        <w:t xml:space="preserve"> my trip, and had some down time in the airport, and it sure </w:t>
+      </w:r>
+      <w:r>
+        <w:t>made</w:t>
+      </w:r>
+      <w:r>
+        <w:t xml:space="preserve"> me curious.  </w:t>
+      </w:r>
+      <w:r>
+        <w:rPr>
+          <w:b/>
+          <w:color w:val="FF0000"/>
+        </w:rPr>
+        <w:t>Okay, we are getting closer to explain</w:t>
+      </w:r>
+      <w:r>
+        <w:rPr>
+          <w:b/>
+          <w:color w:val="FF0000"/>
+        </w:rPr>
+        <w:t>ing</w:t>
+      </w:r>
+      <w:r>
+        <w:rPr>
+          <w:b/>
+          <w:color w:val="FF0000"/>
+        </w:rPr>
+        <w:t xml:space="preserve"> where</w:t>
+      </w:r>
+      <w:r>
+        <w:rPr>
+          <w:b/>
+          <w:color w:val="FF0000"/>
+        </w:rPr>
+        <w:t xml:space="preserve"> the</w:t>
+      </w:r>
+      <w:r>
+        <w:rPr>
+          <w:b/>
+          <w:color w:val="FF0000"/>
+        </w:rPr>
+        <w:t xml:space="preserve"> horizontal control station is. Exciting isn’t it?</w:t>
+      </w:r>
+    </w:p>
     <w:p>
       <w:pPr>
         <w:rPr>
-          <w:b/>
+          <w:rStyle w:val="Hyperlink"/>
           <w:color w:val="FF0000"/>
         </w:rPr>
       </w:pPr>
       <w:r>
-        <w:rPr>
-          <w:b/>
-          <w:color w:val="FF0000"/>
-        </w:rPr>
-        <w:t>Okay, we are getting closer to explain</w:t>
-      </w:r>
-      <w:r>
-        <w:rPr>
-          <w:b/>
-          <w:color w:val="FF0000"/>
-        </w:rPr>
-        <w:t>ing</w:t>
-      </w:r>
-      <w:r>
-        <w:rPr>
-          <w:b/>
-          <w:color w:val="FF0000"/>
-        </w:rPr>
-        <w:t xml:space="preserve"> where</w:t>
-      </w:r>
-      <w:r>
-        <w:rPr>
-          <w:b/>
-          <w:color w:val="FF0000"/>
-        </w:rPr>
-        <w:t xml:space="preserve"> the</w:t>
-      </w:r>
-      <w:r>
-        <w:rPr>
-          <w:b/>
-          <w:color w:val="FF0000"/>
-        </w:rPr>
-        <w:t xml:space="preserve"> horizontal control station is. Exciting isn’t it?</w:t>
-      </w:r>
-    </w:p>
-    <w:p/>
-    <w:p>
-      <w:r>
-        <w:t xml:space="preserve">I actually didn’t read the literature from Doreen until I had finished my trip, and had some down time in the airport, and it sure </w:t>
-      </w:r>
-      <w:r>
-        <w:t>made</w:t>
-      </w:r>
-      <w:r>
-        <w:t xml:space="preserve"> me curious.  Returning home I looked a bit more into this </w:t>
-      </w:r>
-      <w:r>
-        <w:t xml:space="preserve">confusion around what might be the </w:t>
-      </w:r>
-      <w:r>
-        <w:t xml:space="preserve">exact </w:t>
-      </w:r>
-      <w:r>
-        <w:t xml:space="preserve">highest natural point in Delaware and </w:t>
-      </w:r>
-      <w:r>
-        <w:t xml:space="preserve">in so doing </w:t>
-      </w:r>
-      <w:r>
-        <w:t xml:space="preserve">I came across the </w:t>
-      </w:r>
-      <w:r>
-        <w:t>National Geodetic Survey (</w:t>
-      </w:r>
-      <w:r>
-        <w:t>NGS</w:t>
-      </w:r>
-      <w:r>
-        <w:t>)</w:t>
-      </w:r>
-      <w:r>
-        <w:t xml:space="preserve"> Data Sheet for the Delaware </w:t>
-      </w:r>
-      <w:r>
-        <w:t>“Ebright” designation</w:t>
-      </w:r>
-      <w:r>
-        <w:t xml:space="preserve">. </w:t>
-      </w:r>
-      <w:r>
-        <w:t xml:space="preserve"> NGS datasheets provide official information and data about survey marks from the </w:t>
-      </w:r>
-      <w:r>
-        <w:t xml:space="preserve">National </w:t>
-      </w:r>
-      <w:proofErr w:type="spellStart"/>
-      <w:r>
-        <w:t>GeodeticSurvey’s</w:t>
-      </w:r>
-      <w:proofErr w:type="spellEnd"/>
-      <w:r>
-        <w:t xml:space="preserve"> Integrated Databas</w:t>
-      </w:r>
-      <w:r>
-        <w:t>e.</w:t>
-      </w:r>
-    </w:p>
-    <w:p>
-      <w:r>
-        <w:t xml:space="preserve">The first thing I noticed </w:t>
-      </w:r>
-      <w:r>
-        <w:rPr>
-          <w:color w:val="FF0000"/>
-        </w:rPr>
-        <w:t>was the designation (aka name) is “Ebright” and not “Ebright Azimuth</w:t>
-      </w:r>
-      <w:r>
-        <w:t>”, which supports my theory that in the beginning of time the area was simply called Ebright.</w:t>
-      </w:r>
-    </w:p>
-    <w:p>
-      <w:r>
-        <w:t xml:space="preserve">The next thing that shocked me was the listed position of the Ebright station given as </w:t>
-      </w:r>
-      <w:bookmarkStart w:id="0" w:name="_GoBack"/>
-      <w:bookmarkEnd w:id="0"/>
-      <w:r>
-        <w:t>“</w:t>
-      </w:r>
-      <w:r>
-        <w:t>39 50 13.86151(N) 075 31 19.55007(W)</w:t>
-      </w:r>
-      <w:r>
-        <w:t xml:space="preserve">” (or in decimal “39.83718, -75.52208”). Interestingly this could very well be in line with the way the arrow on the Winterset Road Reference Mark is pointing if the azimuth is 250 degrees, something I didn’t think to check during my visit.  Also the NGS Data Sheet position is located about 40 meters (give or take 10 meters) from the </w:t>
-      </w:r>
-      <w:r>
-        <w:t>Winterset Road Reference Mark</w:t>
-      </w:r>
-      <w:r>
-        <w:t>.  C</w:t>
-      </w:r>
-      <w:r>
-        <w:t>onceivable</w:t>
-      </w:r>
-      <w:r>
-        <w:t xml:space="preserve"> if the Ebright Azimuth is actually pointing at 302 degrees, as opposed to the 270 degrees I had assumed (which points at it the second trailer on Sulky Road), it too would be pointing at the NGS Data Sheet position.  Again, I didn’t measure the azimuth of the Ebright Road reference mark. </w:t>
-      </w:r>
-    </w:p>
-    <w:p/>
-    <w:p>
-      <w:pPr>
-        <w:rPr>
-          <w:color w:val="FF0000"/>
-        </w:rPr>
-      </w:pPr>
-    </w:p>
-    <w:p/>
-    <w:p/>
-    <w:p/>
-    <w:p>
-      <w:r>
-        <w:rPr>
-          <w:strike/>
-        </w:rPr>
-        <w:t>Satisfied that I had already gotten as closed to the highest natural point as I could expect in a manmade environment like this, out of curiosity, nevertheless, I decided to wander down Turf Road into the trailer park.  From Turf Road I turned down Sulky Road, and from the street I took a photograph of the second trailer, wondering if a benchmark had been (or still was) located under it or not. For good measure I then made my way to the end of Alpha Road, figuring in the process I had crossed the 450 foot contour as shown on US top maps</w:t>
-      </w:r>
-      <w:r>
-        <w:t xml:space="preserve">.  </w:t>
-      </w:r>
-    </w:p>
-    <w:p/>
-    <w:p/>
-    <w:p>
-      <w:pPr>
-        <w:rPr>
-          <w:strike/>
-        </w:rPr>
-      </w:pPr>
-      <w:r>
-        <w:rPr>
-          <w:strike/>
-        </w:rPr>
-        <w:t xml:space="preserve">Likewise, what is meant by “denotes an elevation” – does that mean it is stamped with an elevation, as horizontal controls can be but rarely are?  The disk I found was not stamped with an elevation.  Could possibly “denotes” mean it is at an elevation of 447.85 feet but without being labeled as such?  Or could the blue sign mean there is an actual horizontal control mark on Ebright Road stamped with (or at) an elevation of 447.85 feet?  </w:t>
-      </w:r>
-    </w:p>
-    <w:p>
-      <w:pPr>
-        <w:rPr>
-          <w:strike/>
-        </w:rPr>
-      </w:pPr>
-      <w:r>
-        <w:rPr>
-          <w:strike/>
-        </w:rPr>
-        <w:lastRenderedPageBreak/>
-        <w:t xml:space="preserve">Given that the Ebright Road disk is not factory labeled as an Azimuth Mark, but rather factory labeled with Reference Mark, I’m going to assume the surveyor decided to include, and stamp, the word Azimuth, at the time he stamped Ebright, effectively making it an Azimuth Mark.  Leigh mentions “Reference Marks were usually set within 30 meters (one tape length) of the station” and Azimuth Marks where “set about a quarter mile distant from the Triangulation Station”.  In this case the Ebright Road azimuth disk is located about 300 meters (close to a quarter mile) from a likely Triangulation Station nowadays under pavement which will be explained further below.  Being so much farther than 30 meters, might explain why the surveyor felt the need to add the word “Azimuth” to the reference mark disk.  Being factory labeled as a reference mark clearly means the Ebright Road azimuth is pointing (or at least at one time pointed) to the “Ebright” horizontal control.  </w:t>
-      </w:r>
-    </w:p>
-    <w:p/>
-    <w:p/>
-    <w:p>
-      <w:pPr>
-        <w:rPr>
-          <w:strike/>
-        </w:rPr>
-      </w:pPr>
-      <w:r>
-        <w:rPr>
-          <w:strike/>
-        </w:rPr>
-        <w:t xml:space="preserve">The disk has an arrow on it, pointing to the west – which means it is not a horizontal control but is pointing to one.  </w:t>
-      </w:r>
-    </w:p>
-    <w:p>
-      <w:pPr>
-        <w:autoSpaceDE w:val="0"/>
-        <w:autoSpaceDN w:val="0"/>
-        <w:adjustRightInd w:val="0"/>
-        <w:spacing w:after="0" w:line="240" w:lineRule="auto"/>
-      </w:pPr>
-    </w:p>
-    <w:p/>
-    <w:p/>
-    <w:p>
-      <w:r>
-        <w:t xml:space="preserve"> </w:t>
-      </w:r>
-      <w:r>
-        <w:rPr>
-          <w:strike/>
-        </w:rPr>
-        <w:t>After all primary horizontal control stations were normally named after the property owner, or for a feature of the land</w:t>
-      </w:r>
-      <w:r>
-        <w:t>.</w:t>
-      </w:r>
-    </w:p>
-    <w:p/>
-    <w:p/>
-    <w:p>
-      <w:pPr>
-        <w:rPr>
-          <w:strike/>
-        </w:rPr>
-      </w:pPr>
-      <w:r>
-        <w:rPr>
-          <w:strike/>
-        </w:rPr>
-        <w:t>Survey marks have text stamp in a clockwise direction around the outer edge of the disk. As such on both types of reference marks, using this text as guide, one can determine if the arrow is pointing to the left, right or up. Azimuth marks have their arrow pointing either up or to the left, whereas on normal reference marks the arrow points to the right.</w:t>
-      </w:r>
-    </w:p>
-    <w:p/>
-    <w:p>
-      <w:pPr>
-        <w:rPr>
-          <w:strike/>
-        </w:rPr>
-      </w:pPr>
-      <w:r>
-        <w:rPr>
-          <w:strike/>
-        </w:rPr>
-        <w:t>Outside of the mountains the survey mark disks are often placed</w:t>
-      </w:r>
-      <w:r>
-        <w:rPr>
-          <w:strike/>
-        </w:rPr>
-        <w:t xml:space="preserve"> into a cement mound a foot or more above the ground, making them visible, and tough to steal, as surveyors need to be able to see them.</w:t>
-      </w:r>
-    </w:p>
-    <w:p>
-      <w:pPr>
-        <w:rPr>
-          <w:color w:val="FF0000"/>
-        </w:rPr>
-      </w:pPr>
-      <w:r>
-        <w:rPr>
-          <w:color w:val="FF0000"/>
-        </w:rPr>
-        <w:t xml:space="preserve">Survey marks are also known </w:t>
-      </w:r>
-      <w:r>
-        <w:rPr>
-          <w:color w:val="FF0000"/>
-        </w:rPr>
-        <w:t>by</w:t>
-      </w:r>
-      <w:r>
-        <w:rPr>
-          <w:color w:val="FF0000"/>
-        </w:rPr>
-        <w:t xml:space="preserve"> various other names, such as monuments, bench marks, and stations.  These names might also be proceed with terms like horizontal control, control, </w:t>
-      </w:r>
-      <w:r>
-        <w:rPr>
-          <w:color w:val="FF0000"/>
-        </w:rPr>
-        <w:t xml:space="preserve">or </w:t>
-      </w:r>
-      <w:r>
-        <w:rPr>
-          <w:color w:val="FF0000"/>
-        </w:rPr>
-        <w:t xml:space="preserve">triangulation – as </w:t>
-      </w:r>
-      <w:r>
-        <w:rPr>
-          <w:color w:val="FF0000"/>
-        </w:rPr>
-        <w:t>in “</w:t>
-      </w:r>
-      <w:r>
-        <w:rPr>
-          <w:color w:val="FF0000"/>
-        </w:rPr>
-        <w:t>triangulation station</w:t>
-      </w:r>
-      <w:r>
-        <w:rPr>
-          <w:color w:val="FF0000"/>
-        </w:rPr>
-        <w:t>”</w:t>
-      </w:r>
-      <w:r>
-        <w:rPr>
-          <w:color w:val="FF0000"/>
-        </w:rPr>
-        <w:t xml:space="preserve">.  There are technical reasons for these names, but </w:t>
-      </w:r>
-      <w:r>
-        <w:rPr>
-          <w:color w:val="FF0000"/>
-        </w:rPr>
-        <w:t>surveying is a complex discipline and terms end up being used interchangeably even if not strictly correct.</w:t>
-      </w:r>
-      <w:r>
-        <w:rPr>
-          <w:color w:val="FF0000"/>
-        </w:rPr>
-        <w:t xml:space="preserve">  For example, a bench mark is a point of precisely measured elevation, but some might call a reference mark a bench mark, since they are both marked with metal disks. </w:t>
-      </w:r>
-      <w:r>
-        <w:rPr>
-          <w:color w:val="FF0000"/>
-        </w:rPr>
-        <w:t xml:space="preserve"> </w:t>
-      </w:r>
-      <w:r>
-        <w:rPr>
-          <w:color w:val="FF0000"/>
-        </w:rPr>
-        <w:t>Monuments concerned only with horizontal positioning are called horizontal control stations</w:t>
-      </w:r>
-      <w:r>
-        <w:rPr>
-          <w:color w:val="FF0000"/>
-        </w:rPr>
-        <w:t>, or simple control stations</w:t>
-      </w:r>
-      <w:r>
-        <w:rPr>
-          <w:color w:val="FF0000"/>
-        </w:rPr>
-        <w:t xml:space="preserve">. </w:t>
-      </w:r>
-      <w:r>
-        <w:rPr>
-          <w:color w:val="FF0000"/>
-        </w:rPr>
-        <w:t xml:space="preserve">A </w:t>
-      </w:r>
-      <w:r>
-        <w:rPr>
-          <w:color w:val="FF0000"/>
-        </w:rPr>
-        <w:t xml:space="preserve">Triangulation Station is a specific type of </w:t>
-      </w:r>
-      <w:r>
-        <w:rPr>
-          <w:color w:val="FF0000"/>
-        </w:rPr>
-        <w:t xml:space="preserve">a </w:t>
-      </w:r>
-      <w:r>
-        <w:rPr>
-          <w:color w:val="FF0000"/>
-        </w:rPr>
-        <w:t xml:space="preserve">control station </w:t>
-      </w:r>
-      <w:r>
-        <w:rPr>
-          <w:color w:val="FF0000"/>
-        </w:rPr>
-        <w:t>having had</w:t>
-      </w:r>
-      <w:r>
-        <w:rPr>
-          <w:color w:val="FF0000"/>
-        </w:rPr>
-        <w:t xml:space="preserve"> its position determined by measuring distances and angles from other stations.  </w:t>
-      </w:r>
-    </w:p>
-    <w:p>
-      <w:pPr>
-        <w:rPr>
-          <w:color w:val="FF0000"/>
-        </w:rPr>
-      </w:pPr>
-      <w:r>
-        <w:rPr>
-          <w:color w:val="FF0000"/>
-        </w:rPr>
-        <w:lastRenderedPageBreak/>
-        <w:t>With that background laid, let us get to my very plausible theory explaining how the name Ebright Azimuth may have come to be.</w:t>
-      </w:r>
-      <w:r>
-        <w:rPr>
-          <w:color w:val="FF0000"/>
-        </w:rPr>
-        <w:t xml:space="preserve"> Bearing in mind the azimuth and azimuth marks definitions explained above, I have concluded that very likely the name “Ebright Azimuth” simply comes from the azimuth survey disk which can be found on Ebright Road, and conceivably in the beginning the highpoint was just called Ebright. After all, Leigh tells us that “triangulation Stations were normally named for an area feature or the property owner.”  </w:t>
-      </w:r>
-    </w:p>
-    <w:p/>
-    <w:p>
-      <w:pPr>
-        <w:rPr>
-          <w:color w:val="FF0000"/>
-        </w:rPr>
-      </w:pPr>
-      <w:r>
-        <w:rPr>
-          <w:color w:val="FF0000"/>
-        </w:rPr>
-        <w:t xml:space="preserve">Generally speaking a “Survey Mark” refers to any disk placed in the ground or attached to a permanent structure with </w:t>
-      </w:r>
-      <w:r>
-        <w:rPr>
-          <w:color w:val="FF0000"/>
-        </w:rPr>
-        <w:t>measured</w:t>
-      </w:r>
-      <w:r>
-        <w:rPr>
-          <w:color w:val="FF0000"/>
-        </w:rPr>
-        <w:t xml:space="preserve"> latitude, longitude or height information. </w:t>
-      </w:r>
-      <w:r>
-        <w:rPr>
-          <w:color w:val="FF0000"/>
-        </w:rPr>
-        <w:t xml:space="preserve"> </w:t>
-      </w:r>
-      <w:r>
-        <w:rPr>
-          <w:color w:val="FF0000"/>
-          <w:highlight w:val="yellow"/>
-        </w:rPr>
-        <w:t>In other words, they are a location on the earth which has been accurately determined by geodetic survey</w:t>
-      </w:r>
-      <w:r>
-        <w:rPr>
-          <w:color w:val="FF0000"/>
-        </w:rPr>
-        <w:t>.</w:t>
-      </w:r>
-      <w:r>
-        <w:rPr>
-          <w:color w:val="FF0000"/>
-        </w:rPr>
-        <w:t xml:space="preserve"> These marks are </w:t>
-      </w:r>
-      <w:r>
-        <w:rPr>
-          <w:color w:val="FF0000"/>
-        </w:rPr>
-        <w:t>also</w:t>
-      </w:r>
-      <w:r>
-        <w:rPr>
-          <w:color w:val="FF0000"/>
-        </w:rPr>
-        <w:t xml:space="preserve"> referred to as Survey Monuments, and typically</w:t>
-      </w:r>
-      <w:r>
-        <w:rPr>
-          <w:color w:val="FF0000"/>
-        </w:rPr>
-        <w:t>, at least in the USA,</w:t>
-      </w:r>
-      <w:r>
-        <w:rPr>
-          <w:color w:val="FF0000"/>
-        </w:rPr>
-        <w:t xml:space="preserve"> they are bronze or aluminum disks</w:t>
-      </w:r>
-      <w:r>
-        <w:rPr>
-          <w:color w:val="FF0000"/>
-        </w:rPr>
-        <w:t>,</w:t>
-      </w:r>
-      <w:r>
-        <w:rPr>
-          <w:color w:val="FF0000"/>
-        </w:rPr>
-        <w:t xml:space="preserve"> about three or four inches in diameter</w:t>
-      </w:r>
-      <w:r>
-        <w:rPr>
-          <w:color w:val="FF0000"/>
-        </w:rPr>
-        <w:t>,</w:t>
-      </w:r>
-      <w:r>
-        <w:rPr>
-          <w:color w:val="FF0000"/>
-        </w:rPr>
-        <w:t xml:space="preserve"> cemented into a rock or placed on a cement mound.  </w:t>
-      </w:r>
-    </w:p>
-    <w:p>
-      <w:pPr>
-        <w:rPr>
-          <w:color w:val="FF0000"/>
-        </w:rPr>
-      </w:pPr>
-      <w:r>
-        <w:rPr>
-          <w:color w:val="FF0000"/>
-        </w:rPr>
-        <w:t xml:space="preserve">Survey </w:t>
-      </w:r>
-      <w:r>
-        <w:rPr>
-          <w:color w:val="FF0000"/>
-        </w:rPr>
-        <w:t xml:space="preserve">marks </w:t>
-      </w:r>
-      <w:r>
-        <w:rPr>
-          <w:color w:val="FF0000"/>
-        </w:rPr>
-        <w:t xml:space="preserve">fall into two broad categories, namely </w:t>
-      </w:r>
-      <w:r>
-        <w:rPr>
-          <w:color w:val="FF0000"/>
-        </w:rPr>
-        <w:t xml:space="preserve">horizontal </w:t>
-      </w:r>
-      <w:r>
-        <w:rPr>
-          <w:color w:val="FF0000"/>
-        </w:rPr>
-        <w:t xml:space="preserve">control and </w:t>
-      </w:r>
-      <w:r>
-        <w:rPr>
-          <w:color w:val="FF0000"/>
-        </w:rPr>
-        <w:t>vertical control</w:t>
-      </w:r>
-      <w:r>
-        <w:rPr>
-          <w:color w:val="FF0000"/>
-        </w:rPr>
-        <w:t>.  As you might expect</w:t>
-      </w:r>
-      <w:r>
-        <w:rPr>
-          <w:color w:val="FF0000"/>
-        </w:rPr>
-        <w:t xml:space="preserve"> a</w:t>
-      </w:r>
-      <w:r>
-        <w:rPr>
-          <w:color w:val="FF0000"/>
-        </w:rPr>
-        <w:t xml:space="preserve"> horizontal control mark </w:t>
-      </w:r>
-      <w:r>
-        <w:rPr>
-          <w:color w:val="FF0000"/>
-        </w:rPr>
-        <w:t>identifies a</w:t>
-      </w:r>
-      <w:r>
-        <w:rPr>
-          <w:color w:val="FF0000"/>
-        </w:rPr>
-        <w:t xml:space="preserve"> fixed</w:t>
-      </w:r>
-      <w:r>
-        <w:rPr>
-          <w:color w:val="FF0000"/>
-        </w:rPr>
-        <w:t xml:space="preserve"> </w:t>
-      </w:r>
-      <w:r>
-        <w:rPr>
-          <w:color w:val="FF0000"/>
-        </w:rPr>
-        <w:t>latitude and longitude point</w:t>
-      </w:r>
-      <w:r>
-        <w:rPr>
-          <w:color w:val="FF0000"/>
-        </w:rPr>
-        <w:t>, and these locations are called horizontal control stations, control stations, or stations.  A vertical control mark is a measure of elevation</w:t>
-      </w:r>
-      <w:r>
-        <w:rPr>
-          <w:color w:val="FF0000"/>
-        </w:rPr>
-        <w:t>,</w:t>
-      </w:r>
-      <w:r>
-        <w:rPr>
-          <w:color w:val="FF0000"/>
-        </w:rPr>
-        <w:t xml:space="preserve"> above sea level</w:t>
-      </w:r>
-      <w:r>
-        <w:rPr>
-          <w:color w:val="FF0000"/>
-        </w:rPr>
-        <w:t>,</w:t>
-      </w:r>
-      <w:r>
-        <w:rPr>
-          <w:color w:val="FF0000"/>
-        </w:rPr>
-        <w:t xml:space="preserve"> of a fixed point</w:t>
-      </w:r>
-      <w:r>
-        <w:rPr>
-          <w:color w:val="FF0000"/>
-        </w:rPr>
-        <w:t>.</w:t>
-      </w:r>
-      <w:r>
-        <w:rPr>
-          <w:color w:val="FF0000"/>
-        </w:rPr>
-        <w:t xml:space="preserve">  When a survey mark has a known elevation it can be called a </w:t>
-      </w:r>
-      <w:r>
-        <w:rPr>
-          <w:rStyle w:val="Emphasis"/>
-          <w:color w:val="FF0000"/>
-        </w:rPr>
-        <w:t>bench mark</w:t>
-      </w:r>
-      <w:r>
-        <w:rPr>
-          <w:color w:val="FF0000"/>
-        </w:rPr>
-        <w:t>. Although not technically correct bench mark is used interchangeably with survey mark.</w:t>
-      </w:r>
-      <w:r>
-        <w:rPr>
-          <w:color w:val="FF0000"/>
-        </w:rPr>
-        <w:t xml:space="preserve">  </w:t>
-      </w:r>
-      <w:r>
-        <w:rPr>
-          <w:color w:val="FF0000"/>
-        </w:rPr>
-        <w:t>The purpose of survey marks are for making</w:t>
-      </w:r>
-      <w:r>
-        <w:rPr>
-          <w:color w:val="FF0000"/>
-        </w:rPr>
-        <w:t xml:space="preserve"> measurements from </w:t>
-      </w:r>
-      <w:r>
-        <w:rPr>
-          <w:color w:val="FF0000"/>
-        </w:rPr>
-        <w:t>a defined point</w:t>
-      </w:r>
-      <w:r>
-        <w:rPr>
-          <w:color w:val="FF0000"/>
-        </w:rPr>
-        <w:t xml:space="preserve"> to establish boundaries and to base maps off of.</w:t>
-      </w:r>
-    </w:p>
-    <w:p>
-      <w:pPr>
-        <w:rPr>
-          <w:strike/>
-          <w:color w:val="FF0000"/>
-        </w:rPr>
-      </w:pPr>
-      <w:r>
-        <w:rPr>
-          <w:color w:val="FF0000"/>
-        </w:rPr>
-        <w:t xml:space="preserve">There is a specific type of survey mark which is </w:t>
-      </w:r>
-      <w:r>
-        <w:rPr>
-          <w:color w:val="FF0000"/>
-        </w:rPr>
-        <w:t xml:space="preserve">known as </w:t>
-      </w:r>
-      <w:r>
-        <w:rPr>
-          <w:color w:val="FF0000"/>
-        </w:rPr>
-        <w:t>an</w:t>
-      </w:r>
-      <w:r>
-        <w:rPr>
-          <w:color w:val="FF0000"/>
-        </w:rPr>
-        <w:t xml:space="preserve"> azimuth mark.</w:t>
-      </w:r>
-      <w:r>
-        <w:rPr>
-          <w:color w:val="FF0000"/>
-        </w:rPr>
-        <w:t xml:space="preserve"> </w:t>
-      </w:r>
-      <w:r>
-        <w:rPr>
-          <w:color w:val="FF0000"/>
-        </w:rPr>
-        <w:t xml:space="preserve"> </w:t>
-      </w:r>
-      <w:r>
-        <w:rPr>
-          <w:color w:val="FF0000"/>
-          <w:u w:val="single"/>
-        </w:rPr>
-        <w:t>BOTTLES, POTS, &amp; PANS? – MARKING THE SURVEYS OF THE U.S. COAST &amp; GEODETIC SURVEY AND NOAA</w:t>
-      </w:r>
-      <w:r>
-        <w:rPr>
-          <w:color w:val="FF0000"/>
-        </w:rPr>
-        <w:t xml:space="preserve"> by CDR George E. Leigh states, “</w:t>
-      </w:r>
-      <w:r>
-        <w:rPr>
-          <w:color w:val="FF0000"/>
-        </w:rPr>
-        <w:t>Before</w:t>
-      </w:r>
-      <w:r>
-        <w:rPr>
-          <w:color w:val="FF0000"/>
-        </w:rPr>
-        <w:t xml:space="preserve"> the advent of GPS surveys, an Azimuth Mark was set near each Horizontal Control (HC) Station.  Its purpose was to provide an initial azimuth for local surveyors beginning surveys at a HC Station</w:t>
-      </w:r>
-      <w:r>
-        <w:rPr>
-          <w:color w:val="FF0000"/>
-        </w:rPr>
-        <w:t>.</w:t>
-      </w:r>
-      <w:r>
-        <w:rPr>
-          <w:color w:val="FF0000"/>
-        </w:rPr>
-        <w:t xml:space="preserve">” </w:t>
-      </w:r>
-      <w:r>
-        <w:rPr>
-          <w:color w:val="FF0000"/>
-        </w:rPr>
-        <w:t xml:space="preserve"> </w:t>
-      </w:r>
-      <w:r>
-        <w:rPr>
-          <w:strike/>
-          <w:color w:val="FF0000"/>
-          <w:highlight w:val="yellow"/>
-        </w:rPr>
-        <w:t xml:space="preserve">Leigh also informs us </w:t>
-      </w:r>
-      <w:r>
-        <w:rPr>
-          <w:strike/>
-          <w:color w:val="FF0000"/>
-          <w:highlight w:val="yellow"/>
-        </w:rPr>
-        <w:t>“most of these marks</w:t>
-      </w:r>
-      <w:r>
-        <w:rPr>
-          <w:strike/>
-          <w:color w:val="FF0000"/>
-          <w:highlight w:val="yellow"/>
-        </w:rPr>
-        <w:t xml:space="preserve"> [Horizontal Control Stations]</w:t>
-      </w:r>
-      <w:r>
-        <w:rPr>
-          <w:strike/>
-          <w:color w:val="FF0000"/>
-          <w:highlight w:val="yellow"/>
-        </w:rPr>
-        <w:t xml:space="preserve"> have at least an approximate elevation and some have more accurate elevations.”</w:t>
-      </w:r>
-    </w:p>
-    <w:p>
-      <w:pPr>
-        <w:rPr>
-          <w:color w:val="FF0000"/>
-        </w:rPr>
-      </w:pPr>
-      <w:r>
-        <w:rPr>
-          <w:color w:val="FF0000"/>
-        </w:rPr>
-        <w:t>A person who writes under the handle of “survey tech” on the website forums.geocaching.com explained Azimuth Marks very well when he wrote</w:t>
-      </w:r>
-      <w:r>
-        <w:rPr>
-          <w:color w:val="FF0000"/>
-        </w:rPr>
-        <w:t>, “</w:t>
-      </w:r>
-      <w:r>
-        <w:rPr>
-          <w:color w:val="FF0000"/>
-        </w:rPr>
-        <w:t>When a surveyor sets up his instrument on the station marker, he needs first to observe a point in a known direction, in order to have a frame of reference for the angles he will subsequently turn from the station. The azimuth mark serves this purpose, so when he points his instrument to it, he then knows the exact direction in which he is looking. The true direction from the station to the azimuth mark is given in the published data.” From https://forums.geocaching.com/GC/index.php?/topic/25074-azimuth-mark/</w:t>
-      </w:r>
-    </w:p>
-    <w:p>
-      <w:pPr>
-        <w:autoSpaceDE w:val="0"/>
-        <w:autoSpaceDN w:val="0"/>
-        <w:adjustRightInd w:val="0"/>
-        <w:spacing w:after="0" w:line="240" w:lineRule="auto"/>
-      </w:pPr>
-      <w:r>
-        <w:rPr>
-          <w:color w:val="FF0000"/>
-        </w:rPr>
-        <w:t xml:space="preserve">An azimuth mark, is a specific type of reference mark, and can also be called a long reference mark. </w:t>
-      </w:r>
-      <w:r>
-        <w:rPr>
-          <w:color w:val="FF0000"/>
-        </w:rPr>
-        <w:t>Leigh explains that “Reference Marks were set to assist in locating the Triangulation Station”.</w:t>
-      </w:r>
-      <w:r>
-        <w:rPr>
-          <w:color w:val="FF0000"/>
-        </w:rPr>
-        <w:t xml:space="preserve"> </w:t>
-      </w:r>
-      <w:r>
-        <w:rPr>
-          <w:color w:val="FF0000"/>
-        </w:rPr>
-        <w:t xml:space="preserve"> A Triangulation Station is a specific type of a </w:t>
-      </w:r>
-      <w:r>
-        <w:rPr>
-          <w:color w:val="FF0000"/>
-        </w:rPr>
-        <w:t>horizontal control s</w:t>
-      </w:r>
-      <w:r>
-        <w:rPr>
-          <w:color w:val="FF0000"/>
-        </w:rPr>
-        <w:t xml:space="preserve">tation </w:t>
-      </w:r>
-      <w:r>
-        <w:rPr>
-          <w:color w:val="FF0000"/>
-        </w:rPr>
-        <w:t xml:space="preserve">with its </w:t>
-      </w:r>
-      <w:r>
-        <w:rPr>
-          <w:color w:val="FF0000"/>
-        </w:rPr>
-        <w:t xml:space="preserve">position </w:t>
-      </w:r>
-      <w:r>
-        <w:rPr>
-          <w:color w:val="FF0000"/>
-        </w:rPr>
-        <w:t>having been determined by measuring distances and angles from other stations</w:t>
-      </w:r>
-      <w:r>
-        <w:rPr>
-          <w:color w:val="FF0000"/>
-        </w:rPr>
-        <w:t>.</w:t>
-      </w:r>
-      <w:r>
-        <w:rPr>
-          <w:color w:val="FF0000"/>
-        </w:rPr>
-        <w:t xml:space="preserve"> </w:t>
-      </w:r>
-      <w:r>
-        <w:rPr>
-          <w:color w:val="FF0000"/>
-        </w:rPr>
-        <w:t xml:space="preserve"> The metal disks for</w:t>
-      </w:r>
-      <w:r>
-        <w:rPr>
-          <w:color w:val="FF0000"/>
-        </w:rPr>
-        <w:t xml:space="preserve"> </w:t>
-      </w:r>
-      <w:r>
-        <w:rPr>
-          <w:color w:val="FF0000"/>
-        </w:rPr>
-        <w:t>Reference Marks, including A</w:t>
-      </w:r>
-      <w:r>
-        <w:rPr>
-          <w:color w:val="FF0000"/>
-        </w:rPr>
-        <w:t xml:space="preserve">zimuth </w:t>
-      </w:r>
-      <w:r>
-        <w:rPr>
-          <w:color w:val="FF0000"/>
-        </w:rPr>
-        <w:t>M</w:t>
-      </w:r>
-      <w:r>
-        <w:rPr>
-          <w:color w:val="FF0000"/>
-        </w:rPr>
-        <w:t>arks, are factory stamped with an arrow in the center of the disk</w:t>
-      </w:r>
-      <w:r>
-        <w:rPr>
-          <w:color w:val="FF0000"/>
-        </w:rPr>
-        <w:t xml:space="preserve">, and when they are placed the arrow is positioned to point precisely toward the primary station. </w:t>
-      </w:r>
-      <w:r>
-        <w:rPr>
-          <w:color w:val="FF0000"/>
-        </w:rPr>
-        <w:t>Whereas</w:t>
-      </w:r>
-      <w:r>
-        <w:rPr>
-          <w:color w:val="FF0000"/>
-        </w:rPr>
-        <w:t xml:space="preserve"> the disks for</w:t>
-      </w:r>
-      <w:r>
-        <w:rPr>
-          <w:color w:val="FF0000"/>
-        </w:rPr>
-        <w:t xml:space="preserve"> h</w:t>
-      </w:r>
-      <w:r>
-        <w:rPr>
-          <w:color w:val="FF0000"/>
-        </w:rPr>
-        <w:t xml:space="preserve">orizontal control marks, including triangulation stations, are factory stamped with an equilateral triangle in the center.  </w:t>
-      </w:r>
-    </w:p>
-    <w:p>
-      <w:pPr>
-        <w:autoSpaceDE w:val="0"/>
-        <w:autoSpaceDN w:val="0"/>
-        <w:adjustRightInd w:val="0"/>
-        <w:spacing w:after="0" w:line="240" w:lineRule="auto"/>
-      </w:pPr>
-    </w:p>
-    <w:p>
-      <w:pPr>
-        <w:rPr>
-          <w:strike/>
-        </w:rPr>
-      </w:pPr>
-    </w:p>
-    <w:p>
-      <w:pPr>
-        <w:autoSpaceDE w:val="0"/>
-        <w:autoSpaceDN w:val="0"/>
-        <w:adjustRightInd w:val="0"/>
-        <w:spacing w:after="0" w:line="240" w:lineRule="auto"/>
-        <w:rPr>
-          <w:rFonts w:ascii="Times New Roman" w:hAnsi="Times New Roman" w:cs="Times New Roman"/>
-          <w:sz w:val="24"/>
-          <w:szCs w:val="24"/>
-        </w:rPr>
-      </w:pPr>
-    </w:p>
-    <w:p>
-      <w:pPr>
-        <w:autoSpaceDE w:val="0"/>
-        <w:autoSpaceDN w:val="0"/>
-        <w:adjustRightInd w:val="0"/>
-        <w:spacing w:after="0" w:line="240" w:lineRule="auto"/>
-        <w:rPr>
-          <w:strike/>
-          <w:color w:val="FF0000"/>
-        </w:rPr>
-      </w:pPr>
-      <w:r>
-        <w:rPr>
-          <w:rFonts w:ascii="Times New Roman" w:hAnsi="Times New Roman" w:cs="Times New Roman"/>
-          <w:strike/>
-          <w:color w:val="FF0000"/>
-          <w:sz w:val="24"/>
-          <w:szCs w:val="24"/>
-        </w:rPr>
-        <w:t>“</w:t>
-      </w:r>
-      <w:r>
-        <w:rPr>
-          <w:rFonts w:ascii="Courier New" w:hAnsi="Courier New" w:cs="Courier New"/>
-          <w:strike/>
-          <w:color w:val="FF0000"/>
-          <w:sz w:val="23"/>
-          <w:szCs w:val="23"/>
-        </w:rPr>
-        <w:t xml:space="preserve">A horizontal control </w:t>
-      </w:r>
-      <w:r>
-        <w:rPr>
-          <w:rFonts w:ascii="Courier New" w:hAnsi="Courier New" w:cs="Courier New"/>
-          <w:b/>
-          <w:strike/>
-          <w:color w:val="FF0000"/>
-          <w:sz w:val="23"/>
-          <w:szCs w:val="23"/>
-        </w:rPr>
-        <w:t>point</w:t>
-      </w:r>
-      <w:r>
-        <w:rPr>
-          <w:rFonts w:ascii="Courier New" w:hAnsi="Courier New" w:cs="Courier New"/>
-          <w:strike/>
-          <w:color w:val="FF0000"/>
-          <w:sz w:val="23"/>
-          <w:szCs w:val="23"/>
-        </w:rPr>
-        <w:t xml:space="preserve"> is </w:t>
-      </w:r>
-      <w:r>
-        <w:rPr>
-          <w:rStyle w:val="highlight"/>
-          <w:rFonts w:ascii="Courier New" w:hAnsi="Courier New" w:cs="Courier New"/>
-          <w:strike/>
-          <w:color w:val="FF0000"/>
-          <w:sz w:val="23"/>
-          <w:szCs w:val="23"/>
-        </w:rPr>
-        <w:t>define</w:t>
-      </w:r>
-      <w:r>
-        <w:rPr>
-          <w:rFonts w:ascii="Courier New" w:hAnsi="Courier New" w:cs="Courier New"/>
-          <w:strike/>
-          <w:color w:val="FF0000"/>
-          <w:sz w:val="23"/>
-          <w:szCs w:val="23"/>
-        </w:rPr>
-        <w:t>d as any survey point whose position has been previously determined and is in the NGS Data Base, whose position is to be determined in an adjustment of the submitted HZTL OBS data, or whose(adjusted) position is available from another source.</w:t>
-      </w:r>
-      <w:r>
-        <w:rPr>
-          <w:rFonts w:ascii="Times New Roman" w:hAnsi="Times New Roman" w:cs="Times New Roman"/>
-          <w:strike/>
-          <w:color w:val="FF0000"/>
-          <w:sz w:val="24"/>
-          <w:szCs w:val="24"/>
-        </w:rPr>
-        <w:t>”  See https://www.ngs.noaa.gov/FGCS/BlueBook/pdf/Chapter1.pdf</w:t>
-      </w:r>
-    </w:p>
-    <w:p>
-      <w:pPr>
-        <w:autoSpaceDE w:val="0"/>
-        <w:autoSpaceDN w:val="0"/>
-        <w:adjustRightInd w:val="0"/>
-        <w:spacing w:after="0" w:line="240" w:lineRule="auto"/>
-        <w:rPr>
-          <w:color w:val="FF0000"/>
-        </w:rPr>
-      </w:pPr>
-    </w:p>
-    <w:p>
-      <w:pPr>
-        <w:rPr>
-          <w:color w:val="FF0000"/>
-        </w:rPr>
-      </w:pPr>
-    </w:p>
-    <w:p>
-      <w:pPr>
-        <w:autoSpaceDE w:val="0"/>
-        <w:autoSpaceDN w:val="0"/>
-        <w:adjustRightInd w:val="0"/>
-        <w:spacing w:after="0" w:line="240" w:lineRule="auto"/>
-        <w:rPr>
-          <w:strike/>
-          <w:color w:val="FF0000"/>
-        </w:rPr>
-      </w:pPr>
-      <w:proofErr w:type="gramStart"/>
-      <w:r>
-        <w:rPr>
-          <w:rStyle w:val="HTMLDefinition"/>
-          <w:strike/>
-          <w:color w:val="FF0000"/>
-        </w:rPr>
-        <w:t>survey</w:t>
-      </w:r>
-      <w:proofErr w:type="gramEnd"/>
-      <w:r>
-        <w:rPr>
-          <w:rStyle w:val="HTMLDefinition"/>
-          <w:strike/>
-          <w:color w:val="FF0000"/>
-        </w:rPr>
-        <w:t xml:space="preserve"> station</w:t>
-      </w:r>
-      <w:r>
-        <w:rPr>
-          <w:strike/>
-          <w:color w:val="FF0000"/>
-        </w:rPr>
-        <w:t> means a survey mark over which survey observations are made in connection with land boundary surveys submitted to the Land Survey Authority under the Land Survey Ordinance or land boundary surveys carried out by the Survey and Mapping Office of Lands Department. It can be a trigonometric station, a traverse station, or a control station established by using GPS. See https://www.lawinsider.com/dictionary/survey-station</w:t>
-      </w:r>
-    </w:p>
-    <w:p>
-      <w:pPr>
-        <w:autoSpaceDE w:val="0"/>
-        <w:autoSpaceDN w:val="0"/>
-        <w:adjustRightInd w:val="0"/>
-        <w:spacing w:after="0" w:line="240" w:lineRule="auto"/>
-      </w:pPr>
-    </w:p>
-    <w:p>
-      <w:pPr>
-        <w:autoSpaceDE w:val="0"/>
-        <w:autoSpaceDN w:val="0"/>
-        <w:adjustRightInd w:val="0"/>
-        <w:spacing w:after="0" w:line="240" w:lineRule="auto"/>
-      </w:pPr>
-    </w:p>
-    <w:p>
-      <w:pPr>
-        <w:autoSpaceDE w:val="0"/>
-        <w:autoSpaceDN w:val="0"/>
-        <w:adjustRightInd w:val="0"/>
-        <w:spacing w:after="0" w:line="240" w:lineRule="auto"/>
-        <w:rPr>
-          <w:color w:val="FF0000"/>
-        </w:rPr>
-      </w:pPr>
-      <w:r>
-        <w:rPr>
-          <w:color w:val="FF0000"/>
-        </w:rPr>
-        <w:t xml:space="preserve">I get the impression surveying terminology and symbols have evolved over time as I haven’t found a lot well defined information, nor hard and fast consistency across my various limited readings.  Keep in mind I have a very limited knowledge of the subject, and in fairness, my perceived lack of consistency may also just be my own lack of familiarity with the subject.  </w:t>
-      </w:r>
-      <w:r>
-        <w:rPr>
-          <w:color w:val="FF0000"/>
-        </w:rPr>
-        <w:t>Nevertheless,</w:t>
-      </w:r>
-      <w:r>
-        <w:rPr>
-          <w:color w:val="FF0000"/>
-        </w:rPr>
-        <w:t xml:space="preserve"> based on what I understand, and </w:t>
-      </w:r>
-      <w:r>
-        <w:rPr>
-          <w:color w:val="FF0000"/>
-        </w:rPr>
-        <w:t xml:space="preserve">bearing </w:t>
-      </w:r>
-      <w:r>
-        <w:rPr>
-          <w:color w:val="FF0000"/>
-        </w:rPr>
-        <w:t xml:space="preserve">the </w:t>
-      </w:r>
-      <w:r>
-        <w:rPr>
-          <w:color w:val="FF0000"/>
-        </w:rPr>
-        <w:t xml:space="preserve">azimuth and azimuth marks </w:t>
-      </w:r>
-      <w:r>
-        <w:rPr>
-          <w:color w:val="FF0000"/>
-        </w:rPr>
-        <w:t>definitions from above in mind</w:t>
-      </w:r>
-      <w:r>
-        <w:rPr>
-          <w:color w:val="FF0000"/>
-        </w:rPr>
-        <w:t xml:space="preserve">, I have concluded that very likely the name </w:t>
-      </w:r>
-      <w:r>
-        <w:rPr>
-          <w:color w:val="FF0000"/>
-        </w:rPr>
-        <w:t>“</w:t>
-      </w:r>
-      <w:r>
-        <w:rPr>
-          <w:color w:val="FF0000"/>
-        </w:rPr>
-        <w:t>Ebright Azimuth</w:t>
-      </w:r>
-      <w:r>
-        <w:rPr>
-          <w:color w:val="FF0000"/>
-        </w:rPr>
-        <w:t>”</w:t>
-      </w:r>
-      <w:r>
-        <w:rPr>
-          <w:color w:val="FF0000"/>
-        </w:rPr>
-        <w:t xml:space="preserve"> simply </w:t>
-      </w:r>
-      <w:r>
-        <w:rPr>
-          <w:color w:val="FF0000"/>
-        </w:rPr>
-        <w:t xml:space="preserve">comes from </w:t>
-      </w:r>
-      <w:r>
-        <w:rPr>
-          <w:color w:val="FF0000"/>
-        </w:rPr>
-        <w:t>the azimuth survey disk</w:t>
-      </w:r>
-      <w:r>
-        <w:rPr>
-          <w:color w:val="FF0000"/>
-        </w:rPr>
-        <w:t xml:space="preserve"> which can be found on Ebright Road</w:t>
-      </w:r>
-      <w:r>
-        <w:rPr>
-          <w:color w:val="FF0000"/>
-        </w:rPr>
-        <w:t xml:space="preserve">, and </w:t>
-      </w:r>
-      <w:r>
-        <w:rPr>
-          <w:color w:val="FF0000"/>
-        </w:rPr>
-        <w:t xml:space="preserve">conceivably </w:t>
-      </w:r>
-      <w:r>
-        <w:rPr>
-          <w:color w:val="FF0000"/>
-        </w:rPr>
-        <w:t>in the beginning the highpoint was just called Ebright</w:t>
-      </w:r>
-      <w:r>
-        <w:rPr>
-          <w:color w:val="FF0000"/>
-        </w:rPr>
-        <w:t>.</w:t>
-      </w:r>
-      <w:r>
-        <w:rPr>
-          <w:color w:val="FF0000"/>
-        </w:rPr>
-        <w:t xml:space="preserve"> After all, Leigh tells us that “triangulation Stations were normally named for an area feature or the property owner.”</w:t>
-      </w:r>
-      <w:r>
-        <w:rPr>
-          <w:color w:val="FF0000"/>
-        </w:rPr>
-        <w:t xml:space="preserve">  Furthermore the NGS Data Sheet for the Delaware highpoint, found at </w:t>
+        <w:t xml:space="preserve">Returning home I looked a bit more into this confusion around what might be the exact highest natural point in Delaware and in so doing I came across the National Geodetic Survey (NGS) Data Sheet for the Delaware “Ebright” designation.  NGS datasheets provide official information and data about survey marks from the </w:t>
+      </w:r>
+      <w:r>
+        <w:t>National Geodetic</w:t>
+      </w:r>
+      <w:r>
+        <w:t xml:space="preserve"> </w:t>
+      </w:r>
+      <w:r>
+        <w:t>Survey’s Integrated Databas</w:t>
+      </w:r>
+      <w:r>
+        <w:t xml:space="preserve">e.  Feel free to check it out at </w:t>
       </w:r>
       <w:hyperlink r:id="rId6" w:history="1">
         <w:r>
@@ -4881,103 +3986,524 @@
       </w:hyperlink>
       <w:r>
         <w:rPr>
+          <w:rStyle w:val="Hyperlink"/>
           <w:color w:val="FF0000"/>
         </w:rPr>
-        <w:t xml:space="preserve"> lists the desig</w:t>
-      </w:r>
-      <w:r>
-        <w:rPr>
+        <w:t xml:space="preserve">.   </w:t>
+      </w:r>
+    </w:p>
+    <w:p>
+      <w:r>
+        <w:t xml:space="preserve">The first thing I noticed </w:t>
+      </w:r>
+      <w:r>
+        <w:t>was the designation (aka name) is “Ebright” and not “Ebright Azimuth</w:t>
+      </w:r>
+      <w:r>
+        <w:t xml:space="preserve">” – </w:t>
+      </w:r>
+      <w:proofErr w:type="spellStart"/>
+      <w:r>
+        <w:t>haha</w:t>
+      </w:r>
+      <w:proofErr w:type="spellEnd"/>
+      <w:r>
+        <w:t xml:space="preserve"> more “proof” for</w:t>
+      </w:r>
+      <w:r>
+        <w:t xml:space="preserve"> my theory that in the beginning of time the area was simply called Ebright.</w:t>
+      </w:r>
+      <w:r>
+        <w:t xml:space="preserve"> </w:t>
+      </w:r>
+      <w:r>
+        <w:t xml:space="preserve">The next thing that shocked me was the listed position of the Ebright station given as </w:t>
+      </w:r>
+      <w:r>
+        <w:t>“</w:t>
+      </w:r>
+      <w:r>
+        <w:t>39 50 13.86151(N) 075 31 19.55007(W)</w:t>
+      </w:r>
+      <w:r>
+        <w:t xml:space="preserve">” (or in </w:t>
+      </w:r>
+      <w:r>
+        <w:t xml:space="preserve">decimal “39.83718, -75.52208”) – which is not the location of </w:t>
+      </w:r>
+      <w:r>
+        <w:t xml:space="preserve">either the blue sign </w:t>
+      </w:r>
+      <w:r>
+        <w:t xml:space="preserve">or the Ebright Road azimuth mark.  So where the heck is it?  Oh, it just 30 meters or so, at about 250 degrees (aka west) from the </w:t>
+      </w:r>
+      <w:r>
+        <w:t>Winterset Road Reference Mark</w:t>
+      </w:r>
+      <w:r>
+        <w:t>.  That has to be legit right? Not only is it listed on an official datasheet, but the math from the reference mark works</w:t>
+      </w:r>
+      <w:r>
+        <w:t xml:space="preserve"> </w:t>
+      </w:r>
+      <w:r>
+        <w:t xml:space="preserve">dreamily! </w:t>
+      </w:r>
+      <w:r>
+        <w:t xml:space="preserve"> Mother lode, man, I found</w:t>
+      </w:r>
+      <w:r>
+        <w:t xml:space="preserve"> the </w:t>
+      </w:r>
+      <w:r>
+        <w:rPr>
+          <w:b/>
           <w:color w:val="FF0000"/>
         </w:rPr>
-        <w:t>nation as EBRIGHT, without the “</w:t>
+        <w:t>O.G</w:t>
       </w:r>
       <w:r>
         <w:rPr>
           <w:color w:val="FF0000"/>
         </w:rPr>
-        <w:t xml:space="preserve">Azimuth”. </w:t>
-      </w:r>
-      <w:r>
-        <w:rPr>
+        <w:t xml:space="preserve"> </w:t>
+      </w:r>
+      <w:r>
+        <w:rPr>
+          <w:b/>
           <w:color w:val="FF0000"/>
         </w:rPr>
-        <w:t xml:space="preserve"> According </w:t>
-      </w:r>
-      <w:r>
-        <w:rPr>
+        <w:t>horizontal control station</w:t>
+      </w:r>
+      <w:r>
+        <w:rPr>
+          <w:b/>
           <w:color w:val="FF0000"/>
         </w:rPr>
-        <w:t>to The DSDATA</w:t>
-      </w:r>
-      <w:r>
-        <w:rPr>
+        <w:t>, which no one else seems to know about</w:t>
+      </w:r>
+      <w:r>
+        <w:rPr>
+          <w:b/>
           <w:color w:val="FF0000"/>
         </w:rPr>
-        <w:t xml:space="preserve"> Format </w:t>
-      </w:r>
-      <w:r>
-        <w:rPr>
+        <w:t xml:space="preserve">. </w:t>
+      </w:r>
+      <w:r>
+        <w:t xml:space="preserve"> </w:t>
+      </w:r>
+    </w:p>
+    <w:p>
+      <w:r>
+        <w:t>Reading down the datasheet some more, I next discover</w:t>
+      </w:r>
+      <w:r>
+        <w:t>ed</w:t>
+      </w:r>
+      <w:r>
+        <w:t xml:space="preserve"> this under the</w:t>
+      </w:r>
+      <w:r>
+        <w:t xml:space="preserve"> 2015 section, “</w:t>
+      </w:r>
+      <w:r>
+        <w:t>measurements for the station mark fell under the pavement of a paved parking area.  Reference marks 1 and 3 and the azimuth mark were recovered in good condition.  Reference mark 1 is set in the top of a concrete post which projects about 20 inches (51 cm) above the surface of the ground</w:t>
+      </w:r>
+      <w:r>
+        <w:t xml:space="preserve">.”  </w:t>
+      </w:r>
+      <w:r>
+        <w:t xml:space="preserve">Hot dignity </w:t>
+      </w:r>
+      <w:r>
+        <w:t>damn that</w:t>
+      </w:r>
+      <w:r>
+        <w:t xml:space="preserve"> proves</w:t>
+      </w:r>
+      <w:r>
+        <w:t xml:space="preserve"> the </w:t>
+      </w:r>
+      <w:r>
+        <w:t>two survey disks I found where the Azimuth Mark on Ebright Road, and Reference Mark 1 on Winterset Road.</w:t>
+      </w:r>
+      <w:r>
+        <w:t xml:space="preserve">  Let’s say that again </w:t>
+      </w:r>
+      <w:r>
+        <w:t>Azimuth Mark on Ebright Road</w:t>
+      </w:r>
+      <w:r>
+        <w:t xml:space="preserve"> – not bench mark, not horizontal control, not reference mark, but Azimuth Mark.  So I’m right, the wor</w:t>
+      </w:r>
+      <w:r>
+        <w:t>d</w:t>
+      </w:r>
+      <w:r>
+        <w:t xml:space="preserve"> “Azimuth” was added to the Ebright Road disk by a conscientious surveyor!  </w:t>
+      </w:r>
+    </w:p>
+    <w:p>
+      <w:r>
+        <w:t xml:space="preserve">But wait a minute, isn’t there a </w:t>
+      </w:r>
+      <w:proofErr w:type="spellStart"/>
+      <w:r>
+        <w:t>gotcha</w:t>
+      </w:r>
+      <w:proofErr w:type="spellEnd"/>
+      <w:r>
+        <w:t xml:space="preserve">? </w:t>
+      </w:r>
+      <w:r>
+        <w:t xml:space="preserve"> </w:t>
+      </w:r>
+      <w:r>
+        <w:t xml:space="preserve">Didn’t I say earlier </w:t>
+      </w:r>
+      <w:r>
+        <w:t>“</w:t>
+      </w:r>
+      <w:r>
+        <w:t>the arrow on the disk</w:t>
+      </w:r>
+      <w:r>
+        <w:t xml:space="preserve"> </w:t>
+      </w:r>
+      <w:r>
+        <w:t>we have been talking about</w:t>
+      </w:r>
+      <w:r>
+        <w:t xml:space="preserve"> </w:t>
+      </w:r>
+      <w:r>
+        <w:t xml:space="preserve">[Ebright Road </w:t>
+      </w:r>
+      <w:proofErr w:type="gramStart"/>
+      <w:r>
+        <w:t>disk, that</w:t>
+      </w:r>
+      <w:proofErr w:type="gramEnd"/>
+      <w:r>
+        <w:t xml:space="preserve"> is] points perpendicular to Ebright Road in a more or less </w:t>
+      </w:r>
+      <w:r>
+        <w:t xml:space="preserve">westerly </w:t>
+      </w:r>
+      <w:r>
+        <w:t>direction</w:t>
+      </w:r>
+      <w:r>
+        <w:t>?” And didn’t you kind of think, like I did, that the arrow pointed toward Sulky Road</w:t>
+      </w:r>
+      <w:r>
+        <w:t>?</w:t>
+      </w:r>
+      <w:r>
+        <w:t xml:space="preserve"> Also understand that </w:t>
+      </w:r>
+      <w:r>
+        <w:t xml:space="preserve">the </w:t>
+      </w:r>
+      <w:r>
+        <w:t>Ebright</w:t>
+      </w:r>
+      <w:r>
+        <w:t xml:space="preserve"> Road</w:t>
+      </w:r>
+      <w:r>
+        <w:t xml:space="preserve"> disk is </w:t>
+      </w:r>
+      <w:r>
+        <w:t>situated 500 feet more to the south then the Winterset Road reference mark,</w:t>
+      </w:r>
+      <w:r>
+        <w:t xml:space="preserve"> so if they both point west, they can’t both point </w:t>
+      </w:r>
+      <w:r>
+        <w:t>at this officially declared station</w:t>
+      </w:r>
+      <w:r>
+        <w:t xml:space="preserve"> under the pavement</w:t>
+      </w:r>
+      <w:r>
+        <w:t>, or can they?</w:t>
+      </w:r>
+      <w:r>
+        <w:t xml:space="preserve">  </w:t>
+      </w:r>
+      <w:r>
+        <w:t>Well actually they can,</w:t>
+      </w:r>
+      <w:r>
+        <w:t xml:space="preserve"> and</w:t>
+      </w:r>
+      <w:r>
+        <w:t xml:space="preserve"> I’m certain that they do.  </w:t>
+      </w:r>
+      <w:r>
+        <w:rPr>
+          <w:b/>
+          <w:color w:val="FFC000"/>
+        </w:rPr>
+        <w:t>Everything from the datasheet makes that clear.</w:t>
+      </w:r>
+      <w:r>
+        <w:rPr>
+          <w:color w:val="FFC000"/>
+        </w:rPr>
+        <w:t xml:space="preserve"> </w:t>
+      </w:r>
+      <w:r>
+        <w:t xml:space="preserve"> Also the math works, credibly </w:t>
+      </w:r>
+      <w:r>
+        <w:t xml:space="preserve">if the Ebright Azimuth is actually pointing at </w:t>
+      </w:r>
+      <w:r>
+        <w:rPr>
+          <w:b/>
           <w:color w:val="FF0000"/>
         </w:rPr>
-        <w:t xml:space="preserve">document </w:t>
-      </w:r>
-      <w:r>
-        <w:rPr>
+        <w:t>30</w:t>
+      </w:r>
+      <w:r>
+        <w:rPr>
+          <w:b/>
           <w:color w:val="FF0000"/>
         </w:rPr>
-        <w:t xml:space="preserve">found at </w:t>
-      </w:r>
-      <w:hyperlink r:id="rId7" w:history="1">
-        <w:r>
-          <w:rPr>
-            <w:rStyle w:val="Hyperlink"/>
-            <w:color w:val="FF0000"/>
-          </w:rPr>
-          <w:t>https://www.ngs.noaa.gov/DATASHEET/dsdata.pdf</w:t>
-        </w:r>
-      </w:hyperlink>
-      <w:r>
-        <w:rPr>
+        <w:t>0</w:t>
+      </w:r>
+      <w:r>
+        <w:rPr>
+          <w:b/>
           <w:color w:val="FF0000"/>
         </w:rPr>
-        <w:t xml:space="preserve"> “</w:t>
+        <w:t xml:space="preserve"> degrees</w:t>
       </w:r>
       <w:r>
         <w:rPr>
           <w:color w:val="FF0000"/>
         </w:rPr>
-        <w:t xml:space="preserve">The designation is often called the </w:t>
-      </w:r>
-      <w:r>
-        <w:rPr>
+        <w:t xml:space="preserve"> </w:t>
+      </w:r>
+      <w:r>
+        <w:t xml:space="preserve">it too </w:t>
+      </w:r>
+      <w:r>
+        <w:t>points</w:t>
+      </w:r>
+      <w:r>
+        <w:t xml:space="preserve"> at the NGS Data Sheet position.  </w:t>
+      </w:r>
+      <w:r>
+        <w:t xml:space="preserve">Just like 250 degrees, being only 20 degrees south of west, seems west to a casual observer, so </w:t>
+      </w:r>
+      <w:r>
+        <w:t>too</w:t>
+      </w:r>
+      <w:r>
+        <w:t xml:space="preserve"> does 300 degree</w:t>
+      </w:r>
+      <w:r>
+        <w:t>s</w:t>
+      </w:r>
+      <w:r>
+        <w:t>, at a separate location</w:t>
+      </w:r>
+      <w:r>
+        <w:t>.  After all 300 degrees is</w:t>
+      </w:r>
+      <w:r>
+        <w:t xml:space="preserve"> only 30 degrees north of west.</w:t>
+      </w:r>
+      <w:r>
+        <w:t xml:space="preserve">  </w:t>
+      </w:r>
+      <w:r>
+        <w:t>Also, so</w:t>
+      </w:r>
+      <w:r>
+        <w:t xml:space="preserve"> too does the Sulky Road point feel west of the Ebright Road disk, and that is because it is 271 degrees.</w:t>
+      </w:r>
+      <w:r>
+        <w:t xml:space="preserve"> </w:t>
+      </w:r>
+      <w:r>
+        <w:t xml:space="preserve">Furthermore, the NGS Data Sheet position is between the US Topographical map 440 and 450 foot contour lines – </w:t>
+      </w:r>
+      <w:r>
+        <w:rPr>
+          <w:b/>
           <w:color w:val="FF0000"/>
         </w:rPr>
-        <w:t>‘</w:t>
-      </w:r>
-      <w:r>
-        <w:rPr>
+        <w:t xml:space="preserve">meaning it could </w:t>
+      </w:r>
+      <w:r>
+        <w:rPr>
+          <w:b/>
           <w:color w:val="FF0000"/>
         </w:rPr>
-        <w:t>name</w:t>
-      </w:r>
-      <w:r>
-        <w:rPr>
+        <w:t xml:space="preserve">be at 447.85 feet – but it’s probably not, as </w:t>
+      </w:r>
+      <w:r>
+        <w:rPr>
+          <w:b/>
           <w:color w:val="FF0000"/>
         </w:rPr>
-        <w:t>’</w:t>
-      </w:r>
-      <w:r>
-        <w:rPr>
+        <w:t>I will</w:t>
+      </w:r>
+      <w:r>
+        <w:rPr>
+          <w:b/>
           <w:color w:val="FF0000"/>
         </w:rPr>
-        <w:t xml:space="preserve"> of the mark</w:t>
-      </w:r>
-      <w:r>
-        <w:rPr>
+        <w:t xml:space="preserve"> mention later on</w:t>
+      </w:r>
+      <w:r>
+        <w:rPr>
+          <w:b/>
           <w:color w:val="FF0000"/>
         </w:rPr>
-        <w:t>.”</w:t>
-      </w:r>
+        <w:t>, and also</w:t>
+      </w:r>
+      <w:r>
+        <w:rPr>
+          <w:b/>
+          <w:color w:val="FF0000"/>
+        </w:rPr>
+        <w:t xml:space="preserve"> notice</w:t>
+      </w:r>
+      <w:r>
+        <w:t xml:space="preserve"> the NGS Data Sheet does not list an elevation.</w:t>
+      </w:r>
+    </w:p>
+    <w:p/>
+    <w:p/>
+    <w:p>
+      <w:r>
+        <w:t xml:space="preserve">I don’t know why you wouldn’t but, in case you still don’t believe me that the Ebright Road disk is an azimuth mark, then consider this.  </w:t>
+      </w:r>
+      <w:r>
+        <w:t>Additionally along the 30</w:t>
+      </w:r>
+      <w:r>
+        <w:t>0</w:t>
+      </w:r>
+      <w:r>
+        <w:t xml:space="preserve"> degree line</w:t>
+      </w:r>
+      <w:r>
+        <w:t xml:space="preserve">, from the Ebright Road disk to the O.G horizontal control (what I have also called the mother </w:t>
+      </w:r>
+      <w:r>
+        <w:t>lode</w:t>
+      </w:r>
+      <w:r>
+        <w:t xml:space="preserve">) </w:t>
+      </w:r>
+      <w:r>
+        <w:t xml:space="preserve"> are ten or more mobile homes</w:t>
+      </w:r>
+      <w:r>
+        <w:t>, and the NGS Data Sheet states under a 1979 entry “</w:t>
+      </w:r>
+      <w:r>
+        <w:t>the azimuth mark is no longer visible from the ground, there are several mobile homes on the line</w:t>
+      </w:r>
+      <w:r>
+        <w:t xml:space="preserve">.”  </w:t>
+      </w:r>
+      <w:r>
+        <w:t xml:space="preserve">That line, about 0.2 miles long, </w:t>
+      </w:r>
+      <w:r>
+        <w:t xml:space="preserve">is </w:t>
+      </w:r>
+      <w:r>
+        <w:t xml:space="preserve">definitely long enough </w:t>
+      </w:r>
+      <w:r>
+        <w:t>for</w:t>
+      </w:r>
+      <w:r>
+        <w:t xml:space="preserve"> the Ebright Road disk </w:t>
+      </w:r>
+      <w:r>
+        <w:t xml:space="preserve">to </w:t>
+      </w:r>
+      <w:r>
+        <w:t>qualif</w:t>
+      </w:r>
+      <w:r>
+        <w:t>y</w:t>
+      </w:r>
+      <w:r>
+        <w:t xml:space="preserve"> as a long reference mark.</w:t>
+      </w:r>
+    </w:p>
+    <w:p>
+      <w:r>
+        <w:t xml:space="preserve">You know what else supports my assumptions? The </w:t>
+      </w:r>
+      <w:r>
+        <w:t>1960 directions to the</w:t>
+      </w:r>
+      <w:r>
+        <w:t xml:space="preserve"> found on the data sheet to the primary station</w:t>
+      </w:r>
+      <w:r>
+        <w:t>, as they state “</w:t>
+      </w:r>
+      <w:r>
+        <w:t xml:space="preserve">Go east on </w:t>
+      </w:r>
+      <w:proofErr w:type="spellStart"/>
+      <w:r>
+        <w:t>Naamans</w:t>
+      </w:r>
+      <w:proofErr w:type="spellEnd"/>
+      <w:r>
+        <w:t xml:space="preserve"> road for 1.0 mile to Ebright Road left.  Turn left on </w:t>
+      </w:r>
+      <w:r>
+        <w:t xml:space="preserve">Ebright Road </w:t>
+      </w:r>
+      <w:r>
+        <w:t xml:space="preserve">and go 0.6 mile to side road left leading to trailer court and </w:t>
+      </w:r>
+      <w:r>
+        <w:t>AZIMUTH MARK</w:t>
+      </w:r>
+      <w:r>
+        <w:t xml:space="preserve"> on the left.  Continue 0.05 mile to private driveway left leading to Mr. Merchants home.  Turn left and go 0.1 mile to the south side of Mr. Merchants home and [the] station</w:t>
+      </w:r>
+      <w:r>
+        <w:t xml:space="preserve">.”  </w:t>
+      </w:r>
+    </w:p>
+    <w:p/>
+    <w:p>
+      <w:pPr>
+        <w:rPr>
+          <w:color w:val="FF0000"/>
+        </w:rPr>
+      </w:pPr>
+    </w:p>
+    <w:p/>
+    <w:p/>
+    <w:p>
+      <w:pPr>
+        <w:autoSpaceDE w:val="0"/>
+        <w:autoSpaceDN w:val="0"/>
+        <w:adjustRightInd w:val="0"/>
+        <w:spacing w:after="0" w:line="240" w:lineRule="auto"/>
+        <w:rPr>
+          <w:color w:val="FF0000"/>
+        </w:rPr>
+      </w:pPr>
+      <w:bookmarkStart w:id="0" w:name="_GoBack"/>
+      <w:bookmarkEnd w:id="0"/>
     </w:p>
     <w:p>
       <w:pPr>
@@ -5098,439 +4624,106 @@
       </w:r>
     </w:p>
     <w:p>
-      <w:pPr>
-        <w:rPr>
-          <w:strike/>
-        </w:rPr>
-      </w:pPr>
-      <w:r>
-        <w:rPr>
-          <w:strike/>
-        </w:rPr>
-        <w:t xml:space="preserve">Strolling down </w:t>
-      </w:r>
-      <w:r>
-        <w:rPr>
-          <w:strike/>
-        </w:rPr>
-        <w:t xml:space="preserve">Ebright Road </w:t>
-      </w:r>
-      <w:r>
-        <w:rPr>
-          <w:strike/>
-        </w:rPr>
-        <w:t>to the south,</w:t>
-      </w:r>
-      <w:r>
-        <w:rPr>
-          <w:strike/>
-        </w:rPr>
-        <w:t xml:space="preserve"> a dozen or so steps from the blue sign,</w:t>
-      </w:r>
-      <w:r>
-        <w:rPr>
-          <w:strike/>
-        </w:rPr>
-        <w:t xml:space="preserve"> I found </w:t>
-      </w:r>
-      <w:r>
-        <w:rPr>
-          <w:strike/>
-        </w:rPr>
-        <w:t xml:space="preserve">a survey </w:t>
-      </w:r>
-      <w:r>
-        <w:rPr>
-          <w:strike/>
-        </w:rPr>
-        <w:t>disk</w:t>
-      </w:r>
-      <w:r>
-        <w:rPr>
-          <w:strike/>
-        </w:rPr>
-        <w:t xml:space="preserve"> in a cut out along the sidewalk</w:t>
-      </w:r>
-      <w:r>
-        <w:rPr>
-          <w:strike/>
-        </w:rPr>
-        <w:t xml:space="preserve"> which is clearly factory stamped with the words “reference mark”</w:t>
-      </w:r>
-      <w:r>
-        <w:rPr>
-          <w:strike/>
-        </w:rPr>
-        <w:t>. The disk has an arrow on it, pointing to the wes</w:t>
-      </w:r>
-      <w:r>
-        <w:rPr>
-          <w:strike/>
-        </w:rPr>
-        <w:t xml:space="preserve">t – which means it </w:t>
-      </w:r>
-      <w:r>
-        <w:rPr>
-          <w:strike/>
-        </w:rPr>
-        <w:t>is</w:t>
-      </w:r>
-      <w:r>
-        <w:rPr>
-          <w:strike/>
-        </w:rPr>
-        <w:t xml:space="preserve"> not a horizontal control </w:t>
-      </w:r>
-      <w:r>
-        <w:rPr>
-          <w:strike/>
-        </w:rPr>
-        <w:t>but is pointing to</w:t>
-      </w:r>
-      <w:r>
-        <w:rPr>
-          <w:strike/>
-        </w:rPr>
-        <w:t xml:space="preserve"> one</w:t>
-      </w:r>
-      <w:r>
-        <w:rPr>
-          <w:strike/>
-        </w:rPr>
+      <w:r>
+        <w:t>The q</w:t>
+      </w:r>
+      <w:r>
+        <w:t xml:space="preserve">uestion remains </w:t>
+      </w:r>
+      <w:r>
+        <w:t>w</w:t>
+      </w:r>
+      <w:r>
+        <w:t>hy do topographical maps</w:t>
+      </w:r>
+      <w:r>
+        <w:t xml:space="preserve"> include</w:t>
+      </w:r>
+      <w:r>
+        <w:t xml:space="preserve"> elevations of 450 feet</w:t>
+      </w:r>
+      <w:r>
+        <w:t>, if the highest point is 447.85 feet</w:t>
+      </w:r>
+      <w:r>
+        <w:t>?  Also for how long have those maps shown elevations of 450 feet?</w:t>
+      </w:r>
+      <w:r>
+        <w:t xml:space="preserve">  These maps like are drawn correctly nevertheless the highest NATURAL point could still be lower than 450 feet if the land was built up to 450 feet during landscaping or road construction. </w:t>
+      </w:r>
+      <w:proofErr w:type="spellStart"/>
+      <w:r>
+        <w:t>Prehaps</w:t>
+      </w:r>
+      <w:proofErr w:type="spellEnd"/>
+      <w:r>
+        <w:t xml:space="preserve"> there is no longer a highest natural point.</w:t>
+      </w:r>
+      <w:r>
+        <w:t xml:space="preserve"> Why does legend claim a bench mark is located under a trailer, instead of under the pavement of a parking lot?</w:t>
+      </w:r>
+      <w:r>
+        <w:t xml:space="preserve">  Why don’t other sources on Ebright Azimuth mention the </w:t>
+      </w:r>
+      <w:r>
+        <w:t>NGS</w:t>
+      </w:r>
+      <w:r>
+        <w:t xml:space="preserve"> Data Sheet</w:t>
+      </w:r>
+      <w:r>
+        <w:t xml:space="preserve"> location</w:t>
+      </w:r>
+      <w:r>
+        <w:t>?</w:t>
+      </w:r>
+      <w:r>
+        <w:t xml:space="preserve"> What is the elevation of the NGS Data Sheet location?  Was the NGS Data Sheet location ever intends as, or does it ever claim to be the highest point in Delaware?  </w:t>
+      </w:r>
+    </w:p>
+    <w:p>
+      <w:r>
+        <w:t>All that said, I still concluded that “</w:t>
+      </w:r>
+      <w:r>
+        <w:t>i</w:t>
+      </w:r>
+      <w:r>
+        <w:t xml:space="preserve">n the vicinity of the highest natural elevation” is about as good as can be expected </w:t>
+      </w:r>
+      <w:r>
+        <w:t xml:space="preserve">for </w:t>
+      </w:r>
+      <w:r>
+        <w:t xml:space="preserve">a </w:t>
+      </w:r>
+      <w:r>
+        <w:t xml:space="preserve">suburban neighborhood </w:t>
+      </w:r>
+      <w:r>
+        <w:t>area</w:t>
+      </w:r>
+      <w:r>
+        <w:t xml:space="preserve"> clearly </w:t>
+      </w:r>
+      <w:r>
+        <w:t>no longer</w:t>
+      </w:r>
+      <w:r>
+        <w:t xml:space="preserve"> in its natural state</w:t>
+      </w:r>
+      <w:r>
         <w:t>.</w:t>
       </w:r>
       <w:r>
-        <w:rPr>
-          <w:strike/>
-        </w:rPr>
-        <w:t xml:space="preserve">  </w:t>
-      </w:r>
-      <w:r>
-        <w:rPr>
-          <w:strike/>
-        </w:rPr>
-        <w:t>Non-factory s</w:t>
-      </w:r>
-      <w:r>
-        <w:rPr>
-          <w:strike/>
-        </w:rPr>
-        <w:t>tamp</w:t>
-      </w:r>
-      <w:r>
-        <w:rPr>
-          <w:strike/>
-        </w:rPr>
-        <w:t>ed</w:t>
-      </w:r>
-      <w:r>
-        <w:rPr>
-          <w:strike/>
-        </w:rPr>
-        <w:t xml:space="preserve"> on the disk are the words “Ebright Azimuth”</w:t>
-      </w:r>
-      <w:r>
-        <w:rPr>
-          <w:strike/>
-        </w:rPr>
-        <w:t xml:space="preserve"> separated by the</w:t>
-      </w:r>
-      <w:r>
-        <w:rPr>
-          <w:strike/>
-        </w:rPr>
-        <w:t xml:space="preserve"> factory stamped</w:t>
-      </w:r>
-      <w:r>
-        <w:rPr>
-          <w:strike/>
-        </w:rPr>
-        <w:t xml:space="preserve"> arrow</w:t>
-      </w:r>
-      <w:r>
-        <w:rPr>
-          <w:strike/>
-        </w:rPr>
-        <w:t xml:space="preserve">. </w:t>
-      </w:r>
-      <w:r>
-        <w:rPr>
-          <w:strike/>
-        </w:rPr>
-        <w:t>The disk is lower than the sidewalk demonstrating that this area is no longer natural.</w:t>
-      </w:r>
-      <w:r>
-        <w:rPr>
-          <w:strike/>
-        </w:rPr>
-        <w:t xml:space="preserve"> An azimuth mark is meant to be visible from the primary station, as such it would have been so in 1933 when it was originally placed.</w:t>
-      </w:r>
-      <w:r>
-        <w:rPr>
-          <w:strike/>
-        </w:rPr>
-        <w:t xml:space="preserve"> </w:t>
-      </w:r>
-    </w:p>
-    <w:p>
+        <w:t xml:space="preserve"> </w:t>
+      </w:r>
+      <w:r>
+        <w:t xml:space="preserve">That is probably </w:t>
+      </w:r>
       <w:r>
         <w:lastRenderedPageBreak/>
-        <w:t xml:space="preserve">After my trip, I looked more into the confusion around what might be the highest natural point in Delaware and I came across the NGS Data Sheet for the Delaware highpoint. Which </w:t>
-      </w:r>
-      <w:r>
-        <w:t>gives the position as “</w:t>
-      </w:r>
-      <w:r>
-        <w:t>39 50 13.86151(N) 075 31 19.55007(W)</w:t>
-      </w:r>
-      <w:r>
-        <w:t xml:space="preserve">” </w:t>
-      </w:r>
-      <w:r>
-        <w:t xml:space="preserve">(or in </w:t>
-      </w:r>
-      <w:r>
-        <w:t>decimal “39.83718, -75.52208”</w:t>
-      </w:r>
-      <w:r>
-        <w:t>)</w:t>
-      </w:r>
-      <w:r>
-        <w:t>. Interestingly this could very well be in line with the way the arrow on the Winterset Road Reference Mark is pointing</w:t>
-      </w:r>
-      <w:r>
-        <w:t xml:space="preserve"> if the azimuth is 250 degrees</w:t>
-      </w:r>
-      <w:r>
-        <w:t>, something I didn’t think to check during my visit</w:t>
-      </w:r>
-      <w:r>
-        <w:t xml:space="preserve">.  Also the </w:t>
-      </w:r>
-      <w:r>
-        <w:t>N</w:t>
-      </w:r>
-      <w:r>
-        <w:t>G</w:t>
-      </w:r>
-      <w:r>
-        <w:t>S</w:t>
-      </w:r>
-      <w:r>
-        <w:t xml:space="preserve"> Data Sheet </w:t>
-      </w:r>
-      <w:r>
-        <w:t>position</w:t>
-      </w:r>
-      <w:r>
-        <w:t xml:space="preserve"> is located about 40 meters (give or take 10 meters) from the </w:t>
-      </w:r>
-      <w:r>
-        <w:t>Winterset Road Reference Mark</w:t>
-      </w:r>
-      <w:r>
-        <w:t>.  C</w:t>
-      </w:r>
-      <w:r>
-        <w:t>onceivable</w:t>
-      </w:r>
-      <w:r>
-        <w:t xml:space="preserve"> if the Ebright Azimuth is actually pointing at 302 degrees, as opposed to the 270 degrees I </w:t>
-      </w:r>
-      <w:r>
-        <w:t>had</w:t>
-      </w:r>
-      <w:r>
-        <w:t xml:space="preserve"> assumed (which points at it the second trailer on Sulky Road)</w:t>
-      </w:r>
-      <w:r>
-        <w:t xml:space="preserve">, it too would be pointing at the </w:t>
-      </w:r>
-      <w:r>
-        <w:t>NGS</w:t>
-      </w:r>
-      <w:r>
-        <w:t xml:space="preserve"> Data Sheet </w:t>
-      </w:r>
-      <w:r>
-        <w:t>position.</w:t>
-      </w:r>
-      <w:r>
-        <w:t xml:space="preserve">  Again, I didn’t measure the azimuth of the Ebright Road reference mark. </w:t>
-      </w:r>
-    </w:p>
-    <w:p>
-      <w:r>
-        <w:t>Additionally along the 302 degree line are ten or more mobile homes</w:t>
-      </w:r>
-      <w:r>
-        <w:t xml:space="preserve">, and the </w:t>
-      </w:r>
-      <w:r>
-        <w:t>NGS</w:t>
-      </w:r>
-      <w:r>
-        <w:t xml:space="preserve"> Data Sheet states under a 1979 entry “THE AZIMUTH MARK IS NO LONGER VISIBLE FROM THE GROUND, THERE ARE SEVERAL MOBILE HOMES ON THE LINE.”  Furthermore, t</w:t>
-      </w:r>
-      <w:r>
-        <w:t xml:space="preserve">he </w:t>
-      </w:r>
-      <w:r>
-        <w:t>NGS</w:t>
-      </w:r>
-      <w:r>
-        <w:t xml:space="preserve"> Data Sheet position </w:t>
-      </w:r>
-      <w:r>
-        <w:t xml:space="preserve">is between the US Topographical map 440 and 450 foot contour lines – meaning it could </w:t>
-      </w:r>
-      <w:r>
-        <w:t xml:space="preserve">very well </w:t>
-      </w:r>
-      <w:r>
-        <w:t>be at 447.85 feet.</w:t>
-      </w:r>
-      <w:r>
-        <w:t xml:space="preserve">  </w:t>
-      </w:r>
-      <w:r>
-        <w:t>However the NGS Data Sheet does not list an elevation.</w:t>
-      </w:r>
-    </w:p>
-    <w:p>
-      <w:r>
-        <w:t xml:space="preserve">The 1960 directions to the </w:t>
-      </w:r>
-      <w:r>
-        <w:t>NGS</w:t>
-      </w:r>
-      <w:r>
-        <w:t xml:space="preserve"> Data Sheet position also appear to work, as they state “GO EAST ON NAAMANS ROAD FOR 1.0 MILE TO EBRIGHT ROAD LEFT.  TURN LEFT ON EBRIGHT ROAD AND GO 0.6 MILE TO SIDE ROAD LEFT LEADING TO TRAILER COURT AND AZIMUTH MARK ON THE LEFT.  CONTINUE 0.05 MILE TO PRIVATE DRIVEWAY LEFT LEADING TO MR. MERCHANTS HOME.  TURN LEFT AND GO 0.1 MILE TO THE SOUTH SIDE OF MR. MERCHANTS HOME AND STATION.”  Note also that the Ebright </w:t>
-      </w:r>
-      <w:r>
-        <w:t>Road Mark</w:t>
-      </w:r>
-      <w:r>
-        <w:t xml:space="preserve"> in the directions is called the “AZIMUTH MARK”.</w:t>
-      </w:r>
-    </w:p>
-    <w:p>
-      <w:r>
-        <w:t xml:space="preserve">One more note from the </w:t>
-      </w:r>
-      <w:r>
-        <w:t>NGS</w:t>
-      </w:r>
-      <w:r>
-        <w:t xml:space="preserve"> Data Sheet is worth mentioning, it comes from the 2015 section of the document, and it states “MEASUREMENTS FOR THE STATION MARK FELL UNDER THE PAVEMENT OF A PAVED PARKING AREA.  REFERENCE MARKS 1 AND 3 AND THE AZIMUTH MARK WERE RECOVERED IN GOOD CONDITION.  REFERENCE MARK 1 IS SET IN THE TOP OF A CONCRETE POST WHICH PROJECTS ABOUT 20 INCHES (51 CM) ABOVE THE SURFACE OF THE GROUND.”  This </w:t>
-      </w:r>
-      <w:r>
-        <w:t xml:space="preserve">proves to me </w:t>
-      </w:r>
-      <w:r>
-        <w:t xml:space="preserve">the two </w:t>
-      </w:r>
-      <w:r>
-        <w:t>survey disks I found where the Azimuth Mark on Ebright Road, and Reference Mark 1 on Winterset Road.</w:t>
-      </w:r>
-    </w:p>
-    <w:p>
-      <w:r>
-        <w:t>The q</w:t>
-      </w:r>
-      <w:r>
-        <w:t xml:space="preserve">uestion remains </w:t>
-      </w:r>
-      <w:r>
-        <w:t>w</w:t>
-      </w:r>
-      <w:r>
-        <w:t>hy do topographical maps</w:t>
-      </w:r>
-      <w:r>
-        <w:t xml:space="preserve"> include</w:t>
-      </w:r>
-      <w:r>
-        <w:t xml:space="preserve"> elevations of 450 feet</w:t>
-      </w:r>
-      <w:r>
-        <w:t>, if the highest point is 447.85 feet</w:t>
-      </w:r>
-      <w:r>
-        <w:t>?  Also for how long have those maps shown elevations of 450 feet?</w:t>
-      </w:r>
-      <w:r>
-        <w:t xml:space="preserve">  These maps like are drawn correctly nevertheless the highest NATURAL point could still be lower than 450 feet if the land was built up to 450 feet during landscaping or road construction. </w:t>
-      </w:r>
-      <w:proofErr w:type="spellStart"/>
-      <w:r>
-        <w:t>Prehaps</w:t>
-      </w:r>
-      <w:proofErr w:type="spellEnd"/>
-      <w:r>
-        <w:t xml:space="preserve"> there is no longer a highest natural point.</w:t>
-      </w:r>
-      <w:r>
-        <w:t xml:space="preserve"> Why does legend claim a bench mark is located under a trailer, instead of under the pavement of a parking lot?</w:t>
-      </w:r>
-      <w:r>
-        <w:t xml:space="preserve">  Why don’t other sources on Ebright Azimuth mention the </w:t>
-      </w:r>
-      <w:r>
-        <w:t>NGS</w:t>
-      </w:r>
-      <w:r>
-        <w:t xml:space="preserve"> Data Sheet</w:t>
-      </w:r>
-      <w:r>
-        <w:t xml:space="preserve"> location</w:t>
-      </w:r>
-      <w:r>
-        <w:t>?</w:t>
-      </w:r>
-      <w:r>
-        <w:t xml:space="preserve"> What is the elevation of the NGS Data Sheet location?  Was the NGS Data Sheet location ever intends as, or does it ever claim to be the highest point in Delaware?  </w:t>
-      </w:r>
-    </w:p>
-    <w:p>
-      <w:r>
-        <w:t>All that said, I still concluded that “</w:t>
-      </w:r>
-      <w:r>
-        <w:t>i</w:t>
-      </w:r>
-      <w:r>
-        <w:t xml:space="preserve">n the vicinity of the highest natural elevation” is about as good as can be expected </w:t>
-      </w:r>
-      <w:r>
-        <w:t xml:space="preserve">for </w:t>
-      </w:r>
-      <w:r>
-        <w:t xml:space="preserve">a </w:t>
-      </w:r>
-      <w:r>
-        <w:t xml:space="preserve">suburban neighborhood </w:t>
-      </w:r>
-      <w:r>
-        <w:t>area</w:t>
-      </w:r>
-      <w:r>
-        <w:t xml:space="preserve"> clearly </w:t>
-      </w:r>
-      <w:r>
-        <w:t>no longer</w:t>
-      </w:r>
-      <w:r>
-        <w:t xml:space="preserve"> in its natural state</w:t>
-      </w:r>
-      <w:r>
-        <w:t>.</w:t>
-      </w:r>
-      <w:r>
-        <w:t xml:space="preserve"> </w:t>
-      </w:r>
-      <w:r>
-        <w:t>That is probably why t</w:t>
+        <w:t>why t</w:t>
       </w:r>
       <w:r>
         <w:t>he H</w:t>
@@ -5571,7 +4764,6 @@
     </w:p>
     <w:p>
       <w:r>
-        <w:lastRenderedPageBreak/>
         <w:t>F</w:t>
       </w:r>
       <w:r>
@@ -6192,209 +5384,211 @@
     </w:p>
     <w:p>
       <w:r>
+        <w:t>By the time I got on I-95</w:t>
+      </w:r>
+      <w:r>
+        <w:t xml:space="preserve"> in Wilmington DE</w:t>
+      </w:r>
+      <w:r>
+        <w:t xml:space="preserve">, which would soon take me to I-476, it was </w:t>
+      </w:r>
+      <w:r>
+        <w:t xml:space="preserve">close to 5pm, and the commuter traffic was heavy.  Reaching </w:t>
+      </w:r>
+      <w:r>
+        <w:t xml:space="preserve">Easton PA, around 6:30 pm, I stopped for a rest and a burger.  From Easton I got on 33-North to 209-North and after 45 miles I entered the </w:t>
+      </w:r>
+      <w:r>
+        <w:t>Delaware Water Gap National Recreation Area</w:t>
+      </w:r>
+      <w:r>
+        <w:t xml:space="preserve"> where 209 parallels the Delaware River which forms the border of PA and NJ.  On this </w:t>
+      </w:r>
+      <w:r>
+        <w:t>twenty</w:t>
+      </w:r>
+      <w:r>
+        <w:t xml:space="preserve"> or more mile stretch of 209, through the Delaware Water Gap, before reaching highway 206 at the Milford Bridge Toll Plaza, I kept my eyes open, even though it was dark outside, for a place to stealth car camp, but nothing stood out to me.  I used highway 206 east to cross the river and enter New Jersey then I took Clove Road north to Highway 23 and into High Point State Park, where I happened upon Sawmill Road and the campground at Sawmill Pond.  Must have been around 9pm or 9:30 pm when I decided on camp spot 49.</w:t>
+      </w:r>
+      <w:r>
+        <w:t xml:space="preserve">  It had been a full day </w:t>
+      </w:r>
+      <w:r>
+        <w:t xml:space="preserve">which </w:t>
+      </w:r>
+      <w:r>
+        <w:t>start</w:t>
+      </w:r>
+      <w:r>
+        <w:t>ed</w:t>
+      </w:r>
+      <w:r>
+        <w:t xml:space="preserve"> with watching the sunrise at Mount Davis, PA, followed by a tour of the the Flight 93 National Memorial</w:t>
+      </w:r>
+      <w:r>
+        <w:t>, plus a</w:t>
+      </w:r>
+      <w:r>
+        <w:t xml:space="preserve"> </w:t>
+      </w:r>
+      <w:r>
+        <w:t>200 plus mile drive to the highest point in Delaware  - before making this four hour drive.</w:t>
+      </w:r>
+      <w:r>
+        <w:t xml:space="preserve"> </w:t>
+      </w:r>
+      <w:r>
+        <w:t>Since it wasn’t hot nor humid, I opted to simply fold down the back seat of my rental SUV and sleep in the back of the car.</w:t>
+      </w:r>
+    </w:p>
+    <w:p>
+      <w:r>
+        <w:t>I woke up at sunrise the morning of October 20, 2</w:t>
+      </w:r>
+      <w:r>
+        <w:t>020 and headed directly to the h</w:t>
+      </w:r>
+      <w:r>
+        <w:t xml:space="preserve">ighpoint.  This time of year (or maybe because of COVID) the entrance fee both at Scenic Drive was unmanned and a sign said entrance was free.  I stopped at the parking area at Lake Marcia and had my breakfast before heading up to the highpoint.  Must have been almost </w:t>
+      </w:r>
+      <w:r>
+        <w:t>nine o’clock in the morning</w:t>
+      </w:r>
+      <w:r>
+        <w:t xml:space="preserve"> when I finally reached the fogged in highpoint of New Jersey.  Not one other car in the parking lot, and not a soul around.</w:t>
+      </w:r>
+    </w:p>
+    <w:p>
+      <w:r>
+        <w:t xml:space="preserve">I thought New Jersey was going to be an unattractive high point, but it turned out to be very nice with a </w:t>
+      </w:r>
+      <w:r>
+        <w:t>wonderful</w:t>
+      </w:r>
+      <w:r>
+        <w:t>,</w:t>
+      </w:r>
+      <w:r>
+        <w:t xml:space="preserve"> remote</w:t>
+      </w:r>
+      <w:r>
+        <w:t xml:space="preserve"> and</w:t>
+      </w:r>
+      <w:r>
+        <w:t xml:space="preserve"> outdoorsy vibe to it. </w:t>
+      </w:r>
+      <w:r>
+        <w:t xml:space="preserve">Thanks to the thick fog I didn’t get to see much from the top of the Kittatinny Mountains but I still really liked being there.  Apparently on clear days </w:t>
+      </w:r>
+      <w:r>
+        <w:t>two additional states can be seen from the top, namely New York, and Pennsylvania</w:t>
+      </w:r>
+      <w:r>
+        <w:t xml:space="preserve">. </w:t>
+      </w:r>
+    </w:p>
+    <w:p>
+      <w:r>
+        <w:t>The 220 foot monument</w:t>
+      </w:r>
+      <w:r>
+        <w:t xml:space="preserve"> on the summit</w:t>
+      </w:r>
+      <w:r>
+        <w:t xml:space="preserve">, </w:t>
+      </w:r>
+      <w:r>
+        <w:t>built in 1930 to commemorate war dead</w:t>
+      </w:r>
+      <w:r>
+        <w:t>,</w:t>
+      </w:r>
+      <w:r>
+        <w:t xml:space="preserve"> was not open to the public due to the pandemic so I wandered around it and found two survey disks, one 100 yards from the front door, and another 20 yards behind the monument.  After a half hour or so I returned to the parking lot then drove over to where the old mansion on the hill used to be across from Lake Marcia.  After looking around there, next I drove the scenic drive loop stopping to hike up to the </w:t>
+      </w:r>
+      <w:r>
+        <w:t>Appalachian Trail</w:t>
+      </w:r>
+      <w:r>
+        <w:t xml:space="preserve"> Observation Platform</w:t>
+      </w:r>
+      <w:r>
+        <w:t xml:space="preserve"> where again </w:t>
+      </w:r>
+      <w:r>
+        <w:t xml:space="preserve">the weather blocked </w:t>
+      </w:r>
+      <w:r>
+        <w:t>the views</w:t>
+      </w:r>
+      <w:r>
+        <w:t>.</w:t>
+      </w:r>
+      <w:r>
+        <w:t xml:space="preserve"> </w:t>
+      </w:r>
+      <w:r>
+        <w:t xml:space="preserve">The Appalachian Trail </w:t>
+      </w:r>
+      <w:r>
+        <w:t>does not cross the New Jersey highp</w:t>
+      </w:r>
+      <w:r>
+        <w:t xml:space="preserve">oint </w:t>
+      </w:r>
+      <w:r>
+        <w:t>forcing AT</w:t>
+      </w:r>
+      <w:r>
+        <w:t xml:space="preserve"> hikers to take a five</w:t>
+      </w:r>
+      <w:r>
+        <w:t xml:space="preserve"> mile or so detour </w:t>
+      </w:r>
+      <w:r>
+        <w:t xml:space="preserve">to the summit </w:t>
+      </w:r>
+      <w:r>
+        <w:t>monument</w:t>
+      </w:r>
+      <w:r>
+        <w:t>.</w:t>
+      </w:r>
+    </w:p>
+    <w:p/>
+    <w:p>
+      <w:r>
+        <w:rPr>
+          <w:highlight w:val="yellow"/>
+        </w:rPr>
+        <w:t>Ten miles from the highpoint in</w:t>
+      </w:r>
+      <w:r>
+        <w:t xml:space="preserve"> Port Jervis under a bridge on I-84, at the confluence of the </w:t>
+      </w:r>
+      <w:proofErr w:type="spellStart"/>
+      <w:r>
+        <w:t>Neversink</w:t>
+      </w:r>
+      <w:proofErr w:type="spellEnd"/>
+      <w:r>
+        <w:t xml:space="preserve"> and the Delaware Rivers is where New Jersey, New York, and Pennsylvania meet.  I guess technically the </w:t>
+      </w:r>
+      <w:proofErr w:type="spellStart"/>
+      <w:r>
+        <w:t>tri-state</w:t>
+      </w:r>
+      <w:proofErr w:type="spellEnd"/>
+      <w:r>
+        <w:t xml:space="preserve"> corner is in the Delaware river, but there is a monument under the bridge which was a bit tricky to find as there is another cemetery a couple blocks away called St. Mary’s which I first noticed.  At St. Mary’s a fellow there told me I had the wrong one and needed to go across the street and down a block or two to Laurel Grove, and then drive to the I-84 Bridge. When I arrived there was a couple there, each </w:t>
+      </w:r>
+      <w:r>
         <w:lastRenderedPageBreak/>
-        <w:t>By the time I got on I-95</w:t>
-      </w:r>
-      <w:r>
-        <w:t xml:space="preserve"> in Wilmington DE</w:t>
-      </w:r>
-      <w:r>
-        <w:t xml:space="preserve">, which would soon take me to I-476, it was </w:t>
-      </w:r>
-      <w:r>
-        <w:t xml:space="preserve">close to 5pm, and the commuter traffic was heavy.  Reaching </w:t>
-      </w:r>
-      <w:r>
-        <w:t xml:space="preserve">Easton PA, around 6:30 pm, I stopped for a rest and a burger.  From Easton I got on 33-North to 209-North and after 45 miles I entered the </w:t>
-      </w:r>
-      <w:r>
-        <w:t>Delaware Water Gap National Recreation Area</w:t>
-      </w:r>
-      <w:r>
-        <w:t xml:space="preserve"> where 209 parallels the Delaware River which forms the border of PA and NJ.  On this </w:t>
-      </w:r>
-      <w:r>
-        <w:t>twenty</w:t>
-      </w:r>
-      <w:r>
-        <w:t xml:space="preserve"> or more mile stretch of 209, through the Delaware Water Gap, before reaching highway 206 at the Milford Bridge Toll Plaza, I kept my eyes open, even though it was dark outside, for a place to stealth car camp, but nothing stood out to me.  I used highway 206 east to cross the river and enter New Jersey then I took Clove Road north to Highway 23 and into High Point State Park, where I happened upon Sawmill Road and the campground at Sawmill Pond.  Must have been around 9pm or 9:30 pm when I decided on camp spot 49.</w:t>
-      </w:r>
-      <w:r>
-        <w:t xml:space="preserve">  It had been a full day </w:t>
-      </w:r>
-      <w:r>
-        <w:t xml:space="preserve">which </w:t>
-      </w:r>
-      <w:r>
-        <w:t>start</w:t>
-      </w:r>
-      <w:r>
-        <w:t>ed</w:t>
-      </w:r>
-      <w:r>
-        <w:t xml:space="preserve"> with watching the sunrise at Mount Davis, PA, followed by a tour of the the Flight 93 National Memorial</w:t>
-      </w:r>
-      <w:r>
-        <w:t>, plus a</w:t>
-      </w:r>
-      <w:r>
-        <w:t xml:space="preserve"> </w:t>
-      </w:r>
-      <w:r>
-        <w:t>200 plus mile drive to the highest point in Delaware  - before making this four hour drive.</w:t>
-      </w:r>
-      <w:r>
-        <w:t xml:space="preserve"> </w:t>
-      </w:r>
-      <w:r>
-        <w:t>Since it wasn’t hot nor humid, I opted to simply fold down the back seat of my rental SUV and sleep in the back of the car.</w:t>
-      </w:r>
-    </w:p>
-    <w:p>
-      <w:r>
-        <w:t>I woke up at sunrise the morning of October 20, 2</w:t>
-      </w:r>
-      <w:r>
-        <w:t>020 and headed directly to the h</w:t>
-      </w:r>
-      <w:r>
-        <w:t xml:space="preserve">ighpoint.  This time of year (or maybe because of COVID) the entrance fee both at Scenic Drive was unmanned and a sign said entrance was free.  I stopped at the parking area at Lake Marcia and had my breakfast before heading up to the highpoint.  Must have been almost </w:t>
-      </w:r>
-      <w:r>
-        <w:t>nine o’clock in the morning</w:t>
-      </w:r>
-      <w:r>
-        <w:t xml:space="preserve"> when I finally reached the fogged in highpoint of New Jersey.  Not one other car in the parking lot, and not a soul around.</w:t>
-      </w:r>
-    </w:p>
-    <w:p>
-      <w:r>
-        <w:t xml:space="preserve">I thought New Jersey was going to be an unattractive high point, but it turned out to be very nice with a </w:t>
-      </w:r>
-      <w:r>
-        <w:t>wonderful</w:t>
-      </w:r>
-      <w:r>
-        <w:t>,</w:t>
-      </w:r>
-      <w:r>
-        <w:t xml:space="preserve"> remote</w:t>
-      </w:r>
-      <w:r>
-        <w:t xml:space="preserve"> and</w:t>
-      </w:r>
-      <w:r>
-        <w:t xml:space="preserve"> outdoorsy vibe to it. </w:t>
-      </w:r>
-      <w:r>
-        <w:t xml:space="preserve">Thanks to the thick fog I didn’t get to see much from the top of the Kittatinny Mountains but I still really liked being there.  Apparently on clear days </w:t>
-      </w:r>
-      <w:r>
-        <w:t>two additional states can be seen from the top, namely New York, and Pennsylvania</w:t>
-      </w:r>
-      <w:r>
-        <w:t xml:space="preserve">. </w:t>
-      </w:r>
-    </w:p>
-    <w:p>
-      <w:r>
-        <w:t>The 220 foot monument</w:t>
-      </w:r>
-      <w:r>
-        <w:t xml:space="preserve"> on the summit</w:t>
-      </w:r>
-      <w:r>
-        <w:t xml:space="preserve">, </w:t>
-      </w:r>
-      <w:r>
-        <w:t>built in 1930 to commemorate war dead</w:t>
-      </w:r>
-      <w:r>
-        <w:t>,</w:t>
-      </w:r>
-      <w:r>
-        <w:t xml:space="preserve"> was not open to the public due to the pandemic so I wandered around it and found two survey disks, one 100 yards from the front door, and another 20 yards behind the monument.  After a half hour or so I returned to the parking lot then drove over to where the old mansion on the hill used to be across from Lake Marcia.  After looking around there, next I drove the scenic drive loop stopping to hike up to the </w:t>
-      </w:r>
-      <w:r>
-        <w:t>Appalachian Trail</w:t>
-      </w:r>
-      <w:r>
-        <w:t xml:space="preserve"> Observation Platform</w:t>
-      </w:r>
-      <w:r>
-        <w:t xml:space="preserve"> where again </w:t>
-      </w:r>
-      <w:r>
-        <w:t xml:space="preserve">the weather blocked </w:t>
-      </w:r>
-      <w:r>
-        <w:t>the views</w:t>
-      </w:r>
-      <w:r>
-        <w:t>.</w:t>
-      </w:r>
-      <w:r>
-        <w:t xml:space="preserve"> </w:t>
-      </w:r>
-      <w:r>
-        <w:t xml:space="preserve">The Appalachian Trail </w:t>
-      </w:r>
-      <w:r>
-        <w:t>does not cross the New Jersey highp</w:t>
-      </w:r>
-      <w:r>
-        <w:t xml:space="preserve">oint </w:t>
-      </w:r>
-      <w:r>
-        <w:t>forcing AT</w:t>
-      </w:r>
-      <w:r>
-        <w:t xml:space="preserve"> hikers to take a five</w:t>
-      </w:r>
-      <w:r>
-        <w:t xml:space="preserve"> mile or so detour </w:t>
-      </w:r>
-      <w:r>
-        <w:t xml:space="preserve">to the summit </w:t>
-      </w:r>
-      <w:r>
-        <w:t>monument</w:t>
-      </w:r>
-      <w:r>
-        <w:t>.</w:t>
-      </w:r>
-    </w:p>
-    <w:p/>
-    <w:p>
-      <w:r>
-        <w:rPr>
-          <w:highlight w:val="yellow"/>
-        </w:rPr>
-        <w:t>Ten miles from the highpoint in</w:t>
-      </w:r>
-      <w:r>
-        <w:t xml:space="preserve"> Port Jervis under a bridge on I-84, at the confluence of the </w:t>
-      </w:r>
-      <w:proofErr w:type="spellStart"/>
-      <w:r>
-        <w:t>Neversink</w:t>
-      </w:r>
-      <w:proofErr w:type="spellEnd"/>
-      <w:r>
-        <w:t xml:space="preserve"> and the Delaware Rivers is where New Jersey, New York, and Pennsylvania meet.  I guess technically the </w:t>
-      </w:r>
-      <w:proofErr w:type="spellStart"/>
-      <w:r>
-        <w:t>tri-state</w:t>
-      </w:r>
-      <w:proofErr w:type="spellEnd"/>
-      <w:r>
-        <w:t xml:space="preserve"> corner is in the Delaware river, but there is a monument under the bridge which was a bit tricky to find as there is another cemetery a couple blocks away called St. Mary’s which I first noticed.  At St. Mary’s a fellow there told me I had the wrong one and needed to go across the street and down a block or two to Laurel Grove, and then drive to the I-84 Bridge. When I arrived there was a couple there, each with their own car, obviously trying to have some stealthy romance and they were obviously put off by my arrival.  I told them I’d just be a few minutes, but they soon left.  At the confluence of the two rivers I found two monuments, the first was one for the border of New York and New Jersey, and the second (closer to the water) was the tristate marker. </w:t>
-      </w:r>
-    </w:p>
-    <w:p>
-      <w:r>
-        <w:lastRenderedPageBreak/>
+        <w:t xml:space="preserve">with their own car, obviously trying to have some stealthy romance and they were obviously put off by my arrival.  I told them I’d just be a few minutes, but they soon left.  At the confluence of the two rivers I found two monuments, the first was one for the border of New York and New Jersey, and the second (closer to the water) was the tristate marker. </w:t>
+      </w:r>
+    </w:p>
+    <w:p>
+      <w:r>
         <w:t xml:space="preserve">From the cemetery I detoured </w:t>
       </w:r>
       <w:proofErr w:type="gramStart"/>

</xml_diff>

<commit_message>
Ebright are you done?
</commit_message>
<xml_diff>
--- a/Walter/TripReports/Book_41_50.docx
+++ b/Walter/TripReports/Book_41_50.docx
@@ -2551,52 +2551,24 @@
           <w:sz w:val="24"/>
           <w:szCs w:val="24"/>
         </w:rPr>
-        <w:t xml:space="preserve">I’d say I </w:t>
-      </w:r>
-      <w:r>
-        <w:rPr>
-          <w:b/>
-          <w:sz w:val="24"/>
-          <w:szCs w:val="24"/>
-        </w:rPr>
-        <w:t>wore</w:t>
-      </w:r>
-      <w:r>
-        <w:rPr>
-          <w:b/>
-          <w:sz w:val="24"/>
-          <w:szCs w:val="24"/>
-        </w:rPr>
-        <w:t xml:space="preserve"> both my belt and my suspenders in Delaware.  </w:t>
-      </w:r>
-    </w:p>
-    <w:p>
-      <w:pPr>
-        <w:rPr>
-          <w:b/>
-          <w:sz w:val="24"/>
-          <w:szCs w:val="24"/>
-        </w:rPr>
-      </w:pPr>
-      <w:r>
-        <w:rPr>
-          <w:b/>
-          <w:sz w:val="24"/>
-          <w:szCs w:val="24"/>
-        </w:rPr>
-        <w:t xml:space="preserve">See </w:t>
-      </w:r>
-      <w:hyperlink r:id="rId5" w:history="1">
-        <w:r>
-          <w:rPr>
-            <w:rStyle w:val="Hyperlink"/>
-            <w:b/>
-            <w:sz w:val="24"/>
-            <w:szCs w:val="24"/>
-          </w:rPr>
-          <w:t>http://www.peakbagging.com/Benchmark.htm?fbclid=IwAR1o_8K9QTOKAhe2OrYeYdr2VQkmiMt85ns3wMz3XBTqGs-j_lZrhjnSZes</w:t>
-        </w:r>
-      </w:hyperlink>
+        <w:t>N</w:t>
+      </w:r>
+      <w:r>
+        <w:rPr>
+          <w:b/>
+          <w:sz w:val="24"/>
+          <w:szCs w:val="24"/>
+        </w:rPr>
+        <w:t>o one ever thought to locate that spot, and now it is lost forever</w:t>
+      </w:r>
+      <w:r>
+        <w:rPr>
+          <w:b/>
+          <w:sz w:val="24"/>
+          <w:szCs w:val="24"/>
+        </w:rPr>
+        <w:t xml:space="preserve">.  </w:t>
+      </w:r>
     </w:p>
     <w:p>
       <w:r>
@@ -2728,75 +2700,81 @@
         <w:t xml:space="preserve">follows as part of the </w:t>
       </w:r>
       <w:r>
+        <w:t>sanctioned</w:t>
+      </w:r>
+      <w:r>
+        <w:t xml:space="preserve"> name, instead of something like</w:t>
+      </w:r>
+      <w:r>
+        <w:t xml:space="preserve"> </w:t>
+      </w:r>
+      <w:r>
+        <w:t>hill,</w:t>
+      </w:r>
+      <w:r>
+        <w:t xml:space="preserve"> point,</w:t>
+      </w:r>
+      <w:r>
+        <w:t xml:space="preserve"> or</w:t>
+      </w:r>
+      <w:r>
+        <w:t xml:space="preserve"> mound doesn’t seem to be officially</w:t>
+      </w:r>
+      <w:r>
+        <w:t xml:space="preserve"> </w:t>
+      </w:r>
+      <w:r>
+        <w:t>documented</w:t>
+      </w:r>
+      <w:r>
+        <w:t>, and perhaps is not even known</w:t>
+      </w:r>
+      <w:r>
+        <w:t xml:space="preserve">. </w:t>
+      </w:r>
+      <w:r>
+        <w:t>Lucky for you that is where I come in. You see</w:t>
+      </w:r>
+      <w:r>
+        <w:t xml:space="preserve"> as I have pondered the name</w:t>
+      </w:r>
+      <w:r>
+        <w:t>, and studied the highpoint of Delaware,</w:t>
+      </w:r>
+      <w:r>
+        <w:t xml:space="preserve"> I have </w:t>
+      </w:r>
+      <w:r>
+        <w:t>developed</w:t>
+      </w:r>
+      <w:r>
+        <w:t xml:space="preserve"> a very plausible </w:t>
+      </w:r>
+      <w:r>
+        <w:t>explanation about</w:t>
+      </w:r>
+      <w:r>
+        <w:t xml:space="preserve"> how the name </w:t>
+      </w:r>
+      <w:r>
+        <w:t>has</w:t>
+      </w:r>
+      <w:r>
+        <w:t xml:space="preserve"> </w:t>
+      </w:r>
+      <w:r>
+        <w:t>come</w:t>
+      </w:r>
+      <w:r>
+        <w:t xml:space="preserve"> to be.  </w:t>
+      </w:r>
+      <w:r>
+        <w:t>Let’s get into it!</w:t>
+      </w:r>
+    </w:p>
+    <w:p>
+      <w:r>
         <w:lastRenderedPageBreak/>
-        <w:t>sanctioned</w:t>
-      </w:r>
-      <w:r>
-        <w:t xml:space="preserve"> name, instead of something like</w:t>
-      </w:r>
-      <w:r>
-        <w:t xml:space="preserve"> </w:t>
-      </w:r>
-      <w:r>
-        <w:t>hill,</w:t>
-      </w:r>
-      <w:r>
-        <w:t xml:space="preserve"> point,</w:t>
-      </w:r>
-      <w:r>
-        <w:t xml:space="preserve"> or</w:t>
-      </w:r>
-      <w:r>
-        <w:t xml:space="preserve"> mound doesn’t seem to be officially</w:t>
-      </w:r>
-      <w:r>
-        <w:t xml:space="preserve"> </w:t>
-      </w:r>
-      <w:r>
-        <w:t>documented</w:t>
-      </w:r>
-      <w:r>
-        <w:t>, and perhaps is not even known</w:t>
-      </w:r>
-      <w:r>
-        <w:t xml:space="preserve">. </w:t>
-      </w:r>
-      <w:r>
-        <w:t>However, as I have pondered the name</w:t>
-      </w:r>
-      <w:r>
-        <w:t>, and studied the highpoint of Delaware,</w:t>
-      </w:r>
-      <w:r>
-        <w:t xml:space="preserve"> I have </w:t>
-      </w:r>
-      <w:r>
-        <w:t>developed</w:t>
-      </w:r>
-      <w:r>
-        <w:t xml:space="preserve"> a very plausible theory </w:t>
-      </w:r>
-      <w:r>
-        <w:t>explaining</w:t>
-      </w:r>
-      <w:r>
-        <w:t xml:space="preserve"> how the name </w:t>
-      </w:r>
-      <w:r>
-        <w:t xml:space="preserve">may have </w:t>
-      </w:r>
-      <w:r>
-        <w:t>come</w:t>
-      </w:r>
-      <w:r>
-        <w:t xml:space="preserve"> to be.  </w:t>
-      </w:r>
-      <w:r>
-        <w:t>Let’s get into it!</w:t>
-      </w:r>
-    </w:p>
-    <w:p>
-      <w:r>
         <w:t>If you are familiar with a compass, you know it contain</w:t>
       </w:r>
       <w:r>
@@ -2823,302 +2801,299 @@
     </w:p>
     <w:p>
       <w:r>
-        <w:t xml:space="preserve">In land surveying there is something called an </w:t>
-      </w:r>
-      <w:r>
-        <w:rPr>
+        <w:t>Now, don’t get ahead of yourself, there is more to the name then just that.  I</w:t>
+      </w:r>
+      <w:r>
+        <w:t xml:space="preserve">n land surveying there is something called an </w:t>
+      </w:r>
+      <w:r>
+        <w:t>azimuth mark</w:t>
+      </w:r>
+      <w:r>
+        <w:t>. To understand what an azimuth mark is, I’ll first need to introduce a few more terms from the world of surveying.</w:t>
+      </w:r>
+    </w:p>
+    <w:p>
+      <w:r>
+        <w:t xml:space="preserve">Have you ever come across a metal disk about three and a half inches in diameter set into a rock on the top of a mountain?  </w:t>
+      </w:r>
+      <w:r>
+        <w:t xml:space="preserve">Those metal disks are survey marks.  </w:t>
+      </w:r>
+      <w:r>
+        <w:t>A</w:t>
+      </w:r>
+      <w:r>
+        <w:t xml:space="preserve"> primary</w:t>
+      </w:r>
+      <w:r>
+        <w:t xml:space="preserve"> survey mark is a </w:t>
+      </w:r>
+      <w:r>
+        <w:t>point</w:t>
+      </w:r>
+      <w:r>
+        <w:t xml:space="preserve"> on the e</w:t>
+      </w:r>
+      <w:r>
+        <w:t>arth for which an accurately measured</w:t>
+      </w:r>
+      <w:r>
+        <w:t xml:space="preserve"> location, either horizontally or</w:t>
+      </w:r>
+      <w:r>
+        <w:t xml:space="preserve"> vertically has been determined.  Additionally other survey marks are disks which point to </w:t>
+      </w:r>
+      <w:r>
+        <w:t xml:space="preserve">primary mark, and these are </w:t>
+      </w:r>
+      <w:r>
+        <w:t xml:space="preserve">known as reference marks.  </w:t>
+      </w:r>
+      <w:r>
+        <w:t xml:space="preserve">Both types </w:t>
+      </w:r>
+      <w:r>
+        <w:t xml:space="preserve">of marks use the same </w:t>
+      </w:r>
+      <w:r>
+        <w:t>size</w:t>
+      </w:r>
+      <w:r>
+        <w:t>d disks</w:t>
+      </w:r>
+      <w:r>
+        <w:t xml:space="preserve">, </w:t>
+      </w:r>
+      <w:r>
+        <w:t xml:space="preserve">made of </w:t>
+      </w:r>
+      <w:r>
+        <w:t>either bronze or aluminum, and</w:t>
+      </w:r>
+      <w:r>
+        <w:t xml:space="preserve"> </w:t>
+      </w:r>
+      <w:r>
+        <w:t>stamped with</w:t>
+      </w:r>
+      <w:r>
+        <w:t xml:space="preserve"> </w:t>
+      </w:r>
+      <w:r>
+        <w:t>text</w:t>
+      </w:r>
+      <w:r>
+        <w:t>, numbers, and a symbol</w:t>
+      </w:r>
+      <w:r>
+        <w:t>.</w:t>
+      </w:r>
+      <w:r>
+        <w:t xml:space="preserve">  </w:t>
+      </w:r>
+    </w:p>
+    <w:p>
+      <w:r>
+        <w:t>Vertical control marks are</w:t>
+      </w:r>
+      <w:r>
+        <w:t xml:space="preserve"> those </w:t>
+      </w:r>
+      <w:r>
+        <w:t>for which</w:t>
+      </w:r>
+      <w:r>
+        <w:t xml:space="preserve"> a measured accurate elevation above sea level</w:t>
+      </w:r>
+      <w:r>
+        <w:t xml:space="preserve"> has been determined, and they</w:t>
+      </w:r>
+      <w:r>
+        <w:t xml:space="preserve"> are stamped at the center with a crossed slash symbol.</w:t>
+      </w:r>
+      <w:r>
+        <w:t xml:space="preserve"> </w:t>
+      </w:r>
+      <w:r>
+        <w:t xml:space="preserve"> Disks stamped with an equilateral triangle</w:t>
+      </w:r>
+      <w:r>
+        <w:t xml:space="preserve"> symbol</w:t>
+      </w:r>
+      <w:r>
+        <w:t xml:space="preserve"> in the center are horizontal control marks and </w:t>
+      </w:r>
+      <w:r>
+        <w:t>they pinpoint</w:t>
+      </w:r>
+      <w:r>
+        <w:t xml:space="preserve"> a spot for which the latitude and longitude has been accurately calculated.  Reference marks are stamped in the center with a crossed arrow</w:t>
+      </w:r>
+      <w:r>
+        <w:t xml:space="preserve"> symbol</w:t>
+      </w:r>
+      <w:r>
+        <w:t xml:space="preserve">, and </w:t>
+      </w:r>
+      <w:r>
+        <w:t xml:space="preserve">are always set with their arrow symbol accurately pointing toward </w:t>
+      </w:r>
+      <w:r>
+        <w:t>a</w:t>
+      </w:r>
+      <w:r>
+        <w:t xml:space="preserve"> primary mark.</w:t>
+      </w:r>
+      <w:r>
+        <w:t xml:space="preserve">  </w:t>
+      </w:r>
+    </w:p>
+    <w:p>
+      <w:r>
+        <w:t>Jeez, I’m smart right?</w:t>
+      </w:r>
+    </w:p>
+    <w:p>
+      <w:r>
+        <w:t xml:space="preserve">Alright, armed with that background it is now time to explain what an azimuth mark is. Very simply an azimuth mark is a </w:t>
+      </w:r>
+      <w:r>
+        <w:t>l</w:t>
+      </w:r>
+      <w:r>
+        <w:t>ong reference mark</w:t>
+      </w:r>
+      <w:r>
+        <w:t xml:space="preserve">.  </w:t>
+      </w:r>
+      <w:r>
+        <w:t xml:space="preserve">Unlike a normal reference mark which is </w:t>
+      </w:r>
+      <w:r>
+        <w:t>typically</w:t>
+      </w:r>
+      <w:r>
+        <w:t xml:space="preserve"> </w:t>
+      </w:r>
+      <w:r>
+        <w:t>located</w:t>
+      </w:r>
+      <w:r>
+        <w:t xml:space="preserve"> within </w:t>
+      </w:r>
+      <w:r>
+        <w:t xml:space="preserve">thirty meters </w:t>
+      </w:r>
+      <w:r>
+        <w:t xml:space="preserve">(one tape length) of the primary mark, azimuth marks are set typically </w:t>
+      </w:r>
+      <w:r>
+        <w:t>between one quarter of a mile and two miles from the primary</w:t>
+      </w:r>
+      <w:r>
+        <w:t xml:space="preserve"> mark</w:t>
+      </w:r>
+      <w:r>
+        <w:t>, give or take</w:t>
+      </w:r>
+      <w:r>
+        <w:t>.</w:t>
+      </w:r>
+      <w:r>
+        <w:t xml:space="preserve">  </w:t>
+      </w:r>
+    </w:p>
+    <w:p>
+      <w:r>
+        <w:t>Reference marks, including azimuth marks, serve two purposes</w:t>
+      </w:r>
+      <w:r>
+        <w:t>. No, the first one isn’t more important, just make the most sense to explain it first</w:t>
+      </w:r>
+      <w:r>
+        <w:t>.  F</w:t>
+      </w:r>
+      <w:r>
+        <w:t xml:space="preserve">irst they provide a point from which a surveyor can locate a primary mark.   </w:t>
+      </w:r>
+      <w:r>
+        <w:t>Once the primary mark is found and the</w:t>
+      </w:r>
+      <w:r>
+        <w:t xml:space="preserve"> surveyor sets up his gear in order to make accurate measurements he needs</w:t>
+      </w:r>
+      <w:r>
+        <w:t xml:space="preserve"> a known point of reference, and that then is the second function of b</w:t>
+      </w:r>
+      <w:r>
+        <w:t>oth types of reference marks</w:t>
+      </w:r>
+      <w:r>
+        <w:t xml:space="preserve"> – they allow</w:t>
+      </w:r>
+      <w:r>
+        <w:t xml:space="preserve"> the surveyor to know the exact direction in which he is looking.</w:t>
+      </w:r>
+    </w:p>
+    <w:p>
+      <w:r>
+        <w:t xml:space="preserve">Great, we now know what an azimuth is </w:t>
+      </w:r>
+      <w:r>
+        <w:t>as well as</w:t>
+      </w:r>
+      <w:r>
+        <w:t xml:space="preserve"> what an azimuth mark is, so let’s get to my very plausible </w:t>
+      </w:r>
+      <w:r>
+        <w:t xml:space="preserve">explanation about </w:t>
+      </w:r>
+      <w:r>
+        <w:t xml:space="preserve">how the name </w:t>
+      </w:r>
+      <w:r>
+        <w:t>Ebright Azimuth</w:t>
+      </w:r>
+      <w:r>
+        <w:t xml:space="preserve"> came to be</w:t>
+      </w:r>
+      <w:r>
+        <w:t>. I have concluded that the name “Ebright Azimuth” simply comes from the azimuth mark disk which can be</w:t>
+      </w:r>
+      <w:r>
+        <w:t xml:space="preserve"> found</w:t>
+      </w:r>
+      <w:r>
+        <w:t xml:space="preserve"> in a cutout along the sidewalk of Ebright Road, a dozen or so steps south of the blue sign.  I attest that in the beginning the highpoint was simply called Ebright</w:t>
+      </w:r>
+      <w:r>
+        <w:t>, but because the disk was stamped Ebright Azimuth people read that and assumed it was the name of the high point, and that name has stuck.</w:t>
+      </w:r>
+    </w:p>
+    <w:p>
+      <w:r>
+        <w:t>“But”, you say, “</w:t>
+      </w:r>
+      <w:proofErr w:type="gramStart"/>
+      <w:r>
+        <w:t>w</w:t>
+      </w:r>
+      <w:r>
+        <w:t>hy</w:t>
+      </w:r>
+      <w:proofErr w:type="gramEnd"/>
+      <w:r>
+        <w:t xml:space="preserve"> if the name is really Ebright, does the disk say Ebright Azimuth</w:t>
+      </w:r>
+      <w:r>
+        <w:t>”?</w:t>
+      </w:r>
+      <w:r>
+        <w:rPr>
+          <w:b/>
           <w:color w:val="FF0000"/>
         </w:rPr>
-        <w:t>azimuth mark</w:t>
-      </w:r>
-      <w:r>
-        <w:t>. To understand what an azimuth mark is, I’ll first need to introduce a few more terms from the world of surveying.</w:t>
-      </w:r>
-    </w:p>
-    <w:p>
-      <w:r>
-        <w:t xml:space="preserve">Have you ever come across a metal disk about three and a half inches in diameter set into a rock on the top of a mountain?  </w:t>
-      </w:r>
-      <w:r>
-        <w:t xml:space="preserve">Those metal disks are survey marks.  </w:t>
-      </w:r>
-      <w:r>
-        <w:t>A</w:t>
-      </w:r>
-      <w:r>
-        <w:t xml:space="preserve"> primary</w:t>
-      </w:r>
-      <w:r>
-        <w:t xml:space="preserve"> survey mark is a </w:t>
-      </w:r>
-      <w:r>
-        <w:t>point</w:t>
-      </w:r>
-      <w:r>
-        <w:t xml:space="preserve"> on the e</w:t>
-      </w:r>
-      <w:r>
-        <w:t>arth for which an accurately measured</w:t>
-      </w:r>
-      <w:r>
-        <w:t xml:space="preserve"> location, either horizontally or</w:t>
-      </w:r>
-      <w:r>
-        <w:t xml:space="preserve"> vertically has been determined.  Additionally other survey marks are disks which point to </w:t>
-      </w:r>
-      <w:r>
-        <w:t xml:space="preserve">primary mark, and these are </w:t>
-      </w:r>
-      <w:r>
-        <w:t xml:space="preserve">known as reference marks.  </w:t>
-      </w:r>
-      <w:r>
-        <w:t xml:space="preserve">Both types </w:t>
-      </w:r>
-      <w:r>
-        <w:t xml:space="preserve">of marks use the same </w:t>
-      </w:r>
-      <w:r>
-        <w:t>size</w:t>
-      </w:r>
-      <w:r>
-        <w:t>d disks</w:t>
-      </w:r>
-      <w:r>
-        <w:t xml:space="preserve">, </w:t>
-      </w:r>
-      <w:r>
-        <w:t xml:space="preserve">made of </w:t>
-      </w:r>
-      <w:r>
-        <w:t>either bronze or aluminum, and</w:t>
-      </w:r>
-      <w:r>
-        <w:t xml:space="preserve"> </w:t>
-      </w:r>
-      <w:r>
-        <w:t>stamped with</w:t>
-      </w:r>
-      <w:r>
-        <w:t xml:space="preserve"> </w:t>
-      </w:r>
-      <w:r>
-        <w:t>text</w:t>
-      </w:r>
-      <w:r>
-        <w:t>, numbers, and a symbol</w:t>
-      </w:r>
-      <w:r>
-        <w:t>.</w:t>
-      </w:r>
-      <w:r>
-        <w:t xml:space="preserve">  </w:t>
-      </w:r>
-    </w:p>
-    <w:p>
-      <w:r>
-        <w:t>Vertical control marks are</w:t>
-      </w:r>
-      <w:r>
-        <w:t xml:space="preserve"> those </w:t>
-      </w:r>
-      <w:r>
-        <w:t>for which</w:t>
-      </w:r>
-      <w:r>
-        <w:t xml:space="preserve"> a measured accurate elevation above sea level</w:t>
-      </w:r>
-      <w:r>
-        <w:t xml:space="preserve"> has been determined, and they</w:t>
-      </w:r>
-      <w:r>
-        <w:t xml:space="preserve"> are stamped at the center with a crossed slash symbol.</w:t>
-      </w:r>
-      <w:r>
-        <w:t xml:space="preserve"> </w:t>
-      </w:r>
-      <w:r>
-        <w:t xml:space="preserve"> Disks stamped with an equilateral triangle</w:t>
-      </w:r>
-      <w:r>
-        <w:t xml:space="preserve"> symbol</w:t>
-      </w:r>
-      <w:r>
-        <w:t xml:space="preserve"> in the center are horizontal control marks and </w:t>
-      </w:r>
-      <w:r>
-        <w:t>they pinpoint</w:t>
-      </w:r>
-      <w:r>
-        <w:t xml:space="preserve"> a spot for which the latitude and longitude has been accurately calculated.  Reference marks are stamped in the center with a crossed arrow</w:t>
-      </w:r>
-      <w:r>
-        <w:t xml:space="preserve"> symbol</w:t>
-      </w:r>
-      <w:r>
-        <w:t xml:space="preserve">, and </w:t>
-      </w:r>
-      <w:r>
-        <w:t xml:space="preserve">are always set with their arrow symbol accurately pointing toward </w:t>
-      </w:r>
-      <w:r>
-        <w:t>a</w:t>
-      </w:r>
-      <w:r>
-        <w:t xml:space="preserve"> primary mark.</w:t>
-      </w:r>
-      <w:r>
-        <w:t xml:space="preserve">  </w:t>
-      </w:r>
-    </w:p>
-    <w:p>
-      <w:r>
-        <w:t xml:space="preserve">Alright, armed with that background it is now time to explain what an azimuth mark is. Very simply an azimuth mark is a </w:t>
-      </w:r>
-      <w:r>
-        <w:t>l</w:t>
-      </w:r>
-      <w:r>
-        <w:t>ong reference mark</w:t>
-      </w:r>
-      <w:r>
-        <w:t xml:space="preserve">.  </w:t>
-      </w:r>
-      <w:r>
-        <w:t xml:space="preserve">Unlike a normal reference mark which is </w:t>
-      </w:r>
-      <w:r>
-        <w:t>typically</w:t>
-      </w:r>
-      <w:r>
-        <w:t xml:space="preserve"> </w:t>
-      </w:r>
-      <w:r>
-        <w:t>located</w:t>
-      </w:r>
-      <w:r>
-        <w:t xml:space="preserve"> within </w:t>
-      </w:r>
-      <w:r>
-        <w:t xml:space="preserve">thirty meters </w:t>
-      </w:r>
-      <w:r>
-        <w:t xml:space="preserve">(one tape length) of the primary mark, azimuth marks are set typically </w:t>
-      </w:r>
-      <w:r>
-        <w:t>between one quarter of a mile and two miles from the primary</w:t>
-      </w:r>
-      <w:r>
-        <w:t xml:space="preserve"> mark</w:t>
-      </w:r>
-      <w:r>
-        <w:t>.</w:t>
-      </w:r>
-      <w:r>
-        <w:t xml:space="preserve">  </w:t>
-      </w:r>
-    </w:p>
-    <w:p>
-      <w:r>
-        <w:t>Reference marks, including azimuth marks, serve two purposes</w:t>
-      </w:r>
-      <w:r>
-        <w:t xml:space="preserve"> both of equal importance</w:t>
-      </w:r>
-      <w:r>
-        <w:t>.  F</w:t>
-      </w:r>
-      <w:r>
-        <w:t xml:space="preserve">irst they provide a point from which a surveyor can locate a primary mark.   </w:t>
-      </w:r>
-      <w:r>
-        <w:t>Once the primary mark is found and the</w:t>
-      </w:r>
-      <w:r>
-        <w:t xml:space="preserve"> surveyor sets up his gear in order to make accurate measurements he needs</w:t>
-      </w:r>
-      <w:r>
-        <w:t xml:space="preserve"> a known point of reference, and that then is the second function of b</w:t>
-      </w:r>
-      <w:r>
-        <w:t>oth types of reference marks</w:t>
-      </w:r>
-      <w:r>
-        <w:t xml:space="preserve"> – they allow</w:t>
-      </w:r>
-      <w:r>
-        <w:t xml:space="preserve"> the surveyor to know the exact direction in which he is looking.</w:t>
-      </w:r>
-    </w:p>
-    <w:p>
-      <w:r>
-        <w:t xml:space="preserve">Great, we now know what an azimuth is </w:t>
-      </w:r>
-      <w:r>
-        <w:t>as well as</w:t>
-      </w:r>
-      <w:r>
-        <w:t xml:space="preserve"> what an azimuth mark is, so let’s get to my very plausible theory </w:t>
-      </w:r>
-      <w:r>
-        <w:t>about the name</w:t>
-      </w:r>
-      <w:r>
-        <w:t xml:space="preserve"> Ebright Azimuth. I have concluded that the name “Ebright Azimuth” simply comes from the azimuth mark disk which can be</w:t>
-      </w:r>
-      <w:r>
-        <w:t xml:space="preserve"> found</w:t>
-      </w:r>
-      <w:r>
-        <w:t xml:space="preserve"> in a cutout along the side walk of Ebright Road, a dozen or so steps south of the blue sign.  I attest that in the beginning the highpoint was simply called Ebright</w:t>
-      </w:r>
-      <w:r>
-        <w:t>, but because the disk was stamped Ebright Azimuth people read that and assumed it was the name of the high point, and that name has stuck.</w:t>
-      </w:r>
-    </w:p>
-    <w:p>
-      <w:r>
-        <w:rPr>
-          <w:b/>
-          <w:color w:val="FF0000"/>
-        </w:rPr>
-        <w:t>“But”, you say, “</w:t>
-      </w:r>
-      <w:proofErr w:type="gramStart"/>
-      <w:r>
-        <w:rPr>
-          <w:b/>
-          <w:color w:val="FF0000"/>
-        </w:rPr>
-        <w:t>w</w:t>
-      </w:r>
-      <w:r>
-        <w:rPr>
-          <w:b/>
-          <w:color w:val="FF0000"/>
-        </w:rPr>
-        <w:t>hy</w:t>
-      </w:r>
-      <w:proofErr w:type="gramEnd"/>
-      <w:r>
-        <w:rPr>
-          <w:b/>
-          <w:color w:val="FF0000"/>
-        </w:rPr>
-        <w:t xml:space="preserve"> if the name is really Ebright, does the disk say Ebright Azimuth</w:t>
-      </w:r>
-      <w:r>
-        <w:rPr>
-          <w:b/>
-          <w:color w:val="FF0000"/>
-        </w:rPr>
-        <w:t>”?</w:t>
-      </w:r>
-      <w:r>
-        <w:rPr>
-          <w:b/>
-          <w:color w:val="FF0000"/>
-        </w:rPr>
         <w:t xml:space="preserve"> </w:t>
       </w:r>
       <w:r>
@@ -3139,14 +3114,17 @@
     </w:p>
     <w:p>
       <w:r>
+        <w:t>I arrived at Ebright Azimuth from the Pennsylvania side traveling to the south, and I didn’t detect any increase in</w:t>
+      </w:r>
+      <w:r>
+        <w:t xml:space="preserve"> </w:t>
+      </w:r>
+      <w:r>
+        <w:t xml:space="preserve">altitude, as it was a rather flat drive through a suburban neighborhood.  I don’t even recall </w:t>
+      </w:r>
+      <w:r>
         <w:lastRenderedPageBreak/>
-        <w:t>I arrived at Ebright Azimuth from the Pennsylvania side traveling to the south, and I didn’t detect any increase in</w:t>
-      </w:r>
-      <w:r>
-        <w:t xml:space="preserve"> </w:t>
-      </w:r>
-      <w:r>
-        <w:t>altitude, as it was a rather flat drive through a suburban neighborhood.  I don’t even recall seeing a sign announcing Delaware.  I just knew that from the point I left PA-491 getting on Ebright Road my destination of the tee formed by Ramblewood Drive and Ebright Road would be</w:t>
+        <w:t>seeing a sign announcing Delaware.  I just knew that from the point I left PA-491 getting on Ebright Road my destination of the tee formed by Ramblewood Drive and Ebright Road would be</w:t>
       </w:r>
       <w:r>
         <w:t xml:space="preserve"> reached in</w:t>
@@ -3166,7 +3144,7 @@
         <w:t xml:space="preserve">I wandered over to the blue sign on the west side of Ebright Road, and took a photograph of </w:t>
       </w:r>
       <w:r>
-        <w:t xml:space="preserve">it. Under the worlds Ebright Azimuth the sign </w:t>
+        <w:t xml:space="preserve">it, and read the inscription on it which </w:t>
       </w:r>
       <w:r>
         <w:t>declares “</w:t>
@@ -3174,7 +3152,6 @@
       <w:r>
         <w:rPr>
           <w:b/>
-          <w:color w:val="FF0000"/>
         </w:rPr>
         <w:t>The highest bench mark monument in Delaware is located on Ebright Road. This horizontal control mark denotes an elevation of 447.85 feet above sea level.  The Delaware Geological Survey through its relationship with the National Geodetic Survey has determined that this bench mark monument is in the vicinity of the highest natural elevation in the state</w:t>
       </w:r>
@@ -3201,7 +3178,13 @@
         <w:t xml:space="preserve">Wow, what a confusing jumble of words that is!  What bench mark, monument, horizontal control, or mark is the sign even talking about?  Or is it the blue sign itself a horizontal bench mark </w:t>
       </w:r>
       <w:r>
-        <w:t>control monument – if there is even such a thing,  that I just made up to show how so many terms, which may or may not be interchangeable were used.</w:t>
+        <w:t>control monument – if there is even such a thing</w:t>
+      </w:r>
+      <w:r>
+        <w:t>? I made that up</w:t>
+      </w:r>
+      <w:r>
+        <w:t xml:space="preserve"> to show how so many terms, which may or may not be interchangeable were used.</w:t>
       </w:r>
       <w:r>
         <w:t xml:space="preserve">  </w:t>
@@ -3219,10 +3202,6 @@
         <w:t xml:space="preserve"> – well how dare you, we all come here for the highest point, not the </w:t>
       </w:r>
       <w:r>
-        <w:rPr>
-          <w:b/>
-          <w:color w:val="FF0000"/>
-        </w:rPr>
         <w:t xml:space="preserve">vicinity </w:t>
       </w:r>
       <w:r>
@@ -3245,15 +3224,30 @@
         <w:t>bother</w:t>
       </w:r>
       <w:r>
-        <w:t xml:space="preserve"> me I just strolled down Ebright Road to the south, a dozen or so steps and found the azimuth mark disk I mentioned earlier. First thing to note about the disk is that it is factory stamped with the words “reference mark”</w:t>
+        <w:t xml:space="preserve"> me I just strolled down Ebright Road to the south, a dozen or so steps and found the azimuth mark disk I mentioned earlier. First thing to note about the disk is that it is </w:t>
+      </w:r>
+      <w:r>
+        <w:t xml:space="preserve">factory stamped with the words </w:t>
+      </w:r>
+      <w:r>
+        <w:t xml:space="preserve">reference </w:t>
       </w:r>
       <w:proofErr w:type="gramStart"/>
       <w:r>
+        <w:t>mark</w:t>
+      </w:r>
+      <w:r>
         <w:t>.</w:t>
       </w:r>
       <w:proofErr w:type="gramEnd"/>
       <w:r>
-        <w:t xml:space="preserve">  Hmmm, reference mark, so really it’s not a bench mark nor a horizontal control, but when placed it would have pointed to a horizontal control station. </w:t>
+        <w:t xml:space="preserve">  Hmmm, reference mark, so really it’s not a bench mark nor a horizontal control</w:t>
+      </w:r>
+      <w:r>
+        <w:t>?  It’s a reference mark so when it was</w:t>
+      </w:r>
+      <w:r>
+        <w:t xml:space="preserve"> placed it would have pointed to a horizontal control station. </w:t>
       </w:r>
       <w:r>
         <w:t>Second thing to note</w:t>
@@ -3262,636 +3256,610 @@
         <w:t xml:space="preserve"> is, </w:t>
       </w:r>
       <w:r>
+        <w:t>as we are wondering about</w:t>
+      </w:r>
+      <w:r>
+        <w:t xml:space="preserve">, </w:t>
+      </w:r>
+      <w:r>
+        <w:t>f</w:t>
+      </w:r>
+      <w:r>
+        <w:t>ield stamped on the disk are the words “Ebright Azimuth”</w:t>
+      </w:r>
+      <w:r>
+        <w:t xml:space="preserve"> </w:t>
+      </w:r>
+      <w:r>
+        <w:t xml:space="preserve">separated by the factory stamped arrow. </w:t>
+      </w:r>
+      <w:r>
+        <w:t xml:space="preserve">  </w:t>
+      </w:r>
+      <w:r>
+        <w:t>Third</w:t>
+      </w:r>
+      <w:r>
+        <w:t xml:space="preserve"> thing to note is t</w:t>
+      </w:r>
+      <w:r>
+        <w:t xml:space="preserve">he disk is lower than the sidewalk demonstrating that this area is </w:t>
+      </w:r>
+      <w:r>
+        <w:t>no longer natural</w:t>
+      </w:r>
+      <w:r>
+        <w:t xml:space="preserve"> – remember survey disks are set in visible locations</w:t>
+      </w:r>
+      <w:r>
+        <w:t xml:space="preserve">, </w:t>
+      </w:r>
+      <w:r>
+        <w:t>so obviously the ground around it has been built up over time</w:t>
+      </w:r>
+      <w:r>
+        <w:t>.</w:t>
+      </w:r>
+      <w:r>
+        <w:t xml:space="preserve"> </w:t>
+      </w:r>
+    </w:p>
+    <w:p>
+      <w:r>
+        <w:t xml:space="preserve">I remember you asking </w:t>
+      </w:r>
+      <w:r>
+        <w:t>“</w:t>
+      </w:r>
+      <w:r>
+        <w:rPr>
+          <w:i/>
+        </w:rPr>
+        <w:t>why if the name is really Ebright, does the disk say Ebright Azimuth?</w:t>
+      </w:r>
+      <w:r>
+        <w:t>”</w:t>
+      </w:r>
+      <w:r>
         <w:rPr>
           <w:b/>
           <w:color w:val="FF0000"/>
         </w:rPr>
-        <w:t>as we are wondering about</w:t>
-      </w:r>
-      <w:r>
-        <w:t xml:space="preserve">, </w:t>
-      </w:r>
-      <w:r>
-        <w:t>f</w:t>
-      </w:r>
-      <w:r>
-        <w:t>ield stamped on the disk are the words “Ebright Azimuth”</w:t>
-      </w:r>
-      <w:r>
-        <w:t xml:space="preserve">, </w:t>
-      </w:r>
-      <w:r>
-        <w:t xml:space="preserve">separated by the factory stamped arrow. </w:t>
+        <w:t xml:space="preserve"> </w:t>
+      </w:r>
+      <w:r>
+        <w:t xml:space="preserve"> Well that is simple, being methodical </w:t>
+      </w:r>
+      <w:r>
+        <w:t xml:space="preserve">the surveyor decided </w:t>
+      </w:r>
+      <w:r>
+        <w:t>to</w:t>
+      </w:r>
+      <w:r>
+        <w:t xml:space="preserve"> </w:t>
+      </w:r>
+      <w:r>
+        <w:t>include</w:t>
+      </w:r>
+      <w:r>
+        <w:t xml:space="preserve"> the word Azimuth</w:t>
+      </w:r>
+      <w:r>
+        <w:t xml:space="preserve"> so everyone would know this reference mark was a long range one.  He stamped t</w:t>
+      </w:r>
+      <w:r>
+        <w:t xml:space="preserve">he name </w:t>
+      </w:r>
+      <w:r>
+        <w:t xml:space="preserve">of the primary station </w:t>
+      </w:r>
+      <w:r>
+        <w:t xml:space="preserve">Ebright, and positioned/placed </w:t>
+      </w:r>
+      <w:r>
+        <w:t>the disk just so</w:t>
+      </w:r>
+      <w:r>
+        <w:t>,</w:t>
+      </w:r>
+      <w:r>
+        <w:t xml:space="preserve"> ensu</w:t>
+      </w:r>
+      <w:r>
+        <w:t xml:space="preserve">ring the arrow pointed precisely to </w:t>
+      </w:r>
+      <w:r>
+        <w:t>its master (if you will)</w:t>
+      </w:r>
+      <w:r>
+        <w:t xml:space="preserve"> a </w:t>
+      </w:r>
+      <w:r>
+        <w:t>long ways</w:t>
+      </w:r>
+      <w:r>
+        <w:t xml:space="preserve"> away</w:t>
+      </w:r>
+      <w:r>
+        <w:t>, and then he thought “no one is going to know the primary mark is so far away unless I tell them” so he stamped “Azimuth” below the arrow – and the problem was solved!</w:t>
+      </w:r>
+      <w:r>
+        <w:t xml:space="preserve"> </w:t>
+      </w:r>
+      <w:r>
+        <w:t>Makes sense, right?</w:t>
+      </w:r>
+    </w:p>
+    <w:p>
+      <w:r>
+        <w:t xml:space="preserve">Okay, I know there are some of you that are </w:t>
+      </w:r>
+      <w:r>
+        <w:t>thinking</w:t>
+      </w:r>
+      <w:r>
+        <w:t>, “</w:t>
+      </w:r>
+      <w:proofErr w:type="gramStart"/>
+      <w:r>
+        <w:t>if</w:t>
+      </w:r>
+      <w:proofErr w:type="gramEnd"/>
+      <w:r>
+        <w:t xml:space="preserve"> the disk is an azimuth mark, why didn’t he just use a factory stamped disk containing the words Azimuth Mark?” To which I reply, “I don’t know!” </w:t>
+      </w:r>
+      <w:r>
+        <w:t>Maybe in 1933 they hadn’t come out with the factory stamped Azimuth Mark disks yet, or perhaps he had run out of them and just made do with what he had.</w:t>
+      </w:r>
+      <w:r>
+        <w:t xml:space="preserve">  Who cares, I’ll still right, and w</w:t>
+      </w:r>
+      <w:r>
+        <w:t>hen I get to the point where I explain where the O.G (original gangster</w:t>
+      </w:r>
+      <w:r>
+        <w:t>) horizontal control station</w:t>
+      </w:r>
+      <w:r>
+        <w:t xml:space="preserve"> is</w:t>
+      </w:r>
+      <w:r>
+        <w:t xml:space="preserve"> </w:t>
+      </w:r>
+      <w:r>
+        <w:t xml:space="preserve">this will all </w:t>
+      </w:r>
+      <w:r>
+        <w:t>make</w:t>
+      </w:r>
+      <w:r>
+        <w:t xml:space="preserve"> sense</w:t>
+      </w:r>
+      <w:r>
+        <w:t xml:space="preserve">.  Bear with me for a moment, </w:t>
+      </w:r>
+      <w:proofErr w:type="spellStart"/>
+      <w:r>
+        <w:t>por</w:t>
+      </w:r>
+      <w:proofErr w:type="spellEnd"/>
+      <w:r>
+        <w:t xml:space="preserve"> favor.</w:t>
+      </w:r>
+    </w:p>
+    <w:p>
+      <w:r>
+        <w:t>But first, l</w:t>
+      </w:r>
+      <w:r>
+        <w:t>et’s consider something. W</w:t>
+      </w:r>
+      <w:r>
+        <w:t>hat</w:t>
+      </w:r>
+      <w:r>
+        <w:t xml:space="preserve"> the heck</w:t>
+      </w:r>
+      <w:r>
+        <w:t xml:space="preserve"> is meant by </w:t>
+      </w:r>
+      <w:r>
+        <w:t xml:space="preserve">the confusing </w:t>
+      </w:r>
+      <w:r>
+        <w:t>wording on</w:t>
+      </w:r>
+      <w:r>
+        <w:t xml:space="preserve"> the blue sign claiming a bench mark, or horizontal control resides on Ebright Road?</w:t>
+      </w:r>
+      <w:r>
+        <w:t xml:space="preserve"> Could there</w:t>
+      </w:r>
+      <w:r>
+        <w:t xml:space="preserve"> </w:t>
+      </w:r>
+      <w:r>
+        <w:t xml:space="preserve">be </w:t>
+      </w:r>
+      <w:r>
+        <w:t>another disk on Ebright Road that is an</w:t>
+      </w:r>
+      <w:r>
+        <w:t xml:space="preserve"> actual horizontal control mark stamped with (or at) an elevation of 447.85 feet? </w:t>
       </w:r>
       <w:r>
         <w:t xml:space="preserve">  </w:t>
       </w:r>
       <w:r>
-        <w:t>Third</w:t>
-      </w:r>
-      <w:r>
-        <w:t xml:space="preserve"> thing to note is t</w:t>
-      </w:r>
-      <w:r>
-        <w:t xml:space="preserve">he disk is lower than the sidewalk demonstrating that this area is </w:t>
-      </w:r>
-      <w:r>
-        <w:t>no longer natural</w:t>
-      </w:r>
-      <w:r>
-        <w:t xml:space="preserve"> – remember survey disks are set in visible locations</w:t>
-      </w:r>
-      <w:r>
-        <w:t>, and in the ground lower than the sidewalk isn’t visible.</w:t>
-      </w:r>
-      <w:r>
-        <w:t xml:space="preserve"> </w:t>
-      </w:r>
-    </w:p>
-    <w:p>
-      <w:r>
-        <w:t xml:space="preserve">I remember you asking </w:t>
-      </w:r>
-      <w:r>
-        <w:rPr>
-          <w:b/>
-          <w:color w:val="FF0000"/>
-        </w:rPr>
-        <w:t>“w</w:t>
-      </w:r>
-      <w:r>
-        <w:rPr>
-          <w:b/>
-          <w:color w:val="FF0000"/>
-        </w:rPr>
-        <w:t>hy if the name is really Ebright, does the disk say Ebright Azimuth</w:t>
-      </w:r>
-      <w:r>
-        <w:rPr>
-          <w:b/>
-          <w:color w:val="FF0000"/>
-        </w:rPr>
-        <w:t>”</w:t>
+        <w:t>Unfortunately</w:t>
+      </w:r>
+      <w:r>
+        <w:t>,</w:t>
+      </w:r>
+      <w:r>
+        <w:t xml:space="preserve"> the answer is nope!</w:t>
+      </w:r>
+      <w:r>
+        <w:t xml:space="preserve"> </w:t>
+      </w:r>
+      <w:r>
+        <w:t xml:space="preserve">Why not? Well </w:t>
+      </w:r>
+      <w:r>
+        <w:t>because</w:t>
+      </w:r>
+      <w:r>
+        <w:t xml:space="preserve"> the arrow on the disk we have been talking </w:t>
+      </w:r>
+      <w:r>
+        <w:lastRenderedPageBreak/>
+        <w:t xml:space="preserve">about </w:t>
       </w:r>
       <w:proofErr w:type="gramStart"/>
       <w:r>
-        <w:rPr>
-          <w:b/>
-          <w:color w:val="FF0000"/>
-        </w:rPr>
-        <w:t>?</w:t>
+        <w:t>points</w:t>
       </w:r>
       <w:proofErr w:type="gramEnd"/>
       <w:r>
-        <w:rPr>
-          <w:b/>
-          <w:color w:val="FF0000"/>
-        </w:rPr>
-        <w:t xml:space="preserve"> </w:t>
-      </w:r>
-      <w:r>
-        <w:t xml:space="preserve"> </w:t>
-      </w:r>
-      <w:r>
-        <w:t xml:space="preserve">Well that is simple, being methodical </w:t>
-      </w:r>
-      <w:r>
-        <w:t xml:space="preserve">the surveyor decided </w:t>
-      </w:r>
-      <w:r>
-        <w:t>to</w:t>
-      </w:r>
-      <w:r>
-        <w:t xml:space="preserve"> </w:t>
-      </w:r>
-      <w:r>
-        <w:t>include</w:t>
-      </w:r>
-      <w:r>
-        <w:t xml:space="preserve"> the word Azimuth</w:t>
-      </w:r>
-      <w:r>
-        <w:t xml:space="preserve"> so everyone would know this reference mark was a long range one.  He stamped t</w:t>
-      </w:r>
-      <w:r>
-        <w:t xml:space="preserve">he name Ebright, and positioned/placed </w:t>
-      </w:r>
-      <w:r>
-        <w:t>the disk just so</w:t>
+        <w:t xml:space="preserve"> perpendicular to Ebright Road in a more or less </w:t>
+      </w:r>
+      <w:r>
+        <w:t xml:space="preserve">westerly </w:t>
+      </w:r>
+      <w:r>
+        <w:t>direction, and for a horizontal control to exist on Ebright Road the arrow</w:t>
+      </w:r>
+      <w:r>
+        <w:t xml:space="preserve"> on the </w:t>
+      </w:r>
+      <w:r>
+        <w:t>azimuth</w:t>
+      </w:r>
+      <w:r>
+        <w:t xml:space="preserve"> mark</w:t>
+      </w:r>
+      <w:r>
+        <w:t xml:space="preserve"> </w:t>
+      </w:r>
+      <w:r>
+        <w:t xml:space="preserve">would need to point up or down the road.  </w:t>
+      </w:r>
+    </w:p>
+    <w:p>
+      <w:r>
+        <w:t xml:space="preserve">Okay then it seems the sign really should read “THE horizontal control mark denotes” </w:t>
+      </w:r>
+      <w:r>
+        <w:rPr>
+          <w:i/>
+        </w:rPr>
+        <w:t xml:space="preserve">(as in the horizontal control mark pointed to </w:t>
+      </w:r>
+      <w:r>
+        <w:rPr>
+          <w:i/>
+        </w:rPr>
+        <w:t>by</w:t>
+      </w:r>
+      <w:r>
+        <w:rPr>
+          <w:i/>
+        </w:rPr>
+        <w:t xml:space="preserve"> the</w:t>
+      </w:r>
+      <w:r>
+        <w:rPr>
+          <w:i/>
+        </w:rPr>
+        <w:t xml:space="preserve"> azimuth</w:t>
+      </w:r>
+      <w:r>
+        <w:rPr>
+          <w:i/>
+        </w:rPr>
+        <w:t xml:space="preserve"> reference mark</w:t>
+      </w:r>
+      <w:r>
+        <w:rPr>
+          <w:i/>
+        </w:rPr>
+        <w:t xml:space="preserve"> on Ebright road</w:t>
+      </w:r>
+      <w:r>
+        <w:rPr>
+          <w:i/>
+        </w:rPr>
+        <w:t>)</w:t>
+      </w:r>
+      <w:r>
+        <w:t xml:space="preserve"> </w:t>
+      </w:r>
+      <w:r>
+        <w:t xml:space="preserve">instead of </w:t>
+      </w:r>
+      <w:r>
+        <w:t>“THIS horizontal control mark denotes</w:t>
+      </w:r>
+      <w:r>
+        <w:t>”.  Am I right, or am I right?</w:t>
+      </w:r>
+      <w:r>
+        <w:t xml:space="preserve"> </w:t>
+      </w:r>
+    </w:p>
+    <w:p>
+      <w:r>
+        <w:t xml:space="preserve">Alright back to my experience at Ebright Azimuth (as we like to call it). Well, first more background. Before my trip I had studied both World and US topographical maps of the area, and found the World topo marked a spot at 450 vertical feet in the mobile home park located about </w:t>
+      </w:r>
+      <w:r>
+        <w:t>4</w:t>
+      </w:r>
+      <w:r>
+        <w:t>00</w:t>
+      </w:r>
+      <w:r>
+        <w:t xml:space="preserve"> feet west of the Ebright Road azimuth disk. </w:t>
+      </w:r>
+      <w:r>
+        <w:t xml:space="preserve">Comparably </w:t>
+      </w:r>
+      <w:r>
+        <w:t>the US topo</w:t>
+      </w:r>
+      <w:r>
+        <w:t xml:space="preserve"> map </w:t>
+      </w:r>
+      <w:r>
+        <w:t xml:space="preserve">contains a contour line of 450 feet extending across both Sulky and Alpha roads in the mobile home park.  According to the World topo the 450 foot elevation spot is located on the south side of the second trailer on the east side of Sulky Road. </w:t>
+      </w:r>
+      <w:r>
+        <w:t xml:space="preserve"> Which is interesting because</w:t>
+      </w:r>
+      <w:r>
+        <w:t xml:space="preserve"> I’d also read a theory claiming there is an elevation benchmark buried under one of the trailer homes. </w:t>
+      </w:r>
+    </w:p>
+    <w:p>
+      <w:r>
+        <w:t xml:space="preserve">Having </w:t>
+      </w:r>
+      <w:r>
+        <w:t>taken photos of t</w:t>
+      </w:r>
+      <w:r>
+        <w:t xml:space="preserve">he blue sign, and </w:t>
+      </w:r>
+      <w:r>
+        <w:t xml:space="preserve">having located </w:t>
+      </w:r>
+      <w:r>
+        <w:t>the azimuth mark, next</w:t>
+      </w:r>
+      <w:r>
+        <w:t xml:space="preserve"> -</w:t>
+      </w:r>
+      <w:r>
+        <w:t xml:space="preserve"> out of curiosity</w:t>
+      </w:r>
+      <w:r>
+        <w:t>-</w:t>
+      </w:r>
+      <w:r>
+        <w:t xml:space="preserve"> </w:t>
+      </w:r>
+      <w:r>
+        <w:t xml:space="preserve">I </w:t>
+      </w:r>
+      <w:r>
+        <w:t>wandered down Turf Road into the trailer park.  From Turf Road I turned down Sulky Road, and from the street I took a photograph of the second trailer, wondering if a bench</w:t>
+      </w:r>
+      <w:r>
+        <w:t xml:space="preserve"> </w:t>
+      </w:r>
+      <w:r>
+        <w:t xml:space="preserve">mark had been (or still </w:t>
+      </w:r>
+      <w:r>
+        <w:t>is</w:t>
+      </w:r>
+      <w:r>
+        <w:t>) located under it.</w:t>
+      </w:r>
+      <w:r>
+        <w:t xml:space="preserve"> For good measure I next made my way to the end of Alpha Road, figuring in the process I had crossed the 450 foot contour as shown on US top</w:t>
+      </w:r>
+      <w:r>
+        <w:t>o</w:t>
+      </w:r>
+      <w:r>
+        <w:t xml:space="preserve"> maps.  With that out of the way my next hope was to locate a person by the name of </w:t>
+      </w:r>
+      <w:r>
+        <w:t xml:space="preserve">Doreen </w:t>
+      </w:r>
+      <w:proofErr w:type="spellStart"/>
+      <w:r>
+        <w:t>Kupchick</w:t>
+      </w:r>
+      <w:proofErr w:type="spellEnd"/>
+      <w:r>
+        <w:t>.</w:t>
+      </w:r>
+    </w:p>
+    <w:p>
+      <w:r>
+        <w:t>Ebright Azimuth and Doreen go hand in hand, she was instrumental in preserving the survey disk on Ebright Road when it was cemented over, plus she keeps a highpoint log book at her home</w:t>
+      </w:r>
+      <w:r>
+        <w:t xml:space="preserve"> east of Ebright Road</w:t>
+      </w:r>
+      <w:r>
+        <w:t>.  Returning to the vicinity of my rental car I made an educated guess and knock</w:t>
+      </w:r>
+      <w:r>
+        <w:t>ed</w:t>
+      </w:r>
+      <w:r>
+        <w:t xml:space="preserve"> on the door of what I hoped belonged to her. Fortune was with me, as not only did I get the right door, but she was home. </w:t>
+      </w:r>
+      <w:r>
+        <w:t xml:space="preserve">Through </w:t>
+      </w:r>
+      <w:r>
+        <w:t xml:space="preserve">my COVID mask </w:t>
+      </w:r>
+      <w:r>
+        <w:t xml:space="preserve">I </w:t>
+      </w:r>
+      <w:r>
+        <w:t>explain</w:t>
+      </w:r>
+      <w:r>
+        <w:t>ed</w:t>
+      </w:r>
+      <w:r>
+        <w:t xml:space="preserve"> what I was doing, and I asked to sign her highpoint log book.  </w:t>
+      </w:r>
+      <w:r>
+        <w:t>Imagine a rough neck like me, showing up at your door wearing a mask, and she didn’t even seem worried. She is an older gal too, retired for sure. Anyway, s</w:t>
+      </w:r>
+      <w:r>
+        <w:t xml:space="preserve">he asked if I had visited the </w:t>
+      </w:r>
+      <w:r>
+        <w:t xml:space="preserve">blue </w:t>
+      </w:r>
+      <w:r>
+        <w:t xml:space="preserve">sign and survey monument on Ebright Road, and when I said I had she said she would get the book ready but suggested that in the mean time I should head over to a second survey monument disk on Winterset road. </w:t>
+      </w:r>
+    </w:p>
+    <w:p>
+      <w:r>
+        <w:t xml:space="preserve">I was going to go over there anyway, so I obeyed. </w:t>
+      </w:r>
+      <w:r>
+        <w:t xml:space="preserve">Winterset road seems to be the </w:t>
+      </w:r>
+      <w:r>
+        <w:t>Pennsylvania-Delaware border</w:t>
+      </w:r>
+      <w:r>
+        <w:t xml:space="preserve">, and she made a big deal out of that telling me I should get a photo while in both states simultaneously – but </w:t>
+      </w:r>
+      <w:r>
+        <w:t>I wasn’t interested in doing that</w:t>
+      </w:r>
+      <w:r>
+        <w:t xml:space="preserve">. </w:t>
+      </w:r>
+      <w:r>
+        <w:t xml:space="preserve"> I was interested in locating the survey marker, and it was easy to find</w:t>
+      </w:r>
+      <w:r>
+        <w:t xml:space="preserve"> mounted</w:t>
+      </w:r>
+      <w:r>
+        <w:t xml:space="preserve"> on a concrete base sticking about a foot or more above the ground</w:t>
+      </w:r>
+      <w:r>
+        <w:t xml:space="preserve"> at the curb</w:t>
+      </w:r>
+      <w:r>
+        <w:t xml:space="preserve"> in front of the old Winterset farm house, and across the street from the old Winterset ice house</w:t>
+      </w:r>
+      <w:r>
+        <w:t xml:space="preserve">.  </w:t>
+      </w:r>
+      <w:r>
+        <w:t>Turns out it too is</w:t>
+      </w:r>
+      <w:r>
+        <w:t xml:space="preserve"> also is a reference mark, as it is factory stamped with an arrow</w:t>
+      </w:r>
+      <w:r>
+        <w:t xml:space="preserve">. </w:t>
+      </w:r>
+      <w:r>
+        <w:t xml:space="preserve">Well that was good enough for me.  I didn’t think about any primary station it could be pointing to, in fact I didn’t even look too closely at which direction the arrow points.  </w:t>
+      </w:r>
+      <w:r>
+        <w:t xml:space="preserve">After the fact, </w:t>
+      </w:r>
+      <w:r>
+        <w:t xml:space="preserve">I have had to look at my photos of it to determine it points basically to the west.  </w:t>
+      </w:r>
+    </w:p>
+    <w:p>
+      <w:r>
+        <w:t>Okay, f</w:t>
+      </w:r>
+      <w:r>
+        <w:t>ollowin</w:t>
+      </w:r>
+      <w:r>
+        <w:t xml:space="preserve">g the jaunt to the Pennsylvania-Delaware border I returned, as instructed, to sign the log.  After doing so, Doreen gave me some literature about Ebright Azimuth.  One of the articles explained </w:t>
+      </w:r>
+      <w:r>
+        <w:lastRenderedPageBreak/>
+        <w:t xml:space="preserve">how a Paul </w:t>
+      </w:r>
+      <w:proofErr w:type="spellStart"/>
+      <w:r>
+        <w:t>Zunwalt</w:t>
+      </w:r>
+      <w:proofErr w:type="spellEnd"/>
+      <w:r>
+        <w:t xml:space="preserve"> surveyed the area and found a spot on the north of Turf Road at the first trailer measuring 450.85 feet above sea level.  However, he felt it was manmade and not natural. Paul also lists what he calls the “Ebright Azimuth benchmark” at 447.85 feet – which I am assuming is the Ebright Road Azimuth Mark we have talked so much about.  Another article by </w:t>
+      </w:r>
+      <w:r>
+        <w:t xml:space="preserve">Don </w:t>
+      </w:r>
+      <w:proofErr w:type="spellStart"/>
+      <w:r>
+        <w:t>Kjelleren</w:t>
+      </w:r>
+      <w:proofErr w:type="spellEnd"/>
+      <w:r>
+        <w:t xml:space="preserve"> explained, and debunked eight of nine claimed Delaware highpoints around Ebright Road and concluded a 447.85 foot</w:t>
+      </w:r>
+      <w:r>
+        <w:t xml:space="preserve"> elevation spot, </w:t>
+      </w:r>
+      <w:r>
+        <w:t xml:space="preserve">apparently 192' west of the </w:t>
+      </w:r>
+      <w:r>
+        <w:t xml:space="preserve">old location of the </w:t>
+      </w:r>
+      <w:r>
+        <w:t>sign by Ebright Road</w:t>
       </w:r>
       <w:r>
         <w:t>,</w:t>
       </w:r>
       <w:r>
-        <w:t xml:space="preserve"> ensu</w:t>
-      </w:r>
-      <w:r>
-        <w:t>ring the arrow symbol pointed precisely to the</w:t>
-      </w:r>
-      <w:r>
-        <w:t xml:space="preserve"> </w:t>
-      </w:r>
-      <w:r>
-        <w:t xml:space="preserve">primary station a </w:t>
-      </w:r>
-      <w:r>
-        <w:t>long ways</w:t>
-      </w:r>
-      <w:r>
-        <w:t>, and then he thought “no one is going to know the primary mark is so far away unless I tell them” so he stamped “Azimuth” below the arrow – and the problem was solved!</w:t>
-      </w:r>
-      <w:r>
-        <w:t xml:space="preserve"> </w:t>
-      </w:r>
-      <w:r>
-        <w:t>Makes sense, right?</w:t>
-      </w:r>
-    </w:p>
-    <w:p>
-      <w:r>
-        <w:t>Okay, I know there are some of you that are saying, “</w:t>
-      </w:r>
-      <w:proofErr w:type="gramStart"/>
-      <w:r>
-        <w:t>if</w:t>
-      </w:r>
-      <w:proofErr w:type="gramEnd"/>
-      <w:r>
-        <w:t xml:space="preserve"> the disk is an azimuth mark, why didn’t he just use a factory stamped disk containing the words Azimuth Mark?” To which I reply, “I don’t know!” </w:t>
-      </w:r>
-      <w:r>
-        <w:t>Maybe in 1933 they hadn’t come out with the factory stamped Azimuth Mark disks yet, or perhaps he had run out of them and just made do with what he had.</w:t>
-      </w:r>
-      <w:r>
-        <w:t xml:space="preserve">  Who cares, I’ll still right, and w</w:t>
-      </w:r>
-      <w:r>
-        <w:rPr>
-          <w:b/>
-          <w:color w:val="FF0000"/>
-        </w:rPr>
-        <w:t>hen I get to the point where I explain where the O.G (original gangster</w:t>
-      </w:r>
-      <w:r>
-        <w:rPr>
-          <w:b/>
-          <w:color w:val="FF0000"/>
-        </w:rPr>
-        <w:t xml:space="preserve">) horizontal control station </w:t>
-      </w:r>
-      <w:r>
-        <w:rPr>
-          <w:b/>
-          <w:color w:val="FF0000"/>
-        </w:rPr>
-        <w:t xml:space="preserve">this will all </w:t>
-      </w:r>
-      <w:r>
-        <w:rPr>
-          <w:b/>
-          <w:color w:val="FF0000"/>
-        </w:rPr>
-        <w:t>make</w:t>
-      </w:r>
-      <w:r>
-        <w:rPr>
-          <w:b/>
-          <w:color w:val="FF0000"/>
-        </w:rPr>
-        <w:t xml:space="preserve"> sense</w:t>
-      </w:r>
-      <w:r>
-        <w:t xml:space="preserve">.  Bear with me for a moment, </w:t>
-      </w:r>
-      <w:proofErr w:type="spellStart"/>
-      <w:r>
-        <w:t>por</w:t>
-      </w:r>
-      <w:proofErr w:type="spellEnd"/>
-      <w:r>
-        <w:t xml:space="preserve"> favor.</w:t>
-      </w:r>
-    </w:p>
-    <w:p>
-      <w:r>
-        <w:t>But first, l</w:t>
-      </w:r>
-      <w:r>
-        <w:t>et’s consider something. W</w:t>
-      </w:r>
-      <w:r>
-        <w:t>hat</w:t>
-      </w:r>
-      <w:r>
-        <w:t xml:space="preserve"> the heck</w:t>
-      </w:r>
-      <w:r>
-        <w:t xml:space="preserve"> is meant by </w:t>
-      </w:r>
-      <w:r>
-        <w:t xml:space="preserve">the confusing </w:t>
-      </w:r>
-      <w:r>
-        <w:t>wording on</w:t>
-      </w:r>
-      <w:r>
-        <w:t xml:space="preserve"> the blue sign claiming a bench mark, or horizontal control resides on Ebright Road?</w:t>
-      </w:r>
-      <w:r>
-        <w:t xml:space="preserve"> Could there</w:t>
-      </w:r>
-      <w:r>
-        <w:t xml:space="preserve"> </w:t>
-      </w:r>
-      <w:r>
-        <w:t xml:space="preserve">be </w:t>
-      </w:r>
-      <w:r>
-        <w:t xml:space="preserve">another disk on </w:t>
-      </w:r>
-      <w:r>
-        <w:lastRenderedPageBreak/>
-        <w:t>Ebright Road that is an</w:t>
-      </w:r>
-      <w:r>
-        <w:t xml:space="preserve"> actual horizontal control mark stamped with (or at) an elevation of 447.85 feet? </w:t>
-      </w:r>
-      <w:r>
-        <w:t xml:space="preserve">  </w:t>
-      </w:r>
-      <w:r>
-        <w:t>Unfortunately</w:t>
-      </w:r>
-      <w:r>
-        <w:t xml:space="preserve">, I don’t think so </w:t>
-      </w:r>
-      <w:r>
-        <w:t>because</w:t>
-      </w:r>
-      <w:r>
-        <w:t xml:space="preserve"> the arrow on the disk we have been talking about points perpendicular to Ebright Road in a more or less </w:t>
-      </w:r>
-      <w:r>
-        <w:rPr>
-          <w:b/>
-          <w:color w:val="FF0000"/>
-        </w:rPr>
-        <w:t>westerly</w:t>
-      </w:r>
-      <w:r>
-        <w:rPr>
-          <w:color w:val="FF0000"/>
-        </w:rPr>
-        <w:t xml:space="preserve"> </w:t>
-      </w:r>
-      <w:r>
-        <w:t>direction, and for a horizontal control to exist on Ebright Road the arrow</w:t>
-      </w:r>
-      <w:r>
-        <w:t xml:space="preserve"> on the </w:t>
-      </w:r>
-      <w:r>
-        <w:t>azimuth</w:t>
-      </w:r>
-      <w:r>
-        <w:t xml:space="preserve"> mark</w:t>
-      </w:r>
-      <w:r>
-        <w:t xml:space="preserve"> </w:t>
-      </w:r>
-      <w:r>
-        <w:t xml:space="preserve">would need to point up or down the road.  </w:t>
-      </w:r>
-    </w:p>
-    <w:p>
-      <w:r>
-        <w:t xml:space="preserve">Okay then it seems the sign really should read “THE horizontal control mark denotes” </w:t>
-      </w:r>
-      <w:r>
-        <w:rPr>
-          <w:i/>
-        </w:rPr>
-        <w:t xml:space="preserve">(as in the horizontal control mark pointed to </w:t>
-      </w:r>
-      <w:r>
-        <w:rPr>
-          <w:i/>
-        </w:rPr>
-        <w:t>by</w:t>
-      </w:r>
-      <w:r>
-        <w:rPr>
-          <w:i/>
-        </w:rPr>
-        <w:t xml:space="preserve"> the</w:t>
-      </w:r>
-      <w:r>
-        <w:rPr>
-          <w:i/>
-        </w:rPr>
-        <w:t xml:space="preserve"> azimuth</w:t>
-      </w:r>
-      <w:r>
-        <w:rPr>
-          <w:i/>
-        </w:rPr>
-        <w:t xml:space="preserve"> reference mark</w:t>
-      </w:r>
-      <w:r>
-        <w:rPr>
-          <w:i/>
-        </w:rPr>
-        <w:t xml:space="preserve"> on Ebright road</w:t>
-      </w:r>
-      <w:r>
-        <w:rPr>
-          <w:i/>
-        </w:rPr>
-        <w:t>)</w:t>
-      </w:r>
-      <w:r>
-        <w:t xml:space="preserve"> </w:t>
-      </w:r>
-      <w:r>
-        <w:t xml:space="preserve">instead of </w:t>
-      </w:r>
-      <w:r>
-        <w:t>“THIS horizontal control mark denotes</w:t>
-      </w:r>
-      <w:r>
-        <w:t>”.  Am I right, or am I right?</w:t>
-      </w:r>
-      <w:r>
-        <w:t xml:space="preserve"> </w:t>
-      </w:r>
-    </w:p>
-    <w:p>
-      <w:r>
-        <w:t xml:space="preserve">Alright back to my experience at Ebright Azimuth (as we like to call it). Well, first more background. Before my trip I had studied both World and US topographical maps of the area, and found the World topo marked a spot at 450 vertical feet in the mobile home park located about </w:t>
-      </w:r>
-      <w:r>
-        <w:t>4</w:t>
-      </w:r>
-      <w:r>
-        <w:t>00</w:t>
-      </w:r>
-      <w:r>
-        <w:t xml:space="preserve"> feet west of the Ebright Road azimuth disk. </w:t>
-      </w:r>
-      <w:r>
-        <w:t xml:space="preserve">Comparably </w:t>
-      </w:r>
-      <w:r>
-        <w:t>the US topo</w:t>
-      </w:r>
-      <w:r>
-        <w:t xml:space="preserve"> map </w:t>
-      </w:r>
-      <w:r>
-        <w:t xml:space="preserve">contains a contour line of 450 feet extending across both Sulky and Alpha roads in the mobile home park.  According to the World topo the 450 foot elevation spot is located on the south side of the second trailer on the east side of Sulky Road.  I’d also read a theory claiming there is an elevation benchmark buried under one of the trailer homes. </w:t>
-      </w:r>
-    </w:p>
-    <w:p>
-      <w:r>
-        <w:t xml:space="preserve">Having </w:t>
-      </w:r>
-      <w:r>
-        <w:t>taken photos of t</w:t>
-      </w:r>
-      <w:r>
-        <w:t xml:space="preserve">he blue sign, and </w:t>
-      </w:r>
-      <w:r>
-        <w:t xml:space="preserve">having located </w:t>
-      </w:r>
-      <w:r>
-        <w:t>the azimuth mark, next</w:t>
-      </w:r>
-      <w:r>
-        <w:t xml:space="preserve"> -</w:t>
-      </w:r>
-      <w:r>
-        <w:t xml:space="preserve"> out of curiosity</w:t>
-      </w:r>
-      <w:r>
-        <w:t>-</w:t>
-      </w:r>
-      <w:r>
-        <w:t xml:space="preserve"> </w:t>
-      </w:r>
-      <w:r>
-        <w:t xml:space="preserve">I </w:t>
-      </w:r>
-      <w:r>
-        <w:t>wandered down Turf Road into the trailer park.  From Turf Road I turned down Sulky Road, and from the street I took a photograph of the second trailer, wondering if a bench</w:t>
-      </w:r>
-      <w:r>
-        <w:t xml:space="preserve"> </w:t>
-      </w:r>
-      <w:r>
-        <w:t xml:space="preserve">mark had been (or still </w:t>
-      </w:r>
-      <w:r>
-        <w:t>is</w:t>
-      </w:r>
-      <w:r>
-        <w:t>) located under it.</w:t>
-      </w:r>
-      <w:r>
-        <w:t xml:space="preserve"> For good measure I next made my way to the end of Alpha Road, figuring in the process I had crossed the 450 foot contour as shown on US top</w:t>
-      </w:r>
-      <w:r>
-        <w:t>o</w:t>
-      </w:r>
-      <w:r>
-        <w:t xml:space="preserve"> maps.  With that out of the way my next hope was to locate a person by the name of </w:t>
-      </w:r>
-      <w:r>
-        <w:t xml:space="preserve">Doreen </w:t>
-      </w:r>
-      <w:proofErr w:type="spellStart"/>
-      <w:r>
-        <w:t>Kupchick</w:t>
-      </w:r>
-      <w:proofErr w:type="spellEnd"/>
-      <w:r>
-        <w:t>.</w:t>
-      </w:r>
-    </w:p>
-    <w:p>
-      <w:pPr>
-        <w:rPr>
-          <w:b/>
-          <w:color w:val="FF0000"/>
-        </w:rPr>
-      </w:pPr>
-      <w:r>
-        <w:t>Ebright Azimuth and Doreen go hand in hand, she was instrumental in preserving the survey disk on Ebright Road when it was cemented over, plus she keeps a highpoint log book at her home.  Returning to the vicinity of my rental car I made an educated guess and knock</w:t>
-      </w:r>
-      <w:r>
-        <w:t>ed</w:t>
-      </w:r>
-      <w:r>
-        <w:t xml:space="preserve"> on the door of what I hoped belonged to her. Fortune was with me, as not only did I get the right door, but she was home. </w:t>
-      </w:r>
-      <w:r>
-        <w:t xml:space="preserve">Through </w:t>
-      </w:r>
-      <w:r>
-        <w:t xml:space="preserve">my COVID mask </w:t>
-      </w:r>
-      <w:r>
-        <w:t xml:space="preserve">I </w:t>
-      </w:r>
-      <w:r>
-        <w:t>explain</w:t>
-      </w:r>
-      <w:r>
-        <w:t>ed</w:t>
-      </w:r>
-      <w:r>
-        <w:t xml:space="preserve"> what I was doing, and I asked to sign her highpoint log book.  She asked if I had visited the </w:t>
-      </w:r>
-      <w:r>
-        <w:t xml:space="preserve">blue </w:t>
-      </w:r>
-      <w:r>
-        <w:t xml:space="preserve">sign and survey monument on Ebright Road, and when I said I had she said she would get the book ready but suggested that in the mean time I should head over to a second survey monument disk on Winterset road. </w:t>
-      </w:r>
-    </w:p>
-    <w:p>
-      <w:r>
-        <w:t xml:space="preserve">Winterset road seems to be the </w:t>
-      </w:r>
-      <w:r>
-        <w:t>Pennsylvania-Delaware border</w:t>
-      </w:r>
-      <w:r>
-        <w:t>.  I located the survey marker there</w:t>
-      </w:r>
-      <w:r>
-        <w:t xml:space="preserve"> with no trouble as it is mounted</w:t>
-      </w:r>
-      <w:r>
-        <w:t xml:space="preserve"> on a concrete base sticking about a foot or more above the ground</w:t>
-      </w:r>
-      <w:r>
-        <w:t xml:space="preserve"> at the curb</w:t>
-      </w:r>
-      <w:r>
-        <w:t xml:space="preserve"> in front of the old Winterset farm house, and across the street from the old Winterset ice house</w:t>
-      </w:r>
-      <w:r>
-        <w:t xml:space="preserve">.  </w:t>
-      </w:r>
-      <w:r>
-        <w:t>Turns out it too is</w:t>
-      </w:r>
-      <w:r>
-        <w:t xml:space="preserve"> also is a reference mark, as it is factory stamped with an arrow</w:t>
-      </w:r>
-      <w:r>
-        <w:t xml:space="preserve">. </w:t>
-      </w:r>
-      <w:r>
-        <w:t xml:space="preserve">Well that was good enough for me.  I didn’t think about any primary station it could be pointing to, in fact I didn’t even look too closely at which direction the arrow points.  I have had to look at my photos of it to determine that it points basically to the west.  </w:t>
-      </w:r>
-    </w:p>
-    <w:p>
-      <w:r>
-        <w:t>Okay, f</w:t>
-      </w:r>
-      <w:r>
-        <w:t>ollowin</w:t>
-      </w:r>
-      <w:r>
-        <w:t xml:space="preserve">g the jaunt to the Pennsylvania-Delaware border I returned, as instructed, to sign the log.  After doing so, Doreen gave me some literature about Ebright Azimuth.  One of the articles explained how a Paul </w:t>
-      </w:r>
-      <w:proofErr w:type="spellStart"/>
-      <w:r>
-        <w:t>Zunwalt</w:t>
-      </w:r>
-      <w:proofErr w:type="spellEnd"/>
-      <w:r>
-        <w:t xml:space="preserve"> surveyed the area and found a spot on the north of Turf Road at the first trailer measuring 450.85 feet above sea level.  However, he felt it was manmade and not natural. Paul also lists what he calls the “Ebright Azimuth benchmark” at 447.85 feet – which I am assuming is the Ebright Road Azimuth Mark we have talked so much about.  Another article by </w:t>
-      </w:r>
-      <w:r>
-        <w:t xml:space="preserve">Don </w:t>
-      </w:r>
-      <w:proofErr w:type="spellStart"/>
-      <w:r>
-        <w:t>Kjelleren</w:t>
-      </w:r>
-      <w:proofErr w:type="spellEnd"/>
-      <w:r>
-        <w:t xml:space="preserve"> explained, and </w:t>
-      </w:r>
-      <w:r>
-        <w:lastRenderedPageBreak/>
-        <w:t xml:space="preserve">debunked eight of nine claimed Delaware highpoints around Ebright Road and concluded a 447.85 foot spot </w:t>
-      </w:r>
-      <w:r>
-        <w:rPr>
-          <w:highlight w:val="yellow"/>
-        </w:rPr>
-        <w:t xml:space="preserve">(apparently </w:t>
-      </w:r>
-      <w:r>
-        <w:rPr>
-          <w:strike/>
-          <w:highlight w:val="yellow"/>
-        </w:rPr>
-        <w:t>192' west of the sign by Ebright Road</w:t>
-      </w:r>
-      <w:r>
-        <w:rPr>
-          <w:strike/>
-          <w:highlight w:val="yellow"/>
-        </w:rPr>
-        <w:t xml:space="preserve"> see </w:t>
-      </w:r>
-      <w:proofErr w:type="spellStart"/>
-      <w:r>
-        <w:rPr>
-          <w:strike/>
-          <w:highlight w:val="yellow"/>
-        </w:rPr>
-        <w:t>striked</w:t>
-      </w:r>
-      <w:proofErr w:type="spellEnd"/>
-      <w:r>
-        <w:rPr>
-          <w:strike/>
-          <w:highlight w:val="yellow"/>
-        </w:rPr>
-        <w:t xml:space="preserve"> out paragraph below</w:t>
-      </w:r>
-      <w:r>
-        <w:rPr>
-          <w:strike/>
-          <w:highlight w:val="yellow"/>
-        </w:rPr>
-        <w:t xml:space="preserve"> </w:t>
-      </w:r>
-      <w:r>
-        <w:rPr>
-          <w:highlight w:val="yellow"/>
-        </w:rPr>
-        <w:t>presumable at or near the Ebright Road Reference Mark)</w:t>
-      </w:r>
-      <w:r>
-        <w:t xml:space="preserve"> is the highest natural spot. </w:t>
-      </w:r>
-      <w:r>
-        <w:rPr>
-          <w:b/>
-          <w:strike/>
-          <w:color w:val="FF0000"/>
-        </w:rPr>
-        <w:t>Neither Paul nor Don mentioned the spot under the pavement listed on the NGS Data Sheet near Winterset Road, as perhaps its elevation is much lower</w:t>
-      </w:r>
-      <w:r>
-        <w:t>.</w:t>
+        <w:t xml:space="preserve"> is the highest natural spot.</w:t>
       </w:r>
       <w:r>
         <w:t xml:space="preserve"> </w:t>
@@ -3917,40 +3885,10 @@
       <w:r>
         <w:t xml:space="preserve"> me curious.  </w:t>
       </w:r>
-      <w:r>
-        <w:rPr>
-          <w:b/>
-          <w:color w:val="FF0000"/>
-        </w:rPr>
-        <w:t>Okay, we are getting closer to explain</w:t>
-      </w:r>
-      <w:r>
-        <w:rPr>
-          <w:b/>
-          <w:color w:val="FF0000"/>
-        </w:rPr>
-        <w:t>ing</w:t>
-      </w:r>
-      <w:r>
-        <w:rPr>
-          <w:b/>
-          <w:color w:val="FF0000"/>
-        </w:rPr>
-        <w:t xml:space="preserve"> where</w:t>
-      </w:r>
-      <w:r>
-        <w:rPr>
-          <w:b/>
-          <w:color w:val="FF0000"/>
-        </w:rPr>
-        <w:t xml:space="preserve"> the</w:t>
-      </w:r>
-      <w:r>
-        <w:rPr>
-          <w:b/>
-          <w:color w:val="FF0000"/>
-        </w:rPr>
-        <w:t xml:space="preserve"> horizontal control station is. Exciting isn’t it?</w:t>
+    </w:p>
+    <w:p>
+      <w:r>
+        <w:t>Okay, we are getting closer to explaining where the horizontal control station is. Exciting isn’t it?</w:t>
       </w:r>
     </w:p>
     <w:p>
@@ -3975,11 +3913,11 @@
       <w:r>
         <w:t xml:space="preserve">e.  Feel free to check it out at </w:t>
       </w:r>
-      <w:hyperlink r:id="rId6" w:history="1">
+      <w:hyperlink r:id="rId5" w:history="1">
         <w:r>
           <w:rPr>
             <w:rStyle w:val="Hyperlink"/>
-            <w:color w:val="FF0000"/>
+            <w:color w:val="auto"/>
           </w:rPr>
           <w:t>https://www.ngs.noaa.gov/cgi-bin/ds_mark.prl?PidBox=JU3626</w:t>
         </w:r>
@@ -3987,172 +3925,145 @@
       <w:r>
         <w:rPr>
           <w:rStyle w:val="Hyperlink"/>
+          <w:color w:val="auto"/>
+        </w:rPr>
+        <w:t xml:space="preserve">.   </w:t>
+      </w:r>
+    </w:p>
+    <w:p>
+      <w:r>
+        <w:t xml:space="preserve">The first thing I noticed </w:t>
+      </w:r>
+      <w:r>
+        <w:t>was the designation (aka name) is “Ebright” and not “Ebright Azimuth</w:t>
+      </w:r>
+      <w:r>
+        <w:t xml:space="preserve">” – </w:t>
+      </w:r>
+      <w:proofErr w:type="spellStart"/>
+      <w:r>
+        <w:t>haha</w:t>
+      </w:r>
+      <w:proofErr w:type="spellEnd"/>
+      <w:r>
+        <w:t xml:space="preserve"> more “proof” for</w:t>
+      </w:r>
+      <w:r>
+        <w:t xml:space="preserve"> my </w:t>
+      </w:r>
+      <w:r>
+        <w:t xml:space="preserve">theory that in the beginning </w:t>
+      </w:r>
+      <w:r>
+        <w:t>the area was simply called Ebright.</w:t>
+      </w:r>
+      <w:r>
+        <w:t xml:space="preserve"> </w:t>
+      </w:r>
+      <w:r>
+        <w:t xml:space="preserve">The next thing that shocked me was the listed position of the Ebright station given as </w:t>
+      </w:r>
+      <w:r>
+        <w:t>“</w:t>
+      </w:r>
+      <w:r>
+        <w:t>39 50 13.86151(N) 075 31 19.55007(W)</w:t>
+      </w:r>
+      <w:r>
+        <w:t xml:space="preserve">” (or in </w:t>
+      </w:r>
+      <w:r>
+        <w:t xml:space="preserve">decimal “39.83718, -75.52208”) – which is not the location of </w:t>
+      </w:r>
+      <w:r>
+        <w:t xml:space="preserve">either the blue sign </w:t>
+      </w:r>
+      <w:r>
+        <w:t>or the Ebright Road azimuth mark.  So where the heck is it?  Oh, it</w:t>
+      </w:r>
+      <w:r>
+        <w:t>’s</w:t>
+      </w:r>
+      <w:r>
+        <w:t xml:space="preserve"> just 30 meters or so, at about 250 degrees (aka west) from the Winterset Road Reference Mark.  That has to be legit right? Not only is it listed on an official datasheet, but the math from the reference mark works</w:t>
+      </w:r>
+      <w:r>
+        <w:t xml:space="preserve"> </w:t>
+      </w:r>
+      <w:r>
+        <w:t xml:space="preserve">dreamily! </w:t>
+      </w:r>
+      <w:r>
+        <w:t xml:space="preserve"> Mother lode, man, </w:t>
+      </w:r>
+      <w:r>
+        <w:rPr>
+          <w:b/>
+        </w:rPr>
+        <w:t>I found the O.G horizontal control station, which no one else seems to know about</w:t>
+      </w:r>
+      <w:r>
+        <w:t>.</w:t>
+      </w:r>
+      <w:r>
+        <w:rPr>
+          <w:b/>
           <w:color w:val="FF0000"/>
         </w:rPr>
-        <w:t xml:space="preserve">.   </w:t>
-      </w:r>
-    </w:p>
-    <w:p>
-      <w:r>
-        <w:t xml:space="preserve">The first thing I noticed </w:t>
-      </w:r>
-      <w:r>
-        <w:t>was the designation (aka name) is “Ebright” and not “Ebright Azimuth</w:t>
-      </w:r>
-      <w:r>
-        <w:t xml:space="preserve">” – </w:t>
+        <w:t xml:space="preserve"> </w:t>
+      </w:r>
+      <w:r>
+        <w:t xml:space="preserve"> </w:t>
+      </w:r>
+    </w:p>
+    <w:p>
+      <w:r>
+        <w:t>Reading down the datasheet some more, I next discover</w:t>
+      </w:r>
+      <w:r>
+        <w:t>ed</w:t>
+      </w:r>
+      <w:r>
+        <w:t xml:space="preserve"> </w:t>
+      </w:r>
+      <w:r>
+        <w:t>the following</w:t>
+      </w:r>
+      <w:r>
+        <w:t xml:space="preserve"> under the 2015 section, “measurements for the station mark fell under the pavement of a paved parking area.  Reference marks 1 and 3 and the azimuth mark were recovered in good condition.  Reference mark 1 is set in the top of a concrete post which projects about 20 inches (51 cm) above the surface of the ground.”  Hot dignity </w:t>
+      </w:r>
+      <w:r>
+        <w:t>damn that</w:t>
+      </w:r>
+      <w:r>
+        <w:t xml:space="preserve"> proves</w:t>
+      </w:r>
+      <w:r>
+        <w:t xml:space="preserve"> the </w:t>
+      </w:r>
+      <w:r>
+        <w:t>two survey disks I found where the Azimuth Mark on Ebright Road, and Reference Mark 1 on Winterset Road.</w:t>
+      </w:r>
+      <w:r>
+        <w:t xml:space="preserve">  Let’s say that again Azimuth Mark on Ebright Road – not bench mark, not horizontal control, not reference mark, but Azimuth Mark.  So I’m right, the wor</w:t>
+      </w:r>
+      <w:r>
+        <w:t>d</w:t>
+      </w:r>
+      <w:r>
+        <w:t xml:space="preserve"> “Azimuth” was added to the Ebright Road disk by a conscientious surveyor!  </w:t>
+      </w:r>
+    </w:p>
+    <w:p>
+      <w:r>
+        <w:t xml:space="preserve">But wait a minute, isn’t there a </w:t>
       </w:r>
       <w:proofErr w:type="spellStart"/>
       <w:r>
-        <w:t>haha</w:t>
+        <w:t>gotcha</w:t>
       </w:r>
       <w:proofErr w:type="spellEnd"/>
       <w:r>
-        <w:t xml:space="preserve"> more “proof” for</w:t>
-      </w:r>
-      <w:r>
-        <w:t xml:space="preserve"> my theory that in the beginning of time the area was simply called Ebright.</w:t>
-      </w:r>
-      <w:r>
-        <w:t xml:space="preserve"> </w:t>
-      </w:r>
-      <w:r>
-        <w:t xml:space="preserve">The next thing that shocked me was the listed position of the Ebright station given as </w:t>
-      </w:r>
-      <w:r>
-        <w:t>“</w:t>
-      </w:r>
-      <w:r>
-        <w:t>39 50 13.86151(N) 075 31 19.55007(W)</w:t>
-      </w:r>
-      <w:r>
-        <w:t xml:space="preserve">” (or in </w:t>
-      </w:r>
-      <w:r>
-        <w:t xml:space="preserve">decimal “39.83718, -75.52208”) – which is not the location of </w:t>
-      </w:r>
-      <w:r>
-        <w:t xml:space="preserve">either the blue sign </w:t>
-      </w:r>
-      <w:r>
-        <w:t xml:space="preserve">or the Ebright Road azimuth mark.  So where the heck is it?  Oh, it just 30 meters or so, at about 250 degrees (aka west) from the </w:t>
-      </w:r>
-      <w:r>
-        <w:t>Winterset Road Reference Mark</w:t>
-      </w:r>
-      <w:r>
-        <w:t>.  That has to be legit right? Not only is it listed on an official datasheet, but the math from the reference mark works</w:t>
-      </w:r>
-      <w:r>
-        <w:t xml:space="preserve"> </w:t>
-      </w:r>
-      <w:r>
-        <w:t xml:space="preserve">dreamily! </w:t>
-      </w:r>
-      <w:r>
-        <w:t xml:space="preserve"> Mother lode, man, I found</w:t>
-      </w:r>
-      <w:r>
-        <w:t xml:space="preserve"> the </w:t>
-      </w:r>
-      <w:r>
-        <w:rPr>
-          <w:b/>
-          <w:color w:val="FF0000"/>
-        </w:rPr>
-        <w:t>O.G</w:t>
-      </w:r>
-      <w:r>
-        <w:rPr>
-          <w:color w:val="FF0000"/>
-        </w:rPr>
-        <w:t xml:space="preserve"> </w:t>
-      </w:r>
-      <w:r>
-        <w:rPr>
-          <w:b/>
-          <w:color w:val="FF0000"/>
-        </w:rPr>
-        <w:t>horizontal control station</w:t>
-      </w:r>
-      <w:r>
-        <w:rPr>
-          <w:b/>
-          <w:color w:val="FF0000"/>
-        </w:rPr>
-        <w:t>, which no one else seems to know about</w:t>
-      </w:r>
-      <w:r>
-        <w:rPr>
-          <w:b/>
-          <w:color w:val="FF0000"/>
-        </w:rPr>
-        <w:t xml:space="preserve">. </w:t>
-      </w:r>
-      <w:r>
-        <w:t xml:space="preserve"> </w:t>
-      </w:r>
-    </w:p>
-    <w:p>
-      <w:r>
-        <w:t>Reading down the datasheet some more, I next discover</w:t>
-      </w:r>
-      <w:r>
-        <w:t>ed</w:t>
-      </w:r>
-      <w:r>
-        <w:t xml:space="preserve"> this under the</w:t>
-      </w:r>
-      <w:r>
-        <w:t xml:space="preserve"> 2015 section, “</w:t>
-      </w:r>
-      <w:r>
-        <w:t>measurements for the station mark fell under the pavement of a paved parking area.  Reference marks 1 and 3 and the azimuth mark were recovered in good condition.  Reference mark 1 is set in the top of a concrete post which projects about 20 inches (51 cm) above the surface of the ground</w:t>
-      </w:r>
-      <w:r>
-        <w:t xml:space="preserve">.”  </w:t>
-      </w:r>
-      <w:r>
-        <w:t xml:space="preserve">Hot dignity </w:t>
-      </w:r>
-      <w:r>
-        <w:t>damn that</w:t>
-      </w:r>
-      <w:r>
-        <w:t xml:space="preserve"> proves</w:t>
-      </w:r>
-      <w:r>
-        <w:t xml:space="preserve"> the </w:t>
-      </w:r>
-      <w:r>
-        <w:t>two survey disks I found where the Azimuth Mark on Ebright Road, and Reference Mark 1 on Winterset Road.</w:t>
-      </w:r>
-      <w:r>
-        <w:t xml:space="preserve">  Let’s say that again </w:t>
-      </w:r>
-      <w:r>
-        <w:t>Azimuth Mark on Ebright Road</w:t>
-      </w:r>
-      <w:r>
-        <w:t xml:space="preserve"> – not bench mark, not horizontal control, not reference mark, but Azimuth Mark.  So I’m right, the wor</w:t>
-      </w:r>
-      <w:r>
-        <w:t>d</w:t>
-      </w:r>
-      <w:r>
-        <w:t xml:space="preserve"> “Azimuth” was added to the Ebright Road disk by a conscientious surveyor!  </w:t>
-      </w:r>
-    </w:p>
-    <w:p>
-      <w:r>
-        <w:t xml:space="preserve">But wait a minute, isn’t there a </w:t>
-      </w:r>
-      <w:proofErr w:type="spellStart"/>
-      <w:r>
-        <w:t>gotcha</w:t>
-      </w:r>
-      <w:proofErr w:type="spellEnd"/>
-      <w:r>
         <w:t xml:space="preserve">? </w:t>
       </w:r>
       <w:r>
@@ -4162,39 +4073,13 @@
         <w:t xml:space="preserve">Didn’t I say earlier </w:t>
       </w:r>
       <w:r>
-        <w:t>“</w:t>
-      </w:r>
-      <w:r>
-        <w:t>the arrow on the disk</w:t>
-      </w:r>
-      <w:r>
-        <w:t xml:space="preserve"> </w:t>
-      </w:r>
-      <w:r>
-        <w:t>we have been talking about</w:t>
-      </w:r>
-      <w:r>
-        <w:t xml:space="preserve"> </w:t>
-      </w:r>
-      <w:r>
-        <w:t xml:space="preserve">[Ebright Road </w:t>
-      </w:r>
-      <w:proofErr w:type="gramStart"/>
-      <w:r>
-        <w:t>disk, that</w:t>
-      </w:r>
-      <w:proofErr w:type="gramEnd"/>
-      <w:r>
-        <w:t xml:space="preserve"> is] points perpendicular to Ebright Road in a more or less </w:t>
+        <w:t xml:space="preserve">“the arrow on the disk we have been talking about points perpendicular to Ebright Road in a more or less </w:t>
       </w:r>
       <w:r>
         <w:t xml:space="preserve">westerly </w:t>
       </w:r>
       <w:r>
-        <w:t>direction</w:t>
-      </w:r>
-      <w:r>
-        <w:t>?” And didn’t you kind of think, like I did, that the arrow pointed toward Sulky Road</w:t>
+        <w:t>direction?” And didn’t you kind of think, like I did, that the arrow pointed toward Sulky Road</w:t>
       </w:r>
       <w:r>
         <w:t>?</w:t>
@@ -4242,16 +4127,12 @@
         <w:t xml:space="preserve"> I’m certain that they do.  </w:t>
       </w:r>
       <w:r>
-        <w:rPr>
-          <w:b/>
+        <w:t>Everything from the datasheet makes that clear.</w:t>
+      </w:r>
+      <w:r>
+        <w:rPr>
           <w:color w:val="FFC000"/>
         </w:rPr>
-        <w:t>Everything from the datasheet makes that clear.</w:t>
-      </w:r>
-      <w:r>
-        <w:rPr>
-          <w:color w:val="FFC000"/>
-        </w:rPr>
         <w:t xml:space="preserve"> </w:t>
       </w:r>
       <w:r>
@@ -4261,31 +4142,7 @@
         <w:t xml:space="preserve">if the Ebright Azimuth is actually pointing at </w:t>
       </w:r>
       <w:r>
-        <w:rPr>
-          <w:b/>
-          <w:color w:val="FF0000"/>
-        </w:rPr>
-        <w:t>30</w:t>
-      </w:r>
-      <w:r>
-        <w:rPr>
-          <w:b/>
-          <w:color w:val="FF0000"/>
-        </w:rPr>
-        <w:t>0</w:t>
-      </w:r>
-      <w:r>
-        <w:rPr>
-          <w:b/>
-          <w:color w:val="FF0000"/>
-        </w:rPr>
-        <w:t xml:space="preserve"> degrees</w:t>
-      </w:r>
-      <w:r>
-        <w:rPr>
-          <w:color w:val="FF0000"/>
-        </w:rPr>
-        <w:t xml:space="preserve"> </w:t>
+        <w:t xml:space="preserve">300 degrees </w:t>
       </w:r>
       <w:r>
         <w:t xml:space="preserve">it too </w:t>
@@ -4312,80 +4169,50 @@
         <w:t>, at a separate location</w:t>
       </w:r>
       <w:r>
-        <w:t>.  After all 300 degrees is</w:t>
-      </w:r>
-      <w:r>
-        <w:t xml:space="preserve"> only 30 degrees north of west.</w:t>
-      </w:r>
-      <w:r>
-        <w:t xml:space="preserve">  </w:t>
-      </w:r>
-      <w:r>
-        <w:t>Also, so</w:t>
-      </w:r>
-      <w:r>
-        <w:t xml:space="preserve"> too does the Sulky Road point feel west of the Ebright Road disk, and that is because it is 271 degrees.</w:t>
-      </w:r>
-      <w:r>
-        <w:t xml:space="preserve"> </w:t>
-      </w:r>
-      <w:r>
-        <w:t xml:space="preserve">Furthermore, the NGS Data Sheet position is between the US Topographical map 440 and 450 foot contour lines – </w:t>
-      </w:r>
-      <w:r>
-        <w:rPr>
-          <w:b/>
-          <w:color w:val="FF0000"/>
-        </w:rPr>
-        <w:t xml:space="preserve">meaning it could </w:t>
-      </w:r>
-      <w:r>
-        <w:rPr>
-          <w:b/>
-          <w:color w:val="FF0000"/>
-        </w:rPr>
-        <w:t xml:space="preserve">be at 447.85 feet – but it’s probably not, as </w:t>
-      </w:r>
-      <w:r>
-        <w:rPr>
-          <w:b/>
-          <w:color w:val="FF0000"/>
-        </w:rPr>
-        <w:t>I will</w:t>
-      </w:r>
-      <w:r>
-        <w:rPr>
-          <w:b/>
-          <w:color w:val="FF0000"/>
-        </w:rPr>
-        <w:t xml:space="preserve"> mention later on</w:t>
-      </w:r>
-      <w:r>
-        <w:rPr>
-          <w:b/>
-          <w:color w:val="FF0000"/>
-        </w:rPr>
-        <w:t>, and also</w:t>
-      </w:r>
-      <w:r>
-        <w:rPr>
-          <w:b/>
-          <w:color w:val="FF0000"/>
-        </w:rPr>
-        <w:t xml:space="preserve"> notice</w:t>
-      </w:r>
-      <w:r>
-        <w:t xml:space="preserve"> the NGS Data Sheet does not list an elevation.</w:t>
+        <w:t xml:space="preserve">.  </w:t>
+      </w:r>
+      <w:r>
+        <w:t>Furthermore, the NGS Data Sheet position is between the US Topographical map 440 and 450 foot contour lines – meaning it could be at 447.85 feet</w:t>
+      </w:r>
+      <w:r>
+        <w:t>, even if it has been paved over</w:t>
+      </w:r>
+      <w:r>
+        <w:t>.</w:t>
+      </w:r>
+      <w:r>
+        <w:t xml:space="preserve"> Keep in mind though </w:t>
+      </w:r>
+      <w:r>
+        <w:t>the NGS Data S</w:t>
+      </w:r>
+      <w:r>
+        <w:t>heet does not list an elevation</w:t>
+      </w:r>
+      <w:r>
+        <w:t xml:space="preserve"> so maybe an elevation was never associated with this </w:t>
+      </w:r>
+      <w:r>
+        <w:t>primary</w:t>
+      </w:r>
+      <w:r>
+        <w:t xml:space="preserve"> mark</w:t>
+      </w:r>
+      <w:r>
+        <w:t>.</w:t>
       </w:r>
     </w:p>
     <w:p/>
     <w:p/>
     <w:p>
       <w:r>
-        <w:t xml:space="preserve">I don’t know why you wouldn’t but, in case you still don’t believe me that the Ebright Road disk is an azimuth mark, then consider this.  </w:t>
-      </w:r>
-      <w:r>
-        <w:t>Additionally along the 30</w:t>
+        <w:t xml:space="preserve">I don’t know why you wouldn’t but in case you still don’t believe me that the Ebright Road disk is an azimuth mark, then consider this.  </w:t>
+      </w:r>
+      <w:r>
+        <w:t>A</w:t>
+      </w:r>
+      <w:r>
+        <w:t>long the 30</w:t>
       </w:r>
       <w:r>
         <w:t>0</w:t>
@@ -4394,7 +4221,13 @@
         <w:t xml:space="preserve"> degree line</w:t>
       </w:r>
       <w:r>
-        <w:t xml:space="preserve">, from the Ebright Road disk to the O.G horizontal control (what I have also called the mother </w:t>
+        <w:t>,</w:t>
+      </w:r>
+      <w:r>
+        <w:t xml:space="preserve"> which is about 0.2 miles long,</w:t>
+      </w:r>
+      <w:r>
+        <w:t xml:space="preserve"> from the Ebright Road disk to the O.G horizontal control (what I have also called the mother </w:t>
       </w:r>
       <w:r>
         <w:t>lode</w:t>
@@ -4403,103 +4236,461 @@
         <w:t xml:space="preserve">) </w:t>
       </w:r>
       <w:r>
-        <w:t xml:space="preserve"> are ten or more mobile homes</w:t>
-      </w:r>
-      <w:r>
-        <w:t>, and the NGS Data Sheet states under a 1979 entry “</w:t>
-      </w:r>
-      <w:r>
-        <w:t>the azimuth mark is no longer visible from the ground, there are several mobile homes on the line</w:t>
+        <w:t>are ten or more mobile homes</w:t>
+      </w:r>
+      <w:r>
+        <w:t xml:space="preserve">, and the NGS Data Sheet states under a 1979 entry “the azimuth mark is no longer visible from the ground, there are several mobile homes on the line.”  </w:t>
+      </w:r>
+    </w:p>
+    <w:p>
+      <w:r>
+        <w:t xml:space="preserve">You know what else supports my assumptions? The </w:t>
+      </w:r>
+      <w:r>
+        <w:t>196</w:t>
+      </w:r>
+      <w:r>
+        <w:t xml:space="preserve">0 directions found on the </w:t>
+      </w:r>
+      <w:r>
+        <w:t>data sheet to the primary station</w:t>
+      </w:r>
+      <w:r>
+        <w:t>, as they state “</w:t>
+      </w:r>
+      <w:r>
+        <w:t xml:space="preserve">Go east on </w:t>
+      </w:r>
+      <w:proofErr w:type="spellStart"/>
+      <w:r>
+        <w:t>Naamans</w:t>
+      </w:r>
+      <w:proofErr w:type="spellEnd"/>
+      <w:r>
+        <w:t xml:space="preserve"> road for 1.0 mile to Ebright Road left.  Turn left on Ebright Road and go 0.6 mile to side road left leading to trailer court and AZIMUTH MARK on the left.  Continue 0.05 mile to private driveway left leading to Mr. Merchants home.  Turn left and go 0.1 mile to the south side of Mr. Merchants home and [the] station</w:t>
       </w:r>
       <w:r>
         <w:t xml:space="preserve">.”  </w:t>
       </w:r>
-      <w:r>
-        <w:t xml:space="preserve">That line, about 0.2 miles long, </w:t>
-      </w:r>
-      <w:r>
-        <w:t xml:space="preserve">is </w:t>
-      </w:r>
-      <w:r>
-        <w:t xml:space="preserve">definitely long enough </w:t>
-      </w:r>
-      <w:r>
-        <w:t>for</w:t>
-      </w:r>
-      <w:r>
-        <w:t xml:space="preserve"> the Ebright Road disk </w:t>
-      </w:r>
-      <w:r>
-        <w:t xml:space="preserve">to </w:t>
-      </w:r>
-      <w:r>
-        <w:t>qualif</w:t>
-      </w:r>
-      <w:r>
-        <w:t>y</w:t>
-      </w:r>
-      <w:r>
-        <w:t xml:space="preserve"> as a long reference mark.</w:t>
-      </w:r>
-    </w:p>
-    <w:p>
-      <w:r>
-        <w:t xml:space="preserve">You know what else supports my assumptions? The </w:t>
-      </w:r>
-      <w:r>
-        <w:t>1960 directions to the</w:t>
-      </w:r>
-      <w:r>
-        <w:t xml:space="preserve"> found on the data sheet to the primary station</w:t>
-      </w:r>
-      <w:r>
-        <w:t>, as they state “</w:t>
-      </w:r>
-      <w:r>
-        <w:t xml:space="preserve">Go east on </w:t>
+    </w:p>
+    <w:p>
+      <w:r>
+        <w:t>Okay, so we have summed most of it up, we are just a little shaky still on the elevations.  Are you asking “</w:t>
+      </w:r>
+      <w:r>
+        <w:t>why do topographical</w:t>
+      </w:r>
+      <w:r>
+        <w:t xml:space="preserve"> maps include elevations of 450 feet, if the highest</w:t>
+      </w:r>
+      <w:r>
+        <w:t xml:space="preserve"> natural</w:t>
+      </w:r>
+      <w:r>
+        <w:t xml:space="preserve"> point is 447.85 feet?</w:t>
+      </w:r>
+      <w:r>
+        <w:t>”</w:t>
+      </w:r>
+      <w:r>
+        <w:t xml:space="preserve">  </w:t>
+      </w:r>
+      <w:r>
+        <w:t>If you aren’t, you should be.  Here is the answer, f</w:t>
+      </w:r>
+      <w:r>
+        <w:t xml:space="preserve">irst of all no one official has said the highest </w:t>
+      </w:r>
+      <w:r>
+        <w:t>natural point is at 447.85 feet, what the blue sign says is “</w:t>
+      </w:r>
+      <w:r>
+        <w:t>This horizontal control mark denotes an elevation of 447.85 feet above sea level</w:t>
+      </w:r>
+      <w:r>
+        <w:t xml:space="preserve">… </w:t>
+      </w:r>
+      <w:r>
+        <w:t>this bench mark monument is in the vicinity of the highest natural elevation in the state</w:t>
+      </w:r>
+      <w:r>
+        <w:t xml:space="preserve">”. </w:t>
+      </w:r>
+      <w:r>
+        <w:t xml:space="preserve"> </w:t>
+      </w:r>
+      <w:r>
+        <w:t>Also ask yourself this “</w:t>
+      </w:r>
+      <w:r>
+        <w:t xml:space="preserve">when </w:t>
+      </w:r>
+      <w:proofErr w:type="gramStart"/>
+      <w:r>
+        <w:t>were the maps</w:t>
+      </w:r>
+      <w:proofErr w:type="gramEnd"/>
+      <w:r>
+        <w:t xml:space="preserve"> last updated</w:t>
+      </w:r>
+      <w:r>
+        <w:t>?” Surely</w:t>
+      </w:r>
+      <w:r>
+        <w:t xml:space="preserve"> since 1933.  Ebright Azimuth is an urban area that has been excavated,</w:t>
+      </w:r>
+      <w:r>
+        <w:t xml:space="preserve"> </w:t>
+      </w:r>
+      <w:r>
+        <w:t>landscaped, and paved.  “</w:t>
       </w:r>
       <w:proofErr w:type="spellStart"/>
       <w:r>
+        <w:t>Ain’t</w:t>
+      </w:r>
+      <w:proofErr w:type="spellEnd"/>
+      <w:r>
+        <w:t xml:space="preserve"> </w:t>
+      </w:r>
+      <w:proofErr w:type="spellStart"/>
+      <w:r>
+        <w:t>nuffin</w:t>
+      </w:r>
+      <w:proofErr w:type="spellEnd"/>
+      <w:r>
+        <w:t xml:space="preserve"> natural about it”</w:t>
+      </w:r>
+      <w:r>
+        <w:t>, I say. In the process of developing the land, back fill has been added (which I have photo proof of), and the elevation has increased to 450 feet.  Also who is to say that the highest</w:t>
+      </w:r>
+      <w:r>
+        <w:t xml:space="preserve"> natural</w:t>
+      </w:r>
+      <w:r>
+        <w:t xml:space="preserve"> point was ever 447.85 feet?  We don’t have a known vertical survey mark for the area</w:t>
+      </w:r>
+      <w:r>
+        <w:t>. Plus</w:t>
+      </w:r>
+      <w:r>
+        <w:t xml:space="preserve"> horizontal marks are set to be visible, not to be on the highest point necessarily</w:t>
+      </w:r>
+      <w:r>
+        <w:t>.  Also recall we don’t have a listed elevation for the primary station under the pavement</w:t>
+      </w:r>
+      <w:r>
+        <w:t xml:space="preserve">. </w:t>
+      </w:r>
+      <w:r>
+        <w:t xml:space="preserve"> </w:t>
+      </w:r>
+      <w:r>
+        <w:t xml:space="preserve">Nevertheless, and </w:t>
+      </w:r>
+      <w:r>
+        <w:t xml:space="preserve">I’m reluctant to admit it, but I think the “mother lode” spot under the pavement, must </w:t>
+      </w:r>
+      <w:r>
+        <w:t>be</w:t>
+      </w:r>
+      <w:r>
+        <w:t xml:space="preserve"> at 447.85 feet where else could that elevation have come from?</w:t>
+      </w:r>
+      <w:r>
+        <w:t xml:space="preserve"> </w:t>
+      </w:r>
+    </w:p>
+    <w:p>
+      <w:r>
+        <w:t xml:space="preserve">So yea as the blue sign states </w:t>
+      </w:r>
+      <w:r>
+        <w:t>“</w:t>
+      </w:r>
+      <w:r>
+        <w:t>i</w:t>
+      </w:r>
+      <w:r>
+        <w:t>n the vicinity of the highest natural elevation” is about as good as can be expected for a residential neighborhood that has been disturbed from its natural condition</w:t>
+      </w:r>
+      <w:r>
+        <w:t xml:space="preserve">.  </w:t>
+      </w:r>
+      <w:r>
+        <w:t>We are left hanging, wondering</w:t>
+      </w:r>
+      <w:r>
+        <w:t xml:space="preserve"> what might have been</w:t>
+      </w:r>
+      <w:r>
+        <w:t xml:space="preserve"> </w:t>
+      </w:r>
+      <w:r>
+        <w:t>the exact highest</w:t>
+      </w:r>
+      <w:r>
+        <w:t xml:space="preserve"> natural</w:t>
+      </w:r>
+      <w:r>
+        <w:t xml:space="preserve"> point</w:t>
+      </w:r>
+      <w:r>
+        <w:t>, which</w:t>
+      </w:r>
+      <w:r>
+        <w:t xml:space="preserve"> clearly no longer exists</w:t>
+      </w:r>
+      <w:r>
+        <w:t>.</w:t>
+      </w:r>
+      <w:r>
+        <w:t xml:space="preserve"> </w:t>
+      </w:r>
+      <w:r>
+        <w:t xml:space="preserve">  I’m going on the record as say</w:t>
+      </w:r>
+      <w:r>
+        <w:t>ing</w:t>
+      </w:r>
+      <w:r>
+        <w:t xml:space="preserve">, </w:t>
+      </w:r>
+      <w:r>
+        <w:t>no one ever thought to locate that spot, and now it is lost forever</w:t>
+      </w:r>
+      <w:r>
+        <w:t>.</w:t>
+      </w:r>
+    </w:p>
+    <w:p>
+      <w:r>
+        <w:t xml:space="preserve">Understandably that is </w:t>
+      </w:r>
+      <w:r>
+        <w:t>why t</w:t>
+      </w:r>
+      <w:r>
+        <w:t>he H</w:t>
+      </w:r>
+      <w:r>
+        <w:t xml:space="preserve">igh </w:t>
+      </w:r>
+      <w:r>
+        <w:t>P</w:t>
+      </w:r>
+      <w:r>
+        <w:t>oint</w:t>
+      </w:r>
+      <w:r>
+        <w:t xml:space="preserve"> </w:t>
+      </w:r>
+      <w:r>
+        <w:t>C</w:t>
+      </w:r>
+      <w:r>
+        <w:t xml:space="preserve">lub recognizes the </w:t>
+      </w:r>
+      <w:r>
+        <w:t xml:space="preserve">blue </w:t>
+      </w:r>
+      <w:r>
+        <w:t xml:space="preserve">sign </w:t>
+      </w:r>
+      <w:r>
+        <w:t>on Ebright R</w:t>
+      </w:r>
+      <w:r>
+        <w:t>oad</w:t>
+      </w:r>
+      <w:r>
+        <w:t xml:space="preserve"> as the highest point of the state</w:t>
+      </w:r>
+      <w:r>
+        <w:t xml:space="preserve"> – there doesn’t seem to be any othe</w:t>
+      </w:r>
+      <w:r>
+        <w:t>r poi</w:t>
+      </w:r>
+      <w:r>
+        <w:t>nt which is clearly more likely</w:t>
+      </w:r>
+      <w:r>
+        <w:t xml:space="preserve"> -</w:t>
+      </w:r>
+      <w:r>
+        <w:t xml:space="preserve"> even if the blue sig</w:t>
+      </w:r>
+      <w:r>
+        <w:t>n</w:t>
+      </w:r>
+      <w:r>
+        <w:t xml:space="preserve"> has been moved from originally being on the east side of Ebright Road, to today being on the west side.</w:t>
+      </w:r>
+      <w:r>
+        <w:t xml:space="preserve"> </w:t>
+      </w:r>
+    </w:p>
+    <w:p>
+      <w:r>
+        <w:t xml:space="preserve">Having reached </w:t>
+      </w:r>
+      <w:r>
+        <w:t>the</w:t>
+      </w:r>
+      <w:r>
+        <w:t xml:space="preserve"> recognized highpoint </w:t>
+      </w:r>
+      <w:r>
+        <w:t>of the</w:t>
+      </w:r>
+      <w:r>
+        <w:t xml:space="preserve"> Blue Sign on </w:t>
+      </w:r>
+      <w:r>
+        <w:t>Ebright Road</w:t>
+      </w:r>
+      <w:r>
+        <w:t>, as well</w:t>
+      </w:r>
+      <w:r>
+        <w:t xml:space="preserve"> </w:t>
+      </w:r>
+      <w:r>
+        <w:t xml:space="preserve">as </w:t>
+      </w:r>
+      <w:r>
+        <w:t>finding</w:t>
+      </w:r>
+      <w:r>
+        <w:t xml:space="preserve"> the</w:t>
+      </w:r>
+      <w:r>
+        <w:t xml:space="preserve"> two visible  reference marks (Ebright Road, and </w:t>
+      </w:r>
+      <w:r>
+        <w:t>Winterset Road</w:t>
+      </w:r>
+      <w:r>
+        <w:t>)</w:t>
+      </w:r>
+      <w:r>
+        <w:t>,</w:t>
+      </w:r>
+      <w:r>
+        <w:t xml:space="preserve"> </w:t>
+      </w:r>
+      <w:r>
+        <w:t xml:space="preserve">and having walked on the 450 </w:t>
+      </w:r>
+      <w:r>
+        <w:t xml:space="preserve">foot </w:t>
+      </w:r>
+      <w:r>
+        <w:t xml:space="preserve">contour found on topo maps I’d say I </w:t>
+      </w:r>
+      <w:r>
+        <w:t>wore</w:t>
+      </w:r>
+      <w:r>
+        <w:t xml:space="preserve"> both my belt and my suspenders in Delaware.  </w:t>
+      </w:r>
+    </w:p>
+    <w:p>
+      <w:r>
+        <w:t>I left the</w:t>
+      </w:r>
+      <w:r>
+        <w:t xml:space="preserve"> area a</w:t>
+      </w:r>
+      <w:r>
+        <w:t>round 3:30 pm</w:t>
+      </w:r>
+      <w:r>
+        <w:t xml:space="preserve"> and </w:t>
+      </w:r>
+      <w:r>
+        <w:t xml:space="preserve">headed south on Ebright Rd to </w:t>
+      </w:r>
+      <w:proofErr w:type="spellStart"/>
+      <w:r>
         <w:t>Naamans</w:t>
       </w:r>
       <w:proofErr w:type="spellEnd"/>
       <w:r>
-        <w:t xml:space="preserve"> road for 1.0 mile to Ebright Road left.  Turn left on </w:t>
-      </w:r>
-      <w:r>
-        <w:t xml:space="preserve">Ebright Road </w:t>
-      </w:r>
-      <w:r>
-        <w:t xml:space="preserve">and go 0.6 mile to side road left leading to trailer court and </w:t>
-      </w:r>
-      <w:r>
-        <w:t>AZIMUTH MARK</w:t>
-      </w:r>
-      <w:r>
-        <w:t xml:space="preserve"> on the left.  Continue 0.05 mile to private driveway left leading to Mr. Merchants home.  Turn left and go 0.1 mile to the south side of Mr. Merchants home and [the] station</w:t>
-      </w:r>
-      <w:r>
-        <w:t xml:space="preserve">.”  </w:t>
-      </w:r>
-    </w:p>
-    <w:p/>
+        <w:t xml:space="preserve"> R</w:t>
+      </w:r>
+      <w:r>
+        <w:t>oad notic</w:t>
+      </w:r>
+      <w:r>
+        <w:t xml:space="preserve">ing </w:t>
+      </w:r>
+      <w:r>
+        <w:t>a</w:t>
+      </w:r>
+      <w:r>
+        <w:t xml:space="preserve"> slight</w:t>
+      </w:r>
+      <w:r>
+        <w:t xml:space="preserve"> drop in elevation on that side of the highpoint. </w:t>
+      </w:r>
+      <w:r>
+        <w:t xml:space="preserve"> </w:t>
+      </w:r>
+      <w:r>
+        <w:t xml:space="preserve">After a short break at </w:t>
+      </w:r>
+      <w:r>
+        <w:t>local shopping center</w:t>
+      </w:r>
+      <w:r>
+        <w:t xml:space="preserve">, where in the </w:t>
+      </w:r>
+      <w:r>
+        <w:lastRenderedPageBreak/>
+        <w:t xml:space="preserve">parking lot </w:t>
+      </w:r>
+      <w:r>
+        <w:t xml:space="preserve">I looked over </w:t>
+      </w:r>
+      <w:r>
+        <w:t xml:space="preserve">my seven highpoint trip notes, I </w:t>
+      </w:r>
+      <w:r>
+        <w:t xml:space="preserve">decided </w:t>
+      </w:r>
+      <w:r>
+        <w:t>to</w:t>
+      </w:r>
+      <w:r>
+        <w:t xml:space="preserve"> head to High Point State Park NJ </w:t>
+      </w:r>
+      <w:r>
+        <w:t xml:space="preserve">with the </w:t>
+      </w:r>
+      <w:r>
+        <w:t>hope</w:t>
+      </w:r>
+      <w:r>
+        <w:t xml:space="preserve"> of</w:t>
+      </w:r>
+      <w:r>
+        <w:t xml:space="preserve"> </w:t>
+      </w:r>
+      <w:r>
+        <w:t xml:space="preserve">finding camping </w:t>
+      </w:r>
+      <w:r>
+        <w:t>there.</w:t>
+      </w:r>
+    </w:p>
     <w:p>
       <w:pPr>
         <w:rPr>
-          <w:color w:val="FF0000"/>
-        </w:rPr>
-      </w:pPr>
-    </w:p>
-    <w:p/>
-    <w:p/>
-    <w:p>
-      <w:pPr>
-        <w:autoSpaceDE w:val="0"/>
-        <w:autoSpaceDN w:val="0"/>
-        <w:adjustRightInd w:val="0"/>
-        <w:spacing w:after="0" w:line="240" w:lineRule="auto"/>
-        <w:rPr>
-          <w:color w:val="FF0000"/>
+          <w:b/>
+          <w:sz w:val="24"/>
+          <w:szCs w:val="24"/>
         </w:rPr>
       </w:pPr>
       <w:bookmarkStart w:id="0" w:name="_GoBack"/>
@@ -4507,1084 +4698,319 @@
     </w:p>
     <w:p>
       <w:pPr>
-        <w:autoSpaceDE w:val="0"/>
-        <w:autoSpaceDN w:val="0"/>
-        <w:adjustRightInd w:val="0"/>
-        <w:spacing w:after="0" w:line="240" w:lineRule="auto"/>
+        <w:rPr>
+          <w:b/>
+          <w:sz w:val="24"/>
+          <w:szCs w:val="24"/>
+        </w:rPr>
       </w:pPr>
     </w:p>
     <w:p>
       <w:pPr>
-        <w:autoSpaceDE w:val="0"/>
-        <w:autoSpaceDN w:val="0"/>
-        <w:adjustRightInd w:val="0"/>
-        <w:spacing w:after="0" w:line="240" w:lineRule="auto"/>
-        <w:rPr>
-          <w:color w:val="FF0000"/>
+        <w:rPr>
+          <w:b/>
+          <w:sz w:val="24"/>
+          <w:szCs w:val="24"/>
         </w:rPr>
       </w:pPr>
       <w:r>
         <w:rPr>
-          <w:color w:val="FF0000"/>
-        </w:rPr>
-        <w:t xml:space="preserve"> An example from the High Uinta </w:t>
-      </w:r>
-      <w:r>
-        <w:rPr>
-          <w:color w:val="FF0000"/>
-        </w:rPr>
-        <w:t>Mountains</w:t>
-      </w:r>
-      <w:r>
-        <w:rPr>
-          <w:color w:val="FF0000"/>
-        </w:rPr>
-        <w:t xml:space="preserve"> of Utah backs up my belief</w:t>
-      </w:r>
-      <w:r>
-        <w:rPr>
-          <w:color w:val="FF0000"/>
-        </w:rPr>
-        <w:t xml:space="preserve"> where on the unofficially named “South Emmons” peak I found a survey disk </w:t>
-      </w:r>
-      <w:r>
-        <w:rPr>
-          <w:color w:val="FF0000"/>
-        </w:rPr>
-        <w:t>factory l</w:t>
-      </w:r>
-      <w:r>
-        <w:rPr>
-          <w:color w:val="FF0000"/>
-        </w:rPr>
-        <w:t>abeled “Azimuth Mark” with an arrow pointing northeast</w:t>
-      </w:r>
-      <w:r>
-        <w:rPr>
-          <w:color w:val="FF0000"/>
-        </w:rPr>
+          <w:b/>
+          <w:sz w:val="24"/>
+          <w:szCs w:val="24"/>
+        </w:rPr>
+        <w:t>High Point</w:t>
+      </w:r>
+      <w:r>
+        <w:rPr>
+          <w:b/>
+          <w:sz w:val="24"/>
+          <w:szCs w:val="24"/>
+        </w:rPr>
+        <w:t xml:space="preserve">, </w:t>
+      </w:r>
+      <w:r>
+        <w:rPr>
+          <w:b/>
+          <w:sz w:val="24"/>
+          <w:szCs w:val="24"/>
+        </w:rPr>
+        <w:t>NJ</w:t>
+      </w:r>
+      <w:r>
+        <w:rPr>
+          <w:b/>
+          <w:sz w:val="24"/>
+          <w:szCs w:val="24"/>
+        </w:rPr>
+        <w:t xml:space="preserve">, </w:t>
+      </w:r>
+      <w:r>
+        <w:rPr>
+          <w:b/>
+          <w:sz w:val="24"/>
+          <w:szCs w:val="24"/>
+        </w:rPr>
+        <w:t>1803</w:t>
+      </w:r>
+      <w:r>
+        <w:rPr>
+          <w:b/>
+          <w:sz w:val="24"/>
+          <w:szCs w:val="24"/>
+        </w:rPr>
+        <w:t xml:space="preserve"> ft. – October </w:t>
+      </w:r>
+      <w:r>
+        <w:rPr>
+          <w:b/>
+          <w:sz w:val="24"/>
+          <w:szCs w:val="24"/>
+        </w:rPr>
+        <w:t>20</w:t>
+      </w:r>
+      <w:r>
+        <w:rPr>
+          <w:b/>
+          <w:sz w:val="24"/>
+          <w:szCs w:val="24"/>
+        </w:rPr>
+        <w:t>, 2020, HP #4</w:t>
+      </w:r>
+      <w:r>
+        <w:rPr>
+          <w:b/>
+          <w:sz w:val="24"/>
+          <w:szCs w:val="24"/>
+        </w:rPr>
+        <w:t>7</w:t>
+      </w:r>
+      <w:r>
+        <w:rPr>
+          <w:b/>
+          <w:sz w:val="24"/>
+          <w:szCs w:val="24"/>
+        </w:rPr>
+        <w:t xml:space="preserve">:  </w:t>
+      </w:r>
+      <w:r>
+        <w:rPr>
+          <w:b/>
+          <w:sz w:val="24"/>
+          <w:szCs w:val="24"/>
+          <w:highlight w:val="yellow"/>
+        </w:rPr>
+        <w:t>I’d say I worn both my belt and my suspenders in Delaware</w:t>
+      </w:r>
+      <w:r>
+        <w:rPr>
+          <w:b/>
+          <w:sz w:val="24"/>
+          <w:szCs w:val="24"/>
+        </w:rPr>
+        <w:t xml:space="preserve">.  </w:t>
+      </w:r>
+    </w:p>
+    <w:p>
+      <w:r>
+        <w:t>By the time I got on I-95</w:t>
+      </w:r>
+      <w:r>
+        <w:t xml:space="preserve"> in Wilmington DE</w:t>
+      </w:r>
+      <w:r>
+        <w:t xml:space="preserve">, which would soon take me to I-476, it was </w:t>
+      </w:r>
+      <w:r>
+        <w:t xml:space="preserve">close to 5pm, and the commuter traffic was heavy.  Reaching </w:t>
+      </w:r>
+      <w:r>
+        <w:t xml:space="preserve">Easton PA, around 6:30 pm, I stopped for a rest and a burger.  From Easton I got on 33-North to 209-North and after 45 miles I entered the </w:t>
+      </w:r>
+      <w:r>
+        <w:t>Delaware Water Gap National Recreation Area</w:t>
+      </w:r>
+      <w:r>
+        <w:t xml:space="preserve"> where 209 parallels the Delaware River which forms the border of PA and NJ.  On this </w:t>
+      </w:r>
+      <w:r>
+        <w:t>twenty</w:t>
+      </w:r>
+      <w:r>
+        <w:t xml:space="preserve"> or more mile stretch of 209, through the Delaware Water Gap, before reaching highway 206 at the Milford Bridge Toll Plaza, I kept my eyes open, even though it was dark outside, for a place to stealth car camp, but nothing stood out to me.  I used highway 206 east to cross the river and enter New Jersey then I took Clove Road north to Highway 23 and into High Point State Park, where I happened upon Sawmill Road and the campground at Sawmill Pond.  Must have been around 9pm or 9:30 pm when I decided on camp spot 49.</w:t>
+      </w:r>
+      <w:r>
+        <w:t xml:space="preserve">  It had been a full day </w:t>
+      </w:r>
+      <w:r>
+        <w:t xml:space="preserve">which </w:t>
+      </w:r>
+      <w:r>
+        <w:t>start</w:t>
+      </w:r>
+      <w:r>
+        <w:t>ed</w:t>
+      </w:r>
+      <w:r>
+        <w:t xml:space="preserve"> with watching the sunrise at Mount Davis, PA, followed by a tour of the the Flight 93 National Memorial</w:t>
+      </w:r>
+      <w:r>
+        <w:t>, plus a</w:t>
+      </w:r>
+      <w:r>
+        <w:t xml:space="preserve"> </w:t>
+      </w:r>
+      <w:r>
+        <w:t>200 plus mile drive to the highest point in Delaware  - before making this four hour drive.</w:t>
+      </w:r>
+      <w:r>
+        <w:t xml:space="preserve"> </w:t>
+      </w:r>
+      <w:r>
+        <w:t>Since it wasn’t hot nor humid, I opted to simply fold down the back seat of my rental SUV and sleep in the back of the car.</w:t>
+      </w:r>
+    </w:p>
+    <w:p>
+      <w:r>
+        <w:t>I woke up at sunrise the morning of October 20, 2</w:t>
+      </w:r>
+      <w:r>
+        <w:t>020 and headed directly to the h</w:t>
+      </w:r>
+      <w:r>
+        <w:t xml:space="preserve">ighpoint.  This time of year (or maybe because of COVID) the entrance fee both at Scenic Drive was unmanned and a sign said entrance was free.  I stopped at the parking area at Lake Marcia and had my breakfast before heading up to the highpoint.  Must have been almost </w:t>
+      </w:r>
+      <w:r>
+        <w:t>nine o’clock in the morning</w:t>
+      </w:r>
+      <w:r>
+        <w:t xml:space="preserve"> when I finally reached the fogged in highpoint of New Jersey.  Not one other car in the parking lot, and not a soul around.</w:t>
+      </w:r>
+    </w:p>
+    <w:p>
+      <w:r>
+        <w:t xml:space="preserve">I thought New Jersey was going to be an unattractive high point, but it turned out to be very nice with a </w:t>
+      </w:r>
+      <w:r>
+        <w:t>wonderful</w:t>
+      </w:r>
+      <w:r>
+        <w:t>,</w:t>
+      </w:r>
+      <w:r>
+        <w:t xml:space="preserve"> remote</w:t>
+      </w:r>
+      <w:r>
         <w:t xml:space="preserve"> and</w:t>
       </w:r>
       <w:r>
-        <w:rPr>
-          <w:color w:val="FF0000"/>
-        </w:rPr>
-        <w:t xml:space="preserve"> the word “Emmons” stamped parallel to the arrow.  Mount Emmons, an officially named peak, is located seven tenths of a mile north east of “South Emmons”.  Clearly the azimuth mark is associated with the primary horizontal control station on the official </w:t>
-      </w:r>
-      <w:r>
-        <w:rPr>
-          <w:color w:val="FF0000"/>
-        </w:rPr>
-        <w:t>Mount Emmons where an elevation would have been measured</w:t>
-      </w:r>
-      <w:r>
-        <w:rPr>
-          <w:color w:val="FF0000"/>
-        </w:rPr>
+        <w:t xml:space="preserve"> outdoorsy vibe to it. </w:t>
+      </w:r>
+      <w:r>
+        <w:t xml:space="preserve">Thanks to the thick fog I didn’t get to see much from the top of the Kittatinny Mountains but I still really liked being there.  Apparently on clear days </w:t>
+      </w:r>
+      <w:r>
+        <w:t>two additional states can be seen from the top, namely New York, and Pennsylvania</w:t>
+      </w:r>
+      <w:r>
+        <w:t xml:space="preserve">. </w:t>
+      </w:r>
+    </w:p>
+    <w:p>
+      <w:r>
+        <w:t>The 220 foot monument</w:t>
+      </w:r>
+      <w:r>
+        <w:t xml:space="preserve"> on the summit</w:t>
+      </w:r>
+      <w:r>
+        <w:t xml:space="preserve">, </w:t>
+      </w:r>
+      <w:r>
+        <w:t>built in 1930 to commemorate war dead</w:t>
+      </w:r>
+      <w:r>
+        <w:t>,</w:t>
+      </w:r>
+      <w:r>
+        <w:t xml:space="preserve"> was not open to the public due to the pandemic so I wandered around it and found two survey disks, one 100 yards from the front door, and another 20 yards behind the monument.  After a half hour or so I returned to the parking lot then drove over to where the old mansion on the hill used to be across from Lake Marcia.  After looking around there, next I drove the scenic drive loop stopping to hike up to the </w:t>
+      </w:r>
+      <w:r>
+        <w:t>Appalachian Trail</w:t>
+      </w:r>
+      <w:r>
+        <w:t xml:space="preserve"> Observation Platform</w:t>
+      </w:r>
+      <w:r>
+        <w:t xml:space="preserve"> where again </w:t>
+      </w:r>
+      <w:r>
+        <w:t xml:space="preserve">the weather blocked </w:t>
+      </w:r>
+      <w:r>
+        <w:t>the views</w:t>
+      </w:r>
+      <w:r>
         <w:t>.</w:t>
       </w:r>
-    </w:p>
-    <w:p>
-      <w:pPr>
-        <w:autoSpaceDE w:val="0"/>
-        <w:autoSpaceDN w:val="0"/>
-        <w:adjustRightInd w:val="0"/>
-        <w:spacing w:after="0" w:line="240" w:lineRule="auto"/>
-      </w:pPr>
-    </w:p>
-    <w:p>
-      <w:pPr>
-        <w:autoSpaceDE w:val="0"/>
-        <w:autoSpaceDN w:val="0"/>
-        <w:adjustRightInd w:val="0"/>
-        <w:spacing w:after="0" w:line="240" w:lineRule="auto"/>
-      </w:pPr>
-    </w:p>
-    <w:p>
-      <w:r>
-        <w:t>“In the vicinity of the highest natural elevation”</w:t>
-      </w:r>
-      <w:r>
-        <w:t xml:space="preserve"> is about as good as can be expected for a residential neighborhood that has been excavated, landscaped, paved, and otherwise disturbed from its natural </w:t>
-      </w:r>
-      <w:r>
-        <w:t xml:space="preserve">condition </w:t>
-      </w:r>
-      <w:r>
-        <w:t>leaving a lot of questions as to what might be</w:t>
-      </w:r>
-      <w:r>
-        <w:t xml:space="preserve"> (or might have been)</w:t>
-      </w:r>
-      <w:r>
-        <w:t xml:space="preserve"> the exact highest point.</w:t>
-      </w:r>
-      <w:r>
-        <w:t xml:space="preserve"> </w:t>
-      </w:r>
-    </w:p>
-    <w:p>
-      <w:r>
-        <w:t>The q</w:t>
-      </w:r>
-      <w:r>
-        <w:t xml:space="preserve">uestion remains </w:t>
-      </w:r>
-      <w:r>
-        <w:t>w</w:t>
-      </w:r>
-      <w:r>
-        <w:t>hy do topographical maps</w:t>
-      </w:r>
-      <w:r>
-        <w:t xml:space="preserve"> include</w:t>
-      </w:r>
-      <w:r>
-        <w:t xml:space="preserve"> elevations of 450 feet</w:t>
-      </w:r>
-      <w:r>
-        <w:t>, if the highest point is 447.85 feet</w:t>
-      </w:r>
-      <w:r>
-        <w:t>?  Also for how long have those maps shown elevations of 450 feet?</w:t>
-      </w:r>
-      <w:r>
-        <w:t xml:space="preserve">  These maps like are drawn correctly nevertheless the highest NATURAL point could still be lower than 450 feet if the land was built up to 450 feet during landscaping or road construction. </w:t>
+      <w:r>
+        <w:t xml:space="preserve"> </w:t>
+      </w:r>
+      <w:r>
+        <w:t xml:space="preserve">The Appalachian Trail </w:t>
+      </w:r>
+      <w:r>
+        <w:t>does not cross the New Jersey highp</w:t>
+      </w:r>
+      <w:r>
+        <w:t xml:space="preserve">oint </w:t>
+      </w:r>
+      <w:r>
+        <w:t>forcing AT</w:t>
+      </w:r>
+      <w:r>
+        <w:t xml:space="preserve"> hikers to take a five</w:t>
+      </w:r>
+      <w:r>
+        <w:t xml:space="preserve"> mile or so detour </w:t>
+      </w:r>
+      <w:r>
+        <w:t xml:space="preserve">to the summit </w:t>
+      </w:r>
+      <w:r>
+        <w:t>monument</w:t>
+      </w:r>
+      <w:r>
+        <w:t>.</w:t>
+      </w:r>
+    </w:p>
+    <w:p/>
+    <w:p>
+      <w:r>
+        <w:rPr>
+          <w:highlight w:val="yellow"/>
+        </w:rPr>
+        <w:t>Ten miles from the highpoint in</w:t>
+      </w:r>
+      <w:r>
+        <w:t xml:space="preserve"> Port Jervis under a bridge on I-84, at the confluence of the </w:t>
       </w:r>
       <w:proofErr w:type="spellStart"/>
       <w:r>
-        <w:t>Prehaps</w:t>
+        <w:t>Neversink</w:t>
       </w:r>
       <w:proofErr w:type="spellEnd"/>
       <w:r>
-        <w:t xml:space="preserve"> there is no longer a highest natural point.</w:t>
-      </w:r>
-      <w:r>
-        <w:t xml:space="preserve"> Why does legend claim a bench mark is located under a trailer, instead of under the pavement of a parking lot?</w:t>
-      </w:r>
-      <w:r>
-        <w:t xml:space="preserve">  Why don’t other sources on Ebright Azimuth mention the </w:t>
-      </w:r>
-      <w:r>
-        <w:t>NGS</w:t>
-      </w:r>
-      <w:r>
-        <w:t xml:space="preserve"> Data Sheet</w:t>
-      </w:r>
-      <w:r>
-        <w:t xml:space="preserve"> location</w:t>
-      </w:r>
-      <w:r>
-        <w:t>?</w:t>
-      </w:r>
-      <w:r>
-        <w:t xml:space="preserve"> What is the elevation of the NGS Data Sheet location?  Was the NGS Data Sheet location ever intends as, or does it ever claim to be the highest point in Delaware?  </w:t>
-      </w:r>
-    </w:p>
-    <w:p>
-      <w:r>
-        <w:t>All that said, I still concluded that “</w:t>
-      </w:r>
-      <w:r>
-        <w:t>i</w:t>
-      </w:r>
-      <w:r>
-        <w:t xml:space="preserve">n the vicinity of the highest natural elevation” is about as good as can be expected </w:t>
-      </w:r>
-      <w:r>
-        <w:t xml:space="preserve">for </w:t>
-      </w:r>
-      <w:r>
-        <w:t xml:space="preserve">a </w:t>
-      </w:r>
-      <w:r>
-        <w:t xml:space="preserve">suburban neighborhood </w:t>
-      </w:r>
-      <w:r>
-        <w:t>area</w:t>
-      </w:r>
-      <w:r>
-        <w:t xml:space="preserve"> clearly </w:t>
-      </w:r>
-      <w:r>
-        <w:t>no longer</w:t>
-      </w:r>
-      <w:r>
-        <w:t xml:space="preserve"> in its natural state</w:t>
-      </w:r>
-      <w:r>
-        <w:t>.</w:t>
-      </w:r>
-      <w:r>
-        <w:t xml:space="preserve"> </w:t>
-      </w:r>
-      <w:r>
-        <w:t xml:space="preserve">That is probably </w:t>
-      </w:r>
+        <w:t xml:space="preserve"> and the Delaware Rivers is where New Jersey, New York, and Pennsylvania meet.  I guess technically the </w:t>
+      </w:r>
+      <w:proofErr w:type="spellStart"/>
       <w:r>
         <w:lastRenderedPageBreak/>
-        <w:t>why t</w:t>
-      </w:r>
-      <w:r>
-        <w:t>he H</w:t>
-      </w:r>
-      <w:r>
-        <w:t xml:space="preserve">igh </w:t>
-      </w:r>
-      <w:r>
-        <w:t>P</w:t>
-      </w:r>
-      <w:r>
-        <w:t>oint</w:t>
-      </w:r>
-      <w:r>
-        <w:t xml:space="preserve"> club recognizes the </w:t>
-      </w:r>
-      <w:r>
-        <w:t xml:space="preserve">blue </w:t>
-      </w:r>
-      <w:r>
-        <w:t>sign by the road</w:t>
-      </w:r>
-      <w:r>
-        <w:t xml:space="preserve"> as the highest point of the state</w:t>
-      </w:r>
-      <w:r>
-        <w:t xml:space="preserve"> – there doesn’t seem to be any othe</w:t>
-      </w:r>
-      <w:r>
-        <w:t>r poi</w:t>
-      </w:r>
-      <w:r>
-        <w:t>nt which is clearly more likely, even if the blue sigh has been moved from originally being on the east side of Ebright Road, to today being on the west side.</w:t>
-      </w:r>
-      <w:r>
-        <w:t xml:space="preserve"> “…has determined that this bench mark monument is in the vicinity of the highest natural elevation in the state” probably because not natural point any longer exists in this urbanized area.</w:t>
-      </w:r>
-    </w:p>
-    <w:p>
-      <w:r>
-        <w:t>F</w:t>
-      </w:r>
-      <w:r>
-        <w:t>ollow</w:t>
-      </w:r>
-      <w:r>
-        <w:t>in</w:t>
-      </w:r>
-      <w:r>
-        <w:t>g</w:t>
-      </w:r>
-      <w:r>
-        <w:t xml:space="preserve"> </w:t>
-      </w:r>
-      <w:r>
-        <w:t xml:space="preserve">the </w:t>
-      </w:r>
-      <w:r>
-        <w:t>jaunt to the PA/DE border I returned</w:t>
-      </w:r>
-      <w:r>
-        <w:t>, as instructed,</w:t>
-      </w:r>
-      <w:r>
-        <w:t xml:space="preserve"> to sign the log.  </w:t>
-      </w:r>
-      <w:r>
-        <w:t xml:space="preserve">After I signed the book, </w:t>
-      </w:r>
-      <w:r>
-        <w:t>Doreen gave me some literature</w:t>
-      </w:r>
-      <w:r>
-        <w:t xml:space="preserve"> about Ebright Azimuth.  O</w:t>
-      </w:r>
-      <w:r>
-        <w:t xml:space="preserve">ne of the articles explained how a Paul </w:t>
-      </w:r>
-      <w:proofErr w:type="spellStart"/>
-      <w:r>
-        <w:t>Zunwalt</w:t>
+        <w:t>tri-state</w:t>
       </w:r>
       <w:proofErr w:type="spellEnd"/>
       <w:r>
-        <w:t xml:space="preserve"> surveyed the area and found a spot on the north of Turf Road at the first trailer measuring 450.85 feet above sea level</w:t>
-      </w:r>
-      <w:r>
-        <w:t>.  H</w:t>
-      </w:r>
-      <w:r>
-        <w:t>owever, he fel</w:t>
-      </w:r>
-      <w:r>
-        <w:t>t</w:t>
-      </w:r>
-      <w:r>
-        <w:t xml:space="preserve"> it</w:t>
-      </w:r>
-      <w:r>
-        <w:t xml:space="preserve"> was manmade and not natural.</w:t>
-      </w:r>
-      <w:r>
-        <w:t xml:space="preserve"> Paul also lists what he calls the “Ebright Azimuth benchmark” at 447.85 feet – all assume that is the Ebright Road Azimuth we have talked so much about. </w:t>
-      </w:r>
-      <w:r>
-        <w:t xml:space="preserve"> </w:t>
-      </w:r>
-      <w:r>
-        <w:t>Another article</w:t>
-      </w:r>
-      <w:r>
-        <w:t xml:space="preserve"> by </w:t>
-      </w:r>
-      <w:r>
-        <w:t xml:space="preserve">Don </w:t>
-      </w:r>
-      <w:proofErr w:type="spellStart"/>
-      <w:r>
-        <w:t>Kjelleren</w:t>
-      </w:r>
-      <w:proofErr w:type="spellEnd"/>
-      <w:r>
-        <w:t xml:space="preserve"> </w:t>
-      </w:r>
-      <w:r>
-        <w:t>explained, and debunked eight</w:t>
-      </w:r>
-      <w:r>
-        <w:t xml:space="preserve"> of</w:t>
-      </w:r>
-      <w:r>
-        <w:t xml:space="preserve"> nine</w:t>
-      </w:r>
-      <w:r>
-        <w:t xml:space="preserve"> claimed D</w:t>
-      </w:r>
-      <w:r>
-        <w:t>elaware</w:t>
-      </w:r>
-      <w:r>
-        <w:t xml:space="preserve"> highpo</w:t>
-      </w:r>
-      <w:r>
-        <w:t xml:space="preserve">ints around </w:t>
-      </w:r>
-      <w:r>
-        <w:t xml:space="preserve">Ebright Road </w:t>
-      </w:r>
-      <w:r>
-        <w:t xml:space="preserve">and </w:t>
-      </w:r>
-      <w:r>
-        <w:t xml:space="preserve">concluded </w:t>
-      </w:r>
-      <w:r>
-        <w:t>a</w:t>
-      </w:r>
-      <w:r>
-        <w:t xml:space="preserve"> 447.85</w:t>
-      </w:r>
-      <w:r>
-        <w:t xml:space="preserve"> f</w:t>
-      </w:r>
-      <w:r>
-        <w:t>oo</w:t>
-      </w:r>
-      <w:r>
-        <w:t>t</w:t>
-      </w:r>
-      <w:r>
-        <w:t xml:space="preserve"> spot</w:t>
-      </w:r>
-      <w:r>
-        <w:t xml:space="preserve"> </w:t>
-      </w:r>
-      <w:r>
-        <w:rPr>
-          <w:highlight w:val="yellow"/>
-        </w:rPr>
-        <w:t>(</w:t>
-      </w:r>
-      <w:r>
-        <w:rPr>
-          <w:highlight w:val="yellow"/>
-        </w:rPr>
-        <w:t xml:space="preserve">apparently </w:t>
-      </w:r>
-      <w:r>
-        <w:rPr>
-          <w:strike/>
-          <w:highlight w:val="yellow"/>
-        </w:rPr>
-        <w:t>192' west of the sign by Ebright Road</w:t>
-      </w:r>
-      <w:r>
-        <w:rPr>
-          <w:strike/>
-          <w:highlight w:val="yellow"/>
-        </w:rPr>
-        <w:t xml:space="preserve"> see </w:t>
-      </w:r>
-      <w:proofErr w:type="spellStart"/>
-      <w:r>
-        <w:rPr>
-          <w:strike/>
-          <w:highlight w:val="yellow"/>
-        </w:rPr>
-        <w:t>striked</w:t>
-      </w:r>
-      <w:proofErr w:type="spellEnd"/>
-      <w:r>
-        <w:rPr>
-          <w:strike/>
-          <w:highlight w:val="yellow"/>
-        </w:rPr>
-        <w:t xml:space="preserve"> out paragraph below</w:t>
-      </w:r>
-      <w:r>
-        <w:rPr>
-          <w:strike/>
-          <w:highlight w:val="yellow"/>
-        </w:rPr>
-        <w:t xml:space="preserve"> </w:t>
-      </w:r>
-      <w:r>
-        <w:rPr>
-          <w:highlight w:val="yellow"/>
-        </w:rPr>
-        <w:t>presumable at</w:t>
-      </w:r>
-      <w:r>
-        <w:rPr>
-          <w:highlight w:val="yellow"/>
-        </w:rPr>
-        <w:t xml:space="preserve"> or near</w:t>
-      </w:r>
-      <w:r>
-        <w:rPr>
-          <w:highlight w:val="yellow"/>
-        </w:rPr>
-        <w:t xml:space="preserve"> the </w:t>
-      </w:r>
-      <w:r>
-        <w:rPr>
-          <w:highlight w:val="yellow"/>
-        </w:rPr>
-        <w:t xml:space="preserve">Ebright Road </w:t>
-      </w:r>
-      <w:r>
-        <w:rPr>
-          <w:highlight w:val="yellow"/>
-        </w:rPr>
-        <w:t>Reference Mark</w:t>
-      </w:r>
-      <w:r>
-        <w:rPr>
-          <w:highlight w:val="yellow"/>
-        </w:rPr>
-        <w:t>)</w:t>
-      </w:r>
-      <w:r>
-        <w:t xml:space="preserve"> is the highest natural spot.</w:t>
-      </w:r>
-      <w:r>
-        <w:t xml:space="preserve"> Neither Paul nor Don mentioned the</w:t>
-      </w:r>
-      <w:r>
-        <w:t xml:space="preserve"> spot under the pavement listed on the </w:t>
-      </w:r>
-      <w:r>
-        <w:t>NGS</w:t>
-      </w:r>
-      <w:r>
-        <w:t xml:space="preserve"> Data Sheet near Winterset Road, as perhaps </w:t>
-      </w:r>
-      <w:r>
-        <w:t>its</w:t>
-      </w:r>
-      <w:r>
-        <w:t xml:space="preserve"> elevation is much lower.</w:t>
-      </w:r>
-    </w:p>
-    <w:p/>
-    <w:p/>
-    <w:p>
-      <w:pPr>
-        <w:rPr>
-          <w:strike/>
-        </w:rPr>
-      </w:pPr>
-      <w:r>
-        <w:rPr>
-          <w:strike/>
-        </w:rPr>
-        <w:t xml:space="preserve">From FB 50 State Highpoints group 10/31/2020 John </w:t>
-      </w:r>
-      <w:proofErr w:type="spellStart"/>
-      <w:r>
-        <w:rPr>
-          <w:strike/>
-        </w:rPr>
-        <w:t>Mitchler</w:t>
-      </w:r>
-      <w:proofErr w:type="spellEnd"/>
-      <w:r>
-        <w:rPr>
-          <w:strike/>
-        </w:rPr>
-        <w:t xml:space="preserve"> wrote “DELAWARE - The HP club recognizes the sign by the road. Paul </w:t>
-      </w:r>
-      <w:proofErr w:type="spellStart"/>
-      <w:r>
-        <w:rPr>
-          <w:strike/>
-        </w:rPr>
-        <w:t>Zumwalt's</w:t>
-      </w:r>
-      <w:proofErr w:type="spellEnd"/>
-      <w:r>
-        <w:rPr>
-          <w:strike/>
-        </w:rPr>
-        <w:t xml:space="preserve"> survey found 448.25' under the sign, 447.85' BM across Ebright Rd at entrance to trailer park, and 450.85' east-most trailer. John Garner's laser survey determined the highest ground is between the </w:t>
-      </w:r>
-      <w:proofErr w:type="gramStart"/>
-      <w:r>
-        <w:rPr>
-          <w:strike/>
-        </w:rPr>
-        <w:t>road</w:t>
-      </w:r>
-      <w:proofErr w:type="gramEnd"/>
-      <w:r>
-        <w:rPr>
-          <w:strike/>
-        </w:rPr>
-        <w:t xml:space="preserve"> and trailers. Don Holmes found a 1935 topo map showing a 450' BM at the state line marker 17. And Don </w:t>
-      </w:r>
-      <w:proofErr w:type="spellStart"/>
-      <w:r>
-        <w:rPr>
-          <w:strike/>
-        </w:rPr>
-        <w:t>Kjelleren</w:t>
-      </w:r>
-      <w:proofErr w:type="spellEnd"/>
-      <w:r>
-        <w:rPr>
-          <w:strike/>
-        </w:rPr>
-        <w:t xml:space="preserve"> compared 9 candidate areas and guarantees the HP is on Turf Road, 192' west of the sign by </w:t>
-      </w:r>
-      <w:r>
-        <w:rPr>
-          <w:strike/>
-        </w:rPr>
-        <w:t xml:space="preserve">Ebright Road </w:t>
-      </w:r>
-      <w:r>
-        <w:rPr>
-          <w:strike/>
-        </w:rPr>
-        <w:t xml:space="preserve">(which matches the surveys of Garner &amp; </w:t>
-      </w:r>
-      <w:proofErr w:type="spellStart"/>
-      <w:r>
-        <w:rPr>
-          <w:strike/>
-        </w:rPr>
-        <w:t>Zumwalt</w:t>
-      </w:r>
-      <w:proofErr w:type="spellEnd"/>
-      <w:r>
-        <w:rPr>
-          <w:strike/>
-        </w:rPr>
-        <w:t>). LiDAR analysis shows highest ground in the trailer park, however, vintage photos clearly show the trailer park land is mad-made so there's no reason to go further west on Turf Rd beyond South Ellis Rd.”</w:t>
-      </w:r>
-    </w:p>
-    <w:p/>
-    <w:p>
-      <w:r>
-        <w:t xml:space="preserve">Before discovering the </w:t>
-      </w:r>
-      <w:r>
-        <w:t>NGS</w:t>
-      </w:r>
-      <w:r>
-        <w:t xml:space="preserve"> Data sheet I p</w:t>
-      </w:r>
-      <w:r>
-        <w:t xml:space="preserve">ersonally felt </w:t>
-      </w:r>
-      <w:r>
-        <w:t xml:space="preserve">it very reasonable that a primary </w:t>
-      </w:r>
-      <w:r>
-        <w:t>horizontal control mark</w:t>
-      </w:r>
-      <w:r>
-        <w:t xml:space="preserve"> at 450 feet is likely under the trailer house on Sulky Road as legend claims.</w:t>
-      </w:r>
-      <w:r>
-        <w:t xml:space="preserve"> </w:t>
-      </w:r>
-      <w:r>
-        <w:t xml:space="preserve"> However after reading the datasheet</w:t>
-      </w:r>
-      <w:r>
-        <w:t xml:space="preserve">, I </w:t>
-      </w:r>
-      <w:r>
-        <w:t xml:space="preserve">now </w:t>
-      </w:r>
-      <w:r>
-        <w:t>find that to be highly unlikely.  Also unlikely, but possible, is that a vertical control mark at one time was located near Sulky Road, giving us the 450 foot elevations mentioned.</w:t>
-      </w:r>
-    </w:p>
-    <w:p>
-      <w:r>
-        <w:t xml:space="preserve">Having reached </w:t>
-      </w:r>
-      <w:r>
-        <w:t>the</w:t>
-      </w:r>
-      <w:r>
-        <w:t xml:space="preserve"> recognized highpoint </w:t>
-      </w:r>
-      <w:r>
-        <w:t>of the</w:t>
-      </w:r>
-      <w:r>
-        <w:t xml:space="preserve"> Blue Sign on </w:t>
-      </w:r>
-      <w:r>
-        <w:t>Ebright Road</w:t>
-      </w:r>
-      <w:r>
-        <w:t>, as well</w:t>
-      </w:r>
-      <w:r>
-        <w:t xml:space="preserve"> finding</w:t>
-      </w:r>
-      <w:r>
-        <w:t xml:space="preserve"> the</w:t>
-      </w:r>
-      <w:r>
-        <w:t xml:space="preserve"> two visible  reference marks (Ebright Road, and </w:t>
-      </w:r>
-      <w:r>
-        <w:t>Winterset Road</w:t>
-      </w:r>
-      <w:r>
-        <w:t>)</w:t>
-      </w:r>
-      <w:r>
-        <w:t>,</w:t>
-      </w:r>
-      <w:r>
-        <w:t xml:space="preserve"> </w:t>
-      </w:r>
-      <w:r>
-        <w:t xml:space="preserve">and having walked on the 450 </w:t>
-      </w:r>
-      <w:r>
-        <w:t xml:space="preserve">foot </w:t>
-      </w:r>
-      <w:r>
-        <w:t xml:space="preserve">contour found on topo maps I’d say I </w:t>
-      </w:r>
-      <w:r>
-        <w:t>wore</w:t>
-      </w:r>
-      <w:r>
-        <w:t xml:space="preserve"> both my belt and my suspenders in Delaware.  </w:t>
-      </w:r>
-    </w:p>
-    <w:p>
-      <w:pPr>
-        <w:rPr>
-          <w:strike/>
-        </w:rPr>
-      </w:pPr>
-      <w:r>
-        <w:t>Leaving the area a</w:t>
-      </w:r>
-      <w:r>
-        <w:t xml:space="preserve">round 3:30 pm I headed south on Ebright Rd to </w:t>
-      </w:r>
-      <w:proofErr w:type="spellStart"/>
-      <w:r>
-        <w:t>Naamans</w:t>
-      </w:r>
-      <w:proofErr w:type="spellEnd"/>
-      <w:r>
-        <w:t xml:space="preserve"> R</w:t>
-      </w:r>
-      <w:r>
-        <w:t xml:space="preserve">oad and did notice a drop in elevation on that side of the highpoint. </w:t>
-      </w:r>
-      <w:r>
-        <w:t xml:space="preserve"> </w:t>
-      </w:r>
-      <w:r>
-        <w:t xml:space="preserve">After a short break at </w:t>
-      </w:r>
-      <w:r>
-        <w:t>local shopping center</w:t>
-      </w:r>
-      <w:r>
-        <w:t xml:space="preserve">, where in the parking lot </w:t>
-      </w:r>
-      <w:r>
-        <w:t xml:space="preserve">I looked over </w:t>
-      </w:r>
-      <w:r>
-        <w:t xml:space="preserve">my seven highpoint trip notes, I </w:t>
-      </w:r>
-      <w:r>
-        <w:t xml:space="preserve">decided </w:t>
-      </w:r>
-      <w:r>
-        <w:t>to</w:t>
-      </w:r>
-      <w:r>
-        <w:t xml:space="preserve"> head to High Point State Park NJ </w:t>
-      </w:r>
-      <w:r>
-        <w:t xml:space="preserve">that same day, and hoped to </w:t>
-      </w:r>
-      <w:r>
-        <w:t>find camping spot there.</w:t>
-      </w:r>
-    </w:p>
-    <w:p>
-      <w:pPr>
-        <w:rPr>
-          <w:b/>
-          <w:sz w:val="24"/>
-          <w:szCs w:val="24"/>
-        </w:rPr>
-      </w:pPr>
-    </w:p>
-    <w:p>
-      <w:pPr>
-        <w:rPr>
-          <w:b/>
-          <w:sz w:val="24"/>
-          <w:szCs w:val="24"/>
-        </w:rPr>
-      </w:pPr>
-    </w:p>
-    <w:p>
-      <w:pPr>
-        <w:rPr>
-          <w:b/>
-          <w:sz w:val="24"/>
-          <w:szCs w:val="24"/>
-        </w:rPr>
-      </w:pPr>
-      <w:r>
-        <w:rPr>
-          <w:b/>
-          <w:sz w:val="24"/>
-          <w:szCs w:val="24"/>
-        </w:rPr>
-        <w:t>High Point</w:t>
-      </w:r>
-      <w:r>
-        <w:rPr>
-          <w:b/>
-          <w:sz w:val="24"/>
-          <w:szCs w:val="24"/>
-        </w:rPr>
-        <w:t xml:space="preserve">, </w:t>
-      </w:r>
-      <w:r>
-        <w:rPr>
-          <w:b/>
-          <w:sz w:val="24"/>
-          <w:szCs w:val="24"/>
-        </w:rPr>
-        <w:t>NJ</w:t>
-      </w:r>
-      <w:r>
-        <w:rPr>
-          <w:b/>
-          <w:sz w:val="24"/>
-          <w:szCs w:val="24"/>
-        </w:rPr>
-        <w:t xml:space="preserve">, </w:t>
-      </w:r>
-      <w:r>
-        <w:rPr>
-          <w:b/>
-          <w:sz w:val="24"/>
-          <w:szCs w:val="24"/>
-        </w:rPr>
-        <w:t>1803</w:t>
-      </w:r>
-      <w:r>
-        <w:rPr>
-          <w:b/>
-          <w:sz w:val="24"/>
-          <w:szCs w:val="24"/>
-        </w:rPr>
-        <w:t xml:space="preserve"> ft. – October </w:t>
-      </w:r>
-      <w:r>
-        <w:rPr>
-          <w:b/>
-          <w:sz w:val="24"/>
-          <w:szCs w:val="24"/>
-        </w:rPr>
-        <w:t>20</w:t>
-      </w:r>
-      <w:r>
-        <w:rPr>
-          <w:b/>
-          <w:sz w:val="24"/>
-          <w:szCs w:val="24"/>
-        </w:rPr>
-        <w:t>, 2020, HP #4</w:t>
-      </w:r>
-      <w:r>
-        <w:rPr>
-          <w:b/>
-          <w:sz w:val="24"/>
-          <w:szCs w:val="24"/>
-        </w:rPr>
-        <w:t>7</w:t>
-      </w:r>
-      <w:r>
-        <w:rPr>
-          <w:b/>
-          <w:sz w:val="24"/>
-          <w:szCs w:val="24"/>
-        </w:rPr>
-        <w:t xml:space="preserve">:  </w:t>
-      </w:r>
-      <w:r>
-        <w:rPr>
-          <w:b/>
-          <w:sz w:val="24"/>
-          <w:szCs w:val="24"/>
-          <w:highlight w:val="yellow"/>
-        </w:rPr>
-        <w:t>I’d say I worn both my belt and my suspenders in Delaware</w:t>
-      </w:r>
-      <w:r>
-        <w:rPr>
-          <w:b/>
-          <w:sz w:val="24"/>
-          <w:szCs w:val="24"/>
-        </w:rPr>
-        <w:t xml:space="preserve">.  </w:t>
-      </w:r>
-    </w:p>
-    <w:p>
-      <w:r>
-        <w:t>By the time I got on I-95</w:t>
-      </w:r>
-      <w:r>
-        <w:t xml:space="preserve"> in Wilmington DE</w:t>
-      </w:r>
-      <w:r>
-        <w:t xml:space="preserve">, which would soon take me to I-476, it was </w:t>
-      </w:r>
-      <w:r>
-        <w:t xml:space="preserve">close to 5pm, and the commuter traffic was heavy.  Reaching </w:t>
-      </w:r>
-      <w:r>
-        <w:t xml:space="preserve">Easton PA, around 6:30 pm, I stopped for a rest and a burger.  From Easton I got on 33-North to 209-North and after 45 miles I entered the </w:t>
-      </w:r>
-      <w:r>
-        <w:t>Delaware Water Gap National Recreation Area</w:t>
-      </w:r>
-      <w:r>
-        <w:t xml:space="preserve"> where 209 parallels the Delaware River which forms the border of PA and NJ.  On this </w:t>
-      </w:r>
-      <w:r>
-        <w:t>twenty</w:t>
-      </w:r>
-      <w:r>
-        <w:t xml:space="preserve"> or more mile stretch of 209, through the Delaware Water Gap, before reaching highway 206 at the Milford Bridge Toll Plaza, I kept my eyes open, even though it was dark outside, for a place to stealth car camp, but nothing stood out to me.  I used highway 206 east to cross the river and enter New Jersey then I took Clove Road north to Highway 23 and into High Point State Park, where I happened upon Sawmill Road and the campground at Sawmill Pond.  Must have been around 9pm or 9:30 pm when I decided on camp spot 49.</w:t>
-      </w:r>
-      <w:r>
-        <w:t xml:space="preserve">  It had been a full day </w:t>
-      </w:r>
-      <w:r>
-        <w:t xml:space="preserve">which </w:t>
-      </w:r>
-      <w:r>
-        <w:t>start</w:t>
-      </w:r>
-      <w:r>
-        <w:t>ed</w:t>
-      </w:r>
-      <w:r>
-        <w:t xml:space="preserve"> with watching the sunrise at Mount Davis, PA, followed by a tour of the the Flight 93 National Memorial</w:t>
-      </w:r>
-      <w:r>
-        <w:t>, plus a</w:t>
-      </w:r>
-      <w:r>
-        <w:t xml:space="preserve"> </w:t>
-      </w:r>
-      <w:r>
-        <w:t>200 plus mile drive to the highest point in Delaware  - before making this four hour drive.</w:t>
-      </w:r>
-      <w:r>
-        <w:t xml:space="preserve"> </w:t>
-      </w:r>
-      <w:r>
-        <w:t>Since it wasn’t hot nor humid, I opted to simply fold down the back seat of my rental SUV and sleep in the back of the car.</w:t>
-      </w:r>
-    </w:p>
-    <w:p>
-      <w:r>
-        <w:t>I woke up at sunrise the morning of October 20, 2</w:t>
-      </w:r>
-      <w:r>
-        <w:t>020 and headed directly to the h</w:t>
-      </w:r>
-      <w:r>
-        <w:t xml:space="preserve">ighpoint.  This time of year (or maybe because of COVID) the entrance fee both at Scenic Drive was unmanned and a sign said entrance was free.  I stopped at the parking area at Lake Marcia and had my breakfast before heading up to the highpoint.  Must have been almost </w:t>
-      </w:r>
-      <w:r>
-        <w:t>nine o’clock in the morning</w:t>
-      </w:r>
-      <w:r>
-        <w:t xml:space="preserve"> when I finally reached the fogged in highpoint of New Jersey.  Not one other car in the parking lot, and not a soul around.</w:t>
-      </w:r>
-    </w:p>
-    <w:p>
-      <w:r>
-        <w:t xml:space="preserve">I thought New Jersey was going to be an unattractive high point, but it turned out to be very nice with a </w:t>
-      </w:r>
-      <w:r>
-        <w:t>wonderful</w:t>
-      </w:r>
-      <w:r>
-        <w:t>,</w:t>
-      </w:r>
-      <w:r>
-        <w:t xml:space="preserve"> remote</w:t>
-      </w:r>
-      <w:r>
-        <w:t xml:space="preserve"> and</w:t>
-      </w:r>
-      <w:r>
-        <w:t xml:space="preserve"> outdoorsy vibe to it. </w:t>
-      </w:r>
-      <w:r>
-        <w:t xml:space="preserve">Thanks to the thick fog I didn’t get to see much from the top of the Kittatinny Mountains but I still really liked being there.  Apparently on clear days </w:t>
-      </w:r>
-      <w:r>
-        <w:t>two additional states can be seen from the top, namely New York, and Pennsylvania</w:t>
-      </w:r>
-      <w:r>
-        <w:t xml:space="preserve">. </w:t>
-      </w:r>
-    </w:p>
-    <w:p>
-      <w:r>
-        <w:t>The 220 foot monument</w:t>
-      </w:r>
-      <w:r>
-        <w:t xml:space="preserve"> on the summit</w:t>
-      </w:r>
-      <w:r>
-        <w:t xml:space="preserve">, </w:t>
-      </w:r>
-      <w:r>
-        <w:t>built in 1930 to commemorate war dead</w:t>
-      </w:r>
-      <w:r>
-        <w:t>,</w:t>
-      </w:r>
-      <w:r>
-        <w:t xml:space="preserve"> was not open to the public due to the pandemic so I wandered around it and found two survey disks, one 100 yards from the front door, and another 20 yards behind the monument.  After a half hour or so I returned to the parking lot then drove over to where the old mansion on the hill used to be across from Lake Marcia.  After looking around there, next I drove the scenic drive loop stopping to hike up to the </w:t>
-      </w:r>
-      <w:r>
-        <w:t>Appalachian Trail</w:t>
-      </w:r>
-      <w:r>
-        <w:t xml:space="preserve"> Observation Platform</w:t>
-      </w:r>
-      <w:r>
-        <w:t xml:space="preserve"> where again </w:t>
-      </w:r>
-      <w:r>
-        <w:t xml:space="preserve">the weather blocked </w:t>
-      </w:r>
-      <w:r>
-        <w:t>the views</w:t>
-      </w:r>
-      <w:r>
-        <w:t>.</w:t>
-      </w:r>
-      <w:r>
-        <w:t xml:space="preserve"> </w:t>
-      </w:r>
-      <w:r>
-        <w:t xml:space="preserve">The Appalachian Trail </w:t>
-      </w:r>
-      <w:r>
-        <w:t>does not cross the New Jersey highp</w:t>
-      </w:r>
-      <w:r>
-        <w:t xml:space="preserve">oint </w:t>
-      </w:r>
-      <w:r>
-        <w:t>forcing AT</w:t>
-      </w:r>
-      <w:r>
-        <w:t xml:space="preserve"> hikers to take a five</w:t>
-      </w:r>
-      <w:r>
-        <w:t xml:space="preserve"> mile or so detour </w:t>
-      </w:r>
-      <w:r>
-        <w:t xml:space="preserve">to the summit </w:t>
-      </w:r>
-      <w:r>
-        <w:t>monument</w:t>
-      </w:r>
-      <w:r>
-        <w:t>.</w:t>
-      </w:r>
-    </w:p>
-    <w:p/>
-    <w:p>
-      <w:r>
-        <w:rPr>
-          <w:highlight w:val="yellow"/>
-        </w:rPr>
-        <w:t>Ten miles from the highpoint in</w:t>
-      </w:r>
-      <w:r>
-        <w:t xml:space="preserve"> Port Jervis under a bridge on I-84, at the confluence of the </w:t>
-      </w:r>
-      <w:proofErr w:type="spellStart"/>
-      <w:r>
-        <w:t>Neversink</w:t>
-      </w:r>
-      <w:proofErr w:type="spellEnd"/>
-      <w:r>
-        <w:t xml:space="preserve"> and the Delaware Rivers is where New Jersey, New York, and Pennsylvania meet.  I guess technically the </w:t>
-      </w:r>
-      <w:proofErr w:type="spellStart"/>
-      <w:r>
-        <w:t>tri-state</w:t>
-      </w:r>
-      <w:proofErr w:type="spellEnd"/>
-      <w:r>
-        <w:t xml:space="preserve"> corner is in the Delaware river, but there is a monument under the bridge which was a bit tricky to find as there is another cemetery a couple blocks away called St. Mary’s which I first noticed.  At St. Mary’s a fellow there told me I had the wrong one and needed to go across the street and down a block or two to Laurel Grove, and then drive to the I-84 Bridge. When I arrived there was a couple there, each </w:t>
-      </w:r>
-      <w:r>
-        <w:lastRenderedPageBreak/>
-        <w:t xml:space="preserve">with their own car, obviously trying to have some stealthy romance and they were obviously put off by my arrival.  I told them I’d just be a few minutes, but they soon left.  At the confluence of the two rivers I found two monuments, the first was one for the border of New York and New Jersey, and the second (closer to the water) was the tristate marker. </w:t>
+        <w:t xml:space="preserve"> corner is in the Delaware river, but there is a monument under the bridge which was a bit tricky to find as there is another cemetery a couple blocks away called St. Mary’s which I first noticed.  At St. Mary’s a fellow there told me I had the wrong one and needed to go across the street and down a block or two to Laurel Grove, and then drive to the I-84 Bridge. When I arrived there was a couple there, each with their own car, obviously trying to have some stealthy romance and they were obviously put off by my arrival.  I told them I’d just be a few minutes, but they soon left.  At the confluence of the two rivers I found two monuments, the first was one for the border of New York and New Jersey, and the second (closer to the water) was the tristate marker. </w:t>
       </w:r>
     </w:p>
     <w:p>
@@ -5711,6 +5137,7 @@
         <w:t>“This 'hobby' certainly is a long term pursuit. For many it comes and goes to accommodate life's ups and downs. As Loren Mooney said, at a certain point we stop counting how many we've done and we start counting how many we have left to do.”</w:t>
       </w:r>
     </w:p>
+    <w:p/>
     <w:sectPr>
       <w:pgSz w:w="12240" w:h="15840"/>
       <w:pgMar w:top="1440" w:right="1440" w:bottom="1440" w:left="1440" w:header="720" w:footer="720" w:gutter="0"/>
@@ -6393,6 +5820,25 @@
       <w:iCs/>
     </w:rPr>
   </w:style>
+  <w:style w:type="paragraph" w:styleId="Caption">
+    <w:name w:val="caption"/>
+    <w:basedOn w:val="Normal"/>
+    <w:next w:val="Normal"/>
+    <w:uiPriority w:val="35"/>
+    <w:unhideWhenUsed/>
+    <w:qFormat/>
+    <w:rsid w:val="001772C3"/>
+    <w:pPr>
+      <w:spacing w:after="200" w:line="240" w:lineRule="auto"/>
+    </w:pPr>
+    <w:rPr>
+      <w:i/>
+      <w:iCs/>
+      <w:color w:val="44546A" w:themeColor="text2"/>
+      <w:sz w:val="18"/>
+      <w:szCs w:val="18"/>
+    </w:rPr>
+  </w:style>
 </w:styles>
 </file>
 

</xml_diff>

<commit_message>
I hope I am finally now done with the Ebright write-up
</commit_message>
<xml_diff>
--- a/Walter/TripReports/Book_41_50.docx
+++ b/Walter/TripReports/Book_41_50.docx
@@ -2682,7 +2682,10 @@
         <w:t>where brothers</w:t>
       </w:r>
       <w:r>
-        <w:t xml:space="preserve">.   But why </w:t>
+        <w:t>.</w:t>
+      </w:r>
+      <w:r>
+        <w:t xml:space="preserve">  But why </w:t>
       </w:r>
       <w:r>
         <w:t>“</w:t>
@@ -2845,6 +2848,9 @@
         <w:t xml:space="preserve"> vertically has been determined.  Additionally other survey marks are disks which point to </w:t>
       </w:r>
       <w:r>
+        <w:t xml:space="preserve">a </w:t>
+      </w:r>
+      <w:r>
         <w:t xml:space="preserve">primary mark, and these are </w:t>
       </w:r>
       <w:r>
@@ -2951,6 +2957,59 @@
     </w:p>
     <w:p>
       <w:r>
+        <w:t xml:space="preserve">Survey marks are known by various other names, such as monuments, </w:t>
+      </w:r>
+      <w:r>
+        <w:t xml:space="preserve">points, </w:t>
+      </w:r>
+      <w:r>
+        <w:t xml:space="preserve">bench marks, and stations.  These names might also be proceed with terms like </w:t>
+      </w:r>
+      <w:r>
+        <w:t xml:space="preserve">survey, </w:t>
+      </w:r>
+      <w:r>
+        <w:t xml:space="preserve">horizontal control, control, or triangulation – as in “triangulation station”.  There are technical reasons for these names, but surveying is a complex discipline and terms end up being used interchangeably even if not strictly correct.  For example, a bench mark is a point of precisely measured elevation, but some might call </w:t>
+      </w:r>
+      <w:r>
+        <w:t>a m</w:t>
+      </w:r>
+      <w:r>
+        <w:t xml:space="preserve">onument concerned only with horizontal positioning </w:t>
+      </w:r>
+      <w:r>
+        <w:t xml:space="preserve">a bench mark </w:t>
+      </w:r>
+      <w:r>
+        <w:t>since they are both marked with metal disks</w:t>
+      </w:r>
+      <w:r>
+        <w:t xml:space="preserve">. Whereas technically </w:t>
+      </w:r>
+      <w:r>
+        <w:t>monument</w:t>
+      </w:r>
+      <w:r>
+        <w:t>s</w:t>
+      </w:r>
+      <w:r>
+        <w:t xml:space="preserve"> concerned only with horizontal positioning</w:t>
+      </w:r>
+      <w:r>
+        <w:t xml:space="preserve"> </w:t>
+      </w:r>
+      <w:r>
+        <w:t>are called horizontal control stations or simpl</w:t>
+      </w:r>
+      <w:r>
+        <w:t>y</w:t>
+      </w:r>
+      <w:r>
+        <w:t xml:space="preserve"> control stations. A Triangulation Station is a specific type of a control station having had its position determined by measuring distances and angles from other stations.</w:t>
+      </w:r>
+    </w:p>
+    <w:p>
+      <w:r>
         <w:t>Jeez, I’m smart right?</w:t>
       </w:r>
     </w:p>
@@ -3009,7 +3068,19 @@
         <w:t>Reference marks, including azimuth marks, serve two purposes</w:t>
       </w:r>
       <w:r>
-        <w:t>. No, the first one isn’t more important, just make the most sense to explain it first</w:t>
+        <w:t xml:space="preserve">. No, the first one isn’t more important, </w:t>
+      </w:r>
+      <w:r>
+        <w:t xml:space="preserve">it </w:t>
+      </w:r>
+      <w:r>
+        <w:t>just make</w:t>
+      </w:r>
+      <w:r>
+        <w:t>s</w:t>
+      </w:r>
+      <w:r>
+        <w:t xml:space="preserve"> the most sense to explain it first</w:t>
       </w:r>
       <w:r>
         <w:t>.  F</w:t>
@@ -3059,7 +3130,11 @@
         <w:t xml:space="preserve"> came to be</w:t>
       </w:r>
       <w:r>
-        <w:t>. I have concluded that the name “Ebright Azimuth” simply comes from the azimuth mark disk which can be</w:t>
+        <w:t xml:space="preserve">. I have concluded that the name </w:t>
+      </w:r>
+      <w:r>
+        <w:lastRenderedPageBreak/>
+        <w:t>“Ebright Azimuth” simply comes from the azimuth mark disk which can be</w:t>
       </w:r>
       <w:r>
         <w:t xml:space="preserve"> found</w:t>
@@ -3068,7 +3143,13 @@
         <w:t xml:space="preserve"> in a cutout along the sidewalk of Ebright Road, a dozen or so steps south of the blue sign.  I attest that in the beginning the highpoint was simply called Ebright</w:t>
       </w:r>
       <w:r>
-        <w:t>, but because the disk was stamped Ebright Azimuth people read that and assumed it was the name of the high point, and that name has stuck.</w:t>
+        <w:t xml:space="preserve">, but because the disk was stamped Ebright Azimuth people read that and assumed it was the name of the high point, and </w:t>
+      </w:r>
+      <w:r>
+        <w:t xml:space="preserve">the </w:t>
+      </w:r>
+      <w:r>
+        <w:t>name has stuck.</w:t>
       </w:r>
     </w:p>
     <w:p>
@@ -3120,17 +3201,19 @@
         <w:t xml:space="preserve"> </w:t>
       </w:r>
       <w:r>
-        <w:t xml:space="preserve">altitude, as it was a rather flat drive through a suburban neighborhood.  I don’t even recall </w:t>
-      </w:r>
-      <w:r>
-        <w:lastRenderedPageBreak/>
-        <w:t>seeing a sign announcing Delaware.  I just knew that from the point I left PA-491 getting on Ebright Road my destination of the tee formed by Ramblewood Drive and Ebright Road would be</w:t>
+        <w:t>altitude, as it was a rather flat drive through a suburban neighborhood.  I don’t even recall seeing a sign announcing Delaware.  I just knew that from the point I left PA-491 getting on Ebright Road my destination of the tee formed by Ramblewood Drive and Ebright Road would be</w:t>
       </w:r>
       <w:r>
         <w:t xml:space="preserve"> reached in</w:t>
       </w:r>
       <w:r>
-        <w:t xml:space="preserve"> six tenths of a mile in a mostly southern direction – or more precisely in terms of an azimuth six tenths of a mile at 196.0 degrees.  At the tee was a three-way stop, with the blue “Ebright Azimuth” sign to my right, and Ramblewood drive a left turn.  I made the left, and parked in front of the second house on the south side of the street, the local time was 2:30 pm.  </w:t>
+        <w:t xml:space="preserve"> six tenths of a mile in a mostly southern direction – or more precisely in terms of an azimuth six tenths of a mile at 196.0 degrees.  At the tee </w:t>
+      </w:r>
+      <w:r>
+        <w:t>I encountered</w:t>
+      </w:r>
+      <w:r>
+        <w:t xml:space="preserve"> a three-way stop, with the blue “Ebright Azimuth” sign to my right, and Ramblewood drive a left turn.  I made the left, and parked in front of the second house on the south side of the street, the local time was 2:30 pm.  </w:t>
       </w:r>
     </w:p>
     <w:p>
@@ -3230,11 +3313,17 @@
         <w:t xml:space="preserve">factory stamped with the words </w:t>
       </w:r>
       <w:r>
-        <w:t xml:space="preserve">reference </w:t>
+        <w:t>R</w:t>
+      </w:r>
+      <w:r>
+        <w:t xml:space="preserve">eference </w:t>
       </w:r>
       <w:proofErr w:type="gramStart"/>
       <w:r>
-        <w:t>mark</w:t>
+        <w:t>M</w:t>
+      </w:r>
+      <w:r>
+        <w:t>ark</w:t>
       </w:r>
       <w:r>
         <w:t>.</w:t>
@@ -3393,6 +3482,7 @@
     </w:p>
     <w:p>
       <w:r>
+        <w:lastRenderedPageBreak/>
         <w:t xml:space="preserve">Okay, I know there are some of you that are </w:t>
       </w:r>
       <w:r>
@@ -3410,10 +3500,52 @@
         <w:t xml:space="preserve"> the disk is an azimuth mark, why didn’t he just use a factory stamped disk containing the words Azimuth Mark?” To which I reply, “I don’t know!” </w:t>
       </w:r>
       <w:r>
-        <w:t>Maybe in 1933 they hadn’t come out with the factory stamped Azimuth Mark disks yet, or perhaps he had run out of them and just made do with what he had.</w:t>
-      </w:r>
-      <w:r>
-        <w:t xml:space="preserve">  Who cares, I’ll still right, and w</w:t>
+        <w:t>Maybe</w:t>
+      </w:r>
+      <w:r>
+        <w:t xml:space="preserve"> this is true “</w:t>
+      </w:r>
+      <w:r>
+        <w:t>Standard Azimuth Mark disks replaced azimuth reference marks about 1935</w:t>
+      </w:r>
+      <w:r>
+        <w:t xml:space="preserve">” – I read that on forums.geocaching.com in a post from “NGS Surveyor”.  That just means that </w:t>
+      </w:r>
+      <w:r>
+        <w:t>in 1933 they hadn’t come out with the factory stamped Azimuth Mark disks yet</w:t>
+      </w:r>
+      <w:r>
+        <w:t xml:space="preserve">.  </w:t>
+      </w:r>
+      <w:r>
+        <w:t>But even if they had it</w:t>
+      </w:r>
+      <w:r>
+        <w:t xml:space="preserve"> is </w:t>
+      </w:r>
+      <w:r>
+        <w:t xml:space="preserve">also possible </w:t>
+      </w:r>
+      <w:r>
+        <w:t>the surveyor</w:t>
+      </w:r>
+      <w:r>
+        <w:t xml:space="preserve"> had run out of them and just made do with what he had.</w:t>
+      </w:r>
+      <w:r>
+        <w:t xml:space="preserve">  </w:t>
+      </w:r>
+      <w:r>
+        <w:t>Either way</w:t>
+      </w:r>
+      <w:r>
+        <w:t xml:space="preserve">, </w:t>
+      </w:r>
+      <w:r>
+        <w:t>it’s still an azimuth mark</w:t>
+      </w:r>
+      <w:r>
+        <w:t>, and w</w:t>
       </w:r>
       <w:r>
         <w:t>hen I get to the point where I explain where the O.G (original gangster</w:t>
@@ -3510,252 +3642,264 @@
         <w:t>because</w:t>
       </w:r>
       <w:r>
-        <w:t xml:space="preserve"> the arrow on the disk we have been talking </w:t>
-      </w:r>
+        <w:t xml:space="preserve"> the arrow on the disk we have been talking about </w:t>
+      </w:r>
+      <w:proofErr w:type="gramStart"/>
+      <w:r>
+        <w:t>points</w:t>
+      </w:r>
+      <w:proofErr w:type="gramEnd"/>
+      <w:r>
+        <w:t xml:space="preserve"> perpendicular to Ebright Road in a more or less </w:t>
+      </w:r>
+      <w:r>
+        <w:t xml:space="preserve">westerly </w:t>
+      </w:r>
+      <w:r>
+        <w:t>direction, and for a horizontal control to exist on Ebright Road the arrow</w:t>
+      </w:r>
+      <w:r>
+        <w:t xml:space="preserve"> on the </w:t>
+      </w:r>
+      <w:r>
+        <w:t>azimuth</w:t>
+      </w:r>
+      <w:r>
+        <w:t xml:space="preserve"> mark</w:t>
+      </w:r>
+      <w:r>
+        <w:t xml:space="preserve"> </w:t>
+      </w:r>
+      <w:r>
+        <w:t xml:space="preserve">would need to point up or down the road.  </w:t>
+      </w:r>
+    </w:p>
+    <w:p>
+      <w:r>
+        <w:t xml:space="preserve">Okay then it seems the sign really should read “THE horizontal control mark denotes” </w:t>
+      </w:r>
+      <w:r>
+        <w:rPr>
+          <w:i/>
+        </w:rPr>
+        <w:t xml:space="preserve">(as in the horizontal control mark pointed to </w:t>
+      </w:r>
+      <w:r>
+        <w:rPr>
+          <w:i/>
+        </w:rPr>
+        <w:t>by</w:t>
+      </w:r>
+      <w:r>
+        <w:rPr>
+          <w:i/>
+        </w:rPr>
+        <w:t xml:space="preserve"> the</w:t>
+      </w:r>
+      <w:r>
+        <w:rPr>
+          <w:i/>
+        </w:rPr>
+        <w:t xml:space="preserve"> azimuth</w:t>
+      </w:r>
+      <w:r>
+        <w:rPr>
+          <w:i/>
+        </w:rPr>
+        <w:t xml:space="preserve"> reference mark</w:t>
+      </w:r>
+      <w:r>
+        <w:rPr>
+          <w:i/>
+        </w:rPr>
+        <w:t xml:space="preserve"> on Ebright road</w:t>
+      </w:r>
+      <w:r>
+        <w:rPr>
+          <w:i/>
+        </w:rPr>
+        <w:t>)</w:t>
+      </w:r>
+      <w:r>
+        <w:t xml:space="preserve"> </w:t>
+      </w:r>
+      <w:r>
+        <w:t xml:space="preserve">instead of </w:t>
+      </w:r>
+      <w:r>
+        <w:t>“THIS horizontal control mark denotes</w:t>
+      </w:r>
+      <w:r>
+        <w:t>”.  Am I right, or am I right?</w:t>
+      </w:r>
+      <w:r>
+        <w:t xml:space="preserve"> </w:t>
+      </w:r>
+    </w:p>
+    <w:p>
+      <w:r>
+        <w:t xml:space="preserve">Alright back to my experience at Ebright Azimuth (as we like to call it). Well, first more background. Before my trip I had studied both World and US topographical maps of the area, and found the World topo marked a spot at 450 vertical feet in the mobile home park located about </w:t>
+      </w:r>
+      <w:r>
+        <w:t>4</w:t>
+      </w:r>
+      <w:r>
+        <w:t>00</w:t>
+      </w:r>
+      <w:r>
+        <w:t xml:space="preserve"> feet west of the Ebright Road azimuth disk. </w:t>
+      </w:r>
+      <w:r>
+        <w:t xml:space="preserve">Comparably </w:t>
+      </w:r>
+      <w:r>
+        <w:t>the US topo</w:t>
+      </w:r>
+      <w:r>
+        <w:t xml:space="preserve"> map </w:t>
+      </w:r>
+      <w:r>
+        <w:t xml:space="preserve">contains a contour line of 450 feet extending across both Sulky and Alpha roads in the mobile home park.  According to the World topo the 450 foot elevation spot is located on the south side of the second trailer on the east side of Sulky Road. </w:t>
+      </w:r>
+      <w:r>
+        <w:t xml:space="preserve"> Which is interesting because</w:t>
+      </w:r>
+      <w:r>
+        <w:t xml:space="preserve"> I’d also read a theory claiming there is an elevation benchmark buried under one of the trailer homes. </w:t>
+      </w:r>
+    </w:p>
+    <w:p>
+      <w:r>
+        <w:t xml:space="preserve">Having </w:t>
+      </w:r>
+      <w:r>
+        <w:t>taken photos of t</w:t>
+      </w:r>
+      <w:r>
+        <w:t xml:space="preserve">he blue sign, and </w:t>
+      </w:r>
+      <w:r>
+        <w:t xml:space="preserve">having located </w:t>
+      </w:r>
+      <w:r>
+        <w:t xml:space="preserve">the azimuth mark, next out of curiosity </w:t>
+      </w:r>
+      <w:r>
+        <w:t xml:space="preserve">I </w:t>
+      </w:r>
+      <w:r>
+        <w:t>wandered down Turf Road into the trailer park.  From Turf Road I turned down Sulky Road, and from the street I took a photograph of the second trailer, wondering if a bench</w:t>
+      </w:r>
+      <w:r>
+        <w:t xml:space="preserve"> </w:t>
+      </w:r>
+      <w:r>
+        <w:t xml:space="preserve">mark had been (or still </w:t>
+      </w:r>
+      <w:r>
+        <w:t>is</w:t>
+      </w:r>
+      <w:r>
+        <w:t>) located under it.</w:t>
+      </w:r>
+      <w:r>
+        <w:t xml:space="preserve"> For good measure I next made my way to the end of Alpha Road, figuring in the process I had crossed the 450 foot contour as shown on US top</w:t>
+      </w:r>
+      <w:r>
+        <w:t>o</w:t>
+      </w:r>
+      <w:r>
+        <w:t xml:space="preserve"> maps.  With that out of the way my next hope was to locate a person by the name of </w:t>
+      </w:r>
+      <w:r>
+        <w:t xml:space="preserve">Doreen </w:t>
+      </w:r>
+      <w:proofErr w:type="spellStart"/>
+      <w:r>
+        <w:t>Kupchick</w:t>
+      </w:r>
+      <w:proofErr w:type="spellEnd"/>
+      <w:r>
+        <w:t>.</w:t>
+      </w:r>
+    </w:p>
+    <w:p>
+      <w:r>
+        <w:t>Ebright Azimuth and Doreen go hand in hand, she was instrumental in preserving the survey disk on Ebright Road when it was cemented over, plus she keeps a highpoint log book at her home</w:t>
+      </w:r>
+      <w:r>
+        <w:t xml:space="preserve"> east of Ebright Road</w:t>
+      </w:r>
+      <w:r>
+        <w:t>.  Returning to the vicinity of my rental car I made an educated guess and knock</w:t>
+      </w:r>
+      <w:r>
+        <w:t>ed</w:t>
+      </w:r>
+      <w:r>
+        <w:t xml:space="preserve"> on the door of what I hoped belonged to her. Fortune was with me, as not only did I get the right door, but she was home. </w:t>
+      </w:r>
+      <w:r>
+        <w:t xml:space="preserve">Through </w:t>
+      </w:r>
+      <w:r>
+        <w:t xml:space="preserve">my COVID mask </w:t>
+      </w:r>
+      <w:r>
+        <w:t xml:space="preserve">I </w:t>
+      </w:r>
+      <w:r>
+        <w:t>explain</w:t>
+      </w:r>
+      <w:r>
+        <w:t>ed</w:t>
+      </w:r>
+      <w:r>
+        <w:t xml:space="preserve"> what I was doing, and I asked to sign her highpoint log book.  </w:t>
+      </w:r>
+      <w:r>
+        <w:t>Imagine a rough neck</w:t>
+      </w:r>
+      <w:r>
+        <w:t xml:space="preserve"> stranger</w:t>
+      </w:r>
+      <w:r>
+        <w:t xml:space="preserve"> like me, showing up at your </w:t>
+      </w:r>
+      <w:r>
+        <w:t xml:space="preserve">grandma’s </w:t>
+      </w:r>
+      <w:r>
+        <w:t>door wearing a mask</w:t>
+      </w:r>
+      <w:r>
+        <w:t xml:space="preserve">? Well </w:t>
+      </w:r>
+      <w:r>
+        <w:t xml:space="preserve">retirement-age </w:t>
+      </w:r>
+      <w:r>
+        <w:t xml:space="preserve">Doreen </w:t>
+      </w:r>
+      <w:r>
+        <w:t xml:space="preserve">didn’t even seem worried. </w:t>
+      </w:r>
+      <w:r>
+        <w:t>She just</w:t>
+      </w:r>
+      <w:r>
+        <w:t xml:space="preserve"> asked if I had visited the </w:t>
+      </w:r>
+      <w:r>
+        <w:t xml:space="preserve">blue </w:t>
+      </w:r>
+      <w:r>
+        <w:t xml:space="preserve">sign and survey monument on Ebright Road, and when I said I had she said she would get the book ready but suggested that in the mean time I head over to a second survey monument disk on Winterset road. </w:t>
+      </w:r>
+    </w:p>
+    <w:p>
       <w:r>
         <w:lastRenderedPageBreak/>
-        <w:t xml:space="preserve">about </w:t>
-      </w:r>
-      <w:proofErr w:type="gramStart"/>
-      <w:r>
-        <w:t>points</w:t>
-      </w:r>
-      <w:proofErr w:type="gramEnd"/>
-      <w:r>
-        <w:t xml:space="preserve"> perpendicular to Ebright Road in a more or less </w:t>
-      </w:r>
-      <w:r>
-        <w:t xml:space="preserve">westerly </w:t>
-      </w:r>
-      <w:r>
-        <w:t>direction, and for a horizontal control to exist on Ebright Road the arrow</w:t>
-      </w:r>
-      <w:r>
-        <w:t xml:space="preserve"> on the </w:t>
-      </w:r>
-      <w:r>
-        <w:t>azimuth</w:t>
-      </w:r>
-      <w:r>
-        <w:t xml:space="preserve"> mark</w:t>
-      </w:r>
-      <w:r>
-        <w:t xml:space="preserve"> </w:t>
-      </w:r>
-      <w:r>
-        <w:t xml:space="preserve">would need to point up or down the road.  </w:t>
-      </w:r>
-    </w:p>
-    <w:p>
-      <w:r>
-        <w:t xml:space="preserve">Okay then it seems the sign really should read “THE horizontal control mark denotes” </w:t>
-      </w:r>
-      <w:r>
-        <w:rPr>
-          <w:i/>
-        </w:rPr>
-        <w:t xml:space="preserve">(as in the horizontal control mark pointed to </w:t>
-      </w:r>
-      <w:r>
-        <w:rPr>
-          <w:i/>
-        </w:rPr>
-        <w:t>by</w:t>
-      </w:r>
-      <w:r>
-        <w:rPr>
-          <w:i/>
-        </w:rPr>
-        <w:t xml:space="preserve"> the</w:t>
-      </w:r>
-      <w:r>
-        <w:rPr>
-          <w:i/>
-        </w:rPr>
-        <w:t xml:space="preserve"> azimuth</w:t>
-      </w:r>
-      <w:r>
-        <w:rPr>
-          <w:i/>
-        </w:rPr>
-        <w:t xml:space="preserve"> reference mark</w:t>
-      </w:r>
-      <w:r>
-        <w:rPr>
-          <w:i/>
-        </w:rPr>
-        <w:t xml:space="preserve"> on Ebright road</w:t>
-      </w:r>
-      <w:r>
-        <w:rPr>
-          <w:i/>
-        </w:rPr>
-        <w:t>)</w:t>
-      </w:r>
-      <w:r>
-        <w:t xml:space="preserve"> </w:t>
-      </w:r>
-      <w:r>
-        <w:t xml:space="preserve">instead of </w:t>
-      </w:r>
-      <w:r>
-        <w:t>“THIS horizontal control mark denotes</w:t>
-      </w:r>
-      <w:r>
-        <w:t>”.  Am I right, or am I right?</w:t>
-      </w:r>
-      <w:r>
-        <w:t xml:space="preserve"> </w:t>
-      </w:r>
-    </w:p>
-    <w:p>
-      <w:r>
-        <w:t xml:space="preserve">Alright back to my experience at Ebright Azimuth (as we like to call it). Well, first more background. Before my trip I had studied both World and US topographical maps of the area, and found the World topo marked a spot at 450 vertical feet in the mobile home park located about </w:t>
-      </w:r>
-      <w:r>
-        <w:t>4</w:t>
-      </w:r>
-      <w:r>
-        <w:t>00</w:t>
-      </w:r>
-      <w:r>
-        <w:t xml:space="preserve"> feet west of the Ebright Road azimuth disk. </w:t>
-      </w:r>
-      <w:r>
-        <w:t xml:space="preserve">Comparably </w:t>
-      </w:r>
-      <w:r>
-        <w:t>the US topo</w:t>
-      </w:r>
-      <w:r>
-        <w:t xml:space="preserve"> map </w:t>
-      </w:r>
-      <w:r>
-        <w:t xml:space="preserve">contains a contour line of 450 feet extending across both Sulky and Alpha roads in the mobile home park.  According to the World topo the 450 foot elevation spot is located on the south side of the second trailer on the east side of Sulky Road. </w:t>
-      </w:r>
-      <w:r>
-        <w:t xml:space="preserve"> Which is interesting because</w:t>
-      </w:r>
-      <w:r>
-        <w:t xml:space="preserve"> I’d also read a theory claiming there is an elevation benchmark buried under one of the trailer homes. </w:t>
-      </w:r>
-    </w:p>
-    <w:p>
-      <w:r>
-        <w:t xml:space="preserve">Having </w:t>
-      </w:r>
-      <w:r>
-        <w:t>taken photos of t</w:t>
-      </w:r>
-      <w:r>
-        <w:t xml:space="preserve">he blue sign, and </w:t>
-      </w:r>
-      <w:r>
-        <w:t xml:space="preserve">having located </w:t>
-      </w:r>
-      <w:r>
-        <w:t>the azimuth mark, next</w:t>
-      </w:r>
-      <w:r>
-        <w:t xml:space="preserve"> -</w:t>
-      </w:r>
-      <w:r>
-        <w:t xml:space="preserve"> out of curiosity</w:t>
-      </w:r>
-      <w:r>
-        <w:t>-</w:t>
-      </w:r>
-      <w:r>
-        <w:t xml:space="preserve"> </w:t>
-      </w:r>
-      <w:r>
-        <w:t xml:space="preserve">I </w:t>
-      </w:r>
-      <w:r>
-        <w:t>wandered down Turf Road into the trailer park.  From Turf Road I turned down Sulky Road, and from the street I took a photograph of the second trailer, wondering if a bench</w:t>
-      </w:r>
-      <w:r>
-        <w:t xml:space="preserve"> </w:t>
-      </w:r>
-      <w:r>
-        <w:t xml:space="preserve">mark had been (or still </w:t>
-      </w:r>
-      <w:r>
-        <w:t>is</w:t>
-      </w:r>
-      <w:r>
-        <w:t>) located under it.</w:t>
-      </w:r>
-      <w:r>
-        <w:t xml:space="preserve"> For good measure I next made my way to the end of Alpha Road, figuring in the process I had crossed the 450 foot contour as shown on US top</w:t>
-      </w:r>
-      <w:r>
-        <w:t>o</w:t>
-      </w:r>
-      <w:r>
-        <w:t xml:space="preserve"> maps.  With that out of the way my next hope was to locate a person by the name of </w:t>
-      </w:r>
-      <w:r>
-        <w:t xml:space="preserve">Doreen </w:t>
-      </w:r>
-      <w:proofErr w:type="spellStart"/>
-      <w:r>
-        <w:t>Kupchick</w:t>
-      </w:r>
-      <w:proofErr w:type="spellEnd"/>
-      <w:r>
-        <w:t>.</w:t>
-      </w:r>
-    </w:p>
-    <w:p>
-      <w:r>
-        <w:t>Ebright Azimuth and Doreen go hand in hand, she was instrumental in preserving the survey disk on Ebright Road when it was cemented over, plus she keeps a highpoint log book at her home</w:t>
-      </w:r>
-      <w:r>
-        <w:t xml:space="preserve"> east of Ebright Road</w:t>
-      </w:r>
-      <w:r>
-        <w:t>.  Returning to the vicinity of my rental car I made an educated guess and knock</w:t>
-      </w:r>
-      <w:r>
-        <w:t>ed</w:t>
-      </w:r>
-      <w:r>
-        <w:t xml:space="preserve"> on the door of what I hoped belonged to her. Fortune was with me, as not only did I get the right door, but she was home. </w:t>
-      </w:r>
-      <w:r>
-        <w:t xml:space="preserve">Through </w:t>
-      </w:r>
-      <w:r>
-        <w:t xml:space="preserve">my COVID mask </w:t>
-      </w:r>
-      <w:r>
-        <w:t xml:space="preserve">I </w:t>
-      </w:r>
-      <w:r>
-        <w:t>explain</w:t>
-      </w:r>
-      <w:r>
-        <w:t>ed</w:t>
-      </w:r>
-      <w:r>
-        <w:t xml:space="preserve"> what I was doing, and I asked to sign her highpoint log book.  </w:t>
-      </w:r>
-      <w:r>
-        <w:t>Imagine a rough neck like me, showing up at your door wearing a mask, and she didn’t even seem worried. She is an older gal too, retired for sure. Anyway, s</w:t>
-      </w:r>
-      <w:r>
-        <w:t xml:space="preserve">he asked if I had visited the </w:t>
-      </w:r>
-      <w:r>
-        <w:t xml:space="preserve">blue </w:t>
-      </w:r>
-      <w:r>
-        <w:t xml:space="preserve">sign and survey monument on Ebright Road, and when I said I had she said she would get the book ready but suggested that in the mean time I should head over to a second survey monument disk on Winterset road. </w:t>
-      </w:r>
-    </w:p>
-    <w:p>
-      <w:r>
         <w:t xml:space="preserve">I was going to go over there anyway, so I obeyed. </w:t>
       </w:r>
       <w:r>
@@ -3818,10 +3962,12 @@
         <w:t>ollowin</w:t>
       </w:r>
       <w:r>
-        <w:t xml:space="preserve">g the jaunt to the Pennsylvania-Delaware border I returned, as instructed, to sign the log.  After doing so, Doreen gave me some literature about Ebright Azimuth.  One of the articles explained </w:t>
-      </w:r>
-      <w:r>
-        <w:lastRenderedPageBreak/>
+        <w:t>g the jaunt to the Pennsylvania-Delaware border I returned, as instructed, to sign the log.  After doing so, Doreen gave me some literature about Ebright Azimuth.  One of the articles explain</w:t>
+      </w:r>
+      <w:r>
+        <w:t xml:space="preserve">s </w:t>
+      </w:r>
+      <w:r>
         <w:t xml:space="preserve">how a Paul </w:t>
       </w:r>
       <w:proofErr w:type="spellStart"/>
@@ -3938,328 +4084,765 @@
         <w:t>was the designation (aka name) is “Ebright” and not “Ebright Azimuth</w:t>
       </w:r>
       <w:r>
-        <w:t xml:space="preserve">” – </w:t>
+        <w:t xml:space="preserve">” – yes, more evidence </w:t>
+      </w:r>
+      <w:r>
+        <w:t>for</w:t>
+      </w:r>
+      <w:r>
+        <w:t xml:space="preserve"> my </w:t>
+      </w:r>
+      <w:r>
+        <w:t xml:space="preserve">theory that in the beginning </w:t>
+      </w:r>
+      <w:r>
+        <w:t>the area was simply called Ebright.</w:t>
+      </w:r>
+      <w:r>
+        <w:t xml:space="preserve"> </w:t>
+      </w:r>
+      <w:r>
+        <w:t xml:space="preserve">The next thing that shocked me was the listed position of the Ebright station given as </w:t>
+      </w:r>
+      <w:r>
+        <w:t>“</w:t>
+      </w:r>
+      <w:r>
+        <w:t>39 50 13.86151(N) 075 31 19.55007(W)</w:t>
+      </w:r>
+      <w:r>
+        <w:t xml:space="preserve">” (or in </w:t>
+      </w:r>
+      <w:r>
+        <w:t xml:space="preserve">decimal “39.83718, -75.52208”) – which is not the location of </w:t>
+      </w:r>
+      <w:r>
+        <w:t xml:space="preserve">either the blue sign </w:t>
+      </w:r>
+      <w:r>
+        <w:t>or the Ebright Road azimuth mark.  So where the heck is it?  Oh, it</w:t>
+      </w:r>
+      <w:r>
+        <w:t>’s</w:t>
+      </w:r>
+      <w:r>
+        <w:t xml:space="preserve"> just 3</w:t>
+      </w:r>
+      <w:r>
+        <w:t>5</w:t>
+      </w:r>
+      <w:r>
+        <w:t xml:space="preserve"> meters or so, at about 250 degrees (aka west</w:t>
+      </w:r>
+      <w:r>
+        <w:t>-</w:t>
       </w:r>
       <w:proofErr w:type="spellStart"/>
       <w:r>
-        <w:t>haha</w:t>
+        <w:t>ish</w:t>
       </w:r>
       <w:proofErr w:type="spellEnd"/>
       <w:r>
-        <w:t xml:space="preserve"> more “proof” for</w:t>
-      </w:r>
-      <w:r>
-        <w:t xml:space="preserve"> my </w:t>
-      </w:r>
-      <w:r>
-        <w:t xml:space="preserve">theory that in the beginning </w:t>
-      </w:r>
-      <w:r>
-        <w:t>the area was simply called Ebright.</w:t>
-      </w:r>
-      <w:r>
-        <w:t xml:space="preserve"> </w:t>
-      </w:r>
-      <w:r>
-        <w:t xml:space="preserve">The next thing that shocked me was the listed position of the Ebright station given as </w:t>
+        <w:t>) from the Winterset Road Reference Mark.  That has to be legit right? Not only is it listed on an official datasheet, but the math from the reference mark works</w:t>
+      </w:r>
+      <w:r>
+        <w:t xml:space="preserve"> </w:t>
+      </w:r>
+      <w:r>
+        <w:t xml:space="preserve">dreamily! </w:t>
+      </w:r>
+      <w:r>
+        <w:t xml:space="preserve"> Mother lode, man, </w:t>
+      </w:r>
+      <w:r>
+        <w:rPr>
+          <w:b/>
+        </w:rPr>
+        <w:t xml:space="preserve">I found the O.G horizontal control station, which </w:t>
+      </w:r>
+      <w:r>
+        <w:rPr>
+          <w:b/>
+        </w:rPr>
+        <w:t>no other write-ups seem to mention</w:t>
+      </w:r>
+      <w:r>
+        <w:t>.</w:t>
+      </w:r>
+      <w:r>
+        <w:rPr>
+          <w:b/>
+          <w:color w:val="FF0000"/>
+        </w:rPr>
+        <w:t xml:space="preserve"> </w:t>
+      </w:r>
+      <w:r>
+        <w:t xml:space="preserve"> </w:t>
+      </w:r>
+    </w:p>
+    <w:p>
+      <w:r>
+        <w:t>Reading down the datasheet some more, I discover</w:t>
+      </w:r>
+      <w:r>
+        <w:t>ed</w:t>
+      </w:r>
+      <w:r>
+        <w:t xml:space="preserve"> </w:t>
+      </w:r>
+      <w:r>
+        <w:t>the following</w:t>
+      </w:r>
+      <w:r>
+        <w:t xml:space="preserve"> under the 2015 section, “measurements for the station mark fell under the pavement of a paved parking area.  Reference marks 1 and 3 and the azimuth mark were recovered in good condition.  Reference mark 1 is set in the top of a concrete post which projects about 20 inches (51 cm) above the surface of the ground.”  Hot dignity </w:t>
+      </w:r>
+      <w:r>
+        <w:t>damn that</w:t>
+      </w:r>
+      <w:r>
+        <w:t xml:space="preserve"> proves</w:t>
+      </w:r>
+      <w:r>
+        <w:t xml:space="preserve"> the </w:t>
+      </w:r>
+      <w:r>
+        <w:t>two survey disks I found where the Azimuth Mark on Ebright Road, and Reference Mark 1 on Winterset Road.</w:t>
+      </w:r>
+      <w:r>
+        <w:t xml:space="preserve">  Let’s say that again Azimuth Mark on Ebright Road – not bench mark, not horizontal control, not reference mark, but Azimuth Mark.  So I’m right, the wor</w:t>
+      </w:r>
+      <w:r>
+        <w:t>d</w:t>
+      </w:r>
+      <w:r>
+        <w:t xml:space="preserve"> “Azimuth” was added to the Ebright Road disk by a conscientious surveyor!  </w:t>
+      </w:r>
+    </w:p>
+    <w:p>
+      <w:r>
+        <w:lastRenderedPageBreak/>
+        <w:t xml:space="preserve">But wait a minute, isn’t there a </w:t>
+      </w:r>
+      <w:proofErr w:type="spellStart"/>
+      <w:r>
+        <w:t>gotcha</w:t>
+      </w:r>
+      <w:proofErr w:type="spellEnd"/>
+      <w:r>
+        <w:t xml:space="preserve">? </w:t>
+      </w:r>
+      <w:r>
+        <w:t xml:space="preserve"> </w:t>
+      </w:r>
+      <w:r>
+        <w:t xml:space="preserve">Didn’t I say earlier </w:t>
+      </w:r>
+      <w:r>
+        <w:t xml:space="preserve">“the arrow on the disk we have been talking about points perpendicular to Ebright Road in a more or less </w:t>
+      </w:r>
+      <w:r>
+        <w:t xml:space="preserve">westerly </w:t>
+      </w:r>
+      <w:r>
+        <w:t>direction?” And didn’t you kind of think, like I did, that the arrow pointed toward Sulky Road</w:t>
+      </w:r>
+      <w:r>
+        <w:t>?</w:t>
+      </w:r>
+      <w:r>
+        <w:t xml:space="preserve"> Also understand that </w:t>
+      </w:r>
+      <w:r>
+        <w:t xml:space="preserve">the </w:t>
+      </w:r>
+      <w:r>
+        <w:t>Ebright</w:t>
+      </w:r>
+      <w:r>
+        <w:t xml:space="preserve"> Road</w:t>
+      </w:r>
+      <w:r>
+        <w:t xml:space="preserve"> disk is </w:t>
+      </w:r>
+      <w:r>
+        <w:t>situated 500 feet more to the south then the Winterset Road reference mark,</w:t>
+      </w:r>
+      <w:r>
+        <w:t xml:space="preserve"> so if they both point </w:t>
       </w:r>
       <w:r>
         <w:t>“</w:t>
       </w:r>
       <w:r>
-        <w:t>39 50 13.86151(N) 075 31 19.55007(W)</w:t>
-      </w:r>
-      <w:r>
-        <w:t xml:space="preserve">” (or in </w:t>
-      </w:r>
-      <w:r>
-        <w:t xml:space="preserve">decimal “39.83718, -75.52208”) – which is not the location of </w:t>
-      </w:r>
-      <w:r>
-        <w:t xml:space="preserve">either the blue sign </w:t>
-      </w:r>
-      <w:r>
-        <w:t>or the Ebright Road azimuth mark.  So where the heck is it?  Oh, it</w:t>
-      </w:r>
-      <w:r>
-        <w:t>’s</w:t>
-      </w:r>
-      <w:r>
-        <w:t xml:space="preserve"> just 30 meters or so, at about 250 degrees (aka west) from the Winterset Road Reference Mark.  That has to be legit right? Not only is it listed on an official datasheet, but the math from the reference mark works</w:t>
-      </w:r>
-      <w:r>
-        <w:t xml:space="preserve"> </w:t>
-      </w:r>
-      <w:r>
-        <w:t xml:space="preserve">dreamily! </w:t>
-      </w:r>
-      <w:r>
-        <w:t xml:space="preserve"> Mother lode, man, </w:t>
-      </w:r>
-      <w:r>
-        <w:rPr>
-          <w:b/>
-        </w:rPr>
-        <w:t>I found the O.G horizontal control station, which no one else seems to know about</w:t>
+        <w:t>west</w:t>
+      </w:r>
+      <w:r>
+        <w:t>-</w:t>
+      </w:r>
+      <w:proofErr w:type="spellStart"/>
+      <w:r>
+        <w:t>ish</w:t>
+      </w:r>
+      <w:proofErr w:type="spellEnd"/>
+      <w:r>
+        <w:t>”</w:t>
+      </w:r>
+      <w:r>
+        <w:t xml:space="preserve">, they can’t both point </w:t>
+      </w:r>
+      <w:r>
+        <w:t>at this officially declared station</w:t>
+      </w:r>
+      <w:r>
+        <w:t xml:space="preserve"> under the pavement</w:t>
+      </w:r>
+      <w:r>
+        <w:t>, or can they?</w:t>
+      </w:r>
+      <w:r>
+        <w:t xml:space="preserve">  </w:t>
+      </w:r>
+      <w:r>
+        <w:t>Well actually they can,</w:t>
+      </w:r>
+      <w:r>
+        <w:t xml:space="preserve"> and</w:t>
+      </w:r>
+      <w:r>
+        <w:t xml:space="preserve"> I’m certain that they do.  </w:t>
+      </w:r>
+      <w:r>
+        <w:t>Everything from the datasheet makes that clear.</w:t>
+      </w:r>
+      <w:r>
+        <w:rPr>
+          <w:color w:val="FFC000"/>
+        </w:rPr>
+        <w:t xml:space="preserve"> </w:t>
+      </w:r>
+      <w:r>
+        <w:t xml:space="preserve"> Also the math works, credibly </w:t>
+      </w:r>
+      <w:r>
+        <w:t xml:space="preserve">if the Ebright Azimuth is actually pointing at </w:t>
+      </w:r>
+      <w:r>
+        <w:t xml:space="preserve">300 degrees </w:t>
+      </w:r>
+      <w:r>
+        <w:t xml:space="preserve">it too </w:t>
+      </w:r>
+      <w:r>
+        <w:t>points</w:t>
+      </w:r>
+      <w:r>
+        <w:t xml:space="preserve"> at the NGS Data Sheet position.  </w:t>
+      </w:r>
+      <w:r>
+        <w:t xml:space="preserve">Just like 250 degrees, being only 20 degrees south of west, seems west to a casual observer, so </w:t>
+      </w:r>
+      <w:r>
+        <w:t>too</w:t>
+      </w:r>
+      <w:r>
+        <w:t xml:space="preserve"> does 300 degree</w:t>
+      </w:r>
+      <w:r>
+        <w:t>s</w:t>
+      </w:r>
+      <w:r>
+        <w:t>, at a separate location</w:t>
+      </w:r>
+      <w:r>
+        <w:t xml:space="preserve">.  </w:t>
+      </w:r>
+      <w:r>
+        <w:t>Furthermore, the NGS Data Sheet position is between the US Topographical map 440 and 450 foot contour lines – meaning it could be at 447.85 feet</w:t>
+      </w:r>
+      <w:r>
+        <w:t>, even if it has been paved over</w:t>
       </w:r>
       <w:r>
         <w:t>.</w:t>
       </w:r>
       <w:r>
-        <w:rPr>
-          <w:b/>
-          <w:color w:val="FF0000"/>
-        </w:rPr>
-        <w:t xml:space="preserve"> </w:t>
-      </w:r>
-      <w:r>
-        <w:t xml:space="preserve"> </w:t>
-      </w:r>
-    </w:p>
-    <w:p>
-      <w:r>
-        <w:t>Reading down the datasheet some more, I next discover</w:t>
-      </w:r>
-      <w:r>
-        <w:t>ed</w:t>
-      </w:r>
-      <w:r>
-        <w:t xml:space="preserve"> </w:t>
-      </w:r>
-      <w:r>
-        <w:t>the following</w:t>
-      </w:r>
-      <w:r>
-        <w:t xml:space="preserve"> under the 2015 section, “measurements for the station mark fell under the pavement of a paved parking area.  Reference marks 1 and 3 and the azimuth mark were recovered in good condition.  Reference mark 1 is set in the top of a concrete post which projects about 20 inches (51 cm) above the surface of the ground.”  Hot dignity </w:t>
-      </w:r>
-      <w:r>
-        <w:t>damn that</w:t>
-      </w:r>
-      <w:r>
-        <w:t xml:space="preserve"> proves</w:t>
-      </w:r>
-      <w:r>
-        <w:t xml:space="preserve"> the </w:t>
-      </w:r>
-      <w:r>
-        <w:t>two survey disks I found where the Azimuth Mark on Ebright Road, and Reference Mark 1 on Winterset Road.</w:t>
-      </w:r>
-      <w:r>
-        <w:t xml:space="preserve">  Let’s say that again Azimuth Mark on Ebright Road – not bench mark, not horizontal control, not reference mark, but Azimuth Mark.  So I’m right, the wor</w:t>
-      </w:r>
-      <w:r>
-        <w:t>d</w:t>
-      </w:r>
-      <w:r>
-        <w:t xml:space="preserve"> “Azimuth” was added to the Ebright Road disk by a conscientious surveyor!  </w:t>
-      </w:r>
-    </w:p>
-    <w:p>
-      <w:r>
-        <w:t xml:space="preserve">But wait a minute, isn’t there a </w:t>
+        <w:t xml:space="preserve"> Keep in mind</w:t>
+      </w:r>
+      <w:r>
+        <w:t>, however,</w:t>
+      </w:r>
+      <w:r>
+        <w:t xml:space="preserve"> </w:t>
+      </w:r>
+      <w:r>
+        <w:t>the NGS Data S</w:t>
+      </w:r>
+      <w:r>
+        <w:t>heet does not list an elevation</w:t>
+      </w:r>
+      <w:r>
+        <w:t>.</w:t>
+      </w:r>
+    </w:p>
+    <w:p>
+      <w:r>
+        <w:t xml:space="preserve">I don’t know why you wouldn’t but in case you still don’t believe me that the Ebright Road disk is an azimuth mark, then consider this.  </w:t>
+      </w:r>
+      <w:r>
+        <w:t>A</w:t>
+      </w:r>
+      <w:r>
+        <w:t>long the 30</w:t>
+      </w:r>
+      <w:r>
+        <w:t>0</w:t>
+      </w:r>
+      <w:r>
+        <w:t xml:space="preserve"> degree line</w:t>
+      </w:r>
+      <w:r>
+        <w:t>,</w:t>
+      </w:r>
+      <w:r>
+        <w:t xml:space="preserve"> which is about 0.2 miles long,</w:t>
+      </w:r>
+      <w:r>
+        <w:t xml:space="preserve"> from the Ebright Road disk to the O.G horizontal control (what I have also called the mother </w:t>
+      </w:r>
+      <w:r>
+        <w:t>lode</w:t>
+      </w:r>
+      <w:r>
+        <w:t xml:space="preserve">) </w:t>
+      </w:r>
+      <w:r>
+        <w:t>are ten or more mobile homes</w:t>
+      </w:r>
+      <w:r>
+        <w:t xml:space="preserve">, and the NGS Data Sheet states under a 1979 entry “the azimuth mark is no longer visible from the ground, there are several mobile homes on the line.”  </w:t>
+      </w:r>
+    </w:p>
+    <w:p>
+      <w:r>
+        <w:t xml:space="preserve">You know what else supports my assumptions? The </w:t>
+      </w:r>
+      <w:r>
+        <w:t>196</w:t>
+      </w:r>
+      <w:r>
+        <w:t xml:space="preserve">0 directions found on the </w:t>
+      </w:r>
+      <w:r>
+        <w:t>data sheet to the primary station</w:t>
+      </w:r>
+      <w:r>
+        <w:t>, as they state “</w:t>
+      </w:r>
+      <w:r>
+        <w:t xml:space="preserve">Go east on </w:t>
       </w:r>
       <w:proofErr w:type="spellStart"/>
       <w:r>
-        <w:t>gotcha</w:t>
+        <w:t>Naamans</w:t>
       </w:r>
       <w:proofErr w:type="spellEnd"/>
       <w:r>
-        <w:t xml:space="preserve">? </w:t>
-      </w:r>
-      <w:r>
-        <w:t xml:space="preserve"> </w:t>
-      </w:r>
-      <w:r>
-        <w:t xml:space="preserve">Didn’t I say earlier </w:t>
-      </w:r>
-      <w:r>
-        <w:t xml:space="preserve">“the arrow on the disk we have been talking about points perpendicular to Ebright Road in a more or less </w:t>
-      </w:r>
-      <w:r>
-        <w:t xml:space="preserve">westerly </w:t>
-      </w:r>
-      <w:r>
-        <w:t>direction?” And didn’t you kind of think, like I did, that the arrow pointed toward Sulky Road</w:t>
-      </w:r>
-      <w:r>
-        <w:t>?</w:t>
-      </w:r>
-      <w:r>
-        <w:t xml:space="preserve"> Also understand that </w:t>
-      </w:r>
-      <w:r>
-        <w:t xml:space="preserve">the </w:t>
-      </w:r>
-      <w:r>
-        <w:t>Ebright</w:t>
-      </w:r>
-      <w:r>
-        <w:t xml:space="preserve"> Road</w:t>
-      </w:r>
-      <w:r>
-        <w:t xml:space="preserve"> disk is </w:t>
-      </w:r>
-      <w:r>
-        <w:t>situated 500 feet more to the south then the Winterset Road reference mark,</w:t>
-      </w:r>
-      <w:r>
-        <w:t xml:space="preserve"> so if they both point west, they can’t both point </w:t>
-      </w:r>
-      <w:r>
-        <w:t>at this officially declared station</w:t>
-      </w:r>
-      <w:r>
-        <w:t xml:space="preserve"> under the pavement</w:t>
-      </w:r>
-      <w:r>
-        <w:t>, or can they?</w:t>
+        <w:t xml:space="preserve"> road for 1.0 mile to Ebright Road left.  Turn left on Ebright Road and go 0.6 mile to side road left leading to trailer court and AZIMUTH MARK on the left.  Continue 0.05 mile to private driveway left leading to Mr. Merchants home.  Turn left and go 0.1 mile to the south side of Mr. Merchants home and [the] station</w:t>
+      </w:r>
+      <w:r>
+        <w:t xml:space="preserve">.”  </w:t>
+      </w:r>
+    </w:p>
+    <w:p>
+      <w:pPr>
+        <w:rPr>
+          <w:strike/>
+        </w:rPr>
+      </w:pPr>
+      <w:r>
+        <w:t>Okay, so we have summed most of it up, we are just a little shaky still on the elevations.  Are you asking “</w:t>
+      </w:r>
+      <w:r>
+        <w:t>why do topographical</w:t>
+      </w:r>
+      <w:r>
+        <w:t xml:space="preserve"> maps include elevations of 450 feet, if the highest</w:t>
+      </w:r>
+      <w:r>
+        <w:t xml:space="preserve"> natural</w:t>
+      </w:r>
+      <w:r>
+        <w:t xml:space="preserve"> point is 447.85 feet?</w:t>
+      </w:r>
+      <w:r>
+        <w:t>”</w:t>
       </w:r>
       <w:r>
         <w:t xml:space="preserve">  </w:t>
       </w:r>
       <w:r>
-        <w:t>Well actually they can,</w:t>
-      </w:r>
-      <w:r>
-        <w:t xml:space="preserve"> and</w:t>
-      </w:r>
-      <w:r>
-        <w:t xml:space="preserve"> I’m certain that they do.  </w:t>
-      </w:r>
-      <w:r>
-        <w:t>Everything from the datasheet makes that clear.</w:t>
-      </w:r>
-      <w:r>
-        <w:rPr>
-          <w:color w:val="FFC000"/>
-        </w:rPr>
-        <w:t xml:space="preserve"> </w:t>
-      </w:r>
-      <w:r>
-        <w:t xml:space="preserve"> Also the math works, credibly </w:t>
-      </w:r>
-      <w:r>
-        <w:t xml:space="preserve">if the Ebright Azimuth is actually pointing at </w:t>
-      </w:r>
-      <w:r>
-        <w:t xml:space="preserve">300 degrees </w:t>
-      </w:r>
-      <w:r>
-        <w:t xml:space="preserve">it too </w:t>
-      </w:r>
-      <w:r>
-        <w:t>points</w:t>
-      </w:r>
-      <w:r>
-        <w:t xml:space="preserve"> at the NGS Data Sheet position.  </w:t>
-      </w:r>
-      <w:r>
-        <w:t xml:space="preserve">Just like 250 degrees, being only 20 degrees south of west, seems west to a casual observer, so </w:t>
-      </w:r>
-      <w:r>
-        <w:t>too</w:t>
-      </w:r>
-      <w:r>
-        <w:t xml:space="preserve"> does 300 degree</w:t>
-      </w:r>
-      <w:r>
-        <w:t>s</w:t>
-      </w:r>
-      <w:r>
-        <w:t>, at a separate location</w:t>
+        <w:t>If you aren’t, you should be.  Here is the answer, f</w:t>
+      </w:r>
+      <w:r>
+        <w:t>irst of all no one official</w:t>
+      </w:r>
+      <w:r>
+        <w:t>ly</w:t>
+      </w:r>
+      <w:r>
+        <w:t xml:space="preserve"> has said the highest </w:t>
+      </w:r>
+      <w:r>
+        <w:t>natural point is at 447.85 feet, what the blue sign says is “</w:t>
+      </w:r>
+      <w:r>
+        <w:t xml:space="preserve">This horizontal control mark denotes an elevation of 447.85 feet above sea level… this bench mark monument is in the vicinity of the highest natural elevation in the state”. </w:t>
+      </w:r>
+      <w:r>
+        <w:t xml:space="preserve"> </w:t>
+      </w:r>
+      <w:r>
+        <w:t>Also ask yourself this “</w:t>
+      </w:r>
+      <w:r>
+        <w:t xml:space="preserve">when </w:t>
+      </w:r>
+      <w:proofErr w:type="gramStart"/>
+      <w:r>
+        <w:t>were the maps</w:t>
+      </w:r>
+      <w:proofErr w:type="gramEnd"/>
+      <w:r>
+        <w:t xml:space="preserve"> last updated</w:t>
+      </w:r>
+      <w:r>
+        <w:t>?” Surely</w:t>
+      </w:r>
+      <w:r>
+        <w:t xml:space="preserve"> since 1933.  Ebright Azimuth is an urban area that has been excavated,</w:t>
+      </w:r>
+      <w:r>
+        <w:t xml:space="preserve"> </w:t>
+      </w:r>
+      <w:r>
+        <w:t>landscaped, and paved.  “</w:t>
+      </w:r>
+      <w:proofErr w:type="spellStart"/>
+      <w:r>
+        <w:t>Ain’t</w:t>
+      </w:r>
+      <w:proofErr w:type="spellEnd"/>
+      <w:r>
+        <w:t xml:space="preserve"> </w:t>
+      </w:r>
+      <w:proofErr w:type="spellStart"/>
+      <w:r>
+        <w:t>nuffin</w:t>
+      </w:r>
+      <w:proofErr w:type="spellEnd"/>
+      <w:r>
+        <w:t xml:space="preserve"> natural about it”</w:t>
+      </w:r>
+      <w:r>
+        <w:t xml:space="preserve">, I say. In the process of developing the land, back fill has been added (which I have photo proof of), and </w:t>
+      </w:r>
+      <w:r>
+        <w:t>so t</w:t>
+      </w:r>
+      <w:r>
+        <w:t>he elevation</w:t>
+      </w:r>
+      <w:r>
+        <w:t xml:space="preserve"> could have</w:t>
+      </w:r>
+      <w:r>
+        <w:t xml:space="preserve"> unnaturally</w:t>
+      </w:r>
+      <w:r>
+        <w:t xml:space="preserve"> increased to 450 feet.  Also who is to say that the highest</w:t>
+      </w:r>
+      <w:r>
+        <w:t xml:space="preserve"> natural</w:t>
+      </w:r>
+      <w:r>
+        <w:t xml:space="preserve"> point was ever 447.85 feet? </w:t>
+      </w:r>
+      <w:r>
+        <w:t>The blue sign doesn’t claim that, and as far as I can tell w</w:t>
+      </w:r>
+      <w:r>
+        <w:t xml:space="preserve">e don’t have a known vertical </w:t>
+      </w:r>
+      <w:r>
+        <w:t>control point</w:t>
+      </w:r>
+      <w:r>
+        <w:t xml:space="preserve"> for the area</w:t>
+      </w:r>
+      <w:r>
+        <w:t>. Plus</w:t>
+      </w:r>
+      <w:r>
+        <w:t xml:space="preserve"> horizontal marks are set to be visible, not to be on the highest point necessarily</w:t>
       </w:r>
       <w:r>
         <w:t xml:space="preserve">.  </w:t>
       </w:r>
-      <w:r>
-        <w:t>Furthermore, the NGS Data Sheet position is between the US Topographical map 440 and 450 foot contour lines – meaning it could be at 447.85 feet</w:t>
-      </w:r>
-      <w:r>
-        <w:t>, even if it has been paved over</w:t>
+    </w:p>
+    <w:p>
+      <w:pPr>
+        <w:autoSpaceDE w:val="0"/>
+        <w:autoSpaceDN w:val="0"/>
+        <w:adjustRightInd w:val="0"/>
+        <w:spacing w:after="0" w:line="240" w:lineRule="auto"/>
+      </w:pPr>
+      <w:r>
+        <w:t xml:space="preserve">Yet that official sounding 447.85 number had to come from somewhere authoritative didn’t it? I have two ideas on that.  </w:t>
+      </w:r>
+      <w:r>
+        <w:t xml:space="preserve">First if we get past the strange semantics </w:t>
+      </w:r>
+      <w:r>
+        <w:t xml:space="preserve">of the blue sign which </w:t>
+      </w:r>
+      <w:r>
+        <w:t>could</w:t>
+      </w:r>
+      <w:r>
+        <w:t xml:space="preserve"> be using its survey terms colloquially, and not formally, it’s not impossible that the “</w:t>
+      </w:r>
+      <w:r>
+        <w:t>The highest bench mark monument in Delaware is located on Ebright Road</w:t>
+      </w:r>
+      <w:r>
+        <w:t xml:space="preserve">” and has </w:t>
+      </w:r>
+      <w:r>
+        <w:t xml:space="preserve">been officially measured at </w:t>
+      </w:r>
+      <w:r>
+        <w:t>an elevation of 447.85 feet above</w:t>
+      </w:r>
+      <w:r>
+        <w:t xml:space="preserve"> sea level. </w:t>
+      </w:r>
+      <w:r>
+        <w:t xml:space="preserve">  Secondly, </w:t>
+      </w:r>
+      <w:r>
+        <w:t>most horizontal control marks</w:t>
+      </w:r>
+      <w:r>
+        <w:t xml:space="preserve"> have at least an approximate elevation</w:t>
+      </w:r>
+      <w:r>
+        <w:t xml:space="preserve"> associated with them, and if so </w:t>
+      </w:r>
+      <w:r>
+        <w:t>the “mother lode” spot under the pavement</w:t>
+      </w:r>
+      <w:r>
+        <w:t xml:space="preserve"> could very well be where the </w:t>
+      </w:r>
+      <w:r>
+        <w:t xml:space="preserve">447.85 feet </w:t>
+      </w:r>
+      <w:r>
+        <w:t>comes from. Too bad the NGS Data Sheet doesn’t list an elevation for “Ebright”.</w:t>
+      </w:r>
+    </w:p>
+    <w:p>
+      <w:pPr>
+        <w:autoSpaceDE w:val="0"/>
+        <w:autoSpaceDN w:val="0"/>
+        <w:adjustRightInd w:val="0"/>
+        <w:spacing w:after="0" w:line="240" w:lineRule="auto"/>
+      </w:pPr>
+    </w:p>
+    <w:p>
+      <w:r>
+        <w:lastRenderedPageBreak/>
+        <w:t xml:space="preserve">So yea as the blue sign states “in the vicinity of the highest natural elevation” is about as good as can be expected for a residential neighborhood that has been disturbed from its natural condition.  </w:t>
+      </w:r>
+      <w:r>
+        <w:t>We are left hanging, wondering</w:t>
+      </w:r>
+      <w:r>
+        <w:t xml:space="preserve"> what might have been the exact highest natural point</w:t>
+      </w:r>
+      <w:r>
+        <w:t>, which clearly no longer exists</w:t>
       </w:r>
       <w:r>
         <w:t>.</w:t>
       </w:r>
       <w:r>
-        <w:t xml:space="preserve"> Keep in mind though </w:t>
-      </w:r>
-      <w:r>
-        <w:t>the NGS Data S</w:t>
-      </w:r>
-      <w:r>
-        <w:t>heet does not list an elevation</w:t>
-      </w:r>
-      <w:r>
-        <w:t xml:space="preserve"> so maybe an elevation was never associated with this </w:t>
-      </w:r>
-      <w:r>
-        <w:t>primary</w:t>
-      </w:r>
-      <w:r>
-        <w:t xml:space="preserve"> mark</w:t>
+        <w:t xml:space="preserve"> </w:t>
+      </w:r>
+      <w:r>
+        <w:t xml:space="preserve">  I’m going on the record as say</w:t>
+      </w:r>
+      <w:r>
+        <w:t>ing</w:t>
+      </w:r>
+      <w:r>
+        <w:t xml:space="preserve">, </w:t>
+      </w:r>
+      <w:r>
+        <w:t>no one ever thought to locate that spot, and now it is lost forever</w:t>
       </w:r>
       <w:r>
         <w:t>.</w:t>
       </w:r>
     </w:p>
-    <w:p/>
-    <w:p/>
-    <w:p>
-      <w:r>
-        <w:t xml:space="preserve">I don’t know why you wouldn’t but in case you still don’t believe me that the Ebright Road disk is an azimuth mark, then consider this.  </w:t>
-      </w:r>
-      <w:r>
-        <w:t>A</w:t>
-      </w:r>
-      <w:r>
-        <w:t>long the 30</w:t>
-      </w:r>
-      <w:r>
-        <w:t>0</w:t>
-      </w:r>
-      <w:r>
-        <w:t xml:space="preserve"> degree line</w:t>
+    <w:p>
+      <w:r>
+        <w:t xml:space="preserve">Understandably that is </w:t>
+      </w:r>
+      <w:r>
+        <w:t>why t</w:t>
+      </w:r>
+      <w:r>
+        <w:t>he H</w:t>
+      </w:r>
+      <w:r>
+        <w:t xml:space="preserve">igh </w:t>
+      </w:r>
+      <w:r>
+        <w:t>P</w:t>
+      </w:r>
+      <w:r>
+        <w:t>oint</w:t>
+      </w:r>
+      <w:r>
+        <w:t xml:space="preserve"> </w:t>
+      </w:r>
+      <w:r>
+        <w:t>C</w:t>
+      </w:r>
+      <w:r>
+        <w:t xml:space="preserve">lub recognizes the </w:t>
+      </w:r>
+      <w:r>
+        <w:t xml:space="preserve">blue </w:t>
+      </w:r>
+      <w:r>
+        <w:t xml:space="preserve">sign </w:t>
+      </w:r>
+      <w:r>
+        <w:t>on Ebright R</w:t>
+      </w:r>
+      <w:r>
+        <w:t>oad</w:t>
+      </w:r>
+      <w:r>
+        <w:t xml:space="preserve"> as the highest point of the state</w:t>
+      </w:r>
+      <w:r>
+        <w:t xml:space="preserve"> – there doesn’t seem to be any othe</w:t>
+      </w:r>
+      <w:r>
+        <w:t>r poi</w:t>
+      </w:r>
+      <w:r>
+        <w:t>nt which is clearly more likely</w:t>
+      </w:r>
+      <w:r>
+        <w:t xml:space="preserve"> -</w:t>
+      </w:r>
+      <w:r>
+        <w:t xml:space="preserve"> even if the blue sig</w:t>
+      </w:r>
+      <w:r>
+        <w:t>n</w:t>
+      </w:r>
+      <w:r>
+        <w:t xml:space="preserve"> has been moved from originally being on the east side of Ebright Road, to today being on the west side.</w:t>
+      </w:r>
+      <w:r>
+        <w:t xml:space="preserve"> </w:t>
+      </w:r>
+    </w:p>
+    <w:p>
+      <w:r>
+        <w:t xml:space="preserve">Having reached </w:t>
+      </w:r>
+      <w:r>
+        <w:t>the</w:t>
+      </w:r>
+      <w:r>
+        <w:t xml:space="preserve"> recognized highpoint </w:t>
+      </w:r>
+      <w:r>
+        <w:t>of the</w:t>
+      </w:r>
+      <w:r>
+        <w:t xml:space="preserve"> Blue Sign on </w:t>
+      </w:r>
+      <w:r>
+        <w:t>Ebright Road</w:t>
+      </w:r>
+      <w:r>
+        <w:t>, as well</w:t>
+      </w:r>
+      <w:r>
+        <w:t xml:space="preserve"> </w:t>
+      </w:r>
+      <w:r>
+        <w:t xml:space="preserve">as </w:t>
+      </w:r>
+      <w:r>
+        <w:t>finding</w:t>
+      </w:r>
+      <w:r>
+        <w:t xml:space="preserve"> the</w:t>
+      </w:r>
+      <w:r>
+        <w:t xml:space="preserve"> two visible  reference marks (Ebright Road, and </w:t>
+      </w:r>
+      <w:r>
+        <w:t>Winterset Road</w:t>
+      </w:r>
+      <w:r>
+        <w:t>)</w:t>
       </w:r>
       <w:r>
         <w:t>,</w:t>
       </w:r>
       <w:r>
-        <w:t xml:space="preserve"> which is about 0.2 miles long,</w:t>
-      </w:r>
-      <w:r>
-        <w:t xml:space="preserve"> from the Ebright Road disk to the O.G horizontal control (what I have also called the mother </w:t>
-      </w:r>
-      <w:r>
-        <w:t>lode</w:t>
-      </w:r>
-      <w:r>
-        <w:t xml:space="preserve">) </w:t>
-      </w:r>
-      <w:r>
-        <w:t>are ten or more mobile homes</w:t>
-      </w:r>
-      <w:r>
-        <w:t xml:space="preserve">, and the NGS Data Sheet states under a 1979 entry “the azimuth mark is no longer visible from the ground, there are several mobile homes on the line.”  </w:t>
-      </w:r>
-    </w:p>
-    <w:p>
-      <w:r>
-        <w:t xml:space="preserve">You know what else supports my assumptions? The </w:t>
-      </w:r>
-      <w:r>
-        <w:t>196</w:t>
-      </w:r>
-      <w:r>
-        <w:t xml:space="preserve">0 directions found on the </w:t>
-      </w:r>
-      <w:r>
-        <w:t>data sheet to the primary station</w:t>
-      </w:r>
-      <w:r>
-        <w:t>, as they state “</w:t>
-      </w:r>
-      <w:r>
-        <w:t xml:space="preserve">Go east on </w:t>
+        <w:t xml:space="preserve"> </w:t>
+      </w:r>
+      <w:r>
+        <w:t xml:space="preserve">and having walked on the 450 </w:t>
+      </w:r>
+      <w:r>
+        <w:t xml:space="preserve">foot </w:t>
+      </w:r>
+      <w:r>
+        <w:t xml:space="preserve">contour found on topo maps I’d say I </w:t>
+      </w:r>
+      <w:r>
+        <w:t>wore</w:t>
+      </w:r>
+      <w:r>
+        <w:t xml:space="preserve"> both my belt and my suspenders in Delaware.  </w:t>
+      </w:r>
+    </w:p>
+    <w:p>
+      <w:r>
+        <w:t>I left the</w:t>
+      </w:r>
+      <w:r>
+        <w:t xml:space="preserve"> area a</w:t>
+      </w:r>
+      <w:r>
+        <w:t>round 3:30 pm</w:t>
+      </w:r>
+      <w:r>
+        <w:t xml:space="preserve"> and </w:t>
+      </w:r>
+      <w:r>
+        <w:t xml:space="preserve">headed south on Ebright Rd to </w:t>
       </w:r>
       <w:proofErr w:type="spellStart"/>
       <w:r>
@@ -4267,357 +4850,6 @@
       </w:r>
       <w:proofErr w:type="spellEnd"/>
       <w:r>
-        <w:t xml:space="preserve"> road for 1.0 mile to Ebright Road left.  Turn left on Ebright Road and go 0.6 mile to side road left leading to trailer court and AZIMUTH MARK on the left.  Continue 0.05 mile to private driveway left leading to Mr. Merchants home.  Turn left and go 0.1 mile to the south side of Mr. Merchants home and [the] station</w:t>
-      </w:r>
-      <w:r>
-        <w:t xml:space="preserve">.”  </w:t>
-      </w:r>
-    </w:p>
-    <w:p>
-      <w:r>
-        <w:t>Okay, so we have summed most of it up, we are just a little shaky still on the elevations.  Are you asking “</w:t>
-      </w:r>
-      <w:r>
-        <w:t>why do topographical</w:t>
-      </w:r>
-      <w:r>
-        <w:t xml:space="preserve"> maps include elevations of 450 feet, if the highest</w:t>
-      </w:r>
-      <w:r>
-        <w:t xml:space="preserve"> natural</w:t>
-      </w:r>
-      <w:r>
-        <w:t xml:space="preserve"> point is 447.85 feet?</w:t>
-      </w:r>
-      <w:r>
-        <w:t>”</w:t>
-      </w:r>
-      <w:r>
-        <w:t xml:space="preserve">  </w:t>
-      </w:r>
-      <w:r>
-        <w:t>If you aren’t, you should be.  Here is the answer, f</w:t>
-      </w:r>
-      <w:r>
-        <w:t xml:space="preserve">irst of all no one official has said the highest </w:t>
-      </w:r>
-      <w:r>
-        <w:t>natural point is at 447.85 feet, what the blue sign says is “</w:t>
-      </w:r>
-      <w:r>
-        <w:t>This horizontal control mark denotes an elevation of 447.85 feet above sea level</w:t>
-      </w:r>
-      <w:r>
-        <w:t xml:space="preserve">… </w:t>
-      </w:r>
-      <w:r>
-        <w:t>this bench mark monument is in the vicinity of the highest natural elevation in the state</w:t>
-      </w:r>
-      <w:r>
-        <w:t xml:space="preserve">”. </w:t>
-      </w:r>
-      <w:r>
-        <w:t xml:space="preserve"> </w:t>
-      </w:r>
-      <w:r>
-        <w:t>Also ask yourself this “</w:t>
-      </w:r>
-      <w:r>
-        <w:t xml:space="preserve">when </w:t>
-      </w:r>
-      <w:proofErr w:type="gramStart"/>
-      <w:r>
-        <w:t>were the maps</w:t>
-      </w:r>
-      <w:proofErr w:type="gramEnd"/>
-      <w:r>
-        <w:t xml:space="preserve"> last updated</w:t>
-      </w:r>
-      <w:r>
-        <w:t>?” Surely</w:t>
-      </w:r>
-      <w:r>
-        <w:t xml:space="preserve"> since 1933.  Ebright Azimuth is an urban area that has been excavated,</w:t>
-      </w:r>
-      <w:r>
-        <w:t xml:space="preserve"> </w:t>
-      </w:r>
-      <w:r>
-        <w:t>landscaped, and paved.  “</w:t>
-      </w:r>
-      <w:proofErr w:type="spellStart"/>
-      <w:r>
-        <w:t>Ain’t</w:t>
-      </w:r>
-      <w:proofErr w:type="spellEnd"/>
-      <w:r>
-        <w:t xml:space="preserve"> </w:t>
-      </w:r>
-      <w:proofErr w:type="spellStart"/>
-      <w:r>
-        <w:t>nuffin</w:t>
-      </w:r>
-      <w:proofErr w:type="spellEnd"/>
-      <w:r>
-        <w:t xml:space="preserve"> natural about it”</w:t>
-      </w:r>
-      <w:r>
-        <w:t>, I say. In the process of developing the land, back fill has been added (which I have photo proof of), and the elevation has increased to 450 feet.  Also who is to say that the highest</w:t>
-      </w:r>
-      <w:r>
-        <w:t xml:space="preserve"> natural</w:t>
-      </w:r>
-      <w:r>
-        <w:t xml:space="preserve"> point was ever 447.85 feet?  We don’t have a known vertical survey mark for the area</w:t>
-      </w:r>
-      <w:r>
-        <w:t>. Plus</w:t>
-      </w:r>
-      <w:r>
-        <w:t xml:space="preserve"> horizontal marks are set to be visible, not to be on the highest point necessarily</w:t>
-      </w:r>
-      <w:r>
-        <w:t>.  Also recall we don’t have a listed elevation for the primary station under the pavement</w:t>
-      </w:r>
-      <w:r>
-        <w:t xml:space="preserve">. </w:t>
-      </w:r>
-      <w:r>
-        <w:t xml:space="preserve"> </w:t>
-      </w:r>
-      <w:r>
-        <w:t xml:space="preserve">Nevertheless, and </w:t>
-      </w:r>
-      <w:r>
-        <w:t xml:space="preserve">I’m reluctant to admit it, but I think the “mother lode” spot under the pavement, must </w:t>
-      </w:r>
-      <w:r>
-        <w:t>be</w:t>
-      </w:r>
-      <w:r>
-        <w:t xml:space="preserve"> at 447.85 feet where else could that elevation have come from?</w:t>
-      </w:r>
-      <w:r>
-        <w:t xml:space="preserve"> </w:t>
-      </w:r>
-    </w:p>
-    <w:p>
-      <w:r>
-        <w:t xml:space="preserve">So yea as the blue sign states </w:t>
-      </w:r>
-      <w:r>
-        <w:t>“</w:t>
-      </w:r>
-      <w:r>
-        <w:t>i</w:t>
-      </w:r>
-      <w:r>
-        <w:t>n the vicinity of the highest natural elevation” is about as good as can be expected for a residential neighborhood that has been disturbed from its natural condition</w:t>
-      </w:r>
-      <w:r>
-        <w:t xml:space="preserve">.  </w:t>
-      </w:r>
-      <w:r>
-        <w:t>We are left hanging, wondering</w:t>
-      </w:r>
-      <w:r>
-        <w:t xml:space="preserve"> what might have been</w:t>
-      </w:r>
-      <w:r>
-        <w:t xml:space="preserve"> </w:t>
-      </w:r>
-      <w:r>
-        <w:t>the exact highest</w:t>
-      </w:r>
-      <w:r>
-        <w:t xml:space="preserve"> natural</w:t>
-      </w:r>
-      <w:r>
-        <w:t xml:space="preserve"> point</w:t>
-      </w:r>
-      <w:r>
-        <w:t>, which</w:t>
-      </w:r>
-      <w:r>
-        <w:t xml:space="preserve"> clearly no longer exists</w:t>
-      </w:r>
-      <w:r>
-        <w:t>.</w:t>
-      </w:r>
-      <w:r>
-        <w:t xml:space="preserve"> </w:t>
-      </w:r>
-      <w:r>
-        <w:t xml:space="preserve">  I’m going on the record as say</w:t>
-      </w:r>
-      <w:r>
-        <w:t>ing</w:t>
-      </w:r>
-      <w:r>
-        <w:t xml:space="preserve">, </w:t>
-      </w:r>
-      <w:r>
-        <w:t>no one ever thought to locate that spot, and now it is lost forever</w:t>
-      </w:r>
-      <w:r>
-        <w:t>.</w:t>
-      </w:r>
-    </w:p>
-    <w:p>
-      <w:r>
-        <w:t xml:space="preserve">Understandably that is </w:t>
-      </w:r>
-      <w:r>
-        <w:t>why t</w:t>
-      </w:r>
-      <w:r>
-        <w:t>he H</w:t>
-      </w:r>
-      <w:r>
-        <w:t xml:space="preserve">igh </w:t>
-      </w:r>
-      <w:r>
-        <w:t>P</w:t>
-      </w:r>
-      <w:r>
-        <w:t>oint</w:t>
-      </w:r>
-      <w:r>
-        <w:t xml:space="preserve"> </w:t>
-      </w:r>
-      <w:r>
-        <w:t>C</w:t>
-      </w:r>
-      <w:r>
-        <w:t xml:space="preserve">lub recognizes the </w:t>
-      </w:r>
-      <w:r>
-        <w:t xml:space="preserve">blue </w:t>
-      </w:r>
-      <w:r>
-        <w:t xml:space="preserve">sign </w:t>
-      </w:r>
-      <w:r>
-        <w:t>on Ebright R</w:t>
-      </w:r>
-      <w:r>
-        <w:t>oad</w:t>
-      </w:r>
-      <w:r>
-        <w:t xml:space="preserve"> as the highest point of the state</w:t>
-      </w:r>
-      <w:r>
-        <w:t xml:space="preserve"> – there doesn’t seem to be any othe</w:t>
-      </w:r>
-      <w:r>
-        <w:t>r poi</w:t>
-      </w:r>
-      <w:r>
-        <w:t>nt which is clearly more likely</w:t>
-      </w:r>
-      <w:r>
-        <w:t xml:space="preserve"> -</w:t>
-      </w:r>
-      <w:r>
-        <w:t xml:space="preserve"> even if the blue sig</w:t>
-      </w:r>
-      <w:r>
-        <w:t>n</w:t>
-      </w:r>
-      <w:r>
-        <w:t xml:space="preserve"> has been moved from originally being on the east side of Ebright Road, to today being on the west side.</w:t>
-      </w:r>
-      <w:r>
-        <w:t xml:space="preserve"> </w:t>
-      </w:r>
-    </w:p>
-    <w:p>
-      <w:r>
-        <w:t xml:space="preserve">Having reached </w:t>
-      </w:r>
-      <w:r>
-        <w:t>the</w:t>
-      </w:r>
-      <w:r>
-        <w:t xml:space="preserve"> recognized highpoint </w:t>
-      </w:r>
-      <w:r>
-        <w:t>of the</w:t>
-      </w:r>
-      <w:r>
-        <w:t xml:space="preserve"> Blue Sign on </w:t>
-      </w:r>
-      <w:r>
-        <w:t>Ebright Road</w:t>
-      </w:r>
-      <w:r>
-        <w:t>, as well</w:t>
-      </w:r>
-      <w:r>
-        <w:t xml:space="preserve"> </w:t>
-      </w:r>
-      <w:r>
-        <w:t xml:space="preserve">as </w:t>
-      </w:r>
-      <w:r>
-        <w:t>finding</w:t>
-      </w:r>
-      <w:r>
-        <w:t xml:space="preserve"> the</w:t>
-      </w:r>
-      <w:r>
-        <w:t xml:space="preserve"> two visible  reference marks (Ebright Road, and </w:t>
-      </w:r>
-      <w:r>
-        <w:t>Winterset Road</w:t>
-      </w:r>
-      <w:r>
-        <w:t>)</w:t>
-      </w:r>
-      <w:r>
-        <w:t>,</w:t>
-      </w:r>
-      <w:r>
-        <w:t xml:space="preserve"> </w:t>
-      </w:r>
-      <w:r>
-        <w:t xml:space="preserve">and having walked on the 450 </w:t>
-      </w:r>
-      <w:r>
-        <w:t xml:space="preserve">foot </w:t>
-      </w:r>
-      <w:r>
-        <w:t xml:space="preserve">contour found on topo maps I’d say I </w:t>
-      </w:r>
-      <w:r>
-        <w:t>wore</w:t>
-      </w:r>
-      <w:r>
-        <w:t xml:space="preserve"> both my belt and my suspenders in Delaware.  </w:t>
-      </w:r>
-    </w:p>
-    <w:p>
-      <w:r>
-        <w:t>I left the</w:t>
-      </w:r>
-      <w:r>
-        <w:t xml:space="preserve"> area a</w:t>
-      </w:r>
-      <w:r>
-        <w:t>round 3:30 pm</w:t>
-      </w:r>
-      <w:r>
-        <w:t xml:space="preserve"> and </w:t>
-      </w:r>
-      <w:r>
-        <w:t xml:space="preserve">headed south on Ebright Rd to </w:t>
-      </w:r>
-      <w:proofErr w:type="spellStart"/>
-      <w:r>
-        <w:t>Naamans</w:t>
-      </w:r>
-      <w:proofErr w:type="spellEnd"/>
-      <w:r>
         <w:t xml:space="preserve"> R</w:t>
       </w:r>
       <w:r>
@@ -4642,59 +4874,49 @@
         <w:t xml:space="preserve">After a short break at </w:t>
       </w:r>
       <w:r>
-        <w:t>local shopping center</w:t>
-      </w:r>
-      <w:r>
-        <w:t xml:space="preserve">, where in the </w:t>
-      </w:r>
-      <w:r>
-        <w:lastRenderedPageBreak/>
-        <w:t xml:space="preserve">parking lot </w:t>
-      </w:r>
-      <w:r>
-        <w:t xml:space="preserve">I looked over </w:t>
-      </w:r>
-      <w:r>
-        <w:t xml:space="preserve">my seven highpoint trip notes, I </w:t>
-      </w:r>
-      <w:r>
-        <w:t xml:space="preserve">decided </w:t>
-      </w:r>
-      <w:r>
-        <w:t>to</w:t>
-      </w:r>
-      <w:r>
-        <w:t xml:space="preserve"> head to High Point State Park NJ </w:t>
-      </w:r>
-      <w:r>
-        <w:t xml:space="preserve">with the </w:t>
-      </w:r>
-      <w:r>
-        <w:t>hope</w:t>
-      </w:r>
-      <w:r>
-        <w:t xml:space="preserve"> of</w:t>
-      </w:r>
-      <w:r>
-        <w:t xml:space="preserve"> </w:t>
-      </w:r>
-      <w:r>
-        <w:t xml:space="preserve">finding camping </w:t>
-      </w:r>
-      <w:r>
-        <w:t>there.</w:t>
-      </w:r>
-    </w:p>
-    <w:p>
-      <w:pPr>
-        <w:rPr>
-          <w:b/>
-          <w:sz w:val="24"/>
-          <w:szCs w:val="24"/>
-        </w:rPr>
-      </w:pPr>
+        <w:t xml:space="preserve">a </w:t>
+      </w:r>
       <w:bookmarkStart w:id="0" w:name="_GoBack"/>
       <w:bookmarkEnd w:id="0"/>
+      <w:r>
+        <w:t>local shopping center</w:t>
+      </w:r>
+      <w:r>
+        <w:t xml:space="preserve">, where in the parking lot </w:t>
+      </w:r>
+      <w:r>
+        <w:t xml:space="preserve">I looked over </w:t>
+      </w:r>
+      <w:r>
+        <w:t xml:space="preserve">my seven highpoint trip notes, I </w:t>
+      </w:r>
+      <w:r>
+        <w:t xml:space="preserve">decided </w:t>
+      </w:r>
+      <w:r>
+        <w:t>to</w:t>
+      </w:r>
+      <w:r>
+        <w:t xml:space="preserve"> head to High Point State Park NJ </w:t>
+      </w:r>
+      <w:r>
+        <w:t xml:space="preserve">with the </w:t>
+      </w:r>
+      <w:r>
+        <w:t>hope</w:t>
+      </w:r>
+      <w:r>
+        <w:t xml:space="preserve"> of</w:t>
+      </w:r>
+      <w:r>
+        <w:t xml:space="preserve"> </w:t>
+      </w:r>
+      <w:r>
+        <w:t xml:space="preserve">finding camping </w:t>
+      </w:r>
+      <w:r>
+        <w:t>there.</w:t>
+      </w:r>
     </w:p>
     <w:p>
       <w:pPr>
@@ -4713,6 +4935,15 @@
           <w:szCs w:val="24"/>
         </w:rPr>
       </w:pPr>
+    </w:p>
+    <w:p>
+      <w:pPr>
+        <w:rPr>
+          <w:b/>
+          <w:sz w:val="24"/>
+          <w:szCs w:val="24"/>
+        </w:rPr>
+      </w:pPr>
       <w:r>
         <w:rPr>
           <w:b/>
@@ -4889,6 +5120,7 @@
     </w:p>
     <w:p>
       <w:r>
+        <w:lastRenderedPageBreak/>
         <w:t xml:space="preserve">I thought New Jersey was going to be an unattractive high point, but it turned out to be very nice with a </w:t>
       </w:r>
       <w:r>
@@ -5005,126 +5237,126 @@
       </w:r>
       <w:proofErr w:type="spellStart"/>
       <w:r>
+        <w:t>tri-state</w:t>
+      </w:r>
+      <w:proofErr w:type="spellEnd"/>
+      <w:r>
+        <w:t xml:space="preserve"> corner is in the Delaware river, but there is a monument under the bridge which was a bit tricky to find as there is another cemetery a couple blocks away called St. Mary’s which I first noticed.  At St. Mary’s a fellow there told me I had the wrong one and needed to go across the street and down a block or two to Laurel Grove, and then drive to the I-84 Bridge. When I arrived there was a couple there, each with their own car, obviously trying to have some stealthy romance and they were obviously put off by my arrival.  I told them I’d just be a few minutes, but they soon left.  At the confluence of the two rivers I found two monuments, the first was one for the border of New York and New Jersey, and the second (closer to the water) was the tristate marker. </w:t>
+      </w:r>
+    </w:p>
+    <w:p>
+      <w:r>
+        <w:t xml:space="preserve">From the cemetery I detoured </w:t>
+      </w:r>
+      <w:proofErr w:type="gramStart"/>
+      <w:r>
+        <w:t>north west</w:t>
+      </w:r>
+      <w:proofErr w:type="gramEnd"/>
+      <w:r>
+        <w:t xml:space="preserve"> a few miles on highway 97 to a section of that highway called the Hawks Nest. </w:t>
+      </w:r>
+      <w:r>
+        <w:t xml:space="preserve">Route 97 </w:t>
+      </w:r>
+      <w:r>
+        <w:t>parallels</w:t>
+      </w:r>
+      <w:r>
+        <w:t xml:space="preserve"> the serpentine path of the Delaware River</w:t>
+      </w:r>
+      <w:r>
+        <w:t xml:space="preserve"> at one point it rises on to the shoulder of the hill west of the river providing pleasant view down to the river. This five or so mile </w:t>
+      </w:r>
+      <w:r>
+        <w:t>stretch of highway offers a twisting, rolling ride</w:t>
+      </w:r>
+      <w:r>
+        <w:t xml:space="preserve">, and has been featured in </w:t>
+      </w:r>
+      <w:r>
+        <w:t>ads for Porsche, BMW, Saab, Cadillac, and Honda.</w:t>
+      </w:r>
+    </w:p>
+    <w:p>
+      <w:r>
+        <w:t>Following that quick detour I jumped on I-84 and headed east to US-44 and the town of Salisbury CT about 100 miles away.</w:t>
+      </w:r>
+    </w:p>
+    <w:p>
+      <w:pPr>
+        <w:rPr>
+          <w:b/>
+          <w:sz w:val="24"/>
+          <w:szCs w:val="24"/>
+        </w:rPr>
+      </w:pPr>
+    </w:p>
+    <w:p>
+      <w:pPr>
+        <w:rPr>
+          <w:b/>
+          <w:sz w:val="24"/>
+          <w:szCs w:val="24"/>
+        </w:rPr>
+      </w:pPr>
+    </w:p>
+    <w:p>
+      <w:pPr>
+        <w:rPr>
+          <w:b/>
+          <w:sz w:val="24"/>
+          <w:szCs w:val="24"/>
+        </w:rPr>
+      </w:pPr>
+    </w:p>
+    <w:p>
+      <w:pPr>
+        <w:rPr>
+          <w:b/>
+          <w:sz w:val="24"/>
+          <w:szCs w:val="24"/>
+        </w:rPr>
+      </w:pPr>
+    </w:p>
+    <w:p>
+      <w:pPr>
+        <w:rPr>
+          <w:b/>
+          <w:sz w:val="24"/>
+          <w:szCs w:val="24"/>
+        </w:rPr>
+      </w:pPr>
+    </w:p>
+    <w:p>
+      <w:pPr>
+        <w:rPr>
+          <w:b/>
+          <w:sz w:val="24"/>
+          <w:szCs w:val="24"/>
+        </w:rPr>
+      </w:pPr>
+    </w:p>
+    <w:p>
+      <w:pPr>
+        <w:rPr>
+          <w:b/>
+          <w:sz w:val="24"/>
+          <w:szCs w:val="24"/>
+        </w:rPr>
+      </w:pPr>
+    </w:p>
+    <w:p>
+      <w:pPr>
+        <w:rPr>
+          <w:rStyle w:val="d2edcug0"/>
+        </w:rPr>
+      </w:pPr>
+      <w:r>
+        <w:rPr>
+          <w:rStyle w:val="d2edcug0"/>
+        </w:rPr>
         <w:lastRenderedPageBreak/>
-        <w:t>tri-state</w:t>
-      </w:r>
-      <w:proofErr w:type="spellEnd"/>
-      <w:r>
-        <w:t xml:space="preserve"> corner is in the Delaware river, but there is a monument under the bridge which was a bit tricky to find as there is another cemetery a couple blocks away called St. Mary’s which I first noticed.  At St. Mary’s a fellow there told me I had the wrong one and needed to go across the street and down a block or two to Laurel Grove, and then drive to the I-84 Bridge. When I arrived there was a couple there, each with their own car, obviously trying to have some stealthy romance and they were obviously put off by my arrival.  I told them I’d just be a few minutes, but they soon left.  At the confluence of the two rivers I found two monuments, the first was one for the border of New York and New Jersey, and the second (closer to the water) was the tristate marker. </w:t>
-      </w:r>
-    </w:p>
-    <w:p>
-      <w:r>
-        <w:t xml:space="preserve">From the cemetery I detoured </w:t>
-      </w:r>
-      <w:proofErr w:type="gramStart"/>
-      <w:r>
-        <w:t>north west</w:t>
-      </w:r>
-      <w:proofErr w:type="gramEnd"/>
-      <w:r>
-        <w:t xml:space="preserve"> a few miles on highway 97 to a section of that highway called the Hawks Nest. </w:t>
-      </w:r>
-      <w:r>
-        <w:t xml:space="preserve">Route 97 </w:t>
-      </w:r>
-      <w:r>
-        <w:t>parallels</w:t>
-      </w:r>
-      <w:r>
-        <w:t xml:space="preserve"> the serpentine path of the Delaware River</w:t>
-      </w:r>
-      <w:r>
-        <w:t xml:space="preserve"> at one point it rises on to the shoulder of the hill west of the river providing pleasant view down to the river. This five or so mile </w:t>
-      </w:r>
-      <w:r>
-        <w:t>stretch of highway offers a twisting, rolling ride</w:t>
-      </w:r>
-      <w:r>
-        <w:t xml:space="preserve">, and has been featured in </w:t>
-      </w:r>
-      <w:r>
-        <w:t>ads for Porsche, BMW, Saab, Cadillac, and Honda.</w:t>
-      </w:r>
-    </w:p>
-    <w:p>
-      <w:r>
-        <w:t>Following that quick detour I jumped on I-84 and headed east to US-44 and the town of Salisbury CT about 100 miles away.</w:t>
-      </w:r>
-    </w:p>
-    <w:p>
-      <w:pPr>
-        <w:rPr>
-          <w:b/>
-          <w:sz w:val="24"/>
-          <w:szCs w:val="24"/>
-        </w:rPr>
-      </w:pPr>
-    </w:p>
-    <w:p>
-      <w:pPr>
-        <w:rPr>
-          <w:b/>
-          <w:sz w:val="24"/>
-          <w:szCs w:val="24"/>
-        </w:rPr>
-      </w:pPr>
-    </w:p>
-    <w:p>
-      <w:pPr>
-        <w:rPr>
-          <w:b/>
-          <w:sz w:val="24"/>
-          <w:szCs w:val="24"/>
-        </w:rPr>
-      </w:pPr>
-    </w:p>
-    <w:p>
-      <w:pPr>
-        <w:rPr>
-          <w:b/>
-          <w:sz w:val="24"/>
-          <w:szCs w:val="24"/>
-        </w:rPr>
-      </w:pPr>
-    </w:p>
-    <w:p>
-      <w:pPr>
-        <w:rPr>
-          <w:b/>
-          <w:sz w:val="24"/>
-          <w:szCs w:val="24"/>
-        </w:rPr>
-      </w:pPr>
-    </w:p>
-    <w:p>
-      <w:pPr>
-        <w:rPr>
-          <w:b/>
-          <w:sz w:val="24"/>
-          <w:szCs w:val="24"/>
-        </w:rPr>
-      </w:pPr>
-    </w:p>
-    <w:p>
-      <w:pPr>
-        <w:rPr>
-          <w:b/>
-          <w:sz w:val="24"/>
-          <w:szCs w:val="24"/>
-        </w:rPr>
-      </w:pPr>
-    </w:p>
-    <w:p>
-      <w:pPr>
-        <w:rPr>
-          <w:rStyle w:val="d2edcug0"/>
-        </w:rPr>
-      </w:pPr>
-      <w:r>
-        <w:rPr>
-          <w:rStyle w:val="d2edcug0"/>
-        </w:rPr>
         <w:br w:type="page"/>
       </w:r>
     </w:p>

</xml_diff>

<commit_message>
Of course I wasn't done with Ebright
</commit_message>
<xml_diff>
--- a/Walter/TripReports/Book_41_50.docx
+++ b/Walter/TripReports/Book_41_50.docx
@@ -2316,7 +2316,13 @@
         <w:t>out</w:t>
       </w:r>
       <w:r>
-        <w:t>.  The benchmark (without an arrow) is on the pinnacle of a rock just</w:t>
+        <w:t xml:space="preserve">.  The </w:t>
+      </w:r>
+      <w:r>
+        <w:t>bench mark</w:t>
+      </w:r>
+      <w:r>
+        <w:t xml:space="preserve"> (without an arrow) is on the pinnacle of a rock just</w:t>
       </w:r>
       <w:r>
         <w:t xml:space="preserve"> a few steps</w:t>
@@ -2551,15 +2557,7 @@
           <w:sz w:val="24"/>
           <w:szCs w:val="24"/>
         </w:rPr>
-        <w:t>N</w:t>
-      </w:r>
-      <w:r>
-        <w:rPr>
-          <w:b/>
-          <w:sz w:val="24"/>
-          <w:szCs w:val="24"/>
-        </w:rPr>
-        <w:t>o one ever thought to locate that spot, and now it is lost forever</w:t>
+        <w:t>I’d say I wore both my belt and my suspenders in Delaware</w:t>
       </w:r>
       <w:r>
         <w:rPr>
@@ -2593,7 +2591,10 @@
         <w:t xml:space="preserve">Ebright Azimuth </w:t>
       </w:r>
       <w:r>
-        <w:t xml:space="preserve">marked by a blue sign located along a busy residential road. Ebright Azimuth is known as the </w:t>
+        <w:t xml:space="preserve">denoted </w:t>
+      </w:r>
+      <w:r>
+        <w:t xml:space="preserve">by a blue sign located along a busy residential road. Ebright Azimuth is known as the </w:t>
       </w:r>
       <w:r>
         <w:t>highest</w:t>
@@ -2661,7 +2662,7 @@
         <w:t xml:space="preserve"> initially surveyed </w:t>
       </w:r>
       <w:r>
-        <w:t xml:space="preserve">(likely in 1933) </w:t>
+        <w:t xml:space="preserve">(in 1933) </w:t>
       </w:r>
       <w:r>
         <w:t>it belonged to</w:t>
@@ -2810,10 +2811,16 @@
         <w:t xml:space="preserve">n land surveying there is something called an </w:t>
       </w:r>
       <w:r>
-        <w:t>azimuth mark</w:t>
-      </w:r>
-      <w:r>
-        <w:t>. To understand what an azimuth mark is, I’ll first need to introduce a few more terms from the world of surveying.</w:t>
+        <w:t>Azimuth Mark</w:t>
+      </w:r>
+      <w:r>
+        <w:t xml:space="preserve">. To understand what an </w:t>
+      </w:r>
+      <w:r>
+        <w:t>Azimuth Mark</w:t>
+      </w:r>
+      <w:r>
+        <w:t xml:space="preserve"> is, I’ll first need to introduce a few more terms from the world of surveying.</w:t>
       </w:r>
     </w:p>
     <w:p>
@@ -2854,7 +2861,13 @@
         <w:t xml:space="preserve">primary mark, and these are </w:t>
       </w:r>
       <w:r>
-        <w:t xml:space="preserve">known as reference marks.  </w:t>
+        <w:t xml:space="preserve">known as </w:t>
+      </w:r>
+      <w:r>
+        <w:t>Reference Mark</w:t>
+      </w:r>
+      <w:r>
+        <w:t xml:space="preserve">s.  </w:t>
       </w:r>
       <w:r>
         <w:t xml:space="preserve">Both types </w:t>
@@ -2934,7 +2947,13 @@
         <w:t>they pinpoint</w:t>
       </w:r>
       <w:r>
-        <w:t xml:space="preserve"> a spot for which the latitude and longitude has been accurately calculated.  Reference marks are stamped in the center with a crossed arrow</w:t>
+        <w:t xml:space="preserve"> a spot for which the latitude and longitude has been accurately calculated.  </w:t>
+      </w:r>
+      <w:r>
+        <w:t>Reference Mark</w:t>
+      </w:r>
+      <w:r>
+        <w:t>s are stamped in the center with a crossed arrow</w:t>
       </w:r>
       <w:r>
         <w:t xml:space="preserve"> symbol</w:t>
@@ -2957,19 +2976,13 @@
     </w:p>
     <w:p>
       <w:r>
-        <w:t xml:space="preserve">Survey marks are known by various other names, such as monuments, </w:t>
-      </w:r>
-      <w:r>
-        <w:t xml:space="preserve">points, </w:t>
-      </w:r>
-      <w:r>
-        <w:t xml:space="preserve">bench marks, and stations.  These names might also be proceed with terms like </w:t>
-      </w:r>
-      <w:r>
-        <w:t xml:space="preserve">survey, </w:t>
-      </w:r>
-      <w:r>
-        <w:t xml:space="preserve">horizontal control, control, or triangulation – as in “triangulation station”.  There are technical reasons for these names, but surveying is a complex discipline and terms end up being used interchangeably even if not strictly correct.  For example, a bench mark is a point of precisely measured elevation, but some might call </w:t>
+        <w:t>Survey marks are known by various other names, such as monuments, points, bench marks, and stations.  These names might also be proceed</w:t>
+      </w:r>
+      <w:r>
+        <w:t>ed</w:t>
+      </w:r>
+      <w:r>
+        <w:t xml:space="preserve"> with terms like survey, horizontal control, control, or triangulation – as in “triangulation station”.  There are technical reasons for these names, but surveying is a complex discipline and terms end up being used interchangeably even if not strictly correct.  For example, a bench mark is a point of precisely measured elevation, but some might call </w:t>
       </w:r>
       <w:r>
         <w:t>a m</w:t>
@@ -2978,129 +2991,153 @@
         <w:t xml:space="preserve">onument concerned only with horizontal positioning </w:t>
       </w:r>
       <w:r>
-        <w:t xml:space="preserve">a bench mark </w:t>
-      </w:r>
-      <w:r>
-        <w:t>since they are both marked with metal disks</w:t>
-      </w:r>
-      <w:r>
-        <w:t xml:space="preserve">. Whereas technically </w:t>
-      </w:r>
-      <w:r>
-        <w:t>monument</w:t>
+        <w:t xml:space="preserve">a bench mark since they are both marked with metal disks. Whereas technically monuments concerned only with horizontal positioning </w:t>
+      </w:r>
+      <w:r>
+        <w:t>are called horizontal control stations or simpl</w:t>
+      </w:r>
+      <w:r>
+        <w:t>y</w:t>
+      </w:r>
+      <w:r>
+        <w:t xml:space="preserve"> control stations. A Triangulation Station is a specific type of a control station having had its position determined by measuring distances and angles from other stations.</w:t>
+      </w:r>
+    </w:p>
+    <w:p>
+      <w:r>
+        <w:t>Jeez, I’m smart right?</w:t>
+      </w:r>
+    </w:p>
+    <w:p>
+      <w:r>
+        <w:t xml:space="preserve">Alright, armed with that background it is now time to explain what an </w:t>
+      </w:r>
+      <w:r>
+        <w:t>Azimuth Mark</w:t>
+      </w:r>
+      <w:r>
+        <w:t xml:space="preserve"> is. Very simply an </w:t>
+      </w:r>
+      <w:r>
+        <w:t>Azimuth Mark</w:t>
+      </w:r>
+      <w:r>
+        <w:t xml:space="preserve"> is a </w:t>
+      </w:r>
+      <w:r>
+        <w:t>l</w:t>
+      </w:r>
+      <w:r>
+        <w:t xml:space="preserve">ong </w:t>
+      </w:r>
+      <w:r>
+        <w:t>Reference Mark</w:t>
+      </w:r>
+      <w:r>
+        <w:t xml:space="preserve">.  </w:t>
+      </w:r>
+      <w:r>
+        <w:t xml:space="preserve">Unlike a normal </w:t>
+      </w:r>
+      <w:r>
+        <w:t>Reference Mark</w:t>
+      </w:r>
+      <w:r>
+        <w:t xml:space="preserve"> which is </w:t>
+      </w:r>
+      <w:r>
+        <w:t>typically</w:t>
+      </w:r>
+      <w:r>
+        <w:t xml:space="preserve"> </w:t>
+      </w:r>
+      <w:r>
+        <w:t>located</w:t>
+      </w:r>
+      <w:r>
+        <w:t xml:space="preserve"> within </w:t>
+      </w:r>
+      <w:r>
+        <w:t xml:space="preserve">thirty meters </w:t>
+      </w:r>
+      <w:r>
+        <w:t xml:space="preserve">(one tape length) of the primary mark, </w:t>
+      </w:r>
+      <w:r>
+        <w:t>Azimuth Mark</w:t>
+      </w:r>
+      <w:r>
+        <w:t xml:space="preserve">s are set typically </w:t>
+      </w:r>
+      <w:r>
+        <w:t>between one quarter of a mile and two miles from the primary</w:t>
+      </w:r>
+      <w:r>
+        <w:t xml:space="preserve"> mark</w:t>
+      </w:r>
+      <w:r>
+        <w:t>, give or take</w:t>
+      </w:r>
+      <w:r>
+        <w:t>.</w:t>
+      </w:r>
+      <w:r>
+        <w:t xml:space="preserve">  </w:t>
+      </w:r>
+    </w:p>
+    <w:p>
+      <w:r>
+        <w:t>Reference Mark</w:t>
+      </w:r>
+      <w:r>
+        <w:t xml:space="preserve">s, including </w:t>
+      </w:r>
+      <w:r>
+        <w:t>Azimuth Mark</w:t>
+      </w:r>
+      <w:r>
+        <w:t>s, serve two purposes</w:t>
+      </w:r>
+      <w:r>
+        <w:t xml:space="preserve">. No, the first one isn’t more important, </w:t>
+      </w:r>
+      <w:r>
+        <w:t xml:space="preserve">it </w:t>
+      </w:r>
+      <w:r>
+        <w:t>just make</w:t>
       </w:r>
       <w:r>
         <w:t>s</w:t>
       </w:r>
       <w:r>
-        <w:t xml:space="preserve"> concerned only with horizontal positioning</w:t>
-      </w:r>
-      <w:r>
-        <w:t xml:space="preserve"> </w:t>
-      </w:r>
-      <w:r>
-        <w:t>are called horizontal control stations or simpl</w:t>
-      </w:r>
-      <w:r>
-        <w:t>y</w:t>
-      </w:r>
-      <w:r>
-        <w:t xml:space="preserve"> control stations. A Triangulation Station is a specific type of a control station having had its position determined by measuring distances and angles from other stations.</w:t>
-      </w:r>
-    </w:p>
-    <w:p>
-      <w:r>
-        <w:t>Jeez, I’m smart right?</w:t>
-      </w:r>
-    </w:p>
-    <w:p>
-      <w:r>
-        <w:t xml:space="preserve">Alright, armed with that background it is now time to explain what an azimuth mark is. Very simply an azimuth mark is a </w:t>
-      </w:r>
-      <w:r>
-        <w:t>l</w:t>
-      </w:r>
-      <w:r>
-        <w:t>ong reference mark</w:t>
-      </w:r>
-      <w:r>
-        <w:t xml:space="preserve">.  </w:t>
-      </w:r>
-      <w:r>
-        <w:t xml:space="preserve">Unlike a normal reference mark which is </w:t>
-      </w:r>
-      <w:r>
-        <w:t>typically</w:t>
-      </w:r>
-      <w:r>
-        <w:t xml:space="preserve"> </w:t>
-      </w:r>
-      <w:r>
-        <w:t>located</w:t>
-      </w:r>
-      <w:r>
-        <w:t xml:space="preserve"> within </w:t>
-      </w:r>
-      <w:r>
-        <w:t xml:space="preserve">thirty meters </w:t>
-      </w:r>
-      <w:r>
-        <w:t xml:space="preserve">(one tape length) of the primary mark, azimuth marks are set typically </w:t>
-      </w:r>
-      <w:r>
-        <w:t>between one quarter of a mile and two miles from the primary</w:t>
-      </w:r>
-      <w:r>
-        <w:t xml:space="preserve"> mark</w:t>
-      </w:r>
-      <w:r>
-        <w:t>, give or take</w:t>
-      </w:r>
-      <w:r>
-        <w:t>.</w:t>
-      </w:r>
-      <w:r>
-        <w:t xml:space="preserve">  </w:t>
-      </w:r>
-    </w:p>
-    <w:p>
-      <w:r>
-        <w:t>Reference marks, including azimuth marks, serve two purposes</w:t>
-      </w:r>
-      <w:r>
-        <w:t xml:space="preserve">. No, the first one isn’t more important, </w:t>
-      </w:r>
-      <w:r>
-        <w:t xml:space="preserve">it </w:t>
-      </w:r>
-      <w:r>
-        <w:t>just make</w:t>
+        <w:t xml:space="preserve"> the most sense to explain it first</w:t>
+      </w:r>
+      <w:r>
+        <w:t>.  F</w:t>
+      </w:r>
+      <w:r>
+        <w:t xml:space="preserve">irst they provide a point from which a surveyor can locate a primary mark.   </w:t>
+      </w:r>
+      <w:r>
+        <w:t>Once the primary mark is found and the</w:t>
+      </w:r>
+      <w:r>
+        <w:t xml:space="preserve"> surveyor sets up his gear in order to make accurate measurements he needs</w:t>
+      </w:r>
+      <w:r>
+        <w:t xml:space="preserve"> a known point of reference, and that then is the second function of b</w:t>
+      </w:r>
+      <w:r>
+        <w:t xml:space="preserve">oth types of </w:t>
+      </w:r>
+      <w:r>
+        <w:t>Reference Mark</w:t>
       </w:r>
       <w:r>
         <w:t>s</w:t>
       </w:r>
       <w:r>
-        <w:t xml:space="preserve"> the most sense to explain it first</w:t>
-      </w:r>
-      <w:r>
-        <w:t>.  F</w:t>
-      </w:r>
-      <w:r>
-        <w:t xml:space="preserve">irst they provide a point from which a surveyor can locate a primary mark.   </w:t>
-      </w:r>
-      <w:r>
-        <w:t>Once the primary mark is found and the</w:t>
-      </w:r>
-      <w:r>
-        <w:t xml:space="preserve"> surveyor sets up his gear in order to make accurate measurements he needs</w:t>
-      </w:r>
-      <w:r>
-        <w:t xml:space="preserve"> a known point of reference, and that then is the second function of b</w:t>
-      </w:r>
-      <w:r>
-        <w:t>oth types of reference marks</w:t>
-      </w:r>
-      <w:r>
         <w:t xml:space="preserve"> – they allow</w:t>
       </w:r>
       <w:r>
@@ -3115,7 +3152,13 @@
         <w:t>as well as</w:t>
       </w:r>
       <w:r>
-        <w:t xml:space="preserve"> what an azimuth mark is, so let’s get to my very plausible </w:t>
+        <w:t xml:space="preserve"> what an </w:t>
+      </w:r>
+      <w:r>
+        <w:t>Azimuth Mark</w:t>
+      </w:r>
+      <w:r>
+        <w:t xml:space="preserve"> is, so let’s get to my very plausible </w:t>
       </w:r>
       <w:r>
         <w:t xml:space="preserve">explanation about </w:t>
@@ -3134,7 +3177,13 @@
       </w:r>
       <w:r>
         <w:lastRenderedPageBreak/>
-        <w:t>“Ebright Azimuth” simply comes from the azimuth mark disk which can be</w:t>
+        <w:t xml:space="preserve">“Ebright Azimuth” simply comes from the </w:t>
+      </w:r>
+      <w:r>
+        <w:t>Azimuth Mark</w:t>
+      </w:r>
+      <w:r>
+        <w:t xml:space="preserve"> disk which can be</w:t>
       </w:r>
       <w:r>
         <w:t xml:space="preserve"> found</w:t>
@@ -3143,7 +3192,7 @@
         <w:t xml:space="preserve"> in a cutout along the sidewalk of Ebright Road, a dozen or so steps south of the blue sign.  I attest that in the beginning the highpoint was simply called Ebright</w:t>
       </w:r>
       <w:r>
-        <w:t xml:space="preserve">, but because the disk was stamped Ebright Azimuth people read that and assumed it was the name of the high point, and </w:t>
+        <w:t xml:space="preserve">, but because the disk was stamped Ebright Azimuth people read that and assumed it was the name of the highpoint, and </w:t>
       </w:r>
       <w:r>
         <w:t xml:space="preserve">the </w:t>
@@ -3178,19 +3227,13 @@
         <w:t xml:space="preserve"> </w:t>
       </w:r>
       <w:r>
-        <w:t xml:space="preserve"> Well we will get to that, but first I need to</w:t>
-      </w:r>
-      <w:r>
-        <w:t xml:space="preserve"> start</w:t>
-      </w:r>
-      <w:r>
-        <w:t xml:space="preserve"> tell</w:t>
-      </w:r>
-      <w:r>
-        <w:t>ing</w:t>
-      </w:r>
-      <w:r>
-        <w:t xml:space="preserve"> you about my visit to the highpoint of Delaware.</w:t>
+        <w:t xml:space="preserve"> Well we will get to that, but first I </w:t>
+      </w:r>
+      <w:r>
+        <w:t xml:space="preserve">want to </w:t>
+      </w:r>
+      <w:r>
+        <w:t>tell you about my visit to the highpoint of Delaware.</w:t>
       </w:r>
     </w:p>
     <w:p>
@@ -3307,33 +3350,45 @@
         <w:t>bother</w:t>
       </w:r>
       <w:r>
-        <w:t xml:space="preserve"> me I just strolled down Ebright Road to the south, a dozen or so steps and found the azimuth mark disk I mentioned earlier. First thing to note about the disk is that it is </w:t>
+        <w:t xml:space="preserve"> me I just strolled down Ebright Road to the south, a dozen or so steps and found the </w:t>
+      </w:r>
+      <w:r>
+        <w:t>Azimuth Mark</w:t>
+      </w:r>
+      <w:r>
+        <w:t xml:space="preserve"> disk I mentioned earlier. First thing to note about the disk is that it is </w:t>
       </w:r>
       <w:r>
         <w:t xml:space="preserve">factory stamped with the words </w:t>
       </w:r>
       <w:r>
-        <w:t>R</w:t>
-      </w:r>
-      <w:r>
-        <w:t xml:space="preserve">eference </w:t>
+        <w:t xml:space="preserve">Reference </w:t>
       </w:r>
       <w:proofErr w:type="gramStart"/>
       <w:r>
-        <w:t>M</w:t>
-      </w:r>
-      <w:r>
-        <w:t>ark</w:t>
+        <w:t>Mark</w:t>
       </w:r>
       <w:r>
         <w:t>.</w:t>
       </w:r>
       <w:proofErr w:type="gramEnd"/>
       <w:r>
-        <w:t xml:space="preserve">  Hmmm, reference mark, so really it’s not a bench mark nor a horizontal control</w:t>
-      </w:r>
-      <w:r>
-        <w:t>?  It’s a reference mark so when it was</w:t>
+        <w:t xml:space="preserve">  Hmmm, </w:t>
+      </w:r>
+      <w:r>
+        <w:t>Reference Mark</w:t>
+      </w:r>
+      <w:r>
+        <w:t>, so really it’s not a bench mark nor a horizontal control</w:t>
+      </w:r>
+      <w:r>
+        <w:t xml:space="preserve">?  It’s a </w:t>
+      </w:r>
+      <w:r>
+        <w:t>Reference Mark</w:t>
+      </w:r>
+      <w:r>
+        <w:t xml:space="preserve"> so when it was</w:t>
       </w:r>
       <w:r>
         <w:t xml:space="preserve"> placed it would have pointed to a horizontal control station. </w:t>
@@ -3342,48 +3397,42 @@
         <w:t>Second thing to note</w:t>
       </w:r>
       <w:r>
-        <w:t xml:space="preserve"> is, </w:t>
-      </w:r>
-      <w:r>
-        <w:t>as we are wondering about</w:t>
+        <w:t xml:space="preserve"> is </w:t>
+      </w:r>
+      <w:r>
+        <w:t>f</w:t>
+      </w:r>
+      <w:r>
+        <w:t>ield stamped on the disk are the words “Ebright Azimuth”</w:t>
+      </w:r>
+      <w:r>
+        <w:t xml:space="preserve"> </w:t>
+      </w:r>
+      <w:r>
+        <w:t xml:space="preserve">separated by the factory stamped arrow. </w:t>
+      </w:r>
+      <w:r>
+        <w:t xml:space="preserve">  </w:t>
+      </w:r>
+      <w:r>
+        <w:t>Third</w:t>
+      </w:r>
+      <w:r>
+        <w:t xml:space="preserve"> thing to note is t</w:t>
+      </w:r>
+      <w:r>
+        <w:t xml:space="preserve">he disk is lower than the sidewalk demonstrating that this area is </w:t>
+      </w:r>
+      <w:r>
+        <w:t>no longer natural</w:t>
+      </w:r>
+      <w:r>
+        <w:t xml:space="preserve"> – remember survey disks are set in visible locations</w:t>
       </w:r>
       <w:r>
         <w:t xml:space="preserve">, </w:t>
       </w:r>
       <w:r>
-        <w:t>f</w:t>
-      </w:r>
-      <w:r>
-        <w:t>ield stamped on the disk are the words “Ebright Azimuth”</w:t>
-      </w:r>
-      <w:r>
-        <w:t xml:space="preserve"> </w:t>
-      </w:r>
-      <w:r>
-        <w:t xml:space="preserve">separated by the factory stamped arrow. </w:t>
-      </w:r>
-      <w:r>
-        <w:t xml:space="preserve">  </w:t>
-      </w:r>
-      <w:r>
-        <w:t>Third</w:t>
-      </w:r>
-      <w:r>
-        <w:t xml:space="preserve"> thing to note is t</w:t>
-      </w:r>
-      <w:r>
-        <w:t xml:space="preserve">he disk is lower than the sidewalk demonstrating that this area is </w:t>
-      </w:r>
-      <w:r>
-        <w:t>no longer natural</w:t>
-      </w:r>
-      <w:r>
-        <w:t xml:space="preserve"> – remember survey disks are set in visible locations</w:t>
-      </w:r>
-      <w:r>
-        <w:t xml:space="preserve">, </w:t>
-      </w:r>
-      <w:r>
         <w:t>so obviously the ground around it has been built up over time</w:t>
       </w:r>
       <w:r>
@@ -3435,7 +3484,13 @@
         <w:t xml:space="preserve"> the word Azimuth</w:t>
       </w:r>
       <w:r>
-        <w:t xml:space="preserve"> so everyone would know this reference mark was a long range one.  He stamped t</w:t>
+        <w:t xml:space="preserve"> so everyone would know this </w:t>
+      </w:r>
+      <w:r>
+        <w:t>Reference Mark</w:t>
+      </w:r>
+      <w:r>
+        <w:t xml:space="preserve"> was a long range one.  He stamped t</w:t>
       </w:r>
       <w:r>
         <w:t xml:space="preserve">he name </w:t>
@@ -3444,7 +3499,13 @@
         <w:t xml:space="preserve">of the primary station </w:t>
       </w:r>
       <w:r>
-        <w:t xml:space="preserve">Ebright, and positioned/placed </w:t>
+        <w:t>Ebright</w:t>
+      </w:r>
+      <w:r>
+        <w:t xml:space="preserve"> above the arrow</w:t>
+      </w:r>
+      <w:r>
+        <w:t xml:space="preserve">, and positioned/placed </w:t>
       </w:r>
       <w:r>
         <w:t>the disk just so</w:t>
@@ -3497,22 +3558,46 @@
       </w:r>
       <w:proofErr w:type="gramEnd"/>
       <w:r>
-        <w:t xml:space="preserve"> the disk is an azimuth mark, why didn’t he just use a factory stamped disk containing the words Azimuth Mark?” To which I reply, “I don’t know!” </w:t>
+        <w:t xml:space="preserve"> the disk is an </w:t>
+      </w:r>
+      <w:r>
+        <w:t>Azimuth Mark</w:t>
+      </w:r>
+      <w:r>
+        <w:t xml:space="preserve">, why didn’t he just use a factory stamped disk containing the words </w:t>
+      </w:r>
+      <w:r>
+        <w:t>Azimuth Mark</w:t>
+      </w:r>
+      <w:r>
+        <w:t xml:space="preserve">?” To which I reply, “I don’t know!” </w:t>
       </w:r>
       <w:r>
         <w:t>Maybe</w:t>
       </w:r>
       <w:r>
-        <w:t xml:space="preserve"> this is true “</w:t>
-      </w:r>
-      <w:r>
-        <w:t>Standard Azimuth Mark disks replaced azimuth reference marks about 1935</w:t>
-      </w:r>
-      <w:r>
-        <w:t xml:space="preserve">” – I read that on forums.geocaching.com in a post from “NGS Surveyor”.  That just means that </w:t>
-      </w:r>
-      <w:r>
-        <w:t>in 1933 they hadn’t come out with the factory stamped Azimuth Mark disks yet</w:t>
+        <w:t xml:space="preserve"> this is true “Standard </w:t>
+      </w:r>
+      <w:r>
+        <w:t>Azimuth Mark</w:t>
+      </w:r>
+      <w:r>
+        <w:t xml:space="preserve"> disks replaced azimuth </w:t>
+      </w:r>
+      <w:r>
+        <w:t>Reference Mark</w:t>
+      </w:r>
+      <w:r>
+        <w:t xml:space="preserve">s about 1935” – I read that on forums.geocaching.com in a post from “NGS Surveyor”.  That just means that </w:t>
+      </w:r>
+      <w:r>
+        <w:t xml:space="preserve">in 1933 they hadn’t come out with the factory stamped </w:t>
+      </w:r>
+      <w:r>
+        <w:t>Azimuth Mark</w:t>
+      </w:r>
+      <w:r>
+        <w:t xml:space="preserve"> disks yet</w:t>
       </w:r>
       <w:r>
         <w:t xml:space="preserve">.  </w:t>
@@ -3542,19 +3627,28 @@
         <w:t xml:space="preserve">, </w:t>
       </w:r>
       <w:r>
-        <w:t>it’s still an azimuth mark</w:t>
+        <w:t xml:space="preserve">it’s still an </w:t>
+      </w:r>
+      <w:r>
+        <w:t>Azimuth Mark</w:t>
       </w:r>
       <w:r>
         <w:t>, and w</w:t>
       </w:r>
       <w:r>
-        <w:t>hen I get to the point where I explain where the O.G (original gangster</w:t>
-      </w:r>
-      <w:r>
-        <w:t>) horizontal control station</w:t>
-      </w:r>
-      <w:r>
-        <w:t xml:space="preserve"> is</w:t>
+        <w:t xml:space="preserve">hen I get to the point where I explain where </w:t>
+      </w:r>
+      <w:r>
+        <w:t>the</w:t>
+      </w:r>
+      <w:r>
+        <w:t xml:space="preserve"> horizontal control station</w:t>
+      </w:r>
+      <w:r>
+        <w:t xml:space="preserve"> </w:t>
+      </w:r>
+      <w:r>
+        <w:t>it points to is</w:t>
       </w:r>
       <w:r>
         <w:t xml:space="preserve"> </w:t>
@@ -3582,7 +3676,10 @@
     </w:p>
     <w:p>
       <w:r>
-        <w:t>But first, l</w:t>
+        <w:t>F</w:t>
+      </w:r>
+      <w:r>
+        <w:t>irst, l</w:t>
       </w:r>
       <w:r>
         <w:t>et’s consider something. W</w:t>
@@ -3642,15 +3739,7 @@
         <w:t>because</w:t>
       </w:r>
       <w:r>
-        <w:t xml:space="preserve"> the arrow on the disk we have been talking about </w:t>
-      </w:r>
-      <w:proofErr w:type="gramStart"/>
-      <w:r>
-        <w:t>points</w:t>
-      </w:r>
-      <w:proofErr w:type="gramEnd"/>
-      <w:r>
-        <w:t xml:space="preserve"> perpendicular to Ebright Road in a more or less </w:t>
+        <w:t xml:space="preserve"> the arrow on the disk we have been talking about points perpendicular to Ebright Road in a more or less </w:t>
       </w:r>
       <w:r>
         <w:t xml:space="preserve">westerly </w:t>
@@ -3662,16 +3751,19 @@
         <w:t xml:space="preserve"> on the </w:t>
       </w:r>
       <w:r>
-        <w:t>azimuth</w:t>
-      </w:r>
-      <w:r>
-        <w:t xml:space="preserve"> mark</w:t>
-      </w:r>
-      <w:r>
-        <w:t xml:space="preserve"> </w:t>
-      </w:r>
-      <w:r>
-        <w:t xml:space="preserve">would need to point up or down the road.  </w:t>
+        <w:t>Azimuth Mark</w:t>
+      </w:r>
+      <w:r>
+        <w:t xml:space="preserve"> </w:t>
+      </w:r>
+      <w:r>
+        <w:t xml:space="preserve">would need to point </w:t>
+      </w:r>
+      <w:r>
+        <w:t>parallel to</w:t>
+      </w:r>
+      <w:r>
+        <w:t xml:space="preserve"> the road.  </w:t>
       </w:r>
     </w:p>
     <w:p>
@@ -3706,12 +3798,18 @@
         <w:rPr>
           <w:i/>
         </w:rPr>
-        <w:t xml:space="preserve"> reference mark</w:t>
+        <w:t xml:space="preserve"> </w:t>
       </w:r>
       <w:r>
         <w:rPr>
           <w:i/>
         </w:rPr>
+        <w:t>Reference Mark</w:t>
+      </w:r>
+      <w:r>
+        <w:rPr>
+          <w:i/>
+        </w:rPr>
         <w:t xml:space="preserve"> on Ebright road</w:t>
       </w:r>
       <w:r>
@@ -3765,7 +3863,19 @@
         <w:t xml:space="preserve"> Which is interesting because</w:t>
       </w:r>
       <w:r>
-        <w:t xml:space="preserve"> I’d also read a theory claiming there is an elevation benchmark buried under one of the trailer homes. </w:t>
+        <w:t xml:space="preserve"> I’d also rea</w:t>
+      </w:r>
+      <w:r>
+        <w:t xml:space="preserve">d a theory claiming there is a </w:t>
+      </w:r>
+      <w:r>
+        <w:t>bench</w:t>
+      </w:r>
+      <w:r>
+        <w:t xml:space="preserve"> </w:t>
+      </w:r>
+      <w:r>
+        <w:t xml:space="preserve">mark buried under one of the trailer homes. </w:t>
       </w:r>
     </w:p>
     <w:p>
@@ -3782,7 +3892,13 @@
         <w:t xml:space="preserve">having located </w:t>
       </w:r>
       <w:r>
-        <w:t xml:space="preserve">the azimuth mark, next out of curiosity </w:t>
+        <w:t xml:space="preserve">the </w:t>
+      </w:r>
+      <w:r>
+        <w:t>Azimuth Mark</w:t>
+      </w:r>
+      <w:r>
+        <w:t xml:space="preserve">, next out of curiosity </w:t>
       </w:r>
       <w:r>
         <w:t xml:space="preserve">I </w:t>
@@ -3825,7 +3941,13 @@
     </w:p>
     <w:p>
       <w:r>
-        <w:t>Ebright Azimuth and Doreen go hand in hand, she was instrumental in preserving the survey disk on Ebright Road when it was cemented over, plus she keeps a highpoint log book at her home</w:t>
+        <w:t xml:space="preserve">Ebright Azimuth and Doreen go hand in hand, she was instrumental in </w:t>
+      </w:r>
+      <w:r>
+        <w:t xml:space="preserve">reinstating </w:t>
+      </w:r>
+      <w:r>
+        <w:t>the survey disk on Ebright Road when it was cemented over, plus she keeps a highpoint log book at her home</w:t>
       </w:r>
       <w:r>
         <w:t xml:space="preserve"> east of Ebright Road</w:t>
@@ -3873,13 +3995,7 @@
         <w:t>door wearing a mask</w:t>
       </w:r>
       <w:r>
-        <w:t xml:space="preserve">? Well </w:t>
-      </w:r>
-      <w:r>
-        <w:t xml:space="preserve">retirement-age </w:t>
-      </w:r>
-      <w:r>
-        <w:t xml:space="preserve">Doreen </w:t>
+        <w:t xml:space="preserve">? Well retirement-age Doreen </w:t>
       </w:r>
       <w:r>
         <w:t xml:space="preserve">didn’t even seem worried. </w:t>
@@ -3891,10 +4007,10 @@
         <w:t xml:space="preserve"> asked if I had visited the </w:t>
       </w:r>
       <w:r>
-        <w:t xml:space="preserve">blue </w:t>
-      </w:r>
-      <w:r>
-        <w:t xml:space="preserve">sign and survey monument on Ebright Road, and when I said I had she said she would get the book ready but suggested that in the mean time I head over to a second survey monument disk on Winterset road. </w:t>
+        <w:t xml:space="preserve">blue “Ebright Azimuth” sign </w:t>
+      </w:r>
+      <w:r>
+        <w:t xml:space="preserve">and survey monument on Ebright Road, and when I said I had she said she would get the book ready but suggested that in the mean time I head over to a second survey monument disk on Winterset road. </w:t>
       </w:r>
     </w:p>
     <w:p>
@@ -3939,19 +4055,39 @@
         <w:t>Turns out it too is</w:t>
       </w:r>
       <w:r>
-        <w:t xml:space="preserve"> also is a reference mark, as it is factory stamped with an arrow</w:t>
-      </w:r>
-      <w:r>
-        <w:t xml:space="preserve">. </w:t>
-      </w:r>
-      <w:r>
-        <w:t xml:space="preserve">Well that was good enough for me.  I didn’t think about any primary station it could be pointing to, in fact I didn’t even look too closely at which direction the arrow points.  </w:t>
+        <w:t xml:space="preserve"> factory stamped with an arrow</w:t>
+      </w:r>
+      <w:r>
+        <w:t xml:space="preserve"> meaning it is a </w:t>
+      </w:r>
+      <w:r>
+        <w:t xml:space="preserve">Reference </w:t>
+      </w:r>
+      <w:proofErr w:type="gramStart"/>
+      <w:r>
+        <w:t>Mark</w:t>
+      </w:r>
+      <w:r>
+        <w:t>.</w:t>
+      </w:r>
+      <w:proofErr w:type="gramEnd"/>
+      <w:r>
+        <w:t xml:space="preserve"> </w:t>
+      </w:r>
+      <w:r>
+        <w:t xml:space="preserve">I didn’t think about any primary station it could be pointing to, in fact I didn’t even look too closely at which direction the arrow points.  </w:t>
       </w:r>
       <w:r>
         <w:t xml:space="preserve">After the fact, </w:t>
       </w:r>
       <w:r>
-        <w:t xml:space="preserve">I have had to look at my photos of it to determine it points basically to the west.  </w:t>
+        <w:t xml:space="preserve">I </w:t>
+      </w:r>
+      <w:r>
+        <w:t xml:space="preserve">had to look at my photos </w:t>
+      </w:r>
+      <w:r>
+        <w:t xml:space="preserve">to determine it points basically to the west.  </w:t>
       </w:r>
     </w:p>
     <w:p>
@@ -3976,7 +4112,19 @@
       </w:r>
       <w:proofErr w:type="spellEnd"/>
       <w:r>
-        <w:t xml:space="preserve"> surveyed the area and found a spot on the north of Turf Road at the first trailer measuring 450.85 feet above sea level.  However, he felt it was manmade and not natural. Paul also lists what he calls the “Ebright Azimuth benchmark” at 447.85 feet – which I am assuming is the Ebright Road Azimuth Mark we have talked so much about.  Another article by </w:t>
+        <w:t xml:space="preserve"> surveyed the area and found a spot on the north of Turf Road at the first trailer measuring 450.85 feet above sea level.  However, he felt it was manmade and not natural. Paul also lists what he calls the “Ebright Azimuth </w:t>
+      </w:r>
+      <w:r>
+        <w:t>bench mark</w:t>
+      </w:r>
+      <w:r>
+        <w:t xml:space="preserve">” at 447.85 feet – which I am assuming is the Ebright Road </w:t>
+      </w:r>
+      <w:r>
+        <w:t>Azimuth Mark</w:t>
+      </w:r>
+      <w:r>
+        <w:t xml:space="preserve"> we have talked so much about.  Another article by </w:t>
       </w:r>
       <w:r>
         <w:t xml:space="preserve">Don </w:t>
@@ -3987,7 +4135,13 @@
       </w:r>
       <w:proofErr w:type="spellEnd"/>
       <w:r>
-        <w:t xml:space="preserve"> explained, and debunked eight of nine claimed Delaware highpoints around Ebright Road and concluded a 447.85 foot</w:t>
+        <w:t xml:space="preserve"> explained, and debunked eight of nine claimed Delaware highpoints around Ebright Road</w:t>
+      </w:r>
+      <w:r>
+        <w:t>.  He</w:t>
+      </w:r>
+      <w:r>
+        <w:t xml:space="preserve"> concluded a 447.85 foot</w:t>
       </w:r>
       <w:r>
         <w:t xml:space="preserve"> elevation spot, </w:t>
@@ -3999,7 +4153,7 @@
         <w:t xml:space="preserve">old location of the </w:t>
       </w:r>
       <w:r>
-        <w:t>sign by Ebright Road</w:t>
+        <w:t>blue sign</w:t>
       </w:r>
       <w:r>
         <w:t>,</w:t>
@@ -4120,7 +4274,13 @@
         <w:t xml:space="preserve">either the blue sign </w:t>
       </w:r>
       <w:r>
-        <w:t>or the Ebright Road azimuth mark.  So where the heck is it?  Oh, it</w:t>
+        <w:t xml:space="preserve">or the Ebright Road </w:t>
+      </w:r>
+      <w:r>
+        <w:t>Azimuth Mark</w:t>
+      </w:r>
+      <w:r>
+        <w:t>.  So where the heck is it?  Oh, it</w:t>
       </w:r>
       <w:r>
         <w:t>’s</w:t>
@@ -4143,7 +4303,19 @@
       </w:r>
       <w:proofErr w:type="spellEnd"/>
       <w:r>
-        <w:t>) from the Winterset Road Reference Mark.  That has to be legit right? Not only is it listed on an official datasheet, but the math from the reference mark works</w:t>
+        <w:t xml:space="preserve">) from the Winterset Road </w:t>
+      </w:r>
+      <w:r>
+        <w:t>Reference Mark</w:t>
+      </w:r>
+      <w:r>
+        <w:t xml:space="preserve">.  That has to be legit right? Not only is it listed on an official datasheet, but the math from the </w:t>
+      </w:r>
+      <w:r>
+        <w:t>Reference Mark</w:t>
+      </w:r>
+      <w:r>
+        <w:t xml:space="preserve"> works</w:t>
       </w:r>
       <w:r>
         <w:t xml:space="preserve"> </w:t>
@@ -4155,19 +4327,16 @@
         <w:t xml:space="preserve"> Mother lode, man, </w:t>
       </w:r>
       <w:r>
-        <w:rPr>
-          <w:b/>
-        </w:rPr>
-        <w:t xml:space="preserve">I found the O.G horizontal control station, which </w:t>
-      </w:r>
-      <w:r>
-        <w:rPr>
-          <w:b/>
-        </w:rPr>
-        <w:t>no other write-ups seem to mention</w:t>
-      </w:r>
-      <w:r>
-        <w:t>.</w:t>
+        <w:t xml:space="preserve">I found the </w:t>
+      </w:r>
+      <w:r>
+        <w:t xml:space="preserve">location of the primary </w:t>
+      </w:r>
+      <w:r>
+        <w:t>horizontal control station</w:t>
+      </w:r>
+      <w:r>
+        <w:t xml:space="preserve"> named Ebright.</w:t>
       </w:r>
       <w:r>
         <w:rPr>
@@ -4194,7 +4363,25 @@
         <w:t>the following</w:t>
       </w:r>
       <w:r>
-        <w:t xml:space="preserve"> under the 2015 section, “measurements for the station mark fell under the pavement of a paved parking area.  Reference marks 1 and 3 and the azimuth mark were recovered in good condition.  Reference mark 1 is set in the top of a concrete post which projects about 20 inches (51 cm) above the surface of the ground.”  Hot dignity </w:t>
+        <w:t xml:space="preserve"> under the 2015 section, “measurements for the station mark fell under the pavement of a paved parking area.  </w:t>
+      </w:r>
+      <w:r>
+        <w:t>Reference Mark</w:t>
+      </w:r>
+      <w:r>
+        <w:t xml:space="preserve">s 1 and 3 and the </w:t>
+      </w:r>
+      <w:r>
+        <w:t>Azimuth Mark</w:t>
+      </w:r>
+      <w:r>
+        <w:t xml:space="preserve"> were recovered in good condition.  </w:t>
+      </w:r>
+      <w:r>
+        <w:t>Reference Mark</w:t>
+      </w:r>
+      <w:r>
+        <w:t xml:space="preserve"> 1 is set in the top of a concrete post which projects about 20 inches (51 cm) above the surface of the ground.”  Hot dignity </w:t>
       </w:r>
       <w:r>
         <w:t>damn that</w:t>
@@ -4206,10 +4393,40 @@
         <w:t xml:space="preserve"> the </w:t>
       </w:r>
       <w:r>
-        <w:t>two survey disks I found where the Azimuth Mark on Ebright Road, and Reference Mark 1 on Winterset Road.</w:t>
-      </w:r>
-      <w:r>
-        <w:t xml:space="preserve">  Let’s say that again Azimuth Mark on Ebright Road – not bench mark, not horizontal control, not reference mark, but Azimuth Mark.  So I’m right, the wor</w:t>
+        <w:t xml:space="preserve">two survey disks I found where the </w:t>
+      </w:r>
+      <w:r>
+        <w:t>Azimuth Mark</w:t>
+      </w:r>
+      <w:r>
+        <w:t xml:space="preserve"> on Ebright Road, and </w:t>
+      </w:r>
+      <w:r>
+        <w:t>Reference Mark</w:t>
+      </w:r>
+      <w:r>
+        <w:t xml:space="preserve"> 1 on Winterset Road.</w:t>
+      </w:r>
+      <w:r>
+        <w:t xml:space="preserve">  Let’s say that again </w:t>
+      </w:r>
+      <w:r>
+        <w:t>Azimuth Mark</w:t>
+      </w:r>
+      <w:r>
+        <w:t xml:space="preserve"> on Ebright Road – not bench mark, not horizontal control, not </w:t>
+      </w:r>
+      <w:r>
+        <w:t>Reference Mark</w:t>
+      </w:r>
+      <w:r>
+        <w:t xml:space="preserve">, but </w:t>
+      </w:r>
+      <w:r>
+        <w:t>Azimuth Mark</w:t>
+      </w:r>
+      <w:r>
+        <w:t>.  So I’m right, the wor</w:t>
       </w:r>
       <w:r>
         <w:t>d</w:t>
@@ -4265,7 +4482,13 @@
         <w:t xml:space="preserve"> disk is </w:t>
       </w:r>
       <w:r>
-        <w:t>situated 500 feet more to the south then the Winterset Road reference mark,</w:t>
+        <w:t xml:space="preserve">situated 500 feet more to the south then the Winterset Road </w:t>
+      </w:r>
+      <w:r>
+        <w:t>Reference Mark</w:t>
+      </w:r>
+      <w:r>
+        <w:t>,</w:t>
       </w:r>
       <w:r>
         <w:t xml:space="preserve"> so if they both point </w:t>
@@ -4321,10 +4544,22 @@
         <w:t xml:space="preserve"> </w:t>
       </w:r>
       <w:r>
-        <w:t xml:space="preserve"> Also the math works, credibly </w:t>
-      </w:r>
-      <w:r>
-        <w:t xml:space="preserve">if the Ebright Azimuth is actually pointing at </w:t>
+        <w:t xml:space="preserve"> Also the math works</w:t>
+      </w:r>
+      <w:r>
+        <w:t>. C</w:t>
+      </w:r>
+      <w:r>
+        <w:t xml:space="preserve">redibly </w:t>
+      </w:r>
+      <w:r>
+        <w:t>if the Ebright Azimuth</w:t>
+      </w:r>
+      <w:r>
+        <w:t xml:space="preserve"> Mark</w:t>
+      </w:r>
+      <w:r>
+        <w:t xml:space="preserve"> is actually pointing at </w:t>
       </w:r>
       <w:r>
         <w:t xml:space="preserve">300 degrees </w:t>
@@ -4378,7 +4613,13 @@
         <w:t>the NGS Data S</w:t>
       </w:r>
       <w:r>
-        <w:t>heet does not list an elevation</w:t>
+        <w:t>heet</w:t>
+      </w:r>
+      <w:r>
+        <w:t xml:space="preserve"> for this station</w:t>
+      </w:r>
+      <w:r>
+        <w:t xml:space="preserve"> does not list an elevation</w:t>
       </w:r>
       <w:r>
         <w:t>.</w:t>
@@ -4386,7 +4627,13 @@
     </w:p>
     <w:p>
       <w:r>
-        <w:t xml:space="preserve">I don’t know why you wouldn’t but in case you still don’t believe me that the Ebright Road disk is an azimuth mark, then consider this.  </w:t>
+        <w:t xml:space="preserve">I don’t know why you wouldn’t but in case you still don’t believe me that the Ebright Road disk is an </w:t>
+      </w:r>
+      <w:r>
+        <w:t>Azimuth Mark</w:t>
+      </w:r>
+      <w:r>
+        <w:t xml:space="preserve">, then consider this.  </w:t>
       </w:r>
       <w:r>
         <w:t>A</w:t>
@@ -4407,7 +4654,13 @@
         <w:t xml:space="preserve"> which is about 0.2 miles long,</w:t>
       </w:r>
       <w:r>
-        <w:t xml:space="preserve"> from the Ebright Road disk to the O.G horizontal control (what I have also called the mother </w:t>
+        <w:t xml:space="preserve"> from the Ebrig</w:t>
+      </w:r>
+      <w:r>
+        <w:t xml:space="preserve">ht Road disk to the </w:t>
+      </w:r>
+      <w:r>
+        <w:t xml:space="preserve">horizontal control (what I have also called the mother </w:t>
       </w:r>
       <w:r>
         <w:t>lode</w:t>
@@ -4419,12 +4672,27 @@
         <w:t>are ten or more mobile homes</w:t>
       </w:r>
       <w:r>
-        <w:t xml:space="preserve">, and the NGS Data Sheet states under a 1979 entry “the azimuth mark is no longer visible from the ground, there are several mobile homes on the line.”  </w:t>
-      </w:r>
-    </w:p>
-    <w:p>
-      <w:r>
-        <w:t xml:space="preserve">You know what else supports my assumptions? The </w:t>
+        <w:t xml:space="preserve">, and the NGS Data Sheet states under a 1979 entry “the </w:t>
+      </w:r>
+      <w:r>
+        <w:t>Azimuth Mark</w:t>
+      </w:r>
+      <w:r>
+        <w:t xml:space="preserve"> is no longer visible from the ground, there are several mobile homes on the line.”  </w:t>
+      </w:r>
+    </w:p>
+    <w:p>
+      <w:r>
+        <w:t>You know what else supports my</w:t>
+      </w:r>
+      <w:r>
+        <w:t xml:space="preserve"> </w:t>
+      </w:r>
+      <w:r>
+        <w:t>statements</w:t>
+      </w:r>
+      <w:r>
+        <w:t xml:space="preserve">? The </w:t>
       </w:r>
       <w:r>
         <w:t>196</w:t>
@@ -4436,6 +4704,9 @@
         <w:t>data sheet to the primary station</w:t>
       </w:r>
       <w:r>
+        <w:t xml:space="preserve"> (mother lode)</w:t>
+      </w:r>
+      <w:r>
         <w:t>, as they state “</w:t>
       </w:r>
       <w:r>
@@ -4447,7 +4718,13 @@
       </w:r>
       <w:proofErr w:type="spellEnd"/>
       <w:r>
-        <w:t xml:space="preserve"> road for 1.0 mile to Ebright Road left.  Turn left on Ebright Road and go 0.6 mile to side road left leading to trailer court and AZIMUTH MARK on the left.  Continue 0.05 mile to private driveway left leading to Mr. Merchants home.  Turn left and go 0.1 mile to the south side of Mr. Merchants home and [the] station</w:t>
+        <w:t xml:space="preserve"> road for 1.0 mile to Ebright Road left.  Turn left on Ebright Road and go 0.6 mile to side road left leading to trailer court and </w:t>
+      </w:r>
+      <w:r>
+        <w:t>AZIMUTH MARK</w:t>
+      </w:r>
+      <w:r>
+        <w:t xml:space="preserve"> on the left.  Continue 0.05 mile to private driveway left leading to Mr. Merchants home.  Turn left and go 0.1 mile to the south side of Mr. Merchants home and [the] station</w:t>
       </w:r>
       <w:r>
         <w:t xml:space="preserve">.”  </w:t>
@@ -4484,22 +4761,37 @@
         <w:t>If you aren’t, you should be.  Here is the answer, f</w:t>
       </w:r>
       <w:r>
-        <w:t>irst of all no one official</w:t>
-      </w:r>
-      <w:r>
-        <w:t>ly</w:t>
+        <w:t xml:space="preserve">irst of all </w:t>
+      </w:r>
+      <w:r>
+        <w:t>no</w:t>
+      </w:r>
+      <w:r>
+        <w:t xml:space="preserve"> official</w:t>
+      </w:r>
+      <w:r>
+        <w:t xml:space="preserve"> source</w:t>
       </w:r>
       <w:r>
         <w:t xml:space="preserve"> has said the highest </w:t>
       </w:r>
       <w:r>
-        <w:t>natural point is at 447.85 feet, what the blue sign says is “</w:t>
-      </w:r>
-      <w:r>
-        <w:t xml:space="preserve">This horizontal control mark denotes an elevation of 447.85 feet above sea level… this bench mark monument is in the vicinity of the highest natural elevation in the state”. </w:t>
-      </w:r>
-      <w:r>
-        <w:t xml:space="preserve"> </w:t>
+        <w:t xml:space="preserve">natural point is at 447.85 </w:t>
+      </w:r>
+      <w:r>
+        <w:t xml:space="preserve">vertical </w:t>
+      </w:r>
+      <w:r>
+        <w:t>feet, what the blue sign says is “</w:t>
+      </w:r>
+      <w:r>
+        <w:t>This horizontal control mark denotes an elevation of 447.85 feet above sea level… this bench mark monument is in the vicinity of the highest natural elevation in the state”.</w:t>
+      </w:r>
+      <w:r>
+        <w:t xml:space="preserve"> </w:t>
+      </w:r>
+      <w:r>
+        <w:t xml:space="preserve">Plus horizontal marks are set to be visible, not to be on the highest point necessarily.  </w:t>
       </w:r>
       <w:r>
         <w:t>Also ask yourself this “</w:t>
@@ -4544,7 +4836,13 @@
         <w:t xml:space="preserve"> natural about it”</w:t>
       </w:r>
       <w:r>
-        <w:t xml:space="preserve">, I say. In the process of developing the land, back fill has been added (which I have photo proof of), and </w:t>
+        <w:t xml:space="preserve">, I say. In the process of developing the land, back fill has been added (which I have </w:t>
+      </w:r>
+      <w:r>
+        <w:t xml:space="preserve">seen </w:t>
+      </w:r>
+      <w:r>
+        <w:t xml:space="preserve">photo proof of), and </w:t>
       </w:r>
       <w:r>
         <w:t>so t</w:t>
@@ -4556,37 +4854,37 @@
         <w:t xml:space="preserve"> could have</w:t>
       </w:r>
       <w:r>
-        <w:t xml:space="preserve"> unnaturally</w:t>
-      </w:r>
-      <w:r>
-        <w:t xml:space="preserve"> increased to 450 feet.  Also who is to say that the highest</w:t>
-      </w:r>
-      <w:r>
-        <w:t xml:space="preserve"> natural</w:t>
-      </w:r>
-      <w:r>
-        <w:t xml:space="preserve"> point was ever 447.85 feet? </w:t>
-      </w:r>
-      <w:r>
-        <w:t>The blue sign doesn’t claim that, and as far as I can tell w</w:t>
-      </w:r>
-      <w:r>
-        <w:t xml:space="preserve">e don’t have a known vertical </w:t>
-      </w:r>
-      <w:r>
-        <w:t>control point</w:t>
-      </w:r>
-      <w:r>
-        <w:t xml:space="preserve"> for the area</w:t>
-      </w:r>
-      <w:r>
-        <w:t>. Plus</w:t>
-      </w:r>
-      <w:r>
-        <w:t xml:space="preserve"> horizontal marks are set to be visible, not to be on the highest point necessarily</w:t>
-      </w:r>
-      <w:r>
-        <w:t xml:space="preserve">.  </w:t>
+        <w:t xml:space="preserve"> </w:t>
+      </w:r>
+      <w:r>
+        <w:t xml:space="preserve">been </w:t>
+      </w:r>
+      <w:r>
+        <w:t>unnaturally</w:t>
+      </w:r>
+      <w:r>
+        <w:t xml:space="preserve"> increased to 450 feet.  </w:t>
+      </w:r>
+      <w:r>
+        <w:t>On the other hand if a 450 foot contour is natural and on private property maybe</w:t>
+      </w:r>
+      <w:r>
+        <w:t>, but highly unlikely,</w:t>
+      </w:r>
+      <w:r>
+        <w:t xml:space="preserve"> a decision was made not to advertise it – </w:t>
+      </w:r>
+      <w:r>
+        <w:t xml:space="preserve">which implies someone is keeping the highest natural spot of Delaware </w:t>
+      </w:r>
+      <w:r>
+        <w:t xml:space="preserve">top secret </w:t>
+      </w:r>
+      <w:r>
+        <w:t>(yea, no way)</w:t>
+      </w:r>
+      <w:r>
+        <w:t xml:space="preserve">. </w:t>
       </w:r>
     </w:p>
     <w:p>
@@ -4609,19 +4907,13 @@
         <w:t>could</w:t>
       </w:r>
       <w:r>
-        <w:t xml:space="preserve"> be using its survey terms colloquially, and not formally, it’s not impossible that the “</w:t>
-      </w:r>
-      <w:r>
-        <w:t>The highest bench mark monument in Delaware is located on Ebright Road</w:t>
+        <w:t xml:space="preserve"> be using its survey terms colloquially, and not formally, it’s not impossible that the “The highest bench mark monument in Delaware is located on Ebright Road</w:t>
       </w:r>
       <w:r>
         <w:t xml:space="preserve">” and has </w:t>
       </w:r>
       <w:r>
-        <w:t xml:space="preserve">been officially measured at </w:t>
-      </w:r>
-      <w:r>
-        <w:t>an elevation of 447.85 feet above</w:t>
+        <w:t>been officially measured at an elevation of 447.85 feet above</w:t>
       </w:r>
       <w:r>
         <w:t xml:space="preserve"> sea level. </w:t>
@@ -4630,13 +4922,24 @@
         <w:t xml:space="preserve">  Secondly, </w:t>
       </w:r>
       <w:r>
-        <w:t>most horizontal control marks</w:t>
+        <w:t xml:space="preserve">most </w:t>
+      </w:r>
+      <w:r>
+        <w:t xml:space="preserve">primary </w:t>
+      </w:r>
+      <w:r>
+        <w:t>horizontal control marks</w:t>
       </w:r>
       <w:r>
         <w:t xml:space="preserve"> have at least an approximate elevation</w:t>
       </w:r>
       <w:r>
-        <w:t xml:space="preserve"> associated with them, and if so </w:t>
+        <w:t xml:space="preserve"> associated with them meaning</w:t>
+      </w:r>
+      <w:bookmarkStart w:id="0" w:name="_GoBack"/>
+      <w:bookmarkEnd w:id="0"/>
+      <w:r>
+        <w:t xml:space="preserve"> </w:t>
       </w:r>
       <w:r>
         <w:t>the “mother lode” spot under the pavement</w:t>
@@ -4645,10 +4948,46 @@
         <w:t xml:space="preserve"> could very well be where the </w:t>
       </w:r>
       <w:r>
-        <w:t xml:space="preserve">447.85 feet </w:t>
-      </w:r>
-      <w:r>
-        <w:t>comes from. Too bad the NGS Data Sheet doesn’t list an elevation for “Ebright”.</w:t>
+        <w:t xml:space="preserve">447.85 </w:t>
+      </w:r>
+      <w:r>
+        <w:t>elevation</w:t>
+      </w:r>
+      <w:r>
+        <w:t xml:space="preserve"> </w:t>
+      </w:r>
+      <w:r>
+        <w:t xml:space="preserve">comes from. Too bad the NGS Data Sheet doesn’t list an </w:t>
+      </w:r>
+      <w:r>
+        <w:lastRenderedPageBreak/>
+        <w:t>elevation for “Ebright”.</w:t>
+      </w:r>
+      <w:r>
+        <w:t xml:space="preserve"> I’ll leave it up to you if pick which of </w:t>
+      </w:r>
+      <w:r>
+        <w:t>those</w:t>
+      </w:r>
+      <w:r>
+        <w:t xml:space="preserve"> two disks are</w:t>
+      </w:r>
+      <w:r>
+        <w:t xml:space="preserve"> at 447.85 feet above sea level – but it</w:t>
+      </w:r>
+      <w:r>
+        <w:t xml:space="preserve"> has</w:t>
+      </w:r>
+      <w:r>
+        <w:t xml:space="preserve"> “</w:t>
+      </w:r>
+      <w:proofErr w:type="spellStart"/>
+      <w:r>
+        <w:t>gots</w:t>
+      </w:r>
+      <w:proofErr w:type="spellEnd"/>
+      <w:r>
+        <w:t>” to be one of them, doesn’t it?</w:t>
       </w:r>
     </w:p>
     <w:p>
@@ -4661,8 +5000,13 @@
     </w:p>
     <w:p>
       <w:r>
-        <w:lastRenderedPageBreak/>
-        <w:t xml:space="preserve">So yea as the blue sign states “in the vicinity of the highest natural elevation” is about as good as can be expected for a residential neighborhood that has been disturbed from its natural condition.  </w:t>
+        <w:t>So yea</w:t>
+      </w:r>
+      <w:r>
+        <w:t>,</w:t>
+      </w:r>
+      <w:r>
+        <w:t xml:space="preserve"> as the blue sign states “in the vicinity of the highest natural elevation” is about as good as can be expected for a residential neighborhood that has been disturbed from its natural condition.  </w:t>
       </w:r>
       <w:r>
         <w:t>We are left hanging, wondering</w:t>
@@ -4689,7 +5033,19 @@
         <w:t xml:space="preserve">, </w:t>
       </w:r>
       <w:r>
-        <w:t>no one ever thought to locate that spot, and now it is lost forever</w:t>
+        <w:t xml:space="preserve">no one ever thought to locate </w:t>
+      </w:r>
+      <w:r>
+        <w:t xml:space="preserve">the </w:t>
+      </w:r>
+      <w:r>
+        <w:t>exact highest natural point</w:t>
+      </w:r>
+      <w:r>
+        <w:t xml:space="preserve"> of Delaware while it was still natural</w:t>
+      </w:r>
+      <w:r>
+        <w:t>, and now it is lost forever</w:t>
       </w:r>
       <w:r>
         <w:t>.</w:t>
@@ -4777,7 +5133,16 @@
         <w:t>of the</w:t>
       </w:r>
       <w:r>
-        <w:t xml:space="preserve"> Blue Sign on </w:t>
+        <w:t xml:space="preserve"> b</w:t>
+      </w:r>
+      <w:r>
+        <w:t xml:space="preserve">lue </w:t>
+      </w:r>
+      <w:r>
+        <w:t>s</w:t>
+      </w:r>
+      <w:r>
+        <w:t xml:space="preserve">ign on </w:t>
       </w:r>
       <w:r>
         <w:t>Ebright Road</w:t>
@@ -4798,7 +5163,13 @@
         <w:t xml:space="preserve"> the</w:t>
       </w:r>
       <w:r>
-        <w:t xml:space="preserve"> two visible  reference marks (Ebright Road, and </w:t>
+        <w:t xml:space="preserve"> two visible  </w:t>
+      </w:r>
+      <w:r>
+        <w:t>Reference Mark</w:t>
+      </w:r>
+      <w:r>
+        <w:t xml:space="preserve">s (Ebright Road, and </w:t>
       </w:r>
       <w:r>
         <w:t>Winterset Road</w:t>
@@ -4829,6 +5200,13 @@
       </w:r>
     </w:p>
     <w:p>
+      <w:pPr>
+        <w:rPr>
+          <w:b/>
+          <w:sz w:val="24"/>
+          <w:szCs w:val="24"/>
+        </w:rPr>
+      </w:pPr>
       <w:r>
         <w:t>I left the</w:t>
       </w:r>
@@ -4876,8 +5254,6 @@
       <w:r>
         <w:t xml:space="preserve">a </w:t>
       </w:r>
-      <w:bookmarkStart w:id="0" w:name="_GoBack"/>
-      <w:bookmarkEnd w:id="0"/>
       <w:r>
         <w:t>local shopping center</w:t>
       </w:r>
@@ -4891,7 +5267,10 @@
         <w:t xml:space="preserve">my seven highpoint trip notes, I </w:t>
       </w:r>
       <w:r>
-        <w:t xml:space="preserve">decided </w:t>
+        <w:t>decided</w:t>
+      </w:r>
+      <w:r>
+        <w:t xml:space="preserve"> </w:t>
       </w:r>
       <w:r>
         <w:t>to</w:t>
@@ -4917,24 +5296,6 @@
       <w:r>
         <w:t>there.</w:t>
       </w:r>
-    </w:p>
-    <w:p>
-      <w:pPr>
-        <w:rPr>
-          <w:b/>
-          <w:sz w:val="24"/>
-          <w:szCs w:val="24"/>
-        </w:rPr>
-      </w:pPr>
-    </w:p>
-    <w:p>
-      <w:pPr>
-        <w:rPr>
-          <w:b/>
-          <w:sz w:val="24"/>
-          <w:szCs w:val="24"/>
-        </w:rPr>
-      </w:pPr>
     </w:p>
     <w:p>
       <w:pPr>
@@ -5369,6 +5730,7 @@
         <w:t>“This 'hobby' certainly is a long term pursuit. For many it comes and goes to accommodate life's ups and downs. As Loren Mooney said, at a certain point we stop counting how many we've done and we start counting how many we have left to do.”</w:t>
       </w:r>
     </w:p>
+    <w:p/>
     <w:p/>
     <w:sectPr>
       <w:pgSz w:w="12240" w:h="15840"/>

</xml_diff>

<commit_message>
note about the USGS
</commit_message>
<xml_diff>
--- a/Walter/TripReports/Book_41_50.docx
+++ b/Walter/TripReports/Book_41_50.docx
@@ -2982,7 +2982,13 @@
         <w:t>ed</w:t>
       </w:r>
       <w:r>
-        <w:t xml:space="preserve"> with terms like survey, horizontal control, control, or triangulation – as in “triangulation station”.  There are technical reasons for these names, but surveying is a complex discipline and terms end up being used interchangeably even if not strictly correct.  For example, a bench mark is a point of precisely measured elevation, but some might call </w:t>
+        <w:t xml:space="preserve"> with terms like survey,</w:t>
+      </w:r>
+      <w:r>
+        <w:t xml:space="preserve"> traverse,</w:t>
+      </w:r>
+      <w:r>
+        <w:t xml:space="preserve"> horizontal control, control, or triangulation – as in “triangulation station”.  There are technical reasons for these names, but surveying is a complex discipline and terms end up being used interchangeably even if not strictly correct.  For example, a bench mark is a point of precisely measured elevation, but some might call </w:t>
       </w:r>
       <w:r>
         <w:t>a m</w:t>
@@ -3002,10 +3008,125 @@
       <w:r>
         <w:t xml:space="preserve"> control stations. A Triangulation Station is a specific type of a control station having had its position determined by measuring distances and angles from other stations.</w:t>
       </w:r>
-    </w:p>
-    <w:p>
-      <w:r>
-        <w:t>Jeez, I’m smart right?</w:t>
+      <w:r>
+        <w:t xml:space="preserve">  The triangle symbol a Traverse Station disk is typically larger than those of other horizontal control disks.</w:t>
+      </w:r>
+    </w:p>
+    <w:p>
+      <w:r>
+        <w:t>In the United States the N</w:t>
+      </w:r>
+      <w:r>
+        <w:t>ational Geodetic Survey</w:t>
+      </w:r>
+      <w:r>
+        <w:t xml:space="preserve"> (NGS), formerly known as </w:t>
+      </w:r>
+      <w:r>
+        <w:t>the United States Survey of the Coast (1807–1836), United States Coast Survey (1836–1878), and United States Coast and Geodetic Survey (USC&amp;GS)</w:t>
+      </w:r>
+      <w:r>
+        <w:t xml:space="preserve"> (1878-1971) is the main federal agency that manages the Nation’s coordinate system.  </w:t>
+      </w:r>
+      <w:r>
+        <w:t xml:space="preserve">The </w:t>
+      </w:r>
+      <w:r>
+        <w:t>United States Geological Survey</w:t>
+      </w:r>
+      <w:r>
+        <w:t xml:space="preserve"> (USGS), who made</w:t>
+      </w:r>
+      <w:r>
+        <w:t>/makes</w:t>
+      </w:r>
+      <w:r>
+        <w:t xml:space="preserve"> most of the topographic maps of the </w:t>
+      </w:r>
+      <w:r>
+        <w:t>United States</w:t>
+      </w:r>
+      <w:r>
+        <w:t>, also did surveying and placed disks</w:t>
+      </w:r>
+      <w:r>
+        <w:t xml:space="preserve"> (</w:t>
+      </w:r>
+      <w:r>
+        <w:t xml:space="preserve">a </w:t>
+      </w:r>
+      <w:r>
+        <w:t>role</w:t>
+      </w:r>
+      <w:bookmarkStart w:id="0" w:name="_GoBack"/>
+      <w:bookmarkEnd w:id="0"/>
+      <w:r>
+        <w:t xml:space="preserve"> they no longer </w:t>
+      </w:r>
+      <w:r>
+        <w:t>perform</w:t>
+      </w:r>
+      <w:r>
+        <w:t>) to add in their map making</w:t>
+      </w:r>
+      <w:r>
+        <w:t xml:space="preserve">. </w:t>
+      </w:r>
+      <w:r>
+        <w:t>USGS typ</w:t>
+      </w:r>
+      <w:r>
+        <w:t xml:space="preserve">ically used just </w:t>
+      </w:r>
+      <w:r>
+        <w:t xml:space="preserve">type of </w:t>
+      </w:r>
+      <w:r>
+        <w:t>disk, label Benchmark</w:t>
+      </w:r>
+      <w:r>
+        <w:t xml:space="preserve"> or </w:t>
+      </w:r>
+      <w:r>
+        <w:t>BM,</w:t>
+      </w:r>
+      <w:r>
+        <w:t xml:space="preserve"> for all their </w:t>
+      </w:r>
+      <w:r>
+        <w:t>survey marks.  NGS</w:t>
+      </w:r>
+      <w:r>
+        <w:t>/</w:t>
+      </w:r>
+      <w:r>
+        <w:t xml:space="preserve"> </w:t>
+      </w:r>
+      <w:r>
+        <w:t>USC&amp;GS</w:t>
+      </w:r>
+      <w:r>
+        <w:t xml:space="preserve"> also place</w:t>
+      </w:r>
+      <w:r>
+        <w:t>d/places</w:t>
+      </w:r>
+      <w:r>
+        <w:t xml:space="preserve"> BM labeled disks</w:t>
+      </w:r>
+      <w:r>
+        <w:t xml:space="preserve"> for vertical control</w:t>
+      </w:r>
+      <w:r>
+        <w:t xml:space="preserve"> along with the range of other types as defined previously.</w:t>
+      </w:r>
+    </w:p>
+    <w:p>
+      <w:r>
+        <w:t xml:space="preserve">Interesting stuff, </w:t>
+      </w:r>
+      <w:r>
+        <w:t>right?</w:t>
       </w:r>
     </w:p>
     <w:p>
@@ -3055,7 +3176,11 @@
         <w:t>located</w:t>
       </w:r>
       <w:r>
-        <w:t xml:space="preserve"> within </w:t>
+        <w:t xml:space="preserve"> </w:t>
+      </w:r>
+      <w:r>
+        <w:lastRenderedPageBreak/>
+        <w:t xml:space="preserve">within </w:t>
       </w:r>
       <w:r>
         <w:t xml:space="preserve">thirty meters </w:t>
@@ -3173,11 +3298,7 @@
         <w:t xml:space="preserve"> came to be</w:t>
       </w:r>
       <w:r>
-        <w:t xml:space="preserve">. I have concluded that the name </w:t>
-      </w:r>
-      <w:r>
-        <w:lastRenderedPageBreak/>
-        <w:t xml:space="preserve">“Ebright Azimuth” simply comes from the </w:t>
+        <w:t xml:space="preserve">. I have concluded that the name “Ebright Azimuth” simply comes from the </w:t>
       </w:r>
       <w:r>
         <w:t>Azimuth Mark</w:t>
@@ -3403,7 +3524,11 @@
         <w:t>f</w:t>
       </w:r>
       <w:r>
-        <w:t>ield stamped on the disk are the words “Ebright Azimuth”</w:t>
+        <w:t xml:space="preserve">ield stamped on the disk are the words “Ebright </w:t>
+      </w:r>
+      <w:r>
+        <w:lastRenderedPageBreak/>
+        <w:t>Azimuth”</w:t>
       </w:r>
       <w:r>
         <w:t xml:space="preserve"> </w:t>
@@ -3543,440 +3668,456 @@
     </w:p>
     <w:p>
       <w:r>
+        <w:t xml:space="preserve">Okay, I know there are some of you that are </w:t>
+      </w:r>
+      <w:r>
+        <w:t>thinking</w:t>
+      </w:r>
+      <w:r>
+        <w:t>, “</w:t>
+      </w:r>
+      <w:r>
+        <w:t>If</w:t>
+      </w:r>
+      <w:r>
+        <w:t xml:space="preserve"> the disk is an </w:t>
+      </w:r>
+      <w:r>
+        <w:t>Azimuth Mark</w:t>
+      </w:r>
+      <w:r>
+        <w:t xml:space="preserve">, why didn’t he just use a factory stamped disk containing the words </w:t>
+      </w:r>
+      <w:r>
+        <w:t>Azimuth Mark</w:t>
+      </w:r>
+      <w:r>
+        <w:t xml:space="preserve">?” To which I reply, “I don’t know!” </w:t>
+      </w:r>
+      <w:r>
+        <w:t>Maybe</w:t>
+      </w:r>
+      <w:r>
+        <w:t xml:space="preserve"> this is true “Standard </w:t>
+      </w:r>
+      <w:r>
+        <w:t>Azimuth Mark</w:t>
+      </w:r>
+      <w:r>
+        <w:t xml:space="preserve"> disks replaced azimuth </w:t>
+      </w:r>
+      <w:r>
+        <w:t>Reference Mark</w:t>
+      </w:r>
+      <w:r>
+        <w:t xml:space="preserve">s about 1935” – </w:t>
+      </w:r>
+      <w:r>
+        <w:t>I read that in an article named “</w:t>
+      </w:r>
+      <w:r>
+        <w:t>BOTTLES, POTS, &amp; PANS? – MARKING THE SURVEYS OF THE U.S. COAST &amp; GEODETIC SURVEY AND NOAA</w:t>
+      </w:r>
+      <w:r>
+        <w:t xml:space="preserve">” by </w:t>
+      </w:r>
+      <w:r>
+        <w:t>CDR George E. Leigh</w:t>
+      </w:r>
+      <w:r>
+        <w:t xml:space="preserve">.  That just means that </w:t>
+      </w:r>
+      <w:r>
+        <w:t xml:space="preserve">in 1933 they hadn’t come out with the factory stamped </w:t>
+      </w:r>
+      <w:r>
+        <w:t>Azimuth Mark</w:t>
+      </w:r>
+      <w:r>
+        <w:t xml:space="preserve"> disks yet</w:t>
+      </w:r>
+      <w:r>
+        <w:t xml:space="preserve">.  </w:t>
+      </w:r>
+      <w:r>
+        <w:t>But even if they had it</w:t>
+      </w:r>
+      <w:r>
+        <w:t xml:space="preserve"> is </w:t>
+      </w:r>
+      <w:r>
+        <w:t xml:space="preserve">also possible </w:t>
+      </w:r>
+      <w:r>
+        <w:t>the surveyor</w:t>
+      </w:r>
+      <w:r>
+        <w:t xml:space="preserve"> had run out of them and just made do with what he had.</w:t>
+      </w:r>
+      <w:r>
+        <w:t xml:space="preserve">  </w:t>
+      </w:r>
+      <w:r>
+        <w:t>Either way</w:t>
+      </w:r>
+      <w:r>
+        <w:t xml:space="preserve">, </w:t>
+      </w:r>
+      <w:r>
+        <w:t xml:space="preserve">it’s still an </w:t>
+      </w:r>
+      <w:r>
+        <w:t>Azimuth Mark</w:t>
+      </w:r>
+      <w:r>
+        <w:t>, and w</w:t>
+      </w:r>
+      <w:r>
+        <w:t xml:space="preserve">hen I get to the point where I explain where </w:t>
+      </w:r>
+      <w:r>
+        <w:t>the</w:t>
+      </w:r>
+      <w:r>
+        <w:t xml:space="preserve"> horizontal control station</w:t>
+      </w:r>
+      <w:r>
+        <w:t xml:space="preserve"> </w:t>
+      </w:r>
+      <w:r>
+        <w:t>it points to is</w:t>
+      </w:r>
+      <w:r>
+        <w:t xml:space="preserve"> </w:t>
+      </w:r>
+      <w:r>
+        <w:t xml:space="preserve">this will all </w:t>
+      </w:r>
+      <w:r>
+        <w:t>make</w:t>
+      </w:r>
+      <w:r>
+        <w:t xml:space="preserve"> sense</w:t>
+      </w:r>
+      <w:r>
+        <w:t xml:space="preserve">.  Bear with me for a moment, </w:t>
+      </w:r>
+      <w:proofErr w:type="spellStart"/>
+      <w:r>
+        <w:t>por</w:t>
+      </w:r>
+      <w:proofErr w:type="spellEnd"/>
+      <w:r>
+        <w:t xml:space="preserve"> favor.</w:t>
+      </w:r>
+    </w:p>
+    <w:p>
+      <w:r>
+        <w:t>F</w:t>
+      </w:r>
+      <w:r>
+        <w:t>irst, l</w:t>
+      </w:r>
+      <w:r>
+        <w:t>et’s consider something. W</w:t>
+      </w:r>
+      <w:r>
+        <w:t>hat</w:t>
+      </w:r>
+      <w:r>
+        <w:t xml:space="preserve"> the heck</w:t>
+      </w:r>
+      <w:r>
+        <w:t xml:space="preserve"> is meant by </w:t>
+      </w:r>
+      <w:r>
+        <w:t xml:space="preserve">the confusing </w:t>
+      </w:r>
+      <w:r>
+        <w:t>wording on</w:t>
+      </w:r>
+      <w:r>
+        <w:t xml:space="preserve"> the blue sign claiming a bench mark, or horizontal control resides on Ebright Road?</w:t>
+      </w:r>
+      <w:r>
+        <w:t xml:space="preserve"> Could there</w:t>
+      </w:r>
+      <w:r>
+        <w:t xml:space="preserve"> </w:t>
+      </w:r>
+      <w:r>
+        <w:t xml:space="preserve">be </w:t>
+      </w:r>
+      <w:r>
+        <w:t>another disk on Ebright Road that is an</w:t>
+      </w:r>
+      <w:r>
+        <w:t xml:space="preserve"> actual horizontal control mark stamped with (or at) an elevation of 447.85 feet? </w:t>
+      </w:r>
+      <w:r>
+        <w:t xml:space="preserve">  </w:t>
+      </w:r>
+      <w:r>
+        <w:t>Unfortunately</w:t>
+      </w:r>
+      <w:r>
+        <w:t>,</w:t>
+      </w:r>
+      <w:r>
+        <w:t xml:space="preserve"> the answer is nope!</w:t>
+      </w:r>
+      <w:r>
+        <w:t xml:space="preserve"> </w:t>
+      </w:r>
+      <w:r>
+        <w:t xml:space="preserve">Why not? Well </w:t>
+      </w:r>
+      <w:r>
+        <w:t>because</w:t>
+      </w:r>
+      <w:r>
+        <w:t xml:space="preserve"> the arrow on the disk we have been talking about points perpendicular to Ebright Road in a more or less </w:t>
+      </w:r>
+      <w:r>
+        <w:t xml:space="preserve">westerly </w:t>
+      </w:r>
+      <w:r>
+        <w:t>direction, and for a horizontal control to exist on Ebright Road the arrow</w:t>
+      </w:r>
+      <w:r>
+        <w:t xml:space="preserve"> on the </w:t>
+      </w:r>
+      <w:r>
+        <w:t>Azimuth Mark</w:t>
+      </w:r>
+      <w:r>
+        <w:t xml:space="preserve"> </w:t>
+      </w:r>
+      <w:r>
+        <w:t xml:space="preserve">would need to point </w:t>
+      </w:r>
+      <w:r>
+        <w:t>parallel to</w:t>
+      </w:r>
+      <w:r>
+        <w:t xml:space="preserve"> the road.  </w:t>
+      </w:r>
+    </w:p>
+    <w:p>
+      <w:r>
+        <w:t xml:space="preserve">Okay then it seems the sign really should read “THE horizontal control mark denotes” </w:t>
+      </w:r>
+      <w:r>
+        <w:rPr>
+          <w:i/>
+        </w:rPr>
+        <w:t xml:space="preserve">(as in the horizontal control mark pointed to </w:t>
+      </w:r>
+      <w:r>
+        <w:rPr>
+          <w:i/>
+        </w:rPr>
+        <w:t>by</w:t>
+      </w:r>
+      <w:r>
+        <w:rPr>
+          <w:i/>
+        </w:rPr>
+        <w:t xml:space="preserve"> the</w:t>
+      </w:r>
+      <w:r>
+        <w:rPr>
+          <w:i/>
+        </w:rPr>
+        <w:t xml:space="preserve"> azimuth</w:t>
+      </w:r>
+      <w:r>
+        <w:rPr>
+          <w:i/>
+        </w:rPr>
+        <w:t xml:space="preserve"> </w:t>
+      </w:r>
+      <w:r>
+        <w:rPr>
+          <w:i/>
+        </w:rPr>
+        <w:t>Reference Mark</w:t>
+      </w:r>
+      <w:r>
+        <w:rPr>
+          <w:i/>
+        </w:rPr>
+        <w:t xml:space="preserve"> on Ebright road</w:t>
+      </w:r>
+      <w:r>
+        <w:rPr>
+          <w:i/>
+        </w:rPr>
+        <w:t>)</w:t>
+      </w:r>
+      <w:r>
+        <w:t xml:space="preserve"> </w:t>
+      </w:r>
+      <w:r>
+        <w:t xml:space="preserve">instead of </w:t>
+      </w:r>
+      <w:r>
+        <w:t>“THIS horizontal control mark denotes</w:t>
+      </w:r>
+      <w:r>
+        <w:t>”.  Am I right, or am I right?</w:t>
+      </w:r>
+      <w:r>
+        <w:t xml:space="preserve"> </w:t>
+      </w:r>
+    </w:p>
+    <w:p>
+      <w:r>
+        <w:t xml:space="preserve">Alright back to my experience at Ebright Azimuth (as we like to call it). Well, first more background. Before my trip I had studied both World and US topographical maps of the area, and found the World topo marked a spot at 450 vertical feet in the mobile home park located about </w:t>
+      </w:r>
+      <w:r>
+        <w:t>4</w:t>
+      </w:r>
+      <w:r>
+        <w:t>00</w:t>
+      </w:r>
+      <w:r>
+        <w:t xml:space="preserve"> feet west of the Ebright Road azimuth disk. </w:t>
+      </w:r>
+      <w:r>
+        <w:t xml:space="preserve">Comparably </w:t>
+      </w:r>
+      <w:r>
+        <w:t>the US topo</w:t>
+      </w:r>
+      <w:r>
+        <w:t xml:space="preserve"> map </w:t>
+      </w:r>
+      <w:r>
+        <w:t xml:space="preserve">contains a contour line of 450 feet extending across both Sulky and Alpha roads in the mobile home park.  According to the World topo the 450 foot elevation spot is located on the south side of the second trailer on the east side of Sulky Road. </w:t>
+      </w:r>
+      <w:r>
+        <w:t xml:space="preserve"> Which is interesting because</w:t>
+      </w:r>
+      <w:r>
+        <w:t xml:space="preserve"> I’d also rea</w:t>
+      </w:r>
+      <w:r>
+        <w:t xml:space="preserve">d a theory claiming there is a </w:t>
+      </w:r>
+      <w:r>
+        <w:t>bench</w:t>
+      </w:r>
+      <w:r>
+        <w:t xml:space="preserve"> </w:t>
+      </w:r>
+      <w:r>
+        <w:t xml:space="preserve">mark buried under one of the trailer homes. </w:t>
+      </w:r>
+    </w:p>
+    <w:p>
+      <w:r>
+        <w:t xml:space="preserve">Having </w:t>
+      </w:r>
+      <w:r>
+        <w:t>taken photos of t</w:t>
+      </w:r>
+      <w:r>
+        <w:t xml:space="preserve">he blue sign, and </w:t>
+      </w:r>
+      <w:r>
+        <w:t xml:space="preserve">having located </w:t>
+      </w:r>
+      <w:r>
+        <w:t xml:space="preserve">the </w:t>
+      </w:r>
+      <w:r>
+        <w:t>Azimuth Mark</w:t>
+      </w:r>
+      <w:r>
+        <w:t xml:space="preserve">, next out of curiosity </w:t>
+      </w:r>
+      <w:r>
+        <w:t xml:space="preserve">I </w:t>
+      </w:r>
+      <w:r>
+        <w:t>wandered down Turf Road into the trailer park.  From Turf Road I turned down Sulky Road, and from the street I took a photograph of the second trailer, wondering if a bench</w:t>
+      </w:r>
+      <w:r>
+        <w:t xml:space="preserve"> </w:t>
+      </w:r>
+      <w:r>
+        <w:t xml:space="preserve">mark had been (or still </w:t>
+      </w:r>
+      <w:r>
+        <w:t>is</w:t>
+      </w:r>
+      <w:r>
+        <w:t>) located under it.</w:t>
+      </w:r>
+      <w:r>
+        <w:t xml:space="preserve"> For good measure I next made my way to the end of Alpha Road, figuring in the process I had </w:t>
+      </w:r>
+      <w:r>
         <w:lastRenderedPageBreak/>
-        <w:t xml:space="preserve">Okay, I know there are some of you that are </w:t>
-      </w:r>
-      <w:r>
-        <w:t>thinking</w:t>
-      </w:r>
-      <w:r>
-        <w:t>, “</w:t>
-      </w:r>
-      <w:proofErr w:type="gramStart"/>
-      <w:r>
-        <w:t>if</w:t>
-      </w:r>
-      <w:proofErr w:type="gramEnd"/>
-      <w:r>
-        <w:t xml:space="preserve"> the disk is an </w:t>
-      </w:r>
-      <w:r>
-        <w:t>Azimuth Mark</w:t>
-      </w:r>
-      <w:r>
-        <w:t xml:space="preserve">, why didn’t he just use a factory stamped disk containing the words </w:t>
-      </w:r>
-      <w:r>
-        <w:t>Azimuth Mark</w:t>
-      </w:r>
-      <w:r>
-        <w:t xml:space="preserve">?” To which I reply, “I don’t know!” </w:t>
-      </w:r>
-      <w:r>
-        <w:t>Maybe</w:t>
-      </w:r>
-      <w:r>
-        <w:t xml:space="preserve"> this is true “Standard </w:t>
-      </w:r>
-      <w:r>
-        <w:t>Azimuth Mark</w:t>
-      </w:r>
-      <w:r>
-        <w:t xml:space="preserve"> disks replaced azimuth </w:t>
-      </w:r>
-      <w:r>
-        <w:t>Reference Mark</w:t>
-      </w:r>
-      <w:r>
-        <w:t xml:space="preserve">s about 1935” – I read that on forums.geocaching.com in a post from “NGS Surveyor”.  That just means that </w:t>
-      </w:r>
-      <w:r>
-        <w:t xml:space="preserve">in 1933 they hadn’t come out with the factory stamped </w:t>
-      </w:r>
-      <w:r>
-        <w:t>Azimuth Mark</w:t>
-      </w:r>
-      <w:r>
-        <w:t xml:space="preserve"> disks yet</w:t>
-      </w:r>
-      <w:r>
-        <w:t xml:space="preserve">.  </w:t>
-      </w:r>
-      <w:r>
-        <w:t>But even if they had it</w:t>
-      </w:r>
-      <w:r>
-        <w:t xml:space="preserve"> is </w:t>
-      </w:r>
-      <w:r>
-        <w:t xml:space="preserve">also possible </w:t>
-      </w:r>
-      <w:r>
-        <w:t>the surveyor</w:t>
-      </w:r>
-      <w:r>
-        <w:t xml:space="preserve"> had run out of them and just made do with what he had.</w:t>
-      </w:r>
-      <w:r>
-        <w:t xml:space="preserve">  </w:t>
-      </w:r>
-      <w:r>
-        <w:t>Either way</w:t>
-      </w:r>
-      <w:r>
-        <w:t xml:space="preserve">, </w:t>
-      </w:r>
-      <w:r>
-        <w:t xml:space="preserve">it’s still an </w:t>
-      </w:r>
-      <w:r>
-        <w:t>Azimuth Mark</w:t>
-      </w:r>
-      <w:r>
-        <w:t>, and w</w:t>
-      </w:r>
-      <w:r>
-        <w:t xml:space="preserve">hen I get to the point where I explain where </w:t>
-      </w:r>
-      <w:r>
-        <w:t>the</w:t>
-      </w:r>
-      <w:r>
-        <w:t xml:space="preserve"> horizontal control station</w:t>
-      </w:r>
-      <w:r>
-        <w:t xml:space="preserve"> </w:t>
-      </w:r>
-      <w:r>
-        <w:t>it points to is</w:t>
-      </w:r>
-      <w:r>
-        <w:t xml:space="preserve"> </w:t>
-      </w:r>
-      <w:r>
-        <w:t xml:space="preserve">this will all </w:t>
-      </w:r>
-      <w:r>
-        <w:t>make</w:t>
-      </w:r>
-      <w:r>
-        <w:t xml:space="preserve"> sense</w:t>
-      </w:r>
-      <w:r>
-        <w:t xml:space="preserve">.  Bear with me for a moment, </w:t>
+        <w:t>crossed the 450 foot contour as shown on US top</w:t>
+      </w:r>
+      <w:r>
+        <w:t>o</w:t>
+      </w:r>
+      <w:r>
+        <w:t xml:space="preserve"> maps.  With that out of the way my next hope was to locate a person by the name of </w:t>
+      </w:r>
+      <w:r>
+        <w:t xml:space="preserve">Doreen </w:t>
       </w:r>
       <w:proofErr w:type="spellStart"/>
       <w:r>
-        <w:t>por</w:t>
+        <w:t>Kupchick</w:t>
       </w:r>
       <w:proofErr w:type="spellEnd"/>
       <w:r>
-        <w:t xml:space="preserve"> favor.</w:t>
-      </w:r>
-    </w:p>
-    <w:p>
-      <w:r>
-        <w:t>F</w:t>
-      </w:r>
-      <w:r>
-        <w:t>irst, l</w:t>
-      </w:r>
-      <w:r>
-        <w:t>et’s consider something. W</w:t>
-      </w:r>
-      <w:r>
-        <w:t>hat</w:t>
-      </w:r>
-      <w:r>
-        <w:t xml:space="preserve"> the heck</w:t>
-      </w:r>
-      <w:r>
-        <w:t xml:space="preserve"> is meant by </w:t>
-      </w:r>
-      <w:r>
-        <w:t xml:space="preserve">the confusing </w:t>
-      </w:r>
-      <w:r>
-        <w:t>wording on</w:t>
-      </w:r>
-      <w:r>
-        <w:t xml:space="preserve"> the blue sign claiming a bench mark, or horizontal control resides on Ebright Road?</w:t>
-      </w:r>
-      <w:r>
-        <w:t xml:space="preserve"> Could there</w:t>
-      </w:r>
-      <w:r>
-        <w:t xml:space="preserve"> </w:t>
-      </w:r>
-      <w:r>
-        <w:t xml:space="preserve">be </w:t>
-      </w:r>
-      <w:r>
-        <w:t>another disk on Ebright Road that is an</w:t>
-      </w:r>
-      <w:r>
-        <w:t xml:space="preserve"> actual horizontal control mark stamped with (or at) an elevation of 447.85 feet? </w:t>
-      </w:r>
-      <w:r>
-        <w:t xml:space="preserve">  </w:t>
-      </w:r>
-      <w:r>
-        <w:t>Unfortunately</w:t>
-      </w:r>
-      <w:r>
-        <w:t>,</w:t>
-      </w:r>
-      <w:r>
-        <w:t xml:space="preserve"> the answer is nope!</w:t>
-      </w:r>
-      <w:r>
-        <w:t xml:space="preserve"> </w:t>
-      </w:r>
-      <w:r>
-        <w:t xml:space="preserve">Why not? Well </w:t>
-      </w:r>
-      <w:r>
-        <w:t>because</w:t>
-      </w:r>
-      <w:r>
-        <w:t xml:space="preserve"> the arrow on the disk we have been talking about points perpendicular to Ebright Road in a more or less </w:t>
-      </w:r>
-      <w:r>
-        <w:t xml:space="preserve">westerly </w:t>
-      </w:r>
-      <w:r>
-        <w:t>direction, and for a horizontal control to exist on Ebright Road the arrow</w:t>
-      </w:r>
-      <w:r>
-        <w:t xml:space="preserve"> on the </w:t>
-      </w:r>
-      <w:r>
-        <w:t>Azimuth Mark</w:t>
-      </w:r>
-      <w:r>
-        <w:t xml:space="preserve"> </w:t>
-      </w:r>
-      <w:r>
-        <w:t xml:space="preserve">would need to point </w:t>
-      </w:r>
-      <w:r>
-        <w:t>parallel to</w:t>
-      </w:r>
-      <w:r>
-        <w:t xml:space="preserve"> the road.  </w:t>
-      </w:r>
-    </w:p>
-    <w:p>
-      <w:r>
-        <w:t xml:space="preserve">Okay then it seems the sign really should read “THE horizontal control mark denotes” </w:t>
-      </w:r>
-      <w:r>
-        <w:rPr>
-          <w:i/>
-        </w:rPr>
-        <w:t xml:space="preserve">(as in the horizontal control mark pointed to </w:t>
-      </w:r>
-      <w:r>
-        <w:rPr>
-          <w:i/>
-        </w:rPr>
-        <w:t>by</w:t>
-      </w:r>
-      <w:r>
-        <w:rPr>
-          <w:i/>
-        </w:rPr>
-        <w:t xml:space="preserve"> the</w:t>
-      </w:r>
-      <w:r>
-        <w:rPr>
-          <w:i/>
-        </w:rPr>
-        <w:t xml:space="preserve"> azimuth</w:t>
-      </w:r>
-      <w:r>
-        <w:rPr>
-          <w:i/>
-        </w:rPr>
-        <w:t xml:space="preserve"> </w:t>
-      </w:r>
-      <w:r>
-        <w:rPr>
-          <w:i/>
-        </w:rPr>
-        <w:t>Reference Mark</w:t>
-      </w:r>
-      <w:r>
-        <w:rPr>
-          <w:i/>
-        </w:rPr>
-        <w:t xml:space="preserve"> on Ebright road</w:t>
-      </w:r>
-      <w:r>
-        <w:rPr>
-          <w:i/>
-        </w:rPr>
-        <w:t>)</w:t>
-      </w:r>
-      <w:r>
-        <w:t xml:space="preserve"> </w:t>
-      </w:r>
-      <w:r>
-        <w:t xml:space="preserve">instead of </w:t>
-      </w:r>
-      <w:r>
-        <w:t>“THIS horizontal control mark denotes</w:t>
-      </w:r>
-      <w:r>
-        <w:t>”.  Am I right, or am I right?</w:t>
-      </w:r>
-      <w:r>
-        <w:t xml:space="preserve"> </w:t>
-      </w:r>
-    </w:p>
-    <w:p>
-      <w:r>
-        <w:t xml:space="preserve">Alright back to my experience at Ebright Azimuth (as we like to call it). Well, first more background. Before my trip I had studied both World and US topographical maps of the area, and found the World topo marked a spot at 450 vertical feet in the mobile home park located about </w:t>
-      </w:r>
-      <w:r>
-        <w:t>4</w:t>
-      </w:r>
-      <w:r>
-        <w:t>00</w:t>
-      </w:r>
-      <w:r>
-        <w:t xml:space="preserve"> feet west of the Ebright Road azimuth disk. </w:t>
-      </w:r>
-      <w:r>
-        <w:t xml:space="preserve">Comparably </w:t>
-      </w:r>
-      <w:r>
-        <w:t>the US topo</w:t>
-      </w:r>
-      <w:r>
-        <w:t xml:space="preserve"> map </w:t>
-      </w:r>
-      <w:r>
-        <w:t xml:space="preserve">contains a contour line of 450 feet extending across both Sulky and Alpha roads in the mobile home park.  According to the World topo the 450 foot elevation spot is located on the south side of the second trailer on the east side of Sulky Road. </w:t>
-      </w:r>
-      <w:r>
-        <w:t xml:space="preserve"> Which is interesting because</w:t>
-      </w:r>
-      <w:r>
-        <w:t xml:space="preserve"> I’d also rea</w:t>
-      </w:r>
-      <w:r>
-        <w:t xml:space="preserve">d a theory claiming there is a </w:t>
-      </w:r>
-      <w:r>
-        <w:t>bench</w:t>
-      </w:r>
-      <w:r>
-        <w:t xml:space="preserve"> </w:t>
-      </w:r>
-      <w:r>
-        <w:t xml:space="preserve">mark buried under one of the trailer homes. </w:t>
-      </w:r>
-    </w:p>
-    <w:p>
-      <w:r>
-        <w:t xml:space="preserve">Having </w:t>
-      </w:r>
-      <w:r>
-        <w:t>taken photos of t</w:t>
-      </w:r>
-      <w:r>
-        <w:t xml:space="preserve">he blue sign, and </w:t>
-      </w:r>
-      <w:r>
-        <w:t xml:space="preserve">having located </w:t>
-      </w:r>
-      <w:r>
-        <w:t xml:space="preserve">the </w:t>
-      </w:r>
-      <w:r>
-        <w:t>Azimuth Mark</w:t>
-      </w:r>
-      <w:r>
-        <w:t xml:space="preserve">, next out of curiosity </w:t>
+        <w:t>.</w:t>
+      </w:r>
+    </w:p>
+    <w:p>
+      <w:r>
+        <w:t xml:space="preserve">Ebright Azimuth and Doreen go hand in hand, she was instrumental in </w:t>
+      </w:r>
+      <w:r>
+        <w:t xml:space="preserve">reinstating </w:t>
+      </w:r>
+      <w:r>
+        <w:t>the survey disk on Ebright Road when it was cemented over, plus she keeps a highpoint log book at her home</w:t>
+      </w:r>
+      <w:r>
+        <w:t xml:space="preserve"> east of Ebright Road</w:t>
+      </w:r>
+      <w:r>
+        <w:t>.  Returning to the vicinity of my rental car I made an educated guess and knock</w:t>
+      </w:r>
+      <w:r>
+        <w:t>ed</w:t>
+      </w:r>
+      <w:r>
+        <w:t xml:space="preserve"> on the door of what I hoped belonged to her. Fortune was with me, as not only did I get the right door, but she was home. </w:t>
+      </w:r>
+      <w:r>
+        <w:t xml:space="preserve">Through </w:t>
+      </w:r>
+      <w:r>
+        <w:t xml:space="preserve">my COVID mask </w:t>
       </w:r>
       <w:r>
         <w:t xml:space="preserve">I </w:t>
       </w:r>
       <w:r>
-        <w:t>wandered down Turf Road into the trailer park.  From Turf Road I turned down Sulky Road, and from the street I took a photograph of the second trailer, wondering if a bench</w:t>
-      </w:r>
-      <w:r>
-        <w:t xml:space="preserve"> </w:t>
-      </w:r>
-      <w:r>
-        <w:t xml:space="preserve">mark had been (or still </w:t>
-      </w:r>
-      <w:r>
-        <w:t>is</w:t>
-      </w:r>
-      <w:r>
-        <w:t>) located under it.</w:t>
-      </w:r>
-      <w:r>
-        <w:t xml:space="preserve"> For good measure I next made my way to the end of Alpha Road, figuring in the process I had crossed the 450 foot contour as shown on US top</w:t>
-      </w:r>
-      <w:r>
-        <w:t>o</w:t>
-      </w:r>
-      <w:r>
-        <w:t xml:space="preserve"> maps.  With that out of the way my next hope was to locate a person by the name of </w:t>
-      </w:r>
-      <w:r>
-        <w:t xml:space="preserve">Doreen </w:t>
-      </w:r>
-      <w:proofErr w:type="spellStart"/>
-      <w:r>
-        <w:t>Kupchick</w:t>
-      </w:r>
-      <w:proofErr w:type="spellEnd"/>
-      <w:r>
-        <w:t>.</w:t>
-      </w:r>
-    </w:p>
-    <w:p>
-      <w:r>
-        <w:t xml:space="preserve">Ebright Azimuth and Doreen go hand in hand, she was instrumental in </w:t>
-      </w:r>
-      <w:r>
-        <w:t xml:space="preserve">reinstating </w:t>
-      </w:r>
-      <w:r>
-        <w:t>the survey disk on Ebright Road when it was cemented over, plus she keeps a highpoint log book at her home</w:t>
-      </w:r>
-      <w:r>
-        <w:t xml:space="preserve"> east of Ebright Road</w:t>
-      </w:r>
-      <w:r>
-        <w:t>.  Returning to the vicinity of my rental car I made an educated guess and knock</w:t>
+        <w:t>explain</w:t>
       </w:r>
       <w:r>
         <w:t>ed</w:t>
       </w:r>
       <w:r>
-        <w:t xml:space="preserve"> on the door of what I hoped belonged to her. Fortune was with me, as not only did I get the right door, but she was home. </w:t>
-      </w:r>
-      <w:r>
-        <w:t xml:space="preserve">Through </w:t>
-      </w:r>
-      <w:r>
-        <w:t xml:space="preserve">my COVID mask </w:t>
-      </w:r>
-      <w:r>
-        <w:t xml:space="preserve">I </w:t>
-      </w:r>
-      <w:r>
-        <w:t>explain</w:t>
-      </w:r>
-      <w:r>
-        <w:t>ed</w:t>
-      </w:r>
-      <w:r>
         <w:t xml:space="preserve"> what I was doing, and I asked to sign her highpoint log book.  </w:t>
       </w:r>
       <w:r>
@@ -4015,7 +4156,6 @@
     </w:p>
     <w:p>
       <w:r>
-        <w:lastRenderedPageBreak/>
         <w:t xml:space="preserve">I was going to go over there anyway, so I obeyed. </w:t>
       </w:r>
       <w:r>
@@ -4292,7 +4432,11 @@
         <w:t>5</w:t>
       </w:r>
       <w:r>
-        <w:t xml:space="preserve"> meters or so, at about 250 degrees (aka west</w:t>
+        <w:t xml:space="preserve"> meters or so, at about 250 </w:t>
+      </w:r>
+      <w:r>
+        <w:lastRenderedPageBreak/>
+        <w:t>degrees (aka west</w:t>
       </w:r>
       <w:r>
         <w:t>-</w:t>
@@ -4437,412 +4581,412 @@
     </w:p>
     <w:p>
       <w:r>
+        <w:t xml:space="preserve">But wait a minute, isn’t there a </w:t>
+      </w:r>
+      <w:proofErr w:type="spellStart"/>
+      <w:r>
+        <w:t>gotcha</w:t>
+      </w:r>
+      <w:proofErr w:type="spellEnd"/>
+      <w:r>
+        <w:t xml:space="preserve">? </w:t>
+      </w:r>
+      <w:r>
+        <w:t xml:space="preserve"> </w:t>
+      </w:r>
+      <w:r>
+        <w:t xml:space="preserve">Didn’t I say earlier </w:t>
+      </w:r>
+      <w:r>
+        <w:t xml:space="preserve">“the arrow on the disk we have been talking about points perpendicular to Ebright Road in a more or less </w:t>
+      </w:r>
+      <w:r>
+        <w:t xml:space="preserve">westerly </w:t>
+      </w:r>
+      <w:r>
+        <w:t>direction?” And didn’t you kind of think, like I did, that the arrow pointed toward Sulky Road</w:t>
+      </w:r>
+      <w:r>
+        <w:t>?</w:t>
+      </w:r>
+      <w:r>
+        <w:t xml:space="preserve"> Also understand that </w:t>
+      </w:r>
+      <w:r>
+        <w:t xml:space="preserve">the </w:t>
+      </w:r>
+      <w:r>
+        <w:t>Ebright</w:t>
+      </w:r>
+      <w:r>
+        <w:t xml:space="preserve"> Road</w:t>
+      </w:r>
+      <w:r>
+        <w:t xml:space="preserve"> disk is </w:t>
+      </w:r>
+      <w:r>
+        <w:t xml:space="preserve">situated 500 feet more to the south then the Winterset Road </w:t>
+      </w:r>
+      <w:r>
+        <w:t>Reference Mark</w:t>
+      </w:r>
+      <w:r>
+        <w:t>,</w:t>
+      </w:r>
+      <w:r>
+        <w:t xml:space="preserve"> so if they both point </w:t>
+      </w:r>
+      <w:r>
+        <w:t>“</w:t>
+      </w:r>
+      <w:r>
+        <w:t>west</w:t>
+      </w:r>
+      <w:r>
+        <w:t>-</w:t>
+      </w:r>
+      <w:proofErr w:type="spellStart"/>
+      <w:r>
+        <w:t>ish</w:t>
+      </w:r>
+      <w:proofErr w:type="spellEnd"/>
+      <w:r>
+        <w:t>”</w:t>
+      </w:r>
+      <w:r>
+        <w:t xml:space="preserve">, they can’t both point </w:t>
+      </w:r>
+      <w:r>
+        <w:t>at this officially declared station</w:t>
+      </w:r>
+      <w:r>
+        <w:t xml:space="preserve"> under the pavement</w:t>
+      </w:r>
+      <w:r>
+        <w:t>, or can they?</w:t>
+      </w:r>
+      <w:r>
+        <w:t xml:space="preserve">  </w:t>
+      </w:r>
+      <w:r>
+        <w:t>Well actually they can,</w:t>
+      </w:r>
+      <w:r>
+        <w:t xml:space="preserve"> and</w:t>
+      </w:r>
+      <w:r>
+        <w:t xml:space="preserve"> I’m certain that they do.  </w:t>
+      </w:r>
+      <w:r>
+        <w:t>Everything from the datasheet makes that clear.</w:t>
+      </w:r>
+      <w:r>
+        <w:rPr>
+          <w:color w:val="FFC000"/>
+        </w:rPr>
+        <w:t xml:space="preserve"> </w:t>
+      </w:r>
+      <w:r>
+        <w:t xml:space="preserve"> Also the math works</w:t>
+      </w:r>
+      <w:r>
+        <w:t>. C</w:t>
+      </w:r>
+      <w:r>
+        <w:t xml:space="preserve">redibly </w:t>
+      </w:r>
+      <w:r>
+        <w:t>if the Ebright Azimuth</w:t>
+      </w:r>
+      <w:r>
+        <w:t xml:space="preserve"> Mark</w:t>
+      </w:r>
+      <w:r>
+        <w:t xml:space="preserve"> is actually pointing at </w:t>
+      </w:r>
+      <w:r>
+        <w:t xml:space="preserve">300 degrees </w:t>
+      </w:r>
+      <w:r>
+        <w:t xml:space="preserve">it too </w:t>
+      </w:r>
+      <w:r>
+        <w:t>points</w:t>
+      </w:r>
+      <w:r>
+        <w:t xml:space="preserve"> at the NGS Data Sheet position.  </w:t>
+      </w:r>
+      <w:r>
+        <w:t xml:space="preserve">Just like 250 degrees, being only 20 degrees south of west, seems west to a casual observer, so </w:t>
+      </w:r>
+      <w:r>
+        <w:t>too</w:t>
+      </w:r>
+      <w:r>
+        <w:t xml:space="preserve"> does 300 degree</w:t>
+      </w:r>
+      <w:r>
+        <w:t>s</w:t>
+      </w:r>
+      <w:r>
+        <w:t>, at a separate location</w:t>
+      </w:r>
+      <w:r>
+        <w:t xml:space="preserve">.  </w:t>
+      </w:r>
+      <w:r>
+        <w:t>Furthermore, the NGS Data Sheet position is between the US Topographical map 440 and 450 foot contour lines – meaning it could be at 447.85 feet</w:t>
+      </w:r>
+      <w:r>
+        <w:t>, even if it has been paved over</w:t>
+      </w:r>
+      <w:r>
+        <w:t>.</w:t>
+      </w:r>
+      <w:r>
+        <w:t xml:space="preserve"> Keep in mind</w:t>
+      </w:r>
+      <w:r>
+        <w:t>, however,</w:t>
+      </w:r>
+      <w:r>
+        <w:t xml:space="preserve"> </w:t>
+      </w:r>
+      <w:r>
+        <w:t>the NGS Data S</w:t>
+      </w:r>
+      <w:r>
+        <w:t>heet</w:t>
+      </w:r>
+      <w:r>
+        <w:t xml:space="preserve"> for this station</w:t>
+      </w:r>
+      <w:r>
+        <w:t xml:space="preserve"> does not list an elevation</w:t>
+      </w:r>
+      <w:r>
+        <w:t>.</w:t>
+      </w:r>
+    </w:p>
+    <w:p>
+      <w:r>
+        <w:t xml:space="preserve">I don’t know why you wouldn’t but in case you still don’t believe me that the Ebright Road disk is an </w:t>
+      </w:r>
+      <w:r>
+        <w:t>Azimuth Mark</w:t>
+      </w:r>
+      <w:r>
+        <w:t xml:space="preserve">, then consider this.  </w:t>
+      </w:r>
+      <w:r>
+        <w:t>A</w:t>
+      </w:r>
+      <w:r>
+        <w:t>long the 30</w:t>
+      </w:r>
+      <w:r>
+        <w:t>0</w:t>
+      </w:r>
+      <w:r>
+        <w:t xml:space="preserve"> degree line</w:t>
+      </w:r>
+      <w:r>
+        <w:t>,</w:t>
+      </w:r>
+      <w:r>
+        <w:t xml:space="preserve"> which is about 0.2 miles long,</w:t>
+      </w:r>
+      <w:r>
+        <w:t xml:space="preserve"> from the Ebrig</w:t>
+      </w:r>
+      <w:r>
+        <w:t xml:space="preserve">ht Road disk to the </w:t>
+      </w:r>
+      <w:r>
+        <w:t xml:space="preserve">horizontal control (what I have also called the mother </w:t>
+      </w:r>
+      <w:r>
+        <w:t>lode</w:t>
+      </w:r>
+      <w:r>
+        <w:t xml:space="preserve">) </w:t>
+      </w:r>
+      <w:r>
+        <w:t>are ten or more mobile homes</w:t>
+      </w:r>
+      <w:r>
+        <w:t xml:space="preserve">, and the NGS Data Sheet states under a 1979 entry “the </w:t>
+      </w:r>
+      <w:r>
+        <w:t>Azimuth Mark</w:t>
+      </w:r>
+      <w:r>
+        <w:t xml:space="preserve"> is no longer visible from the ground, there are several mobile homes on the line.”  </w:t>
+      </w:r>
+    </w:p>
+    <w:p>
+      <w:r>
+        <w:t>You know what else supports my</w:t>
+      </w:r>
+      <w:r>
+        <w:t xml:space="preserve"> </w:t>
+      </w:r>
+      <w:r>
+        <w:t>statements</w:t>
+      </w:r>
+      <w:r>
+        <w:t xml:space="preserve">? The </w:t>
+      </w:r>
+      <w:r>
+        <w:t>196</w:t>
+      </w:r>
+      <w:r>
+        <w:t xml:space="preserve">0 directions found on the </w:t>
+      </w:r>
+      <w:r>
+        <w:t>data sheet to the primary station</w:t>
+      </w:r>
+      <w:r>
+        <w:t xml:space="preserve"> (mother lode)</w:t>
+      </w:r>
+      <w:r>
+        <w:t>, as they state “</w:t>
+      </w:r>
+      <w:r>
+        <w:t xml:space="preserve">Go east on </w:t>
+      </w:r>
+      <w:proofErr w:type="spellStart"/>
+      <w:r>
+        <w:t>Naamans</w:t>
+      </w:r>
+      <w:proofErr w:type="spellEnd"/>
+      <w:r>
+        <w:t xml:space="preserve"> road for 1.0 mile to Ebright Road left.  Turn left on Ebright Road and go 0.6 mile to side road left leading to trailer court and </w:t>
+      </w:r>
+      <w:r>
+        <w:t>AZIMUTH MARK</w:t>
+      </w:r>
+      <w:r>
+        <w:t xml:space="preserve"> on the left.  Continue 0.05 mile to private driveway left leading to Mr. Merchants home.  Turn left and go 0.1 mile to the south side of Mr. Merchants home and [the] station</w:t>
+      </w:r>
+      <w:r>
+        <w:t xml:space="preserve">.”  </w:t>
+      </w:r>
+    </w:p>
+    <w:p>
+      <w:pPr>
+        <w:rPr>
+          <w:strike/>
+        </w:rPr>
+      </w:pPr>
+      <w:r>
+        <w:t>Okay, so we have summed most of it up, we are just a little shaky still on the elevations.  Are you asking “</w:t>
+      </w:r>
+      <w:r>
+        <w:t>why do topographical</w:t>
+      </w:r>
+      <w:r>
+        <w:t xml:space="preserve"> maps include elevations of 450 feet, if the highest</w:t>
+      </w:r>
+      <w:r>
+        <w:t xml:space="preserve"> natural</w:t>
+      </w:r>
+      <w:r>
+        <w:t xml:space="preserve"> point is 447.85 feet?</w:t>
+      </w:r>
+      <w:r>
+        <w:t>”</w:t>
+      </w:r>
+      <w:r>
+        <w:t xml:space="preserve">  </w:t>
+      </w:r>
+      <w:r>
+        <w:t>If you aren’t, you should be.  Here is the answer, f</w:t>
+      </w:r>
+      <w:r>
+        <w:t xml:space="preserve">irst of all </w:t>
+      </w:r>
+      <w:r>
+        <w:t>no</w:t>
+      </w:r>
+      <w:r>
+        <w:t xml:space="preserve"> official</w:t>
+      </w:r>
+      <w:r>
+        <w:t xml:space="preserve"> source</w:t>
+      </w:r>
+      <w:r>
+        <w:t xml:space="preserve"> has said the highest </w:t>
+      </w:r>
+      <w:r>
+        <w:t xml:space="preserve">natural point is at 447.85 </w:t>
+      </w:r>
+      <w:r>
+        <w:t xml:space="preserve">vertical </w:t>
+      </w:r>
+      <w:r>
+        <w:t>feet, what the blue sign says is “</w:t>
+      </w:r>
+      <w:r>
+        <w:t>This horizontal control mark denotes an elevation of 447.85 feet above sea level… this bench mark monument is in the vicinity of the highest natural elevation in the state”.</w:t>
+      </w:r>
+      <w:r>
+        <w:t xml:space="preserve"> Plus horizontal marks are set to be visible, not to be on the highest point necessarily.  </w:t>
+      </w:r>
+      <w:r>
+        <w:t>Also ask yourself this “</w:t>
+      </w:r>
+      <w:r>
+        <w:t xml:space="preserve">when </w:t>
+      </w:r>
+      <w:proofErr w:type="gramStart"/>
+      <w:r>
+        <w:t>were the maps</w:t>
+      </w:r>
+      <w:proofErr w:type="gramEnd"/>
+      <w:r>
+        <w:t xml:space="preserve"> last updated</w:t>
+      </w:r>
+      <w:r>
+        <w:t>?” Surely</w:t>
+      </w:r>
+      <w:r>
+        <w:t xml:space="preserve"> since 1933.  Ebright Azimuth is an urban area that has been excavated,</w:t>
+      </w:r>
+      <w:r>
+        <w:t xml:space="preserve"> </w:t>
+      </w:r>
+      <w:r>
+        <w:t>landscaped, and paved.  “</w:t>
+      </w:r>
+      <w:proofErr w:type="spellStart"/>
+      <w:r>
+        <w:t>Ain’t</w:t>
+      </w:r>
+      <w:proofErr w:type="spellEnd"/>
+      <w:r>
+        <w:t xml:space="preserve"> </w:t>
+      </w:r>
+      <w:proofErr w:type="spellStart"/>
+      <w:r>
+        <w:t>nuffin</w:t>
+      </w:r>
+      <w:proofErr w:type="spellEnd"/>
+      <w:r>
+        <w:t xml:space="preserve"> natural about it”</w:t>
+      </w:r>
+      <w:r>
+        <w:t xml:space="preserve">, I say. In the process of developing the land, back fill has been added (which I have </w:t>
+      </w:r>
+      <w:r>
+        <w:t xml:space="preserve">seen </w:t>
+      </w:r>
+      <w:r>
+        <w:t xml:space="preserve">photo proof </w:t>
+      </w:r>
+      <w:r>
         <w:lastRenderedPageBreak/>
-        <w:t xml:space="preserve">But wait a minute, isn’t there a </w:t>
-      </w:r>
-      <w:proofErr w:type="spellStart"/>
-      <w:r>
-        <w:t>gotcha</w:t>
-      </w:r>
-      <w:proofErr w:type="spellEnd"/>
-      <w:r>
-        <w:t xml:space="preserve">? </w:t>
-      </w:r>
-      <w:r>
-        <w:t xml:space="preserve"> </w:t>
-      </w:r>
-      <w:r>
-        <w:t xml:space="preserve">Didn’t I say earlier </w:t>
-      </w:r>
-      <w:r>
-        <w:t xml:space="preserve">“the arrow on the disk we have been talking about points perpendicular to Ebright Road in a more or less </w:t>
-      </w:r>
-      <w:r>
-        <w:t xml:space="preserve">westerly </w:t>
-      </w:r>
-      <w:r>
-        <w:t>direction?” And didn’t you kind of think, like I did, that the arrow pointed toward Sulky Road</w:t>
-      </w:r>
-      <w:r>
-        <w:t>?</w:t>
-      </w:r>
-      <w:r>
-        <w:t xml:space="preserve"> Also understand that </w:t>
-      </w:r>
-      <w:r>
-        <w:t xml:space="preserve">the </w:t>
-      </w:r>
-      <w:r>
-        <w:t>Ebright</w:t>
-      </w:r>
-      <w:r>
-        <w:t xml:space="preserve"> Road</w:t>
-      </w:r>
-      <w:r>
-        <w:t xml:space="preserve"> disk is </w:t>
-      </w:r>
-      <w:r>
-        <w:t xml:space="preserve">situated 500 feet more to the south then the Winterset Road </w:t>
-      </w:r>
-      <w:r>
-        <w:t>Reference Mark</w:t>
-      </w:r>
-      <w:r>
-        <w:t>,</w:t>
-      </w:r>
-      <w:r>
-        <w:t xml:space="preserve"> so if they both point </w:t>
-      </w:r>
-      <w:r>
-        <w:t>“</w:t>
-      </w:r>
-      <w:r>
-        <w:t>west</w:t>
-      </w:r>
-      <w:r>
-        <w:t>-</w:t>
-      </w:r>
-      <w:proofErr w:type="spellStart"/>
-      <w:r>
-        <w:t>ish</w:t>
-      </w:r>
-      <w:proofErr w:type="spellEnd"/>
-      <w:r>
-        <w:t>”</w:t>
-      </w:r>
-      <w:r>
-        <w:t xml:space="preserve">, they can’t both point </w:t>
-      </w:r>
-      <w:r>
-        <w:t>at this officially declared station</w:t>
-      </w:r>
-      <w:r>
-        <w:t xml:space="preserve"> under the pavement</w:t>
-      </w:r>
-      <w:r>
-        <w:t>, or can they?</w:t>
-      </w:r>
-      <w:r>
-        <w:t xml:space="preserve">  </w:t>
-      </w:r>
-      <w:r>
-        <w:t>Well actually they can,</w:t>
-      </w:r>
-      <w:r>
-        <w:t xml:space="preserve"> and</w:t>
-      </w:r>
-      <w:r>
-        <w:t xml:space="preserve"> I’m certain that they do.  </w:t>
-      </w:r>
-      <w:r>
-        <w:t>Everything from the datasheet makes that clear.</w:t>
-      </w:r>
-      <w:r>
-        <w:rPr>
-          <w:color w:val="FFC000"/>
-        </w:rPr>
-        <w:t xml:space="preserve"> </w:t>
-      </w:r>
-      <w:r>
-        <w:t xml:space="preserve"> Also the math works</w:t>
-      </w:r>
-      <w:r>
-        <w:t>. C</w:t>
-      </w:r>
-      <w:r>
-        <w:t xml:space="preserve">redibly </w:t>
-      </w:r>
-      <w:r>
-        <w:t>if the Ebright Azimuth</w:t>
-      </w:r>
-      <w:r>
-        <w:t xml:space="preserve"> Mark</w:t>
-      </w:r>
-      <w:r>
-        <w:t xml:space="preserve"> is actually pointing at </w:t>
-      </w:r>
-      <w:r>
-        <w:t xml:space="preserve">300 degrees </w:t>
-      </w:r>
-      <w:r>
-        <w:t xml:space="preserve">it too </w:t>
-      </w:r>
-      <w:r>
-        <w:t>points</w:t>
-      </w:r>
-      <w:r>
-        <w:t xml:space="preserve"> at the NGS Data Sheet position.  </w:t>
-      </w:r>
-      <w:r>
-        <w:t xml:space="preserve">Just like 250 degrees, being only 20 degrees south of west, seems west to a casual observer, so </w:t>
-      </w:r>
-      <w:r>
-        <w:t>too</w:t>
-      </w:r>
-      <w:r>
-        <w:t xml:space="preserve"> does 300 degree</w:t>
-      </w:r>
-      <w:r>
-        <w:t>s</w:t>
-      </w:r>
-      <w:r>
-        <w:t>, at a separate location</w:t>
-      </w:r>
-      <w:r>
-        <w:t xml:space="preserve">.  </w:t>
-      </w:r>
-      <w:r>
-        <w:t>Furthermore, the NGS Data Sheet position is between the US Topographical map 440 and 450 foot contour lines – meaning it could be at 447.85 feet</w:t>
-      </w:r>
-      <w:r>
-        <w:t>, even if it has been paved over</w:t>
-      </w:r>
-      <w:r>
-        <w:t>.</w:t>
-      </w:r>
-      <w:r>
-        <w:t xml:space="preserve"> Keep in mind</w:t>
-      </w:r>
-      <w:r>
-        <w:t>, however,</w:t>
-      </w:r>
-      <w:r>
-        <w:t xml:space="preserve"> </w:t>
-      </w:r>
-      <w:r>
-        <w:t>the NGS Data S</w:t>
-      </w:r>
-      <w:r>
-        <w:t>heet</w:t>
-      </w:r>
-      <w:r>
-        <w:t xml:space="preserve"> for this station</w:t>
-      </w:r>
-      <w:r>
-        <w:t xml:space="preserve"> does not list an elevation</w:t>
-      </w:r>
-      <w:r>
-        <w:t>.</w:t>
-      </w:r>
-    </w:p>
-    <w:p>
-      <w:r>
-        <w:t xml:space="preserve">I don’t know why you wouldn’t but in case you still don’t believe me that the Ebright Road disk is an </w:t>
-      </w:r>
-      <w:r>
-        <w:t>Azimuth Mark</w:t>
-      </w:r>
-      <w:r>
-        <w:t xml:space="preserve">, then consider this.  </w:t>
-      </w:r>
-      <w:r>
-        <w:t>A</w:t>
-      </w:r>
-      <w:r>
-        <w:t>long the 30</w:t>
-      </w:r>
-      <w:r>
-        <w:t>0</w:t>
-      </w:r>
-      <w:r>
-        <w:t xml:space="preserve"> degree line</w:t>
-      </w:r>
-      <w:r>
-        <w:t>,</w:t>
-      </w:r>
-      <w:r>
-        <w:t xml:space="preserve"> which is about 0.2 miles long,</w:t>
-      </w:r>
-      <w:r>
-        <w:t xml:space="preserve"> from the Ebrig</w:t>
-      </w:r>
-      <w:r>
-        <w:t xml:space="preserve">ht Road disk to the </w:t>
-      </w:r>
-      <w:r>
-        <w:t xml:space="preserve">horizontal control (what I have also called the mother </w:t>
-      </w:r>
-      <w:r>
-        <w:t>lode</w:t>
-      </w:r>
-      <w:r>
-        <w:t xml:space="preserve">) </w:t>
-      </w:r>
-      <w:r>
-        <w:t>are ten or more mobile homes</w:t>
-      </w:r>
-      <w:r>
-        <w:t xml:space="preserve">, and the NGS Data Sheet states under a 1979 entry “the </w:t>
-      </w:r>
-      <w:r>
-        <w:t>Azimuth Mark</w:t>
-      </w:r>
-      <w:r>
-        <w:t xml:space="preserve"> is no longer visible from the ground, there are several mobile homes on the line.”  </w:t>
-      </w:r>
-    </w:p>
-    <w:p>
-      <w:r>
-        <w:t>You know what else supports my</w:t>
-      </w:r>
-      <w:r>
-        <w:t xml:space="preserve"> </w:t>
-      </w:r>
-      <w:r>
-        <w:t>statements</w:t>
-      </w:r>
-      <w:r>
-        <w:t xml:space="preserve">? The </w:t>
-      </w:r>
-      <w:r>
-        <w:t>196</w:t>
-      </w:r>
-      <w:r>
-        <w:t xml:space="preserve">0 directions found on the </w:t>
-      </w:r>
-      <w:r>
-        <w:t>data sheet to the primary station</w:t>
-      </w:r>
-      <w:r>
-        <w:t xml:space="preserve"> (mother lode)</w:t>
-      </w:r>
-      <w:r>
-        <w:t>, as they state “</w:t>
-      </w:r>
-      <w:r>
-        <w:t xml:space="preserve">Go east on </w:t>
-      </w:r>
-      <w:proofErr w:type="spellStart"/>
-      <w:r>
-        <w:t>Naamans</w:t>
-      </w:r>
-      <w:proofErr w:type="spellEnd"/>
-      <w:r>
-        <w:t xml:space="preserve"> road for 1.0 mile to Ebright Road left.  Turn left on Ebright Road and go 0.6 mile to side road left leading to trailer court and </w:t>
-      </w:r>
-      <w:r>
-        <w:t>AZIMUTH MARK</w:t>
-      </w:r>
-      <w:r>
-        <w:t xml:space="preserve"> on the left.  Continue 0.05 mile to private driveway left leading to Mr. Merchants home.  Turn left and go 0.1 mile to the south side of Mr. Merchants home and [the] station</w:t>
-      </w:r>
-      <w:r>
-        <w:t xml:space="preserve">.”  </w:t>
-      </w:r>
-    </w:p>
-    <w:p>
-      <w:pPr>
-        <w:rPr>
-          <w:strike/>
-        </w:rPr>
-      </w:pPr>
-      <w:r>
-        <w:t>Okay, so we have summed most of it up, we are just a little shaky still on the elevations.  Are you asking “</w:t>
-      </w:r>
-      <w:r>
-        <w:t>why do topographical</w:t>
-      </w:r>
-      <w:r>
-        <w:t xml:space="preserve"> maps include elevations of 450 feet, if the highest</w:t>
-      </w:r>
-      <w:r>
-        <w:t xml:space="preserve"> natural</w:t>
-      </w:r>
-      <w:r>
-        <w:t xml:space="preserve"> point is 447.85 feet?</w:t>
-      </w:r>
-      <w:r>
-        <w:t>”</w:t>
-      </w:r>
-      <w:r>
-        <w:t xml:space="preserve">  </w:t>
-      </w:r>
-      <w:r>
-        <w:t>If you aren’t, you should be.  Here is the answer, f</w:t>
-      </w:r>
-      <w:r>
-        <w:t xml:space="preserve">irst of all </w:t>
-      </w:r>
-      <w:r>
-        <w:t>no</w:t>
-      </w:r>
-      <w:r>
-        <w:t xml:space="preserve"> official</w:t>
-      </w:r>
-      <w:r>
-        <w:t xml:space="preserve"> source</w:t>
-      </w:r>
-      <w:r>
-        <w:t xml:space="preserve"> has said the highest </w:t>
-      </w:r>
-      <w:r>
-        <w:t xml:space="preserve">natural point is at 447.85 </w:t>
-      </w:r>
-      <w:r>
-        <w:t xml:space="preserve">vertical </w:t>
-      </w:r>
-      <w:r>
-        <w:t>feet, what the blue sign says is “</w:t>
-      </w:r>
-      <w:r>
-        <w:t>This horizontal control mark denotes an elevation of 447.85 feet above sea level… this bench mark monument is in the vicinity of the highest natural elevation in the state”.</w:t>
-      </w:r>
-      <w:r>
-        <w:t xml:space="preserve"> </w:t>
-      </w:r>
-      <w:r>
-        <w:t xml:space="preserve">Plus horizontal marks are set to be visible, not to be on the highest point necessarily.  </w:t>
-      </w:r>
-      <w:r>
-        <w:t>Also ask yourself this “</w:t>
-      </w:r>
-      <w:r>
-        <w:t xml:space="preserve">when </w:t>
-      </w:r>
-      <w:proofErr w:type="gramStart"/>
-      <w:r>
-        <w:t>were the maps</w:t>
-      </w:r>
-      <w:proofErr w:type="gramEnd"/>
-      <w:r>
-        <w:t xml:space="preserve"> last updated</w:t>
-      </w:r>
-      <w:r>
-        <w:t>?” Surely</w:t>
-      </w:r>
-      <w:r>
-        <w:t xml:space="preserve"> since 1933.  Ebright Azimuth is an urban area that has been excavated,</w:t>
-      </w:r>
-      <w:r>
-        <w:t xml:space="preserve"> </w:t>
-      </w:r>
-      <w:r>
-        <w:t>landscaped, and paved.  “</w:t>
-      </w:r>
-      <w:proofErr w:type="spellStart"/>
-      <w:r>
-        <w:t>Ain’t</w:t>
-      </w:r>
-      <w:proofErr w:type="spellEnd"/>
-      <w:r>
-        <w:t xml:space="preserve"> </w:t>
-      </w:r>
-      <w:proofErr w:type="spellStart"/>
-      <w:r>
-        <w:t>nuffin</w:t>
-      </w:r>
-      <w:proofErr w:type="spellEnd"/>
-      <w:r>
-        <w:t xml:space="preserve"> natural about it”</w:t>
-      </w:r>
-      <w:r>
-        <w:t xml:space="preserve">, I say. In the process of developing the land, back fill has been added (which I have </w:t>
-      </w:r>
-      <w:r>
-        <w:t xml:space="preserve">seen </w:t>
-      </w:r>
-      <w:r>
-        <w:t xml:space="preserve">photo proof of), and </w:t>
+        <w:t xml:space="preserve">of), and </w:t>
       </w:r>
       <w:r>
         <w:t>so t</w:t>
@@ -4936,8 +5080,6 @@
       <w:r>
         <w:t xml:space="preserve"> associated with them meaning</w:t>
       </w:r>
-      <w:bookmarkStart w:id="0" w:name="_GoBack"/>
-      <w:bookmarkEnd w:id="0"/>
       <w:r>
         <w:t xml:space="preserve"> </w:t>
       </w:r>
@@ -4957,11 +5099,7 @@
         <w:t xml:space="preserve"> </w:t>
       </w:r>
       <w:r>
-        <w:t xml:space="preserve">comes from. Too bad the NGS Data Sheet doesn’t list an </w:t>
-      </w:r>
-      <w:r>
-        <w:lastRenderedPageBreak/>
-        <w:t>elevation for “Ebright”.</w:t>
+        <w:t>comes from. Too bad the NGS Data Sheet doesn’t list an elevation for “Ebright”.</w:t>
       </w:r>
       <w:r>
         <w:t xml:space="preserve"> I’ll leave it up to you if pick which of </w:t>
@@ -5036,13 +5174,7 @@
         <w:t xml:space="preserve">no one ever thought to locate </w:t>
       </w:r>
       <w:r>
-        <w:t xml:space="preserve">the </w:t>
-      </w:r>
-      <w:r>
-        <w:t>exact highest natural point</w:t>
-      </w:r>
-      <w:r>
-        <w:t xml:space="preserve"> of Delaware while it was still natural</w:t>
+        <w:t>the exact highest natural point of Delaware while it was still natural</w:t>
       </w:r>
       <w:r>
         <w:t>, and now it is lost forever</w:t>
@@ -5444,7 +5576,11 @@
         <w:t>ed</w:t>
       </w:r>
       <w:r>
-        <w:t xml:space="preserve"> with watching the sunrise at Mount Davis, PA, followed by a tour of the the Flight 93 National Memorial</w:t>
+        <w:t xml:space="preserve"> with watching the sunrise at </w:t>
+      </w:r>
+      <w:r>
+        <w:lastRenderedPageBreak/>
+        <w:t>Mount Davis, PA, followed by a tour of the the Flight 93 National Memorial</w:t>
       </w:r>
       <w:r>
         <w:t>, plus a</w:t>
@@ -5481,7 +5617,6 @@
     </w:p>
     <w:p>
       <w:r>
-        <w:lastRenderedPageBreak/>
         <w:t xml:space="preserve">I thought New Jersey was going to be an unattractive high point, but it turned out to be very nice with a </w:t>
       </w:r>
       <w:r>
@@ -5717,7 +5852,6 @@
         <w:rPr>
           <w:rStyle w:val="d2edcug0"/>
         </w:rPr>
-        <w:lastRenderedPageBreak/>
         <w:br w:type="page"/>
       </w:r>
     </w:p>

</xml_diff>

<commit_message>
mentioned symbol for BM
</commit_message>
<xml_diff>
--- a/Walter/TripReports/Book_41_50.docx
+++ b/Walter/TripReports/Book_41_50.docx
@@ -2996,109 +2996,136 @@
       <w:r>
         <w:t>, as well as others</w:t>
       </w:r>
+      <w:r>
+        <w:t xml:space="preserve">.  There are technical reasons for these names, but surveying is a complex discipline and terms end up being used interchangeably even if not strictly correct.  For example, a bench mark is a point of precisely measured elevation, but some might call </w:t>
+      </w:r>
+      <w:r>
+        <w:t>a m</w:t>
+      </w:r>
+      <w:r>
+        <w:t xml:space="preserve">onument concerned only with horizontal positioning </w:t>
+      </w:r>
+      <w:r>
+        <w:t xml:space="preserve">a bench mark since they are both marked with metal disks. Whereas technically monuments concerned only with horizontal positioning </w:t>
+      </w:r>
+      <w:r>
+        <w:t>are called horizontal control stations or simpl</w:t>
+      </w:r>
+      <w:r>
+        <w:t>y</w:t>
+      </w:r>
+      <w:r>
+        <w:t xml:space="preserve"> control stations. A Triangulation Station is a specific type of a control station having had its position determined by measuring distances and angles from other stations.</w:t>
+      </w:r>
+      <w:r>
+        <w:t xml:space="preserve">  The triangle symbol a Traverse Station disk is typically larger than those of other horizontal control disks.</w:t>
+      </w:r>
+      <w:r>
+        <w:t xml:space="preserve">  Topographic station disks are factory stamped with a circle symbol in the center.</w:t>
+      </w:r>
+    </w:p>
+    <w:p>
+      <w:r>
+        <w:t xml:space="preserve">In the United States the National Geodetic Survey (NGS), formerly known as </w:t>
+      </w:r>
+      <w:r>
+        <w:t>the United States Survey of the Coast (1807–1836), United States Coast Survey (1836–1878), and United States Coast and Geodetic Survey (USC&amp;GS)</w:t>
+      </w:r>
+      <w:r>
+        <w:t xml:space="preserve"> (1878-1971) is the main federal agency that manages the Nation’s coordinate system.  </w:t>
+      </w:r>
+      <w:r>
+        <w:t>The United States Geological Survey (USGS), who made</w:t>
+      </w:r>
+      <w:r>
+        <w:t>/makes</w:t>
+      </w:r>
+      <w:r>
+        <w:t xml:space="preserve"> most of the topographic maps of the </w:t>
+      </w:r>
+      <w:r>
+        <w:t>United States</w:t>
+      </w:r>
+      <w:r>
+        <w:t>, also did surveying and placed disks</w:t>
+      </w:r>
+      <w:r>
+        <w:t xml:space="preserve"> (a </w:t>
+      </w:r>
+      <w:r>
+        <w:t>role</w:t>
+      </w:r>
+      <w:r>
+        <w:t xml:space="preserve"> they no longer </w:t>
+      </w:r>
+      <w:r>
+        <w:t>perform</w:t>
+      </w:r>
+      <w:r>
+        <w:t>) to add in their map making</w:t>
+      </w:r>
+      <w:r>
+        <w:t xml:space="preserve">. USGS typically used just </w:t>
+      </w:r>
+      <w:r>
+        <w:t xml:space="preserve">type of </w:t>
+      </w:r>
+      <w:r>
+        <w:t>disk, label Benchmark or BM, for all their survey marks.  NGS</w:t>
+      </w:r>
+      <w:r>
+        <w:t>/</w:t>
+      </w:r>
+      <w:r>
+        <w:t xml:space="preserve"> </w:t>
+      </w:r>
+      <w:r>
+        <w:t>USC&amp;GS</w:t>
+      </w:r>
+      <w:r>
+        <w:t xml:space="preserve"> also place</w:t>
+      </w:r>
+      <w:r>
+        <w:t>d/places</w:t>
+      </w:r>
+      <w:r>
+        <w:t xml:space="preserve"> BM labeled disks</w:t>
+      </w:r>
+      <w:r>
+        <w:t xml:space="preserve"> for vertical control</w:t>
+      </w:r>
+      <w:r>
+        <w:t xml:space="preserve"> (</w:t>
+      </w:r>
+      <w:r>
+        <w:t>stamped with</w:t>
+      </w:r>
+      <w:r>
+        <w:t xml:space="preserve"> either a circle, or c</w:t>
+      </w:r>
+      <w:r>
+        <w:t>rossed slash</w:t>
+      </w:r>
+      <w:r>
+        <w:t xml:space="preserve"> symbol) </w:t>
+      </w:r>
+      <w:r>
+        <w:t>along with the range of other types</w:t>
+      </w:r>
+      <w:r>
+        <w:t xml:space="preserve"> of disks</w:t>
+      </w:r>
+      <w:r>
+        <w:t xml:space="preserve"> as </w:t>
+      </w:r>
+      <w:r>
+        <w:t xml:space="preserve">described </w:t>
+      </w:r>
+      <w:r>
+        <w:t>previously.</w:t>
+      </w:r>
       <w:bookmarkStart w:id="0" w:name="_GoBack"/>
       <w:bookmarkEnd w:id="0"/>
-      <w:r>
-        <w:t xml:space="preserve">.  There are technical reasons for these names, but surveying is a complex discipline and terms end up being used interchangeably even if not strictly correct.  For example, a bench mark is a point of precisely measured elevation, but some might call </w:t>
-      </w:r>
-      <w:r>
-        <w:t>a m</w:t>
-      </w:r>
-      <w:r>
-        <w:t xml:space="preserve">onument concerned only with horizontal positioning </w:t>
-      </w:r>
-      <w:r>
-        <w:t xml:space="preserve">a bench mark since they are both marked with metal disks. Whereas technically monuments concerned only with horizontal positioning </w:t>
-      </w:r>
-      <w:r>
-        <w:t>are called horizontal control stations or simpl</w:t>
-      </w:r>
-      <w:r>
-        <w:t>y</w:t>
-      </w:r>
-      <w:r>
-        <w:t xml:space="preserve"> control stations. A Triangulation Station is a specific type of a control station having had its position determined by measuring distances and angles from other stations.</w:t>
-      </w:r>
-      <w:r>
-        <w:t xml:space="preserve">  The triangle symbol a Traverse Station disk is typically larger than those of other horizontal control disks.</w:t>
-      </w:r>
-      <w:r>
-        <w:t xml:space="preserve">  Topographic station disks are factory stamped with a circle symbol in the center.</w:t>
-      </w:r>
-    </w:p>
-    <w:p>
-      <w:r>
-        <w:t xml:space="preserve">In the United States the National Geodetic Survey (NGS), formerly known as </w:t>
-      </w:r>
-      <w:r>
-        <w:t>the United States Survey of the Coast (1807–1836), United States Coast Survey (1836–1878), and United States Coast and Geodetic Survey (USC&amp;GS)</w:t>
-      </w:r>
-      <w:r>
-        <w:t xml:space="preserve"> (1878-1971) is the main federal agency that manages the Nation’s coordinate system.  </w:t>
-      </w:r>
-      <w:r>
-        <w:t>The United States Geological Survey (USGS), who made</w:t>
-      </w:r>
-      <w:r>
-        <w:t>/makes</w:t>
-      </w:r>
-      <w:r>
-        <w:t xml:space="preserve"> most of the topographic maps of the </w:t>
-      </w:r>
-      <w:r>
-        <w:t>United States</w:t>
-      </w:r>
-      <w:r>
-        <w:t>, also did surveying and placed disks</w:t>
-      </w:r>
-      <w:r>
-        <w:t xml:space="preserve"> (a </w:t>
-      </w:r>
-      <w:r>
-        <w:t>role</w:t>
-      </w:r>
-      <w:r>
-        <w:t xml:space="preserve"> they no longer </w:t>
-      </w:r>
-      <w:r>
-        <w:t>perform</w:t>
-      </w:r>
-      <w:r>
-        <w:t>) to add in their map making</w:t>
-      </w:r>
-      <w:r>
-        <w:t xml:space="preserve">. USGS typically used just </w:t>
-      </w:r>
-      <w:r>
-        <w:t xml:space="preserve">type of </w:t>
-      </w:r>
-      <w:r>
-        <w:t>disk, label Benchmark or BM, for all their survey marks.  NGS</w:t>
-      </w:r>
-      <w:r>
-        <w:t>/</w:t>
-      </w:r>
-      <w:r>
-        <w:t xml:space="preserve"> </w:t>
-      </w:r>
-      <w:r>
-        <w:t>USC&amp;GS</w:t>
-      </w:r>
-      <w:r>
-        <w:t xml:space="preserve"> also place</w:t>
-      </w:r>
-      <w:r>
-        <w:t>d/places</w:t>
-      </w:r>
-      <w:r>
-        <w:t xml:space="preserve"> BM labeled disks</w:t>
-      </w:r>
-      <w:r>
-        <w:t xml:space="preserve"> for vertical control</w:t>
-      </w:r>
-      <w:r>
-        <w:t xml:space="preserve"> along with the range of other types as defined previously.</w:t>
-      </w:r>
     </w:p>
     <w:p>
       <w:r>

</xml_diff>

<commit_message>
note about marshall not going to Ebright Azimuth.  and costs of trip
</commit_message>
<xml_diff>
--- a/Walter/TripReports/Book_41_50.docx
+++ b/Walter/TripReports/Book_41_50.docx
@@ -3101,13 +3101,7 @@
         <w:t>stamped with</w:t>
       </w:r>
       <w:r>
-        <w:t xml:space="preserve"> either a circle, or c</w:t>
-      </w:r>
-      <w:r>
-        <w:t>rossed slash</w:t>
-      </w:r>
-      <w:r>
-        <w:t xml:space="preserve"> symbol) </w:t>
+        <w:t xml:space="preserve"> either a circle, or crossed slash symbol) </w:t>
       </w:r>
       <w:r>
         <w:t>along with the range of other types</w:t>
@@ -3124,8 +3118,6 @@
       <w:r>
         <w:t>previously.</w:t>
       </w:r>
-      <w:bookmarkStart w:id="0" w:name="_GoBack"/>
-      <w:bookmarkEnd w:id="0"/>
     </w:p>
     <w:p>
       <w:r>
@@ -5168,620 +5160,664 @@
         <w:t xml:space="preserve"> </w:t>
       </w:r>
       <w:r>
-        <w:t xml:space="preserve">  I’m going on the record as say</w:t>
-      </w:r>
-      <w:r>
+        <w:t xml:space="preserve">  </w:t>
+      </w:r>
+      <w:r>
+        <w:rPr>
+          <w:b/>
+        </w:rPr>
+        <w:t>I’m going on the record as say</w:t>
+      </w:r>
+      <w:r>
+        <w:rPr>
+          <w:b/>
+        </w:rPr>
         <w:t>ing</w:t>
       </w:r>
       <w:r>
+        <w:rPr>
+          <w:b/>
+        </w:rPr>
+        <w:t xml:space="preserve">, no one ever thought to locate </w:t>
+      </w:r>
+      <w:r>
+        <w:rPr>
+          <w:b/>
+        </w:rPr>
+        <w:t>the exact highest natural point of Delaware while it was still natural</w:t>
+      </w:r>
+      <w:r>
+        <w:rPr>
+          <w:b/>
+        </w:rPr>
+        <w:t>, and now it is lost forever</w:t>
+      </w:r>
+      <w:r>
+        <w:t>.</w:t>
+      </w:r>
+    </w:p>
+    <w:p>
+      <w:r>
+        <w:t xml:space="preserve">It is interesting to note </w:t>
+      </w:r>
+      <w:r>
+        <w:t>Arthur Harmon Marshall</w:t>
+      </w:r>
+      <w:r>
+        <w:t>,</w:t>
+      </w:r>
+      <w:r>
+        <w:t xml:space="preserve"> the first person to reach the highest point in each US state</w:t>
+      </w:r>
+      <w:r>
+        <w:t>, lists fo</w:t>
+      </w:r>
+      <w:r>
+        <w:t>r Delaware</w:t>
+      </w:r>
+      <w:bookmarkStart w:id="0" w:name="_GoBack"/>
+      <w:bookmarkEnd w:id="0"/>
+      <w:r>
+        <w:t xml:space="preserve"> “Centerville, Del. (town)” which he visited on June 30, 1936 seventeen days before he</w:t>
+      </w:r>
+      <w:r>
+        <w:t xml:space="preserve"> completed the task on Hoosier Hill in July 1936.</w:t>
+      </w:r>
+    </w:p>
+    <w:p>
+      <w:r>
+        <w:t xml:space="preserve">Understandably that is </w:t>
+      </w:r>
+      <w:r>
+        <w:t>why t</w:t>
+      </w:r>
+      <w:r>
+        <w:t>he H</w:t>
+      </w:r>
+      <w:r>
+        <w:t xml:space="preserve">igh </w:t>
+      </w:r>
+      <w:r>
+        <w:t>P</w:t>
+      </w:r>
+      <w:r>
+        <w:t>oint</w:t>
+      </w:r>
+      <w:r>
+        <w:t xml:space="preserve"> </w:t>
+      </w:r>
+      <w:r>
+        <w:t>C</w:t>
+      </w:r>
+      <w:r>
+        <w:t xml:space="preserve">lub recognizes the </w:t>
+      </w:r>
+      <w:r>
+        <w:t xml:space="preserve">blue </w:t>
+      </w:r>
+      <w:r>
+        <w:t xml:space="preserve">sign </w:t>
+      </w:r>
+      <w:r>
+        <w:t>on Ebright R</w:t>
+      </w:r>
+      <w:r>
+        <w:t>oad</w:t>
+      </w:r>
+      <w:r>
+        <w:t xml:space="preserve"> as the highest point of the state</w:t>
+      </w:r>
+      <w:r>
+        <w:t xml:space="preserve"> – there doesn’t seem to be any othe</w:t>
+      </w:r>
+      <w:r>
+        <w:t>r poi</w:t>
+      </w:r>
+      <w:r>
+        <w:t>nt which is clearly more likely</w:t>
+      </w:r>
+      <w:r>
+        <w:t xml:space="preserve"> -</w:t>
+      </w:r>
+      <w:r>
+        <w:t xml:space="preserve"> even if the blue sig</w:t>
+      </w:r>
+      <w:r>
+        <w:t>n</w:t>
+      </w:r>
+      <w:r>
+        <w:t xml:space="preserve"> has been moved from originally being on the east side of Ebright Road, to today being on the west side.</w:t>
+      </w:r>
+      <w:r>
+        <w:t xml:space="preserve"> </w:t>
+      </w:r>
+    </w:p>
+    <w:p>
+      <w:r>
+        <w:t xml:space="preserve">Having reached </w:t>
+      </w:r>
+      <w:r>
+        <w:t>the</w:t>
+      </w:r>
+      <w:r>
+        <w:t xml:space="preserve"> recognized highpoint </w:t>
+      </w:r>
+      <w:r>
+        <w:t>of the</w:t>
+      </w:r>
+      <w:r>
+        <w:t xml:space="preserve"> b</w:t>
+      </w:r>
+      <w:r>
+        <w:t xml:space="preserve">lue </w:t>
+      </w:r>
+      <w:r>
+        <w:t>s</w:t>
+      </w:r>
+      <w:r>
+        <w:t xml:space="preserve">ign on </w:t>
+      </w:r>
+      <w:r>
+        <w:t>Ebright Road</w:t>
+      </w:r>
+      <w:r>
+        <w:t>, as well</w:t>
+      </w:r>
+      <w:r>
+        <w:t xml:space="preserve"> </w:t>
+      </w:r>
+      <w:r>
+        <w:t xml:space="preserve">as </w:t>
+      </w:r>
+      <w:r>
+        <w:t>finding</w:t>
+      </w:r>
+      <w:r>
+        <w:t xml:space="preserve"> the</w:t>
+      </w:r>
+      <w:r>
+        <w:t xml:space="preserve"> two visible  </w:t>
+      </w:r>
+      <w:r>
+        <w:t>Reference Mark</w:t>
+      </w:r>
+      <w:r>
+        <w:t xml:space="preserve">s (Ebright Road, and </w:t>
+      </w:r>
+      <w:r>
+        <w:t>Winterset Road</w:t>
+      </w:r>
+      <w:r>
+        <w:t>)</w:t>
+      </w:r>
+      <w:r>
+        <w:t>,</w:t>
+      </w:r>
+      <w:r>
+        <w:t xml:space="preserve"> </w:t>
+      </w:r>
+      <w:r>
+        <w:t xml:space="preserve">and having walked on the 450 </w:t>
+      </w:r>
+      <w:r>
+        <w:t xml:space="preserve">foot </w:t>
+      </w:r>
+      <w:r>
+        <w:t xml:space="preserve">contour found on topo maps I’d say I </w:t>
+      </w:r>
+      <w:r>
+        <w:t>wore</w:t>
+      </w:r>
+      <w:r>
+        <w:t xml:space="preserve"> both my belt and my suspenders in Delaware.  </w:t>
+      </w:r>
+    </w:p>
+    <w:p>
+      <w:pPr>
+        <w:rPr>
+          <w:b/>
+          <w:sz w:val="24"/>
+          <w:szCs w:val="24"/>
+        </w:rPr>
+      </w:pPr>
+      <w:r>
+        <w:t>I left the</w:t>
+      </w:r>
+      <w:r>
+        <w:t xml:space="preserve"> area a</w:t>
+      </w:r>
+      <w:r>
+        <w:t>round 3:30 pm</w:t>
+      </w:r>
+      <w:r>
+        <w:t xml:space="preserve"> and </w:t>
+      </w:r>
+      <w:r>
+        <w:t xml:space="preserve">headed south on Ebright Rd to </w:t>
+      </w:r>
+      <w:proofErr w:type="spellStart"/>
+      <w:r>
+        <w:t>Naamans</w:t>
+      </w:r>
+      <w:proofErr w:type="spellEnd"/>
+      <w:r>
+        <w:t xml:space="preserve"> R</w:t>
+      </w:r>
+      <w:r>
+        <w:t>oad notic</w:t>
+      </w:r>
+      <w:r>
+        <w:t xml:space="preserve">ing </w:t>
+      </w:r>
+      <w:r>
+        <w:t>a</w:t>
+      </w:r>
+      <w:r>
+        <w:t xml:space="preserve"> slight</w:t>
+      </w:r>
+      <w:r>
+        <w:t xml:space="preserve"> drop in elevation on that side of the highpoint. </w:t>
+      </w:r>
+      <w:r>
+        <w:t xml:space="preserve"> </w:t>
+      </w:r>
+      <w:r>
+        <w:t xml:space="preserve">After a short break at </w:t>
+      </w:r>
+      <w:r>
+        <w:t xml:space="preserve">a </w:t>
+      </w:r>
+      <w:r>
+        <w:t>local shopping center</w:t>
+      </w:r>
+      <w:r>
+        <w:t xml:space="preserve">, where in the parking lot </w:t>
+      </w:r>
+      <w:r>
+        <w:t xml:space="preserve">I looked over </w:t>
+      </w:r>
+      <w:r>
+        <w:t xml:space="preserve">my seven highpoint trip notes, I </w:t>
+      </w:r>
+      <w:r>
+        <w:t>decided</w:t>
+      </w:r>
+      <w:r>
+        <w:t xml:space="preserve"> </w:t>
+      </w:r>
+      <w:r>
+        <w:t>to</w:t>
+      </w:r>
+      <w:r>
+        <w:t xml:space="preserve"> head to High Point State Park NJ </w:t>
+      </w:r>
+      <w:r>
+        <w:t xml:space="preserve">with the </w:t>
+      </w:r>
+      <w:r>
+        <w:t>hope</w:t>
+      </w:r>
+      <w:r>
+        <w:t xml:space="preserve"> of</w:t>
+      </w:r>
+      <w:r>
+        <w:t xml:space="preserve"> </w:t>
+      </w:r>
+      <w:r>
+        <w:t xml:space="preserve">finding camping </w:t>
+      </w:r>
+      <w:r>
+        <w:t>there.</w:t>
+      </w:r>
+    </w:p>
+    <w:p>
+      <w:pPr>
+        <w:rPr>
+          <w:b/>
+          <w:sz w:val="24"/>
+          <w:szCs w:val="24"/>
+        </w:rPr>
+      </w:pPr>
+      <w:r>
+        <w:rPr>
+          <w:b/>
+          <w:sz w:val="24"/>
+          <w:szCs w:val="24"/>
+        </w:rPr>
+        <w:t>High Point</w:t>
+      </w:r>
+      <w:r>
+        <w:rPr>
+          <w:b/>
+          <w:sz w:val="24"/>
+          <w:szCs w:val="24"/>
+        </w:rPr>
         <w:t xml:space="preserve">, </w:t>
       </w:r>
       <w:r>
-        <w:t xml:space="preserve">no one ever thought to locate </w:t>
-      </w:r>
-      <w:r>
-        <w:t>the exact highest natural point of Delaware while it was still natural</w:t>
-      </w:r>
-      <w:r>
-        <w:t>, and now it is lost forever</w:t>
+        <w:rPr>
+          <w:b/>
+          <w:sz w:val="24"/>
+          <w:szCs w:val="24"/>
+        </w:rPr>
+        <w:t>NJ</w:t>
+      </w:r>
+      <w:r>
+        <w:rPr>
+          <w:b/>
+          <w:sz w:val="24"/>
+          <w:szCs w:val="24"/>
+        </w:rPr>
+        <w:t xml:space="preserve">, </w:t>
+      </w:r>
+      <w:r>
+        <w:rPr>
+          <w:b/>
+          <w:sz w:val="24"/>
+          <w:szCs w:val="24"/>
+        </w:rPr>
+        <w:t>1803</w:t>
+      </w:r>
+      <w:r>
+        <w:rPr>
+          <w:b/>
+          <w:sz w:val="24"/>
+          <w:szCs w:val="24"/>
+        </w:rPr>
+        <w:t xml:space="preserve"> ft. – October </w:t>
+      </w:r>
+      <w:r>
+        <w:rPr>
+          <w:b/>
+          <w:sz w:val="24"/>
+          <w:szCs w:val="24"/>
+        </w:rPr>
+        <w:t>20</w:t>
+      </w:r>
+      <w:r>
+        <w:rPr>
+          <w:b/>
+          <w:sz w:val="24"/>
+          <w:szCs w:val="24"/>
+        </w:rPr>
+        <w:t>, 2020, HP #4</w:t>
+      </w:r>
+      <w:r>
+        <w:rPr>
+          <w:b/>
+          <w:sz w:val="24"/>
+          <w:szCs w:val="24"/>
+        </w:rPr>
+        <w:t>7</w:t>
+      </w:r>
+      <w:r>
+        <w:rPr>
+          <w:b/>
+          <w:sz w:val="24"/>
+          <w:szCs w:val="24"/>
+        </w:rPr>
+        <w:t xml:space="preserve">:  </w:t>
+      </w:r>
+      <w:r>
+        <w:rPr>
+          <w:b/>
+          <w:sz w:val="24"/>
+          <w:szCs w:val="24"/>
+          <w:highlight w:val="yellow"/>
+        </w:rPr>
+        <w:t>I’d say I worn both my belt and my suspenders in Delaware</w:t>
+      </w:r>
+      <w:r>
+        <w:rPr>
+          <w:b/>
+          <w:sz w:val="24"/>
+          <w:szCs w:val="24"/>
+        </w:rPr>
+        <w:t xml:space="preserve">.  </w:t>
+      </w:r>
+    </w:p>
+    <w:p>
+      <w:r>
+        <w:t>By the time I got on I-95</w:t>
+      </w:r>
+      <w:r>
+        <w:t xml:space="preserve"> in Wilmington DE</w:t>
+      </w:r>
+      <w:r>
+        <w:t xml:space="preserve">, which would soon take me to I-476, it was </w:t>
+      </w:r>
+      <w:r>
+        <w:t xml:space="preserve">close to 5pm, and the commuter traffic was heavy.  Reaching </w:t>
+      </w:r>
+      <w:r>
+        <w:t xml:space="preserve">Easton PA, around 6:30 pm, I stopped for a rest and a burger.  From Easton I got on 33-North to 209-North and after 45 miles I entered the </w:t>
+      </w:r>
+      <w:r>
+        <w:t>Delaware Water Gap National Recreation Area</w:t>
+      </w:r>
+      <w:r>
+        <w:t xml:space="preserve"> where 209 parallels the Delaware River which forms the border of PA and NJ.  On this </w:t>
+      </w:r>
+      <w:r>
+        <w:t>twenty</w:t>
+      </w:r>
+      <w:r>
+        <w:t xml:space="preserve"> or more mile stretch of 209, through the Delaware Water Gap, before reaching highway 206 at the Milford Bridge Toll Plaza, I kept my eyes open, even though it was dark outside, for a place to </w:t>
+      </w:r>
+      <w:r>
+        <w:lastRenderedPageBreak/>
+        <w:t>stealth car camp, but nothing stood out to me.  I used highway 206 east to cross the river and enter New Jersey then I took Clove Road north to Highway 23 and into High Point State Park, where I happened upon Sawmill Road and the campground at Sawmill Pond.  Must have been around 9pm or 9:30 pm when I decided on camp spot 49.</w:t>
+      </w:r>
+      <w:r>
+        <w:t xml:space="preserve">  It had been a full day </w:t>
+      </w:r>
+      <w:r>
+        <w:t xml:space="preserve">which </w:t>
+      </w:r>
+      <w:r>
+        <w:t>start</w:t>
+      </w:r>
+      <w:r>
+        <w:t>ed</w:t>
+      </w:r>
+      <w:r>
+        <w:t xml:space="preserve"> with watching the sunrise at Mount Davis, PA, followed by a tour of the the Flight 93 National Memorial</w:t>
+      </w:r>
+      <w:r>
+        <w:t>, plus a</w:t>
+      </w:r>
+      <w:r>
+        <w:t xml:space="preserve"> </w:t>
+      </w:r>
+      <w:r>
+        <w:t>200 plus mile drive to the highest point in Delaware  - before making this four hour drive.</w:t>
+      </w:r>
+      <w:r>
+        <w:t xml:space="preserve"> </w:t>
+      </w:r>
+      <w:r>
+        <w:t>Since it wasn’t hot nor humid, I opted to simply fold down the back seat of my rental SUV and sleep in the back of the car.</w:t>
+      </w:r>
+    </w:p>
+    <w:p>
+      <w:r>
+        <w:t>I woke up at sunrise the morning of October 20, 2</w:t>
+      </w:r>
+      <w:r>
+        <w:t>020 and headed directly to the h</w:t>
+      </w:r>
+      <w:r>
+        <w:t xml:space="preserve">ighpoint.  This time of year (or maybe because of COVID) the entrance fee both at Scenic Drive was unmanned and a sign said entrance was free.  I stopped at the parking area at Lake Marcia and had my breakfast before heading up to the highpoint.  Must have been almost </w:t>
+      </w:r>
+      <w:r>
+        <w:t>nine o’clock in the morning</w:t>
+      </w:r>
+      <w:r>
+        <w:t xml:space="preserve"> when I finally reached the fogged in highpoint of New Jersey.  Not one other car in the parking lot, and not a soul around.</w:t>
+      </w:r>
+    </w:p>
+    <w:p>
+      <w:r>
+        <w:t xml:space="preserve">I thought New Jersey was going to be an unattractive high point, but it turned out to be very nice with a </w:t>
+      </w:r>
+      <w:r>
+        <w:t>wonderful</w:t>
+      </w:r>
+      <w:r>
+        <w:t>,</w:t>
+      </w:r>
+      <w:r>
+        <w:t xml:space="preserve"> remote</w:t>
+      </w:r>
+      <w:r>
+        <w:t xml:space="preserve"> and</w:t>
+      </w:r>
+      <w:r>
+        <w:t xml:space="preserve"> outdoorsy vibe to it. </w:t>
+      </w:r>
+      <w:r>
+        <w:t xml:space="preserve">Thanks to the thick fog I didn’t get to see much from the top of the Kittatinny Mountains but I still really liked being there.  Apparently on clear days </w:t>
+      </w:r>
+      <w:r>
+        <w:t>two additional states can be seen from the top, namely New York, and Pennsylvania</w:t>
+      </w:r>
+      <w:r>
+        <w:t xml:space="preserve">. </w:t>
+      </w:r>
+    </w:p>
+    <w:p>
+      <w:r>
+        <w:t>The 220 foot monument</w:t>
+      </w:r>
+      <w:r>
+        <w:t xml:space="preserve"> on the summit</w:t>
+      </w:r>
+      <w:r>
+        <w:t xml:space="preserve">, </w:t>
+      </w:r>
+      <w:r>
+        <w:t>built in 1930 to commemorate war dead</w:t>
+      </w:r>
+      <w:r>
+        <w:t>,</w:t>
+      </w:r>
+      <w:r>
+        <w:t xml:space="preserve"> was not open to the public due to the pandemic so I wandered around it and found two survey disks, one 100 yards from the front door, and another 20 yards behind the monument.  After a half hour or so I returned to the parking lot then drove over to where the old mansion on the hill used to be across from Lake Marcia.  After looking around there, next I drove the scenic drive loop stopping to hike up to the </w:t>
+      </w:r>
+      <w:r>
+        <w:t>Appalachian Trail</w:t>
+      </w:r>
+      <w:r>
+        <w:t xml:space="preserve"> Observation Platform</w:t>
+      </w:r>
+      <w:r>
+        <w:t xml:space="preserve"> where again </w:t>
+      </w:r>
+      <w:r>
+        <w:t xml:space="preserve">the weather blocked </w:t>
+      </w:r>
+      <w:r>
+        <w:t>the views</w:t>
       </w:r>
       <w:r>
         <w:t>.</w:t>
       </w:r>
-    </w:p>
-    <w:p>
-      <w:r>
-        <w:t xml:space="preserve">Understandably that is </w:t>
-      </w:r>
-      <w:r>
-        <w:t>why t</w:t>
-      </w:r>
-      <w:r>
-        <w:t>he H</w:t>
-      </w:r>
-      <w:r>
-        <w:t xml:space="preserve">igh </w:t>
-      </w:r>
-      <w:r>
-        <w:t>P</w:t>
-      </w:r>
-      <w:r>
-        <w:t>oint</w:t>
-      </w:r>
-      <w:r>
-        <w:t xml:space="preserve"> </w:t>
-      </w:r>
-      <w:r>
-        <w:t>C</w:t>
-      </w:r>
-      <w:r>
-        <w:t xml:space="preserve">lub recognizes the </w:t>
-      </w:r>
-      <w:r>
-        <w:t xml:space="preserve">blue </w:t>
-      </w:r>
-      <w:r>
-        <w:t xml:space="preserve">sign </w:t>
-      </w:r>
-      <w:r>
-        <w:t>on Ebright R</w:t>
-      </w:r>
-      <w:r>
-        <w:t>oad</w:t>
-      </w:r>
-      <w:r>
-        <w:t xml:space="preserve"> as the highest point of the state</w:t>
-      </w:r>
-      <w:r>
-        <w:t xml:space="preserve"> – there doesn’t seem to be any othe</w:t>
-      </w:r>
-      <w:r>
-        <w:t>r poi</w:t>
-      </w:r>
-      <w:r>
-        <w:t>nt which is clearly more likely</w:t>
-      </w:r>
-      <w:r>
-        <w:t xml:space="preserve"> -</w:t>
-      </w:r>
-      <w:r>
-        <w:t xml:space="preserve"> even if the blue sig</w:t>
-      </w:r>
-      <w:r>
-        <w:t>n</w:t>
-      </w:r>
-      <w:r>
-        <w:t xml:space="preserve"> has been moved from originally being on the east side of Ebright Road, to today being on the west side.</w:t>
-      </w:r>
-      <w:r>
-        <w:t xml:space="preserve"> </w:t>
-      </w:r>
-    </w:p>
-    <w:p>
-      <w:r>
-        <w:t xml:space="preserve">Having reached </w:t>
-      </w:r>
-      <w:r>
-        <w:t>the</w:t>
-      </w:r>
-      <w:r>
-        <w:t xml:space="preserve"> recognized highpoint </w:t>
-      </w:r>
-      <w:r>
-        <w:t>of the</w:t>
-      </w:r>
-      <w:r>
-        <w:t xml:space="preserve"> b</w:t>
-      </w:r>
-      <w:r>
-        <w:t xml:space="preserve">lue </w:t>
-      </w:r>
-      <w:r>
-        <w:t>s</w:t>
-      </w:r>
-      <w:r>
-        <w:t xml:space="preserve">ign on </w:t>
-      </w:r>
-      <w:r>
-        <w:t>Ebright Road</w:t>
-      </w:r>
-      <w:r>
-        <w:t>, as well</w:t>
-      </w:r>
-      <w:r>
-        <w:t xml:space="preserve"> </w:t>
-      </w:r>
-      <w:r>
-        <w:t xml:space="preserve">as </w:t>
-      </w:r>
-      <w:r>
-        <w:t>finding</w:t>
-      </w:r>
-      <w:r>
-        <w:t xml:space="preserve"> the</w:t>
-      </w:r>
-      <w:r>
-        <w:t xml:space="preserve"> two visible  </w:t>
-      </w:r>
-      <w:r>
-        <w:t>Reference Mark</w:t>
-      </w:r>
-      <w:r>
-        <w:t xml:space="preserve">s (Ebright Road, and </w:t>
-      </w:r>
-      <w:r>
-        <w:t>Winterset Road</w:t>
-      </w:r>
-      <w:r>
-        <w:t>)</w:t>
-      </w:r>
-      <w:r>
-        <w:t>,</w:t>
-      </w:r>
-      <w:r>
-        <w:t xml:space="preserve"> </w:t>
-      </w:r>
-      <w:r>
-        <w:t xml:space="preserve">and having walked on the 450 </w:t>
-      </w:r>
-      <w:r>
-        <w:t xml:space="preserve">foot </w:t>
-      </w:r>
-      <w:r>
-        <w:t xml:space="preserve">contour found on topo maps I’d say I </w:t>
-      </w:r>
-      <w:r>
-        <w:t>wore</w:t>
-      </w:r>
-      <w:r>
-        <w:t xml:space="preserve"> both my belt and my suspenders in Delaware.  </w:t>
-      </w:r>
-    </w:p>
-    <w:p>
-      <w:pPr>
-        <w:rPr>
-          <w:b/>
-          <w:sz w:val="24"/>
-          <w:szCs w:val="24"/>
-        </w:rPr>
-      </w:pPr>
-      <w:r>
-        <w:t>I left the</w:t>
-      </w:r>
-      <w:r>
-        <w:t xml:space="preserve"> area a</w:t>
-      </w:r>
-      <w:r>
-        <w:t>round 3:30 pm</w:t>
-      </w:r>
-      <w:r>
-        <w:t xml:space="preserve"> and </w:t>
-      </w:r>
-      <w:r>
-        <w:t xml:space="preserve">headed south on Ebright Rd to </w:t>
+      <w:r>
+        <w:t xml:space="preserve"> </w:t>
+      </w:r>
+      <w:r>
+        <w:t xml:space="preserve">The Appalachian Trail </w:t>
+      </w:r>
+      <w:r>
+        <w:t>does not cross the New Jersey highp</w:t>
+      </w:r>
+      <w:r>
+        <w:t xml:space="preserve">oint </w:t>
+      </w:r>
+      <w:r>
+        <w:t>forcing AT</w:t>
+      </w:r>
+      <w:r>
+        <w:t xml:space="preserve"> hikers to take a five</w:t>
+      </w:r>
+      <w:r>
+        <w:t xml:space="preserve"> mile or so detour </w:t>
+      </w:r>
+      <w:r>
+        <w:t xml:space="preserve">to the summit </w:t>
+      </w:r>
+      <w:r>
+        <w:t>monument</w:t>
+      </w:r>
+      <w:r>
+        <w:t>.</w:t>
+      </w:r>
+    </w:p>
+    <w:p/>
+    <w:p>
+      <w:r>
+        <w:rPr>
+          <w:highlight w:val="yellow"/>
+        </w:rPr>
+        <w:t>Ten miles from the highpoint in</w:t>
+      </w:r>
+      <w:r>
+        <w:t xml:space="preserve"> Port Jervis under a bridge on I-84, at the confluence of the </w:t>
       </w:r>
       <w:proofErr w:type="spellStart"/>
       <w:r>
-        <w:t>Naamans</w:t>
+        <w:t>Neversink</w:t>
       </w:r>
       <w:proofErr w:type="spellEnd"/>
       <w:r>
-        <w:t xml:space="preserve"> R</w:t>
-      </w:r>
-      <w:r>
-        <w:t>oad notic</w:t>
-      </w:r>
-      <w:r>
-        <w:t xml:space="preserve">ing </w:t>
-      </w:r>
-      <w:r>
-        <w:t>a</w:t>
-      </w:r>
-      <w:r>
-        <w:t xml:space="preserve"> slight</w:t>
-      </w:r>
-      <w:r>
-        <w:t xml:space="preserve"> drop in elevation on that side of the highpoint. </w:t>
-      </w:r>
-      <w:r>
-        <w:t xml:space="preserve"> </w:t>
-      </w:r>
-      <w:r>
-        <w:t xml:space="preserve">After a short break at </w:t>
-      </w:r>
-      <w:r>
-        <w:t xml:space="preserve">a </w:t>
-      </w:r>
-      <w:r>
-        <w:t>local shopping center</w:t>
-      </w:r>
-      <w:r>
-        <w:t xml:space="preserve">, where in the parking lot </w:t>
-      </w:r>
-      <w:r>
-        <w:t xml:space="preserve">I looked over </w:t>
-      </w:r>
-      <w:r>
-        <w:t xml:space="preserve">my seven highpoint trip notes, I </w:t>
-      </w:r>
-      <w:r>
-        <w:t>decided</w:t>
-      </w:r>
-      <w:r>
-        <w:t xml:space="preserve"> </w:t>
-      </w:r>
-      <w:r>
-        <w:t>to</w:t>
-      </w:r>
-      <w:r>
-        <w:t xml:space="preserve"> head to High Point State Park NJ </w:t>
-      </w:r>
-      <w:r>
-        <w:t xml:space="preserve">with the </w:t>
-      </w:r>
-      <w:r>
-        <w:t>hope</w:t>
-      </w:r>
-      <w:r>
-        <w:t xml:space="preserve"> of</w:t>
-      </w:r>
-      <w:r>
-        <w:t xml:space="preserve"> </w:t>
-      </w:r>
-      <w:r>
-        <w:t xml:space="preserve">finding camping </w:t>
-      </w:r>
-      <w:r>
-        <w:t>there.</w:t>
-      </w:r>
-    </w:p>
-    <w:p>
-      <w:pPr>
-        <w:rPr>
-          <w:b/>
-          <w:sz w:val="24"/>
-          <w:szCs w:val="24"/>
-        </w:rPr>
-      </w:pPr>
-      <w:r>
-        <w:rPr>
-          <w:b/>
-          <w:sz w:val="24"/>
-          <w:szCs w:val="24"/>
-        </w:rPr>
-        <w:t>High Point</w:t>
-      </w:r>
-      <w:r>
-        <w:rPr>
-          <w:b/>
-          <w:sz w:val="24"/>
-          <w:szCs w:val="24"/>
-        </w:rPr>
-        <w:t xml:space="preserve">, </w:t>
-      </w:r>
-      <w:r>
-        <w:rPr>
-          <w:b/>
-          <w:sz w:val="24"/>
-          <w:szCs w:val="24"/>
-        </w:rPr>
-        <w:t>NJ</w:t>
-      </w:r>
-      <w:r>
-        <w:rPr>
-          <w:b/>
-          <w:sz w:val="24"/>
-          <w:szCs w:val="24"/>
-        </w:rPr>
-        <w:t xml:space="preserve">, </w:t>
-      </w:r>
-      <w:r>
-        <w:rPr>
-          <w:b/>
-          <w:sz w:val="24"/>
-          <w:szCs w:val="24"/>
-        </w:rPr>
-        <w:t>1803</w:t>
-      </w:r>
-      <w:r>
-        <w:rPr>
-          <w:b/>
-          <w:sz w:val="24"/>
-          <w:szCs w:val="24"/>
-        </w:rPr>
-        <w:t xml:space="preserve"> ft. – October </w:t>
-      </w:r>
-      <w:r>
-        <w:rPr>
-          <w:b/>
-          <w:sz w:val="24"/>
-          <w:szCs w:val="24"/>
-        </w:rPr>
-        <w:t>20</w:t>
-      </w:r>
-      <w:r>
-        <w:rPr>
-          <w:b/>
-          <w:sz w:val="24"/>
-          <w:szCs w:val="24"/>
-        </w:rPr>
-        <w:t>, 2020, HP #4</w:t>
-      </w:r>
-      <w:r>
-        <w:rPr>
-          <w:b/>
-          <w:sz w:val="24"/>
-          <w:szCs w:val="24"/>
-        </w:rPr>
-        <w:t>7</w:t>
-      </w:r>
-      <w:r>
-        <w:rPr>
-          <w:b/>
-          <w:sz w:val="24"/>
-          <w:szCs w:val="24"/>
-        </w:rPr>
-        <w:t xml:space="preserve">:  </w:t>
-      </w:r>
-      <w:r>
-        <w:rPr>
-          <w:b/>
-          <w:sz w:val="24"/>
-          <w:szCs w:val="24"/>
-          <w:highlight w:val="yellow"/>
-        </w:rPr>
-        <w:t>I’d say I worn both my belt and my suspenders in Delaware</w:t>
-      </w:r>
-      <w:r>
-        <w:rPr>
-          <w:b/>
-          <w:sz w:val="24"/>
-          <w:szCs w:val="24"/>
-        </w:rPr>
-        <w:t xml:space="preserve">.  </w:t>
-      </w:r>
-    </w:p>
-    <w:p>
-      <w:r>
-        <w:t>By the time I got on I-95</w:t>
-      </w:r>
-      <w:r>
-        <w:t xml:space="preserve"> in Wilmington DE</w:t>
-      </w:r>
-      <w:r>
-        <w:t xml:space="preserve">, which would soon take me to I-476, it was </w:t>
-      </w:r>
-      <w:r>
-        <w:t xml:space="preserve">close to 5pm, and the commuter traffic was heavy.  Reaching </w:t>
-      </w:r>
-      <w:r>
-        <w:t xml:space="preserve">Easton PA, around 6:30 pm, I stopped for a rest and a burger.  From Easton I got on 33-North to 209-North and after 45 miles I entered the </w:t>
-      </w:r>
-      <w:r>
-        <w:t>Delaware Water Gap National Recreation Area</w:t>
-      </w:r>
-      <w:r>
-        <w:t xml:space="preserve"> where 209 parallels the Delaware River which forms the border of PA and NJ.  On this </w:t>
-      </w:r>
-      <w:r>
-        <w:t>twenty</w:t>
-      </w:r>
-      <w:r>
-        <w:t xml:space="preserve"> or more mile stretch of 209, through the Delaware Water Gap, before reaching highway 206 at the Milford Bridge Toll Plaza, I kept my eyes open, even though it was dark outside, for a place to stealth car camp, but nothing stood out to me.  I used highway 206 east to cross the river and enter New Jersey then I took Clove Road north to Highway 23 and into High Point State Park, where I happened upon Sawmill Road and the campground at Sawmill Pond.  Must have been around 9pm or 9:30 pm when I decided on camp spot 49.</w:t>
-      </w:r>
-      <w:r>
-        <w:t xml:space="preserve">  It had been a full day </w:t>
-      </w:r>
-      <w:r>
-        <w:t xml:space="preserve">which </w:t>
-      </w:r>
-      <w:r>
-        <w:t>start</w:t>
-      </w:r>
-      <w:r>
-        <w:t>ed</w:t>
-      </w:r>
-      <w:r>
-        <w:t xml:space="preserve"> with watching the sunrise at </w:t>
-      </w:r>
+        <w:t xml:space="preserve"> and the Delaware Rivers is where New Jersey, New York, and Pennsylvania meet.  I guess technically the </w:t>
+      </w:r>
+      <w:proofErr w:type="spellStart"/>
+      <w:r>
+        <w:t>tri-state</w:t>
+      </w:r>
+      <w:proofErr w:type="spellEnd"/>
+      <w:r>
+        <w:t xml:space="preserve"> corner is in the Delaware river, but there is a monument under the bridge which was a bit tricky to find as there is another cemetery a couple blocks away called St. Mary’s which I first noticed.  At St. Mary’s a fellow there told me I had the wrong one and needed to go across the street and down a block or two to Laurel Grove, and then drive to the I-84 Bridge. When I arrived there was a couple there, each with their own car, obviously trying to have some stealthy romance and they were obviously put off by my arrival.  I told them I’d just be a few minutes, but they soon left.  At the confluence of the two rivers I found two monuments, the first was one for the border of New York and New Jersey, and the second (closer to the water) was the tristate marker. </w:t>
+      </w:r>
+    </w:p>
+    <w:p>
+      <w:r>
+        <w:t xml:space="preserve">From the cemetery I detoured </w:t>
+      </w:r>
+      <w:proofErr w:type="gramStart"/>
+      <w:r>
+        <w:t>north west</w:t>
+      </w:r>
+      <w:proofErr w:type="gramEnd"/>
+      <w:r>
+        <w:t xml:space="preserve"> a few miles on highway 97 to a section of that highway called the Hawks Nest. </w:t>
+      </w:r>
+      <w:r>
+        <w:t xml:space="preserve">Route 97 </w:t>
+      </w:r>
+      <w:r>
+        <w:t>parallels</w:t>
+      </w:r>
+      <w:r>
+        <w:t xml:space="preserve"> the serpentine path of the Delaware River</w:t>
+      </w:r>
+      <w:r>
+        <w:t xml:space="preserve"> at one point it rises on to the shoulder of the hill west of the river providing pleasant view down to the river. This five or so mile </w:t>
+      </w:r>
+      <w:r>
+        <w:t>stretch of highway offers a twisting, rolling ride</w:t>
+      </w:r>
+      <w:r>
+        <w:t xml:space="preserve">, and has been featured in </w:t>
+      </w:r>
+      <w:r>
+        <w:t>ads for Porsche, BMW, Saab, Cadillac, and Honda.</w:t>
+      </w:r>
+    </w:p>
+    <w:p>
       <w:r>
         <w:lastRenderedPageBreak/>
-        <w:t>Mount Davis, PA, followed by a tour of the the Flight 93 National Memorial</w:t>
-      </w:r>
-      <w:r>
-        <w:t>, plus a</w:t>
-      </w:r>
-      <w:r>
-        <w:t xml:space="preserve"> </w:t>
-      </w:r>
-      <w:r>
-        <w:t>200 plus mile drive to the highest point in Delaware  - before making this four hour drive.</w:t>
-      </w:r>
-      <w:r>
-        <w:t xml:space="preserve"> </w:t>
-      </w:r>
-      <w:r>
-        <w:t>Since it wasn’t hot nor humid, I opted to simply fold down the back seat of my rental SUV and sleep in the back of the car.</w:t>
-      </w:r>
-    </w:p>
-    <w:p>
-      <w:r>
-        <w:t>I woke up at sunrise the morning of October 20, 2</w:t>
-      </w:r>
-      <w:r>
-        <w:t>020 and headed directly to the h</w:t>
-      </w:r>
-      <w:r>
-        <w:t xml:space="preserve">ighpoint.  This time of year (or maybe because of COVID) the entrance fee both at Scenic Drive was unmanned and a sign said entrance was free.  I stopped at the parking area at Lake Marcia and had my breakfast before heading up to the highpoint.  Must have been almost </w:t>
-      </w:r>
-      <w:r>
-        <w:t>nine o’clock in the morning</w:t>
-      </w:r>
-      <w:r>
-        <w:t xml:space="preserve"> when I finally reached the fogged in highpoint of New Jersey.  Not one other car in the parking lot, and not a soul around.</w:t>
-      </w:r>
-    </w:p>
-    <w:p>
-      <w:r>
-        <w:t xml:space="preserve">I thought New Jersey was going to be an unattractive high point, but it turned out to be very nice with a </w:t>
-      </w:r>
-      <w:r>
-        <w:t>wonderful</w:t>
-      </w:r>
-      <w:r>
-        <w:t>,</w:t>
-      </w:r>
-      <w:r>
-        <w:t xml:space="preserve"> remote</w:t>
-      </w:r>
-      <w:r>
-        <w:t xml:space="preserve"> and</w:t>
-      </w:r>
-      <w:r>
-        <w:t xml:space="preserve"> outdoorsy vibe to it. </w:t>
-      </w:r>
-      <w:r>
-        <w:t xml:space="preserve">Thanks to the thick fog I didn’t get to see much from the top of the Kittatinny Mountains but I still really liked being there.  Apparently on clear days </w:t>
-      </w:r>
-      <w:r>
-        <w:t>two additional states can be seen from the top, namely New York, and Pennsylvania</w:t>
-      </w:r>
-      <w:r>
-        <w:t xml:space="preserve">. </w:t>
-      </w:r>
-    </w:p>
-    <w:p>
-      <w:r>
-        <w:t>The 220 foot monument</w:t>
-      </w:r>
-      <w:r>
-        <w:t xml:space="preserve"> on the summit</w:t>
-      </w:r>
-      <w:r>
-        <w:t xml:space="preserve">, </w:t>
-      </w:r>
-      <w:r>
-        <w:t>built in 1930 to commemorate war dead</w:t>
-      </w:r>
-      <w:r>
-        <w:t>,</w:t>
-      </w:r>
-      <w:r>
-        <w:t xml:space="preserve"> was not open to the public due to the pandemic so I wandered around it and found two survey disks, one 100 yards from the front door, and another 20 yards behind the monument.  After a half hour or so I returned to the parking lot then drove over to where the old mansion on the hill used to be across from Lake Marcia.  After looking around there, next I drove the scenic drive loop stopping to hike up to the </w:t>
-      </w:r>
-      <w:r>
-        <w:t>Appalachian Trail</w:t>
-      </w:r>
-      <w:r>
-        <w:t xml:space="preserve"> Observation Platform</w:t>
-      </w:r>
-      <w:r>
-        <w:t xml:space="preserve"> where again </w:t>
-      </w:r>
-      <w:r>
-        <w:t xml:space="preserve">the weather blocked </w:t>
-      </w:r>
-      <w:r>
-        <w:t>the views</w:t>
-      </w:r>
-      <w:r>
-        <w:t>.</w:t>
-      </w:r>
-      <w:r>
-        <w:t xml:space="preserve"> </w:t>
-      </w:r>
-      <w:r>
-        <w:t xml:space="preserve">The Appalachian Trail </w:t>
-      </w:r>
-      <w:r>
-        <w:t>does not cross the New Jersey highp</w:t>
-      </w:r>
-      <w:r>
-        <w:t xml:space="preserve">oint </w:t>
-      </w:r>
-      <w:r>
-        <w:t>forcing AT</w:t>
-      </w:r>
-      <w:r>
-        <w:t xml:space="preserve"> hikers to take a five</w:t>
-      </w:r>
-      <w:r>
-        <w:t xml:space="preserve"> mile or so detour </w:t>
-      </w:r>
-      <w:r>
-        <w:t xml:space="preserve">to the summit </w:t>
-      </w:r>
-      <w:r>
-        <w:t>monument</w:t>
-      </w:r>
-      <w:r>
-        <w:t>.</w:t>
-      </w:r>
-    </w:p>
-    <w:p/>
-    <w:p>
-      <w:r>
-        <w:rPr>
-          <w:highlight w:val="yellow"/>
-        </w:rPr>
-        <w:t>Ten miles from the highpoint in</w:t>
-      </w:r>
-      <w:r>
-        <w:t xml:space="preserve"> Port Jervis under a bridge on I-84, at the confluence of the </w:t>
-      </w:r>
-      <w:proofErr w:type="spellStart"/>
-      <w:r>
-        <w:t>Neversink</w:t>
-      </w:r>
-      <w:proofErr w:type="spellEnd"/>
-      <w:r>
-        <w:t xml:space="preserve"> and the Delaware Rivers is where New Jersey, New York, and Pennsylvania meet.  I guess technically the </w:t>
-      </w:r>
-      <w:proofErr w:type="spellStart"/>
-      <w:r>
-        <w:t>tri-state</w:t>
-      </w:r>
-      <w:proofErr w:type="spellEnd"/>
-      <w:r>
-        <w:t xml:space="preserve"> corner is in the Delaware river, but there is a monument under the bridge which was a bit tricky to find as there is another cemetery a couple blocks away called St. Mary’s which I first noticed.  At St. Mary’s a fellow there told me I had the wrong one and needed to go across the street and down a block or two to Laurel Grove, and then drive to the I-84 Bridge. When I arrived there was a couple there, each with their own car, obviously trying to have some stealthy romance and they were obviously put off by my arrival.  I told them I’d just be a few minutes, but they soon left.  At the confluence of the two rivers I found two monuments, the first was one for the border of New York and New Jersey, and the second (closer to the water) was the tristate marker. </w:t>
-      </w:r>
-    </w:p>
-    <w:p>
-      <w:r>
-        <w:t xml:space="preserve">From the cemetery I detoured </w:t>
-      </w:r>
-      <w:proofErr w:type="gramStart"/>
-      <w:r>
-        <w:t>north west</w:t>
-      </w:r>
-      <w:proofErr w:type="gramEnd"/>
-      <w:r>
-        <w:t xml:space="preserve"> a few miles on highway 97 to a section of that highway called the Hawks Nest. </w:t>
-      </w:r>
-      <w:r>
-        <w:t xml:space="preserve">Route 97 </w:t>
-      </w:r>
-      <w:r>
-        <w:t>parallels</w:t>
-      </w:r>
-      <w:r>
-        <w:t xml:space="preserve"> the serpentine path of the Delaware River</w:t>
-      </w:r>
-      <w:r>
-        <w:t xml:space="preserve"> at one point it rises on to the shoulder of the hill west of the river providing pleasant view down to the river. This five or so mile </w:t>
-      </w:r>
-      <w:r>
-        <w:t>stretch of highway offers a twisting, rolling ride</w:t>
-      </w:r>
-      <w:r>
-        <w:t xml:space="preserve">, and has been featured in </w:t>
-      </w:r>
-      <w:r>
-        <w:t>ads for Porsche, BMW, Saab, Cadillac, and Honda.</w:t>
-      </w:r>
-    </w:p>
-    <w:p>
-      <w:r>
         <w:t>Following that quick detour I jumped on I-84 and headed east to US-44 and the town of Salisbury CT about 100 miles away.</w:t>
       </w:r>
     </w:p>

</xml_diff>

<commit_message>
working on Jerimoth Hill, RI
</commit_message>
<xml_diff>
--- a/Walter/TripReports/Book_41_50.docx
+++ b/Walter/TripReports/Book_41_50.docx
@@ -655,15 +655,7 @@
         <w:t>72</w:t>
       </w:r>
       <w:r>
-        <w:t xml:space="preserve">) got me to Iuca, MS.  On the way, about thirty miles shy of the Alabama Mississippi border I noticed a sign for Muscle Shoals. Of course the line “Now Muscle Shoals has got the </w:t>
-      </w:r>
-      <w:proofErr w:type="spellStart"/>
-      <w:r>
-        <w:t>Swampers</w:t>
-      </w:r>
-      <w:proofErr w:type="spellEnd"/>
-      <w:r>
-        <w:t>”, from the song Sweet Home Alabama came to mind, and</w:t>
+        <w:t>) got me to Iuca, MS.  On the way, about thirty miles shy of the Alabama Mississippi border I noticed a sign for Muscle Shoals. Of course the line “Now Muscle Shoals has got the Swampers”, from the song Sweet Home Alabama came to mind, and</w:t>
       </w:r>
       <w:r>
         <w:t xml:space="preserve"> because of that</w:t>
@@ -766,15 +758,7 @@
     </w:p>
     <w:p>
       <w:r>
-        <w:t xml:space="preserve">The website </w:t>
-      </w:r>
-      <w:proofErr w:type="spellStart"/>
-      <w:r>
-        <w:t>Summitpost</w:t>
-      </w:r>
-      <w:proofErr w:type="spellEnd"/>
-      <w:r>
-        <w:t xml:space="preserve"> states “o</w:t>
+        <w:t>The website Summitpost states “o</w:t>
       </w:r>
       <w:r>
         <w:t>ne could probably pitch a tent or car-camp on the summit itself, however, it is unknown if this is expressly permitted or forbidden</w:t>
@@ -1031,21 +1015,7 @@
         <w:rPr>
           <w:strike/>
         </w:rPr>
-        <w:t xml:space="preserve">My plan was to check out the </w:t>
-      </w:r>
-      <w:proofErr w:type="spellStart"/>
-      <w:r>
-        <w:rPr>
-          <w:strike/>
-        </w:rPr>
-        <w:t>Chewalla</w:t>
-      </w:r>
-      <w:proofErr w:type="spellEnd"/>
-      <w:r>
-        <w:rPr>
-          <w:strike/>
-        </w:rPr>
-        <w:t xml:space="preserve"> Lake Campground in Holly Springs on the way, but I opted for a motel room instead</w:t>
+        <w:t>My plan was to check out the Chewalla Lake Campground in Holly Springs on the way, but I opted for a motel room instead</w:t>
       </w:r>
       <w:r>
         <w:t>. Since I had a motel room reserved for Friday in Memphis it seemed like a good idea to just head there and hopefully find vacancy</w:t>
@@ -4052,13 +4022,8 @@
         <w:t xml:space="preserve"> maps.  With that out of the way my next hope was to locate a person by the name of </w:t>
       </w:r>
       <w:r>
-        <w:t xml:space="preserve">Doreen </w:t>
-      </w:r>
-      <w:proofErr w:type="spellStart"/>
-      <w:r>
-        <w:t>Kupchick</w:t>
-      </w:r>
-      <w:proofErr w:type="spellEnd"/>
+        <w:t>Doreen Kupchick</w:t>
+      </w:r>
       <w:r>
         <w:t>.</w:t>
       </w:r>
@@ -4219,15 +4184,7 @@
         <w:t xml:space="preserve">s </w:t>
       </w:r>
       <w:r>
-        <w:t xml:space="preserve">how a Paul </w:t>
-      </w:r>
-      <w:proofErr w:type="spellStart"/>
-      <w:r>
-        <w:t>Zunwalt</w:t>
-      </w:r>
-      <w:proofErr w:type="spellEnd"/>
-      <w:r>
-        <w:t xml:space="preserve"> surveyed the area and found a spot on the north of Turf Road at the first trailer measuring 450.85 feet above sea level.  However, he felt it was manmade and not natural. Paul also lists what he calls the “Ebright Azimuth </w:t>
+        <w:t xml:space="preserve">how a Paul Zunwalt surveyed the area and found a spot on the north of Turf Road at the first trailer measuring 450.85 feet above sea level.  However, he felt it was manmade and not natural. Paul also lists what he calls the “Ebright Azimuth </w:t>
       </w:r>
       <w:r>
         <w:t>bench mark</w:t>
@@ -4242,13 +4199,8 @@
         <w:t xml:space="preserve"> we have talked so much about.  Another article by </w:t>
       </w:r>
       <w:r>
-        <w:t xml:space="preserve">Don </w:t>
-      </w:r>
-      <w:proofErr w:type="spellStart"/>
-      <w:r>
-        <w:t>Kjelleren</w:t>
-      </w:r>
-      <w:proofErr w:type="spellEnd"/>
+        <w:t>Don Kjelleren</w:t>
+      </w:r>
       <w:r>
         <w:t xml:space="preserve"> explained, and debunked eight of nine claimed Delaware highpoints around Ebright Road</w:t>
       </w:r>
@@ -4414,13 +4366,8 @@
         <w:t>degrees (aka west</w:t>
       </w:r>
       <w:r>
-        <w:t>-</w:t>
-      </w:r>
-      <w:proofErr w:type="spellStart"/>
-      <w:r>
-        <w:t>ish</w:t>
-      </w:r>
-      <w:proofErr w:type="spellEnd"/>
+        <w:t>-ish</w:t>
+      </w:r>
       <w:r>
         <w:t xml:space="preserve">) from the Winterset Road </w:t>
       </w:r>
@@ -4610,264 +4557,248 @@
         <w:t>west</w:t>
       </w:r>
       <w:r>
-        <w:t>-</w:t>
-      </w:r>
-      <w:proofErr w:type="spellStart"/>
-      <w:r>
-        <w:t>ish</w:t>
-      </w:r>
-      <w:proofErr w:type="spellEnd"/>
+        <w:t>-ish”</w:t>
+      </w:r>
+      <w:r>
+        <w:t xml:space="preserve">, they can’t both point </w:t>
+      </w:r>
+      <w:r>
+        <w:t>at this officially declared station</w:t>
+      </w:r>
+      <w:r>
+        <w:t xml:space="preserve"> under the pavement</w:t>
+      </w:r>
+      <w:r>
+        <w:t>, or can they?</w:t>
+      </w:r>
+      <w:r>
+        <w:t xml:space="preserve">  </w:t>
+      </w:r>
+      <w:r>
+        <w:t>Well actually they can,</w:t>
+      </w:r>
+      <w:r>
+        <w:t xml:space="preserve"> and</w:t>
+      </w:r>
+      <w:r>
+        <w:t xml:space="preserve"> I’m certain that they do.  </w:t>
+      </w:r>
+      <w:r>
+        <w:t>Everything from the datasheet makes that clear.</w:t>
+      </w:r>
+      <w:r>
+        <w:rPr>
+          <w:color w:val="FFC000"/>
+        </w:rPr>
+        <w:t xml:space="preserve"> </w:t>
+      </w:r>
+      <w:r>
+        <w:t xml:space="preserve"> Also the math works</w:t>
+      </w:r>
+      <w:r>
+        <w:t>. C</w:t>
+      </w:r>
+      <w:r>
+        <w:t xml:space="preserve">redibly </w:t>
+      </w:r>
+      <w:r>
+        <w:t>if the Ebright Azimuth</w:t>
+      </w:r>
+      <w:r>
+        <w:t xml:space="preserve"> Mark</w:t>
+      </w:r>
+      <w:r>
+        <w:t xml:space="preserve"> is actually pointing at </w:t>
+      </w:r>
+      <w:r>
+        <w:t xml:space="preserve">300 degrees </w:t>
+      </w:r>
+      <w:r>
+        <w:t xml:space="preserve">it too </w:t>
+      </w:r>
+      <w:r>
+        <w:t>points</w:t>
+      </w:r>
+      <w:r>
+        <w:t xml:space="preserve"> at the NGS Data Sheet position.  </w:t>
+      </w:r>
+      <w:r>
+        <w:t xml:space="preserve">Just like 250 degrees, being only 20 degrees south of west, seems west to a casual observer, so </w:t>
+      </w:r>
+      <w:r>
+        <w:t>too</w:t>
+      </w:r>
+      <w:r>
+        <w:t xml:space="preserve"> does 300 degree</w:t>
+      </w:r>
+      <w:r>
+        <w:t>s</w:t>
+      </w:r>
+      <w:r>
+        <w:t>, at a separate location</w:t>
+      </w:r>
+      <w:r>
+        <w:t xml:space="preserve">.  </w:t>
+      </w:r>
+      <w:r>
+        <w:t>Furthermore, the NGS Data Sheet position is between the US Topographical map 440 and 450 foot contour lines – meaning it could be at 447.85 feet</w:t>
+      </w:r>
+      <w:r>
+        <w:t>, even if it has been paved over</w:t>
+      </w:r>
+      <w:r>
+        <w:t>.</w:t>
+      </w:r>
+      <w:r>
+        <w:t xml:space="preserve"> Keep in mind</w:t>
+      </w:r>
+      <w:r>
+        <w:t>, however,</w:t>
+      </w:r>
+      <w:r>
+        <w:t xml:space="preserve"> </w:t>
+      </w:r>
+      <w:r>
+        <w:t>the NGS Data S</w:t>
+      </w:r>
+      <w:r>
+        <w:t>heet</w:t>
+      </w:r>
+      <w:r>
+        <w:t xml:space="preserve"> for this station</w:t>
+      </w:r>
+      <w:r>
+        <w:t xml:space="preserve"> does not list an elevation</w:t>
+      </w:r>
+      <w:r>
+        <w:t>.</w:t>
+      </w:r>
+    </w:p>
+    <w:p>
+      <w:r>
+        <w:t xml:space="preserve">I don’t know why you wouldn’t but in case you still don’t believe me that the Ebright Road disk is an </w:t>
+      </w:r>
+      <w:r>
+        <w:t>Azimuth Mark</w:t>
+      </w:r>
+      <w:r>
+        <w:t xml:space="preserve">, then consider this.  </w:t>
+      </w:r>
+      <w:r>
+        <w:t>A</w:t>
+      </w:r>
+      <w:r>
+        <w:t>long the 30</w:t>
+      </w:r>
+      <w:r>
+        <w:t>0</w:t>
+      </w:r>
+      <w:r>
+        <w:t xml:space="preserve"> degree line</w:t>
+      </w:r>
+      <w:r>
+        <w:t>,</w:t>
+      </w:r>
+      <w:r>
+        <w:t xml:space="preserve"> which is about 0.2 miles long,</w:t>
+      </w:r>
+      <w:r>
+        <w:t xml:space="preserve"> from the Ebrig</w:t>
+      </w:r>
+      <w:r>
+        <w:t xml:space="preserve">ht Road disk to the </w:t>
+      </w:r>
+      <w:r>
+        <w:t xml:space="preserve">horizontal control (what I have also called the mother </w:t>
+      </w:r>
+      <w:r>
+        <w:t>lode</w:t>
+      </w:r>
+      <w:r>
+        <w:t xml:space="preserve">) </w:t>
+      </w:r>
+      <w:r>
+        <w:t>are ten or more mobile homes</w:t>
+      </w:r>
+      <w:r>
+        <w:t xml:space="preserve">, and the NGS Data Sheet states under a 1979 entry “the </w:t>
+      </w:r>
+      <w:r>
+        <w:t>Azimuth Mark</w:t>
+      </w:r>
+      <w:r>
+        <w:t xml:space="preserve"> is no longer visible from the ground, there are several mobile homes on the line.”  </w:t>
+      </w:r>
+    </w:p>
+    <w:p>
+      <w:r>
+        <w:t>You know what else supports my</w:t>
+      </w:r>
+      <w:r>
+        <w:t xml:space="preserve"> </w:t>
+      </w:r>
+      <w:r>
+        <w:t>statements</w:t>
+      </w:r>
+      <w:r>
+        <w:t xml:space="preserve">? The </w:t>
+      </w:r>
+      <w:r>
+        <w:t>196</w:t>
+      </w:r>
+      <w:r>
+        <w:t xml:space="preserve">0 directions found on the </w:t>
+      </w:r>
+      <w:r>
+        <w:t>data sheet to the primary station</w:t>
+      </w:r>
+      <w:r>
+        <w:t xml:space="preserve"> (mother lode)</w:t>
+      </w:r>
+      <w:r>
+        <w:t>, as they state “</w:t>
+      </w:r>
+      <w:r>
+        <w:t xml:space="preserve">Go east on Naamans road for 1.0 mile to Ebright Road left.  Turn left on Ebright Road and go 0.6 mile to side road left leading to trailer court and </w:t>
+      </w:r>
+      <w:r>
+        <w:t>AZIMUTH MARK</w:t>
+      </w:r>
+      <w:r>
+        <w:t xml:space="preserve"> on the left.  Continue 0.05 mile to private driveway left leading to Mr. Merchants home.  Turn left and go 0.1 mile to the south side of Mr. Merchants home and [the] station</w:t>
+      </w:r>
+      <w:r>
+        <w:t xml:space="preserve">.”  </w:t>
+      </w:r>
+    </w:p>
+    <w:p>
+      <w:pPr>
+        <w:rPr>
+          <w:strike/>
+        </w:rPr>
+      </w:pPr>
+      <w:r>
+        <w:t>Okay, so we have summed most of it up, we are just a little shaky still on the elevations.  Are you asking “</w:t>
+      </w:r>
+      <w:r>
+        <w:t>why do topographical</w:t>
+      </w:r>
+      <w:r>
+        <w:t xml:space="preserve"> maps include elevations of 450 feet, if the highest</w:t>
+      </w:r>
+      <w:r>
+        <w:t xml:space="preserve"> natural</w:t>
+      </w:r>
+      <w:r>
+        <w:t xml:space="preserve"> point is 447.85 feet?</w:t>
+      </w:r>
       <w:r>
         <w:t>”</w:t>
       </w:r>
       <w:r>
-        <w:t xml:space="preserve">, they can’t both point </w:t>
-      </w:r>
-      <w:r>
-        <w:t>at this officially declared station</w:t>
-      </w:r>
-      <w:r>
-        <w:t xml:space="preserve"> under the pavement</w:t>
-      </w:r>
-      <w:r>
-        <w:t>, or can they?</w:t>
-      </w:r>
-      <w:r>
         <w:t xml:space="preserve">  </w:t>
       </w:r>
       <w:r>
-        <w:t>Well actually they can,</w:t>
-      </w:r>
-      <w:r>
-        <w:t xml:space="preserve"> and</w:t>
-      </w:r>
-      <w:r>
-        <w:t xml:space="preserve"> I’m certain that they do.  </w:t>
-      </w:r>
-      <w:r>
-        <w:t>Everything from the datasheet makes that clear.</w:t>
-      </w:r>
-      <w:r>
-        <w:rPr>
-          <w:color w:val="FFC000"/>
-        </w:rPr>
-        <w:t xml:space="preserve"> </w:t>
-      </w:r>
-      <w:r>
-        <w:t xml:space="preserve"> Also the math works</w:t>
-      </w:r>
-      <w:r>
-        <w:t>. C</w:t>
-      </w:r>
-      <w:r>
-        <w:t xml:space="preserve">redibly </w:t>
-      </w:r>
-      <w:r>
-        <w:t>if the Ebright Azimuth</w:t>
-      </w:r>
-      <w:r>
-        <w:t xml:space="preserve"> Mark</w:t>
-      </w:r>
-      <w:r>
-        <w:t xml:space="preserve"> is actually pointing at </w:t>
-      </w:r>
-      <w:r>
-        <w:t xml:space="preserve">300 degrees </w:t>
-      </w:r>
-      <w:r>
-        <w:t xml:space="preserve">it too </w:t>
-      </w:r>
-      <w:r>
-        <w:t>points</w:t>
-      </w:r>
-      <w:r>
-        <w:t xml:space="preserve"> at the NGS Data Sheet position.  </w:t>
-      </w:r>
-      <w:r>
-        <w:t xml:space="preserve">Just like 250 degrees, being only 20 degrees south of west, seems west to a casual observer, so </w:t>
-      </w:r>
-      <w:r>
-        <w:t>too</w:t>
-      </w:r>
-      <w:r>
-        <w:t xml:space="preserve"> does 300 degree</w:t>
-      </w:r>
-      <w:r>
-        <w:t>s</w:t>
-      </w:r>
-      <w:r>
-        <w:t>, at a separate location</w:t>
-      </w:r>
-      <w:r>
-        <w:t xml:space="preserve">.  </w:t>
-      </w:r>
-      <w:r>
-        <w:t>Furthermore, the NGS Data Sheet position is between the US Topographical map 440 and 450 foot contour lines – meaning it could be at 447.85 feet</w:t>
-      </w:r>
-      <w:r>
-        <w:t>, even if it has been paved over</w:t>
-      </w:r>
-      <w:r>
-        <w:t>.</w:t>
-      </w:r>
-      <w:r>
-        <w:t xml:space="preserve"> Keep in mind</w:t>
-      </w:r>
-      <w:r>
-        <w:t>, however,</w:t>
-      </w:r>
-      <w:r>
-        <w:t xml:space="preserve"> </w:t>
-      </w:r>
-      <w:r>
-        <w:t>the NGS Data S</w:t>
-      </w:r>
-      <w:r>
-        <w:t>heet</w:t>
-      </w:r>
-      <w:r>
-        <w:t xml:space="preserve"> for this station</w:t>
-      </w:r>
-      <w:r>
-        <w:t xml:space="preserve"> does not list an elevation</w:t>
-      </w:r>
-      <w:r>
-        <w:t>.</w:t>
-      </w:r>
-    </w:p>
-    <w:p>
-      <w:r>
-        <w:t xml:space="preserve">I don’t know why you wouldn’t but in case you still don’t believe me that the Ebright Road disk is an </w:t>
-      </w:r>
-      <w:r>
-        <w:t>Azimuth Mark</w:t>
-      </w:r>
-      <w:r>
-        <w:t xml:space="preserve">, then consider this.  </w:t>
-      </w:r>
-      <w:r>
-        <w:t>A</w:t>
-      </w:r>
-      <w:r>
-        <w:t>long the 30</w:t>
-      </w:r>
-      <w:r>
-        <w:t>0</w:t>
-      </w:r>
-      <w:r>
-        <w:t xml:space="preserve"> degree line</w:t>
-      </w:r>
-      <w:r>
-        <w:t>,</w:t>
-      </w:r>
-      <w:r>
-        <w:t xml:space="preserve"> which is about 0.2 miles long,</w:t>
-      </w:r>
-      <w:r>
-        <w:t xml:space="preserve"> from the Ebrig</w:t>
-      </w:r>
-      <w:r>
-        <w:t xml:space="preserve">ht Road disk to the </w:t>
-      </w:r>
-      <w:r>
-        <w:t xml:space="preserve">horizontal control (what I have also called the mother </w:t>
-      </w:r>
-      <w:r>
-        <w:t>lode</w:t>
-      </w:r>
-      <w:r>
-        <w:t xml:space="preserve">) </w:t>
-      </w:r>
-      <w:r>
-        <w:t>are ten or more mobile homes</w:t>
-      </w:r>
-      <w:r>
-        <w:t xml:space="preserve">, and the NGS Data Sheet states under a 1979 entry “the </w:t>
-      </w:r>
-      <w:r>
-        <w:t>Azimuth Mark</w:t>
-      </w:r>
-      <w:r>
-        <w:t xml:space="preserve"> is no longer visible from the ground, there are several mobile homes on the line.”  </w:t>
-      </w:r>
-    </w:p>
-    <w:p>
-      <w:r>
-        <w:t>You know what else supports my</w:t>
-      </w:r>
-      <w:r>
-        <w:t xml:space="preserve"> </w:t>
-      </w:r>
-      <w:r>
-        <w:t>statements</w:t>
-      </w:r>
-      <w:r>
-        <w:t xml:space="preserve">? The </w:t>
-      </w:r>
-      <w:r>
-        <w:t>196</w:t>
-      </w:r>
-      <w:r>
-        <w:t xml:space="preserve">0 directions found on the </w:t>
-      </w:r>
-      <w:r>
-        <w:t>data sheet to the primary station</w:t>
-      </w:r>
-      <w:r>
-        <w:t xml:space="preserve"> (mother lode)</w:t>
-      </w:r>
-      <w:r>
-        <w:t>, as they state “</w:t>
-      </w:r>
-      <w:r>
-        <w:t xml:space="preserve">Go east on </w:t>
-      </w:r>
-      <w:proofErr w:type="spellStart"/>
-      <w:r>
-        <w:t>Naamans</w:t>
-      </w:r>
-      <w:proofErr w:type="spellEnd"/>
-      <w:r>
-        <w:t xml:space="preserve"> road for 1.0 mile to Ebright Road left.  Turn left on Ebright Road and go 0.6 mile to side road left leading to trailer court and </w:t>
-      </w:r>
-      <w:r>
-        <w:t>AZIMUTH MARK</w:t>
-      </w:r>
-      <w:r>
-        <w:t xml:space="preserve"> on the left.  Continue 0.05 mile to private driveway left leading to Mr. Merchants home.  Turn left and go 0.1 mile to the south side of Mr. Merchants home and [the] station</w:t>
-      </w:r>
-      <w:r>
-        <w:t xml:space="preserve">.”  </w:t>
-      </w:r>
-    </w:p>
-    <w:p>
-      <w:pPr>
-        <w:rPr>
-          <w:strike/>
-        </w:rPr>
-      </w:pPr>
-      <w:r>
-        <w:t>Okay, so we have summed most of it up, we are just a little shaky still on the elevations.  Are you asking “</w:t>
-      </w:r>
-      <w:r>
-        <w:t>why do topographical</w:t>
-      </w:r>
-      <w:r>
-        <w:t xml:space="preserve"> maps include elevations of 450 feet, if the highest</w:t>
-      </w:r>
-      <w:r>
-        <w:t xml:space="preserve"> natural</w:t>
-      </w:r>
-      <w:r>
-        <w:t xml:space="preserve"> point is 447.85 feet?</w:t>
-      </w:r>
-      <w:r>
-        <w:t>”</w:t>
-      </w:r>
-      <w:r>
-        <w:t xml:space="preserve">  </w:t>
-      </w:r>
-      <w:r>
         <w:t>If you aren’t, you should be.  Here is the answer, f</w:t>
       </w:r>
       <w:r>
@@ -4916,23 +4847,7 @@
         <w:t xml:space="preserve"> </w:t>
       </w:r>
       <w:r>
-        <w:t>landscaped, and paved.  “</w:t>
-      </w:r>
-      <w:proofErr w:type="spellStart"/>
-      <w:r>
-        <w:t>Ain’t</w:t>
-      </w:r>
-      <w:proofErr w:type="spellEnd"/>
-      <w:r>
-        <w:t xml:space="preserve"> </w:t>
-      </w:r>
-      <w:proofErr w:type="spellStart"/>
-      <w:r>
-        <w:t>nuffin</w:t>
-      </w:r>
-      <w:proofErr w:type="spellEnd"/>
-      <w:r>
-        <w:t xml:space="preserve"> natural about it”</w:t>
+        <w:t>landscaped, and paved.  “Ain’t nuffin natural about it”</w:t>
       </w:r>
       <w:r>
         <w:t xml:space="preserve">, I say. In the process of developing the land, back fill has been added (which I have </w:t>
@@ -5076,15 +4991,7 @@
         <w:t xml:space="preserve"> has</w:t>
       </w:r>
       <w:r>
-        <w:t xml:space="preserve"> “</w:t>
-      </w:r>
-      <w:proofErr w:type="spellStart"/>
-      <w:r>
-        <w:t>gots</w:t>
-      </w:r>
-      <w:proofErr w:type="spellEnd"/>
-      <w:r>
-        <w:t>” to be one of them, doesn’t it?</w:t>
+        <w:t xml:space="preserve"> “gots” to be one of them, doesn’t it?</w:t>
       </w:r>
     </w:p>
     <w:p>
@@ -5361,23 +5268,7 @@
         <w:t xml:space="preserve"> and </w:t>
       </w:r>
       <w:r>
-        <w:t xml:space="preserve">headed south on </w:t>
-      </w:r>
-      <w:proofErr w:type="spellStart"/>
-      <w:r>
-        <w:t>Ebright</w:t>
-      </w:r>
-      <w:proofErr w:type="spellEnd"/>
-      <w:r>
-        <w:t xml:space="preserve"> Rd to </w:t>
-      </w:r>
-      <w:proofErr w:type="spellStart"/>
-      <w:r>
-        <w:t>Naamans</w:t>
-      </w:r>
-      <w:proofErr w:type="spellEnd"/>
-      <w:r>
-        <w:t xml:space="preserve"> R</w:t>
+        <w:t>headed south on Ebright Rd to Naamans R</w:t>
       </w:r>
       <w:r>
         <w:t>oad notic</w:t>
@@ -5556,7 +5447,13 @@
         <w:t>By the time I got on I-95</w:t>
       </w:r>
       <w:r>
-        <w:t xml:space="preserve"> North</w:t>
+        <w:t xml:space="preserve"> </w:t>
+      </w:r>
+      <w:r>
+        <w:t>n</w:t>
+      </w:r>
+      <w:r>
+        <w:t>orth</w:t>
       </w:r>
       <w:r>
         <w:t xml:space="preserve"> in Wilmington </w:t>
@@ -5685,7 +5582,25 @@
         <w:t>four hour</w:t>
       </w:r>
       <w:r>
-        <w:t>s, so with all that rest was what I was after</w:t>
+        <w:t xml:space="preserve">s, </w:t>
+      </w:r>
+      <w:r>
+        <w:t xml:space="preserve">and </w:t>
+      </w:r>
+      <w:r>
+        <w:t>so</w:t>
+      </w:r>
+      <w:r>
+        <w:t>,</w:t>
+      </w:r>
+      <w:r>
+        <w:t xml:space="preserve"> with all that</w:t>
+      </w:r>
+      <w:r>
+        <w:t>,</w:t>
+      </w:r>
+      <w:r>
+        <w:t xml:space="preserve"> rest was what I was after</w:t>
       </w:r>
       <w:r>
         <w:t>.</w:t>
@@ -5700,762 +5615,832 @@
         <w:t xml:space="preserve">it </w:t>
       </w:r>
       <w:r>
+        <w:t xml:space="preserve">was </w:t>
+      </w:r>
+      <w:r>
+        <w:t>neither</w:t>
+      </w:r>
+      <w:r>
+        <w:t xml:space="preserve"> hot </w:t>
+      </w:r>
+      <w:r>
+        <w:t>n</w:t>
+      </w:r>
+      <w:r>
+        <w:t xml:space="preserve">or humid, I opted to simply fold down the back seat of my rental SUV </w:t>
+      </w:r>
+      <w:r>
+        <w:t>providing</w:t>
+      </w:r>
+      <w:r>
+        <w:t xml:space="preserve"> me </w:t>
+      </w:r>
+      <w:r>
+        <w:t xml:space="preserve">with </w:t>
+      </w:r>
+      <w:r>
+        <w:t>plenty of room to s</w:t>
+      </w:r>
+      <w:r>
+        <w:t>leep in the car.</w:t>
+      </w:r>
+    </w:p>
+    <w:p>
+      <w:r>
+        <w:t>I woke up at sunrise the morning of October 20, 2</w:t>
+      </w:r>
+      <w:r>
+        <w:t>020 and headed directly to the</w:t>
+      </w:r>
+      <w:r>
+        <w:t xml:space="preserve"> New Jersey</w:t>
+      </w:r>
+      <w:r>
+        <w:t xml:space="preserve"> h</w:t>
+      </w:r>
+      <w:r>
+        <w:t xml:space="preserve">ighpoint.  This time of year (or maybe because of COVID) the entrance both at Scenic Drive was unmanned and a sign said entrance was free.  </w:t>
+      </w:r>
+      <w:r>
+        <w:t xml:space="preserve">Before reaching the </w:t>
+      </w:r>
+      <w:r>
+        <w:t>highpoint,</w:t>
+      </w:r>
+      <w:r>
+        <w:t xml:space="preserve"> </w:t>
+      </w:r>
+      <w:r>
+        <w:t xml:space="preserve">I stopped at the parking area at Lake Marcia and had my breakfast.  Must have been almost </w:t>
+      </w:r>
+      <w:r>
+        <w:t>nine o’clock in the morning</w:t>
+      </w:r>
+      <w:r>
+        <w:t xml:space="preserve"> when I </w:t>
+      </w:r>
+      <w:r>
+        <w:t>arrived at</w:t>
+      </w:r>
+      <w:r>
+        <w:t xml:space="preserve"> the fogged in highpoint of New Jersey</w:t>
+      </w:r>
+      <w:r>
+        <w:t xml:space="preserve"> with n</w:t>
+      </w:r>
+      <w:r>
+        <w:t>ot one other car in the parking lot, and not a soul around.</w:t>
+      </w:r>
+    </w:p>
+    <w:p>
+      <w:r>
+        <w:t xml:space="preserve">I thought New Jersey was going to be an unattractive high point, </w:t>
+      </w:r>
+      <w:r>
+        <w:t>but in fact it was</w:t>
+      </w:r>
+      <w:r>
+        <w:t xml:space="preserve"> very nice with a </w:t>
+      </w:r>
+      <w:r>
+        <w:t>wonderful</w:t>
+      </w:r>
+      <w:r>
+        <w:t>,</w:t>
+      </w:r>
+      <w:r>
+        <w:t xml:space="preserve"> </w:t>
+      </w:r>
+      <w:r>
+        <w:t>remote,</w:t>
+      </w:r>
+      <w:r>
+        <w:t xml:space="preserve"> and</w:t>
+      </w:r>
+      <w:r>
+        <w:t xml:space="preserve"> outdoorsy vibe to it. </w:t>
+      </w:r>
+      <w:r>
+        <w:t>Due</w:t>
+      </w:r>
+      <w:r>
+        <w:t xml:space="preserve"> to the thick fog I </w:t>
+      </w:r>
+      <w:r>
+        <w:t>did not</w:t>
+      </w:r>
+      <w:r>
+        <w:t xml:space="preserve"> get to see much from the top of the Kittatinny </w:t>
+      </w:r>
+      <w:r>
+        <w:t>Mountains,</w:t>
+      </w:r>
+      <w:r>
+        <w:t xml:space="preserve"> but I still liked being there.  </w:t>
+      </w:r>
+      <w:r>
+        <w:t>On</w:t>
+      </w:r>
+      <w:r>
+        <w:t xml:space="preserve"> clear days </w:t>
+      </w:r>
+      <w:r>
+        <w:t>two additional states</w:t>
+      </w:r>
+      <w:r>
+        <w:t xml:space="preserve">, </w:t>
+      </w:r>
+      <w:r>
+        <w:t>New York,</w:t>
+      </w:r>
+      <w:r>
+        <w:t xml:space="preserve"> and Pennsylvania</w:t>
+      </w:r>
+      <w:r>
+        <w:t xml:space="preserve">, </w:t>
+      </w:r>
+      <w:r>
+        <w:t>can be seen from the top</w:t>
+      </w:r>
+      <w:r>
+        <w:t xml:space="preserve">. </w:t>
+      </w:r>
+    </w:p>
+    <w:p>
+      <w:r>
+        <w:t xml:space="preserve">The </w:t>
+      </w:r>
+      <w:r>
+        <w:t>220-foot</w:t>
+      </w:r>
+      <w:r>
+        <w:t xml:space="preserve"> monument</w:t>
+      </w:r>
+      <w:r>
+        <w:t xml:space="preserve"> on the summit</w:t>
+      </w:r>
+      <w:r>
+        <w:t xml:space="preserve"> honoring all war veterans was completed in 1930.  </w:t>
+      </w:r>
+      <w:r>
+        <w:t>D</w:t>
+      </w:r>
+      <w:r>
+        <w:t>ue to the pandemic</w:t>
+      </w:r>
+      <w:r>
+        <w:t xml:space="preserve">, however, </w:t>
+      </w:r>
+      <w:r>
+        <w:t xml:space="preserve">during my visit, </w:t>
+      </w:r>
+      <w:r>
+        <w:t xml:space="preserve">it </w:t>
+      </w:r>
+      <w:r>
         <w:t>was not</w:t>
       </w:r>
       <w:r>
-        <w:t xml:space="preserve"> hot </w:t>
-      </w:r>
-      <w:r>
-        <w:t>n</w:t>
-      </w:r>
-      <w:r>
-        <w:t xml:space="preserve">or humid, I opted to simply fold down the back seat of my rental SUV </w:t>
-      </w:r>
-      <w:r>
-        <w:t>providing</w:t>
-      </w:r>
-      <w:r>
-        <w:t xml:space="preserve"> me plenty of room to s</w:t>
-      </w:r>
-      <w:r>
-        <w:t>leep in the car.</w:t>
-      </w:r>
-    </w:p>
-    <w:p>
-      <w:r>
-        <w:t>I woke up at sunrise the morning of October 20, 2</w:t>
-      </w:r>
-      <w:r>
-        <w:t>020 and headed directly to the</w:t>
-      </w:r>
-      <w:r>
-        <w:t xml:space="preserve"> New Jersey</w:t>
-      </w:r>
-      <w:r>
-        <w:t xml:space="preserve"> h</w:t>
-      </w:r>
-      <w:r>
-        <w:t xml:space="preserve">ighpoint.  This time of year (or maybe because of COVID) the entrance both at Scenic Drive was unmanned and a sign said entrance was free.  </w:t>
-      </w:r>
-      <w:r>
-        <w:t xml:space="preserve">Before reaching the </w:t>
-      </w:r>
-      <w:r>
-        <w:t>highpoint,</w:t>
-      </w:r>
-      <w:r>
-        <w:t xml:space="preserve"> </w:t>
-      </w:r>
-      <w:r>
-        <w:t xml:space="preserve">I stopped at the parking area at Lake Marcia and had my breakfast.  Must have been almost </w:t>
-      </w:r>
-      <w:r>
-        <w:t>nine o’clock in the morning</w:t>
-      </w:r>
-      <w:r>
-        <w:t xml:space="preserve"> when I </w:t>
-      </w:r>
-      <w:r>
-        <w:t>arrived at</w:t>
-      </w:r>
-      <w:r>
-        <w:t xml:space="preserve"> the fogged in highpoint of New Jersey.  Not one other car in the parking lot, and not a soul around.</w:t>
-      </w:r>
-    </w:p>
-    <w:p>
-      <w:r>
-        <w:t xml:space="preserve">I thought New Jersey was going to be an unattractive high point, </w:t>
-      </w:r>
-      <w:r>
-        <w:t>but in fact it was</w:t>
-      </w:r>
-      <w:r>
-        <w:t xml:space="preserve"> very nice with a </w:t>
-      </w:r>
-      <w:r>
-        <w:t>wonderful</w:t>
+        <w:t xml:space="preserve"> open</w:t>
+      </w:r>
+      <w:r>
+        <w:t xml:space="preserve">.  </w:t>
+      </w:r>
+      <w:r>
+        <w:t>I wandered around it and found two survey disks, one 100 yards from the front door</w:t>
+      </w:r>
+      <w:r>
+        <w:t xml:space="preserve"> of the monument</w:t>
+      </w:r>
+      <w:r>
+        <w:t xml:space="preserve">, and another 20 yards behind the monument.  After a half hour or so I drove </w:t>
+      </w:r>
+      <w:r>
+        <w:t xml:space="preserve">back </w:t>
+      </w:r>
+      <w:r>
+        <w:t xml:space="preserve">down to Lake Marcia </w:t>
+      </w:r>
+      <w:r>
+        <w:t>stopping where</w:t>
+      </w:r>
+      <w:r>
+        <w:t xml:space="preserve"> the old mansion on the hill </w:t>
+      </w:r>
+      <w:r>
+        <w:t>once was</w:t>
+      </w:r>
+      <w:r>
+        <w:t xml:space="preserve">.  After looking around there, I drove the scenic drive loop stopping to hike up to the </w:t>
+      </w:r>
+      <w:r>
+        <w:t>Appalachian Trail</w:t>
+      </w:r>
+      <w:r>
+        <w:t xml:space="preserve"> Observation Platform</w:t>
+      </w:r>
+      <w:r>
+        <w:t xml:space="preserve"> where again </w:t>
+      </w:r>
+      <w:r>
+        <w:t xml:space="preserve">the weather blocked </w:t>
+      </w:r>
+      <w:r>
+        <w:t>the views</w:t>
+      </w:r>
+      <w:r>
+        <w:t>.</w:t>
+      </w:r>
+      <w:r>
+        <w:t xml:space="preserve"> </w:t>
+      </w:r>
+      <w:r>
+        <w:t xml:space="preserve">The Appalachian Trail </w:t>
+      </w:r>
+      <w:r>
+        <w:t>does not cross the New Jersey highp</w:t>
+      </w:r>
+      <w:r>
+        <w:t xml:space="preserve">oint </w:t>
+      </w:r>
+      <w:r>
+        <w:t xml:space="preserve">forcing </w:t>
+      </w:r>
+      <w:r>
+        <w:t xml:space="preserve">it’s </w:t>
+      </w:r>
+      <w:r>
+        <w:t>hikers to take a five</w:t>
+      </w:r>
+      <w:r>
+        <w:t xml:space="preserve"> mile or so detour </w:t>
+      </w:r>
+      <w:r>
+        <w:t xml:space="preserve">to the summit </w:t>
+      </w:r>
+      <w:r>
+        <w:t>monument</w:t>
+      </w:r>
+      <w:r>
+        <w:t>.</w:t>
+      </w:r>
+    </w:p>
+    <w:p>
+      <w:r>
+        <w:t>Ten miles from the highpoint</w:t>
       </w:r>
       <w:r>
         <w:t>,</w:t>
       </w:r>
       <w:r>
-        <w:t xml:space="preserve"> </w:t>
-      </w:r>
-      <w:r>
-        <w:t>remote,</w:t>
-      </w:r>
-      <w:r>
-        <w:t xml:space="preserve"> and</w:t>
-      </w:r>
-      <w:r>
-        <w:t xml:space="preserve"> outdoorsy vibe to it. </w:t>
-      </w:r>
-      <w:r>
-        <w:t>Due</w:t>
-      </w:r>
-      <w:r>
-        <w:t xml:space="preserve"> to the thick fog I </w:t>
-      </w:r>
-      <w:r>
-        <w:t>did not</w:t>
-      </w:r>
-      <w:r>
-        <w:t xml:space="preserve"> get to see much from the top of the Kittatinny </w:t>
-      </w:r>
-      <w:r>
-        <w:t>Mountains,</w:t>
-      </w:r>
-      <w:r>
-        <w:t xml:space="preserve"> but I still liked being there.  </w:t>
-      </w:r>
-      <w:r>
-        <w:t>On</w:t>
-      </w:r>
-      <w:r>
-        <w:t xml:space="preserve"> clear days </w:t>
-      </w:r>
-      <w:r>
-        <w:t>two additional states</w:t>
+        <w:t xml:space="preserve"> in</w:t>
+      </w:r>
+      <w:r>
+        <w:t xml:space="preserve"> Port Jervis</w:t>
+      </w:r>
+      <w:r>
+        <w:t xml:space="preserve"> New York,</w:t>
+      </w:r>
+      <w:r>
+        <w:t xml:space="preserve"> at the confluence of the Neversink and the Delaware Rivers is where New Jersey, New York, and Pennsylvania</w:t>
+      </w:r>
+      <w:r>
+        <w:t xml:space="preserve"> </w:t>
+      </w:r>
+      <w:r>
+        <w:t>convene</w:t>
+      </w:r>
+      <w:r>
+        <w:t>, and since I was in the</w:t>
+      </w:r>
+      <w:r>
+        <w:t xml:space="preserve"> </w:t>
+      </w:r>
+      <w:r>
+        <w:t xml:space="preserve">vicinity, I decided a visit was in order. </w:t>
+      </w:r>
+      <w:r>
+        <w:t xml:space="preserve"> I </w:t>
+      </w:r>
+      <w:r>
+        <w:t xml:space="preserve">would </w:t>
+      </w:r>
+      <w:r>
+        <w:t xml:space="preserve">guess </w:t>
+      </w:r>
+      <w:r>
+        <w:t xml:space="preserve">officially </w:t>
+      </w:r>
+      <w:r>
+        <w:t xml:space="preserve">the tri-state corner is in the Delaware river, but there is a monument under </w:t>
+      </w:r>
+      <w:r>
+        <w:t>a</w:t>
+      </w:r>
+      <w:r>
+        <w:t xml:space="preserve"> </w:t>
+      </w:r>
+      <w:r>
+        <w:t xml:space="preserve">freeway </w:t>
+      </w:r>
+      <w:r>
+        <w:t xml:space="preserve">bridge </w:t>
+      </w:r>
+      <w:r>
+        <w:t xml:space="preserve">labeled Tri States Monument with NY, NJ, and Penn craved into the top.  This monument was </w:t>
+      </w:r>
+      <w:r>
+        <w:t>a bit tricky to find</w:t>
+      </w:r>
+      <w:r>
+        <w:t xml:space="preserve">.  </w:t>
+      </w:r>
+      <w:r>
+        <w:t>It is in</w:t>
+      </w:r>
+      <w:r>
+        <w:t xml:space="preserve"> the Laurel Grove cemetery but</w:t>
+      </w:r>
+      <w:r>
+        <w:t xml:space="preserve"> there is another cemetery a block away called St. Mary’s which I first noticed.  At St. Mary’s a fellow told me I had the wrong </w:t>
+      </w:r>
+      <w:r>
+        <w:t xml:space="preserve">cemetery </w:t>
+      </w:r>
+      <w:r>
+        <w:t>and</w:t>
+      </w:r>
+      <w:r>
+        <w:t xml:space="preserve"> that I</w:t>
+      </w:r>
+      <w:r>
+        <w:t xml:space="preserve"> needed to go across the street and down a block to Laurel Grove, and then drive </w:t>
+      </w:r>
+      <w:r>
+        <w:t xml:space="preserve">through that cemetery </w:t>
+      </w:r>
+      <w:r>
+        <w:t>to the I-84 Bridge. When I arrived</w:t>
       </w:r>
       <w:r>
         <w:t xml:space="preserve">, </w:t>
       </w:r>
-      <w:proofErr w:type="gramStart"/>
-      <w:r>
-        <w:t>New York</w:t>
-      </w:r>
-      <w:proofErr w:type="gramEnd"/>
-      <w:r>
-        <w:t xml:space="preserve"> and Pennsylvania</w:t>
-      </w:r>
-      <w:r>
+      <w:r>
+        <w:t xml:space="preserve">two cars were parked </w:t>
+      </w:r>
+      <w:r>
+        <w:t>under the bridge</w:t>
+      </w:r>
+      <w:r>
+        <w:t xml:space="preserve">, and it seemed </w:t>
+      </w:r>
+      <w:r>
+        <w:t>obvious</w:t>
+      </w:r>
+      <w:r>
+        <w:t xml:space="preserve"> I had interrupted </w:t>
+      </w:r>
+      <w:r>
+        <w:t xml:space="preserve">a </w:t>
+      </w:r>
+      <w:r>
+        <w:t>rendezvous</w:t>
+      </w:r>
+      <w:r>
+        <w:t xml:space="preserve"> </w:t>
+      </w:r>
+      <w:r>
+        <w:t>of</w:t>
+      </w:r>
+      <w:r>
+        <w:t xml:space="preserve"> a couple</w:t>
+      </w:r>
+      <w:r>
+        <w:t xml:space="preserve"> hoping</w:t>
+      </w:r>
+      <w:r>
+        <w:t xml:space="preserve"> to have some stealthy</w:t>
+      </w:r>
+      <w:r>
+        <w:t xml:space="preserve"> </w:t>
+      </w:r>
+      <w:r>
+        <w:t>passion</w:t>
+      </w:r>
+      <w:r>
+        <w:t xml:space="preserve">.  </w:t>
+      </w:r>
+      <w:r>
+        <w:t xml:space="preserve">I told them </w:t>
+      </w:r>
+      <w:r>
+        <w:t>I would</w:t>
+      </w:r>
+      <w:r>
+        <w:t xml:space="preserve"> just be a few minutes, but </w:t>
+      </w:r>
+      <w:r>
+        <w:t>they ignored me and</w:t>
+      </w:r>
+      <w:r>
+        <w:t xml:space="preserve"> soon left.  At the confluence of the two rivers I found two monuments, the first </w:t>
+      </w:r>
+      <w:r>
+        <w:t>a marker for the</w:t>
+      </w:r>
+      <w:r>
+        <w:t xml:space="preserve"> border of New York and New Jersey, and the second (closer to the water) the tri</w:t>
+      </w:r>
+      <w:r>
+        <w:t>-</w:t>
+      </w:r>
+      <w:r>
+        <w:t xml:space="preserve">state marker. </w:t>
+      </w:r>
+      <w:r>
+        <w:t xml:space="preserve"> Soon enough, after taking a few pictures, I was on my way.</w:t>
+      </w:r>
+    </w:p>
+    <w:p>
+      <w:r>
+        <w:t xml:space="preserve">From the cemetery I detoured north west a few miles on highway 97 </w:t>
+      </w:r>
+      <w:r>
+        <w:t xml:space="preserve">to where it </w:t>
+      </w:r>
+      <w:r>
+        <w:t>parallels</w:t>
+      </w:r>
+      <w:r>
+        <w:t xml:space="preserve"> the </w:t>
+      </w:r>
+      <w:r>
+        <w:t>twisting</w:t>
+      </w:r>
+      <w:r>
+        <w:t xml:space="preserve"> </w:t>
+      </w:r>
+      <w:r>
+        <w:t>path of the Delaware River</w:t>
+      </w:r>
+      <w:r>
+        <w:t>.  A</w:t>
+      </w:r>
+      <w:r>
+        <w:t>t one point</w:t>
+      </w:r>
+      <w:r>
+        <w:t>, west of the river,</w:t>
+      </w:r>
+      <w:r>
+        <w:t xml:space="preserve"> </w:t>
+      </w:r>
+      <w:r>
+        <w:t>the highway</w:t>
+      </w:r>
+      <w:r>
+        <w:t xml:space="preserve"> rises on to the shoulder of the hill</w:t>
+      </w:r>
+      <w:r>
+        <w:t xml:space="preserve"> it courses</w:t>
+      </w:r>
+      <w:r>
+        <w:t xml:space="preserve"> providing </w:t>
+      </w:r>
+      <w:r>
+        <w:t xml:space="preserve">attractive </w:t>
+      </w:r>
+      <w:r>
+        <w:t>view</w:t>
+      </w:r>
+      <w:r>
+        <w:t>s of the</w:t>
+      </w:r>
+      <w:r>
+        <w:t xml:space="preserve"> </w:t>
+      </w:r>
+      <w:r>
+        <w:rPr>
+          <w:rStyle w:val="dttext"/>
+        </w:rPr>
+        <w:t>lower lying land</w:t>
+      </w:r>
+      <w:r>
+        <w:rPr>
+          <w:rStyle w:val="dttext"/>
+        </w:rPr>
+        <w:t xml:space="preserve"> and the river</w:t>
+      </w:r>
+      <w:r>
+        <w:t xml:space="preserve">. This five mile </w:t>
+      </w:r>
+      <w:r>
+        <w:t xml:space="preserve">stretch of </w:t>
+      </w:r>
+      <w:r>
+        <w:lastRenderedPageBreak/>
+        <w:t>highway</w:t>
+      </w:r>
+      <w:r>
+        <w:t>, named the Hawks Nest,</w:t>
+      </w:r>
+      <w:r>
+        <w:t xml:space="preserve"> </w:t>
+      </w:r>
+      <w:r>
+        <w:t xml:space="preserve">was a fun drive </w:t>
+      </w:r>
+      <w:r>
+        <w:t>offer</w:t>
+      </w:r>
+      <w:r>
+        <w:t>ing</w:t>
+      </w:r>
+      <w:r>
+        <w:t xml:space="preserve"> a twisting, rolling ride</w:t>
+      </w:r>
+      <w:r>
+        <w:t xml:space="preserve">.  </w:t>
+      </w:r>
+      <w:r>
+        <w:t>It has</w:t>
+      </w:r>
+      <w:r>
+        <w:t xml:space="preserve"> even been</w:t>
+      </w:r>
+      <w:r>
+        <w:t xml:space="preserve"> featured in </w:t>
+      </w:r>
+      <w:r>
+        <w:t>ads for Porsche, BMW, Saab, Cadillac, and Honda.</w:t>
+      </w:r>
+    </w:p>
+    <w:p>
+      <w:r>
+        <w:t xml:space="preserve">Following </w:t>
+      </w:r>
+      <w:r>
+        <w:t>the</w:t>
+      </w:r>
+      <w:r>
+        <w:t xml:space="preserve"> </w:t>
+      </w:r>
+      <w:r>
+        <w:t>detour,</w:t>
+      </w:r>
+      <w:r>
+        <w:t xml:space="preserve"> I </w:t>
+      </w:r>
+      <w:r>
+        <w:t>back tracked to</w:t>
+      </w:r>
+      <w:r>
+        <w:t xml:space="preserve"> I-84 and headed east to US-44 and the town of Salisbury </w:t>
+      </w:r>
+      <w:r>
+        <w:t>Connecticut</w:t>
+      </w:r>
+      <w:r>
+        <w:t xml:space="preserve"> about 100 miles away</w:t>
+      </w:r>
+      <w:r>
+        <w:t xml:space="preserve"> in pursuit of yet another US State highpoint.</w:t>
+      </w:r>
+    </w:p>
+    <w:p>
+      <w:pPr>
+        <w:rPr>
+          <w:b/>
+          <w:sz w:val="24"/>
+          <w:szCs w:val="24"/>
+        </w:rPr>
+      </w:pPr>
+    </w:p>
+    <w:p>
+      <w:pPr>
+        <w:rPr>
+          <w:b/>
+          <w:sz w:val="24"/>
+          <w:szCs w:val="24"/>
+        </w:rPr>
+      </w:pPr>
+    </w:p>
+    <w:p>
+      <w:pPr>
+        <w:rPr>
+          <w:b/>
+          <w:sz w:val="24"/>
+          <w:szCs w:val="24"/>
+        </w:rPr>
+      </w:pPr>
+      <w:r>
+        <w:rPr>
+          <w:b/>
+          <w:sz w:val="24"/>
+          <w:szCs w:val="24"/>
+        </w:rPr>
+        <w:t>Mt. Frissell at CT/MA border</w:t>
+      </w:r>
+      <w:r>
+        <w:rPr>
+          <w:b/>
+          <w:sz w:val="24"/>
+          <w:szCs w:val="24"/>
+        </w:rPr>
         <w:t xml:space="preserve">, </w:t>
       </w:r>
       <w:r>
-        <w:t>can be seen from the top</w:t>
+        <w:rPr>
+          <w:b/>
+          <w:sz w:val="24"/>
+          <w:szCs w:val="24"/>
+        </w:rPr>
+        <w:t>2,380</w:t>
+      </w:r>
+      <w:r>
+        <w:rPr>
+          <w:b/>
+          <w:sz w:val="24"/>
+          <w:szCs w:val="24"/>
+        </w:rPr>
+        <w:t xml:space="preserve"> ft. – October </w:t>
+      </w:r>
+      <w:r>
+        <w:rPr>
+          <w:b/>
+          <w:sz w:val="24"/>
+          <w:szCs w:val="24"/>
+        </w:rPr>
+        <w:t>20</w:t>
+      </w:r>
+      <w:r>
+        <w:rPr>
+          <w:b/>
+          <w:sz w:val="24"/>
+          <w:szCs w:val="24"/>
+        </w:rPr>
+        <w:t>, 2020, HP #4</w:t>
+      </w:r>
+      <w:r>
+        <w:rPr>
+          <w:b/>
+          <w:sz w:val="24"/>
+          <w:szCs w:val="24"/>
+        </w:rPr>
+        <w:t>8</w:t>
+      </w:r>
+      <w:r>
+        <w:rPr>
+          <w:b/>
+          <w:sz w:val="24"/>
+          <w:szCs w:val="24"/>
+        </w:rPr>
+        <w:t xml:space="preserve">:  </w:t>
+      </w:r>
+      <w:r>
+        <w:rPr>
+          <w:b/>
+          <w:sz w:val="24"/>
+          <w:szCs w:val="24"/>
+        </w:rPr>
+        <w:t>Bear Mountain is the tallest mountain in Connecticut but not the highest point of the state</w:t>
+      </w:r>
+      <w:r>
+        <w:rPr>
+          <w:b/>
+          <w:sz w:val="24"/>
+          <w:szCs w:val="24"/>
+        </w:rPr>
+        <w:t>.</w:t>
+      </w:r>
+      <w:r>
+        <w:rPr>
+          <w:b/>
+          <w:sz w:val="24"/>
+          <w:szCs w:val="24"/>
+        </w:rPr>
+        <w:t xml:space="preserve">  </w:t>
+      </w:r>
+    </w:p>
+    <w:p>
+      <w:r>
+        <w:t xml:space="preserve">From the </w:t>
+      </w:r>
+      <w:r>
+        <w:t xml:space="preserve">Hawks Nest of New York State route </w:t>
+      </w:r>
+      <w:r>
+        <w:t xml:space="preserve">to Salisbury </w:t>
+      </w:r>
+      <w:r>
+        <w:t>Connecticut</w:t>
+      </w:r>
+      <w:r>
+        <w:t xml:space="preserve"> is about 100 miles split between I-84 E and US 44 N. I arrived in this small New England town in the </w:t>
+      </w:r>
+      <w:r>
+        <w:t>north west</w:t>
+      </w:r>
+      <w:r>
+        <w:t xml:space="preserve"> corner of </w:t>
+      </w:r>
+      <w:r>
+        <w:t>its State</w:t>
+      </w:r>
+      <w:r>
+        <w:t xml:space="preserve"> about 1:45pm Oct 20, 2020</w:t>
+      </w:r>
+      <w:r>
+        <w:t xml:space="preserve">. The first thing I noticed were </w:t>
+      </w:r>
+      <w:r>
+        <w:t xml:space="preserve">people who looked </w:t>
+      </w:r>
+      <w:r>
+        <w:t>like</w:t>
+      </w:r>
+      <w:r>
+        <w:t xml:space="preserve"> Appalachian Trail </w:t>
+      </w:r>
+      <w:r>
+        <w:t xml:space="preserve">(AT) </w:t>
+      </w:r>
+      <w:r>
+        <w:t xml:space="preserve">hikers, even though </w:t>
+      </w:r>
+      <w:r>
+        <w:t>I am</w:t>
+      </w:r>
+      <w:r>
+        <w:t xml:space="preserve"> not sure the trail was open due to the pandemic.  Looking it up later I found that indeed Salisbury</w:t>
+      </w:r>
+      <w:r>
+        <w:t xml:space="preserve"> services the AT.  Hikers of the trail traveling to the north find the AT</w:t>
+      </w:r>
+      <w:r>
+        <w:t xml:space="preserve"> follows US highway 44 south </w:t>
+      </w:r>
+      <w:r>
+        <w:t xml:space="preserve">(the opposite way the hikers want to) </w:t>
+      </w:r>
+      <w:r>
+        <w:t>for 0.4 miles then turns west onto Cobble road</w:t>
+      </w:r>
+      <w:r>
+        <w:t xml:space="preserve"> for 0.2 miles before heading north again. From the intersection of highway 44 and Cobble Rd</w:t>
+      </w:r>
+      <w:r>
+        <w:t xml:space="preserve"> it just a half mile further south, but off the AT, into Salisbury where business is made off </w:t>
+      </w:r>
+      <w:r>
+        <w:t xml:space="preserve">the </w:t>
+      </w:r>
+      <w:r>
+        <w:t>hikers.</w:t>
+      </w:r>
+    </w:p>
+    <w:p>
+      <w:r>
+        <w:t xml:space="preserve">My destination lay seven miles further north to the </w:t>
+      </w:r>
+      <w:r>
+        <w:t>Massachusetts and Connecticut line</w:t>
+      </w:r>
+      <w:r>
+        <w:t xml:space="preserve">, and the Mt. Washington State Forest of </w:t>
+      </w:r>
+      <w:r>
+        <w:t>Massachusetts</w:t>
       </w:r>
       <w:r>
         <w:t xml:space="preserve">. </w:t>
       </w:r>
-    </w:p>
-    <w:p>
-      <w:r>
-        <w:t xml:space="preserve">The </w:t>
-      </w:r>
-      <w:r>
-        <w:t>220-foot</w:t>
-      </w:r>
-      <w:r>
-        <w:t xml:space="preserve"> monument</w:t>
-      </w:r>
-      <w:r>
-        <w:t xml:space="preserve"> on the summit</w:t>
-      </w:r>
-      <w:r>
-        <w:t xml:space="preserve"> honoring all war veterans was completed in 1930.  </w:t>
-      </w:r>
-      <w:r>
-        <w:t>D</w:t>
-      </w:r>
-      <w:r>
-        <w:t>ue to the pandemic</w:t>
-      </w:r>
-      <w:r>
-        <w:t xml:space="preserve">, however, it </w:t>
-      </w:r>
-      <w:proofErr w:type="gramStart"/>
-      <w:r>
-        <w:t>wasn’t</w:t>
-      </w:r>
-      <w:proofErr w:type="gramEnd"/>
-      <w:r>
-        <w:t xml:space="preserve"> open</w:t>
-      </w:r>
-      <w:r>
-        <w:t xml:space="preserve">.  </w:t>
-      </w:r>
-      <w:r>
-        <w:t xml:space="preserve">I wandered around it and found two survey disks, one 100 yards from the front door, and another 20 yards behind the monument.  After a half hour or so I drove </w:t>
-      </w:r>
-      <w:r>
-        <w:t xml:space="preserve">back </w:t>
-      </w:r>
-      <w:r>
-        <w:t xml:space="preserve">down to Lake Marcia </w:t>
-      </w:r>
-      <w:r>
-        <w:t>stopping where</w:t>
-      </w:r>
-      <w:r>
-        <w:t xml:space="preserve"> the old mansion on the hill </w:t>
-      </w:r>
-      <w:r>
-        <w:t>once was</w:t>
-      </w:r>
-      <w:r>
-        <w:t xml:space="preserve">.  After looking around there, I drove the scenic drive loop stopping to hike up to the </w:t>
-      </w:r>
-      <w:r>
-        <w:t>Appalachian Trail</w:t>
-      </w:r>
-      <w:r>
-        <w:t xml:space="preserve"> Observation Platform</w:t>
-      </w:r>
-      <w:r>
-        <w:t xml:space="preserve"> where again </w:t>
-      </w:r>
-      <w:r>
-        <w:t xml:space="preserve">the weather blocked </w:t>
-      </w:r>
-      <w:r>
-        <w:t>the views</w:t>
-      </w:r>
-      <w:r>
-        <w:t>.</w:t>
-      </w:r>
-      <w:r>
-        <w:t xml:space="preserve"> </w:t>
-      </w:r>
-      <w:r>
-        <w:t xml:space="preserve">The Appalachian Trail </w:t>
-      </w:r>
-      <w:r>
-        <w:t>does not cross the New Jersey highp</w:t>
-      </w:r>
-      <w:r>
-        <w:t xml:space="preserve">oint </w:t>
-      </w:r>
-      <w:r>
-        <w:t>forcing AT</w:t>
-      </w:r>
-      <w:r>
-        <w:t xml:space="preserve"> hikers to take a five</w:t>
-      </w:r>
-      <w:r>
-        <w:t xml:space="preserve"> mile or so detour </w:t>
-      </w:r>
-      <w:r>
-        <w:t xml:space="preserve">to the summit </w:t>
-      </w:r>
-      <w:r>
-        <w:t>monument</w:t>
-      </w:r>
-      <w:r>
-        <w:t>.</w:t>
-      </w:r>
-    </w:p>
-    <w:p>
-      <w:r>
-        <w:t>Ten miles from the highpoint</w:t>
-      </w:r>
-      <w:r>
-        <w:t>,</w:t>
-      </w:r>
-      <w:r>
-        <w:t xml:space="preserve"> in</w:t>
-      </w:r>
-      <w:r>
-        <w:t xml:space="preserve"> Port Jervis</w:t>
-      </w:r>
-      <w:r>
-        <w:t xml:space="preserve"> New York,</w:t>
-      </w:r>
-      <w:r>
-        <w:t xml:space="preserve"> at the confluence of the </w:t>
-      </w:r>
-      <w:proofErr w:type="spellStart"/>
-      <w:r>
-        <w:t>Neversink</w:t>
-      </w:r>
-      <w:proofErr w:type="spellEnd"/>
-      <w:r>
-        <w:t xml:space="preserve"> and the Delaware Rivers is where New Jersey, New York, and Pennsylvania</w:t>
-      </w:r>
-      <w:r>
-        <w:t xml:space="preserve"> </w:t>
-      </w:r>
-      <w:r>
-        <w:t>convene</w:t>
-      </w:r>
-      <w:r>
-        <w:t xml:space="preserve">.  I </w:t>
-      </w:r>
-      <w:r>
-        <w:t xml:space="preserve">would </w:t>
-      </w:r>
-      <w:r>
-        <w:t xml:space="preserve">guess </w:t>
-      </w:r>
-      <w:r>
-        <w:t xml:space="preserve">officially </w:t>
-      </w:r>
-      <w:r>
-        <w:t xml:space="preserve">the tri-state corner is in the Delaware river, but there is a monument under the bridge </w:t>
-      </w:r>
-      <w:r>
-        <w:t xml:space="preserve">labeled Tri States Monument with NY, NJ, and Penn craved into the top.  This monument was </w:t>
-      </w:r>
-      <w:r>
-        <w:t>a bit tricky to find</w:t>
-      </w:r>
-      <w:r>
-        <w:t xml:space="preserve">.  </w:t>
-      </w:r>
-      <w:proofErr w:type="gramStart"/>
-      <w:r>
-        <w:t>It’s</w:t>
-      </w:r>
-      <w:proofErr w:type="gramEnd"/>
-      <w:r>
-        <w:t xml:space="preserve"> located in the Laurel Grove cemetery but</w:t>
-      </w:r>
-      <w:r>
-        <w:t xml:space="preserve"> there is another cemetery a block away called St. Mary’s which I first noticed.  At St. Mary’s a fellow told me I had the wrong </w:t>
-      </w:r>
-      <w:r>
-        <w:t xml:space="preserve">cemetery </w:t>
-      </w:r>
-      <w:r>
-        <w:t>and</w:t>
-      </w:r>
-      <w:r>
-        <w:t xml:space="preserve"> that I</w:t>
-      </w:r>
-      <w:r>
-        <w:t xml:space="preserve"> needed to go across the street and down a block to Laurel Grove, and then drive </w:t>
-      </w:r>
-      <w:r>
-        <w:t xml:space="preserve">through that cemetery </w:t>
-      </w:r>
-      <w:r>
-        <w:t>to the I-84 Bridge. When I arrived</w:t>
-      </w:r>
-      <w:r>
-        <w:t xml:space="preserve">, </w:t>
-      </w:r>
-      <w:r>
-        <w:t xml:space="preserve">two cars were parked </w:t>
-      </w:r>
-      <w:r>
-        <w:t>under the bridge</w:t>
-      </w:r>
-      <w:r>
-        <w:t>, obviously</w:t>
-      </w:r>
-      <w:r>
-        <w:t xml:space="preserve"> a </w:t>
-      </w:r>
-      <w:r>
-        <w:t>rendezvous</w:t>
-      </w:r>
-      <w:r>
-        <w:t xml:space="preserve"> spot for a couple</w:t>
-      </w:r>
-      <w:r>
-        <w:t xml:space="preserve"> hoping</w:t>
-      </w:r>
-      <w:r>
-        <w:t xml:space="preserve"> to have some stealthy romance</w:t>
-      </w:r>
-      <w:r>
-        <w:t>.  T</w:t>
-      </w:r>
-      <w:r>
-        <w:t xml:space="preserve">hey </w:t>
-      </w:r>
-      <w:r>
-        <w:t>seemed</w:t>
-      </w:r>
-      <w:r>
-        <w:t xml:space="preserve"> </w:t>
-      </w:r>
-      <w:r>
-        <w:t xml:space="preserve">put off by my arrival.  I told them </w:t>
-      </w:r>
-      <w:proofErr w:type="gramStart"/>
-      <w:r>
-        <w:t>I’d</w:t>
-      </w:r>
-      <w:proofErr w:type="gramEnd"/>
-      <w:r>
-        <w:t xml:space="preserve"> just be a few minutes, but </w:t>
-      </w:r>
-      <w:r>
-        <w:t>they ignored me and</w:t>
-      </w:r>
-      <w:r>
-        <w:t xml:space="preserve"> soon left.  At the confluence of the two rivers I found two monuments, the first </w:t>
-      </w:r>
-      <w:r>
-        <w:t>a marker for the</w:t>
-      </w:r>
-      <w:r>
-        <w:t xml:space="preserve"> border of New York and New Jersey, and the second (closer to the water) the tri</w:t>
-      </w:r>
-      <w:r>
-        <w:t>-</w:t>
-      </w:r>
-      <w:r>
-        <w:t xml:space="preserve">state marker. </w:t>
-      </w:r>
-    </w:p>
-    <w:p>
-      <w:r>
-        <w:t xml:space="preserve">From the cemetery I detoured north west a few miles on highway 97 </w:t>
-      </w:r>
-      <w:r>
-        <w:t xml:space="preserve">to where it </w:t>
-      </w:r>
-      <w:r>
-        <w:t>parallels</w:t>
-      </w:r>
-      <w:r>
-        <w:t xml:space="preserve"> the </w:t>
-      </w:r>
-      <w:r>
-        <w:t>twisting</w:t>
-      </w:r>
-      <w:r>
-        <w:t xml:space="preserve"> </w:t>
-      </w:r>
-      <w:r>
-        <w:t>path of the Delaware River</w:t>
-      </w:r>
-      <w:r>
-        <w:t>.  A</w:t>
-      </w:r>
-      <w:r>
-        <w:t>t one point</w:t>
-      </w:r>
-      <w:r>
-        <w:t>, west of the river,</w:t>
-      </w:r>
-      <w:r>
-        <w:t xml:space="preserve"> </w:t>
-      </w:r>
-      <w:r>
-        <w:t>the highway</w:t>
-      </w:r>
-      <w:r>
-        <w:t xml:space="preserve"> rises on to the shoulder of the hill providing </w:t>
-      </w:r>
-      <w:r>
-        <w:t xml:space="preserve">attractive </w:t>
-      </w:r>
-      <w:r>
-        <w:t>view</w:t>
-      </w:r>
-      <w:r>
-        <w:t>s of the</w:t>
-      </w:r>
-      <w:r>
-        <w:t xml:space="preserve"> </w:t>
-      </w:r>
-      <w:r>
-        <w:rPr>
-          <w:rStyle w:val="dttext"/>
-        </w:rPr>
-        <w:t>lower lying land</w:t>
-      </w:r>
-      <w:r>
-        <w:rPr>
-          <w:rStyle w:val="dttext"/>
-        </w:rPr>
-        <w:t xml:space="preserve"> and the river</w:t>
-      </w:r>
-      <w:r>
-        <w:t xml:space="preserve">. This five mile </w:t>
-      </w:r>
-      <w:r>
-        <w:t>stretch of highway</w:t>
-      </w:r>
-      <w:r>
-        <w:t>, named the Hawks Nest,</w:t>
-      </w:r>
-      <w:r>
-        <w:t xml:space="preserve"> </w:t>
-      </w:r>
-      <w:r>
-        <w:t xml:space="preserve">was a fun drive </w:t>
-      </w:r>
-      <w:r>
-        <w:t>offer</w:t>
-      </w:r>
-      <w:r>
-        <w:t>ing</w:t>
-      </w:r>
-      <w:r>
-        <w:t xml:space="preserve"> a twisting, rolling ride</w:t>
-      </w:r>
-      <w:r>
-        <w:t xml:space="preserve">.  </w:t>
-      </w:r>
-      <w:r>
-        <w:t>It has</w:t>
-      </w:r>
-      <w:r>
-        <w:t xml:space="preserve"> even been</w:t>
-      </w:r>
-      <w:r>
-        <w:t xml:space="preserve"> featured in </w:t>
-      </w:r>
-      <w:r>
-        <w:t>ads for Porsche, BMW, Saab, Cadillac, and Honda.</w:t>
-      </w:r>
-    </w:p>
-    <w:p>
-      <w:r>
-        <w:lastRenderedPageBreak/>
-        <w:t xml:space="preserve">Following </w:t>
-      </w:r>
-      <w:r>
-        <w:t>the</w:t>
-      </w:r>
-      <w:r>
-        <w:t xml:space="preserve"> </w:t>
-      </w:r>
-      <w:r>
-        <w:t>detour,</w:t>
-      </w:r>
-      <w:r>
-        <w:t xml:space="preserve"> I </w:t>
-      </w:r>
-      <w:r>
-        <w:t>back tracked to</w:t>
-      </w:r>
-      <w:r>
-        <w:t xml:space="preserve"> I-84 and headed east to US-44 and the town of Salisbury </w:t>
-      </w:r>
-      <w:r>
-        <w:t>Connecticut</w:t>
-      </w:r>
-      <w:r>
-        <w:t xml:space="preserve"> about 100 miles away.</w:t>
-      </w:r>
-    </w:p>
-    <w:p>
-      <w:pPr>
-        <w:rPr>
-          <w:b/>
-          <w:sz w:val="24"/>
-          <w:szCs w:val="24"/>
-        </w:rPr>
-      </w:pPr>
-    </w:p>
-    <w:p>
-      <w:pPr>
-        <w:rPr>
-          <w:b/>
-          <w:sz w:val="24"/>
-          <w:szCs w:val="24"/>
-        </w:rPr>
-      </w:pPr>
-    </w:p>
-    <w:p>
-      <w:pPr>
-        <w:rPr>
-          <w:b/>
-          <w:sz w:val="24"/>
-          <w:szCs w:val="24"/>
-        </w:rPr>
-      </w:pPr>
-      <w:r>
-        <w:rPr>
-          <w:b/>
-          <w:sz w:val="24"/>
-          <w:szCs w:val="24"/>
-        </w:rPr>
-        <w:t xml:space="preserve">Mt. </w:t>
-      </w:r>
-      <w:proofErr w:type="spellStart"/>
-      <w:r>
-        <w:rPr>
-          <w:b/>
-          <w:sz w:val="24"/>
-          <w:szCs w:val="24"/>
-        </w:rPr>
-        <w:t>Frissell</w:t>
-      </w:r>
-      <w:proofErr w:type="spellEnd"/>
-      <w:r>
-        <w:rPr>
-          <w:b/>
-          <w:sz w:val="24"/>
-          <w:szCs w:val="24"/>
-        </w:rPr>
-        <w:t xml:space="preserve"> at CT/MA border</w:t>
-      </w:r>
-      <w:r>
-        <w:rPr>
-          <w:b/>
-          <w:sz w:val="24"/>
-          <w:szCs w:val="24"/>
-        </w:rPr>
-        <w:t xml:space="preserve">, </w:t>
-      </w:r>
-      <w:r>
-        <w:rPr>
-          <w:b/>
-          <w:sz w:val="24"/>
-          <w:szCs w:val="24"/>
-        </w:rPr>
-        <w:t>2,380</w:t>
-      </w:r>
-      <w:r>
-        <w:rPr>
-          <w:b/>
-          <w:sz w:val="24"/>
-          <w:szCs w:val="24"/>
-        </w:rPr>
-        <w:t xml:space="preserve"> ft. – October </w:t>
-      </w:r>
-      <w:r>
-        <w:rPr>
-          <w:b/>
-          <w:sz w:val="24"/>
-          <w:szCs w:val="24"/>
-        </w:rPr>
-        <w:t>20</w:t>
-      </w:r>
-      <w:r>
-        <w:rPr>
-          <w:b/>
-          <w:sz w:val="24"/>
-          <w:szCs w:val="24"/>
-        </w:rPr>
-        <w:t>, 2020, HP #4</w:t>
-      </w:r>
-      <w:r>
-        <w:rPr>
-          <w:b/>
-          <w:sz w:val="24"/>
-          <w:szCs w:val="24"/>
-        </w:rPr>
-        <w:t>8</w:t>
-      </w:r>
-      <w:r>
-        <w:rPr>
-          <w:b/>
-          <w:sz w:val="24"/>
-          <w:szCs w:val="24"/>
-        </w:rPr>
-        <w:t xml:space="preserve">:  </w:t>
-      </w:r>
-      <w:r>
-        <w:rPr>
-          <w:b/>
-          <w:sz w:val="24"/>
-          <w:szCs w:val="24"/>
-          <w:highlight w:val="yellow"/>
-        </w:rPr>
-        <w:t>Due to the thick fog I did not get to see much from the top of the Kittatinny Mountains, but I still liked being there</w:t>
-      </w:r>
-      <w:r>
-        <w:rPr>
-          <w:b/>
-          <w:sz w:val="24"/>
-          <w:szCs w:val="24"/>
-        </w:rPr>
-        <w:t xml:space="preserve">.  </w:t>
-      </w:r>
-    </w:p>
-    <w:p>
-      <w:r>
-        <w:t>From the NJ, NY, PA tri</w:t>
-      </w:r>
-      <w:r>
-        <w:t>-</w:t>
-      </w:r>
-      <w:r>
-        <w:t xml:space="preserve">state corner to Salisbury </w:t>
-      </w:r>
-      <w:r>
-        <w:t>Connecticut</w:t>
-      </w:r>
-      <w:r>
-        <w:t xml:space="preserve"> is about 100 miles split between I-84 E and US 44 N. I arrived in this small New England town in the </w:t>
-      </w:r>
-      <w:r>
-        <w:t>north west</w:t>
-      </w:r>
-      <w:r>
-        <w:t xml:space="preserve"> corner of CT</w:t>
-      </w:r>
-      <w:r>
-        <w:t xml:space="preserve"> about</w:t>
-      </w:r>
-      <w:r>
-        <w:t xml:space="preserve"> 1:</w:t>
-      </w:r>
-      <w:r>
-        <w:t>45</w:t>
-      </w:r>
-      <w:r>
-        <w:t>pm Oct 20, 2020</w:t>
-      </w:r>
-      <w:r>
-        <w:t xml:space="preserve">. The first thing I noticed were what </w:t>
-      </w:r>
-      <w:r>
-        <w:t>looked like</w:t>
-      </w:r>
-      <w:r>
-        <w:t xml:space="preserve"> Appalachian Trail </w:t>
-      </w:r>
-      <w:r>
-        <w:t>(</w:t>
-      </w:r>
-      <w:r>
-        <w:t>AT</w:t>
-      </w:r>
-      <w:r>
-        <w:t xml:space="preserve">) </w:t>
-      </w:r>
-      <w:r>
-        <w:t xml:space="preserve">hikers, even though </w:t>
-      </w:r>
-      <w:proofErr w:type="gramStart"/>
-      <w:r>
-        <w:t>I’m</w:t>
-      </w:r>
-      <w:proofErr w:type="gramEnd"/>
-      <w:r>
-        <w:t xml:space="preserve"> not sure the trail was open due to the pandemic.  Looking it up later I found that indeed Salisbury</w:t>
-      </w:r>
-      <w:r>
-        <w:t xml:space="preserve"> services the AT.  Hikers of the trail traveling to the north find the AT</w:t>
-      </w:r>
-      <w:r>
-        <w:t xml:space="preserve"> follows US highway 44 south </w:t>
-      </w:r>
-      <w:r>
-        <w:t xml:space="preserve">(the opposite way the hikers want to) </w:t>
-      </w:r>
-      <w:r>
-        <w:t>for 0.4 miles then turns west onto Cobble road</w:t>
-      </w:r>
-      <w:r>
-        <w:t xml:space="preserve"> for 0.2 miles before heading north again. From the intersection of highway 44 and Cobble Rd</w:t>
-      </w:r>
-      <w:r>
-        <w:t xml:space="preserve"> it just a half mile further south, but off the AT, into Salisbury where business is made off </w:t>
-      </w:r>
-      <w:r>
-        <w:t xml:space="preserve">the </w:t>
-      </w:r>
-      <w:r>
-        <w:t>hikers.</w:t>
-      </w:r>
-    </w:p>
-    <w:p>
-      <w:r>
-        <w:t xml:space="preserve">My destination lay seven miles further north to the </w:t>
-      </w:r>
-      <w:r>
-        <w:t>Massachusetts and Connecticut line</w:t>
-      </w:r>
-      <w:r>
-        <w:t>, and the Mt. Washington State Forest of MA. Before doing so, I needed to gas up my car, and find a grocery store – both of which required asking for directions to as neither was on the main road.  At the grocery store they took my temperature before allowing me in.</w:t>
+      <w:r>
+        <w:t xml:space="preserve"> I stopped in </w:t>
+      </w:r>
+      <w:r>
+        <w:t xml:space="preserve">Salisbury </w:t>
+      </w:r>
+      <w:r>
+        <w:t xml:space="preserve">as it provided the last chance for </w:t>
+      </w:r>
+      <w:r>
+        <w:t>gas and find</w:t>
+      </w:r>
+      <w:r>
+        <w:t xml:space="preserve"> groceries prior to my</w:t>
+      </w:r>
+      <w:r>
+        <w:t xml:space="preserve"> </w:t>
+      </w:r>
+      <w:r>
+        <w:t>target.  Find both a gas station and a grocery store both required asking</w:t>
+      </w:r>
+      <w:r>
+        <w:t xml:space="preserve"> for directions to as neither was on the main road.  At the grocery store they took my temperature before allowing me in</w:t>
+      </w:r>
+      <w:r>
+        <w:t>, something which impressed me.</w:t>
       </w:r>
     </w:p>
     <w:p>
@@ -6502,15 +6487,13 @@
         <w:t xml:space="preserve">s </w:t>
       </w:r>
       <w:r>
-        <w:t xml:space="preserve">to the CT/MA border.  A few feet into MA I saw an oversize real estate style sign, except instead of listing a house for sale it announced “Mount </w:t>
-      </w:r>
-      <w:proofErr w:type="spellStart"/>
-      <w:r>
-        <w:t>Frissell</w:t>
-      </w:r>
-      <w:proofErr w:type="spellEnd"/>
-      <w:r>
-        <w:t xml:space="preserve"> Trailhead” and below that “Mt. Washington State Forest” – just where I wanted to be.</w:t>
+        <w:t xml:space="preserve">to the CT/MA border.  A few feet into MA I saw an oversize real estate style sign, </w:t>
+      </w:r>
+      <w:r>
+        <w:t xml:space="preserve">which </w:t>
+      </w:r>
+      <w:r>
+        <w:t>instead of listing a house for sale it announced “Mount Frissell Trailhead” and below that “Mt. Washington State Forest” – just where I wanted to be.</w:t>
       </w:r>
     </w:p>
     <w:p>
@@ -6530,58 +6513,59 @@
         <w:autoSpaceDN w:val="0"/>
         <w:adjustRightInd w:val="0"/>
         <w:spacing w:after="0" w:line="240" w:lineRule="auto"/>
-        <w:rPr>
-          <w:rStyle w:val="adventure-description"/>
-        </w:rPr>
       </w:pPr>
       <w:r>
         <w:t xml:space="preserve">I parked the car, loaded my pack with water, headlamp, camera, and a rain jacket and was ready to begin the </w:t>
       </w:r>
       <w:r>
-        <w:rPr>
-          <w:color w:val="FF0000"/>
-        </w:rPr>
         <w:t xml:space="preserve">mile and a half hike </w:t>
       </w:r>
       <w:r>
-        <w:t>to the highest point in CT.  At 3:39 pm I snapped a photo of the MA/CT boundary</w:t>
+        <w:t xml:space="preserve">to the highest point in </w:t>
+      </w:r>
+      <w:r>
+        <w:t>Connecticut</w:t>
+      </w:r>
+      <w:r>
+        <w:t>.  At 3:39 pm I snapped a photo of the MA/CT boundary</w:t>
       </w:r>
       <w:r>
         <w:t xml:space="preserve"> marker</w:t>
       </w:r>
       <w:r>
-        <w:t xml:space="preserve"> on Mt. Washington Road then crossed the road and headed west on the Red Blazed trail toward Mt. </w:t>
-      </w:r>
-      <w:proofErr w:type="spellStart"/>
-      <w:r>
-        <w:t>Frissell</w:t>
-      </w:r>
-      <w:proofErr w:type="spellEnd"/>
-      <w:r>
-        <w:t xml:space="preserve">.  The trail starts in MA at approximately 1840  vertical feet, but soon turns south entering into CT, at which point it goes west again and climbs 440 feet to the summit of Round Mountain, CT – a distance of about </w:t>
-      </w:r>
-      <w:r>
-        <w:rPr>
-          <w:color w:val="FF0000"/>
-        </w:rPr>
+        <w:t xml:space="preserve"> on Mt. Washington Road then crossed the road and headed west on the Red Blazed trail toward Mt. Frissell.  The trail starts in </w:t>
+      </w:r>
+      <w:r>
+        <w:t xml:space="preserve">Massachusetts </w:t>
+      </w:r>
+      <w:r>
+        <w:t xml:space="preserve">at approximately 1840 vertical feet, but soon turns south </w:t>
+      </w:r>
+      <w:r>
+        <w:t>entering</w:t>
+      </w:r>
+      <w:r>
+        <w:t xml:space="preserve"> </w:t>
+      </w:r>
+      <w:r>
+        <w:t>Connecticut</w:t>
+      </w:r>
+      <w:r>
+        <w:t xml:space="preserve">, at which point it goes west again and climbs 440 feet to the summit of Round Mountain, CT – a distance of about </w:t>
+      </w:r>
+      <w:r>
         <w:t xml:space="preserve">0.8 miles </w:t>
       </w:r>
       <w:r>
         <w:t>from the trailhead involving some pretty steep rock scrambling approaching 3</w:t>
       </w:r>
       <w:r>
-        <w:rPr>
-          <w:vertAlign w:val="superscript"/>
-        </w:rPr>
         <w:t>rd</w:t>
       </w:r>
       <w:r>
         <w:t xml:space="preserve"> class.  Views are open from the top of Round Mountain, and I picked out, to the east, what I believed to be Bear Mountain, CT a mile and a half away as the crow flies. </w:t>
       </w:r>
       <w:r>
-        <w:rPr>
-          <w:rStyle w:val="adventure-description"/>
-        </w:rPr>
         <w:t xml:space="preserve">At 2,316 feet, Bear Mountain is the tallest mountain in Connecticut but not the highest point of the state.  </w:t>
       </w:r>
     </w:p>
@@ -6609,6 +6593,7 @@
         <w:spacing w:after="0" w:line="240" w:lineRule="auto"/>
       </w:pPr>
       <w:r>
+        <w:lastRenderedPageBreak/>
         <w:t xml:space="preserve">See </w:t>
       </w:r>
       <w:hyperlink r:id="rId6" w:history="1">
@@ -6626,20 +6611,6 @@
         <w:autoSpaceDN w:val="0"/>
         <w:adjustRightInd w:val="0"/>
         <w:spacing w:after="0" w:line="240" w:lineRule="auto"/>
-        <w:rPr>
-          <w:rStyle w:val="adventure-description"/>
-        </w:rPr>
-      </w:pPr>
-    </w:p>
-    <w:p>
-      <w:pPr>
-        <w:autoSpaceDE w:val="0"/>
-        <w:autoSpaceDN w:val="0"/>
-        <w:adjustRightInd w:val="0"/>
-        <w:spacing w:after="0" w:line="240" w:lineRule="auto"/>
-        <w:rPr>
-          <w:rStyle w:val="adventure-description"/>
-        </w:rPr>
       </w:pPr>
     </w:p>
     <w:p>
@@ -6650,91 +6621,43 @@
         <w:spacing w:after="0" w:line="240" w:lineRule="auto"/>
       </w:pPr>
       <w:r>
-        <w:rPr>
-          <w:rStyle w:val="adventure-description"/>
-        </w:rPr>
-        <w:lastRenderedPageBreak/>
-        <w:t xml:space="preserve">From Round Mountain to Mount </w:t>
-      </w:r>
-      <w:proofErr w:type="spellStart"/>
-      <w:r>
-        <w:rPr>
-          <w:rStyle w:val="adventure-description"/>
-        </w:rPr>
-        <w:t>Frissell</w:t>
-      </w:r>
-      <w:proofErr w:type="spellEnd"/>
-      <w:r>
-        <w:rPr>
-          <w:rStyle w:val="adventure-description"/>
-        </w:rPr>
-        <w:t xml:space="preserve">, MA is about another </w:t>
-      </w:r>
-      <w:r>
-        <w:rPr>
-          <w:rStyle w:val="adventure-description"/>
-          <w:color w:val="FF0000"/>
-        </w:rPr>
-        <w:t xml:space="preserve">six tenths of a mile </w:t>
-      </w:r>
-      <w:r>
-        <w:rPr>
-          <w:rStyle w:val="adventure-description"/>
-        </w:rPr>
-        <w:t xml:space="preserve">with the NW aiming trail first dropping down to under 2140 feet to a wooden saddle between the two peaks, before climbing steadily, over 300 vertical feet, to the 2450 foot wooden summit of </w:t>
-      </w:r>
-      <w:proofErr w:type="spellStart"/>
-      <w:r>
-        <w:rPr>
-          <w:rStyle w:val="adventure-description"/>
-        </w:rPr>
-        <w:t>Frissell</w:t>
-      </w:r>
-      <w:proofErr w:type="spellEnd"/>
-      <w:r>
-        <w:rPr>
-          <w:rStyle w:val="adventure-description"/>
-        </w:rPr>
-        <w:t xml:space="preserve">. I arrived just before </w:t>
-      </w:r>
-      <w:r>
-        <w:rPr>
-          <w:rStyle w:val="adventure-description"/>
-        </w:rPr>
+        <w:t xml:space="preserve">From Round Mountain to Mount Frissell, MA is about another six tenths of a mile with the </w:t>
+      </w:r>
+      <w:r>
+        <w:t>northwest</w:t>
+      </w:r>
+      <w:r>
+        <w:t xml:space="preserve"> aiming trail first dropping down to under 2140 feet to a wooden saddle between the two peaks, before climbing steadily, over 300 vertical feet, to the 2450 foot wooden summit of </w:t>
+      </w:r>
+      <w:r>
+        <w:t xml:space="preserve">Mount </w:t>
+      </w:r>
+      <w:r>
+        <w:t xml:space="preserve">Frissell. I arrived just before </w:t>
+      </w:r>
+      <w:r>
         <w:t>4:30 pm and</w:t>
       </w:r>
       <w:r>
-        <w:rPr>
-          <w:rStyle w:val="adventure-description"/>
-        </w:rPr>
-        <w:t xml:space="preserve"> signed the summit log before heading almost due south for </w:t>
-      </w:r>
-      <w:r>
-        <w:rPr>
-          <w:rStyle w:val="adventure-description"/>
-          <w:color w:val="FF0000"/>
-        </w:rPr>
-        <w:t xml:space="preserve">a tenth of a mile </w:t>
-      </w:r>
-      <w:r>
-        <w:rPr>
-          <w:rStyle w:val="adventure-description"/>
-        </w:rPr>
-        <w:t xml:space="preserve">entering CT once again to open views to the south, east, and west, where I encountered two hikers.  I asked the hiking pair if the view area they were standing in was the highpoint of CT and one pointed west saying no </w:t>
-      </w:r>
-      <w:proofErr w:type="gramStart"/>
-      <w:r>
-        <w:rPr>
-          <w:rStyle w:val="adventure-description"/>
-        </w:rPr>
-        <w:t>it’s</w:t>
-      </w:r>
-      <w:proofErr w:type="gramEnd"/>
-      <w:r>
-        <w:rPr>
-          <w:rStyle w:val="adventure-description"/>
-        </w:rPr>
-        <w:t xml:space="preserve"> just over there. </w:t>
+        <w:t xml:space="preserve"> signed the summit log before heading almost due south for a tenth of a mile entering </w:t>
+      </w:r>
+      <w:r>
+        <w:t xml:space="preserve">Connecticut </w:t>
+      </w:r>
+      <w:r>
+        <w:t xml:space="preserve">once again to open views to the south, east, and west, where I encountered two hikers.  I asked the hiking pair if the view area they were standing </w:t>
+      </w:r>
+      <w:r>
+        <w:t>at</w:t>
+      </w:r>
+      <w:r>
+        <w:t xml:space="preserve"> was the highpoint of </w:t>
+      </w:r>
+      <w:r>
+        <w:t>Connecticut</w:t>
+      </w:r>
+      <w:r>
+        <w:t xml:space="preserve"> and one pointed west saying no it’s just over there. </w:t>
       </w:r>
       <w:r>
         <w:t xml:space="preserve">Within 30 steps I arrived at a </w:t>
@@ -6755,29 +6678,19 @@
         <w:t xml:space="preserve">with </w:t>
       </w:r>
       <w:r>
-        <w:rPr>
-          <w:rStyle w:val="adventure-description"/>
-        </w:rPr>
-        <w:t xml:space="preserve">its featured </w:t>
-      </w:r>
-      <w:r>
-        <w:rPr>
-          <w:rStyle w:val="adventure-description"/>
-          <w:bCs/>
-        </w:rPr>
-        <w:t>green patina</w:t>
-      </w:r>
-      <w:r>
-        <w:rPr>
-          <w:rStyle w:val="adventure-description"/>
-        </w:rPr>
-        <w:t> pin poking</w:t>
+        <w:t>its featured green patina pin poking</w:t>
       </w:r>
       <w:r>
         <w:t xml:space="preserve"> out</w:t>
       </w:r>
       <w:r>
-        <w:t xml:space="preserve"> marking the CT/MA border and signifying the highest point in CT at 2</w:t>
+        <w:t xml:space="preserve"> marking the CT/MA border and signifying the highest point in </w:t>
+      </w:r>
+      <w:r>
+        <w:t>Connecticut</w:t>
+      </w:r>
+      <w:r>
+        <w:t xml:space="preserve"> at 2</w:t>
       </w:r>
       <w:r>
         <w:t>,</w:t>
@@ -6786,21 +6699,12 @@
         <w:t xml:space="preserve">380 feet.  It had taken me one hour to cover </w:t>
       </w:r>
       <w:r>
-        <w:rPr>
-          <w:color w:val="FF0000"/>
-        </w:rPr>
         <w:t>the 1.</w:t>
       </w:r>
       <w:r>
-        <w:rPr>
-          <w:color w:val="FF0000"/>
-        </w:rPr>
         <w:t>5</w:t>
       </w:r>
       <w:r>
-        <w:rPr>
-          <w:color w:val="FF0000"/>
-        </w:rPr>
         <w:t xml:space="preserve"> miles from the </w:t>
       </w:r>
       <w:r>
@@ -6825,13 +6729,29 @@
       <w:r>
         <w:t xml:space="preserve">Uphill and to the right, north and east that is, of the pin just a few feet is a pile of rocks and an ammo box cabled to a tree.  </w:t>
       </w:r>
-      <w:proofErr w:type="gramStart"/>
-      <w:r>
-        <w:t>I’m</w:t>
-      </w:r>
-      <w:proofErr w:type="gramEnd"/>
-      <w:r>
-        <w:t xml:space="preserve"> sure this rock plie is meant to represent the CT highpoint but being uphill from the pin made me think it likely is in MA.  Inside the ammo box was a highpoint register which I added my summitpost.org handle to, along with the date.</w:t>
+      <w:r>
+        <w:t>I am</w:t>
+      </w:r>
+      <w:r>
+        <w:t xml:space="preserve"> sure this rock plie is meant to represent the </w:t>
+      </w:r>
+      <w:r>
+        <w:t>Connecticut</w:t>
+      </w:r>
+      <w:r>
+        <w:t xml:space="preserve"> highpoint but being uphill from the pin made me think it likely is in </w:t>
+      </w:r>
+      <w:r>
+        <w:t>Massachusetts</w:t>
+      </w:r>
+      <w:r>
+        <w:t xml:space="preserve">.  Inside the ammo box was a highpoint register which I added my </w:t>
+      </w:r>
+      <w:r>
+        <w:t xml:space="preserve">“vanman798” </w:t>
+      </w:r>
+      <w:r>
+        <w:t>summitpost.org handle to, along with the date.</w:t>
       </w:r>
     </w:p>
     <w:p>
@@ -6869,15 +6789,7 @@
         <w:spacing w:after="0" w:line="240" w:lineRule="auto"/>
       </w:pPr>
       <w:r>
-        <w:t xml:space="preserve">The years seem to signify border survey dates, as waymark.com explains “the border between Connecticut and Massachusetts has been in dispute since Colonial times. A survey was conducted in 1803 and the border dispute continued until 1804”. In 1899 it was concluded that the boundary was still unsatisfactory and should be re-surveyed. As such in 1905 the legislatures of Massachusetts and Connecticut appropriated funding to reestablish the boundary -- </w:t>
-      </w:r>
-      <w:proofErr w:type="gramStart"/>
-      <w:r>
-        <w:t>presumably</w:t>
-      </w:r>
-      <w:proofErr w:type="gramEnd"/>
-      <w:r>
-        <w:t xml:space="preserve"> the result is the 1906 date stamped on the pin and engraved in several stone markers along the CT/MA border.</w:t>
+        <w:t>The years seem to signify border survey dates, as waymark.com explains “the border between Connecticut and Massachusetts has been in dispute since Colonial times. A survey was conducted in 1803 and the border dispute continued until 1804”. In 1899 it was concluded that the boundary was still unsatisfactory and should be re-surveyed. As such in 1905 the legislatures of Massachusetts and Connecticut appropriated funding to reestablish the boundary -- presumably the result is the 1906 date stamped on the pin and engraved in several stone markers along the CT/MA border.</w:t>
       </w:r>
     </w:p>
     <w:p>
@@ -6902,13 +6814,61 @@
         <w:t xml:space="preserve"> I wander downhill </w:t>
       </w:r>
       <w:r>
-        <w:rPr>
-          <w:color w:val="FF0000"/>
-        </w:rPr>
         <w:t>maybe a third of a mile</w:t>
       </w:r>
       <w:r>
-        <w:t xml:space="preserve">, due west, still following the red blazed trail to the tristate corner of CT, MA, and NY. As the crow flies the CT highpoint and the tristate corner are 381 meter apart.  I reached the stone pillar marking the spot where CT, NY, and MA meet at 5pm. The pillar is close to three feet tall and stands just on the north edge of the trail.  It is curious that its engravings only include New York and Mass with no mention of CT.  The year 1893 is also engraved.  </w:t>
+        <w:t xml:space="preserve">, due west, still following the red blazed trail to the tristate corner of </w:t>
+      </w:r>
+      <w:r>
+        <w:t>Connecticut</w:t>
+      </w:r>
+      <w:r>
+        <w:t xml:space="preserve">, </w:t>
+      </w:r>
+      <w:r>
+        <w:t>Massachusetts</w:t>
+      </w:r>
+      <w:r>
+        <w:t>, and N</w:t>
+      </w:r>
+      <w:r>
+        <w:t xml:space="preserve">ew </w:t>
+      </w:r>
+      <w:r>
+        <w:t>Y</w:t>
+      </w:r>
+      <w:r>
+        <w:t>ork</w:t>
+      </w:r>
+      <w:r>
+        <w:t xml:space="preserve">. As the crow flies the </w:t>
+      </w:r>
+      <w:r>
+        <w:t>Connecticut</w:t>
+      </w:r>
+      <w:r>
+        <w:t xml:space="preserve"> </w:t>
+      </w:r>
+      <w:r>
+        <w:t xml:space="preserve">highpoint and the tristate corner are 381 meter apart.  I reached the stone pillar marking the spot where </w:t>
+      </w:r>
+      <w:r>
+        <w:t>the three States</w:t>
+      </w:r>
+      <w:r>
+        <w:t xml:space="preserve"> meet at 5pm. The pillar is close to three feet tall and stands just on the north edge of the trail.  It is curious that its engravings only include New York and Mass with no mention of </w:t>
+      </w:r>
+      <w:r>
+        <w:t>Connecticut</w:t>
+      </w:r>
+      <w:r>
+        <w:t>.  The year 1893 is also engraved</w:t>
+      </w:r>
+      <w:r>
+        <w:t xml:space="preserve"> upon it.</w:t>
+      </w:r>
+      <w:r>
+        <w:t xml:space="preserve">  </w:t>
       </w:r>
     </w:p>
     <w:p>
@@ -6936,9 +6896,6 @@
         <w:t xml:space="preserve"> so I decided to continue into New York to Brace Mountain </w:t>
       </w:r>
       <w:r>
-        <w:rPr>
-          <w:color w:val="FF0000"/>
-        </w:rPr>
         <w:t xml:space="preserve">about eight tenths of a mile west </w:t>
       </w:r>
       <w:r>
@@ -6948,28 +6905,34 @@
         <w:t>-</w:t>
       </w:r>
       <w:r>
-        <w:t xml:space="preserve">state corner.  Arriving at 5:30 pm to the </w:t>
-      </w:r>
-      <w:proofErr w:type="gramStart"/>
-      <w:r>
-        <w:t>2,311 foot</w:t>
-      </w:r>
-      <w:proofErr w:type="gramEnd"/>
-      <w:r>
-        <w:t xml:space="preserve"> summit of Brace Mountain I found the views to the west, over the rural Hudson Valley, with the backdrop of the Catskill Mountains to be amazing.  The partly clouded sky allowed the first hints of the pending sunset to glow through as I turned around to hurry back into Connecticut and the MA trailhead. I returned to Round Mountain in good light, but before I could finish that descent darkness engulfed me.  Even though I packed a headlamp, when hiking in the dark I always attempt to not use it.  As I made the steep descent in the dark at one point the trees opened up a bit, and I decided I better look for a red blaze, so I used the light on my phone to spot one, then I turned it off and continue down.  Just before the terminus I encounter a thick grove with no moon light getting through and I once again used my phone light to identity a red blaze. I want to say it was 6:38 pm when I reached the car, meaning I covered the </w:t>
-      </w:r>
-      <w:proofErr w:type="gramStart"/>
-      <w:r>
-        <w:rPr>
-          <w:color w:val="FF0000"/>
-        </w:rPr>
-        <w:t>5.2 mile</w:t>
-      </w:r>
-      <w:proofErr w:type="gramEnd"/>
-      <w:r>
-        <w:rPr>
-          <w:color w:val="FF0000"/>
-        </w:rPr>
+        <w:t xml:space="preserve">state corner.  Arriving at 5:30 pm to the 2,311 foot summit of Brace Mountain I found the views to the west, over the rural Hudson Valley, with the backdrop of the Catskill Mountains to be amazing.  The partly clouded sky allowed the first hints of the pending sunset to glow through as I turned around to hurry back into Connecticut and the </w:t>
+      </w:r>
+      <w:r>
+        <w:t>Massachusetts</w:t>
+      </w:r>
+      <w:r>
+        <w:t xml:space="preserve"> </w:t>
+      </w:r>
+      <w:r>
+        <w:t xml:space="preserve">trailhead. I returned to Round Mountain in good light, but before I could finish </w:t>
+      </w:r>
+      <w:r>
+        <w:t>the final</w:t>
+      </w:r>
+      <w:r>
+        <w:t xml:space="preserve"> descent darkness engulfed me.  Even though I packed a headlamp, when </w:t>
+      </w:r>
+      <w:r>
+        <w:lastRenderedPageBreak/>
+        <w:t xml:space="preserve">hiking in the dark I always attempt to not use it.  As I made the steep descent in the dark at one point the trees opened up a bit, and I decided I better look for a red blaze, so I used the light on my phone to spot one, then I turned it off and continue down.  Just before the terminus I encounter a thick grove with no moon light getting through and I once again used my phone light to identity a red blaze. I want to say it was 6:38 pm when I reached the car, meaning I covered the </w:t>
+      </w:r>
+      <w:r>
+        <w:t xml:space="preserve">nearly </w:t>
+      </w:r>
+      <w:r>
+        <w:t>5.3-mile</w:t>
+      </w:r>
+      <w:r>
         <w:t xml:space="preserve"> round trip hike </w:t>
       </w:r>
       <w:r>
@@ -6995,23 +6958,43 @@
         </w:rPr>
       </w:pPr>
       <w:r>
-        <w:t xml:space="preserve">The parking lots at </w:t>
-      </w:r>
-      <w:proofErr w:type="spellStart"/>
-      <w:r>
-        <w:t>Frissell</w:t>
-      </w:r>
-      <w:proofErr w:type="spellEnd"/>
-      <w:r>
-        <w:t xml:space="preserve"> Trailhead both indicated no overnight parking, but a </w:t>
-      </w:r>
-      <w:proofErr w:type="spellStart"/>
-      <w:r>
-        <w:t>stones</w:t>
-      </w:r>
-      <w:proofErr w:type="spellEnd"/>
-      <w:r>
-        <w:t xml:space="preserve"> throw to the south in CT is the AMC parking area where the </w:t>
+        <w:t xml:space="preserve">The </w:t>
+      </w:r>
+      <w:r>
+        <w:t xml:space="preserve">two </w:t>
+      </w:r>
+      <w:r>
+        <w:t xml:space="preserve">parking lots at Frissell Trailhead both indicated no overnight parking, </w:t>
+      </w:r>
+      <w:r>
+        <w:t>however</w:t>
+      </w:r>
+      <w:r>
+        <w:t xml:space="preserve"> a </w:t>
+      </w:r>
+      <w:r>
+        <w:t>stone’s</w:t>
+      </w:r>
+      <w:r>
+        <w:t xml:space="preserve"> throw to the south in </w:t>
+      </w:r>
+      <w:r>
+        <w:t xml:space="preserve">Connecticut </w:t>
+      </w:r>
+      <w:r>
+        <w:t xml:space="preserve">is the </w:t>
+      </w:r>
+      <w:r>
+        <w:t>Appalachian Mountain Club (</w:t>
+      </w:r>
+      <w:r>
+        <w:t>AMC</w:t>
+      </w:r>
+      <w:r>
+        <w:t xml:space="preserve">) </w:t>
+      </w:r>
+      <w:r>
+        <w:t xml:space="preserve">parking area where the </w:t>
       </w:r>
       <w:r>
         <w:rPr>
@@ -7035,35 +7018,239 @@
         <w:rPr>
           <w:rStyle w:val="adventure-description"/>
         </w:rPr>
-        <w:t xml:space="preserve">Trail.  No one was around at either of the </w:t>
-      </w:r>
-      <w:proofErr w:type="spellStart"/>
+        <w:t xml:space="preserve">Trail.  No one was around at either of the Frissell lots, </w:t>
+      </w:r>
       <w:r>
         <w:rPr>
           <w:rStyle w:val="adventure-description"/>
         </w:rPr>
-        <w:t>Frissell</w:t>
-      </w:r>
-      <w:proofErr w:type="spellEnd"/>
+        <w:t xml:space="preserve">and </w:t>
+      </w:r>
       <w:r>
         <w:rPr>
           <w:rStyle w:val="adventure-description"/>
         </w:rPr>
-        <w:t xml:space="preserve"> lots, but there was one empty car at AMC which I had notice when I arrived in the afternoon.  I decided that car </w:t>
-      </w:r>
-      <w:proofErr w:type="gramStart"/>
+        <w:t xml:space="preserve">there was one empty car at </w:t>
+      </w:r>
       <w:r>
         <w:rPr>
           <w:rStyle w:val="adventure-description"/>
         </w:rPr>
-        <w:t>didn’t</w:t>
-      </w:r>
-      <w:proofErr w:type="gramEnd"/>
+        <w:t xml:space="preserve">the </w:t>
+      </w:r>
       <w:r>
         <w:rPr>
           <w:rStyle w:val="adventure-description"/>
         </w:rPr>
-        <w:t xml:space="preserve"> matter, and I pulled my rental into the lot, and prepared it to be slept in for the night.</w:t>
+        <w:t>AMC</w:t>
+      </w:r>
+      <w:r>
+        <w:rPr>
+          <w:rStyle w:val="adventure-description"/>
+        </w:rPr>
+        <w:t xml:space="preserve"> lot</w:t>
+      </w:r>
+      <w:r>
+        <w:rPr>
+          <w:rStyle w:val="adventure-description"/>
+        </w:rPr>
+        <w:t xml:space="preserve"> which I had notice when I arrived in the afternoon.  I </w:t>
+      </w:r>
+      <w:r>
+        <w:rPr>
+          <w:rStyle w:val="adventure-description"/>
+        </w:rPr>
+        <w:t>reckoned</w:t>
+      </w:r>
+      <w:r>
+        <w:rPr>
+          <w:rStyle w:val="adventure-description"/>
+        </w:rPr>
+        <w:t xml:space="preserve"> </w:t>
+      </w:r>
+      <w:r>
+        <w:rPr>
+          <w:rStyle w:val="adventure-description"/>
+        </w:rPr>
+        <w:t xml:space="preserve">that car </w:t>
+      </w:r>
+      <w:r>
+        <w:rPr>
+          <w:rStyle w:val="adventure-description"/>
+        </w:rPr>
+        <w:t>would stay empty overnight</w:t>
+      </w:r>
+      <w:r>
+        <w:rPr>
+          <w:rStyle w:val="adventure-description"/>
+        </w:rPr>
+        <w:t xml:space="preserve"> and </w:t>
+      </w:r>
+      <w:r>
+        <w:rPr>
+          <w:rStyle w:val="adventure-description"/>
+        </w:rPr>
+        <w:t xml:space="preserve">as such </w:t>
+      </w:r>
+      <w:r>
+        <w:rPr>
+          <w:rStyle w:val="adventure-description"/>
+        </w:rPr>
+        <w:t>I pulled my rental into the lot, and prepared it to be slept in for the night.</w:t>
+      </w:r>
+    </w:p>
+    <w:p>
+      <w:pPr>
+        <w:autoSpaceDE w:val="0"/>
+        <w:autoSpaceDN w:val="0"/>
+        <w:adjustRightInd w:val="0"/>
+        <w:spacing w:after="0" w:line="240" w:lineRule="auto"/>
+        <w:rPr>
+          <w:rStyle w:val="adventure-description"/>
+        </w:rPr>
+      </w:pPr>
+    </w:p>
+    <w:p>
+      <w:pPr>
+        <w:autoSpaceDE w:val="0"/>
+        <w:autoSpaceDN w:val="0"/>
+        <w:adjustRightInd w:val="0"/>
+        <w:spacing w:after="0" w:line="240" w:lineRule="auto"/>
+        <w:rPr>
+          <w:rStyle w:val="adventure-description"/>
+        </w:rPr>
+      </w:pPr>
+      <w:r>
+        <w:rPr>
+          <w:rStyle w:val="adventure-description"/>
+        </w:rPr>
+        <w:t>Come morning</w:t>
+      </w:r>
+      <w:r>
+        <w:rPr>
+          <w:rStyle w:val="adventure-description"/>
+        </w:rPr>
+        <w:t xml:space="preserve"> I woke up to fog.  No one passed by in the night that I was aware of, but a couple cars pas</w:t>
+      </w:r>
+      <w:r>
+        <w:rPr>
+          <w:rStyle w:val="adventure-description"/>
+        </w:rPr>
+        <w:t>sed</w:t>
+      </w:r>
+      <w:r>
+        <w:rPr>
+          <w:rStyle w:val="adventure-description"/>
+        </w:rPr>
+        <w:t xml:space="preserve"> by </w:t>
+      </w:r>
+      <w:r>
+        <w:rPr>
+          <w:rStyle w:val="adventure-description"/>
+        </w:rPr>
+        <w:t xml:space="preserve">as I was eating breakfast and preparing </w:t>
+      </w:r>
+      <w:r>
+        <w:rPr>
+          <w:rStyle w:val="adventure-description"/>
+        </w:rPr>
+        <w:t xml:space="preserve">for </w:t>
+      </w:r>
+      <w:r>
+        <w:rPr>
+          <w:rStyle w:val="adventure-description"/>
+        </w:rPr>
+        <w:t>the mornings hike</w:t>
+      </w:r>
+      <w:r>
+        <w:rPr>
+          <w:rStyle w:val="adventure-description"/>
+        </w:rPr>
+        <w:t xml:space="preserve"> – one I guessed had missed the Frissell trailhead sign, and</w:t>
+      </w:r>
+      <w:r>
+        <w:rPr>
+          <w:rStyle w:val="adventure-description"/>
+        </w:rPr>
+        <w:t xml:space="preserve"> sure enough</w:t>
+      </w:r>
+      <w:r>
+        <w:rPr>
+          <w:rStyle w:val="adventure-description"/>
+        </w:rPr>
+        <w:t xml:space="preserve"> after a while returned to park there.  About 8:45 am I headed east</w:t>
+      </w:r>
+      <w:r>
+        <w:rPr>
+          <w:rStyle w:val="adventure-description"/>
+        </w:rPr>
+        <w:t>, downhill,</w:t>
+      </w:r>
+      <w:r>
+        <w:rPr>
+          <w:rStyle w:val="adventure-description"/>
+        </w:rPr>
+        <w:t xml:space="preserve"> on the old Northwest Road toward the </w:t>
+      </w:r>
+      <w:r>
+        <w:rPr>
+          <w:rStyle w:val="adventure-description"/>
+        </w:rPr>
+        <w:t>Northwest Camp</w:t>
+      </w:r>
+      <w:r>
+        <w:rPr>
+          <w:rStyle w:val="adventure-description"/>
+        </w:rPr>
+        <w:t xml:space="preserve"> </w:t>
+      </w:r>
+      <w:r>
+        <w:rPr>
+          <w:rStyle w:val="adventure-description"/>
+        </w:rPr>
+        <w:t>a</w:t>
+      </w:r>
+      <w:r>
+        <w:rPr>
+          <w:rStyle w:val="adventure-description"/>
+        </w:rPr>
+        <w:t xml:space="preserve"> quarter of a mile away</w:t>
+      </w:r>
+      <w:r>
+        <w:rPr>
+          <w:rStyle w:val="adventure-description"/>
+        </w:rPr>
+        <w:t>.  At the branch trail to the camp a sign blocked the way</w:t>
+      </w:r>
+      <w:r>
+        <w:rPr>
+          <w:rStyle w:val="adventure-description"/>
+        </w:rPr>
+        <w:t xml:space="preserve"> label</w:t>
+      </w:r>
+      <w:r>
+        <w:rPr>
+          <w:rStyle w:val="adventure-description"/>
+        </w:rPr>
+        <w:t>ing the camp</w:t>
+      </w:r>
+      <w:r>
+        <w:rPr>
+          <w:rStyle w:val="adventure-description"/>
+        </w:rPr>
+        <w:t xml:space="preserve"> as closed due to the pandemic.  I wander around </w:t>
+      </w:r>
+      <w:r>
+        <w:rPr>
+          <w:rStyle w:val="adventure-description"/>
+        </w:rPr>
+        <w:t xml:space="preserve">the sign, as I wanted to quickly check out the camp </w:t>
+      </w:r>
+      <w:r>
+        <w:rPr>
+          <w:rStyle w:val="adventure-description"/>
+        </w:rPr>
+        <w:t xml:space="preserve">just to see what was there.  </w:t>
       </w:r>
     </w:p>
     <w:p>
@@ -7084,98 +7271,72 @@
         <w:adjustRightInd w:val="0"/>
         <w:spacing w:after="0" w:line="240" w:lineRule="auto"/>
       </w:pPr>
-      <w:proofErr w:type="gramStart"/>
       <w:r>
         <w:rPr>
           <w:rStyle w:val="adventure-description"/>
         </w:rPr>
-        <w:t>Oct 21, 2020</w:t>
-      </w:r>
-      <w:proofErr w:type="gramEnd"/>
+        <w:t>Returning to the northwest road trail a sign there claimed the AT was 0.3 mile further east, but hik</w:t>
+      </w:r>
       <w:r>
         <w:rPr>
           <w:rStyle w:val="adventure-description"/>
         </w:rPr>
-        <w:t xml:space="preserve"> I woke up to fog.  No one passed by in the night that I was aware of, but a couple cars past by after I woke up – one I guessed had missed the </w:t>
-      </w:r>
-      <w:proofErr w:type="spellStart"/>
+        <w:t xml:space="preserve">ing it </w:t>
+      </w:r>
       <w:r>
         <w:rPr>
           <w:rStyle w:val="adventure-description"/>
         </w:rPr>
-        <w:t>Frissell</w:t>
-      </w:r>
-      <w:proofErr w:type="spellEnd"/>
+        <w:t xml:space="preserve">it felt closer to a half mile.  At 9:20 am I turned south on the AT and began the half mile </w:t>
+      </w:r>
       <w:r>
         <w:rPr>
           <w:rStyle w:val="adventure-description"/>
         </w:rPr>
-        <w:t xml:space="preserve"> trailhead sign, and after a while returned to park there.  About 8:45 am I headed east on the old Northwest Road toward the </w:t>
+        <w:t>climb to the top</w:t>
       </w:r>
       <w:r>
         <w:rPr>
           <w:rStyle w:val="adventure-description"/>
         </w:rPr>
-        <w:t>Northwest Camp</w:t>
-      </w:r>
-      <w:r>
-        <w:rPr>
-          <w:rStyle w:val="adventure-description"/>
-        </w:rPr>
-        <w:t xml:space="preserve"> a quarter of a mile away downhill which was labeled as closed due to the pandemic.  I wander around it, just to see what was there.  Returning to the northwest road trail a sign there claimed the AT was </w:t>
-      </w:r>
-      <w:proofErr w:type="gramStart"/>
-      <w:r>
-        <w:rPr>
-          <w:rStyle w:val="adventure-description"/>
-        </w:rPr>
-        <w:t>0.3 mile</w:t>
-      </w:r>
-      <w:proofErr w:type="gramEnd"/>
-      <w:r>
-        <w:rPr>
-          <w:rStyle w:val="adventure-description"/>
-        </w:rPr>
-        <w:t xml:space="preserve"> further east, but as I hiked it </w:t>
-      </w:r>
-      <w:proofErr w:type="spellStart"/>
-      <w:r>
-        <w:rPr>
-          <w:rStyle w:val="adventure-description"/>
-        </w:rPr>
-        <w:t>it</w:t>
-      </w:r>
-      <w:proofErr w:type="spellEnd"/>
-      <w:r>
-        <w:rPr>
-          <w:rStyle w:val="adventure-description"/>
-        </w:rPr>
-        <w:t xml:space="preserve"> felt closer to a half mile.  At 9:20 am I turned south on the AT and began the half mile ascent of Bear Mountain climbing from 1805 feet to 2316 feet in 20 minutes. Remnants of an old stone tower, built in 1885, garnished the summit.  At the base of what is now just a pile of rocks </w:t>
-      </w:r>
-      <w:r>
-        <w:t xml:space="preserve">the original marker still stands and reads “This monument marks the highest ground in Connecticut, 2,354 feet above the sea. Built A.D. 1885” – as weathered as it is the etching are not easy to read.  I climbed the rock </w:t>
-      </w:r>
-      <w:proofErr w:type="gramStart"/>
-      <w:r>
-        <w:t>pile, but</w:t>
-      </w:r>
-      <w:proofErr w:type="gramEnd"/>
-      <w:r>
-        <w:t xml:space="preserve"> was greeted only with fog.  Within 10 minutes of arriving, I started the return hike.  Reaching the northwest </w:t>
-      </w:r>
-      <w:proofErr w:type="gramStart"/>
-      <w:r>
-        <w:t>trail</w:t>
-      </w:r>
-      <w:proofErr w:type="gramEnd"/>
-      <w:r>
-        <w:t xml:space="preserve"> I stopped at the creek and with soap and water washed up for the day.  I was just shy of the car when I encounter another hiker, however the parking lot had five cars in (3 more than overnight), and there were a couple parked on the road as well. I had to wonder why I </w:t>
-      </w:r>
-      <w:proofErr w:type="gramStart"/>
-      <w:r>
-        <w:t>hadn’t</w:t>
-      </w:r>
-      <w:proofErr w:type="gramEnd"/>
+        <w:t xml:space="preserve"> of Bear Mountain climbing from 1805 feet to 2316 feet in 20 minutes. Remnants of an old stone tower, built in 1885, garnished the summit.  At the base of what is now just a pile of rocks </w:t>
+      </w:r>
+      <w:r>
+        <w:t>the original marker still stands and reads “This monument marks the highest ground in Connecticut, 2,354 feet above the sea. Built A.D. 1885” – as weathered as it is the etching</w:t>
+      </w:r>
+      <w:r>
+        <w:t>s</w:t>
+      </w:r>
+      <w:r>
+        <w:t xml:space="preserve"> are not easy to read.  I climbed the rock pile, but was greeted only with fog.  Within 10 minutes of arriving, I started the return hike.  Reaching the northwest trail I stopped at the creek and with soap and water washed up for the day.  I was just shy of the car when I encounter another hiker</w:t>
+      </w:r>
+      <w:r>
+        <w:t xml:space="preserve"> who had just left the parking lot. Arriving back at my car I found</w:t>
+      </w:r>
+      <w:r>
+        <w:t xml:space="preserve"> </w:t>
+      </w:r>
+      <w:r>
+        <w:t xml:space="preserve">three move cars in </w:t>
+      </w:r>
+      <w:r>
+        <w:t xml:space="preserve">the parking lot </w:t>
+      </w:r>
+      <w:r>
+        <w:t xml:space="preserve">as well as </w:t>
+      </w:r>
+      <w:r>
+        <w:t>a couple</w:t>
+      </w:r>
+      <w:r>
+        <w:t xml:space="preserve"> more</w:t>
+      </w:r>
+      <w:r>
+        <w:t xml:space="preserve"> parked on the road. I had to wonder why I </w:t>
+      </w:r>
+      <w:r>
+        <w:t>had not</w:t>
+      </w:r>
       <w:r>
         <w:t xml:space="preserve"> seen more people.</w:t>
       </w:r>
@@ -7195,27 +7356,35 @@
         <w:adjustRightInd w:val="0"/>
         <w:spacing w:after="0" w:line="240" w:lineRule="auto"/>
       </w:pPr>
-      <w:proofErr w:type="gramStart"/>
-      <w:r>
-        <w:t>Next</w:t>
-      </w:r>
-      <w:proofErr w:type="gramEnd"/>
-      <w:r>
-        <w:t xml:space="preserve"> I was on the road toward </w:t>
-      </w:r>
-      <w:proofErr w:type="spellStart"/>
-      <w:r>
-        <w:t>Jerimoth</w:t>
-      </w:r>
-      <w:proofErr w:type="spellEnd"/>
-      <w:r>
-        <w:t xml:space="preserve"> Hill in Rhode Island </w:t>
-      </w:r>
-      <w:r>
-        <w:t>138 miles</w:t>
-      </w:r>
-      <w:r>
-        <w:t xml:space="preserve"> to the east.</w:t>
+      <w:r>
+        <w:t xml:space="preserve">Having reached the highest point in </w:t>
+      </w:r>
+      <w:r>
+        <w:t>Connecticut</w:t>
+      </w:r>
+      <w:r>
+        <w:t xml:space="preserve"> as well as having climbed its highest mountain I had no further business in the State and was soon on my way heading east</w:t>
+      </w:r>
+      <w:r>
+        <w:t xml:space="preserve"> toward Jerimoth Hill in Rhode Island </w:t>
+      </w:r>
+      <w:r>
+        <w:t xml:space="preserve">located about </w:t>
+      </w:r>
+      <w:r>
+        <w:t>1</w:t>
+      </w:r>
+      <w:r>
+        <w:t>40</w:t>
+      </w:r>
+      <w:r>
+        <w:t xml:space="preserve"> miles</w:t>
+      </w:r>
+      <w:r>
+        <w:t xml:space="preserve"> </w:t>
+      </w:r>
+      <w:r>
+        <w:t>away.</w:t>
       </w:r>
     </w:p>
     <w:p>
@@ -7235,6 +7404,557 @@
           <w:szCs w:val="24"/>
         </w:rPr>
       </w:pPr>
+      <w:r>
+        <w:rPr>
+          <w:b/>
+          <w:sz w:val="24"/>
+          <w:szCs w:val="24"/>
+        </w:rPr>
+        <w:t>Jerimoth Hill</w:t>
+      </w:r>
+      <w:r>
+        <w:rPr>
+          <w:b/>
+          <w:sz w:val="24"/>
+          <w:szCs w:val="24"/>
+        </w:rPr>
+        <w:t xml:space="preserve">, </w:t>
+      </w:r>
+      <w:r>
+        <w:rPr>
+          <w:b/>
+          <w:sz w:val="24"/>
+          <w:szCs w:val="24"/>
+        </w:rPr>
+        <w:t>RI</w:t>
+      </w:r>
+      <w:r>
+        <w:rPr>
+          <w:b/>
+          <w:sz w:val="24"/>
+          <w:szCs w:val="24"/>
+        </w:rPr>
+        <w:t xml:space="preserve">, </w:t>
+      </w:r>
+      <w:r>
+        <w:rPr>
+          <w:b/>
+          <w:sz w:val="24"/>
+          <w:szCs w:val="24"/>
+        </w:rPr>
+        <w:t>8</w:t>
+      </w:r>
+      <w:r>
+        <w:rPr>
+          <w:b/>
+          <w:sz w:val="24"/>
+          <w:szCs w:val="24"/>
+        </w:rPr>
+        <w:t>12</w:t>
+      </w:r>
+      <w:r>
+        <w:rPr>
+          <w:b/>
+          <w:sz w:val="24"/>
+          <w:szCs w:val="24"/>
+        </w:rPr>
+        <w:t xml:space="preserve"> ft. – October </w:t>
+      </w:r>
+      <w:r>
+        <w:rPr>
+          <w:b/>
+          <w:sz w:val="24"/>
+          <w:szCs w:val="24"/>
+        </w:rPr>
+        <w:t>2</w:t>
+      </w:r>
+      <w:r>
+        <w:rPr>
+          <w:b/>
+          <w:sz w:val="24"/>
+          <w:szCs w:val="24"/>
+        </w:rPr>
+        <w:t>1</w:t>
+      </w:r>
+      <w:r>
+        <w:rPr>
+          <w:b/>
+          <w:sz w:val="24"/>
+          <w:szCs w:val="24"/>
+        </w:rPr>
+        <w:t>, 2020, HP #4</w:t>
+      </w:r>
+      <w:r>
+        <w:rPr>
+          <w:b/>
+          <w:sz w:val="24"/>
+          <w:szCs w:val="24"/>
+        </w:rPr>
+        <w:t>9</w:t>
+      </w:r>
+      <w:r>
+        <w:rPr>
+          <w:b/>
+          <w:sz w:val="24"/>
+          <w:szCs w:val="24"/>
+        </w:rPr>
+        <w:t xml:space="preserve">:  </w:t>
+      </w:r>
+      <w:r>
+        <w:rPr>
+          <w:b/>
+          <w:sz w:val="24"/>
+          <w:szCs w:val="24"/>
+          <w:highlight w:val="yellow"/>
+        </w:rPr>
+        <w:t>Due to the thick fog I did not get to see much from the top of the Kittatinny Mountains, but I still liked being there</w:t>
+      </w:r>
+      <w:r>
+        <w:rPr>
+          <w:b/>
+          <w:sz w:val="24"/>
+          <w:szCs w:val="24"/>
+        </w:rPr>
+        <w:t xml:space="preserve">.  </w:t>
+      </w:r>
+    </w:p>
+    <w:p>
+      <w:r>
+        <w:t xml:space="preserve">Oct 21, 2020 following my morning climb </w:t>
+      </w:r>
+      <w:r>
+        <w:t>of the</w:t>
+      </w:r>
+      <w:r>
+        <w:t xml:space="preserve"> tallest mountain in Connecticut (not the highest point of Connecticut, however).  I followed some country roads north</w:t>
+      </w:r>
+      <w:r>
+        <w:t xml:space="preserve"> </w:t>
+      </w:r>
+      <w:r>
+        <w:t>to highway 41 connecting with highway 23</w:t>
+      </w:r>
+      <w:r>
+        <w:t xml:space="preserve"> heading east</w:t>
+      </w:r>
+      <w:r>
+        <w:t xml:space="preserve"> to Westfield, MA which was a pleasant rural 50 mile drive.  Following lunch in Westfield I got on the Massachusetts Turnpike (I-90 E) and began the awful typical freeway drive which consists of nothing but passing Semi after Semi in between being road blocked by drivers misusing the passing lane.  In hindsight I should have used highway 44 all the way to Foster RI.  If practical I typically try to avoid freeways, as there is no pleasure found in driving them.  After 50 miles on I-90 E I followed I-395 S and </w:t>
+      </w:r>
+      <w:r>
+        <w:lastRenderedPageBreak/>
+        <w:t>CT-101 (which became Hartford Pike in R</w:t>
+      </w:r>
+      <w:r>
+        <w:t>hode Island</w:t>
+      </w:r>
+      <w:r>
+        <w:t>) for the remaining 30 miles to Jerimoth Hill.  At the top of a hill on the north side of the road across from 222 Hartford Pike is a parking area which I drove right past.  As I descended the hill I quickly realized my mistake and turned around</w:t>
+      </w:r>
+      <w:r>
+        <w:t xml:space="preserve"> and</w:t>
+      </w:r>
+      <w:r>
+        <w:t xml:space="preserve"> in so doing I passed a brown sign claiming the highest point in Rhode Island.  </w:t>
+      </w:r>
+    </w:p>
+    <w:p>
+      <w:r>
+        <w:t xml:space="preserve">For many years </w:t>
+      </w:r>
+      <w:r>
+        <w:t>h</w:t>
+      </w:r>
+      <w:r>
+        <w:t>ighpointers had trouble reaching the highest point in Rhode Island as the access was across private property with the owners unfriendly.  During those years that brown sign on Hartford Pike is what highpointer</w:t>
+      </w:r>
+      <w:r>
+        <w:t>s</w:t>
+      </w:r>
+      <w:r>
+        <w:t xml:space="preserve"> had to accept as the highpoint of </w:t>
+      </w:r>
+      <w:r>
+        <w:t>The Ocean State</w:t>
+      </w:r>
+      <w:r>
+        <w:t>. Since October 2014</w:t>
+      </w:r>
+      <w:r>
+        <w:t>, mercifully,</w:t>
+      </w:r>
+      <w:r>
+        <w:t xml:space="preserve"> the access trail and highpoint </w:t>
+      </w:r>
+      <w:r>
+        <w:t>are</w:t>
+      </w:r>
+      <w:r>
+        <w:t xml:space="preserve"> state owned </w:t>
+      </w:r>
+      <w:r>
+        <w:t>and the state offers</w:t>
+      </w:r>
+      <w:r>
+        <w:t xml:space="preserve"> open access between dawn and dusk.</w:t>
+      </w:r>
+    </w:p>
+    <w:p>
+      <w:r>
+        <w:t xml:space="preserve">I arrived at the road side pull out across from the access path around 2:30pm.  </w:t>
+      </w:r>
+      <w:r>
+        <w:t>It is</w:t>
+      </w:r>
+      <w:r>
+        <w:t xml:space="preserve"> a flat walk only 200 yards from the road to a rock in the trees claiming the highest spot of </w:t>
+      </w:r>
+      <w:r>
+        <w:t>Rhode Island</w:t>
+      </w:r>
+      <w:r>
+        <w:t xml:space="preserve">.  Along the way two survey disks can be found one on either side of the trail. The disk on the left side </w:t>
+      </w:r>
+      <w:r>
+        <w:t>is a reference mark</w:t>
+      </w:r>
+      <w:r>
+        <w:t xml:space="preserve"> </w:t>
+      </w:r>
+      <w:r>
+        <w:t>stamped with 1968</w:t>
+      </w:r>
+      <w:r>
+        <w:t xml:space="preserve"> and </w:t>
+      </w:r>
+      <w:r>
+        <w:t xml:space="preserve">Jerimoth No. 2 and has an arrow pointing toward </w:t>
+      </w:r>
+      <w:r>
+        <w:t>a horizontal control</w:t>
+      </w:r>
+      <w:r>
+        <w:t xml:space="preserve"> (aka primary marker)</w:t>
+      </w:r>
+      <w:r>
+        <w:t xml:space="preserve">.  The </w:t>
+      </w:r>
+      <w:r>
+        <w:t>other marker</w:t>
+      </w:r>
+      <w:r>
+        <w:t xml:space="preserve"> </w:t>
+      </w:r>
+      <w:r>
+        <w:t xml:space="preserve">is also stamped with 1968 but does not contain a name instead it contains a triangle </w:t>
+      </w:r>
+      <w:r>
+        <w:t xml:space="preserve">symbol </w:t>
+      </w:r>
+      <w:r>
+        <w:t>which indicates</w:t>
+      </w:r>
+      <w:r>
+        <w:t xml:space="preserve"> it is the </w:t>
+      </w:r>
+      <w:r>
+        <w:t>primary marker</w:t>
+      </w:r>
+      <w:r>
+        <w:t xml:space="preserve">.  </w:t>
+      </w:r>
+      <w:r>
+        <w:t>Either</w:t>
+      </w:r>
+      <w:r>
+        <w:t xml:space="preserve"> marker </w:t>
+      </w:r>
+      <w:r>
+        <w:t>is</w:t>
+      </w:r>
+      <w:r>
+        <w:t xml:space="preserve"> </w:t>
+      </w:r>
+      <w:r>
+        <w:t xml:space="preserve">each </w:t>
+      </w:r>
+      <w:r>
+        <w:t>set in</w:t>
+      </w:r>
+      <w:r>
+        <w:t xml:space="preserve"> its own circle of concrete </w:t>
+      </w:r>
+      <w:r>
+        <w:t>approximately twelve inches</w:t>
+      </w:r>
+      <w:r>
+        <w:t xml:space="preserve"> in</w:t>
+      </w:r>
+      <w:r>
+        <w:t xml:space="preserve"> diameter</w:t>
+      </w:r>
+      <w:r>
+        <w:t xml:space="preserve">.  </w:t>
+      </w:r>
+      <w:r>
+        <w:t xml:space="preserve">Most survey markers are not vertical markers, and it is safe to assume that at Jerimoth Hill the disk </w:t>
+      </w:r>
+      <w:r>
+        <w:t xml:space="preserve">marked with a triangle symbol is </w:t>
+      </w:r>
+      <w:r>
+        <w:t xml:space="preserve">for horizontal control, and not for elevation.  As such </w:t>
+      </w:r>
+      <w:r>
+        <w:t>its</w:t>
+      </w:r>
+      <w:r>
+        <w:t xml:space="preserve"> placement is c</w:t>
+      </w:r>
+      <w:r>
+        <w:t xml:space="preserve">oncerned with visibility </w:t>
+      </w:r>
+      <w:r>
+        <w:t>an</w:t>
+      </w:r>
+      <w:r>
+        <w:t>d not with identifying the highest point. Likewise,</w:t>
+      </w:r>
+      <w:r>
+        <w:t xml:space="preserve"> the latitude and longitude</w:t>
+      </w:r>
+      <w:r>
+        <w:t xml:space="preserve"> of </w:t>
+      </w:r>
+      <w:r>
+        <w:t>this</w:t>
+      </w:r>
+      <w:r>
+        <w:t xml:space="preserve"> marker</w:t>
+      </w:r>
+      <w:r>
+        <w:t xml:space="preserve"> </w:t>
+      </w:r>
+      <w:r>
+        <w:t>is</w:t>
+      </w:r>
+      <w:r>
+        <w:t xml:space="preserve"> not that of the highest point</w:t>
+      </w:r>
+      <w:r>
+        <w:t xml:space="preserve">. </w:t>
+      </w:r>
+      <w:r>
+        <w:t xml:space="preserve"> I have seen numbers that suggest the Jerimoth Hill </w:t>
+      </w:r>
+      <w:r>
+        <w:t>horizontal control marker (the one with the triangle symbol)</w:t>
+      </w:r>
+      <w:r>
+        <w:t xml:space="preserve"> is at 808 feet above sea level – and</w:t>
+      </w:r>
+      <w:r>
+        <w:t xml:space="preserve"> </w:t>
+      </w:r>
+      <w:r>
+        <w:t>like many other sites this horizontal control marker</w:t>
+      </w:r>
+      <w:r>
+        <w:t xml:space="preserve"> can be found close to but below the highest point.</w:t>
+      </w:r>
+      <w:r>
+        <w:t xml:space="preserve">  In fact, it is just a</w:t>
+      </w:r>
+      <w:r>
+        <w:t xml:space="preserve">nother 100 feet from the </w:t>
+      </w:r>
+      <w:r>
+        <w:t xml:space="preserve">primary </w:t>
+      </w:r>
+      <w:r>
+        <w:t xml:space="preserve">marker </w:t>
+      </w:r>
+      <w:r>
+        <w:t>to</w:t>
+      </w:r>
+      <w:r>
+        <w:t xml:space="preserve"> the rock</w:t>
+      </w:r>
+      <w:r>
+        <w:t>,</w:t>
+      </w:r>
+      <w:r>
+        <w:t xml:space="preserve"> </w:t>
+      </w:r>
+      <w:r>
+        <w:t>at 812 feet above sea level</w:t>
+      </w:r>
+      <w:r>
+        <w:t>, which</w:t>
+      </w:r>
+      <w:r>
+        <w:t xml:space="preserve"> </w:t>
+      </w:r>
+      <w:r>
+        <w:t xml:space="preserve">Highpointers acknowledge as the highest </w:t>
+      </w:r>
+      <w:r>
+        <w:t xml:space="preserve">natural </w:t>
+      </w:r>
+      <w:r>
+        <w:t>point in Rhode Island.</w:t>
+      </w:r>
+      <w:r>
+        <w:t xml:space="preserve"> Interestingly</w:t>
+      </w:r>
+      <w:r>
+        <w:t xml:space="preserve"> the World Topo view on ACME maps </w:t>
+      </w:r>
+      <w:r>
+        <w:t>claims</w:t>
+      </w:r>
+      <w:r>
+        <w:t xml:space="preserve"> </w:t>
+      </w:r>
+      <w:r>
+        <w:t>the highpointers rock to rise to</w:t>
+      </w:r>
+      <w:r>
+        <w:t xml:space="preserve"> 843 feet – </w:t>
+      </w:r>
+      <w:r>
+        <w:t>as such I investigated the area</w:t>
+      </w:r>
+      <w:r>
+        <w:t xml:space="preserve"> wander</w:t>
+      </w:r>
+      <w:r>
+        <w:t xml:space="preserve">ing </w:t>
+      </w:r>
+      <w:r>
+        <w:t>around mostly to the south, and a little bit to the west</w:t>
+      </w:r>
+      <w:r>
+        <w:t xml:space="preserve"> in search of higher ground</w:t>
+      </w:r>
+      <w:r>
+        <w:t xml:space="preserve"> but </w:t>
+      </w:r>
+      <w:r>
+        <w:t>found there</w:t>
+      </w:r>
+      <w:r>
+        <w:t xml:space="preserve"> was no spot higher than 812 feet.  </w:t>
+      </w:r>
+    </w:p>
+    <w:p>
+      <w:r>
+        <w:t xml:space="preserve">One thing you find out from doing this highpointing game, is that official maps, like many things that come from humans, occasionally contain errors.  Errors like these can cause some questioning about exactly where or how tall a highpoint is. </w:t>
+      </w:r>
+      <w:r>
+        <w:t>Fortunately,</w:t>
+      </w:r>
+      <w:r>
+        <w:t xml:space="preserve"> these errors are few and far between and can typically </w:t>
+      </w:r>
+      <w:r>
+        <w:t xml:space="preserve">and </w:t>
+      </w:r>
+      <w:r>
+        <w:t xml:space="preserve">quickly be resolved by looking at another map.  For </w:t>
+      </w:r>
+      <w:r>
+        <w:t>example,</w:t>
+      </w:r>
+      <w:r>
+        <w:t xml:space="preserve"> in comparing the World Topo view on ACME maps to the US topo view I found and confirmed the 812 foot elevation of Jerimoth Hill labeled and marked.  The ease of information nowadays leads to much more frequent confusion surrounding highpoints – thanks to the Internet, posting misinformation and finding misinformation can abound. My experience researching the highest point in Florida is a good example of that. </w:t>
+      </w:r>
+    </w:p>
+    <w:p>
+      <w:r>
+        <w:t xml:space="preserve">Personally, I subscribe to the recognized highpoint as the true highpoint.  Recognized spots are ones labeled on </w:t>
+      </w:r>
+      <w:r>
+        <w:t xml:space="preserve">maps, </w:t>
+      </w:r>
+      <w:r>
+        <w:t xml:space="preserve">marked with a sign or monument of some sort, and perhaps containing an information board, or something like that. </w:t>
+      </w:r>
+      <w:r>
+        <w:t xml:space="preserve">This is the standard upon which I </w:t>
+      </w:r>
+      <w:r>
+        <w:t xml:space="preserve">have </w:t>
+      </w:r>
+      <w:r>
+        <w:t>base</w:t>
+      </w:r>
+      <w:r>
+        <w:t>d</w:t>
+      </w:r>
+      <w:r>
+        <w:t xml:space="preserve"> my highpoint locations</w:t>
+      </w:r>
+      <w:r>
+        <w:t xml:space="preserve">.  </w:t>
+      </w:r>
+      <w:r>
+        <w:t xml:space="preserve">A blog </w:t>
+      </w:r>
+      <w:r>
+        <w:t>post, someone’s</w:t>
+      </w:r>
+      <w:r>
+        <w:t xml:space="preserve"> GPS readings, or a conspiracy theory aren’t official enough for me to go against the norm</w:t>
+      </w:r>
+      <w:r>
+        <w:t>.  I reach the official spot knowing that I am then good, and if there is a spot other than the official that seems like it might be significant</w:t>
+      </w:r>
+      <w:r>
+        <w:t xml:space="preserve"> or is a curiosity to </w:t>
+      </w:r>
+      <w:r>
+        <w:t>me,</w:t>
+      </w:r>
+      <w:r>
+        <w:t xml:space="preserve"> I visit that too, as I did at Ebright Azimuth in </w:t>
+      </w:r>
+      <w:r>
+        <w:t>Delware.</w:t>
+      </w:r>
+      <w:r>
+        <w:t xml:space="preserve">  </w:t>
+      </w:r>
+    </w:p>
+    <w:p>
+      <w:r>
+        <w:t xml:space="preserve">Anyway, back to Jerimoth Hill.  I was a little disappointed with this highpoint, as the summit contained three rotting and junky sheds which being in the woods gave off a creepy vibe – which I called a Blair </w:t>
+      </w:r>
+      <w:r>
+        <w:lastRenderedPageBreak/>
+        <w:t>Witch vibe referring to the 1999 horror movie “The Blair Witch Project”.  My hope is that those sheds will soon be removed and perhaps a covered picnic table and a couple Highpointer benches can be placed on the hill near the highpoint.  Looking at satellite maps of the area it is clear that a home used to be located at 222 Hartford Pike, and that would explain how the owners where able to keep Highpointers from reaching the highest point of R</w:t>
+      </w:r>
+      <w:r>
+        <w:t xml:space="preserve">hode </w:t>
+      </w:r>
+      <w:r>
+        <w:t>I</w:t>
+      </w:r>
+      <w:r>
+        <w:t>sland</w:t>
+      </w:r>
+      <w:r>
+        <w:t xml:space="preserve">.  The way it stands nowadays it seems like private access or not there never would have been any trouble accessing the highpoint. </w:t>
+      </w:r>
+    </w:p>
+    <w:p>
+      <w:r>
+        <w:t>In the past, I’m not sure why alternate routes weren’t used.  For example, a study of maps show a gravel pit on the western end of the hill (south of the highpoint) a half mile from the highpoint between the hill and under a mile from Killingly Rd.  Likely the road to the gravel pit is on private land, but maybe the owners are friendly to Highpointers. I regret not asking and checking out that approach when I was there in person.</w:t>
+      </w:r>
+    </w:p>
+    <w:p>
+      <w:r>
+        <w:t xml:space="preserve">From Jerimoth Hill around 4pm I began the close to 800 mile, via Buffalo NY, return trip to Columbus Ohio.  I spent the night at a “Text Stop” near Fultonville after unsuccessfully trying to find camping in the Adirondacks north of Gloversville. </w:t>
+      </w:r>
     </w:p>
     <w:p>
       <w:pPr>
@@ -7866,6 +8586,7 @@
   <w:style w:type="character" w:default="1" w:styleId="DefaultParagraphFont">
     <w:name w:val="Default Paragraph Font"/>
     <w:uiPriority w:val="1"/>
+    <w:semiHidden/>
     <w:unhideWhenUsed/>
   </w:style>
   <w:style w:type="table" w:default="1" w:styleId="TableNormal">
@@ -8010,6 +8731,18 @@
     <w:name w:val="adventure-description"/>
     <w:basedOn w:val="DefaultParagraphFont"/>
     <w:rsid w:val="009505C2"/>
+  </w:style>
+  <w:style w:type="character" w:styleId="UnresolvedMention">
+    <w:name w:val="Unresolved Mention"/>
+    <w:basedOn w:val="DefaultParagraphFont"/>
+    <w:uiPriority w:val="99"/>
+    <w:semiHidden/>
+    <w:unhideWhenUsed/>
+    <w:rsid w:val="003F4964"/>
+    <w:rPr>
+      <w:color w:val="605E5C"/>
+      <w:shd w:val="clear" w:color="auto" w:fill="E1DFDD"/>
+    </w:rPr>
   </w:style>
 </w:styles>
 </file>

</xml_diff>